<commit_message>
objectıves and requirements added
</commit_message>
<xml_diff>
--- a/Documents/Proposal_report.docx
+++ b/Documents/Proposal_report.docx
@@ -1329,12 +1329,350 @@
         <w:spacing w:line="360" w:lineRule="auto"/>
         <w:rPr>
           <w:rFonts w:ascii="Times New Roman" w:hAnsi="Times New Roman" w:cs="Times New Roman"/>
+          <w:b/>
+          <w:sz w:val="24"/>
+          <w:szCs w:val="24"/>
+        </w:rPr>
+      </w:pPr>
+      <w:r>
+        <w:rPr>
+          <w:rFonts w:ascii="Times New Roman" w:hAnsi="Times New Roman" w:cs="Times New Roman"/>
+          <w:b/>
+          <w:sz w:val="24"/>
+          <w:szCs w:val="24"/>
+        </w:rPr>
+        <w:t>Requirements</w:t>
+      </w:r>
+    </w:p>
+    <w:p>
+      <w:pPr>
+        <w:spacing w:line="360" w:lineRule="auto"/>
+        <w:rPr>
+          <w:rFonts w:ascii="Times New Roman" w:hAnsi="Times New Roman" w:cs="Times New Roman"/>
+          <w:sz w:val="24"/>
+          <w:szCs w:val="24"/>
+        </w:rPr>
+      </w:pPr>
+      <w:r>
+        <w:rPr>
+          <w:rFonts w:ascii="Times New Roman" w:hAnsi="Times New Roman" w:cs="Times New Roman"/>
+          <w:sz w:val="24"/>
+          <w:szCs w:val="24"/>
+        </w:rPr>
+        <w:t xml:space="preserve">The robots should be able to follow the leading robot with </w:t>
+      </w:r>
+      <w:proofErr w:type="gramStart"/>
+      <w:r>
+        <w:rPr>
+          <w:rFonts w:ascii="Times New Roman" w:hAnsi="Times New Roman" w:cs="Times New Roman"/>
+          <w:sz w:val="24"/>
+          <w:szCs w:val="24"/>
+        </w:rPr>
+        <w:t>a certain</w:t>
+      </w:r>
+      <w:proofErr w:type="gramEnd"/>
+      <w:r>
+        <w:rPr>
+          <w:rFonts w:ascii="Times New Roman" w:hAnsi="Times New Roman" w:cs="Times New Roman"/>
+          <w:sz w:val="24"/>
+          <w:szCs w:val="24"/>
+        </w:rPr>
+        <w:t xml:space="preserve"> accuracy. The exact requirements will be determined </w:t>
+      </w:r>
+      <w:proofErr w:type="gramStart"/>
+      <w:r>
+        <w:rPr>
+          <w:rFonts w:ascii="Times New Roman" w:hAnsi="Times New Roman" w:cs="Times New Roman"/>
+          <w:sz w:val="24"/>
+          <w:szCs w:val="24"/>
+        </w:rPr>
+        <w:t>In</w:t>
+      </w:r>
+      <w:proofErr w:type="gramEnd"/>
+      <w:r>
+        <w:rPr>
+          <w:rFonts w:ascii="Times New Roman" w:hAnsi="Times New Roman" w:cs="Times New Roman"/>
+          <w:sz w:val="24"/>
+          <w:szCs w:val="24"/>
+        </w:rPr>
+        <w:t xml:space="preserve"> the standards </w:t>
+      </w:r>
+      <w:proofErr w:type="spellStart"/>
+      <w:r>
+        <w:rPr>
+          <w:rFonts w:ascii="Times New Roman" w:hAnsi="Times New Roman" w:cs="Times New Roman"/>
+          <w:sz w:val="24"/>
+          <w:szCs w:val="24"/>
+        </w:rPr>
+        <w:t>commitee</w:t>
+      </w:r>
+      <w:proofErr w:type="spellEnd"/>
+      <w:r>
+        <w:rPr>
+          <w:rFonts w:ascii="Times New Roman" w:hAnsi="Times New Roman" w:cs="Times New Roman"/>
+          <w:sz w:val="24"/>
+          <w:szCs w:val="24"/>
+        </w:rPr>
+        <w:t xml:space="preserve">. </w:t>
+      </w:r>
+    </w:p>
+    <w:p>
+      <w:pPr>
+        <w:spacing w:line="360" w:lineRule="auto"/>
+        <w:rPr>
+          <w:rFonts w:ascii="Times New Roman" w:hAnsi="Times New Roman" w:cs="Times New Roman"/>
+          <w:sz w:val="24"/>
+          <w:szCs w:val="24"/>
+        </w:rPr>
+      </w:pPr>
+      <w:r>
+        <w:rPr>
+          <w:rFonts w:ascii="Times New Roman" w:hAnsi="Times New Roman" w:cs="Times New Roman"/>
+          <w:sz w:val="24"/>
+          <w:szCs w:val="24"/>
+        </w:rPr>
+        <w:t>On being given a signal the robot should leave the convoy and rejoin it at the last positon.</w:t>
+      </w:r>
+    </w:p>
+    <w:p>
+      <w:pPr>
+        <w:spacing w:line="360" w:lineRule="auto"/>
+        <w:rPr>
+          <w:rFonts w:ascii="Times New Roman" w:hAnsi="Times New Roman" w:cs="Times New Roman"/>
+          <w:sz w:val="24"/>
+          <w:szCs w:val="24"/>
+        </w:rPr>
+      </w:pPr>
+      <w:r>
+        <w:rPr>
+          <w:rFonts w:ascii="Times New Roman" w:hAnsi="Times New Roman" w:cs="Times New Roman"/>
+          <w:sz w:val="24"/>
+          <w:szCs w:val="24"/>
+        </w:rPr>
+        <w:t>The robot should be able to determine if it is the last robot in the convoy.</w:t>
+      </w:r>
+    </w:p>
+    <w:p>
+      <w:pPr>
+        <w:spacing w:line="360" w:lineRule="auto"/>
+        <w:rPr>
+          <w:rFonts w:ascii="Times New Roman" w:hAnsi="Times New Roman" w:cs="Times New Roman"/>
+          <w:sz w:val="24"/>
+          <w:szCs w:val="24"/>
+        </w:rPr>
+      </w:pPr>
+      <w:r>
+        <w:rPr>
+          <w:rFonts w:ascii="Times New Roman" w:hAnsi="Times New Roman" w:cs="Times New Roman"/>
+          <w:sz w:val="24"/>
+          <w:szCs w:val="24"/>
+        </w:rPr>
+        <w:t>The robot should indicate to the other robot if it is the last robot or not using two independent methods.</w:t>
+      </w:r>
+    </w:p>
+    <w:p>
+      <w:pPr>
+        <w:spacing w:line="360" w:lineRule="auto"/>
+        <w:rPr>
+          <w:rFonts w:ascii="Times New Roman" w:hAnsi="Times New Roman" w:cs="Times New Roman"/>
+          <w:sz w:val="24"/>
+          <w:szCs w:val="24"/>
+        </w:rPr>
+      </w:pPr>
+      <w:r>
+        <w:rPr>
+          <w:rFonts w:ascii="Times New Roman" w:hAnsi="Times New Roman" w:cs="Times New Roman"/>
+          <w:sz w:val="24"/>
+          <w:szCs w:val="24"/>
+        </w:rPr>
+        <w:t xml:space="preserve">The robot should indicate to other robots when it is leaving the convoy using two independent </w:t>
+      </w:r>
+      <w:proofErr w:type="gramStart"/>
+      <w:r>
+        <w:rPr>
+          <w:rFonts w:ascii="Times New Roman" w:hAnsi="Times New Roman" w:cs="Times New Roman"/>
+          <w:sz w:val="24"/>
+          <w:szCs w:val="24"/>
+        </w:rPr>
+        <w:t>method</w:t>
+      </w:r>
+      <w:proofErr w:type="gramEnd"/>
+      <w:r>
+        <w:rPr>
+          <w:rFonts w:ascii="Times New Roman" w:hAnsi="Times New Roman" w:cs="Times New Roman"/>
+          <w:sz w:val="24"/>
+          <w:szCs w:val="24"/>
+        </w:rPr>
+        <w:t>.</w:t>
+      </w:r>
+    </w:p>
+    <w:p>
+      <w:pPr>
+        <w:spacing w:line="360" w:lineRule="auto"/>
+        <w:rPr>
+          <w:rFonts w:ascii="Times New Roman" w:hAnsi="Times New Roman" w:cs="Times New Roman"/>
+          <w:b/>
+          <w:sz w:val="24"/>
+          <w:szCs w:val="24"/>
+        </w:rPr>
+      </w:pPr>
+      <w:r>
+        <w:rPr>
+          <w:rFonts w:ascii="Times New Roman" w:hAnsi="Times New Roman" w:cs="Times New Roman"/>
+          <w:b/>
+          <w:sz w:val="24"/>
+          <w:szCs w:val="24"/>
+        </w:rPr>
+        <w:t>Objectives</w:t>
+      </w:r>
+    </w:p>
+    <w:p>
+      <w:pPr>
+        <w:spacing w:line="360" w:lineRule="auto"/>
+        <w:rPr>
+          <w:rFonts w:ascii="Times New Roman" w:hAnsi="Times New Roman" w:cs="Times New Roman"/>
+          <w:sz w:val="24"/>
+          <w:szCs w:val="24"/>
+        </w:rPr>
+      </w:pPr>
+      <w:r>
+        <w:rPr>
+          <w:rFonts w:ascii="Times New Roman" w:hAnsi="Times New Roman" w:cs="Times New Roman"/>
+          <w:sz w:val="24"/>
+          <w:szCs w:val="24"/>
+        </w:rPr>
+        <w:t>The robot should be power efficient.</w:t>
+      </w:r>
+    </w:p>
+    <w:p>
+      <w:pPr>
+        <w:spacing w:line="360" w:lineRule="auto"/>
+        <w:rPr>
+          <w:rFonts w:ascii="Times New Roman" w:hAnsi="Times New Roman" w:cs="Times New Roman"/>
+          <w:sz w:val="24"/>
+          <w:szCs w:val="24"/>
+        </w:rPr>
+      </w:pPr>
+      <w:r>
+        <w:rPr>
+          <w:rFonts w:ascii="Times New Roman" w:hAnsi="Times New Roman" w:cs="Times New Roman"/>
+          <w:sz w:val="24"/>
+          <w:szCs w:val="24"/>
+        </w:rPr>
+        <w:t>It should work ın all lighting conditions.</w:t>
+      </w:r>
+    </w:p>
+    <w:p>
+      <w:pPr>
+        <w:spacing w:line="360" w:lineRule="auto"/>
+        <w:rPr>
+          <w:rFonts w:ascii="Times New Roman" w:hAnsi="Times New Roman" w:cs="Times New Roman"/>
+          <w:sz w:val="24"/>
+          <w:szCs w:val="24"/>
+        </w:rPr>
+      </w:pPr>
+      <w:r>
+        <w:rPr>
+          <w:rFonts w:ascii="Times New Roman" w:hAnsi="Times New Roman" w:cs="Times New Roman"/>
+          <w:sz w:val="24"/>
+          <w:szCs w:val="24"/>
+        </w:rPr>
+        <w:t xml:space="preserve">The robot should be light and easily </w:t>
+      </w:r>
+      <w:proofErr w:type="spellStart"/>
+      <w:r>
+        <w:rPr>
+          <w:rFonts w:ascii="Times New Roman" w:hAnsi="Times New Roman" w:cs="Times New Roman"/>
+          <w:sz w:val="24"/>
+          <w:szCs w:val="24"/>
+        </w:rPr>
+        <w:t>manuverable</w:t>
+      </w:r>
+      <w:proofErr w:type="spellEnd"/>
+      <w:r>
+        <w:rPr>
+          <w:rFonts w:ascii="Times New Roman" w:hAnsi="Times New Roman" w:cs="Times New Roman"/>
+          <w:sz w:val="24"/>
+          <w:szCs w:val="24"/>
+        </w:rPr>
+        <w:t>.</w:t>
+      </w:r>
+    </w:p>
+    <w:p>
+      <w:pPr>
+        <w:spacing w:line="360" w:lineRule="auto"/>
+        <w:rPr>
+          <w:rFonts w:ascii="Times New Roman" w:hAnsi="Times New Roman" w:cs="Times New Roman"/>
+          <w:sz w:val="24"/>
+          <w:szCs w:val="24"/>
+        </w:rPr>
+      </w:pPr>
+      <w:r>
+        <w:rPr>
+          <w:rFonts w:ascii="Times New Roman" w:hAnsi="Times New Roman" w:cs="Times New Roman"/>
+          <w:sz w:val="24"/>
+          <w:szCs w:val="24"/>
+        </w:rPr>
+        <w:t xml:space="preserve">The robot should have a minimal </w:t>
+      </w:r>
+      <w:proofErr w:type="spellStart"/>
+      <w:r>
+        <w:rPr>
+          <w:rFonts w:ascii="Times New Roman" w:hAnsi="Times New Roman" w:cs="Times New Roman"/>
+          <w:sz w:val="24"/>
+          <w:szCs w:val="24"/>
+        </w:rPr>
+        <w:t>ammout</w:t>
+      </w:r>
+      <w:proofErr w:type="spellEnd"/>
+      <w:r>
+        <w:rPr>
+          <w:rFonts w:ascii="Times New Roman" w:hAnsi="Times New Roman" w:cs="Times New Roman"/>
+          <w:sz w:val="24"/>
+          <w:szCs w:val="24"/>
+        </w:rPr>
+        <w:t xml:space="preserve"> of moving components to make it robust.</w:t>
+      </w:r>
+    </w:p>
+    <w:p>
+      <w:pPr>
+        <w:spacing w:line="360" w:lineRule="auto"/>
+        <w:rPr>
+          <w:rFonts w:ascii="Times New Roman" w:hAnsi="Times New Roman" w:cs="Times New Roman"/>
+          <w:sz w:val="24"/>
+          <w:szCs w:val="24"/>
+        </w:rPr>
+      </w:pPr>
+      <w:r>
+        <w:rPr>
+          <w:rFonts w:ascii="Times New Roman" w:hAnsi="Times New Roman" w:cs="Times New Roman"/>
+          <w:sz w:val="24"/>
+          <w:szCs w:val="24"/>
+        </w:rPr>
+        <w:t>The robot should rejoin the convoy within 10 seconds.</w:t>
+      </w:r>
+    </w:p>
+    <w:p>
+      <w:pPr>
+        <w:spacing w:line="360" w:lineRule="auto"/>
+        <w:rPr>
+          <w:rFonts w:ascii="Times New Roman" w:hAnsi="Times New Roman" w:cs="Times New Roman"/>
           <w:sz w:val="24"/>
           <w:szCs w:val="24"/>
         </w:rPr>
       </w:pPr>
       <w:bookmarkStart w:id="0" w:name="_GoBack"/>
       <w:bookmarkEnd w:id="0"/>
+    </w:p>
+    <w:p>
+      <w:pPr>
+        <w:spacing w:line="360" w:lineRule="auto"/>
+        <w:rPr>
+          <w:rFonts w:ascii="Times New Roman" w:hAnsi="Times New Roman" w:cs="Times New Roman"/>
+          <w:sz w:val="24"/>
+          <w:szCs w:val="24"/>
+        </w:rPr>
+      </w:pPr>
     </w:p>
     <w:sectPr>
       <w:pgSz w:w="12240" w:h="15840"/>
@@ -1981,7 +2319,7 @@
   <a:extraClrSchemeLst/>
   <a:extLst>
     <a:ext uri="{05A4C25C-085E-4340-85A3-A5531E510DB2}">
-      <thm15:themeFamily xmlns:thm15="http://schemas.microsoft.com/office/thememl/2012/main" xmlns="" name="Office Theme" id="{62F939B6-93AF-4DB8-9C6B-D6C7DFDC589F}" vid="{4A3C46E8-61CC-4603-A589-7422A47A8E4A}"/>
+      <thm15:themeFamily xmlns="" xmlns:thm15="http://schemas.microsoft.com/office/thememl/2012/main" name="Office Theme" id="{62F939B6-93AF-4DB8-9C6B-D6C7DFDC589F}" vid="{4A3C46E8-61CC-4603-A589-7422A47A8E4A}"/>
     </a:ext>
   </a:extLst>
 </a:theme>

</xml_diff>

<commit_message>
gantt added to the report
</commit_message>
<xml_diff>
--- a/Documents/Proposal_report.docx
+++ b/Documents/Proposal_report.docx
@@ -352,7 +352,21 @@
         <w:rPr>
           <w:rFonts w:ascii="Times New Roman" w:eastAsia="Times New Roman" w:hAnsi="Times New Roman" w:cs="Times New Roman"/>
         </w:rPr>
-        <w:t xml:space="preserve">Abdullah Aslam: </w:t>
+        <w:t xml:space="preserve">Abdullah </w:t>
+      </w:r>
+      <w:proofErr w:type="spellStart"/>
+      <w:r>
+        <w:rPr>
+          <w:rFonts w:ascii="Times New Roman" w:eastAsia="Times New Roman" w:hAnsi="Times New Roman" w:cs="Times New Roman"/>
+        </w:rPr>
+        <w:t>Aslam</w:t>
+      </w:r>
+      <w:proofErr w:type="spellEnd"/>
+      <w:r>
+        <w:rPr>
+          <w:rFonts w:ascii="Times New Roman" w:eastAsia="Times New Roman" w:hAnsi="Times New Roman" w:cs="Times New Roman"/>
+        </w:rPr>
+        <w:t xml:space="preserve">: </w:t>
       </w:r>
       <w:r>
         <w:rPr>
@@ -400,11 +414,33 @@
           <w:i/>
         </w:rPr>
       </w:pPr>
-      <w:r>
-        <w:rPr>
-          <w:rFonts w:ascii="Times New Roman" w:eastAsia="Times New Roman" w:hAnsi="Times New Roman" w:cs="Times New Roman"/>
-        </w:rPr>
-        <w:t>Anar Abdullayev:</w:t>
+      <w:proofErr w:type="spellStart"/>
+      <w:r>
+        <w:rPr>
+          <w:rFonts w:ascii="Times New Roman" w:eastAsia="Times New Roman" w:hAnsi="Times New Roman" w:cs="Times New Roman"/>
+        </w:rPr>
+        <w:t>Anar</w:t>
+      </w:r>
+      <w:proofErr w:type="spellEnd"/>
+      <w:r>
+        <w:rPr>
+          <w:rFonts w:ascii="Times New Roman" w:eastAsia="Times New Roman" w:hAnsi="Times New Roman" w:cs="Times New Roman"/>
+        </w:rPr>
+        <w:t xml:space="preserve"> </w:t>
+      </w:r>
+      <w:proofErr w:type="spellStart"/>
+      <w:r>
+        <w:rPr>
+          <w:rFonts w:ascii="Times New Roman" w:eastAsia="Times New Roman" w:hAnsi="Times New Roman" w:cs="Times New Roman"/>
+        </w:rPr>
+        <w:t>Abdullayev</w:t>
+      </w:r>
+      <w:proofErr w:type="spellEnd"/>
+      <w:r>
+        <w:rPr>
+          <w:rFonts w:ascii="Times New Roman" w:eastAsia="Times New Roman" w:hAnsi="Times New Roman" w:cs="Times New Roman"/>
+        </w:rPr>
+        <w:t>:</w:t>
       </w:r>
       <w:r>
         <w:rPr>
@@ -463,11 +499,33 @@
           <w:rFonts w:ascii="Times New Roman" w:eastAsia="Times New Roman" w:hAnsi="Times New Roman" w:cs="Times New Roman"/>
         </w:rPr>
       </w:pPr>
-      <w:r>
-        <w:rPr>
-          <w:rFonts w:ascii="Times New Roman" w:eastAsia="Times New Roman" w:hAnsi="Times New Roman" w:cs="Times New Roman"/>
-        </w:rPr>
-        <w:t>Bulut Ulukapı:</w:t>
+      <w:proofErr w:type="spellStart"/>
+      <w:r>
+        <w:rPr>
+          <w:rFonts w:ascii="Times New Roman" w:eastAsia="Times New Roman" w:hAnsi="Times New Roman" w:cs="Times New Roman"/>
+        </w:rPr>
+        <w:t>Bulut</w:t>
+      </w:r>
+      <w:proofErr w:type="spellEnd"/>
+      <w:r>
+        <w:rPr>
+          <w:rFonts w:ascii="Times New Roman" w:eastAsia="Times New Roman" w:hAnsi="Times New Roman" w:cs="Times New Roman"/>
+        </w:rPr>
+        <w:t xml:space="preserve"> </w:t>
+      </w:r>
+      <w:proofErr w:type="spellStart"/>
+      <w:r>
+        <w:rPr>
+          <w:rFonts w:ascii="Times New Roman" w:eastAsia="Times New Roman" w:hAnsi="Times New Roman" w:cs="Times New Roman"/>
+        </w:rPr>
+        <w:t>Ulukapı</w:t>
+      </w:r>
+      <w:proofErr w:type="spellEnd"/>
+      <w:r>
+        <w:rPr>
+          <w:rFonts w:ascii="Times New Roman" w:eastAsia="Times New Roman" w:hAnsi="Times New Roman" w:cs="Times New Roman"/>
+        </w:rPr>
+        <w:t>:</w:t>
       </w:r>
       <w:r>
         <w:rPr>
@@ -527,7 +585,35 @@
         <w:rPr>
           <w:rFonts w:ascii="Times New Roman" w:eastAsia="Times New Roman" w:hAnsi="Times New Roman" w:cs="Times New Roman"/>
         </w:rPr>
-        <w:t>Syed Saad Saif:</w:t>
+        <w:t xml:space="preserve">Syed </w:t>
+      </w:r>
+      <w:proofErr w:type="spellStart"/>
+      <w:r>
+        <w:rPr>
+          <w:rFonts w:ascii="Times New Roman" w:eastAsia="Times New Roman" w:hAnsi="Times New Roman" w:cs="Times New Roman"/>
+        </w:rPr>
+        <w:t>Saad</w:t>
+      </w:r>
+      <w:proofErr w:type="spellEnd"/>
+      <w:r>
+        <w:rPr>
+          <w:rFonts w:ascii="Times New Roman" w:eastAsia="Times New Roman" w:hAnsi="Times New Roman" w:cs="Times New Roman"/>
+        </w:rPr>
+        <w:t xml:space="preserve"> </w:t>
+      </w:r>
+      <w:proofErr w:type="spellStart"/>
+      <w:r>
+        <w:rPr>
+          <w:rFonts w:ascii="Times New Roman" w:eastAsia="Times New Roman" w:hAnsi="Times New Roman" w:cs="Times New Roman"/>
+        </w:rPr>
+        <w:t>Saif</w:t>
+      </w:r>
+      <w:proofErr w:type="spellEnd"/>
+      <w:r>
+        <w:rPr>
+          <w:rFonts w:ascii="Times New Roman" w:eastAsia="Times New Roman" w:hAnsi="Times New Roman" w:cs="Times New Roman"/>
+        </w:rPr>
+        <w:t>:</w:t>
       </w:r>
       <w:r>
         <w:rPr>
@@ -586,11 +672,33 @@
           <w:i/>
         </w:rPr>
       </w:pPr>
-      <w:r>
-        <w:rPr>
-          <w:rFonts w:ascii="Times New Roman" w:eastAsia="Times New Roman" w:hAnsi="Times New Roman" w:cs="Times New Roman"/>
-        </w:rPr>
-        <w:t>Umut Can Serçe:</w:t>
+      <w:proofErr w:type="spellStart"/>
+      <w:r>
+        <w:rPr>
+          <w:rFonts w:ascii="Times New Roman" w:eastAsia="Times New Roman" w:hAnsi="Times New Roman" w:cs="Times New Roman"/>
+        </w:rPr>
+        <w:t>Umut</w:t>
+      </w:r>
+      <w:proofErr w:type="spellEnd"/>
+      <w:r>
+        <w:rPr>
+          <w:rFonts w:ascii="Times New Roman" w:eastAsia="Times New Roman" w:hAnsi="Times New Roman" w:cs="Times New Roman"/>
+        </w:rPr>
+        <w:t xml:space="preserve"> Can </w:t>
+      </w:r>
+      <w:proofErr w:type="spellStart"/>
+      <w:r>
+        <w:rPr>
+          <w:rFonts w:ascii="Times New Roman" w:eastAsia="Times New Roman" w:hAnsi="Times New Roman" w:cs="Times New Roman"/>
+        </w:rPr>
+        <w:t>Serçe</w:t>
+      </w:r>
+      <w:proofErr w:type="spellEnd"/>
+      <w:r>
+        <w:rPr>
+          <w:rFonts w:ascii="Times New Roman" w:eastAsia="Times New Roman" w:hAnsi="Times New Roman" w:cs="Times New Roman"/>
+        </w:rPr>
+        <w:t>:</w:t>
       </w:r>
       <w:r>
         <w:rPr>
@@ -667,8 +775,6 @@
         </w:rPr>
         <w:br w:type="page"/>
       </w:r>
-      <w:bookmarkStart w:id="0" w:name="_GoBack"/>
-      <w:bookmarkEnd w:id="0"/>
     </w:p>
     <w:p>
       <w:pPr>
@@ -795,7 +901,25 @@
           <w:sz w:val="24"/>
           <w:szCs w:val="24"/>
         </w:rPr>
-        <w:t xml:space="preserve"> communicate each-others directly, they </w:t>
+        <w:t xml:space="preserve"> communicate each-others </w:t>
+      </w:r>
+      <w:proofErr w:type="gramStart"/>
+      <w:r>
+        <w:rPr>
+          <w:rFonts w:ascii="Times New Roman" w:hAnsi="Times New Roman" w:cs="Times New Roman"/>
+          <w:sz w:val="24"/>
+          <w:szCs w:val="24"/>
+        </w:rPr>
+        <w:t>directly,</w:t>
+      </w:r>
+      <w:proofErr w:type="gramEnd"/>
+      <w:r>
+        <w:rPr>
+          <w:rFonts w:ascii="Times New Roman" w:hAnsi="Times New Roman" w:cs="Times New Roman"/>
+          <w:sz w:val="24"/>
+          <w:szCs w:val="24"/>
+        </w:rPr>
+        <w:t xml:space="preserve"> they </w:t>
       </w:r>
       <w:r>
         <w:rPr>
@@ -1001,7 +1125,25 @@
           <w:sz w:val="24"/>
           <w:szCs w:val="24"/>
         </w:rPr>
-        <w:t xml:space="preserve"> On the other hand experiences gained from this project can be used also in truck convoy projects similar to the one “Tesla” company is working on.</w:t>
+        <w:t xml:space="preserve"> On the other </w:t>
+      </w:r>
+      <w:proofErr w:type="gramStart"/>
+      <w:r>
+        <w:rPr>
+          <w:rFonts w:ascii="Times New Roman" w:hAnsi="Times New Roman" w:cs="Times New Roman"/>
+          <w:sz w:val="24"/>
+          <w:szCs w:val="24"/>
+        </w:rPr>
+        <w:t>hand</w:t>
+      </w:r>
+      <w:proofErr w:type="gramEnd"/>
+      <w:r>
+        <w:rPr>
+          <w:rFonts w:ascii="Times New Roman" w:hAnsi="Times New Roman" w:cs="Times New Roman"/>
+          <w:sz w:val="24"/>
+          <w:szCs w:val="24"/>
+        </w:rPr>
+        <w:t xml:space="preserve"> experiences gained from this project can be used also in truck convoy projects similar to the one “Tesla” company is working on.</w:t>
       </w:r>
       <w:r>
         <w:rPr>
@@ -1017,7 +1159,25 @@
           <w:sz w:val="24"/>
           <w:szCs w:val="24"/>
         </w:rPr>
-        <w:t xml:space="preserve">approach will decrease the drag force because vehicles will move in a line and have smaller following distance. Less drag force means less fuel consumption, less driver means less payment. Overall autonomous trucks will decrease transportation fees and </w:t>
+        <w:t xml:space="preserve">approach will decrease the drag force because vehicles will move in a line and have smaller following distance. Less drag force means less fuel </w:t>
+      </w:r>
+      <w:proofErr w:type="gramStart"/>
+      <w:r>
+        <w:rPr>
+          <w:rFonts w:ascii="Times New Roman" w:hAnsi="Times New Roman" w:cs="Times New Roman"/>
+          <w:sz w:val="24"/>
+          <w:szCs w:val="24"/>
+        </w:rPr>
+        <w:t>consumption,</w:t>
+      </w:r>
+      <w:proofErr w:type="gramEnd"/>
+      <w:r>
+        <w:rPr>
+          <w:rFonts w:ascii="Times New Roman" w:hAnsi="Times New Roman" w:cs="Times New Roman"/>
+          <w:sz w:val="24"/>
+          <w:szCs w:val="24"/>
+        </w:rPr>
+        <w:t xml:space="preserve"> less driver means less payment. Overall autonomous trucks will decrease transportation fees and </w:t>
       </w:r>
       <w:r>
         <w:rPr>
@@ -1079,53 +1239,135 @@
           <w:szCs w:val="24"/>
         </w:rPr>
         <w:lastRenderedPageBreak/>
-        <w:t>three members from the computers option were selected.  These members have a deep underlying knowledge of computer systems and this will allow the company to utilize microcontrollers to its full potential. The computer member can design basic hardware circuitry to offload the CPU as much as possible. The project requires accurate and precise control of actuators, motors and/or servos for physical movement of the designed devices. OJO has a control option member who will help the company greatly with any problems tht might be encounter during implementation and design. Power management is a crucial consideration in any project. OJO’s projects will be no exception to this. Given that devices the company plans to  build will be mobile and will not have any direct connection with mains power. Keeping sure that the power system can provide plentyfull power is essential.</w:t>
-      </w:r>
-    </w:p>
-    <w:p>
-      <w:pPr>
-        <w:spacing w:line="360" w:lineRule="auto"/>
-        <w:rPr>
-          <w:rFonts w:ascii="Times New Roman" w:hAnsi="Times New Roman" w:cs="Times New Roman"/>
-          <w:sz w:val="24"/>
-          <w:szCs w:val="24"/>
-        </w:rPr>
-      </w:pPr>
-    </w:p>
-    <w:p>
-      <w:pPr>
-        <w:spacing w:line="360" w:lineRule="auto"/>
-        <w:rPr>
-          <w:rFonts w:ascii="Times New Roman" w:hAnsi="Times New Roman" w:cs="Times New Roman"/>
-          <w:sz w:val="24"/>
-          <w:szCs w:val="24"/>
-        </w:rPr>
-      </w:pPr>
-      <w:r>
-        <w:rPr>
-          <w:rFonts w:ascii="Times New Roman" w:hAnsi="Times New Roman" w:cs="Times New Roman"/>
-          <w:sz w:val="24"/>
-          <w:szCs w:val="24"/>
-        </w:rPr>
-        <w:t>Breif explanation about the team members are as follows:</w:t>
-      </w:r>
-    </w:p>
-    <w:p>
-      <w:pPr>
-        <w:spacing w:line="360" w:lineRule="auto"/>
-        <w:rPr>
-          <w:rFonts w:ascii="Times New Roman" w:hAnsi="Times New Roman" w:cs="Times New Roman"/>
-          <w:sz w:val="24"/>
-          <w:szCs w:val="24"/>
-        </w:rPr>
-      </w:pPr>
-      <w:r>
-        <w:rPr>
-          <w:rFonts w:ascii="Times New Roman" w:hAnsi="Times New Roman" w:cs="Times New Roman"/>
-          <w:sz w:val="24"/>
-          <w:szCs w:val="24"/>
-        </w:rPr>
-        <w:t xml:space="preserve">Abdullah Aslam:  </w:t>
+        <w:t xml:space="preserve">three members from the computers option were selected.  These members have a deep underlying knowledge of computer systems and this will allow the company to utilize microcontrollers to its full potential. The computer member can design basic hardware circuitry to offload the CPU as much as possible. The project requires accurate and precise control of actuators, motors and/or servos for physical movement of the designed devices. OJO has a control option member who will help the company greatly with any problems </w:t>
+      </w:r>
+      <w:proofErr w:type="spellStart"/>
+      <w:r>
+        <w:rPr>
+          <w:rFonts w:ascii="Times New Roman" w:hAnsi="Times New Roman" w:cs="Times New Roman"/>
+          <w:sz w:val="24"/>
+          <w:szCs w:val="24"/>
+        </w:rPr>
+        <w:t>tht</w:t>
+      </w:r>
+      <w:proofErr w:type="spellEnd"/>
+      <w:r>
+        <w:rPr>
+          <w:rFonts w:ascii="Times New Roman" w:hAnsi="Times New Roman" w:cs="Times New Roman"/>
+          <w:sz w:val="24"/>
+          <w:szCs w:val="24"/>
+        </w:rPr>
+        <w:t xml:space="preserve"> might be encounter during implementation and design. Power management is a crucial consideration in any project. OJO’s projects will be no exception to this. Given that devices the company plans </w:t>
+      </w:r>
+      <w:proofErr w:type="gramStart"/>
+      <w:r>
+        <w:rPr>
+          <w:rFonts w:ascii="Times New Roman" w:hAnsi="Times New Roman" w:cs="Times New Roman"/>
+          <w:sz w:val="24"/>
+          <w:szCs w:val="24"/>
+        </w:rPr>
+        <w:t>to  build</w:t>
+      </w:r>
+      <w:proofErr w:type="gramEnd"/>
+      <w:r>
+        <w:rPr>
+          <w:rFonts w:ascii="Times New Roman" w:hAnsi="Times New Roman" w:cs="Times New Roman"/>
+          <w:sz w:val="24"/>
+          <w:szCs w:val="24"/>
+        </w:rPr>
+        <w:t xml:space="preserve"> will be mobile and will not have any direct connection with mains power. Keeping sure that the power system can provide </w:t>
+      </w:r>
+      <w:proofErr w:type="spellStart"/>
+      <w:r>
+        <w:rPr>
+          <w:rFonts w:ascii="Times New Roman" w:hAnsi="Times New Roman" w:cs="Times New Roman"/>
+          <w:sz w:val="24"/>
+          <w:szCs w:val="24"/>
+        </w:rPr>
+        <w:t>plentyfull</w:t>
+      </w:r>
+      <w:proofErr w:type="spellEnd"/>
+      <w:r>
+        <w:rPr>
+          <w:rFonts w:ascii="Times New Roman" w:hAnsi="Times New Roman" w:cs="Times New Roman"/>
+          <w:sz w:val="24"/>
+          <w:szCs w:val="24"/>
+        </w:rPr>
+        <w:t xml:space="preserve"> power is essential.</w:t>
+      </w:r>
+    </w:p>
+    <w:p>
+      <w:pPr>
+        <w:spacing w:line="360" w:lineRule="auto"/>
+        <w:rPr>
+          <w:rFonts w:ascii="Times New Roman" w:hAnsi="Times New Roman" w:cs="Times New Roman"/>
+          <w:sz w:val="24"/>
+          <w:szCs w:val="24"/>
+        </w:rPr>
+      </w:pPr>
+    </w:p>
+    <w:p>
+      <w:pPr>
+        <w:spacing w:line="360" w:lineRule="auto"/>
+        <w:rPr>
+          <w:rFonts w:ascii="Times New Roman" w:hAnsi="Times New Roman" w:cs="Times New Roman"/>
+          <w:sz w:val="24"/>
+          <w:szCs w:val="24"/>
+        </w:rPr>
+      </w:pPr>
+      <w:proofErr w:type="spellStart"/>
+      <w:r>
+        <w:rPr>
+          <w:rFonts w:ascii="Times New Roman" w:hAnsi="Times New Roman" w:cs="Times New Roman"/>
+          <w:sz w:val="24"/>
+          <w:szCs w:val="24"/>
+        </w:rPr>
+        <w:t>Breif</w:t>
+      </w:r>
+      <w:proofErr w:type="spellEnd"/>
+      <w:r>
+        <w:rPr>
+          <w:rFonts w:ascii="Times New Roman" w:hAnsi="Times New Roman" w:cs="Times New Roman"/>
+          <w:sz w:val="24"/>
+          <w:szCs w:val="24"/>
+        </w:rPr>
+        <w:t xml:space="preserve"> explanation about the team members are as follows:</w:t>
+      </w:r>
+    </w:p>
+    <w:p>
+      <w:pPr>
+        <w:spacing w:line="360" w:lineRule="auto"/>
+        <w:rPr>
+          <w:rFonts w:ascii="Times New Roman" w:hAnsi="Times New Roman" w:cs="Times New Roman"/>
+          <w:sz w:val="24"/>
+          <w:szCs w:val="24"/>
+        </w:rPr>
+      </w:pPr>
+      <w:r>
+        <w:rPr>
+          <w:rFonts w:ascii="Times New Roman" w:hAnsi="Times New Roman" w:cs="Times New Roman"/>
+          <w:sz w:val="24"/>
+          <w:szCs w:val="24"/>
+        </w:rPr>
+        <w:t xml:space="preserve">Abdullah </w:t>
+      </w:r>
+      <w:proofErr w:type="spellStart"/>
+      <w:r>
+        <w:rPr>
+          <w:rFonts w:ascii="Times New Roman" w:hAnsi="Times New Roman" w:cs="Times New Roman"/>
+          <w:sz w:val="24"/>
+          <w:szCs w:val="24"/>
+        </w:rPr>
+        <w:t>Aslam</w:t>
+      </w:r>
+      <w:proofErr w:type="spellEnd"/>
+      <w:r>
+        <w:rPr>
+          <w:rFonts w:ascii="Times New Roman" w:hAnsi="Times New Roman" w:cs="Times New Roman"/>
+          <w:sz w:val="24"/>
+          <w:szCs w:val="24"/>
+        </w:rPr>
+        <w:t xml:space="preserve">:  </w:t>
       </w:r>
     </w:p>
     <w:p>
@@ -1183,13 +1425,41 @@
           <w:szCs w:val="24"/>
         </w:rPr>
       </w:pPr>
-      <w:r>
-        <w:rPr>
-          <w:rFonts w:ascii="Times New Roman" w:hAnsi="Times New Roman" w:cs="Times New Roman"/>
-          <w:sz w:val="24"/>
-          <w:szCs w:val="24"/>
-        </w:rPr>
-        <w:t>Anar Abdullayev:</w:t>
+      <w:proofErr w:type="spellStart"/>
+      <w:r>
+        <w:rPr>
+          <w:rFonts w:ascii="Times New Roman" w:hAnsi="Times New Roman" w:cs="Times New Roman"/>
+          <w:sz w:val="24"/>
+          <w:szCs w:val="24"/>
+        </w:rPr>
+        <w:t>Anar</w:t>
+      </w:r>
+      <w:proofErr w:type="spellEnd"/>
+      <w:r>
+        <w:rPr>
+          <w:rFonts w:ascii="Times New Roman" w:hAnsi="Times New Roman" w:cs="Times New Roman"/>
+          <w:sz w:val="24"/>
+          <w:szCs w:val="24"/>
+        </w:rPr>
+        <w:t xml:space="preserve"> </w:t>
+      </w:r>
+      <w:proofErr w:type="spellStart"/>
+      <w:r>
+        <w:rPr>
+          <w:rFonts w:ascii="Times New Roman" w:hAnsi="Times New Roman" w:cs="Times New Roman"/>
+          <w:sz w:val="24"/>
+          <w:szCs w:val="24"/>
+        </w:rPr>
+        <w:t>Abdullayev</w:t>
+      </w:r>
+      <w:proofErr w:type="spellEnd"/>
+      <w:r>
+        <w:rPr>
+          <w:rFonts w:ascii="Times New Roman" w:hAnsi="Times New Roman" w:cs="Times New Roman"/>
+          <w:sz w:val="24"/>
+          <w:szCs w:val="24"/>
+        </w:rPr>
+        <w:t>:</w:t>
       </w:r>
     </w:p>
     <w:p>
@@ -1227,7 +1497,25 @@
           <w:sz w:val="24"/>
           <w:szCs w:val="24"/>
         </w:rPr>
-        <w:t>Experience with microcontrollers(Arduino, PIC and ARM based ones),motion   sensors and communication interface.</w:t>
+        <w:t xml:space="preserve">Experience with </w:t>
+      </w:r>
+      <w:proofErr w:type="gramStart"/>
+      <w:r>
+        <w:rPr>
+          <w:rFonts w:ascii="Times New Roman" w:hAnsi="Times New Roman" w:cs="Times New Roman"/>
+          <w:sz w:val="24"/>
+          <w:szCs w:val="24"/>
+        </w:rPr>
+        <w:t>microcontrollers(</w:t>
+      </w:r>
+      <w:proofErr w:type="gramEnd"/>
+      <w:r>
+        <w:rPr>
+          <w:rFonts w:ascii="Times New Roman" w:hAnsi="Times New Roman" w:cs="Times New Roman"/>
+          <w:sz w:val="24"/>
+          <w:szCs w:val="24"/>
+        </w:rPr>
+        <w:t>Arduino, PIC and ARM based ones),motion   sensors and communication interface.</w:t>
       </w:r>
       <w:r>
         <w:rPr>
@@ -1247,13 +1535,41 @@
           <w:szCs w:val="24"/>
         </w:rPr>
       </w:pPr>
-      <w:r>
-        <w:rPr>
-          <w:rFonts w:ascii="Times New Roman" w:hAnsi="Times New Roman" w:cs="Times New Roman"/>
-          <w:sz w:val="24"/>
-          <w:szCs w:val="24"/>
-        </w:rPr>
-        <w:t>Bulut Ulukapı:</w:t>
+      <w:proofErr w:type="spellStart"/>
+      <w:r>
+        <w:rPr>
+          <w:rFonts w:ascii="Times New Roman" w:hAnsi="Times New Roman" w:cs="Times New Roman"/>
+          <w:sz w:val="24"/>
+          <w:szCs w:val="24"/>
+        </w:rPr>
+        <w:t>Bulut</w:t>
+      </w:r>
+      <w:proofErr w:type="spellEnd"/>
+      <w:r>
+        <w:rPr>
+          <w:rFonts w:ascii="Times New Roman" w:hAnsi="Times New Roman" w:cs="Times New Roman"/>
+          <w:sz w:val="24"/>
+          <w:szCs w:val="24"/>
+        </w:rPr>
+        <w:t xml:space="preserve"> </w:t>
+      </w:r>
+      <w:proofErr w:type="spellStart"/>
+      <w:r>
+        <w:rPr>
+          <w:rFonts w:ascii="Times New Roman" w:hAnsi="Times New Roman" w:cs="Times New Roman"/>
+          <w:sz w:val="24"/>
+          <w:szCs w:val="24"/>
+        </w:rPr>
+        <w:t>Ulukapı</w:t>
+      </w:r>
+      <w:proofErr w:type="spellEnd"/>
+      <w:r>
+        <w:rPr>
+          <w:rFonts w:ascii="Times New Roman" w:hAnsi="Times New Roman" w:cs="Times New Roman"/>
+          <w:sz w:val="24"/>
+          <w:szCs w:val="24"/>
+        </w:rPr>
+        <w:t>:</w:t>
       </w:r>
       <w:r>
         <w:rPr>
@@ -1299,25 +1615,78 @@
           <w:szCs w:val="24"/>
         </w:rPr>
         <w:tab/>
-        <w:t xml:space="preserve">Experince with data structures, microcontrollers and various programming languages </w:t>
-      </w:r>
-    </w:p>
-    <w:p>
-      <w:pPr>
-        <w:spacing w:line="360" w:lineRule="auto"/>
-        <w:rPr>
-          <w:rFonts w:ascii="Times New Roman" w:hAnsi="Times New Roman" w:cs="Times New Roman"/>
-          <w:sz w:val="24"/>
-          <w:szCs w:val="24"/>
-        </w:rPr>
-      </w:pPr>
-      <w:r>
-        <w:rPr>
-          <w:rFonts w:ascii="Times New Roman" w:hAnsi="Times New Roman" w:cs="Times New Roman"/>
-          <w:sz w:val="24"/>
-          <w:szCs w:val="24"/>
-        </w:rPr>
-        <w:t>Syed Saad Saif:</w:t>
+      </w:r>
+      <w:proofErr w:type="spellStart"/>
+      <w:r>
+        <w:rPr>
+          <w:rFonts w:ascii="Times New Roman" w:hAnsi="Times New Roman" w:cs="Times New Roman"/>
+          <w:sz w:val="24"/>
+          <w:szCs w:val="24"/>
+        </w:rPr>
+        <w:t>Experince</w:t>
+      </w:r>
+      <w:proofErr w:type="spellEnd"/>
+      <w:r>
+        <w:rPr>
+          <w:rFonts w:ascii="Times New Roman" w:hAnsi="Times New Roman" w:cs="Times New Roman"/>
+          <w:sz w:val="24"/>
+          <w:szCs w:val="24"/>
+        </w:rPr>
+        <w:t xml:space="preserve"> with data structures, microcontrollers and various programming languages </w:t>
+      </w:r>
+    </w:p>
+    <w:p>
+      <w:pPr>
+        <w:spacing w:line="360" w:lineRule="auto"/>
+        <w:rPr>
+          <w:rFonts w:ascii="Times New Roman" w:hAnsi="Times New Roman" w:cs="Times New Roman"/>
+          <w:sz w:val="24"/>
+          <w:szCs w:val="24"/>
+        </w:rPr>
+      </w:pPr>
+      <w:r>
+        <w:rPr>
+          <w:rFonts w:ascii="Times New Roman" w:hAnsi="Times New Roman" w:cs="Times New Roman"/>
+          <w:sz w:val="24"/>
+          <w:szCs w:val="24"/>
+        </w:rPr>
+        <w:t xml:space="preserve">Syed </w:t>
+      </w:r>
+      <w:proofErr w:type="spellStart"/>
+      <w:r>
+        <w:rPr>
+          <w:rFonts w:ascii="Times New Roman" w:hAnsi="Times New Roman" w:cs="Times New Roman"/>
+          <w:sz w:val="24"/>
+          <w:szCs w:val="24"/>
+        </w:rPr>
+        <w:t>Saad</w:t>
+      </w:r>
+      <w:proofErr w:type="spellEnd"/>
+      <w:r>
+        <w:rPr>
+          <w:rFonts w:ascii="Times New Roman" w:hAnsi="Times New Roman" w:cs="Times New Roman"/>
+          <w:sz w:val="24"/>
+          <w:szCs w:val="24"/>
+        </w:rPr>
+        <w:t xml:space="preserve"> </w:t>
+      </w:r>
+      <w:proofErr w:type="spellStart"/>
+      <w:r>
+        <w:rPr>
+          <w:rFonts w:ascii="Times New Roman" w:hAnsi="Times New Roman" w:cs="Times New Roman"/>
+          <w:sz w:val="24"/>
+          <w:szCs w:val="24"/>
+        </w:rPr>
+        <w:t>Saif</w:t>
+      </w:r>
+      <w:proofErr w:type="spellEnd"/>
+      <w:r>
+        <w:rPr>
+          <w:rFonts w:ascii="Times New Roman" w:hAnsi="Times New Roman" w:cs="Times New Roman"/>
+          <w:sz w:val="24"/>
+          <w:szCs w:val="24"/>
+        </w:rPr>
+        <w:t>:</w:t>
       </w:r>
       <w:r>
         <w:rPr>
@@ -1365,31 +1734,69 @@
           <w:szCs w:val="24"/>
         </w:rPr>
       </w:pPr>
-      <w:r>
-        <w:rPr>
-          <w:rFonts w:ascii="Times New Roman" w:hAnsi="Times New Roman" w:cs="Times New Roman"/>
-          <w:sz w:val="24"/>
-          <w:szCs w:val="24"/>
-        </w:rPr>
-        <w:t>Experience  in microcontroller based discrete time feedback controllers and has deep understanding of C programming language as well as object oriented programming</w:t>
-      </w:r>
-    </w:p>
-    <w:p>
-      <w:pPr>
-        <w:spacing w:line="360" w:lineRule="auto"/>
-        <w:rPr>
-          <w:rFonts w:ascii="Times New Roman" w:hAnsi="Times New Roman" w:cs="Times New Roman"/>
-          <w:sz w:val="24"/>
-          <w:szCs w:val="24"/>
-        </w:rPr>
-      </w:pPr>
-      <w:r>
-        <w:rPr>
-          <w:rFonts w:ascii="Times New Roman" w:hAnsi="Times New Roman" w:cs="Times New Roman"/>
-          <w:sz w:val="24"/>
-          <w:szCs w:val="24"/>
-        </w:rPr>
-        <w:t>Umut Can Serçe:</w:t>
+      <w:proofErr w:type="gramStart"/>
+      <w:r>
+        <w:rPr>
+          <w:rFonts w:ascii="Times New Roman" w:hAnsi="Times New Roman" w:cs="Times New Roman"/>
+          <w:sz w:val="24"/>
+          <w:szCs w:val="24"/>
+        </w:rPr>
+        <w:t>Experience  in</w:t>
+      </w:r>
+      <w:proofErr w:type="gramEnd"/>
+      <w:r>
+        <w:rPr>
+          <w:rFonts w:ascii="Times New Roman" w:hAnsi="Times New Roman" w:cs="Times New Roman"/>
+          <w:sz w:val="24"/>
+          <w:szCs w:val="24"/>
+        </w:rPr>
+        <w:t xml:space="preserve"> microcontroller based discrete time feedback controllers and has deep understanding of C programming language as well as object oriented programming</w:t>
+      </w:r>
+    </w:p>
+    <w:p>
+      <w:pPr>
+        <w:spacing w:line="360" w:lineRule="auto"/>
+        <w:rPr>
+          <w:rFonts w:ascii="Times New Roman" w:hAnsi="Times New Roman" w:cs="Times New Roman"/>
+          <w:sz w:val="24"/>
+          <w:szCs w:val="24"/>
+        </w:rPr>
+      </w:pPr>
+      <w:proofErr w:type="spellStart"/>
+      <w:r>
+        <w:rPr>
+          <w:rFonts w:ascii="Times New Roman" w:hAnsi="Times New Roman" w:cs="Times New Roman"/>
+          <w:sz w:val="24"/>
+          <w:szCs w:val="24"/>
+        </w:rPr>
+        <w:t>Umut</w:t>
+      </w:r>
+      <w:proofErr w:type="spellEnd"/>
+      <w:r>
+        <w:rPr>
+          <w:rFonts w:ascii="Times New Roman" w:hAnsi="Times New Roman" w:cs="Times New Roman"/>
+          <w:sz w:val="24"/>
+          <w:szCs w:val="24"/>
+        </w:rPr>
+        <w:t xml:space="preserve"> Can </w:t>
+      </w:r>
+      <w:proofErr w:type="spellStart"/>
+      <w:r>
+        <w:rPr>
+          <w:rFonts w:ascii="Times New Roman" w:hAnsi="Times New Roman" w:cs="Times New Roman"/>
+          <w:sz w:val="24"/>
+          <w:szCs w:val="24"/>
+        </w:rPr>
+        <w:t>Serçe</w:t>
+      </w:r>
+      <w:proofErr w:type="spellEnd"/>
+      <w:r>
+        <w:rPr>
+          <w:rFonts w:ascii="Times New Roman" w:hAnsi="Times New Roman" w:cs="Times New Roman"/>
+          <w:sz w:val="24"/>
+          <w:szCs w:val="24"/>
+        </w:rPr>
+        <w:t>:</w:t>
       </w:r>
       <w:r>
         <w:rPr>
@@ -1436,7 +1843,16 @@
           <w:szCs w:val="24"/>
         </w:rPr>
         <w:tab/>
-        <w:t>Experience with various programming languages and HDLs.</w:t>
+        <w:t xml:space="preserve">Experience with various programming languages and </w:t>
+      </w:r>
+      <w:proofErr w:type="gramStart"/>
+      <w:r>
+        <w:rPr>
+          <w:rFonts w:ascii="Times New Roman" w:hAnsi="Times New Roman" w:cs="Times New Roman"/>
+          <w:sz w:val="24"/>
+          <w:szCs w:val="24"/>
+        </w:rPr>
+        <w:t>HDLs.</w:t>
       </w:r>
       <w:r>
         <w:rPr>
@@ -1446,6 +1862,7 @@
         </w:rPr>
         <w:t>––</w:t>
       </w:r>
+      <w:proofErr w:type="gramEnd"/>
     </w:p>
     <w:p>
       <w:pPr>
@@ -1482,7 +1899,43 @@
           <w:sz w:val="24"/>
           <w:szCs w:val="24"/>
         </w:rPr>
-        <w:t xml:space="preserve">The robots should be able to follow the leading robot with a certain accuracy. The exact requirements will be determined In the standards commitee. </w:t>
+        <w:t xml:space="preserve">The robots should be able to follow the leading robot with a certain accuracy. The exact requirements will be determined </w:t>
+      </w:r>
+      <w:proofErr w:type="gramStart"/>
+      <w:r>
+        <w:rPr>
+          <w:rFonts w:ascii="Times New Roman" w:hAnsi="Times New Roman" w:cs="Times New Roman"/>
+          <w:sz w:val="24"/>
+          <w:szCs w:val="24"/>
+        </w:rPr>
+        <w:t>In</w:t>
+      </w:r>
+      <w:proofErr w:type="gramEnd"/>
+      <w:r>
+        <w:rPr>
+          <w:rFonts w:ascii="Times New Roman" w:hAnsi="Times New Roman" w:cs="Times New Roman"/>
+          <w:sz w:val="24"/>
+          <w:szCs w:val="24"/>
+        </w:rPr>
+        <w:t xml:space="preserve"> the standards </w:t>
+      </w:r>
+      <w:proofErr w:type="spellStart"/>
+      <w:r>
+        <w:rPr>
+          <w:rFonts w:ascii="Times New Roman" w:hAnsi="Times New Roman" w:cs="Times New Roman"/>
+          <w:sz w:val="24"/>
+          <w:szCs w:val="24"/>
+        </w:rPr>
+        <w:t>commitee</w:t>
+      </w:r>
+      <w:proofErr w:type="spellEnd"/>
+      <w:r>
+        <w:rPr>
+          <w:rFonts w:ascii="Times New Roman" w:hAnsi="Times New Roman" w:cs="Times New Roman"/>
+          <w:sz w:val="24"/>
+          <w:szCs w:val="24"/>
+        </w:rPr>
+        <w:t xml:space="preserve">. </w:t>
       </w:r>
     </w:p>
     <w:p>
@@ -1554,7 +2007,25 @@
           <w:sz w:val="24"/>
           <w:szCs w:val="24"/>
         </w:rPr>
-        <w:t>The robot should indicate to other robots when it is leaving the convoy using two independent method.</w:t>
+        <w:t xml:space="preserve">The robot should indicate to other robots when it is leaving the convoy using two independent </w:t>
+      </w:r>
+      <w:proofErr w:type="gramStart"/>
+      <w:r>
+        <w:rPr>
+          <w:rFonts w:ascii="Times New Roman" w:hAnsi="Times New Roman" w:cs="Times New Roman"/>
+          <w:sz w:val="24"/>
+          <w:szCs w:val="24"/>
+        </w:rPr>
+        <w:t>method</w:t>
+      </w:r>
+      <w:proofErr w:type="gramEnd"/>
+      <w:r>
+        <w:rPr>
+          <w:rFonts w:ascii="Times New Roman" w:hAnsi="Times New Roman" w:cs="Times New Roman"/>
+          <w:sz w:val="24"/>
+          <w:szCs w:val="24"/>
+        </w:rPr>
+        <w:t>.</w:t>
       </w:r>
     </w:p>
     <w:p>
@@ -1628,25 +2099,61 @@
           <w:sz w:val="24"/>
           <w:szCs w:val="24"/>
         </w:rPr>
-        <w:t>The robot should be light and easily manuverable.</w:t>
-      </w:r>
-    </w:p>
-    <w:p>
-      <w:pPr>
-        <w:spacing w:line="360" w:lineRule="auto"/>
-        <w:rPr>
-          <w:rFonts w:ascii="Times New Roman" w:hAnsi="Times New Roman" w:cs="Times New Roman"/>
-          <w:sz w:val="24"/>
-          <w:szCs w:val="24"/>
-        </w:rPr>
-      </w:pPr>
-      <w:r>
-        <w:rPr>
-          <w:rFonts w:ascii="Times New Roman" w:hAnsi="Times New Roman" w:cs="Times New Roman"/>
-          <w:sz w:val="24"/>
-          <w:szCs w:val="24"/>
-        </w:rPr>
-        <w:t>The robot should have a minimal ammout of moving components to make it robust.</w:t>
+        <w:t xml:space="preserve">The robot should be light and easily </w:t>
+      </w:r>
+      <w:proofErr w:type="spellStart"/>
+      <w:r>
+        <w:rPr>
+          <w:rFonts w:ascii="Times New Roman" w:hAnsi="Times New Roman" w:cs="Times New Roman"/>
+          <w:sz w:val="24"/>
+          <w:szCs w:val="24"/>
+        </w:rPr>
+        <w:t>manuverable</w:t>
+      </w:r>
+      <w:proofErr w:type="spellEnd"/>
+      <w:r>
+        <w:rPr>
+          <w:rFonts w:ascii="Times New Roman" w:hAnsi="Times New Roman" w:cs="Times New Roman"/>
+          <w:sz w:val="24"/>
+          <w:szCs w:val="24"/>
+        </w:rPr>
+        <w:t>.</w:t>
+      </w:r>
+    </w:p>
+    <w:p>
+      <w:pPr>
+        <w:spacing w:line="360" w:lineRule="auto"/>
+        <w:rPr>
+          <w:rFonts w:ascii="Times New Roman" w:hAnsi="Times New Roman" w:cs="Times New Roman"/>
+          <w:sz w:val="24"/>
+          <w:szCs w:val="24"/>
+        </w:rPr>
+      </w:pPr>
+      <w:r>
+        <w:rPr>
+          <w:rFonts w:ascii="Times New Roman" w:hAnsi="Times New Roman" w:cs="Times New Roman"/>
+          <w:sz w:val="24"/>
+          <w:szCs w:val="24"/>
+        </w:rPr>
+        <w:t xml:space="preserve">The robot should have a minimal </w:t>
+      </w:r>
+      <w:proofErr w:type="spellStart"/>
+      <w:r>
+        <w:rPr>
+          <w:rFonts w:ascii="Times New Roman" w:hAnsi="Times New Roman" w:cs="Times New Roman"/>
+          <w:sz w:val="24"/>
+          <w:szCs w:val="24"/>
+        </w:rPr>
+        <w:t>ammout</w:t>
+      </w:r>
+      <w:proofErr w:type="spellEnd"/>
+      <w:r>
+        <w:rPr>
+          <w:rFonts w:ascii="Times New Roman" w:hAnsi="Times New Roman" w:cs="Times New Roman"/>
+          <w:sz w:val="24"/>
+          <w:szCs w:val="24"/>
+        </w:rPr>
+        <w:t xml:space="preserve"> of moving components to make it robust.</w:t>
       </w:r>
     </w:p>
     <w:p>
@@ -1677,6 +2184,7 @@
           <w:szCs w:val="28"/>
         </w:rPr>
       </w:pPr>
+      <w:proofErr w:type="spellStart"/>
       <w:r>
         <w:rPr>
           <w:rFonts w:ascii="Times New Roman" w:hAnsi="Times New Roman" w:cs="Times New Roman"/>
@@ -1686,6 +2194,7 @@
         </w:rPr>
         <w:t>Standarts</w:t>
       </w:r>
+      <w:proofErr w:type="spellEnd"/>
     </w:p>
     <w:p>
       <w:pPr>
@@ -1951,6 +2460,46 @@
         </w:rPr>
         <w:t>Some sensors which are planned to be used, requires visual inputs. For this reason, there needs to be standards for the size, the shape, the colors and the location of the marker. If these standards are not set, the indirect communication between the robots may not be proper as it is planned.</w:t>
       </w:r>
+    </w:p>
+    <w:p>
+      <w:pPr>
+        <w:spacing w:line="360" w:lineRule="auto"/>
+        <w:rPr>
+          <w:rFonts w:ascii="Times New Roman" w:hAnsi="Times New Roman" w:cs="Times New Roman"/>
+          <w:sz w:val="24"/>
+          <w:szCs w:val="24"/>
+        </w:rPr>
+      </w:pPr>
+    </w:p>
+    <w:p>
+      <w:pPr>
+        <w:spacing w:line="360" w:lineRule="auto"/>
+        <w:rPr>
+          <w:rFonts w:ascii="Times New Roman" w:hAnsi="Times New Roman" w:cs="Times New Roman"/>
+          <w:sz w:val="24"/>
+          <w:szCs w:val="24"/>
+        </w:rPr>
+      </w:pPr>
+      <w:r>
+        <w:rPr>
+          <w:noProof/>
+        </w:rPr>
+        <w:drawing>
+          <wp:inline distT="0" distB="0" distL="0" distR="0" wp14:anchorId="4713D7AD" wp14:editId="483DE74D">
+            <wp:extent cx="5972810" cy="5029835"/>
+            <wp:effectExtent l="25400" t="25400" r="21590" b="24765"/>
+            <wp:docPr id="1" name="Grafik 1"/>
+            <wp:cNvGraphicFramePr/>
+            <a:graphic xmlns:a="http://schemas.openxmlformats.org/drawingml/2006/main">
+              <a:graphicData uri="http://schemas.openxmlformats.org/drawingml/2006/chart">
+                <c:chart xmlns:c="http://schemas.openxmlformats.org/drawingml/2006/chart" xmlns:r="http://schemas.openxmlformats.org/officeDocument/2006/relationships" r:id="rId5"/>
+              </a:graphicData>
+            </a:graphic>
+          </wp:inline>
+        </w:drawing>
+      </w:r>
+      <w:bookmarkStart w:id="0" w:name="_GoBack"/>
+      <w:bookmarkEnd w:id="0"/>
     </w:p>
     <w:p>
       <w:pPr>
@@ -2465,6 +3014,1667 @@
 </w:styles>
 </file>
 
+<file path=word/charts/chart1.xml><?xml version="1.0" encoding="utf-8"?>
+<c:chartSpace xmlns:c="http://schemas.openxmlformats.org/drawingml/2006/chart" xmlns:a="http://schemas.openxmlformats.org/drawingml/2006/main" xmlns:r="http://schemas.openxmlformats.org/officeDocument/2006/relationships">
+  <c:date1904 val="0"/>
+  <c:lang val="tr-TR"/>
+  <c:roundedCorners val="1"/>
+  <mc:AlternateContent xmlns:mc="http://schemas.openxmlformats.org/markup-compatibility/2006">
+    <mc:Choice xmlns:c14="http://schemas.microsoft.com/office/drawing/2007/8/2/chart" Requires="c14">
+      <c14:style val="102"/>
+    </mc:Choice>
+    <mc:Fallback>
+      <c:style val="2"/>
+    </mc:Fallback>
+  </mc:AlternateContent>
+  <c:chart>
+    <c:autoTitleDeleted val="0"/>
+    <c:plotArea>
+      <c:layout/>
+      <c:barChart>
+        <c:barDir val="bar"/>
+        <c:grouping val="stacked"/>
+        <c:varyColors val="0"/>
+        <c:ser>
+          <c:idx val="0"/>
+          <c:order val="0"/>
+          <c:tx>
+            <c:v>Start Date</c:v>
+          </c:tx>
+          <c:spPr>
+            <a:noFill/>
+            <a:ln>
+              <a:noFill/>
+            </a:ln>
+            <a:effectLst/>
+          </c:spPr>
+          <c:invertIfNegative val="0"/>
+          <c:cat>
+            <c:strRef>
+              <c:f>'[gantt.xlsx]Gantt Chart - Manual Duration'!$B$5:$B$29</c:f>
+              <c:strCache>
+                <c:ptCount val="17"/>
+                <c:pt idx="0">
+                  <c:v>Identfying and defining the problems</c:v>
+                </c:pt>
+                <c:pt idx="1">
+                  <c:v>Basic Conceptual Design</c:v>
+                </c:pt>
+                <c:pt idx="2">
+                  <c:v>Creating bill of materıals</c:v>
+                </c:pt>
+                <c:pt idx="3">
+                  <c:v>Procuring Components</c:v>
+                </c:pt>
+                <c:pt idx="4">
+                  <c:v>Gather theoretical knowledge about components</c:v>
+                </c:pt>
+                <c:pt idx="5">
+                  <c:v>Component testing</c:v>
+                </c:pt>
+                <c:pt idx="6">
+                  <c:v>Effectiveness of components evaluated</c:v>
+                </c:pt>
+                <c:pt idx="7">
+                  <c:v>Eliminating sub par solutions</c:v>
+                </c:pt>
+                <c:pt idx="8">
+                  <c:v>Module conceptual design</c:v>
+                </c:pt>
+                <c:pt idx="9">
+                  <c:v>Implementation of modules</c:v>
+                </c:pt>
+                <c:pt idx="10">
+                  <c:v>Testing and design revisions</c:v>
+                </c:pt>
+                <c:pt idx="11">
+                  <c:v>Final testing </c:v>
+                </c:pt>
+                <c:pt idx="12">
+                  <c:v>Documentation</c:v>
+                </c:pt>
+                <c:pt idx="13">
+                  <c:v>Setting standards</c:v>
+                </c:pt>
+                <c:pt idx="14">
+                  <c:v>Demo</c:v>
+                </c:pt>
+                <c:pt idx="15">
+                  <c:v>Conceptual design report</c:v>
+                </c:pt>
+                <c:pt idx="16">
+                  <c:v>Presentation</c:v>
+                </c:pt>
+              </c:strCache>
+            </c:strRef>
+          </c:cat>
+          <c:val>
+            <c:numRef>
+              <c:f>'[gantt.xlsx]Gantt Chart - Manual Duration'!$C$5:$C$29</c:f>
+              <c:numCache>
+                <c:formatCode>m/d/yy</c:formatCode>
+                <c:ptCount val="25"/>
+                <c:pt idx="0">
+                  <c:v>43035.0</c:v>
+                </c:pt>
+                <c:pt idx="1">
+                  <c:v>43040.0</c:v>
+                </c:pt>
+                <c:pt idx="2">
+                  <c:v>43048.0</c:v>
+                </c:pt>
+                <c:pt idx="3">
+                  <c:v>43050.0</c:v>
+                </c:pt>
+                <c:pt idx="4">
+                  <c:v>43050.0</c:v>
+                </c:pt>
+                <c:pt idx="5">
+                  <c:v>43057.0</c:v>
+                </c:pt>
+                <c:pt idx="6">
+                  <c:v>43061.0</c:v>
+                </c:pt>
+                <c:pt idx="7">
+                  <c:v>43062.0</c:v>
+                </c:pt>
+                <c:pt idx="8">
+                  <c:v>43060.0</c:v>
+                </c:pt>
+                <c:pt idx="9">
+                  <c:v>43065.0</c:v>
+                </c:pt>
+                <c:pt idx="10">
+                  <c:v>43067.0</c:v>
+                </c:pt>
+                <c:pt idx="11">
+                  <c:v>43079.0</c:v>
+                </c:pt>
+                <c:pt idx="12">
+                  <c:v>43079.0</c:v>
+                </c:pt>
+                <c:pt idx="13">
+                  <c:v>43050.0</c:v>
+                </c:pt>
+                <c:pt idx="14">
+                  <c:v>43087.0</c:v>
+                </c:pt>
+                <c:pt idx="15">
+                  <c:v>43092.0</c:v>
+                </c:pt>
+                <c:pt idx="16">
+                  <c:v>43102.0</c:v>
+                </c:pt>
+              </c:numCache>
+            </c:numRef>
+          </c:val>
+        </c:ser>
+        <c:ser>
+          <c:idx val="1"/>
+          <c:order val="1"/>
+          <c:tx>
+            <c:v>Days Complete</c:v>
+          </c:tx>
+          <c:spPr>
+            <a:solidFill>
+              <a:schemeClr val="accent6"/>
+            </a:solidFill>
+            <a:ln>
+              <a:noFill/>
+            </a:ln>
+            <a:effectLst/>
+          </c:spPr>
+          <c:invertIfNegative val="0"/>
+          <c:dPt>
+            <c:idx val="0"/>
+            <c:invertIfNegative val="0"/>
+            <c:bubble3D val="0"/>
+            <c:spPr>
+              <a:solidFill>
+                <a:srgbClr val="72C9DE"/>
+              </a:solidFill>
+              <a:ln>
+                <a:noFill/>
+              </a:ln>
+              <a:effectLst/>
+            </c:spPr>
+          </c:dPt>
+          <c:dPt>
+            <c:idx val="1"/>
+            <c:invertIfNegative val="0"/>
+            <c:bubble3D val="0"/>
+            <c:spPr>
+              <a:solidFill>
+                <a:srgbClr val="72C9DE"/>
+              </a:solidFill>
+              <a:ln>
+                <a:noFill/>
+              </a:ln>
+              <a:effectLst/>
+            </c:spPr>
+          </c:dPt>
+          <c:dPt>
+            <c:idx val="2"/>
+            <c:invertIfNegative val="0"/>
+            <c:bubble3D val="0"/>
+            <c:spPr>
+              <a:solidFill>
+                <a:srgbClr val="528E77"/>
+              </a:solidFill>
+              <a:ln>
+                <a:noFill/>
+              </a:ln>
+              <a:effectLst/>
+            </c:spPr>
+          </c:dPt>
+          <c:dPt>
+            <c:idx val="3"/>
+            <c:invertIfNegative val="0"/>
+            <c:bubble3D val="0"/>
+            <c:spPr>
+              <a:solidFill>
+                <a:srgbClr val="528E77"/>
+              </a:solidFill>
+              <a:ln>
+                <a:noFill/>
+              </a:ln>
+              <a:effectLst/>
+            </c:spPr>
+          </c:dPt>
+          <c:dPt>
+            <c:idx val="4"/>
+            <c:invertIfNegative val="0"/>
+            <c:bubble3D val="0"/>
+            <c:spPr>
+              <a:solidFill>
+                <a:srgbClr val="528E77"/>
+              </a:solidFill>
+              <a:ln>
+                <a:noFill/>
+              </a:ln>
+              <a:effectLst/>
+            </c:spPr>
+          </c:dPt>
+          <c:dPt>
+            <c:idx val="5"/>
+            <c:invertIfNegative val="0"/>
+            <c:bubble3D val="0"/>
+            <c:spPr>
+              <a:solidFill>
+                <a:srgbClr val="B86FD7"/>
+              </a:solidFill>
+              <a:ln>
+                <a:noFill/>
+              </a:ln>
+              <a:effectLst/>
+            </c:spPr>
+          </c:dPt>
+          <c:dPt>
+            <c:idx val="6"/>
+            <c:invertIfNegative val="0"/>
+            <c:bubble3D val="0"/>
+            <c:spPr>
+              <a:solidFill>
+                <a:srgbClr val="B86FD7"/>
+              </a:solidFill>
+              <a:ln>
+                <a:noFill/>
+              </a:ln>
+              <a:effectLst/>
+            </c:spPr>
+          </c:dPt>
+          <c:dPt>
+            <c:idx val="7"/>
+            <c:invertIfNegative val="0"/>
+            <c:bubble3D val="0"/>
+            <c:spPr>
+              <a:solidFill>
+                <a:srgbClr val="B86FD7"/>
+              </a:solidFill>
+              <a:ln>
+                <a:noFill/>
+              </a:ln>
+              <a:effectLst/>
+            </c:spPr>
+          </c:dPt>
+          <c:dPt>
+            <c:idx val="8"/>
+            <c:invertIfNegative val="0"/>
+            <c:bubble3D val="0"/>
+            <c:spPr>
+              <a:solidFill>
+                <a:srgbClr val="C14B3A"/>
+              </a:solidFill>
+              <a:ln>
+                <a:noFill/>
+              </a:ln>
+              <a:effectLst/>
+            </c:spPr>
+          </c:dPt>
+          <c:dPt>
+            <c:idx val="9"/>
+            <c:invertIfNegative val="0"/>
+            <c:bubble3D val="0"/>
+            <c:spPr>
+              <a:solidFill>
+                <a:srgbClr val="C14B3A"/>
+              </a:solidFill>
+              <a:ln>
+                <a:noFill/>
+              </a:ln>
+              <a:effectLst/>
+            </c:spPr>
+          </c:dPt>
+          <c:dPt>
+            <c:idx val="10"/>
+            <c:invertIfNegative val="0"/>
+            <c:bubble3D val="0"/>
+            <c:spPr>
+              <a:solidFill>
+                <a:srgbClr val="72C9DE"/>
+              </a:solidFill>
+              <a:ln>
+                <a:noFill/>
+              </a:ln>
+              <a:effectLst/>
+            </c:spPr>
+          </c:dPt>
+          <c:dPt>
+            <c:idx val="11"/>
+            <c:invertIfNegative val="0"/>
+            <c:bubble3D val="0"/>
+            <c:spPr>
+              <a:solidFill>
+                <a:srgbClr val="72C9DE"/>
+              </a:solidFill>
+              <a:ln>
+                <a:noFill/>
+              </a:ln>
+              <a:effectLst/>
+            </c:spPr>
+          </c:dPt>
+          <c:dPt>
+            <c:idx val="12"/>
+            <c:invertIfNegative val="0"/>
+            <c:bubble3D val="0"/>
+            <c:spPr>
+              <a:solidFill>
+                <a:srgbClr val="72C9DE"/>
+              </a:solidFill>
+              <a:ln>
+                <a:noFill/>
+              </a:ln>
+              <a:effectLst/>
+            </c:spPr>
+          </c:dPt>
+          <c:dPt>
+            <c:idx val="13"/>
+            <c:invertIfNegative val="0"/>
+            <c:bubble3D val="0"/>
+            <c:spPr>
+              <a:solidFill>
+                <a:srgbClr val="528E77"/>
+              </a:solidFill>
+              <a:ln>
+                <a:noFill/>
+              </a:ln>
+              <a:effectLst/>
+            </c:spPr>
+          </c:dPt>
+          <c:dPt>
+            <c:idx val="14"/>
+            <c:invertIfNegative val="0"/>
+            <c:bubble3D val="0"/>
+            <c:spPr>
+              <a:solidFill>
+                <a:srgbClr val="528E77"/>
+              </a:solidFill>
+              <a:ln>
+                <a:noFill/>
+              </a:ln>
+              <a:effectLst/>
+            </c:spPr>
+          </c:dPt>
+          <c:dPt>
+            <c:idx val="15"/>
+            <c:invertIfNegative val="0"/>
+            <c:bubble3D val="0"/>
+            <c:spPr>
+              <a:solidFill>
+                <a:srgbClr val="B86FD7"/>
+              </a:solidFill>
+              <a:ln>
+                <a:noFill/>
+              </a:ln>
+              <a:effectLst/>
+            </c:spPr>
+          </c:dPt>
+          <c:dPt>
+            <c:idx val="16"/>
+            <c:invertIfNegative val="0"/>
+            <c:bubble3D val="0"/>
+            <c:spPr>
+              <a:solidFill>
+                <a:srgbClr val="B86FD7"/>
+              </a:solidFill>
+              <a:ln>
+                <a:noFill/>
+              </a:ln>
+              <a:effectLst/>
+            </c:spPr>
+          </c:dPt>
+          <c:cat>
+            <c:strRef>
+              <c:f>'[gantt.xlsx]Gantt Chart - Manual Duration'!$B$5:$B$29</c:f>
+              <c:strCache>
+                <c:ptCount val="17"/>
+                <c:pt idx="0">
+                  <c:v>Identfying and defining the problems</c:v>
+                </c:pt>
+                <c:pt idx="1">
+                  <c:v>Basic Conceptual Design</c:v>
+                </c:pt>
+                <c:pt idx="2">
+                  <c:v>Creating bill of materıals</c:v>
+                </c:pt>
+                <c:pt idx="3">
+                  <c:v>Procuring Components</c:v>
+                </c:pt>
+                <c:pt idx="4">
+                  <c:v>Gather theoretical knowledge about components</c:v>
+                </c:pt>
+                <c:pt idx="5">
+                  <c:v>Component testing</c:v>
+                </c:pt>
+                <c:pt idx="6">
+                  <c:v>Effectiveness of components evaluated</c:v>
+                </c:pt>
+                <c:pt idx="7">
+                  <c:v>Eliminating sub par solutions</c:v>
+                </c:pt>
+                <c:pt idx="8">
+                  <c:v>Module conceptual design</c:v>
+                </c:pt>
+                <c:pt idx="9">
+                  <c:v>Implementation of modules</c:v>
+                </c:pt>
+                <c:pt idx="10">
+                  <c:v>Testing and design revisions</c:v>
+                </c:pt>
+                <c:pt idx="11">
+                  <c:v>Final testing </c:v>
+                </c:pt>
+                <c:pt idx="12">
+                  <c:v>Documentation</c:v>
+                </c:pt>
+                <c:pt idx="13">
+                  <c:v>Setting standards</c:v>
+                </c:pt>
+                <c:pt idx="14">
+                  <c:v>Demo</c:v>
+                </c:pt>
+                <c:pt idx="15">
+                  <c:v>Conceptual design report</c:v>
+                </c:pt>
+                <c:pt idx="16">
+                  <c:v>Presentation</c:v>
+                </c:pt>
+              </c:strCache>
+            </c:strRef>
+          </c:cat>
+          <c:val>
+            <c:numRef>
+              <c:f>'[gantt.xlsx]Gantt Chart - Manual Duration'!$F$5:$F$29</c:f>
+              <c:numCache>
+                <c:formatCode>0.00</c:formatCode>
+                <c:ptCount val="25"/>
+                <c:pt idx="0">
+                  <c:v>5.0</c:v>
+                </c:pt>
+                <c:pt idx="1">
+                  <c:v>10.0</c:v>
+                </c:pt>
+                <c:pt idx="2">
+                  <c:v>2.0</c:v>
+                </c:pt>
+                <c:pt idx="3">
+                  <c:v>0.0</c:v>
+                </c:pt>
+                <c:pt idx="4">
+                  <c:v>0.0</c:v>
+                </c:pt>
+                <c:pt idx="5">
+                  <c:v>0.0</c:v>
+                </c:pt>
+                <c:pt idx="6">
+                  <c:v>0.0</c:v>
+                </c:pt>
+                <c:pt idx="7">
+                  <c:v>0.0</c:v>
+                </c:pt>
+                <c:pt idx="8">
+                  <c:v>0.0</c:v>
+                </c:pt>
+                <c:pt idx="9">
+                  <c:v>0.0</c:v>
+                </c:pt>
+                <c:pt idx="10">
+                  <c:v>0.0</c:v>
+                </c:pt>
+                <c:pt idx="11">
+                  <c:v>0.0</c:v>
+                </c:pt>
+                <c:pt idx="12">
+                  <c:v>0.0</c:v>
+                </c:pt>
+                <c:pt idx="13">
+                  <c:v>0.0</c:v>
+                </c:pt>
+                <c:pt idx="14">
+                  <c:v>0.0</c:v>
+                </c:pt>
+                <c:pt idx="15">
+                  <c:v>0.0</c:v>
+                </c:pt>
+                <c:pt idx="16">
+                  <c:v>0.0</c:v>
+                </c:pt>
+                <c:pt idx="17">
+                  <c:v>0.0</c:v>
+                </c:pt>
+                <c:pt idx="18">
+                  <c:v>0.0</c:v>
+                </c:pt>
+                <c:pt idx="19">
+                  <c:v>0.0</c:v>
+                </c:pt>
+                <c:pt idx="20">
+                  <c:v>0.0</c:v>
+                </c:pt>
+                <c:pt idx="21">
+                  <c:v>0.0</c:v>
+                </c:pt>
+                <c:pt idx="22">
+                  <c:v>0.0</c:v>
+                </c:pt>
+                <c:pt idx="23">
+                  <c:v>0.0</c:v>
+                </c:pt>
+                <c:pt idx="24">
+                  <c:v>0.0</c:v>
+                </c:pt>
+              </c:numCache>
+            </c:numRef>
+          </c:val>
+        </c:ser>
+        <c:ser>
+          <c:idx val="2"/>
+          <c:order val="2"/>
+          <c:tx>
+            <c:v>Days Remain</c:v>
+          </c:tx>
+          <c:spPr>
+            <a:solidFill>
+              <a:srgbClr val="C00000"/>
+            </a:solidFill>
+            <a:ln>
+              <a:noFill/>
+            </a:ln>
+            <a:effectLst/>
+          </c:spPr>
+          <c:invertIfNegative val="0"/>
+          <c:dPt>
+            <c:idx val="0"/>
+            <c:invertIfNegative val="0"/>
+            <c:bubble3D val="0"/>
+            <c:spPr>
+              <a:solidFill>
+                <a:srgbClr val="BBE6EF"/>
+              </a:solidFill>
+              <a:ln>
+                <a:noFill/>
+              </a:ln>
+              <a:effectLst/>
+            </c:spPr>
+          </c:dPt>
+          <c:dPt>
+            <c:idx val="1"/>
+            <c:invertIfNegative val="0"/>
+            <c:bubble3D val="0"/>
+            <c:spPr>
+              <a:solidFill>
+                <a:srgbClr val="BBE6EF"/>
+              </a:solidFill>
+              <a:ln>
+                <a:noFill/>
+              </a:ln>
+              <a:effectLst/>
+            </c:spPr>
+          </c:dPt>
+          <c:dPt>
+            <c:idx val="2"/>
+            <c:invertIfNegative val="0"/>
+            <c:bubble3D val="0"/>
+            <c:spPr>
+              <a:solidFill>
+                <a:srgbClr val="AFD3C5"/>
+              </a:solidFill>
+              <a:ln>
+                <a:noFill/>
+              </a:ln>
+              <a:effectLst/>
+            </c:spPr>
+          </c:dPt>
+          <c:dPt>
+            <c:idx val="3"/>
+            <c:invertIfNegative val="0"/>
+            <c:bubble3D val="0"/>
+            <c:spPr>
+              <a:solidFill>
+                <a:srgbClr val="AFD3C5"/>
+              </a:solidFill>
+              <a:ln>
+                <a:noFill/>
+              </a:ln>
+              <a:effectLst/>
+            </c:spPr>
+          </c:dPt>
+          <c:dPt>
+            <c:idx val="4"/>
+            <c:invertIfNegative val="0"/>
+            <c:bubble3D val="0"/>
+            <c:spPr>
+              <a:solidFill>
+                <a:srgbClr val="AFD3C5"/>
+              </a:solidFill>
+              <a:ln>
+                <a:noFill/>
+              </a:ln>
+              <a:effectLst/>
+            </c:spPr>
+          </c:dPt>
+          <c:dPt>
+            <c:idx val="5"/>
+            <c:invertIfNegative val="0"/>
+            <c:bubble3D val="0"/>
+            <c:spPr>
+              <a:solidFill>
+                <a:srgbClr val="D5A8E7"/>
+              </a:solidFill>
+              <a:ln>
+                <a:noFill/>
+              </a:ln>
+              <a:effectLst/>
+            </c:spPr>
+          </c:dPt>
+          <c:dPt>
+            <c:idx val="6"/>
+            <c:invertIfNegative val="0"/>
+            <c:bubble3D val="0"/>
+            <c:spPr>
+              <a:solidFill>
+                <a:srgbClr val="D5A8E7"/>
+              </a:solidFill>
+              <a:ln>
+                <a:noFill/>
+              </a:ln>
+              <a:effectLst/>
+            </c:spPr>
+          </c:dPt>
+          <c:dPt>
+            <c:idx val="7"/>
+            <c:invertIfNegative val="0"/>
+            <c:bubble3D val="0"/>
+            <c:spPr>
+              <a:solidFill>
+                <a:srgbClr val="D5A8E7"/>
+              </a:solidFill>
+              <a:ln>
+                <a:noFill/>
+              </a:ln>
+              <a:effectLst/>
+            </c:spPr>
+          </c:dPt>
+          <c:dPt>
+            <c:idx val="8"/>
+            <c:invertIfNegative val="0"/>
+            <c:bubble3D val="0"/>
+            <c:spPr>
+              <a:solidFill>
+                <a:srgbClr val="E3B3AA"/>
+              </a:solidFill>
+              <a:ln>
+                <a:noFill/>
+              </a:ln>
+              <a:effectLst/>
+            </c:spPr>
+          </c:dPt>
+          <c:dPt>
+            <c:idx val="9"/>
+            <c:invertIfNegative val="0"/>
+            <c:bubble3D val="0"/>
+            <c:spPr>
+              <a:solidFill>
+                <a:srgbClr val="E3B3AA"/>
+              </a:solidFill>
+              <a:ln>
+                <a:noFill/>
+              </a:ln>
+              <a:effectLst/>
+            </c:spPr>
+          </c:dPt>
+          <c:dPt>
+            <c:idx val="10"/>
+            <c:invertIfNegative val="0"/>
+            <c:bubble3D val="0"/>
+            <c:spPr>
+              <a:solidFill>
+                <a:srgbClr val="BBE6EF"/>
+              </a:solidFill>
+              <a:ln>
+                <a:noFill/>
+              </a:ln>
+              <a:effectLst/>
+            </c:spPr>
+          </c:dPt>
+          <c:dPt>
+            <c:idx val="11"/>
+            <c:invertIfNegative val="0"/>
+            <c:bubble3D val="0"/>
+            <c:spPr>
+              <a:solidFill>
+                <a:srgbClr val="BBE6EF"/>
+              </a:solidFill>
+              <a:ln>
+                <a:noFill/>
+              </a:ln>
+              <a:effectLst/>
+            </c:spPr>
+          </c:dPt>
+          <c:dPt>
+            <c:idx val="12"/>
+            <c:invertIfNegative val="0"/>
+            <c:bubble3D val="0"/>
+            <c:spPr>
+              <a:solidFill>
+                <a:srgbClr val="BBE6EF"/>
+              </a:solidFill>
+              <a:ln>
+                <a:noFill/>
+              </a:ln>
+              <a:effectLst/>
+            </c:spPr>
+          </c:dPt>
+          <c:dPt>
+            <c:idx val="13"/>
+            <c:invertIfNegative val="0"/>
+            <c:bubble3D val="0"/>
+            <c:spPr>
+              <a:solidFill>
+                <a:srgbClr val="AFD3C5"/>
+              </a:solidFill>
+              <a:ln>
+                <a:noFill/>
+              </a:ln>
+              <a:effectLst/>
+            </c:spPr>
+          </c:dPt>
+          <c:dPt>
+            <c:idx val="14"/>
+            <c:invertIfNegative val="0"/>
+            <c:bubble3D val="0"/>
+            <c:spPr>
+              <a:solidFill>
+                <a:srgbClr val="AFD3C5"/>
+              </a:solidFill>
+              <a:ln>
+                <a:noFill/>
+              </a:ln>
+              <a:effectLst/>
+            </c:spPr>
+          </c:dPt>
+          <c:dPt>
+            <c:idx val="15"/>
+            <c:invertIfNegative val="0"/>
+            <c:bubble3D val="0"/>
+            <c:spPr>
+              <a:solidFill>
+                <a:srgbClr val="D5A8E7"/>
+              </a:solidFill>
+              <a:ln>
+                <a:noFill/>
+              </a:ln>
+              <a:effectLst/>
+            </c:spPr>
+          </c:dPt>
+          <c:dPt>
+            <c:idx val="16"/>
+            <c:invertIfNegative val="0"/>
+            <c:bubble3D val="0"/>
+            <c:spPr>
+              <a:solidFill>
+                <a:srgbClr val="D5A8E7"/>
+              </a:solidFill>
+              <a:ln>
+                <a:noFill/>
+              </a:ln>
+              <a:effectLst/>
+            </c:spPr>
+          </c:dPt>
+          <c:cat>
+            <c:strRef>
+              <c:f>'[gantt.xlsx]Gantt Chart - Manual Duration'!$B$5:$B$29</c:f>
+              <c:strCache>
+                <c:ptCount val="17"/>
+                <c:pt idx="0">
+                  <c:v>Identfying and defining the problems</c:v>
+                </c:pt>
+                <c:pt idx="1">
+                  <c:v>Basic Conceptual Design</c:v>
+                </c:pt>
+                <c:pt idx="2">
+                  <c:v>Creating bill of materıals</c:v>
+                </c:pt>
+                <c:pt idx="3">
+                  <c:v>Procuring Components</c:v>
+                </c:pt>
+                <c:pt idx="4">
+                  <c:v>Gather theoretical knowledge about components</c:v>
+                </c:pt>
+                <c:pt idx="5">
+                  <c:v>Component testing</c:v>
+                </c:pt>
+                <c:pt idx="6">
+                  <c:v>Effectiveness of components evaluated</c:v>
+                </c:pt>
+                <c:pt idx="7">
+                  <c:v>Eliminating sub par solutions</c:v>
+                </c:pt>
+                <c:pt idx="8">
+                  <c:v>Module conceptual design</c:v>
+                </c:pt>
+                <c:pt idx="9">
+                  <c:v>Implementation of modules</c:v>
+                </c:pt>
+                <c:pt idx="10">
+                  <c:v>Testing and design revisions</c:v>
+                </c:pt>
+                <c:pt idx="11">
+                  <c:v>Final testing </c:v>
+                </c:pt>
+                <c:pt idx="12">
+                  <c:v>Documentation</c:v>
+                </c:pt>
+                <c:pt idx="13">
+                  <c:v>Setting standards</c:v>
+                </c:pt>
+                <c:pt idx="14">
+                  <c:v>Demo</c:v>
+                </c:pt>
+                <c:pt idx="15">
+                  <c:v>Conceptual design report</c:v>
+                </c:pt>
+                <c:pt idx="16">
+                  <c:v>Presentation</c:v>
+                </c:pt>
+              </c:strCache>
+            </c:strRef>
+          </c:cat>
+          <c:val>
+            <c:numRef>
+              <c:f>'[gantt.xlsx]Gantt Chart - Manual Duration'!$G$5:$G$29</c:f>
+              <c:numCache>
+                <c:formatCode>0.00</c:formatCode>
+                <c:ptCount val="25"/>
+                <c:pt idx="0">
+                  <c:v>0.0</c:v>
+                </c:pt>
+                <c:pt idx="1">
+                  <c:v>0.0</c:v>
+                </c:pt>
+                <c:pt idx="2">
+                  <c:v>0.0</c:v>
+                </c:pt>
+                <c:pt idx="3">
+                  <c:v>7.0</c:v>
+                </c:pt>
+                <c:pt idx="4">
+                  <c:v>7.0</c:v>
+                </c:pt>
+                <c:pt idx="5">
+                  <c:v>5.0</c:v>
+                </c:pt>
+                <c:pt idx="6">
+                  <c:v>3.0</c:v>
+                </c:pt>
+                <c:pt idx="7">
+                  <c:v>3.0</c:v>
+                </c:pt>
+                <c:pt idx="8">
+                  <c:v>5.0</c:v>
+                </c:pt>
+                <c:pt idx="9">
+                  <c:v>14.0</c:v>
+                </c:pt>
+                <c:pt idx="10">
+                  <c:v>12.0</c:v>
+                </c:pt>
+                <c:pt idx="11">
+                  <c:v>8.0</c:v>
+                </c:pt>
+                <c:pt idx="12">
+                  <c:v>8.0</c:v>
+                </c:pt>
+                <c:pt idx="13">
+                  <c:v>20.0</c:v>
+                </c:pt>
+                <c:pt idx="14">
+                  <c:v>4.0</c:v>
+                </c:pt>
+                <c:pt idx="15">
+                  <c:v>4.0</c:v>
+                </c:pt>
+                <c:pt idx="16">
+                  <c:v>5.0</c:v>
+                </c:pt>
+                <c:pt idx="17">
+                  <c:v>0.0</c:v>
+                </c:pt>
+                <c:pt idx="18">
+                  <c:v>0.0</c:v>
+                </c:pt>
+                <c:pt idx="19">
+                  <c:v>0.0</c:v>
+                </c:pt>
+                <c:pt idx="20">
+                  <c:v>0.0</c:v>
+                </c:pt>
+                <c:pt idx="21">
+                  <c:v>0.0</c:v>
+                </c:pt>
+                <c:pt idx="22">
+                  <c:v>0.0</c:v>
+                </c:pt>
+                <c:pt idx="23">
+                  <c:v>0.0</c:v>
+                </c:pt>
+                <c:pt idx="24">
+                  <c:v>0.0</c:v>
+                </c:pt>
+              </c:numCache>
+            </c:numRef>
+          </c:val>
+        </c:ser>
+        <c:dLbls>
+          <c:showLegendKey val="0"/>
+          <c:showVal val="0"/>
+          <c:showCatName val="0"/>
+          <c:showSerName val="0"/>
+          <c:showPercent val="0"/>
+          <c:showBubbleSize val="0"/>
+        </c:dLbls>
+        <c:gapWidth val="150"/>
+        <c:overlap val="100"/>
+        <c:axId val="2144146512"/>
+        <c:axId val="-2101566752"/>
+      </c:barChart>
+      <c:catAx>
+        <c:axId val="2144146512"/>
+        <c:scaling>
+          <c:orientation val="maxMin"/>
+        </c:scaling>
+        <c:delete val="0"/>
+        <c:axPos val="l"/>
+        <c:numFmt formatCode="General" sourceLinked="1"/>
+        <c:majorTickMark val="none"/>
+        <c:minorTickMark val="none"/>
+        <c:tickLblPos val="nextTo"/>
+        <c:spPr>
+          <a:noFill/>
+          <a:ln w="9525" cap="flat" cmpd="sng" algn="ctr">
+            <a:solidFill>
+              <a:schemeClr val="tx1">
+                <a:lumMod val="15000"/>
+                <a:lumOff val="85000"/>
+              </a:schemeClr>
+            </a:solidFill>
+            <a:round/>
+          </a:ln>
+          <a:effectLst/>
+        </c:spPr>
+        <c:txPr>
+          <a:bodyPr rot="-60000000" spcFirstLastPara="1" vertOverflow="ellipsis" vert="horz" wrap="square" anchor="ctr" anchorCtr="1"/>
+          <a:lstStyle/>
+          <a:p>
+            <a:pPr>
+              <a:defRPr sz="900" b="0" i="0" u="none" strike="noStrike" kern="1200" baseline="0">
+                <a:solidFill>
+                  <a:schemeClr val="tx1">
+                    <a:lumMod val="65000"/>
+                    <a:lumOff val="35000"/>
+                  </a:schemeClr>
+                </a:solidFill>
+                <a:latin typeface="+mn-lt"/>
+                <a:ea typeface="+mn-ea"/>
+                <a:cs typeface="+mn-cs"/>
+              </a:defRPr>
+            </a:pPr>
+            <a:endParaRPr lang="tr-TR"/>
+          </a:p>
+        </c:txPr>
+        <c:crossAx val="-2101566752"/>
+        <c:crosses val="autoZero"/>
+        <c:auto val="1"/>
+        <c:lblAlgn val="ctr"/>
+        <c:lblOffset val="100"/>
+        <c:noMultiLvlLbl val="0"/>
+      </c:catAx>
+      <c:valAx>
+        <c:axId val="-2101566752"/>
+        <c:scaling>
+          <c:orientation val="minMax"/>
+          <c:max val="43106.0"/>
+          <c:min val="43036.0"/>
+        </c:scaling>
+        <c:delete val="0"/>
+        <c:axPos val="t"/>
+        <c:majorGridlines>
+          <c:spPr>
+            <a:ln w="9525" cap="flat" cmpd="sng" algn="ctr">
+              <a:solidFill>
+                <a:schemeClr val="tx1">
+                  <a:lumMod val="15000"/>
+                  <a:lumOff val="85000"/>
+                </a:schemeClr>
+              </a:solidFill>
+              <a:round/>
+            </a:ln>
+            <a:effectLst/>
+          </c:spPr>
+        </c:majorGridlines>
+        <c:numFmt formatCode="m/d/yy" sourceLinked="0"/>
+        <c:majorTickMark val="none"/>
+        <c:minorTickMark val="none"/>
+        <c:tickLblPos val="nextTo"/>
+        <c:spPr>
+          <a:noFill/>
+          <a:ln>
+            <a:solidFill>
+              <a:schemeClr val="accent1"/>
+            </a:solidFill>
+          </a:ln>
+          <a:effectLst/>
+        </c:spPr>
+        <c:txPr>
+          <a:bodyPr rot="-60000000" spcFirstLastPara="1" vertOverflow="ellipsis" vert="horz" wrap="square" anchor="ctr" anchorCtr="1"/>
+          <a:lstStyle/>
+          <a:p>
+            <a:pPr>
+              <a:defRPr sz="900" b="0" i="0" u="none" strike="noStrike" kern="1200" baseline="0">
+                <a:solidFill>
+                  <a:schemeClr val="tx1">
+                    <a:lumMod val="65000"/>
+                    <a:lumOff val="35000"/>
+                  </a:schemeClr>
+                </a:solidFill>
+                <a:latin typeface="+mn-lt"/>
+                <a:ea typeface="+mn-ea"/>
+                <a:cs typeface="+mn-cs"/>
+              </a:defRPr>
+            </a:pPr>
+            <a:endParaRPr lang="tr-TR"/>
+          </a:p>
+        </c:txPr>
+        <c:crossAx val="2144146512"/>
+        <c:crosses val="autoZero"/>
+        <c:crossBetween val="between"/>
+        <c:majorUnit val="7.0"/>
+      </c:valAx>
+      <c:spPr>
+        <a:noFill/>
+        <a:ln>
+          <a:noFill/>
+        </a:ln>
+        <a:effectLst/>
+      </c:spPr>
+    </c:plotArea>
+    <c:plotVisOnly val="0"/>
+    <c:dispBlanksAs val="gap"/>
+    <c:showDLblsOverMax val="0"/>
+  </c:chart>
+  <c:spPr>
+    <a:solidFill>
+      <a:schemeClr val="bg1"/>
+    </a:solidFill>
+    <a:ln w="38100" cap="flat" cmpd="sng" algn="ctr">
+      <a:solidFill>
+        <a:schemeClr val="accent1"/>
+      </a:solidFill>
+      <a:round/>
+    </a:ln>
+    <a:effectLst/>
+  </c:spPr>
+  <c:txPr>
+    <a:bodyPr/>
+    <a:lstStyle/>
+    <a:p>
+      <a:pPr>
+        <a:defRPr/>
+      </a:pPr>
+      <a:endParaRPr lang="tr-TR"/>
+    </a:p>
+  </c:txPr>
+  <c:externalData r:id="rId3">
+    <c:autoUpdate val="0"/>
+  </c:externalData>
+</c:chartSpace>
+</file>
+
+<file path=word/charts/colors1.xml><?xml version="1.0" encoding="utf-8"?>
+<cs:colorStyle xmlns:cs="http://schemas.microsoft.com/office/drawing/2012/chartStyle" xmlns:a="http://schemas.openxmlformats.org/drawingml/2006/main" meth="cycle" id="10">
+  <a:schemeClr val="accent1"/>
+  <a:schemeClr val="accent2"/>
+  <a:schemeClr val="accent3"/>
+  <a:schemeClr val="accent4"/>
+  <a:schemeClr val="accent5"/>
+  <a:schemeClr val="accent6"/>
+  <cs:variation/>
+  <cs:variation>
+    <a:lumMod val="60000"/>
+  </cs:variation>
+  <cs:variation>
+    <a:lumMod val="80000"/>
+    <a:lumOff val="20000"/>
+  </cs:variation>
+  <cs:variation>
+    <a:lumMod val="80000"/>
+  </cs:variation>
+  <cs:variation>
+    <a:lumMod val="60000"/>
+    <a:lumOff val="40000"/>
+  </cs:variation>
+  <cs:variation>
+    <a:lumMod val="50000"/>
+  </cs:variation>
+  <cs:variation>
+    <a:lumMod val="70000"/>
+    <a:lumOff val="30000"/>
+  </cs:variation>
+  <cs:variation>
+    <a:lumMod val="70000"/>
+  </cs:variation>
+  <cs:variation>
+    <a:lumMod val="50000"/>
+    <a:lumOff val="50000"/>
+  </cs:variation>
+</cs:colorStyle>
+</file>
+
+<file path=word/charts/style1.xml><?xml version="1.0" encoding="utf-8"?>
+<cs:chartStyle xmlns:cs="http://schemas.microsoft.com/office/drawing/2012/chartStyle" xmlns:a="http://schemas.openxmlformats.org/drawingml/2006/main" id="297">
+  <cs:axisTitle>
+    <cs:lnRef idx="0"/>
+    <cs:fillRef idx="0"/>
+    <cs:effectRef idx="0"/>
+    <cs:fontRef idx="minor">
+      <a:schemeClr val="tx1">
+        <a:lumMod val="65000"/>
+        <a:lumOff val="35000"/>
+      </a:schemeClr>
+    </cs:fontRef>
+    <cs:defRPr sz="1000" kern="1200"/>
+  </cs:axisTitle>
+  <cs:categoryAxis>
+    <cs:lnRef idx="0"/>
+    <cs:fillRef idx="0"/>
+    <cs:effectRef idx="0"/>
+    <cs:fontRef idx="minor">
+      <a:schemeClr val="tx1">
+        <a:lumMod val="65000"/>
+        <a:lumOff val="35000"/>
+      </a:schemeClr>
+    </cs:fontRef>
+    <cs:spPr>
+      <a:ln w="9525" cap="flat" cmpd="sng" algn="ctr">
+        <a:solidFill>
+          <a:schemeClr val="tx1">
+            <a:lumMod val="15000"/>
+            <a:lumOff val="85000"/>
+          </a:schemeClr>
+        </a:solidFill>
+        <a:round/>
+      </a:ln>
+    </cs:spPr>
+    <cs:defRPr sz="900" kern="1200"/>
+  </cs:categoryAxis>
+  <cs:chartArea mods="allowNoFillOverride allowNoLineOverride">
+    <cs:lnRef idx="0"/>
+    <cs:fillRef idx="0"/>
+    <cs:effectRef idx="0"/>
+    <cs:fontRef idx="minor">
+      <a:schemeClr val="tx1"/>
+    </cs:fontRef>
+    <cs:spPr>
+      <a:solidFill>
+        <a:schemeClr val="bg1"/>
+      </a:solidFill>
+      <a:ln w="9525" cap="flat" cmpd="sng" algn="ctr">
+        <a:solidFill>
+          <a:schemeClr val="tx1">
+            <a:lumMod val="15000"/>
+            <a:lumOff val="85000"/>
+          </a:schemeClr>
+        </a:solidFill>
+        <a:round/>
+      </a:ln>
+    </cs:spPr>
+    <cs:defRPr sz="1000" kern="1200"/>
+  </cs:chartArea>
+  <cs:dataLabel>
+    <cs:lnRef idx="0"/>
+    <cs:fillRef idx="0"/>
+    <cs:effectRef idx="0"/>
+    <cs:fontRef idx="minor">
+      <a:schemeClr val="tx1">
+        <a:lumMod val="75000"/>
+        <a:lumOff val="25000"/>
+      </a:schemeClr>
+    </cs:fontRef>
+    <cs:defRPr sz="900" kern="1200"/>
+  </cs:dataLabel>
+  <cs:dataLabelCallout>
+    <cs:lnRef idx="0"/>
+    <cs:fillRef idx="0"/>
+    <cs:effectRef idx="0"/>
+    <cs:fontRef idx="minor">
+      <a:schemeClr val="dk1">
+        <a:lumMod val="65000"/>
+        <a:lumOff val="35000"/>
+      </a:schemeClr>
+    </cs:fontRef>
+    <cs:spPr>
+      <a:solidFill>
+        <a:schemeClr val="lt1"/>
+      </a:solidFill>
+      <a:ln>
+        <a:solidFill>
+          <a:schemeClr val="dk1">
+            <a:lumMod val="25000"/>
+            <a:lumOff val="75000"/>
+          </a:schemeClr>
+        </a:solidFill>
+      </a:ln>
+    </cs:spPr>
+    <cs:defRPr sz="900" kern="1200"/>
+    <cs:bodyPr rot="0" spcFirstLastPara="1" vertOverflow="clip" horzOverflow="clip" vert="horz" wrap="square" lIns="36576" tIns="18288" rIns="36576" bIns="18288" anchor="ctr" anchorCtr="1">
+      <a:spAutoFit/>
+    </cs:bodyPr>
+  </cs:dataLabelCallout>
+  <cs:dataPoint>
+    <cs:lnRef idx="0"/>
+    <cs:fillRef idx="1">
+      <cs:styleClr val="auto"/>
+    </cs:fillRef>
+    <cs:effectRef idx="0"/>
+    <cs:fontRef idx="minor">
+      <a:schemeClr val="tx1"/>
+    </cs:fontRef>
+  </cs:dataPoint>
+  <cs:dataPoint3D>
+    <cs:lnRef idx="0"/>
+    <cs:fillRef idx="1">
+      <cs:styleClr val="auto"/>
+    </cs:fillRef>
+    <cs:effectRef idx="0"/>
+    <cs:fontRef idx="minor">
+      <a:schemeClr val="tx1"/>
+    </cs:fontRef>
+  </cs:dataPoint3D>
+  <cs:dataPointLine>
+    <cs:lnRef idx="0">
+      <cs:styleClr val="auto"/>
+    </cs:lnRef>
+    <cs:fillRef idx="1"/>
+    <cs:effectRef idx="0"/>
+    <cs:fontRef idx="minor">
+      <a:schemeClr val="tx1"/>
+    </cs:fontRef>
+    <cs:spPr>
+      <a:ln w="28575" cap="rnd">
+        <a:solidFill>
+          <a:schemeClr val="phClr"/>
+        </a:solidFill>
+        <a:round/>
+      </a:ln>
+    </cs:spPr>
+  </cs:dataPointLine>
+  <cs:dataPointMarker>
+    <cs:lnRef idx="0">
+      <cs:styleClr val="auto"/>
+    </cs:lnRef>
+    <cs:fillRef idx="1">
+      <cs:styleClr val="auto"/>
+    </cs:fillRef>
+    <cs:effectRef idx="0"/>
+    <cs:fontRef idx="minor">
+      <a:schemeClr val="tx1"/>
+    </cs:fontRef>
+    <cs:spPr>
+      <a:ln w="9525">
+        <a:solidFill>
+          <a:schemeClr val="phClr"/>
+        </a:solidFill>
+      </a:ln>
+    </cs:spPr>
+  </cs:dataPointMarker>
+  <cs:dataPointMarkerLayout symbol="circle" size="5"/>
+  <cs:dataPointWireframe>
+    <cs:lnRef idx="0">
+      <cs:styleClr val="auto"/>
+    </cs:lnRef>
+    <cs:fillRef idx="1"/>
+    <cs:effectRef idx="0"/>
+    <cs:fontRef idx="minor">
+      <a:schemeClr val="tx1"/>
+    </cs:fontRef>
+    <cs:spPr>
+      <a:ln w="9525" cap="rnd">
+        <a:solidFill>
+          <a:schemeClr val="phClr"/>
+        </a:solidFill>
+        <a:round/>
+      </a:ln>
+    </cs:spPr>
+  </cs:dataPointWireframe>
+  <cs:dataTable>
+    <cs:lnRef idx="0"/>
+    <cs:fillRef idx="0"/>
+    <cs:effectRef idx="0"/>
+    <cs:fontRef idx="minor">
+      <a:schemeClr val="tx1">
+        <a:lumMod val="65000"/>
+        <a:lumOff val="35000"/>
+      </a:schemeClr>
+    </cs:fontRef>
+    <cs:spPr>
+      <a:noFill/>
+      <a:ln w="9525" cap="flat" cmpd="sng" algn="ctr">
+        <a:solidFill>
+          <a:schemeClr val="tx1">
+            <a:lumMod val="15000"/>
+            <a:lumOff val="85000"/>
+          </a:schemeClr>
+        </a:solidFill>
+        <a:round/>
+      </a:ln>
+    </cs:spPr>
+    <cs:defRPr sz="900" kern="1200"/>
+  </cs:dataTable>
+  <cs:downBar>
+    <cs:lnRef idx="0"/>
+    <cs:fillRef idx="0"/>
+    <cs:effectRef idx="0"/>
+    <cs:fontRef idx="minor">
+      <a:schemeClr val="tx1"/>
+    </cs:fontRef>
+    <cs:spPr>
+      <a:solidFill>
+        <a:schemeClr val="dk1">
+          <a:lumMod val="75000"/>
+          <a:lumOff val="25000"/>
+        </a:schemeClr>
+      </a:solidFill>
+      <a:ln w="9525" cap="flat" cmpd="sng" algn="ctr">
+        <a:solidFill>
+          <a:schemeClr val="tx1">
+            <a:lumMod val="65000"/>
+            <a:lumOff val="35000"/>
+          </a:schemeClr>
+        </a:solidFill>
+        <a:round/>
+      </a:ln>
+    </cs:spPr>
+  </cs:downBar>
+  <cs:dropLine>
+    <cs:lnRef idx="0"/>
+    <cs:fillRef idx="0"/>
+    <cs:effectRef idx="0"/>
+    <cs:fontRef idx="minor">
+      <a:schemeClr val="tx1"/>
+    </cs:fontRef>
+    <cs:spPr>
+      <a:ln w="9525" cap="flat" cmpd="sng" algn="ctr">
+        <a:solidFill>
+          <a:schemeClr val="tx1">
+            <a:lumMod val="35000"/>
+            <a:lumOff val="65000"/>
+          </a:schemeClr>
+        </a:solidFill>
+        <a:round/>
+      </a:ln>
+    </cs:spPr>
+  </cs:dropLine>
+  <cs:errorBar>
+    <cs:lnRef idx="0"/>
+    <cs:fillRef idx="0"/>
+    <cs:effectRef idx="0"/>
+    <cs:fontRef idx="minor">
+      <a:schemeClr val="tx1"/>
+    </cs:fontRef>
+    <cs:spPr>
+      <a:ln w="9525" cap="flat" cmpd="sng" algn="ctr">
+        <a:solidFill>
+          <a:schemeClr val="tx1">
+            <a:lumMod val="65000"/>
+            <a:lumOff val="35000"/>
+          </a:schemeClr>
+        </a:solidFill>
+        <a:round/>
+      </a:ln>
+    </cs:spPr>
+  </cs:errorBar>
+  <cs:floor>
+    <cs:lnRef idx="0"/>
+    <cs:fillRef idx="0"/>
+    <cs:effectRef idx="0"/>
+    <cs:fontRef idx="minor">
+      <a:schemeClr val="tx1"/>
+    </cs:fontRef>
+    <cs:spPr>
+      <a:noFill/>
+      <a:ln>
+        <a:noFill/>
+      </a:ln>
+    </cs:spPr>
+  </cs:floor>
+  <cs:gridlineMajor>
+    <cs:lnRef idx="0"/>
+    <cs:fillRef idx="0"/>
+    <cs:effectRef idx="0"/>
+    <cs:fontRef idx="minor">
+      <a:schemeClr val="tx1"/>
+    </cs:fontRef>
+    <cs:spPr>
+      <a:ln w="9525" cap="flat" cmpd="sng" algn="ctr">
+        <a:solidFill>
+          <a:schemeClr val="tx1">
+            <a:lumMod val="15000"/>
+            <a:lumOff val="85000"/>
+          </a:schemeClr>
+        </a:solidFill>
+        <a:round/>
+      </a:ln>
+    </cs:spPr>
+  </cs:gridlineMajor>
+  <cs:gridlineMinor>
+    <cs:lnRef idx="0"/>
+    <cs:fillRef idx="0"/>
+    <cs:effectRef idx="0"/>
+    <cs:fontRef idx="minor">
+      <a:schemeClr val="tx1"/>
+    </cs:fontRef>
+    <cs:spPr>
+      <a:ln w="9525" cap="flat" cmpd="sng" algn="ctr">
+        <a:solidFill>
+          <a:schemeClr val="tx1">
+            <a:lumMod val="5000"/>
+            <a:lumOff val="95000"/>
+          </a:schemeClr>
+        </a:solidFill>
+        <a:round/>
+      </a:ln>
+    </cs:spPr>
+  </cs:gridlineMinor>
+  <cs:hiLoLine>
+    <cs:lnRef idx="0"/>
+    <cs:fillRef idx="0"/>
+    <cs:effectRef idx="0"/>
+    <cs:fontRef idx="minor">
+      <a:schemeClr val="tx1"/>
+    </cs:fontRef>
+    <cs:spPr>
+      <a:ln w="9525" cap="flat" cmpd="sng" algn="ctr">
+        <a:solidFill>
+          <a:schemeClr val="tx1">
+            <a:lumMod val="50000"/>
+            <a:lumOff val="50000"/>
+          </a:schemeClr>
+        </a:solidFill>
+        <a:round/>
+      </a:ln>
+    </cs:spPr>
+  </cs:hiLoLine>
+  <cs:leaderLine>
+    <cs:lnRef idx="0"/>
+    <cs:fillRef idx="0"/>
+    <cs:effectRef idx="0"/>
+    <cs:fontRef idx="minor">
+      <a:schemeClr val="tx1"/>
+    </cs:fontRef>
+    <cs:spPr>
+      <a:ln w="9525" cap="flat" cmpd="sng" algn="ctr">
+        <a:solidFill>
+          <a:schemeClr val="tx1">
+            <a:lumMod val="35000"/>
+            <a:lumOff val="65000"/>
+          </a:schemeClr>
+        </a:solidFill>
+        <a:round/>
+      </a:ln>
+    </cs:spPr>
+  </cs:leaderLine>
+  <cs:legend>
+    <cs:lnRef idx="0"/>
+    <cs:fillRef idx="0"/>
+    <cs:effectRef idx="0"/>
+    <cs:fontRef idx="minor">
+      <a:schemeClr val="tx1">
+        <a:lumMod val="65000"/>
+        <a:lumOff val="35000"/>
+      </a:schemeClr>
+    </cs:fontRef>
+    <cs:defRPr sz="900" kern="1200"/>
+  </cs:legend>
+  <cs:plotArea mods="allowNoFillOverride allowNoLineOverride">
+    <cs:lnRef idx="0"/>
+    <cs:fillRef idx="0"/>
+    <cs:effectRef idx="0"/>
+    <cs:fontRef idx="minor">
+      <a:schemeClr val="tx1"/>
+    </cs:fontRef>
+  </cs:plotArea>
+  <cs:plotArea3D mods="allowNoFillOverride allowNoLineOverride">
+    <cs:lnRef idx="0"/>
+    <cs:fillRef idx="0"/>
+    <cs:effectRef idx="0"/>
+    <cs:fontRef idx="minor">
+      <a:schemeClr val="tx1"/>
+    </cs:fontRef>
+  </cs:plotArea3D>
+  <cs:seriesAxis>
+    <cs:lnRef idx="0"/>
+    <cs:fillRef idx="0"/>
+    <cs:effectRef idx="0"/>
+    <cs:fontRef idx="minor">
+      <a:schemeClr val="tx1">
+        <a:lumMod val="65000"/>
+        <a:lumOff val="35000"/>
+      </a:schemeClr>
+    </cs:fontRef>
+    <cs:defRPr sz="900" kern="1200"/>
+  </cs:seriesAxis>
+  <cs:seriesLine>
+    <cs:lnRef idx="0"/>
+    <cs:fillRef idx="0"/>
+    <cs:effectRef idx="0"/>
+    <cs:fontRef idx="minor">
+      <a:schemeClr val="tx1"/>
+    </cs:fontRef>
+    <cs:spPr>
+      <a:ln w="9525" cap="flat" cmpd="sng" algn="ctr">
+        <a:solidFill>
+          <a:schemeClr val="tx1">
+            <a:lumMod val="35000"/>
+            <a:lumOff val="65000"/>
+          </a:schemeClr>
+        </a:solidFill>
+        <a:round/>
+      </a:ln>
+    </cs:spPr>
+  </cs:seriesLine>
+  <cs:title>
+    <cs:lnRef idx="0"/>
+    <cs:fillRef idx="0"/>
+    <cs:effectRef idx="0"/>
+    <cs:fontRef idx="minor">
+      <a:schemeClr val="tx1">
+        <a:lumMod val="65000"/>
+        <a:lumOff val="35000"/>
+      </a:schemeClr>
+    </cs:fontRef>
+    <cs:defRPr sz="1400" b="0" kern="1200" spc="0" baseline="0"/>
+  </cs:title>
+  <cs:trendline>
+    <cs:lnRef idx="0">
+      <cs:styleClr val="auto"/>
+    </cs:lnRef>
+    <cs:fillRef idx="0"/>
+    <cs:effectRef idx="0"/>
+    <cs:fontRef idx="minor">
+      <a:schemeClr val="tx1"/>
+    </cs:fontRef>
+    <cs:spPr>
+      <a:ln w="19050" cap="rnd">
+        <a:solidFill>
+          <a:schemeClr val="phClr"/>
+        </a:solidFill>
+        <a:prstDash val="sysDot"/>
+      </a:ln>
+    </cs:spPr>
+  </cs:trendline>
+  <cs:trendlineLabel>
+    <cs:lnRef idx="0"/>
+    <cs:fillRef idx="0"/>
+    <cs:effectRef idx="0"/>
+    <cs:fontRef idx="minor">
+      <a:schemeClr val="tx1">
+        <a:lumMod val="65000"/>
+        <a:lumOff val="35000"/>
+      </a:schemeClr>
+    </cs:fontRef>
+    <cs:defRPr sz="900" kern="1200"/>
+  </cs:trendlineLabel>
+  <cs:upBar>
+    <cs:lnRef idx="0"/>
+    <cs:fillRef idx="0"/>
+    <cs:effectRef idx="0"/>
+    <cs:fontRef idx="minor">
+      <a:schemeClr val="tx1"/>
+    </cs:fontRef>
+    <cs:spPr>
+      <a:solidFill>
+        <a:schemeClr val="lt1"/>
+      </a:solidFill>
+      <a:ln w="9525" cap="flat" cmpd="sng" algn="ctr">
+        <a:solidFill>
+          <a:schemeClr val="tx1">
+            <a:lumMod val="65000"/>
+            <a:lumOff val="35000"/>
+          </a:schemeClr>
+        </a:solidFill>
+        <a:round/>
+      </a:ln>
+    </cs:spPr>
+  </cs:upBar>
+  <cs:valueAxis>
+    <cs:lnRef idx="0"/>
+    <cs:fillRef idx="0"/>
+    <cs:effectRef idx="0"/>
+    <cs:fontRef idx="minor">
+      <a:schemeClr val="tx1">
+        <a:lumMod val="65000"/>
+        <a:lumOff val="35000"/>
+      </a:schemeClr>
+    </cs:fontRef>
+    <cs:defRPr sz="900" kern="1200"/>
+  </cs:valueAxis>
+  <cs:wall>
+    <cs:lnRef idx="0"/>
+    <cs:fillRef idx="0"/>
+    <cs:effectRef idx="0"/>
+    <cs:fontRef idx="minor">
+      <a:schemeClr val="tx1"/>
+    </cs:fontRef>
+    <cs:spPr>
+      <a:noFill/>
+      <a:ln>
+        <a:noFill/>
+      </a:ln>
+    </cs:spPr>
+  </cs:wall>
+</cs:chartStyle>
+</file>
+
 <file path=word/theme/theme1.xml><?xml version="1.0" encoding="utf-8"?>
 <a:theme xmlns:a="http://schemas.openxmlformats.org/drawingml/2006/main" name="Office Theme">
   <a:themeElements>

</xml_diff>

<commit_message>
Solution approach added to the proposal report.
</commit_message>
<xml_diff>
--- a/Documents/Proposal_report.docx
+++ b/Documents/Proposal_report.docx
@@ -1,6 +1,6 @@
 
 <file path=word/document.xml><?xml version="1.0" encoding="utf-8"?>
-<w:document xmlns:wpc="http://schemas.microsoft.com/office/word/2010/wordprocessingCanvas" xmlns:mc="http://schemas.openxmlformats.org/markup-compatibility/2006" xmlns:o="urn:schemas-microsoft-com:office:office" xmlns:r="http://schemas.openxmlformats.org/officeDocument/2006/relationships" xmlns:m="http://schemas.openxmlformats.org/officeDocument/2006/math" xmlns:v="urn:schemas-microsoft-com:vml" xmlns:wp14="http://schemas.microsoft.com/office/word/2010/wordprocessingDrawing" xmlns:wp="http://schemas.openxmlformats.org/drawingml/2006/wordprocessingDrawing" xmlns:w10="urn:schemas-microsoft-com:office:word" xmlns:w="http://schemas.openxmlformats.org/wordprocessingml/2006/main" xmlns:w14="http://schemas.microsoft.com/office/word/2010/wordml" xmlns:w15="http://schemas.microsoft.com/office/word/2012/wordml" xmlns:wpg="http://schemas.microsoft.com/office/word/2010/wordprocessingGroup" xmlns:wpi="http://schemas.microsoft.com/office/word/2010/wordprocessingInk" xmlns:wne="http://schemas.microsoft.com/office/word/2006/wordml" xmlns:wps="http://schemas.microsoft.com/office/word/2010/wordprocessingShape" mc:Ignorable="w14 w15 wp14">
+<w:document xmlns:wpc="http://schemas.microsoft.com/office/word/2010/wordprocessingCanvas" xmlns:cx="http://schemas.microsoft.com/office/drawing/2014/chartex" xmlns:cx1="http://schemas.microsoft.com/office/drawing/2015/9/8/chartex" xmlns:cx2="http://schemas.microsoft.com/office/drawing/2015/10/21/chartex" xmlns:cx3="http://schemas.microsoft.com/office/drawing/2016/5/9/chartex" xmlns:cx4="http://schemas.microsoft.com/office/drawing/2016/5/10/chartex" xmlns:cx5="http://schemas.microsoft.com/office/drawing/2016/5/11/chartex" xmlns:cx6="http://schemas.microsoft.com/office/drawing/2016/5/12/chartex" xmlns:cx7="http://schemas.microsoft.com/office/drawing/2016/5/13/chartex" xmlns:cx8="http://schemas.microsoft.com/office/drawing/2016/5/14/chartex" xmlns:mc="http://schemas.openxmlformats.org/markup-compatibility/2006" xmlns:aink="http://schemas.microsoft.com/office/drawing/2016/ink" xmlns:am3d="http://schemas.microsoft.com/office/drawing/2017/model3d" xmlns:o="urn:schemas-microsoft-com:office:office" xmlns:r="http://schemas.openxmlformats.org/officeDocument/2006/relationships" xmlns:m="http://schemas.openxmlformats.org/officeDocument/2006/math" xmlns:v="urn:schemas-microsoft-com:vml" xmlns:wp14="http://schemas.microsoft.com/office/word/2010/wordprocessingDrawing" xmlns:wp="http://schemas.openxmlformats.org/drawingml/2006/wordprocessingDrawing" xmlns:w10="urn:schemas-microsoft-com:office:word" xmlns:w="http://schemas.openxmlformats.org/wordprocessingml/2006/main" xmlns:w14="http://schemas.microsoft.com/office/word/2010/wordml" xmlns:w15="http://schemas.microsoft.com/office/word/2012/wordml" xmlns:w16cid="http://schemas.microsoft.com/office/word/2016/wordml/cid" xmlns:w16se="http://schemas.microsoft.com/office/word/2015/wordml/symex" xmlns:wpg="http://schemas.microsoft.com/office/word/2010/wordprocessingGroup" xmlns:wpi="http://schemas.microsoft.com/office/word/2010/wordprocessingInk" xmlns:wne="http://schemas.microsoft.com/office/word/2006/wordml" xmlns:wps="http://schemas.microsoft.com/office/word/2010/wordprocessingShape" mc:Ignorable="w14 w15 w16se w16cid wp14">
   <w:body>
     <w:p>
       <w:pPr>
@@ -243,28 +243,12 @@
         </w:rPr>
         <w:t xml:space="preserve">: </w:t>
       </w:r>
-      <w:proofErr w:type="spellStart"/>
       <w:r>
         <w:rPr>
           <w:rFonts w:ascii="Times New Roman" w:eastAsia="Times New Roman" w:hAnsi="Times New Roman" w:cs="Times New Roman"/>
         </w:rPr>
-        <w:t>Emre</w:t>
-      </w:r>
-      <w:proofErr w:type="spellEnd"/>
-      <w:r>
-        <w:rPr>
-          <w:rFonts w:ascii="Times New Roman" w:eastAsia="Times New Roman" w:hAnsi="Times New Roman" w:cs="Times New Roman"/>
-        </w:rPr>
-        <w:t xml:space="preserve"> </w:t>
-      </w:r>
-      <w:proofErr w:type="spellStart"/>
-      <w:r>
-        <w:rPr>
-          <w:rFonts w:ascii="Times New Roman" w:eastAsia="Times New Roman" w:hAnsi="Times New Roman" w:cs="Times New Roman"/>
-        </w:rPr>
-        <w:t>Ozkan</w:t>
-      </w:r>
-      <w:proofErr w:type="spellEnd"/>
+        <w:t>Emre Ozkan</w:t>
+      </w:r>
       <w:r>
         <w:rPr>
           <w:rFonts w:ascii="Times New Roman" w:eastAsia="Times New Roman" w:hAnsi="Times New Roman" w:cs="Times New Roman"/>
@@ -406,33 +390,11 @@
           <w:i/>
         </w:rPr>
       </w:pPr>
-      <w:proofErr w:type="spellStart"/>
       <w:r>
         <w:rPr>
           <w:rFonts w:ascii="Times New Roman" w:eastAsia="Times New Roman" w:hAnsi="Times New Roman" w:cs="Times New Roman"/>
         </w:rPr>
-        <w:t>Anar</w:t>
-      </w:r>
-      <w:proofErr w:type="spellEnd"/>
-      <w:r>
-        <w:rPr>
-          <w:rFonts w:ascii="Times New Roman" w:eastAsia="Times New Roman" w:hAnsi="Times New Roman" w:cs="Times New Roman"/>
-        </w:rPr>
-        <w:t xml:space="preserve"> </w:t>
-      </w:r>
-      <w:proofErr w:type="spellStart"/>
-      <w:r>
-        <w:rPr>
-          <w:rFonts w:ascii="Times New Roman" w:eastAsia="Times New Roman" w:hAnsi="Times New Roman" w:cs="Times New Roman"/>
-        </w:rPr>
-        <w:t>Abdullayev</w:t>
-      </w:r>
-      <w:proofErr w:type="spellEnd"/>
-      <w:r>
-        <w:rPr>
-          <w:rFonts w:ascii="Times New Roman" w:eastAsia="Times New Roman" w:hAnsi="Times New Roman" w:cs="Times New Roman"/>
-        </w:rPr>
-        <w:t>:</w:t>
+        <w:t>Anar Abdullayev:</w:t>
       </w:r>
       <w:r>
         <w:rPr>
@@ -491,33 +453,11 @@
           <w:rFonts w:ascii="Times New Roman" w:eastAsia="Times New Roman" w:hAnsi="Times New Roman" w:cs="Times New Roman"/>
         </w:rPr>
       </w:pPr>
-      <w:proofErr w:type="spellStart"/>
       <w:r>
         <w:rPr>
           <w:rFonts w:ascii="Times New Roman" w:eastAsia="Times New Roman" w:hAnsi="Times New Roman" w:cs="Times New Roman"/>
         </w:rPr>
-        <w:t>Bulut</w:t>
-      </w:r>
-      <w:proofErr w:type="spellEnd"/>
-      <w:r>
-        <w:rPr>
-          <w:rFonts w:ascii="Times New Roman" w:eastAsia="Times New Roman" w:hAnsi="Times New Roman" w:cs="Times New Roman"/>
-        </w:rPr>
-        <w:t xml:space="preserve"> </w:t>
-      </w:r>
-      <w:proofErr w:type="spellStart"/>
-      <w:r>
-        <w:rPr>
-          <w:rFonts w:ascii="Times New Roman" w:eastAsia="Times New Roman" w:hAnsi="Times New Roman" w:cs="Times New Roman"/>
-        </w:rPr>
-        <w:t>Ulukapı</w:t>
-      </w:r>
-      <w:proofErr w:type="spellEnd"/>
-      <w:r>
-        <w:rPr>
-          <w:rFonts w:ascii="Times New Roman" w:eastAsia="Times New Roman" w:hAnsi="Times New Roman" w:cs="Times New Roman"/>
-        </w:rPr>
-        <w:t>:</w:t>
+        <w:t>Bulut Ulukapı:</w:t>
       </w:r>
       <w:r>
         <w:rPr>
@@ -577,35 +517,7 @@
         <w:rPr>
           <w:rFonts w:ascii="Times New Roman" w:eastAsia="Times New Roman" w:hAnsi="Times New Roman" w:cs="Times New Roman"/>
         </w:rPr>
-        <w:t xml:space="preserve">Syed </w:t>
-      </w:r>
-      <w:proofErr w:type="spellStart"/>
-      <w:r>
-        <w:rPr>
-          <w:rFonts w:ascii="Times New Roman" w:eastAsia="Times New Roman" w:hAnsi="Times New Roman" w:cs="Times New Roman"/>
-        </w:rPr>
-        <w:t>Saad</w:t>
-      </w:r>
-      <w:proofErr w:type="spellEnd"/>
-      <w:r>
-        <w:rPr>
-          <w:rFonts w:ascii="Times New Roman" w:eastAsia="Times New Roman" w:hAnsi="Times New Roman" w:cs="Times New Roman"/>
-        </w:rPr>
-        <w:t xml:space="preserve"> </w:t>
-      </w:r>
-      <w:proofErr w:type="spellStart"/>
-      <w:r>
-        <w:rPr>
-          <w:rFonts w:ascii="Times New Roman" w:eastAsia="Times New Roman" w:hAnsi="Times New Roman" w:cs="Times New Roman"/>
-        </w:rPr>
-        <w:t>Saif</w:t>
-      </w:r>
-      <w:proofErr w:type="spellEnd"/>
-      <w:r>
-        <w:rPr>
-          <w:rFonts w:ascii="Times New Roman" w:eastAsia="Times New Roman" w:hAnsi="Times New Roman" w:cs="Times New Roman"/>
-        </w:rPr>
-        <w:t>:</w:t>
+        <w:t>Syed Saad Saif:</w:t>
       </w:r>
       <w:r>
         <w:rPr>
@@ -664,33 +576,11 @@
           <w:i/>
         </w:rPr>
       </w:pPr>
-      <w:proofErr w:type="spellStart"/>
       <w:r>
         <w:rPr>
           <w:rFonts w:ascii="Times New Roman" w:eastAsia="Times New Roman" w:hAnsi="Times New Roman" w:cs="Times New Roman"/>
         </w:rPr>
-        <w:t>Umut</w:t>
-      </w:r>
-      <w:proofErr w:type="spellEnd"/>
-      <w:r>
-        <w:rPr>
-          <w:rFonts w:ascii="Times New Roman" w:eastAsia="Times New Roman" w:hAnsi="Times New Roman" w:cs="Times New Roman"/>
-        </w:rPr>
-        <w:t xml:space="preserve"> Can </w:t>
-      </w:r>
-      <w:proofErr w:type="spellStart"/>
-      <w:r>
-        <w:rPr>
-          <w:rFonts w:ascii="Times New Roman" w:eastAsia="Times New Roman" w:hAnsi="Times New Roman" w:cs="Times New Roman"/>
-        </w:rPr>
-        <w:t>Serçe</w:t>
-      </w:r>
-      <w:proofErr w:type="spellEnd"/>
-      <w:r>
-        <w:rPr>
-          <w:rFonts w:ascii="Times New Roman" w:eastAsia="Times New Roman" w:hAnsi="Times New Roman" w:cs="Times New Roman"/>
-        </w:rPr>
-        <w:t>:</w:t>
+        <w:t>Umut Can Serçe:</w:t>
       </w:r>
       <w:r>
         <w:rPr>
@@ -1732,7 +1622,7 @@
           </mc:Choice>
           <mc:Fallback>
             <w:pict>
-              <v:shapetype w14:anchorId="5119CBB6" id="_x0000_t32" coordsize="21600,21600" o:spt="32" o:oned="t" path="m,l21600,21600e" filled="f">
+              <v:shapetype w14:anchorId="2A0C94C1" id="_x0000_t32" coordsize="21600,21600" o:spt="32" o:oned="t" path="m,l21600,21600e" filled="f">
                 <v:path arrowok="t" fillok="f" o:connecttype="none"/>
                 <o:lock v:ext="edit" shapetype="t"/>
               </v:shapetype>
@@ -1907,7 +1797,7 @@
           </mc:Choice>
           <mc:Fallback>
             <w:pict>
-              <v:shape w14:anchorId="27B0CDEA" id="Straight Arrow Connector 11" o:spid="_x0000_s1026" type="#_x0000_t32" style="position:absolute;margin-left:241.45pt;margin-top:13.25pt;width:46.25pt;height:27.6pt;flip:y;z-index:251716608;visibility:visible;mso-wrap-style:square;mso-width-percent:0;mso-height-percent:0;mso-wrap-distance-left:9pt;mso-wrap-distance-top:0;mso-wrap-distance-right:9pt;mso-wrap-distance-bottom:0;mso-position-horizontal:absolute;mso-position-horizontal-relative:text;mso-position-vertical:absolute;mso-position-vertical-relative:text;mso-width-percent:0;mso-height-percent:0;mso-width-relative:margin;mso-height-relative:margin" o:gfxdata="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" strokecolor="#5b9bd5 [3204]" strokeweight=".5pt">
+              <v:shape w14:anchorId="48DB9723" id="Straight Arrow Connector 11" o:spid="_x0000_s1026" type="#_x0000_t32" style="position:absolute;margin-left:241.45pt;margin-top:13.25pt;width:46.25pt;height:27.6pt;flip:y;z-index:251716608;visibility:visible;mso-wrap-style:square;mso-width-percent:0;mso-height-percent:0;mso-wrap-distance-left:9pt;mso-wrap-distance-top:0;mso-wrap-distance-right:9pt;mso-wrap-distance-bottom:0;mso-position-horizontal:absolute;mso-position-horizontal-relative:text;mso-position-vertical:absolute;mso-position-vertical-relative:text;mso-width-percent:0;mso-height-percent:0;mso-width-relative:margin;mso-height-relative:margin" o:gfxdata="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" strokecolor="#5b9bd5 [3204]" strokeweight=".5pt">
                 <v:stroke endarrow="open" joinstyle="miter"/>
               </v:shape>
             </w:pict>
@@ -1978,7 +1868,6 @@
                             <w:r>
                               <w:t xml:space="preserve">Easily </w:t>
                             </w:r>
-                            <w:proofErr w:type="spellStart"/>
                             <w:r>
                               <w:t>mano</w:t>
                             </w:r>
@@ -1990,7 +1879,6 @@
                               </w:rPr>
                               <w:t>euvrable</w:t>
                             </w:r>
-                            <w:proofErr w:type="spellEnd"/>
                           </w:p>
                         </w:txbxContent>
                       </wps:txbx>
@@ -2024,7 +1912,6 @@
                       <w:r>
                         <w:t xml:space="preserve">Easily </w:t>
                       </w:r>
-                      <w:proofErr w:type="spellStart"/>
                       <w:r>
                         <w:t>mano</w:t>
                       </w:r>
@@ -2036,7 +1923,6 @@
                         </w:rPr>
                         <w:t>euvrable</w:t>
                       </w:r>
-                      <w:proofErr w:type="spellEnd"/>
                     </w:p>
                   </w:txbxContent>
                 </v:textbox>
@@ -2198,13 +2084,8 @@
                               <w:jc w:val="center"/>
                             </w:pPr>
                             <w:r>
-                              <w:t xml:space="preserve">Rejoin in 10 </w:t>
+                              <w:t>Rejoin in 10 sec</w:t>
                             </w:r>
-                            <w:proofErr w:type="gramStart"/>
-                            <w:r>
-                              <w:t>sec</w:t>
-                            </w:r>
-                            <w:proofErr w:type="gramEnd"/>
                             <w:r>
                               <w:br/>
                               <w:t>(For a good response time )</w:t>
@@ -2240,13 +2121,8 @@
                         <w:jc w:val="center"/>
                       </w:pPr>
                       <w:r>
-                        <w:t xml:space="preserve">Rejoin in 10 </w:t>
+                        <w:t>Rejoin in 10 sec</w:t>
                       </w:r>
-                      <w:proofErr w:type="gramStart"/>
-                      <w:r>
-                        <w:t>sec</w:t>
-                      </w:r>
-                      <w:proofErr w:type="gramEnd"/>
                       <w:r>
                         <w:br/>
                         <w:t>(For a good response time )</w:t>
@@ -2321,7 +2197,7 @@
           </mc:Choice>
           <mc:Fallback>
             <w:pict>
-              <v:shape w14:anchorId="4058E206" id="Straight Arrow Connector 13" o:spid="_x0000_s1026" type="#_x0000_t32" style="position:absolute;margin-left:241.45pt;margin-top:14.8pt;width:46.25pt;height:18.1pt;z-index:251718656;visibility:visible;mso-wrap-style:square;mso-width-percent:0;mso-wrap-distance-left:9pt;mso-wrap-distance-top:0;mso-wrap-distance-right:9pt;mso-wrap-distance-bottom:0;mso-position-horizontal:absolute;mso-position-horizontal-relative:text;mso-position-vertical:absolute;mso-position-vertical-relative:text;mso-width-percent:0;mso-width-relative:margin" o:gfxdata="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" strokecolor="#5b9bd5 [3204]" strokeweight=".5pt">
+              <v:shape w14:anchorId="38C9A10C" id="Straight Arrow Connector 13" o:spid="_x0000_s1026" type="#_x0000_t32" style="position:absolute;margin-left:241.45pt;margin-top:14.8pt;width:46.25pt;height:18.1pt;z-index:251718656;visibility:visible;mso-wrap-style:square;mso-width-percent:0;mso-wrap-distance-left:9pt;mso-wrap-distance-top:0;mso-wrap-distance-right:9pt;mso-wrap-distance-bottom:0;mso-position-horizontal:absolute;mso-position-horizontal-relative:text;mso-position-vertical:absolute;mso-position-vertical-relative:text;mso-width-percent:0;mso-width-relative:margin" o:gfxdata="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" strokecolor="#5b9bd5 [3204]" strokeweight=".5pt">
                 <v:stroke endarrow="open" joinstyle="miter"/>
               </v:shape>
             </w:pict>
@@ -2393,7 +2269,7 @@
           </mc:Choice>
           <mc:Fallback>
             <w:pict>
-              <v:shape w14:anchorId="4A701980" id="Straight Arrow Connector 12" o:spid="_x0000_s1026" type="#_x0000_t32" style="position:absolute;margin-left:241.45pt;margin-top:6.1pt;width:46.25pt;height:0;z-index:251717632;visibility:visible;mso-wrap-style:square;mso-width-percent:0;mso-height-percent:0;mso-wrap-distance-left:9pt;mso-wrap-distance-top:0;mso-wrap-distance-right:9pt;mso-wrap-distance-bottom:0;mso-position-horizontal:absolute;mso-position-horizontal-relative:text;mso-position-vertical:absolute;mso-position-vertical-relative:text;mso-width-percent:0;mso-height-percent:0;mso-width-relative:margin;mso-height-relative:margin" o:gfxdata="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" strokecolor="#5b9bd5 [3204]" strokeweight=".5pt">
+              <v:shape w14:anchorId="6D4B5526" id="Straight Arrow Connector 12" o:spid="_x0000_s1026" type="#_x0000_t32" style="position:absolute;margin-left:241.45pt;margin-top:6.1pt;width:46.25pt;height:0;z-index:251717632;visibility:visible;mso-wrap-style:square;mso-width-percent:0;mso-height-percent:0;mso-wrap-distance-left:9pt;mso-wrap-distance-top:0;mso-wrap-distance-right:9pt;mso-wrap-distance-bottom:0;mso-position-horizontal:absolute;mso-position-horizontal-relative:text;mso-position-vertical:absolute;mso-position-vertical-relative:text;mso-width-percent:0;mso-height-percent:0;mso-width-relative:margin;mso-height-relative:margin" o:gfxdata="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" strokecolor="#5b9bd5 [3204]" strokeweight=".5pt">
                 <v:stroke endarrow="open" joinstyle="miter"/>
               </v:shape>
             </w:pict>
@@ -2459,7 +2335,7 @@
           </mc:Choice>
           <mc:Fallback>
             <w:pict>
-              <v:shape w14:anchorId="33A394E2" id="Straight Arrow Connector 4" o:spid="_x0000_s1026" type="#_x0000_t32" style="position:absolute;margin-left:87pt;margin-top:2.85pt;width:41.9pt;height:55.9pt;flip:y;z-index:251709440;visibility:visible;mso-wrap-style:square;mso-wrap-distance-left:9pt;mso-wrap-distance-top:0;mso-wrap-distance-right:9pt;mso-wrap-distance-bottom:0;mso-position-horizontal:absolute;mso-position-horizontal-relative:text;mso-position-vertical:absolute;mso-position-vertical-relative:text" o:gfxdata="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" strokecolor="#5b9bd5 [3204]" strokeweight=".5pt">
+              <v:shape w14:anchorId="70B74C74" id="Straight Arrow Connector 4" o:spid="_x0000_s1026" type="#_x0000_t32" style="position:absolute;margin-left:87pt;margin-top:2.85pt;width:41.9pt;height:55.9pt;flip:y;z-index:251709440;visibility:visible;mso-wrap-style:square;mso-wrap-distance-left:9pt;mso-wrap-distance-top:0;mso-wrap-distance-right:9pt;mso-wrap-distance-bottom:0;mso-position-horizontal:absolute;mso-position-horizontal-relative:text;mso-position-vertical:absolute;mso-position-vertical-relative:text" o:gfxdata="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" strokecolor="#5b9bd5 [3204]" strokeweight=".5pt">
                 <v:stroke endarrow="open" joinstyle="miter"/>
               </v:shape>
             </w:pict>
@@ -2752,7 +2628,7 @@
           </mc:Choice>
           <mc:Fallback>
             <w:pict>
-              <v:shape w14:anchorId="3111C1FF" id="Straight Arrow Connector 18" o:spid="_x0000_s1026" type="#_x0000_t32" style="position:absolute;margin-left:240.05pt;margin-top:8.3pt;width:46.25pt;height:41pt;flip:y;z-index:251720704;visibility:visible;mso-wrap-style:square;mso-wrap-distance-left:9pt;mso-wrap-distance-top:0;mso-wrap-distance-right:9pt;mso-wrap-distance-bottom:0;mso-position-horizontal:absolute;mso-position-horizontal-relative:text;mso-position-vertical:absolute;mso-position-vertical-relative:text" o:gfxdata="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" strokecolor="#5b9bd5 [3204]" strokeweight=".5pt">
+              <v:shape w14:anchorId="6ABD8586" id="Straight Arrow Connector 18" o:spid="_x0000_s1026" type="#_x0000_t32" style="position:absolute;margin-left:240.05pt;margin-top:8.3pt;width:46.25pt;height:41pt;flip:y;z-index:251720704;visibility:visible;mso-wrap-style:square;mso-wrap-distance-left:9pt;mso-wrap-distance-top:0;mso-wrap-distance-right:9pt;mso-wrap-distance-bottom:0;mso-position-horizontal:absolute;mso-position-horizontal-relative:text;mso-position-vertical:absolute;mso-position-vertical-relative:text" o:gfxdata="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" strokecolor="#5b9bd5 [3204]" strokeweight=".5pt">
                 <v:stroke endarrow="open" joinstyle="miter"/>
               </v:shape>
             </w:pict>
@@ -2818,7 +2694,7 @@
           </mc:Choice>
           <mc:Fallback>
             <w:pict>
-              <v:shape w14:anchorId="72BC10A4" id="Straight Arrow Connector 5" o:spid="_x0000_s1026" type="#_x0000_t32" style="position:absolute;margin-left:79.2pt;margin-top:1.3pt;width:49.6pt;height:59.4pt;z-index:251710464;visibility:visible;mso-wrap-style:square;mso-wrap-distance-left:9pt;mso-wrap-distance-top:0;mso-wrap-distance-right:9pt;mso-wrap-distance-bottom:0;mso-position-horizontal:absolute;mso-position-horizontal-relative:text;mso-position-vertical:absolute;mso-position-vertical-relative:text" o:gfxdata="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" strokecolor="#5b9bd5 [3204]" strokeweight=".5pt">
+              <v:shape w14:anchorId="437DE1C8" id="Straight Arrow Connector 5" o:spid="_x0000_s1026" type="#_x0000_t32" style="position:absolute;margin-left:79.2pt;margin-top:1.3pt;width:49.6pt;height:59.4pt;z-index:251710464;visibility:visible;mso-wrap-style:square;mso-wrap-distance-left:9pt;mso-wrap-distance-top:0;mso-wrap-distance-right:9pt;mso-wrap-distance-bottom:0;mso-position-horizontal:absolute;mso-position-horizontal-relative:text;mso-position-vertical:absolute;mso-position-vertical-relative:text" o:gfxdata="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" strokecolor="#5b9bd5 [3204]" strokeweight=".5pt">
                 <v:stroke endarrow="open" joinstyle="miter"/>
               </v:shape>
             </w:pict>
@@ -3083,7 +2959,7 @@
           </mc:Choice>
           <mc:Fallback>
             <w:pict>
-              <v:shape w14:anchorId="4BA8E3F9" id="Straight Arrow Connector 24" o:spid="_x0000_s1026" type="#_x0000_t32" style="position:absolute;margin-left:240.05pt;margin-top:16.8pt;width:47.7pt;height:68.65pt;z-index:251726848;visibility:visible;mso-wrap-style:square;mso-wrap-distance-left:9pt;mso-wrap-distance-top:0;mso-wrap-distance-right:9pt;mso-wrap-distance-bottom:0;mso-position-horizontal:absolute;mso-position-horizontal-relative:text;mso-position-vertical:absolute;mso-position-vertical-relative:text" o:gfxdata="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" strokecolor="#5b9bd5 [3204]" strokeweight=".5pt">
+              <v:shape w14:anchorId="2B144274" id="Straight Arrow Connector 24" o:spid="_x0000_s1026" type="#_x0000_t32" style="position:absolute;margin-left:240.05pt;margin-top:16.8pt;width:47.7pt;height:68.65pt;z-index:251726848;visibility:visible;mso-wrap-style:square;mso-wrap-distance-left:9pt;mso-wrap-distance-top:0;mso-wrap-distance-right:9pt;mso-wrap-distance-bottom:0;mso-position-horizontal:absolute;mso-position-horizontal-relative:text;mso-position-vertical:absolute;mso-position-vertical-relative:text" o:gfxdata="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" strokecolor="#5b9bd5 [3204]" strokeweight=".5pt">
                 <v:stroke endarrow="open" joinstyle="miter"/>
               </v:shape>
             </w:pict>
@@ -3150,7 +3026,7 @@
           </mc:Choice>
           <mc:Fallback>
             <w:pict>
-              <v:shape w14:anchorId="2A7C31FE" id="Straight Arrow Connector 20" o:spid="_x0000_s1026" type="#_x0000_t32" style="position:absolute;margin-left:240.05pt;margin-top:17pt;width:46.25pt;height:31.3pt;z-index:251722752;visibility:visible;mso-wrap-style:square;mso-wrap-distance-left:9pt;mso-wrap-distance-top:0;mso-wrap-distance-right:9pt;mso-wrap-distance-bottom:0;mso-position-horizontal:absolute;mso-position-horizontal-relative:text;mso-position-vertical:absolute;mso-position-vertical-relative:text" o:gfxdata="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" strokecolor="#5b9bd5 [3204]" strokeweight=".5pt">
+              <v:shape w14:anchorId="5B8198A0" id="Straight Arrow Connector 20" o:spid="_x0000_s1026" type="#_x0000_t32" style="position:absolute;margin-left:240.05pt;margin-top:17pt;width:46.25pt;height:31.3pt;z-index:251722752;visibility:visible;mso-wrap-style:square;mso-wrap-distance-left:9pt;mso-wrap-distance-top:0;mso-wrap-distance-right:9pt;mso-wrap-distance-bottom:0;mso-position-horizontal:absolute;mso-position-horizontal-relative:text;mso-position-vertical:absolute;mso-position-vertical-relative:text" o:gfxdata="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" strokecolor="#5b9bd5 [3204]" strokeweight=".5pt">
                 <v:stroke endarrow="open" joinstyle="miter"/>
               </v:shape>
             </w:pict>
@@ -3217,7 +3093,7 @@
           </mc:Choice>
           <mc:Fallback>
             <w:pict>
-              <v:shape w14:anchorId="3EBA9D70" id="Straight Arrow Connector 19" o:spid="_x0000_s1026" type="#_x0000_t32" style="position:absolute;margin-left:240.05pt;margin-top:6.6pt;width:46.25pt;height:3.05pt;z-index:251721728;visibility:visible;mso-wrap-style:square;mso-wrap-distance-left:9pt;mso-wrap-distance-top:0;mso-wrap-distance-right:9pt;mso-wrap-distance-bottom:0;mso-position-horizontal:absolute;mso-position-horizontal-relative:text;mso-position-vertical:absolute;mso-position-vertical-relative:text" o:gfxdata="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" strokecolor="#5b9bd5 [3204]" strokeweight=".5pt">
+              <v:shape w14:anchorId="4295D65B" id="Straight Arrow Connector 19" o:spid="_x0000_s1026" type="#_x0000_t32" style="position:absolute;margin-left:240.05pt;margin-top:6.6pt;width:46.25pt;height:3.05pt;z-index:251721728;visibility:visible;mso-wrap-style:square;mso-wrap-distance-left:9pt;mso-wrap-distance-top:0;mso-wrap-distance-right:9pt;mso-wrap-distance-bottom:0;mso-position-horizontal:absolute;mso-position-horizontal-relative:text;mso-position-vertical:absolute;mso-position-vertical-relative:text" o:gfxdata="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" strokecolor="#5b9bd5 [3204]" strokeweight=".5pt">
                 <v:stroke endarrow="open" joinstyle="miter"/>
               </v:shape>
             </w:pict>
@@ -4104,41 +3980,13 @@
           <w:szCs w:val="24"/>
         </w:rPr>
       </w:pPr>
-      <w:proofErr w:type="spellStart"/>
-      <w:r>
-        <w:rPr>
-          <w:rFonts w:ascii="Times New Roman" w:hAnsi="Times New Roman" w:cs="Times New Roman"/>
-          <w:sz w:val="24"/>
-          <w:szCs w:val="24"/>
-        </w:rPr>
-        <w:t>Anar</w:t>
-      </w:r>
-      <w:proofErr w:type="spellEnd"/>
-      <w:r>
-        <w:rPr>
-          <w:rFonts w:ascii="Times New Roman" w:hAnsi="Times New Roman" w:cs="Times New Roman"/>
-          <w:sz w:val="24"/>
-          <w:szCs w:val="24"/>
-        </w:rPr>
-        <w:t xml:space="preserve"> </w:t>
-      </w:r>
-      <w:proofErr w:type="spellStart"/>
-      <w:r>
-        <w:rPr>
-          <w:rFonts w:ascii="Times New Roman" w:hAnsi="Times New Roman" w:cs="Times New Roman"/>
-          <w:sz w:val="24"/>
-          <w:szCs w:val="24"/>
-        </w:rPr>
-        <w:t>Abdullayev</w:t>
-      </w:r>
-      <w:proofErr w:type="spellEnd"/>
-      <w:r>
-        <w:rPr>
-          <w:rFonts w:ascii="Times New Roman" w:hAnsi="Times New Roman" w:cs="Times New Roman"/>
-          <w:sz w:val="24"/>
-          <w:szCs w:val="24"/>
-        </w:rPr>
-        <w:t>:</w:t>
+      <w:r>
+        <w:rPr>
+          <w:rFonts w:ascii="Times New Roman" w:hAnsi="Times New Roman" w:cs="Times New Roman"/>
+          <w:sz w:val="24"/>
+          <w:szCs w:val="24"/>
+        </w:rPr>
+        <w:t>Anar Abdullayev:</w:t>
       </w:r>
     </w:p>
     <w:p>
@@ -4176,25 +4024,7 @@
           <w:sz w:val="24"/>
           <w:szCs w:val="24"/>
         </w:rPr>
-        <w:t xml:space="preserve">Experience with </w:t>
-      </w:r>
-      <w:proofErr w:type="gramStart"/>
-      <w:r>
-        <w:rPr>
-          <w:rFonts w:ascii="Times New Roman" w:hAnsi="Times New Roman" w:cs="Times New Roman"/>
-          <w:sz w:val="24"/>
-          <w:szCs w:val="24"/>
-        </w:rPr>
-        <w:t>microcontrollers(</w:t>
-      </w:r>
-      <w:proofErr w:type="gramEnd"/>
-      <w:r>
-        <w:rPr>
-          <w:rFonts w:ascii="Times New Roman" w:hAnsi="Times New Roman" w:cs="Times New Roman"/>
-          <w:sz w:val="24"/>
-          <w:szCs w:val="24"/>
-        </w:rPr>
-        <w:t>Arduino, PIC and ARM based ones),</w:t>
+        <w:t>Experience with microcontrollers(Arduino, PIC and ARM based ones),</w:t>
       </w:r>
       <w:r>
         <w:rPr>
@@ -4230,34 +4060,14 @@
           <w:szCs w:val="24"/>
         </w:rPr>
       </w:pPr>
-      <w:proofErr w:type="spellStart"/>
-      <w:r>
-        <w:rPr>
-          <w:rFonts w:ascii="Times New Roman" w:hAnsi="Times New Roman" w:cs="Times New Roman"/>
-          <w:sz w:val="24"/>
-          <w:szCs w:val="24"/>
-        </w:rPr>
-        <w:t>Bulut</w:t>
-      </w:r>
-      <w:proofErr w:type="spellEnd"/>
-      <w:r>
-        <w:rPr>
-          <w:rFonts w:ascii="Times New Roman" w:hAnsi="Times New Roman" w:cs="Times New Roman"/>
-          <w:sz w:val="24"/>
-          <w:szCs w:val="24"/>
-        </w:rPr>
-        <w:t xml:space="preserve"> </w:t>
-      </w:r>
-      <w:proofErr w:type="spellStart"/>
-      <w:r>
-        <w:rPr>
-          <w:rFonts w:ascii="Times New Roman" w:hAnsi="Times New Roman" w:cs="Times New Roman"/>
-          <w:sz w:val="24"/>
-          <w:szCs w:val="24"/>
-        </w:rPr>
-        <w:t>Ulukapi</w:t>
-      </w:r>
-      <w:proofErr w:type="spellEnd"/>
+      <w:r>
+        <w:rPr>
+          <w:rFonts w:ascii="Times New Roman" w:hAnsi="Times New Roman" w:cs="Times New Roman"/>
+          <w:sz w:val="24"/>
+          <w:szCs w:val="24"/>
+        </w:rPr>
+        <w:t>Bulut Ulukapi</w:t>
+      </w:r>
       <w:r>
         <w:rPr>
           <w:rFonts w:ascii="Times New Roman" w:hAnsi="Times New Roman" w:cs="Times New Roman"/>
@@ -4354,43 +4164,7 @@
           <w:sz w:val="24"/>
           <w:szCs w:val="24"/>
         </w:rPr>
-        <w:t xml:space="preserve">Syed </w:t>
-      </w:r>
-      <w:proofErr w:type="spellStart"/>
-      <w:r>
-        <w:rPr>
-          <w:rFonts w:ascii="Times New Roman" w:hAnsi="Times New Roman" w:cs="Times New Roman"/>
-          <w:sz w:val="24"/>
-          <w:szCs w:val="24"/>
-        </w:rPr>
-        <w:t>Saad</w:t>
-      </w:r>
-      <w:proofErr w:type="spellEnd"/>
-      <w:r>
-        <w:rPr>
-          <w:rFonts w:ascii="Times New Roman" w:hAnsi="Times New Roman" w:cs="Times New Roman"/>
-          <w:sz w:val="24"/>
-          <w:szCs w:val="24"/>
-        </w:rPr>
-        <w:t xml:space="preserve"> </w:t>
-      </w:r>
-      <w:proofErr w:type="spellStart"/>
-      <w:r>
-        <w:rPr>
-          <w:rFonts w:ascii="Times New Roman" w:hAnsi="Times New Roman" w:cs="Times New Roman"/>
-          <w:sz w:val="24"/>
-          <w:szCs w:val="24"/>
-        </w:rPr>
-        <w:t>Saif</w:t>
-      </w:r>
-      <w:proofErr w:type="spellEnd"/>
-      <w:r>
-        <w:rPr>
-          <w:rFonts w:ascii="Times New Roman" w:hAnsi="Times New Roman" w:cs="Times New Roman"/>
-          <w:sz w:val="24"/>
-          <w:szCs w:val="24"/>
-        </w:rPr>
-        <w:t>:</w:t>
+        <w:t>Syed Saad Saif:</w:t>
       </w:r>
       <w:r>
         <w:rPr>
@@ -4472,41 +4246,13 @@
           <w:szCs w:val="24"/>
         </w:rPr>
       </w:pPr>
-      <w:proofErr w:type="spellStart"/>
-      <w:r>
-        <w:rPr>
-          <w:rFonts w:ascii="Times New Roman" w:hAnsi="Times New Roman" w:cs="Times New Roman"/>
-          <w:sz w:val="24"/>
-          <w:szCs w:val="24"/>
-        </w:rPr>
-        <w:t>Umut</w:t>
-      </w:r>
-      <w:proofErr w:type="spellEnd"/>
-      <w:r>
-        <w:rPr>
-          <w:rFonts w:ascii="Times New Roman" w:hAnsi="Times New Roman" w:cs="Times New Roman"/>
-          <w:sz w:val="24"/>
-          <w:szCs w:val="24"/>
-        </w:rPr>
-        <w:t xml:space="preserve"> Can </w:t>
-      </w:r>
-      <w:proofErr w:type="spellStart"/>
-      <w:r>
-        <w:rPr>
-          <w:rFonts w:ascii="Times New Roman" w:hAnsi="Times New Roman" w:cs="Times New Roman"/>
-          <w:sz w:val="24"/>
-          <w:szCs w:val="24"/>
-        </w:rPr>
-        <w:t>Serçe</w:t>
-      </w:r>
-      <w:proofErr w:type="spellEnd"/>
-      <w:r>
-        <w:rPr>
-          <w:rFonts w:ascii="Times New Roman" w:hAnsi="Times New Roman" w:cs="Times New Roman"/>
-          <w:sz w:val="24"/>
-          <w:szCs w:val="24"/>
-        </w:rPr>
-        <w:t>:</w:t>
+      <w:r>
+        <w:rPr>
+          <w:rFonts w:ascii="Times New Roman" w:hAnsi="Times New Roman" w:cs="Times New Roman"/>
+          <w:sz w:val="24"/>
+          <w:szCs w:val="24"/>
+        </w:rPr>
+        <w:t>Umut Can Serçe:</w:t>
       </w:r>
       <w:r>
         <w:rPr>
@@ -4796,7 +4542,7 @@
           </mc:Choice>
           <mc:Fallback>
             <w:pict>
-              <v:shape w14:anchorId="4CC0E723" id="Straight Arrow Connector 25" o:spid="_x0000_s1026" type="#_x0000_t32" style="position:absolute;margin-left:306.4pt;margin-top:2.45pt;width:159.75pt;height:33.75pt;z-index:251700224;visibility:visible;mso-wrap-style:square;mso-wrap-distance-left:9pt;mso-wrap-distance-top:0;mso-wrap-distance-right:9pt;mso-wrap-distance-bottom:0;mso-position-horizontal:absolute;mso-position-horizontal-relative:text;mso-position-vertical:absolute;mso-position-vertical-relative:text" o:gfxdata="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" strokecolor="#5b9bd5 [3204]" strokeweight=".5pt">
+              <v:shape w14:anchorId="5EBEC2A2" id="Straight Arrow Connector 25" o:spid="_x0000_s1026" type="#_x0000_t32" style="position:absolute;margin-left:306.4pt;margin-top:2.45pt;width:159.75pt;height:33.75pt;z-index:251700224;visibility:visible;mso-wrap-style:square;mso-wrap-distance-left:9pt;mso-wrap-distance-top:0;mso-wrap-distance-right:9pt;mso-wrap-distance-bottom:0;mso-position-horizontal:absolute;mso-position-horizontal-relative:text;mso-position-vertical:absolute;mso-position-vertical-relative:text" o:gfxdata="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" strokecolor="#5b9bd5 [3204]" strokeweight=".5pt">
                 <v:stroke endarrow="open" joinstyle="miter"/>
               </v:shape>
             </w:pict>
@@ -4871,7 +4617,7 @@
           </mc:Choice>
           <mc:Fallback>
             <w:pict>
-              <v:shape w14:anchorId="7E21A9B6" id="Straight Arrow Connector 26" o:spid="_x0000_s1026" type="#_x0000_t32" style="position:absolute;margin-left:300.4pt;margin-top:3.2pt;width:62.25pt;height:35.25pt;z-index:251693056;visibility:visible;mso-wrap-style:square;mso-width-percent:0;mso-height-percent:0;mso-wrap-distance-left:9pt;mso-wrap-distance-top:0;mso-wrap-distance-right:9pt;mso-wrap-distance-bottom:0;mso-position-horizontal:absolute;mso-position-horizontal-relative:text;mso-position-vertical:absolute;mso-position-vertical-relative:text;mso-width-percent:0;mso-height-percent:0;mso-width-relative:margin;mso-height-relative:margin" o:gfxdata="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" strokecolor="#5b9bd5 [3204]" strokeweight=".5pt">
+              <v:shape w14:anchorId="5830DD58" id="Straight Arrow Connector 26" o:spid="_x0000_s1026" type="#_x0000_t32" style="position:absolute;margin-left:300.4pt;margin-top:3.2pt;width:62.25pt;height:35.25pt;z-index:251693056;visibility:visible;mso-wrap-style:square;mso-width-percent:0;mso-height-percent:0;mso-wrap-distance-left:9pt;mso-wrap-distance-top:0;mso-wrap-distance-right:9pt;mso-wrap-distance-bottom:0;mso-position-horizontal:absolute;mso-position-horizontal-relative:text;mso-position-vertical:absolute;mso-position-vertical-relative:text;mso-width-percent:0;mso-height-percent:0;mso-width-relative:margin;mso-height-relative:margin" o:gfxdata="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" strokecolor="#5b9bd5 [3204]" strokeweight=".5pt">
                 <v:stroke endarrow="open" joinstyle="miter"/>
               </v:shape>
             </w:pict>
@@ -4943,7 +4689,7 @@
           </mc:Choice>
           <mc:Fallback>
             <w:pict>
-              <v:shape w14:anchorId="3A95D4BB" id="Straight Arrow Connector 27" o:spid="_x0000_s1026" type="#_x0000_t32" style="position:absolute;margin-left:256.9pt;margin-top:3.2pt;width:35.25pt;height:36pt;z-index:251692032;visibility:visible;mso-wrap-style:square;mso-width-percent:0;mso-wrap-distance-left:9pt;mso-wrap-distance-top:0;mso-wrap-distance-right:9pt;mso-wrap-distance-bottom:0;mso-position-horizontal:absolute;mso-position-horizontal-relative:text;mso-position-vertical:absolute;mso-position-vertical-relative:text;mso-width-percent:0;mso-width-relative:margin" o:gfxdata="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" strokecolor="#5b9bd5 [3204]" strokeweight=".5pt">
+              <v:shape w14:anchorId="6C215C8E" id="Straight Arrow Connector 27" o:spid="_x0000_s1026" type="#_x0000_t32" style="position:absolute;margin-left:256.9pt;margin-top:3.2pt;width:35.25pt;height:36pt;z-index:251692032;visibility:visible;mso-wrap-style:square;mso-width-percent:0;mso-wrap-distance-left:9pt;mso-wrap-distance-top:0;mso-wrap-distance-right:9pt;mso-wrap-distance-bottom:0;mso-position-horizontal:absolute;mso-position-horizontal-relative:text;mso-position-vertical:absolute;mso-position-vertical-relative:text;mso-width-percent:0;mso-width-relative:margin" o:gfxdata="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" strokecolor="#5b9bd5 [3204]" strokeweight=".5pt">
                 <v:stroke endarrow="open" joinstyle="miter"/>
               </v:shape>
             </w:pict>
@@ -5012,7 +4758,7 @@
           </mc:Choice>
           <mc:Fallback>
             <w:pict>
-              <v:shape w14:anchorId="4388F458" id="Straight Arrow Connector 28" o:spid="_x0000_s1026" type="#_x0000_t32" style="position:absolute;margin-left:179.65pt;margin-top:2.45pt;width:56.25pt;height:35.25pt;flip:x;z-index:251691008;visibility:visible;mso-wrap-style:square;mso-wrap-distance-left:9pt;mso-wrap-distance-top:0;mso-wrap-distance-right:9pt;mso-wrap-distance-bottom:0;mso-position-horizontal:absolute;mso-position-horizontal-relative:text;mso-position-vertical:absolute;mso-position-vertical-relative:text" o:gfxdata="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" strokecolor="#5b9bd5 [3204]" strokeweight=".5pt">
+              <v:shape w14:anchorId="196DD474" id="Straight Arrow Connector 28" o:spid="_x0000_s1026" type="#_x0000_t32" style="position:absolute;margin-left:179.65pt;margin-top:2.45pt;width:56.25pt;height:35.25pt;flip:x;z-index:251691008;visibility:visible;mso-wrap-style:square;mso-wrap-distance-left:9pt;mso-wrap-distance-top:0;mso-wrap-distance-right:9pt;mso-wrap-distance-bottom:0;mso-position-horizontal:absolute;mso-position-horizontal-relative:text;mso-position-vertical:absolute;mso-position-vertical-relative:text" o:gfxdata="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" strokecolor="#5b9bd5 [3204]" strokeweight=".5pt">
                 <v:stroke endarrow="open" joinstyle="miter"/>
               </v:shape>
             </w:pict>
@@ -5081,7 +4827,7 @@
           </mc:Choice>
           <mc:Fallback>
             <w:pict>
-              <v:shape w14:anchorId="2F80E1D4" id="Straight Arrow Connector 29" o:spid="_x0000_s1026" type="#_x0000_t32" style="position:absolute;margin-left:70.9pt;margin-top:3.2pt;width:123.75pt;height:35.25pt;flip:x;z-index:251689984;visibility:visible;mso-wrap-style:square;mso-wrap-distance-left:9pt;mso-wrap-distance-top:0;mso-wrap-distance-right:9pt;mso-wrap-distance-bottom:0;mso-position-horizontal:absolute;mso-position-horizontal-relative:text;mso-position-vertical:absolute;mso-position-vertical-relative:text" o:gfxdata="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" strokecolor="#5b9bd5 [3204]" strokeweight=".5pt">
+              <v:shape w14:anchorId="62298BDA" id="Straight Arrow Connector 29" o:spid="_x0000_s1026" type="#_x0000_t32" style="position:absolute;margin-left:70.9pt;margin-top:3.2pt;width:123.75pt;height:35.25pt;flip:x;z-index:251689984;visibility:visible;mso-wrap-style:square;mso-wrap-distance-left:9pt;mso-wrap-distance-top:0;mso-wrap-distance-right:9pt;mso-wrap-distance-bottom:0;mso-position-horizontal:absolute;mso-position-horizontal-relative:text;mso-position-vertical:absolute;mso-position-vertical-relative:text" o:gfxdata="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" strokecolor="#5b9bd5 [3204]" strokeweight=".5pt">
                 <v:stroke endarrow="open" joinstyle="miter"/>
               </v:shape>
             </w:pict>
@@ -5154,11 +4900,9 @@
                             <w:pPr>
                               <w:jc w:val="center"/>
                             </w:pPr>
-                            <w:proofErr w:type="spellStart"/>
                             <w:r>
                               <w:t>B.Microcontroller</w:t>
                             </w:r>
-                            <w:proofErr w:type="spellEnd"/>
                           </w:p>
                         </w:txbxContent>
                       </wps:txbx>
@@ -5190,11 +4934,9 @@
                       <w:pPr>
                         <w:jc w:val="center"/>
                       </w:pPr>
-                      <w:proofErr w:type="spellStart"/>
                       <w:r>
                         <w:t>B.Microcontroller</w:t>
                       </w:r>
-                      <w:proofErr w:type="spellEnd"/>
                     </w:p>
                   </w:txbxContent>
                 </v:textbox>
@@ -5259,11 +5001,9 @@
                             <w:pPr>
                               <w:jc w:val="center"/>
                             </w:pPr>
-                            <w:proofErr w:type="spellStart"/>
                             <w:r>
                               <w:t>A.Microprocessor</w:t>
                             </w:r>
-                            <w:proofErr w:type="spellEnd"/>
                           </w:p>
                         </w:txbxContent>
                       </wps:txbx>
@@ -5295,11 +5035,9 @@
                       <w:pPr>
                         <w:jc w:val="center"/>
                       </w:pPr>
-                      <w:proofErr w:type="spellStart"/>
                       <w:r>
                         <w:t>A.Microprocessor</w:t>
                       </w:r>
-                      <w:proofErr w:type="spellEnd"/>
                     </w:p>
                   </w:txbxContent>
                 </v:textbox>
@@ -5364,13 +5102,8 @@
                             <w:pPr>
                               <w:jc w:val="center"/>
                             </w:pPr>
-                            <w:proofErr w:type="spellStart"/>
                             <w:r>
-                              <w:t>E.Visibility</w:t>
-                            </w:r>
-                            <w:proofErr w:type="spellEnd"/>
-                            <w:r>
-                              <w:t xml:space="preserve"> Markers and Flags</w:t>
+                              <w:t>E.Visibility Markers and Flags</w:t>
                             </w:r>
                           </w:p>
                         </w:txbxContent>
@@ -5403,13 +5136,8 @@
                       <w:pPr>
                         <w:jc w:val="center"/>
                       </w:pPr>
-                      <w:proofErr w:type="spellStart"/>
                       <w:r>
-                        <w:t>E.Visibility</w:t>
-                      </w:r>
-                      <w:proofErr w:type="spellEnd"/>
-                      <w:r>
-                        <w:t xml:space="preserve"> Markers and Flags</w:t>
+                        <w:t>E.Visibility Markers and Flags</w:t>
                       </w:r>
                     </w:p>
                   </w:txbxContent>
@@ -5475,11 +5203,9 @@
                             <w:pPr>
                               <w:jc w:val="center"/>
                             </w:pPr>
-                            <w:proofErr w:type="spellStart"/>
                             <w:r>
                               <w:t>D.Chassis</w:t>
                             </w:r>
-                            <w:proofErr w:type="spellEnd"/>
                           </w:p>
                         </w:txbxContent>
                       </wps:txbx>
@@ -5511,11 +5237,9 @@
                       <w:pPr>
                         <w:jc w:val="center"/>
                       </w:pPr>
-                      <w:proofErr w:type="spellStart"/>
                       <w:r>
                         <w:t>D.Chassis</w:t>
                       </w:r>
-                      <w:proofErr w:type="spellEnd"/>
                     </w:p>
                   </w:txbxContent>
                 </v:textbox>
@@ -5580,13 +5304,8 @@
                             <w:pPr>
                               <w:jc w:val="center"/>
                             </w:pPr>
-                            <w:proofErr w:type="spellStart"/>
                             <w:r>
-                              <w:t>C.Power</w:t>
-                            </w:r>
-                            <w:proofErr w:type="spellEnd"/>
-                            <w:r>
-                              <w:t xml:space="preserve"> Systems</w:t>
+                              <w:t>C.Power Systems</w:t>
                             </w:r>
                           </w:p>
                         </w:txbxContent>
@@ -5619,13 +5338,8 @@
                       <w:pPr>
                         <w:jc w:val="center"/>
                       </w:pPr>
-                      <w:proofErr w:type="spellStart"/>
                       <w:r>
-                        <w:t>C.Power</w:t>
-                      </w:r>
-                      <w:proofErr w:type="spellEnd"/>
-                      <w:r>
-                        <w:t xml:space="preserve"> Systems</w:t>
+                        <w:t>C.Power Systems</w:t>
                       </w:r>
                     </w:p>
                   </w:txbxContent>
@@ -5704,7 +5418,7 @@
           </mc:Choice>
           <mc:Fallback>
             <w:pict>
-              <v:line w14:anchorId="34FA748E" id="Straight Connector 35" o:spid="_x0000_s1026" style="position:absolute;flip:y;z-index:251702272;visibility:visible;mso-wrap-style:square;mso-wrap-distance-left:9pt;mso-wrap-distance-top:0;mso-wrap-distance-right:9pt;mso-wrap-distance-bottom:0;mso-position-horizontal:absolute;mso-position-horizontal-relative:text;mso-position-vertical:absolute;mso-position-vertical-relative:text" from="11.65pt,30.3pt" to="13.9pt,184.05pt" o:gfxdata="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" strokecolor="#5b9bd5 [3204]" strokeweight=".5pt">
+              <v:line w14:anchorId="167AC2D3" id="Straight Connector 35" o:spid="_x0000_s1026" style="position:absolute;flip:y;z-index:251702272;visibility:visible;mso-wrap-style:square;mso-wrap-distance-left:9pt;mso-wrap-distance-top:0;mso-wrap-distance-right:9pt;mso-wrap-distance-bottom:0;mso-position-horizontal:absolute;mso-position-horizontal-relative:text;mso-position-vertical:absolute;mso-position-vertical-relative:text" from="11.65pt,30.3pt" to="13.9pt,184.05pt" o:gfxdata="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" strokecolor="#5b9bd5 [3204]" strokeweight=".5pt">
                 <v:stroke joinstyle="miter"/>
               </v:line>
             </w:pict>
@@ -5770,7 +5484,7 @@
           </mc:Choice>
           <mc:Fallback>
             <w:pict>
-              <v:line w14:anchorId="2B74EE50" id="Straight Connector 36" o:spid="_x0000_s1026" style="position:absolute;flip:y;z-index:251701248;visibility:visible;mso-wrap-style:square;mso-wrap-distance-left:9pt;mso-wrap-distance-top:0;mso-wrap-distance-right:9pt;mso-wrap-distance-bottom:0;mso-position-horizontal:absolute;mso-position-horizontal-relative:text;mso-position-vertical:absolute;mso-position-vertical-relative:text" from="145.15pt,29.55pt" to="145.15pt,150.3pt" o:gfxdata="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" strokecolor="#5b9bd5 [3204]" strokeweight=".5pt">
+              <v:line w14:anchorId="37251FC4" id="Straight Connector 36" o:spid="_x0000_s1026" style="position:absolute;flip:y;z-index:251701248;visibility:visible;mso-wrap-style:square;mso-wrap-distance-left:9pt;mso-wrap-distance-top:0;mso-wrap-distance-right:9pt;mso-wrap-distance-bottom:0;mso-position-horizontal:absolute;mso-position-horizontal-relative:text;mso-position-vertical:absolute;mso-position-vertical-relative:text" from="145.15pt,29.55pt" to="145.15pt,150.3pt" o:gfxdata="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" strokecolor="#5b9bd5 [3204]" strokeweight=".5pt">
                 <v:stroke joinstyle="miter"/>
               </v:line>
             </w:pict>
@@ -5843,13 +5557,8 @@
                             <w:pPr>
                               <w:jc w:val="center"/>
                             </w:pPr>
-                            <w:proofErr w:type="gramStart"/>
                             <w:r>
-                              <w:t>1.Image</w:t>
-                            </w:r>
-                            <w:proofErr w:type="gramEnd"/>
-                            <w:r>
-                              <w:t xml:space="preserve"> processing/ visibility marker recognition</w:t>
+                              <w:t>1.Image processing/ visibility marker recognition</w:t>
                             </w:r>
                           </w:p>
                         </w:txbxContent>
@@ -5879,13 +5588,8 @@
                       <w:pPr>
                         <w:jc w:val="center"/>
                       </w:pPr>
-                      <w:proofErr w:type="gramStart"/>
                       <w:r>
-                        <w:t>1.Image</w:t>
-                      </w:r>
-                      <w:proofErr w:type="gramEnd"/>
-                      <w:r>
-                        <w:t xml:space="preserve"> processing/ visibility marker recognition</w:t>
+                        <w:t>1.Image processing/ visibility marker recognition</w:t>
                       </w:r>
                     </w:p>
                   </w:txbxContent>
@@ -5951,13 +5655,8 @@
                             <w:pPr>
                               <w:jc w:val="center"/>
                             </w:pPr>
-                            <w:proofErr w:type="gramStart"/>
                             <w:r>
-                              <w:t>1.Motors</w:t>
-                            </w:r>
-                            <w:proofErr w:type="gramEnd"/>
-                            <w:r>
-                              <w:t xml:space="preserve"> and Drivers</w:t>
+                              <w:t>1.Motors and Drivers</w:t>
                             </w:r>
                           </w:p>
                         </w:txbxContent>
@@ -5990,13 +5689,8 @@
                       <w:pPr>
                         <w:jc w:val="center"/>
                       </w:pPr>
-                      <w:proofErr w:type="gramStart"/>
                       <w:r>
-                        <w:t>1.Motors</w:t>
-                      </w:r>
-                      <w:proofErr w:type="gramEnd"/>
-                      <w:r>
-                        <w:t xml:space="preserve"> and Drivers</w:t>
+                        <w:t>1.Motors and Drivers</w:t>
                       </w:r>
                     </w:p>
                   </w:txbxContent>
@@ -6078,7 +5772,7 @@
           </mc:Choice>
           <mc:Fallback>
             <w:pict>
-              <v:shape w14:anchorId="7547434A" id="Straight Arrow Connector 39" o:spid="_x0000_s1026" type="#_x0000_t32" style="position:absolute;margin-left:145.15pt;margin-top:18.4pt;width:34.5pt;height:.75pt;z-index:251698176;visibility:visible;mso-wrap-style:square;mso-wrap-distance-left:9pt;mso-wrap-distance-top:0;mso-wrap-distance-right:9pt;mso-wrap-distance-bottom:0;mso-position-horizontal:absolute;mso-position-horizontal-relative:text;mso-position-vertical:absolute;mso-position-vertical-relative:text" o:gfxdata="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" strokecolor="#5b9bd5 [3204]" strokeweight=".5pt">
+              <v:shape w14:anchorId="1C5C6804" id="Straight Arrow Connector 39" o:spid="_x0000_s1026" type="#_x0000_t32" style="position:absolute;margin-left:145.15pt;margin-top:18.4pt;width:34.5pt;height:.75pt;z-index:251698176;visibility:visible;mso-wrap-style:square;mso-wrap-distance-left:9pt;mso-wrap-distance-top:0;mso-wrap-distance-right:9pt;mso-wrap-distance-bottom:0;mso-position-horizontal:absolute;mso-position-horizontal-relative:text;mso-position-vertical:absolute;mso-position-vertical-relative:text" o:gfxdata="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" strokecolor="#5b9bd5 [3204]" strokeweight=".5pt">
                 <v:stroke endarrow="open" joinstyle="miter"/>
               </v:shape>
             </w:pict>
@@ -6157,7 +5851,7 @@
           </mc:Choice>
           <mc:Fallback>
             <w:pict>
-              <v:shape w14:anchorId="0DA1162E" id="Straight Arrow Connector 40" o:spid="_x0000_s1026" type="#_x0000_t32" style="position:absolute;margin-left:13.9pt;margin-top:4.2pt;width:21.75pt;height:0;z-index:251703296;visibility:visible;mso-wrap-style:square;mso-wrap-distance-left:9pt;mso-wrap-distance-top:0;mso-wrap-distance-right:9pt;mso-wrap-distance-bottom:0;mso-position-horizontal:absolute;mso-position-horizontal-relative:text;mso-position-vertical:absolute;mso-position-vertical-relative:text" o:gfxdata="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" strokecolor="#5b9bd5 [3204]" strokeweight=".5pt">
+              <v:shape w14:anchorId="38267432" id="Straight Arrow Connector 40" o:spid="_x0000_s1026" type="#_x0000_t32" style="position:absolute;margin-left:13.9pt;margin-top:4.2pt;width:21.75pt;height:0;z-index:251703296;visibility:visible;mso-wrap-style:square;mso-wrap-distance-left:9pt;mso-wrap-distance-top:0;mso-wrap-distance-right:9pt;mso-wrap-distance-bottom:0;mso-position-horizontal:absolute;mso-position-horizontal-relative:text;mso-position-vertical:absolute;mso-position-vertical-relative:text" o:gfxdata="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" strokecolor="#5b9bd5 [3204]" strokeweight=".5pt">
                 <v:stroke endarrow="open" joinstyle="miter"/>
               </v:shape>
             </w:pict>
@@ -6220,13 +5914,8 @@
                             <w:pPr>
                               <w:jc w:val="center"/>
                             </w:pPr>
-                            <w:proofErr w:type="gramStart"/>
                             <w:r>
-                              <w:t>2.Interfacing</w:t>
-                            </w:r>
-                            <w:proofErr w:type="gramEnd"/>
-                            <w:r>
-                              <w:t xml:space="preserve"> with the microcontroller</w:t>
+                              <w:t>2.Interfacing with the microcontroller</w:t>
                             </w:r>
                           </w:p>
                         </w:txbxContent>
@@ -6259,13 +5948,8 @@
                       <w:pPr>
                         <w:jc w:val="center"/>
                       </w:pPr>
-                      <w:proofErr w:type="gramStart"/>
                       <w:r>
-                        <w:t>2.Interfacing</w:t>
-                      </w:r>
-                      <w:proofErr w:type="gramEnd"/>
-                      <w:r>
-                        <w:t xml:space="preserve"> with the microcontroller</w:t>
+                        <w:t>2.Interfacing with the microcontroller</w:t>
                       </w:r>
                     </w:p>
                   </w:txbxContent>
@@ -6347,7 +6031,7 @@
           </mc:Choice>
           <mc:Fallback>
             <w:pict>
-              <v:shape w14:anchorId="7026E9B0" id="Straight Arrow Connector 42" o:spid="_x0000_s1026" type="#_x0000_t32" style="position:absolute;margin-left:145.15pt;margin-top:27.5pt;width:34.5pt;height:0;z-index:251699200;visibility:visible;mso-wrap-style:square;mso-wrap-distance-left:9pt;mso-wrap-distance-top:0;mso-wrap-distance-right:9pt;mso-wrap-distance-bottom:0;mso-position-horizontal:absolute;mso-position-horizontal-relative:text;mso-position-vertical:absolute;mso-position-vertical-relative:text" o:gfxdata="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" strokecolor="#5b9bd5 [3204]" strokeweight=".5pt">
+              <v:shape w14:anchorId="1D28E08D" id="Straight Arrow Connector 42" o:spid="_x0000_s1026" type="#_x0000_t32" style="position:absolute;margin-left:145.15pt;margin-top:27.5pt;width:34.5pt;height:0;z-index:251699200;visibility:visible;mso-wrap-style:square;mso-wrap-distance-left:9pt;mso-wrap-distance-top:0;mso-wrap-distance-right:9pt;mso-wrap-distance-bottom:0;mso-position-horizontal:absolute;mso-position-horizontal-relative:text;mso-position-vertical:absolute;mso-position-vertical-relative:text" o:gfxdata="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" strokecolor="#5b9bd5 [3204]" strokeweight=".5pt">
                 <v:stroke endarrow="open" joinstyle="miter"/>
               </v:shape>
             </w:pict>
@@ -6420,13 +6104,8 @@
                             <w:pPr>
                               <w:jc w:val="center"/>
                             </w:pPr>
-                            <w:proofErr w:type="gramStart"/>
                             <w:r>
-                              <w:t>2.Feedback</w:t>
-                            </w:r>
-                            <w:proofErr w:type="gramEnd"/>
-                            <w:r>
-                              <w:t xml:space="preserve"> Control  Algorithm</w:t>
+                              <w:t>2.Feedback Control  Algorithm</w:t>
                             </w:r>
                           </w:p>
                         </w:txbxContent>
@@ -6456,13 +6135,8 @@
                       <w:pPr>
                         <w:jc w:val="center"/>
                       </w:pPr>
-                      <w:proofErr w:type="gramStart"/>
                       <w:r>
-                        <w:t>2.Feedback</w:t>
-                      </w:r>
-                      <w:proofErr w:type="gramEnd"/>
-                      <w:r>
-                        <w:t xml:space="preserve"> Control  Algorithm</w:t>
+                        <w:t>2.Feedback Control  Algorithm</w:t>
                       </w:r>
                     </w:p>
                   </w:txbxContent>
@@ -6544,7 +6218,7 @@
           </mc:Choice>
           <mc:Fallback>
             <w:pict>
-              <v:shape w14:anchorId="4C6B0794" id="Straight Arrow Connector 44" o:spid="_x0000_s1026" type="#_x0000_t32" style="position:absolute;margin-left:11.65pt;margin-top:-.15pt;width:20.25pt;height:0;z-index:251704320;visibility:visible;mso-wrap-style:square;mso-wrap-distance-left:9pt;mso-wrap-distance-top:0;mso-wrap-distance-right:9pt;mso-wrap-distance-bottom:0;mso-position-horizontal:absolute;mso-position-horizontal-relative:text;mso-position-vertical:absolute;mso-position-vertical-relative:text" o:gfxdata="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" strokecolor="#5b9bd5 [3204]" strokeweight=".5pt">
+              <v:shape w14:anchorId="31DBDA2F" id="Straight Arrow Connector 44" o:spid="_x0000_s1026" type="#_x0000_t32" style="position:absolute;margin-left:11.65pt;margin-top:-.15pt;width:20.25pt;height:0;z-index:251704320;visibility:visible;mso-wrap-style:square;mso-wrap-distance-left:9pt;mso-wrap-distance-top:0;mso-wrap-distance-right:9pt;mso-wrap-distance-bottom:0;mso-position-horizontal:absolute;mso-position-horizontal-relative:text;mso-position-vertical:absolute;mso-position-vertical-relative:text" o:gfxdata="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" strokecolor="#5b9bd5 [3204]" strokeweight=".5pt">
                 <v:stroke endarrow="open" joinstyle="miter"/>
               </v:shape>
             </w:pict>
@@ -6656,87 +6330,31 @@
           <w:szCs w:val="24"/>
         </w:rPr>
       </w:pPr>
-      <w:proofErr w:type="spellStart"/>
-      <w:r>
-        <w:rPr>
-          <w:rFonts w:ascii="Times New Roman" w:hAnsi="Times New Roman" w:cs="Times New Roman"/>
-          <w:sz w:val="24"/>
-          <w:szCs w:val="24"/>
-        </w:rPr>
-        <w:t>Anar</w:t>
-      </w:r>
-      <w:proofErr w:type="spellEnd"/>
-      <w:r>
-        <w:rPr>
-          <w:rFonts w:ascii="Times New Roman" w:hAnsi="Times New Roman" w:cs="Times New Roman"/>
-          <w:sz w:val="24"/>
-          <w:szCs w:val="24"/>
-        </w:rPr>
-        <w:t xml:space="preserve"> </w:t>
-      </w:r>
-      <w:proofErr w:type="spellStart"/>
-      <w:r>
-        <w:rPr>
-          <w:rFonts w:ascii="Times New Roman" w:hAnsi="Times New Roman" w:cs="Times New Roman"/>
-          <w:sz w:val="24"/>
-          <w:szCs w:val="24"/>
-        </w:rPr>
-        <w:t>Abdullayev</w:t>
-      </w:r>
-      <w:proofErr w:type="spellEnd"/>
-      <w:r>
-        <w:rPr>
-          <w:rFonts w:ascii="Times New Roman" w:hAnsi="Times New Roman" w:cs="Times New Roman"/>
-          <w:sz w:val="24"/>
-          <w:szCs w:val="24"/>
-        </w:rPr>
-        <w:t>: Subsystems B1 and B2</w:t>
-      </w:r>
-    </w:p>
-    <w:p>
-      <w:pPr>
-        <w:spacing w:line="360" w:lineRule="auto"/>
-        <w:rPr>
-          <w:rFonts w:ascii="Times New Roman" w:hAnsi="Times New Roman" w:cs="Times New Roman"/>
-          <w:sz w:val="24"/>
-          <w:szCs w:val="24"/>
-        </w:rPr>
-      </w:pPr>
-      <w:proofErr w:type="spellStart"/>
-      <w:r>
-        <w:rPr>
-          <w:rFonts w:ascii="Times New Roman" w:hAnsi="Times New Roman" w:cs="Times New Roman"/>
-          <w:sz w:val="24"/>
-          <w:szCs w:val="24"/>
-        </w:rPr>
-        <w:t>Bulut</w:t>
-      </w:r>
-      <w:proofErr w:type="spellEnd"/>
-      <w:r>
-        <w:rPr>
-          <w:rFonts w:ascii="Times New Roman" w:hAnsi="Times New Roman" w:cs="Times New Roman"/>
-          <w:sz w:val="24"/>
-          <w:szCs w:val="24"/>
-        </w:rPr>
-        <w:t xml:space="preserve"> </w:t>
-      </w:r>
-      <w:proofErr w:type="spellStart"/>
-      <w:r>
-        <w:rPr>
-          <w:rFonts w:ascii="Times New Roman" w:hAnsi="Times New Roman" w:cs="Times New Roman"/>
-          <w:sz w:val="24"/>
-          <w:szCs w:val="24"/>
-        </w:rPr>
-        <w:t>Ulukapi</w:t>
-      </w:r>
-      <w:proofErr w:type="spellEnd"/>
-      <w:r>
-        <w:rPr>
-          <w:rFonts w:ascii="Times New Roman" w:hAnsi="Times New Roman" w:cs="Times New Roman"/>
-          <w:sz w:val="24"/>
-          <w:szCs w:val="24"/>
-        </w:rPr>
-        <w:t>: Subsystems A1 and B1</w:t>
+      <w:r>
+        <w:rPr>
+          <w:rFonts w:ascii="Times New Roman" w:hAnsi="Times New Roman" w:cs="Times New Roman"/>
+          <w:sz w:val="24"/>
+          <w:szCs w:val="24"/>
+        </w:rPr>
+        <w:t>Anar Abdullayev: Subsystems B1 and B2</w:t>
+      </w:r>
+    </w:p>
+    <w:p>
+      <w:pPr>
+        <w:spacing w:line="360" w:lineRule="auto"/>
+        <w:rPr>
+          <w:rFonts w:ascii="Times New Roman" w:hAnsi="Times New Roman" w:cs="Times New Roman"/>
+          <w:sz w:val="24"/>
+          <w:szCs w:val="24"/>
+        </w:rPr>
+      </w:pPr>
+      <w:r>
+        <w:rPr>
+          <w:rFonts w:ascii="Times New Roman" w:hAnsi="Times New Roman" w:cs="Times New Roman"/>
+          <w:sz w:val="24"/>
+          <w:szCs w:val="24"/>
+        </w:rPr>
+        <w:t>Bulut Ulukapi: Subsystems A1 and B1</w:t>
       </w:r>
     </w:p>
     <w:p>
@@ -6762,89 +6380,25 @@
           <w:sz w:val="24"/>
           <w:szCs w:val="24"/>
         </w:rPr>
-        <w:t xml:space="preserve"> </w:t>
-      </w:r>
-      <w:proofErr w:type="spellStart"/>
-      <w:r>
-        <w:rPr>
-          <w:rFonts w:ascii="Times New Roman" w:hAnsi="Times New Roman" w:cs="Times New Roman"/>
-          <w:sz w:val="24"/>
-          <w:szCs w:val="24"/>
-        </w:rPr>
-        <w:t>Saad</w:t>
-      </w:r>
-      <w:proofErr w:type="spellEnd"/>
-      <w:r>
-        <w:rPr>
-          <w:rFonts w:ascii="Times New Roman" w:hAnsi="Times New Roman" w:cs="Times New Roman"/>
-          <w:sz w:val="24"/>
-          <w:szCs w:val="24"/>
-        </w:rPr>
-        <w:t xml:space="preserve"> </w:t>
-      </w:r>
-      <w:proofErr w:type="spellStart"/>
-      <w:r>
-        <w:rPr>
-          <w:rFonts w:ascii="Times New Roman" w:hAnsi="Times New Roman" w:cs="Times New Roman"/>
-          <w:sz w:val="24"/>
-          <w:szCs w:val="24"/>
-        </w:rPr>
-        <w:t>Saif</w:t>
-      </w:r>
-      <w:proofErr w:type="spellEnd"/>
-      <w:r>
-        <w:rPr>
-          <w:rFonts w:ascii="Times New Roman" w:hAnsi="Times New Roman" w:cs="Times New Roman"/>
-          <w:sz w:val="24"/>
-          <w:szCs w:val="24"/>
-        </w:rPr>
-        <w:t>: Subsystems A2 and B2</w:t>
-      </w:r>
-    </w:p>
-    <w:p>
-      <w:pPr>
-        <w:spacing w:line="360" w:lineRule="auto"/>
-        <w:rPr>
-          <w:rFonts w:ascii="Times New Roman" w:hAnsi="Times New Roman" w:cs="Times New Roman"/>
-          <w:sz w:val="24"/>
-          <w:szCs w:val="24"/>
-        </w:rPr>
-      </w:pPr>
-      <w:proofErr w:type="spellStart"/>
-      <w:r>
-        <w:rPr>
-          <w:rFonts w:ascii="Times New Roman" w:hAnsi="Times New Roman" w:cs="Times New Roman"/>
-          <w:sz w:val="24"/>
-          <w:szCs w:val="24"/>
-        </w:rPr>
-        <w:t>Umut</w:t>
-      </w:r>
-      <w:proofErr w:type="spellEnd"/>
-      <w:r>
-        <w:rPr>
-          <w:rFonts w:ascii="Times New Roman" w:hAnsi="Times New Roman" w:cs="Times New Roman"/>
-          <w:sz w:val="24"/>
-          <w:szCs w:val="24"/>
-        </w:rPr>
-        <w:t xml:space="preserve"> Can </w:t>
-      </w:r>
-      <w:proofErr w:type="spellStart"/>
-      <w:r>
-        <w:rPr>
-          <w:rFonts w:ascii="Times New Roman" w:hAnsi="Times New Roman" w:cs="Times New Roman"/>
-          <w:sz w:val="24"/>
-          <w:szCs w:val="24"/>
-        </w:rPr>
-        <w:t>Serçe</w:t>
-      </w:r>
-      <w:proofErr w:type="spellEnd"/>
-      <w:r>
-        <w:rPr>
-          <w:rFonts w:ascii="Times New Roman" w:hAnsi="Times New Roman" w:cs="Times New Roman"/>
-          <w:sz w:val="24"/>
-          <w:szCs w:val="24"/>
-        </w:rPr>
-        <w:t>: Subsystems A1 and E</w:t>
+        <w:t xml:space="preserve"> Saad Saif: Subsystems A2 and B2</w:t>
+      </w:r>
+    </w:p>
+    <w:p>
+      <w:pPr>
+        <w:spacing w:line="360" w:lineRule="auto"/>
+        <w:rPr>
+          <w:rFonts w:ascii="Times New Roman" w:hAnsi="Times New Roman" w:cs="Times New Roman"/>
+          <w:sz w:val="24"/>
+          <w:szCs w:val="24"/>
+        </w:rPr>
+      </w:pPr>
+      <w:r>
+        <w:rPr>
+          <w:rFonts w:ascii="Times New Roman" w:hAnsi="Times New Roman" w:cs="Times New Roman"/>
+          <w:sz w:val="24"/>
+          <w:szCs w:val="24"/>
+        </w:rPr>
+        <w:t>Umut Can Serçe: Subsystems A1 and E</w:t>
       </w:r>
     </w:p>
     <w:p>
@@ -7167,78 +6721,1111 @@
     </w:p>
     <w:p>
       <w:pPr>
-        <w:spacing w:line="360" w:lineRule="auto"/>
-        <w:rPr>
-          <w:rFonts w:ascii="Times New Roman" w:hAnsi="Times New Roman" w:cs="Times New Roman"/>
-          <w:sz w:val="24"/>
-          <w:szCs w:val="24"/>
-        </w:rPr>
-      </w:pPr>
-    </w:p>
-    <w:p>
-      <w:pPr>
-        <w:spacing w:line="360" w:lineRule="auto"/>
-        <w:rPr>
-          <w:rFonts w:ascii="Times New Roman" w:hAnsi="Times New Roman" w:cs="Times New Roman"/>
-          <w:sz w:val="24"/>
-          <w:szCs w:val="24"/>
-        </w:rPr>
-      </w:pPr>
-    </w:p>
-    <w:p>
-      <w:pPr>
-        <w:spacing w:line="360" w:lineRule="auto"/>
-        <w:rPr>
-          <w:rFonts w:ascii="Times New Roman" w:hAnsi="Times New Roman" w:cs="Times New Roman"/>
-          <w:sz w:val="24"/>
-          <w:szCs w:val="24"/>
-        </w:rPr>
-      </w:pPr>
-    </w:p>
-    <w:p>
-      <w:pPr>
-        <w:spacing w:line="360" w:lineRule="auto"/>
-        <w:rPr>
-          <w:rFonts w:ascii="Times New Roman" w:hAnsi="Times New Roman" w:cs="Times New Roman"/>
-          <w:sz w:val="24"/>
-          <w:szCs w:val="24"/>
-        </w:rPr>
-      </w:pPr>
-    </w:p>
-    <w:p>
-      <w:pPr>
-        <w:spacing w:line="360" w:lineRule="auto"/>
-        <w:rPr>
-          <w:rFonts w:ascii="Times New Roman" w:hAnsi="Times New Roman" w:cs="Times New Roman"/>
-          <w:sz w:val="24"/>
-          <w:szCs w:val="24"/>
-        </w:rPr>
-      </w:pPr>
-    </w:p>
-    <w:p>
-      <w:pPr>
-        <w:spacing w:line="360" w:lineRule="auto"/>
-        <w:rPr>
-          <w:rFonts w:ascii="Times New Roman" w:hAnsi="Times New Roman" w:cs="Times New Roman"/>
-          <w:sz w:val="24"/>
-          <w:szCs w:val="24"/>
-        </w:rPr>
-      </w:pPr>
-    </w:p>
-    <w:p>
-      <w:pPr>
-        <w:spacing w:line="360" w:lineRule="auto"/>
-        <w:rPr>
-          <w:rFonts w:ascii="Times New Roman" w:hAnsi="Times New Roman" w:cs="Times New Roman"/>
-          <w:sz w:val="24"/>
-          <w:szCs w:val="24"/>
-        </w:rPr>
-      </w:pPr>
-    </w:p>
-    <w:p>
-      <w:pPr>
-        <w:keepNext/>
-        <w:spacing w:line="360" w:lineRule="auto"/>
+        <w:rPr>
+          <w:rFonts w:ascii="Times New Roman" w:hAnsi="Times New Roman" w:cs="Times New Roman"/>
+          <w:b/>
+          <w:sz w:val="24"/>
+          <w:szCs w:val="24"/>
+        </w:rPr>
+      </w:pPr>
+      <w:r>
+        <w:rPr>
+          <w:rFonts w:ascii="Times New Roman" w:hAnsi="Times New Roman" w:cs="Times New Roman"/>
+          <w:b/>
+          <w:sz w:val="24"/>
+          <w:szCs w:val="24"/>
+        </w:rPr>
+        <w:t xml:space="preserve">Solution Approach </w:t>
+      </w:r>
+    </w:p>
+    <w:p>
+      <w:pPr>
+        <w:jc w:val="both"/>
+        <w:rPr>
+          <w:rFonts w:ascii="Times New Roman" w:hAnsi="Times New Roman" w:cs="Times New Roman"/>
+          <w:sz w:val="24"/>
+          <w:szCs w:val="24"/>
+        </w:rPr>
+      </w:pPr>
+      <w:r>
+        <w:rPr>
+          <w:rFonts w:ascii="Times New Roman" w:hAnsi="Times New Roman" w:cs="Times New Roman"/>
+          <w:sz w:val="24"/>
+          <w:szCs w:val="24"/>
+        </w:rPr>
+        <w:t xml:space="preserve">The solution begins with identifying the problem clearly. All the issues will be delineated beforehand so that all the involved parties have a pellucid understanding about every single detail. OJO believes that spending an appropriate amount of time on outlining the issues produces great results and alleviates many of the issues projects experience during their development lifecycle. After this stage of the project the most efficient solution should be devised. In this conceptual design phase of the project OJO always appreciates innovative solutions to the problems.  A simple solution to a complicated problem is always the goal. OJO strives to achieve this and there are many actions that the company has taken to move toward this goal. By creating a positive and creative environment at OJO, our members come up with groundbreaking ideas and can present their ideas to others without any hesitation. After the solution has been proposed and a basic conceptual design agreed upon, the overall design shall be broken down into subsystems so that work can be done in parallel. All the dependencies must be identified so that </w:t>
+      </w:r>
+      <w:r>
+        <w:rPr>
+          <w:rFonts w:ascii="Times New Roman" w:hAnsi="Times New Roman" w:cs="Times New Roman"/>
+          <w:sz w:val="24"/>
+          <w:szCs w:val="24"/>
+        </w:rPr>
+        <w:lastRenderedPageBreak/>
+        <w:t xml:space="preserve">the timeline can be prepared. All the tasks that are independent of each other can be done by different team members while the tasks on which other tasks depends on can be identified and assigned critical status. Human resources can be assigned accordingly, and any some time buffers can be assigned around critical tasks so that and unfortunate circumstances do not affect the timeline. </w:t>
+      </w:r>
+    </w:p>
+    <w:p>
+      <w:pPr>
+        <w:jc w:val="both"/>
+        <w:rPr>
+          <w:rFonts w:ascii="Times New Roman" w:hAnsi="Times New Roman" w:cs="Times New Roman"/>
+          <w:sz w:val="24"/>
+          <w:szCs w:val="24"/>
+        </w:rPr>
+      </w:pPr>
+      <w:r>
+        <w:rPr>
+          <w:rFonts w:ascii="Times New Roman" w:hAnsi="Times New Roman" w:cs="Times New Roman"/>
+          <w:sz w:val="24"/>
+          <w:szCs w:val="24"/>
+        </w:rPr>
+        <w:t>For our project, the platoon, we have identified all the tasks that need to be accomplished and created a timeline.</w:t>
+      </w:r>
+    </w:p>
+    <w:p>
+      <w:pPr>
+        <w:jc w:val="both"/>
+        <w:rPr>
+          <w:rFonts w:ascii="Times New Roman" w:hAnsi="Times New Roman" w:cs="Times New Roman"/>
+          <w:b/>
+          <w:sz w:val="24"/>
+          <w:szCs w:val="24"/>
+        </w:rPr>
+      </w:pPr>
+      <w:r>
+        <w:rPr>
+          <w:rFonts w:ascii="Times New Roman" w:hAnsi="Times New Roman" w:cs="Times New Roman"/>
+          <w:b/>
+          <w:sz w:val="24"/>
+          <w:szCs w:val="24"/>
+        </w:rPr>
+        <w:t>Tasks</w:t>
+      </w:r>
+    </w:p>
+    <w:p>
+      <w:pPr>
+        <w:pStyle w:val="ListParagraph"/>
+        <w:numPr>
+          <w:ilvl w:val="0"/>
+          <w:numId w:val="4"/>
+        </w:numPr>
+        <w:jc w:val="both"/>
+        <w:rPr>
+          <w:rFonts w:ascii="Times New Roman" w:hAnsi="Times New Roman" w:cs="Times New Roman"/>
+          <w:sz w:val="24"/>
+          <w:szCs w:val="24"/>
+        </w:rPr>
+      </w:pPr>
+      <w:r>
+        <w:rPr>
+          <w:rFonts w:ascii="Times New Roman" w:hAnsi="Times New Roman" w:cs="Times New Roman"/>
+          <w:sz w:val="24"/>
+          <w:szCs w:val="24"/>
+        </w:rPr>
+        <w:t>Conceptual Design of overall system</w:t>
+      </w:r>
+    </w:p>
+    <w:p>
+      <w:pPr>
+        <w:pStyle w:val="ListParagraph"/>
+        <w:ind w:left="1440"/>
+        <w:jc w:val="both"/>
+        <w:rPr>
+          <w:rFonts w:ascii="Times New Roman" w:hAnsi="Times New Roman" w:cs="Times New Roman"/>
+          <w:sz w:val="24"/>
+          <w:szCs w:val="24"/>
+        </w:rPr>
+      </w:pPr>
+      <w:r>
+        <w:rPr>
+          <w:rFonts w:ascii="Times New Roman" w:hAnsi="Times New Roman" w:cs="Times New Roman"/>
+          <w:sz w:val="24"/>
+          <w:szCs w:val="24"/>
+        </w:rPr>
+        <w:t>Solution to the complete system is proposed at a higher level. This is a critical task and needs to precede all the task. All the human resource shall be assigned to this task.</w:t>
+      </w:r>
+    </w:p>
+    <w:p>
+      <w:pPr>
+        <w:pStyle w:val="ListParagraph"/>
+        <w:ind w:left="1440"/>
+        <w:jc w:val="both"/>
+        <w:rPr>
+          <w:rFonts w:ascii="Times New Roman" w:hAnsi="Times New Roman" w:cs="Times New Roman"/>
+          <w:sz w:val="24"/>
+          <w:szCs w:val="24"/>
+        </w:rPr>
+      </w:pPr>
+    </w:p>
+    <w:p>
+      <w:pPr>
+        <w:pStyle w:val="ListParagraph"/>
+        <w:numPr>
+          <w:ilvl w:val="0"/>
+          <w:numId w:val="4"/>
+        </w:numPr>
+        <w:jc w:val="both"/>
+        <w:rPr>
+          <w:rFonts w:ascii="Times New Roman" w:hAnsi="Times New Roman" w:cs="Times New Roman"/>
+          <w:sz w:val="24"/>
+          <w:szCs w:val="24"/>
+        </w:rPr>
+      </w:pPr>
+      <w:r>
+        <w:rPr>
+          <w:rFonts w:ascii="Times New Roman" w:hAnsi="Times New Roman" w:cs="Times New Roman"/>
+          <w:sz w:val="24"/>
+          <w:szCs w:val="24"/>
+        </w:rPr>
+        <w:t>Creating bill of material</w:t>
+      </w:r>
+    </w:p>
+    <w:p>
+      <w:pPr>
+        <w:pStyle w:val="ListParagraph"/>
+        <w:ind w:left="1440"/>
+        <w:jc w:val="both"/>
+        <w:rPr>
+          <w:rFonts w:ascii="Times New Roman" w:hAnsi="Times New Roman" w:cs="Times New Roman"/>
+          <w:sz w:val="24"/>
+          <w:szCs w:val="24"/>
+        </w:rPr>
+      </w:pPr>
+      <w:r>
+        <w:rPr>
+          <w:rFonts w:ascii="Times New Roman" w:hAnsi="Times New Roman" w:cs="Times New Roman"/>
+          <w:sz w:val="24"/>
+          <w:szCs w:val="24"/>
+        </w:rPr>
+        <w:t xml:space="preserve">A complete list of materials to be bought is created and updated according to the project budget. </w:t>
+      </w:r>
+    </w:p>
+    <w:p>
+      <w:pPr>
+        <w:pStyle w:val="ListParagraph"/>
+        <w:ind w:left="1440"/>
+        <w:jc w:val="both"/>
+        <w:rPr>
+          <w:rFonts w:ascii="Times New Roman" w:hAnsi="Times New Roman" w:cs="Times New Roman"/>
+          <w:sz w:val="24"/>
+          <w:szCs w:val="24"/>
+        </w:rPr>
+      </w:pPr>
+    </w:p>
+    <w:p>
+      <w:pPr>
+        <w:pStyle w:val="ListParagraph"/>
+        <w:numPr>
+          <w:ilvl w:val="0"/>
+          <w:numId w:val="4"/>
+        </w:numPr>
+        <w:jc w:val="both"/>
+        <w:rPr>
+          <w:rFonts w:ascii="Times New Roman" w:hAnsi="Times New Roman" w:cs="Times New Roman"/>
+          <w:sz w:val="24"/>
+          <w:szCs w:val="24"/>
+        </w:rPr>
+      </w:pPr>
+      <w:r>
+        <w:rPr>
+          <w:rFonts w:ascii="Times New Roman" w:hAnsi="Times New Roman" w:cs="Times New Roman"/>
+          <w:sz w:val="24"/>
+          <w:szCs w:val="24"/>
+        </w:rPr>
+        <w:t>Procuring components</w:t>
+      </w:r>
+    </w:p>
+    <w:p>
+      <w:pPr>
+        <w:pStyle w:val="ListParagraph"/>
+        <w:ind w:firstLine="720"/>
+        <w:jc w:val="both"/>
+        <w:rPr>
+          <w:rFonts w:ascii="Times New Roman" w:hAnsi="Times New Roman" w:cs="Times New Roman"/>
+          <w:sz w:val="24"/>
+          <w:szCs w:val="24"/>
+        </w:rPr>
+      </w:pPr>
+      <w:r>
+        <w:rPr>
+          <w:rFonts w:ascii="Times New Roman" w:hAnsi="Times New Roman" w:cs="Times New Roman"/>
+          <w:sz w:val="24"/>
+          <w:szCs w:val="24"/>
+        </w:rPr>
+        <w:t xml:space="preserve">Components orders. Other theoretical things can be done during this phase. </w:t>
+      </w:r>
+    </w:p>
+    <w:p>
+      <w:pPr>
+        <w:pStyle w:val="ListParagraph"/>
+        <w:ind w:firstLine="720"/>
+        <w:jc w:val="both"/>
+        <w:rPr>
+          <w:rFonts w:ascii="Times New Roman" w:hAnsi="Times New Roman" w:cs="Times New Roman"/>
+          <w:sz w:val="24"/>
+          <w:szCs w:val="24"/>
+        </w:rPr>
+      </w:pPr>
+    </w:p>
+    <w:p>
+      <w:pPr>
+        <w:pStyle w:val="ListParagraph"/>
+        <w:numPr>
+          <w:ilvl w:val="0"/>
+          <w:numId w:val="4"/>
+        </w:numPr>
+        <w:jc w:val="both"/>
+        <w:rPr>
+          <w:rFonts w:ascii="Times New Roman" w:hAnsi="Times New Roman" w:cs="Times New Roman"/>
+          <w:sz w:val="24"/>
+          <w:szCs w:val="24"/>
+        </w:rPr>
+      </w:pPr>
+      <w:r>
+        <w:rPr>
+          <w:rFonts w:ascii="Times New Roman" w:hAnsi="Times New Roman" w:cs="Times New Roman"/>
+          <w:sz w:val="24"/>
+          <w:szCs w:val="24"/>
+        </w:rPr>
+        <w:t>Gather theoretical knowledge about components</w:t>
+      </w:r>
+    </w:p>
+    <w:p>
+      <w:pPr>
+        <w:pStyle w:val="ListParagraph"/>
+        <w:ind w:left="1440"/>
+        <w:jc w:val="both"/>
+        <w:rPr>
+          <w:rFonts w:ascii="Times New Roman" w:hAnsi="Times New Roman" w:cs="Times New Roman"/>
+          <w:sz w:val="24"/>
+          <w:szCs w:val="24"/>
+        </w:rPr>
+      </w:pPr>
+      <w:r>
+        <w:rPr>
+          <w:rFonts w:ascii="Times New Roman" w:hAnsi="Times New Roman" w:cs="Times New Roman"/>
+          <w:sz w:val="24"/>
+          <w:szCs w:val="24"/>
+        </w:rPr>
+        <w:t>While waiting for the components the datasheets can be read and a testing environment can be created.</w:t>
+      </w:r>
+    </w:p>
+    <w:p>
+      <w:pPr>
+        <w:pStyle w:val="ListParagraph"/>
+        <w:ind w:left="1440"/>
+        <w:jc w:val="both"/>
+        <w:rPr>
+          <w:rFonts w:ascii="Times New Roman" w:hAnsi="Times New Roman" w:cs="Times New Roman"/>
+          <w:sz w:val="24"/>
+          <w:szCs w:val="24"/>
+        </w:rPr>
+      </w:pPr>
+    </w:p>
+    <w:p>
+      <w:pPr>
+        <w:pStyle w:val="ListParagraph"/>
+        <w:numPr>
+          <w:ilvl w:val="0"/>
+          <w:numId w:val="4"/>
+        </w:numPr>
+        <w:jc w:val="both"/>
+        <w:rPr>
+          <w:rFonts w:ascii="Times New Roman" w:hAnsi="Times New Roman" w:cs="Times New Roman"/>
+          <w:sz w:val="24"/>
+          <w:szCs w:val="24"/>
+        </w:rPr>
+      </w:pPr>
+      <w:r>
+        <w:rPr>
+          <w:rFonts w:ascii="Times New Roman" w:hAnsi="Times New Roman" w:cs="Times New Roman"/>
+          <w:sz w:val="24"/>
+          <w:szCs w:val="24"/>
+        </w:rPr>
+        <w:t>Component testing</w:t>
+      </w:r>
+    </w:p>
+    <w:p>
+      <w:pPr>
+        <w:pStyle w:val="ListParagraph"/>
+        <w:ind w:left="1440"/>
+        <w:jc w:val="both"/>
+        <w:rPr>
+          <w:rFonts w:ascii="Times New Roman" w:hAnsi="Times New Roman" w:cs="Times New Roman"/>
+          <w:sz w:val="24"/>
+          <w:szCs w:val="24"/>
+        </w:rPr>
+      </w:pPr>
+      <w:r>
+        <w:rPr>
+          <w:rFonts w:ascii="Times New Roman" w:hAnsi="Times New Roman" w:cs="Times New Roman"/>
+          <w:sz w:val="24"/>
+          <w:szCs w:val="24"/>
+        </w:rPr>
+        <w:t xml:space="preserve">Once the components arrive testing of the components can begin immediately since the testing environment was already created. It is important to establish that all components are working as expected before they are combined and used together. Trouble shooting will be easier if all components are tested. </w:t>
+      </w:r>
+    </w:p>
+    <w:p>
+      <w:pPr>
+        <w:pStyle w:val="ListParagraph"/>
+        <w:numPr>
+          <w:ilvl w:val="0"/>
+          <w:numId w:val="4"/>
+        </w:numPr>
+        <w:jc w:val="both"/>
+        <w:rPr>
+          <w:rFonts w:ascii="Times New Roman" w:hAnsi="Times New Roman" w:cs="Times New Roman"/>
+          <w:sz w:val="24"/>
+          <w:szCs w:val="24"/>
+        </w:rPr>
+      </w:pPr>
+      <w:r>
+        <w:rPr>
+          <w:rFonts w:ascii="Times New Roman" w:hAnsi="Times New Roman" w:cs="Times New Roman"/>
+          <w:sz w:val="24"/>
+          <w:szCs w:val="24"/>
+        </w:rPr>
+        <w:t>Effectiveness of components evaluated</w:t>
+      </w:r>
+    </w:p>
+    <w:p>
+      <w:pPr>
+        <w:pStyle w:val="ListParagraph"/>
+        <w:ind w:left="1440"/>
+        <w:jc w:val="both"/>
+        <w:rPr>
+          <w:rFonts w:ascii="Times New Roman" w:hAnsi="Times New Roman" w:cs="Times New Roman"/>
+          <w:sz w:val="24"/>
+          <w:szCs w:val="24"/>
+        </w:rPr>
+      </w:pPr>
+      <w:r>
+        <w:rPr>
+          <w:rFonts w:ascii="Times New Roman" w:hAnsi="Times New Roman" w:cs="Times New Roman"/>
+          <w:sz w:val="24"/>
+          <w:szCs w:val="24"/>
+        </w:rPr>
+        <w:t>Data is collected for the components to evaluate their performance.</w:t>
+      </w:r>
+    </w:p>
+    <w:p>
+      <w:pPr>
+        <w:pStyle w:val="ListParagraph"/>
+        <w:ind w:left="1440"/>
+        <w:jc w:val="both"/>
+        <w:rPr>
+          <w:rFonts w:ascii="Times New Roman" w:hAnsi="Times New Roman" w:cs="Times New Roman"/>
+          <w:sz w:val="24"/>
+          <w:szCs w:val="24"/>
+        </w:rPr>
+      </w:pPr>
+    </w:p>
+    <w:p>
+      <w:pPr>
+        <w:pStyle w:val="ListParagraph"/>
+        <w:numPr>
+          <w:ilvl w:val="0"/>
+          <w:numId w:val="4"/>
+        </w:numPr>
+        <w:jc w:val="both"/>
+        <w:rPr>
+          <w:rFonts w:ascii="Times New Roman" w:hAnsi="Times New Roman" w:cs="Times New Roman"/>
+          <w:sz w:val="24"/>
+          <w:szCs w:val="24"/>
+        </w:rPr>
+      </w:pPr>
+      <w:r>
+        <w:rPr>
+          <w:rFonts w:ascii="Times New Roman" w:hAnsi="Times New Roman" w:cs="Times New Roman"/>
+          <w:sz w:val="24"/>
+          <w:szCs w:val="24"/>
+        </w:rPr>
+        <w:t>Eliminating subpar components</w:t>
+      </w:r>
+    </w:p>
+    <w:p>
+      <w:pPr>
+        <w:ind w:left="1080"/>
+        <w:jc w:val="both"/>
+        <w:rPr>
+          <w:rFonts w:ascii="Times New Roman" w:hAnsi="Times New Roman" w:cs="Times New Roman"/>
+          <w:sz w:val="24"/>
+          <w:szCs w:val="24"/>
+        </w:rPr>
+      </w:pPr>
+      <w:r>
+        <w:rPr>
+          <w:rFonts w:ascii="Times New Roman" w:hAnsi="Times New Roman" w:cs="Times New Roman"/>
+          <w:sz w:val="24"/>
+          <w:szCs w:val="24"/>
+        </w:rPr>
+        <w:t>For a task the best possible solution is selected. Any component that does not satisfy the requirements is eliminated. This phase can begin soon after the testing of the components.</w:t>
+      </w:r>
+    </w:p>
+    <w:p>
+      <w:pPr>
+        <w:pStyle w:val="ListParagraph"/>
+        <w:numPr>
+          <w:ilvl w:val="0"/>
+          <w:numId w:val="4"/>
+        </w:numPr>
+        <w:jc w:val="both"/>
+        <w:rPr>
+          <w:rFonts w:ascii="Times New Roman" w:hAnsi="Times New Roman" w:cs="Times New Roman"/>
+          <w:sz w:val="24"/>
+          <w:szCs w:val="24"/>
+        </w:rPr>
+      </w:pPr>
+      <w:r>
+        <w:rPr>
+          <w:rFonts w:ascii="Times New Roman" w:hAnsi="Times New Roman" w:cs="Times New Roman"/>
+          <w:sz w:val="24"/>
+          <w:szCs w:val="24"/>
+        </w:rPr>
+        <w:t>Conceptual design of modules</w:t>
+      </w:r>
+    </w:p>
+    <w:p>
+      <w:pPr>
+        <w:pStyle w:val="ListParagraph"/>
+        <w:ind w:left="1440"/>
+        <w:jc w:val="both"/>
+        <w:rPr>
+          <w:rFonts w:ascii="Times New Roman" w:hAnsi="Times New Roman" w:cs="Times New Roman"/>
+          <w:sz w:val="24"/>
+          <w:szCs w:val="24"/>
+        </w:rPr>
+      </w:pPr>
+      <w:r>
+        <w:rPr>
+          <w:rFonts w:ascii="Times New Roman" w:hAnsi="Times New Roman" w:cs="Times New Roman"/>
+          <w:sz w:val="24"/>
+          <w:szCs w:val="24"/>
+        </w:rPr>
+        <w:t>During the same time where the components are being evaluated, the conceptual design of the modules of the project can begin so that they can be implemented.</w:t>
+      </w:r>
+    </w:p>
+    <w:p>
+      <w:pPr>
+        <w:pStyle w:val="ListParagraph"/>
+        <w:ind w:left="1440"/>
+        <w:jc w:val="both"/>
+        <w:rPr>
+          <w:rFonts w:ascii="Times New Roman" w:hAnsi="Times New Roman" w:cs="Times New Roman"/>
+          <w:sz w:val="24"/>
+          <w:szCs w:val="24"/>
+        </w:rPr>
+      </w:pPr>
+    </w:p>
+    <w:p>
+      <w:pPr>
+        <w:pStyle w:val="ListParagraph"/>
+        <w:numPr>
+          <w:ilvl w:val="0"/>
+          <w:numId w:val="4"/>
+        </w:numPr>
+        <w:jc w:val="both"/>
+        <w:rPr>
+          <w:rFonts w:ascii="Times New Roman" w:hAnsi="Times New Roman" w:cs="Times New Roman"/>
+          <w:sz w:val="24"/>
+          <w:szCs w:val="24"/>
+        </w:rPr>
+      </w:pPr>
+      <w:r>
+        <w:rPr>
+          <w:rFonts w:ascii="Times New Roman" w:hAnsi="Times New Roman" w:cs="Times New Roman"/>
+          <w:sz w:val="24"/>
+          <w:szCs w:val="24"/>
+        </w:rPr>
+        <w:lastRenderedPageBreak/>
+        <w:t>Creating microprocessor Image processing algorithm</w:t>
+      </w:r>
+    </w:p>
+    <w:p>
+      <w:pPr>
+        <w:ind w:left="1440"/>
+        <w:jc w:val="both"/>
+        <w:rPr>
+          <w:rFonts w:ascii="Times New Roman" w:hAnsi="Times New Roman" w:cs="Times New Roman"/>
+          <w:sz w:val="24"/>
+          <w:szCs w:val="24"/>
+        </w:rPr>
+      </w:pPr>
+      <w:r>
+        <w:rPr>
+          <w:rFonts w:ascii="Times New Roman" w:hAnsi="Times New Roman" w:cs="Times New Roman"/>
+          <w:sz w:val="24"/>
+          <w:szCs w:val="24"/>
+        </w:rPr>
+        <w:t>If image processing is used to follow the robot, an algorithm must be written and tested. This task can be done in parallel with all the other module implementation.</w:t>
+      </w:r>
+    </w:p>
+    <w:p>
+      <w:pPr>
+        <w:pStyle w:val="ListParagraph"/>
+        <w:numPr>
+          <w:ilvl w:val="0"/>
+          <w:numId w:val="4"/>
+        </w:numPr>
+        <w:jc w:val="both"/>
+        <w:rPr>
+          <w:rFonts w:ascii="Times New Roman" w:hAnsi="Times New Roman" w:cs="Times New Roman"/>
+          <w:sz w:val="24"/>
+          <w:szCs w:val="24"/>
+        </w:rPr>
+      </w:pPr>
+      <w:r>
+        <w:rPr>
+          <w:rFonts w:ascii="Times New Roman" w:hAnsi="Times New Roman" w:cs="Times New Roman"/>
+          <w:sz w:val="24"/>
+          <w:szCs w:val="24"/>
+        </w:rPr>
+        <w:t>Implement motors and drivers</w:t>
+      </w:r>
+    </w:p>
+    <w:p>
+      <w:pPr>
+        <w:pStyle w:val="ListParagraph"/>
+        <w:jc w:val="both"/>
+        <w:rPr>
+          <w:rFonts w:ascii="Times New Roman" w:hAnsi="Times New Roman" w:cs="Times New Roman"/>
+          <w:sz w:val="24"/>
+          <w:szCs w:val="24"/>
+        </w:rPr>
+      </w:pPr>
+      <w:r>
+        <w:rPr>
+          <w:rFonts w:ascii="Times New Roman" w:hAnsi="Times New Roman" w:cs="Times New Roman"/>
+          <w:sz w:val="24"/>
+          <w:szCs w:val="24"/>
+        </w:rPr>
+        <w:t xml:space="preserve">Motors and their drivers must be implemented and interface with the microcontroller. </w:t>
+      </w:r>
+    </w:p>
+    <w:p>
+      <w:pPr>
+        <w:pStyle w:val="ListParagraph"/>
+        <w:jc w:val="both"/>
+        <w:rPr>
+          <w:rFonts w:ascii="Times New Roman" w:hAnsi="Times New Roman" w:cs="Times New Roman"/>
+          <w:sz w:val="24"/>
+          <w:szCs w:val="24"/>
+        </w:rPr>
+      </w:pPr>
+    </w:p>
+    <w:p>
+      <w:pPr>
+        <w:pStyle w:val="ListParagraph"/>
+        <w:numPr>
+          <w:ilvl w:val="0"/>
+          <w:numId w:val="4"/>
+        </w:numPr>
+        <w:jc w:val="both"/>
+        <w:rPr>
+          <w:rFonts w:ascii="Times New Roman" w:hAnsi="Times New Roman" w:cs="Times New Roman"/>
+          <w:sz w:val="24"/>
+          <w:szCs w:val="24"/>
+        </w:rPr>
+      </w:pPr>
+      <w:r>
+        <w:rPr>
+          <w:rFonts w:ascii="Times New Roman" w:hAnsi="Times New Roman" w:cs="Times New Roman"/>
+          <w:sz w:val="24"/>
+          <w:szCs w:val="24"/>
+        </w:rPr>
+        <w:t>Interfacing microprocessor and microcontroller</w:t>
+      </w:r>
+    </w:p>
+    <w:p>
+      <w:pPr>
+        <w:pStyle w:val="ListParagraph"/>
+        <w:ind w:left="1440"/>
+        <w:jc w:val="both"/>
+        <w:rPr>
+          <w:rFonts w:ascii="Times New Roman" w:hAnsi="Times New Roman" w:cs="Times New Roman"/>
+          <w:sz w:val="24"/>
+          <w:szCs w:val="24"/>
+        </w:rPr>
+      </w:pPr>
+      <w:r>
+        <w:rPr>
+          <w:rFonts w:ascii="Times New Roman" w:hAnsi="Times New Roman" w:cs="Times New Roman"/>
+          <w:sz w:val="24"/>
+          <w:szCs w:val="24"/>
+        </w:rPr>
+        <w:t>The main microprocessor will run all the computationally intensive algorithms while the microcontroller will be used to drive the moving components of the robot. There must be a protocol for both devices to communicate seamlessly.</w:t>
+      </w:r>
+    </w:p>
+    <w:p>
+      <w:pPr>
+        <w:pStyle w:val="ListParagraph"/>
+        <w:ind w:left="1440"/>
+        <w:jc w:val="both"/>
+        <w:rPr>
+          <w:rFonts w:ascii="Times New Roman" w:hAnsi="Times New Roman" w:cs="Times New Roman"/>
+          <w:sz w:val="24"/>
+          <w:szCs w:val="24"/>
+        </w:rPr>
+      </w:pPr>
+    </w:p>
+    <w:p>
+      <w:pPr>
+        <w:pStyle w:val="ListParagraph"/>
+        <w:numPr>
+          <w:ilvl w:val="0"/>
+          <w:numId w:val="4"/>
+        </w:numPr>
+        <w:jc w:val="both"/>
+        <w:rPr>
+          <w:rFonts w:ascii="Times New Roman" w:hAnsi="Times New Roman" w:cs="Times New Roman"/>
+          <w:sz w:val="24"/>
+          <w:szCs w:val="24"/>
+        </w:rPr>
+      </w:pPr>
+      <w:r>
+        <w:rPr>
+          <w:rFonts w:ascii="Times New Roman" w:hAnsi="Times New Roman" w:cs="Times New Roman"/>
+          <w:sz w:val="24"/>
+          <w:szCs w:val="24"/>
+        </w:rPr>
+        <w:t>Implement Power System</w:t>
+      </w:r>
+    </w:p>
+    <w:p>
+      <w:pPr>
+        <w:pStyle w:val="ListParagraph"/>
+        <w:ind w:left="1440"/>
+        <w:jc w:val="both"/>
+        <w:rPr>
+          <w:rFonts w:ascii="Times New Roman" w:hAnsi="Times New Roman" w:cs="Times New Roman"/>
+          <w:sz w:val="24"/>
+          <w:szCs w:val="24"/>
+        </w:rPr>
+      </w:pPr>
+      <w:r>
+        <w:rPr>
+          <w:rFonts w:ascii="Times New Roman" w:hAnsi="Times New Roman" w:cs="Times New Roman"/>
+          <w:sz w:val="24"/>
+          <w:szCs w:val="24"/>
+        </w:rPr>
+        <w:t xml:space="preserve">For this mobile device a battery powered power delivery system must be created. Since each part of the project relies on this module higher priority can be given to this task during the initial phase of implementation of submodules. </w:t>
+      </w:r>
+    </w:p>
+    <w:p>
+      <w:pPr>
+        <w:pStyle w:val="ListParagraph"/>
+        <w:ind w:left="1440"/>
+        <w:jc w:val="both"/>
+        <w:rPr>
+          <w:rFonts w:ascii="Times New Roman" w:hAnsi="Times New Roman" w:cs="Times New Roman"/>
+          <w:sz w:val="24"/>
+          <w:szCs w:val="24"/>
+        </w:rPr>
+      </w:pPr>
+    </w:p>
+    <w:p>
+      <w:pPr>
+        <w:pStyle w:val="ListParagraph"/>
+        <w:numPr>
+          <w:ilvl w:val="0"/>
+          <w:numId w:val="4"/>
+        </w:numPr>
+        <w:jc w:val="both"/>
+        <w:rPr>
+          <w:rFonts w:ascii="Times New Roman" w:hAnsi="Times New Roman" w:cs="Times New Roman"/>
+          <w:sz w:val="24"/>
+          <w:szCs w:val="24"/>
+        </w:rPr>
+      </w:pPr>
+      <w:r>
+        <w:rPr>
+          <w:rFonts w:ascii="Times New Roman" w:hAnsi="Times New Roman" w:cs="Times New Roman"/>
+          <w:sz w:val="24"/>
+          <w:szCs w:val="24"/>
+        </w:rPr>
+        <w:t>Create a robot chassis</w:t>
+      </w:r>
+    </w:p>
+    <w:p>
+      <w:pPr>
+        <w:pStyle w:val="ListParagraph"/>
+        <w:ind w:firstLine="720"/>
+        <w:jc w:val="both"/>
+        <w:rPr>
+          <w:rFonts w:ascii="Times New Roman" w:hAnsi="Times New Roman" w:cs="Times New Roman"/>
+          <w:sz w:val="24"/>
+          <w:szCs w:val="24"/>
+        </w:rPr>
+      </w:pPr>
+      <w:r>
+        <w:rPr>
+          <w:rFonts w:ascii="Times New Roman" w:hAnsi="Times New Roman" w:cs="Times New Roman"/>
+          <w:sz w:val="24"/>
+          <w:szCs w:val="24"/>
+        </w:rPr>
+        <w:t>This task is independent of all the other tasks during the implementation phase.</w:t>
+      </w:r>
+    </w:p>
+    <w:p>
+      <w:pPr>
+        <w:pStyle w:val="ListParagraph"/>
+        <w:ind w:firstLine="720"/>
+        <w:jc w:val="both"/>
+        <w:rPr>
+          <w:rFonts w:ascii="Times New Roman" w:hAnsi="Times New Roman" w:cs="Times New Roman"/>
+          <w:sz w:val="24"/>
+          <w:szCs w:val="24"/>
+        </w:rPr>
+      </w:pPr>
+    </w:p>
+    <w:p>
+      <w:pPr>
+        <w:pStyle w:val="ListParagraph"/>
+        <w:numPr>
+          <w:ilvl w:val="0"/>
+          <w:numId w:val="4"/>
+        </w:numPr>
+        <w:jc w:val="both"/>
+        <w:rPr>
+          <w:rFonts w:ascii="Times New Roman" w:hAnsi="Times New Roman" w:cs="Times New Roman"/>
+          <w:sz w:val="24"/>
+          <w:szCs w:val="24"/>
+        </w:rPr>
+      </w:pPr>
+      <w:r>
+        <w:rPr>
+          <w:rFonts w:ascii="Times New Roman" w:hAnsi="Times New Roman" w:cs="Times New Roman"/>
+          <w:sz w:val="24"/>
+          <w:szCs w:val="24"/>
+        </w:rPr>
+        <w:t>Testing and design revision of submodules</w:t>
+      </w:r>
+    </w:p>
+    <w:p>
+      <w:pPr>
+        <w:pStyle w:val="ListParagraph"/>
+        <w:ind w:left="1440"/>
+        <w:jc w:val="both"/>
+        <w:rPr>
+          <w:rFonts w:ascii="Times New Roman" w:hAnsi="Times New Roman" w:cs="Times New Roman"/>
+          <w:sz w:val="24"/>
+          <w:szCs w:val="24"/>
+        </w:rPr>
+      </w:pPr>
+      <w:r>
+        <w:rPr>
+          <w:rFonts w:ascii="Times New Roman" w:hAnsi="Times New Roman" w:cs="Times New Roman"/>
+          <w:sz w:val="24"/>
+          <w:szCs w:val="24"/>
+        </w:rPr>
+        <w:t>According to the evaluation rubric the performance of the subsystems can be evaluated, and the design can be improved to score better on the rubric. All of the modules will be improved as required and resigned and revised.</w:t>
+      </w:r>
+    </w:p>
+    <w:p>
+      <w:pPr>
+        <w:pStyle w:val="ListParagraph"/>
+        <w:ind w:left="1440"/>
+        <w:jc w:val="both"/>
+        <w:rPr>
+          <w:rFonts w:ascii="Times New Roman" w:hAnsi="Times New Roman" w:cs="Times New Roman"/>
+          <w:sz w:val="24"/>
+          <w:szCs w:val="24"/>
+        </w:rPr>
+      </w:pPr>
+    </w:p>
+    <w:p>
+      <w:pPr>
+        <w:pStyle w:val="ListParagraph"/>
+        <w:numPr>
+          <w:ilvl w:val="0"/>
+          <w:numId w:val="4"/>
+        </w:numPr>
+        <w:jc w:val="both"/>
+        <w:rPr>
+          <w:rFonts w:ascii="Times New Roman" w:hAnsi="Times New Roman" w:cs="Times New Roman"/>
+          <w:sz w:val="24"/>
+          <w:szCs w:val="24"/>
+        </w:rPr>
+      </w:pPr>
+      <w:r>
+        <w:rPr>
+          <w:rFonts w:ascii="Times New Roman" w:hAnsi="Times New Roman" w:cs="Times New Roman"/>
+          <w:sz w:val="24"/>
+          <w:szCs w:val="24"/>
+        </w:rPr>
+        <w:t>Final Testing of modules</w:t>
+      </w:r>
+    </w:p>
+    <w:p>
+      <w:pPr>
+        <w:pStyle w:val="ListParagraph"/>
+        <w:ind w:left="1440"/>
+        <w:jc w:val="both"/>
+        <w:rPr>
+          <w:rFonts w:ascii="Times New Roman" w:hAnsi="Times New Roman" w:cs="Times New Roman"/>
+          <w:sz w:val="24"/>
+          <w:szCs w:val="24"/>
+        </w:rPr>
+      </w:pPr>
+      <w:r>
+        <w:rPr>
+          <w:rFonts w:ascii="Times New Roman" w:hAnsi="Times New Roman" w:cs="Times New Roman"/>
+          <w:sz w:val="24"/>
+          <w:szCs w:val="24"/>
+        </w:rPr>
+        <w:t>This task will be initiated after the implementation of all the modules. At this stage after the performance of all the modules is up to the desired specifications the module will be put through a stress test to elaborate any problems that were not observed during the initial testing. Any major design flaws can then be dealt with at this stage.</w:t>
+      </w:r>
+    </w:p>
+    <w:p>
+      <w:pPr>
+        <w:pStyle w:val="ListParagraph"/>
+        <w:ind w:left="1440"/>
+        <w:jc w:val="both"/>
+        <w:rPr>
+          <w:rFonts w:ascii="Times New Roman" w:hAnsi="Times New Roman" w:cs="Times New Roman"/>
+          <w:sz w:val="24"/>
+          <w:szCs w:val="24"/>
+        </w:rPr>
+      </w:pPr>
+    </w:p>
+    <w:p>
+      <w:pPr>
+        <w:pStyle w:val="ListParagraph"/>
+        <w:numPr>
+          <w:ilvl w:val="0"/>
+          <w:numId w:val="4"/>
+        </w:numPr>
+        <w:jc w:val="both"/>
+        <w:rPr>
+          <w:rFonts w:ascii="Times New Roman" w:hAnsi="Times New Roman" w:cs="Times New Roman"/>
+          <w:sz w:val="24"/>
+          <w:szCs w:val="24"/>
+        </w:rPr>
+      </w:pPr>
+      <w:r>
+        <w:rPr>
+          <w:rFonts w:ascii="Times New Roman" w:hAnsi="Times New Roman" w:cs="Times New Roman"/>
+          <w:sz w:val="24"/>
+          <w:szCs w:val="24"/>
+        </w:rPr>
+        <w:t>Documentation</w:t>
+      </w:r>
+    </w:p>
+    <w:p>
+      <w:pPr>
+        <w:pStyle w:val="ListParagraph"/>
+        <w:ind w:left="1440"/>
+        <w:jc w:val="both"/>
+        <w:rPr>
+          <w:rFonts w:ascii="Times New Roman" w:hAnsi="Times New Roman" w:cs="Times New Roman"/>
+          <w:sz w:val="24"/>
+          <w:szCs w:val="24"/>
+        </w:rPr>
+      </w:pPr>
+      <w:r>
+        <w:rPr>
+          <w:rFonts w:ascii="Times New Roman" w:hAnsi="Times New Roman" w:cs="Times New Roman"/>
+          <w:sz w:val="24"/>
+          <w:szCs w:val="24"/>
+        </w:rPr>
+        <w:t>Formal documentation for our products will be created at this stage.</w:t>
+      </w:r>
+    </w:p>
+    <w:p>
+      <w:pPr>
+        <w:pStyle w:val="ListParagraph"/>
+        <w:ind w:left="1440"/>
+        <w:jc w:val="both"/>
+        <w:rPr>
+          <w:rFonts w:ascii="Times New Roman" w:hAnsi="Times New Roman" w:cs="Times New Roman"/>
+          <w:sz w:val="24"/>
+          <w:szCs w:val="24"/>
+        </w:rPr>
+      </w:pPr>
+    </w:p>
+    <w:p>
+      <w:pPr>
+        <w:pStyle w:val="ListParagraph"/>
+        <w:numPr>
+          <w:ilvl w:val="0"/>
+          <w:numId w:val="4"/>
+        </w:numPr>
+        <w:jc w:val="both"/>
+        <w:rPr>
+          <w:rFonts w:ascii="Times New Roman" w:hAnsi="Times New Roman" w:cs="Times New Roman"/>
+          <w:sz w:val="24"/>
+          <w:szCs w:val="24"/>
+        </w:rPr>
+      </w:pPr>
+      <w:r>
+        <w:rPr>
+          <w:rFonts w:ascii="Times New Roman" w:hAnsi="Times New Roman" w:cs="Times New Roman"/>
+          <w:sz w:val="24"/>
+          <w:szCs w:val="24"/>
+        </w:rPr>
+        <w:t>Setting standards</w:t>
+      </w:r>
+    </w:p>
+    <w:p>
+      <w:pPr>
+        <w:pStyle w:val="ListParagraph"/>
+        <w:ind w:left="1440"/>
+        <w:jc w:val="both"/>
+        <w:rPr>
+          <w:rFonts w:ascii="Times New Roman" w:hAnsi="Times New Roman" w:cs="Times New Roman"/>
+          <w:sz w:val="24"/>
+          <w:szCs w:val="24"/>
+        </w:rPr>
+      </w:pPr>
+      <w:r>
+        <w:rPr>
+          <w:rFonts w:ascii="Times New Roman" w:hAnsi="Times New Roman" w:cs="Times New Roman"/>
+          <w:sz w:val="24"/>
+          <w:szCs w:val="24"/>
+        </w:rPr>
+        <w:t xml:space="preserve">As the product is supposed to work with devices created by other companies, standard specifications with precise tolerances must be clearly defined for product compatibility. This task starts from the very start of the project up to the implementations of the modules. </w:t>
+      </w:r>
+    </w:p>
+    <w:p>
+      <w:pPr>
+        <w:pStyle w:val="ListParagraph"/>
+        <w:ind w:left="1440"/>
+        <w:jc w:val="both"/>
+        <w:rPr>
+          <w:rFonts w:ascii="Times New Roman" w:hAnsi="Times New Roman" w:cs="Times New Roman"/>
+          <w:sz w:val="24"/>
+          <w:szCs w:val="24"/>
+        </w:rPr>
+      </w:pPr>
+    </w:p>
+    <w:p>
+      <w:pPr>
+        <w:pStyle w:val="ListParagraph"/>
+        <w:numPr>
+          <w:ilvl w:val="0"/>
+          <w:numId w:val="4"/>
+        </w:numPr>
+        <w:jc w:val="both"/>
+        <w:rPr>
+          <w:rFonts w:ascii="Times New Roman" w:hAnsi="Times New Roman" w:cs="Times New Roman"/>
+          <w:sz w:val="24"/>
+          <w:szCs w:val="24"/>
+        </w:rPr>
+      </w:pPr>
+      <w:r>
+        <w:rPr>
+          <w:rFonts w:ascii="Times New Roman" w:hAnsi="Times New Roman" w:cs="Times New Roman"/>
+          <w:sz w:val="24"/>
+          <w:szCs w:val="24"/>
+        </w:rPr>
+        <w:t>Demo and presentation of modules</w:t>
+      </w:r>
+    </w:p>
+    <w:p>
+      <w:pPr>
+        <w:jc w:val="both"/>
+        <w:rPr>
+          <w:rFonts w:ascii="Times New Roman" w:hAnsi="Times New Roman" w:cs="Times New Roman"/>
+          <w:sz w:val="24"/>
+          <w:szCs w:val="24"/>
+        </w:rPr>
+      </w:pPr>
+    </w:p>
+    <w:p>
+      <w:pPr>
+        <w:pStyle w:val="ListParagraph"/>
+        <w:ind w:left="1440"/>
+        <w:jc w:val="both"/>
+        <w:rPr>
+          <w:rFonts w:ascii="Times New Roman" w:hAnsi="Times New Roman" w:cs="Times New Roman"/>
+          <w:sz w:val="24"/>
+          <w:szCs w:val="24"/>
+        </w:rPr>
+      </w:pPr>
+      <w:r>
+        <w:rPr>
+          <w:rFonts w:ascii="Times New Roman" w:hAnsi="Times New Roman" w:cs="Times New Roman"/>
+          <w:sz w:val="24"/>
+          <w:szCs w:val="24"/>
+        </w:rPr>
+        <w:t>The ready modules shall be demonstrated. This will satisfy the client about the progress and increase confidence in the company’s abilities.</w:t>
+      </w:r>
+    </w:p>
+    <w:p>
+      <w:pPr>
+        <w:pStyle w:val="ListParagraph"/>
+        <w:ind w:left="1440"/>
+        <w:jc w:val="both"/>
+        <w:rPr>
+          <w:rFonts w:ascii="Times New Roman" w:hAnsi="Times New Roman" w:cs="Times New Roman"/>
+          <w:sz w:val="24"/>
+          <w:szCs w:val="24"/>
+        </w:rPr>
+      </w:pPr>
+      <w:r>
+        <w:rPr>
+          <w:rFonts w:ascii="Times New Roman" w:hAnsi="Times New Roman" w:cs="Times New Roman"/>
+          <w:sz w:val="24"/>
+          <w:szCs w:val="24"/>
+        </w:rPr>
+        <w:tab/>
+      </w:r>
+    </w:p>
+    <w:p>
+      <w:pPr>
+        <w:pStyle w:val="ListParagraph"/>
+        <w:ind w:left="1440"/>
+        <w:jc w:val="both"/>
+        <w:rPr>
+          <w:rFonts w:ascii="Times New Roman" w:hAnsi="Times New Roman" w:cs="Times New Roman"/>
+          <w:sz w:val="24"/>
+          <w:szCs w:val="24"/>
+        </w:rPr>
+      </w:pPr>
+    </w:p>
+    <w:p>
+      <w:pPr>
+        <w:pStyle w:val="ListParagraph"/>
+        <w:ind w:left="1440"/>
+        <w:jc w:val="both"/>
+        <w:rPr>
+          <w:rFonts w:ascii="Times New Roman" w:hAnsi="Times New Roman" w:cs="Times New Roman"/>
+          <w:sz w:val="24"/>
+          <w:szCs w:val="24"/>
+        </w:rPr>
+      </w:pPr>
+      <w:r>
+        <w:rPr>
+          <w:rFonts w:ascii="Times New Roman" w:hAnsi="Times New Roman" w:cs="Times New Roman"/>
+          <w:sz w:val="24"/>
+          <w:szCs w:val="24"/>
+        </w:rPr>
+        <w:t>A Gantt chart that included all these tasks in provided below which included all the dates for each of the tasks.</w:t>
+      </w:r>
+    </w:p>
+    <w:p>
+      <w:pPr>
+        <w:pStyle w:val="ListParagraph"/>
+        <w:ind w:left="1440"/>
+        <w:jc w:val="both"/>
+        <w:rPr>
+          <w:rFonts w:ascii="Times New Roman" w:hAnsi="Times New Roman" w:cs="Times New Roman"/>
+          <w:sz w:val="24"/>
+          <w:szCs w:val="24"/>
+        </w:rPr>
+      </w:pPr>
+    </w:p>
+    <w:p>
+      <w:pPr>
+        <w:pStyle w:val="ListParagraph"/>
+        <w:ind w:left="1440"/>
+        <w:jc w:val="both"/>
+        <w:rPr>
+          <w:rFonts w:ascii="Times New Roman" w:hAnsi="Times New Roman" w:cs="Times New Roman"/>
+          <w:sz w:val="24"/>
+          <w:szCs w:val="24"/>
+        </w:rPr>
       </w:pPr>
       <w:r>
         <w:rPr>
@@ -7247,11 +7834,10 @@
           <w:sz w:val="24"/>
           <w:szCs w:val="24"/>
         </w:rPr>
-        <w:lastRenderedPageBreak/>
         <w:drawing>
-          <wp:inline distT="0" distB="0" distL="0" distR="0" wp14:anchorId="1DF2FC4F" wp14:editId="17D7B359">
-            <wp:extent cx="7694311" cy="5990590"/>
-            <wp:effectExtent l="0" t="5397" r="0" b="0"/>
+          <wp:inline distT="0" distB="0" distL="0" distR="0" wp14:anchorId="3E7B2393" wp14:editId="0D44E0D1">
+            <wp:extent cx="5972810" cy="4650284"/>
+            <wp:effectExtent l="0" t="5398" r="3493" b="3492"/>
             <wp:docPr id="45" name="Picture 45" descr="C:\Users\user\Downloads\Desktop\chart.png"/>
             <wp:cNvGraphicFramePr>
               <a:graphicFrameLocks xmlns:a="http://schemas.openxmlformats.org/drawingml/2006/main" noChangeAspect="1"/>
@@ -7281,7 +7867,7 @@
                   <pic:spPr bwMode="auto">
                     <a:xfrm rot="5400000">
                       <a:off x="0" y="0"/>
-                      <a:ext cx="7731811" cy="6019787"/>
+                      <a:ext cx="5972810" cy="4650284"/>
                     </a:xfrm>
                     <a:prstGeom prst="rect">
                       <a:avLst/>
@@ -7297,67 +7883,412 @@
           </wp:inline>
         </w:drawing>
       </w:r>
+    </w:p>
+    <w:p>
+      <w:pPr>
+        <w:pStyle w:val="Caption"/>
+        <w:jc w:val="center"/>
+        <w:rPr>
+          <w:rFonts w:ascii="Times New Roman" w:hAnsi="Times New Roman" w:cs="Times New Roman"/>
+          <w:sz w:val="36"/>
+          <w:szCs w:val="24"/>
+        </w:rPr>
+      </w:pPr>
+      <w:r>
+        <w:rPr>
+          <w:rFonts w:ascii="Times New Roman" w:hAnsi="Times New Roman" w:cs="Times New Roman"/>
+          <w:sz w:val="24"/>
+        </w:rPr>
+        <w:t>Figure 3.</w:t>
+      </w:r>
+      <w:r>
+        <w:rPr>
+          <w:rFonts w:ascii="Times New Roman" w:hAnsi="Times New Roman" w:cs="Times New Roman"/>
+          <w:sz w:val="24"/>
+        </w:rPr>
+        <w:t>Project</w:t>
+      </w:r>
+      <w:r>
+        <w:rPr>
+          <w:rFonts w:ascii="Times New Roman" w:hAnsi="Times New Roman" w:cs="Times New Roman"/>
+          <w:sz w:val="24"/>
+        </w:rPr>
+        <w:t xml:space="preserve"> Gantt chart</w:t>
+      </w:r>
+    </w:p>
+    <w:p>
+      <w:pPr>
+        <w:jc w:val="both"/>
+        <w:rPr>
+          <w:rFonts w:ascii="Times New Roman" w:hAnsi="Times New Roman" w:cs="Times New Roman"/>
+          <w:sz w:val="24"/>
+          <w:szCs w:val="24"/>
+        </w:rPr>
+      </w:pPr>
+    </w:p>
+    <w:p>
+      <w:pPr>
+        <w:jc w:val="both"/>
+        <w:rPr>
+          <w:rFonts w:ascii="Times New Roman" w:hAnsi="Times New Roman" w:cs="Times New Roman"/>
+          <w:sz w:val="24"/>
+          <w:szCs w:val="24"/>
+        </w:rPr>
+      </w:pPr>
+      <w:r>
+        <w:rPr>
+          <w:rFonts w:ascii="Times New Roman" w:hAnsi="Times New Roman" w:cs="Times New Roman"/>
+          <w:sz w:val="24"/>
+          <w:szCs w:val="24"/>
+        </w:rPr>
+        <w:lastRenderedPageBreak/>
+        <w:t xml:space="preserve">Meeting the deadline always makes the customer happy. To keep up with the deadlines defining a timeline is important. The defined timeline should be possible to keep up to, so the time required for each step is thought of individually and then combined instead of trying to manipulate the timeline to fit the deadline. </w:t>
+      </w:r>
+    </w:p>
+    <w:p>
+      <w:pPr>
+        <w:jc w:val="both"/>
+        <w:rPr>
+          <w:rFonts w:ascii="Times New Roman" w:hAnsi="Times New Roman" w:cs="Times New Roman"/>
+          <w:sz w:val="24"/>
+          <w:szCs w:val="24"/>
+        </w:rPr>
+      </w:pPr>
+      <w:r>
+        <w:rPr>
+          <w:rFonts w:ascii="Times New Roman" w:hAnsi="Times New Roman" w:cs="Times New Roman"/>
+          <w:sz w:val="24"/>
+          <w:szCs w:val="24"/>
+        </w:rPr>
+        <w:t>To accurately evaluate the project through the various stages of its development life cycle, be an evaluation rubric must be designed so that the health of the project can be measured in an objective manner. A preliminary rubric for the project has been created for this purpose. This rubric shall also grow with the project as more information is gathered from experience.</w:t>
+      </w:r>
+    </w:p>
+    <w:p>
+      <w:pPr>
+        <w:jc w:val="both"/>
+        <w:rPr>
+          <w:rFonts w:ascii="Times New Roman" w:hAnsi="Times New Roman" w:cs="Times New Roman"/>
+          <w:sz w:val="24"/>
+          <w:szCs w:val="24"/>
+        </w:rPr>
+      </w:pPr>
+      <w:r>
+        <w:rPr>
+          <w:rFonts w:ascii="Times New Roman" w:hAnsi="Times New Roman" w:cs="Times New Roman"/>
+          <w:sz w:val="24"/>
+          <w:szCs w:val="24"/>
+        </w:rPr>
+        <w:t>To understand the progress of the project, milestones can be defined. The milestones not only serve to evaluate progress but also serves as motivation of team members to strive to achieve them.</w:t>
+      </w:r>
+    </w:p>
+    <w:p>
+      <w:pPr>
+        <w:jc w:val="both"/>
+        <w:rPr>
+          <w:rFonts w:ascii="Times New Roman" w:hAnsi="Times New Roman" w:cs="Times New Roman"/>
+          <w:sz w:val="24"/>
+          <w:szCs w:val="24"/>
+        </w:rPr>
+      </w:pPr>
+      <w:r>
+        <w:rPr>
+          <w:rFonts w:ascii="Times New Roman" w:hAnsi="Times New Roman" w:cs="Times New Roman"/>
+          <w:sz w:val="24"/>
+          <w:szCs w:val="24"/>
+        </w:rPr>
+        <w:t>The milestones for our project are as follows.</w:t>
+      </w:r>
+    </w:p>
+    <w:p>
+      <w:pPr>
+        <w:pStyle w:val="ListParagraph"/>
+        <w:numPr>
+          <w:ilvl w:val="0"/>
+          <w:numId w:val="3"/>
+        </w:numPr>
+        <w:jc w:val="both"/>
+        <w:rPr>
+          <w:rFonts w:ascii="Times New Roman" w:hAnsi="Times New Roman" w:cs="Times New Roman"/>
+          <w:sz w:val="24"/>
+          <w:szCs w:val="24"/>
+        </w:rPr>
+      </w:pPr>
+      <w:r>
+        <w:rPr>
+          <w:rFonts w:ascii="Times New Roman" w:hAnsi="Times New Roman" w:cs="Times New Roman"/>
+          <w:sz w:val="24"/>
+          <w:szCs w:val="24"/>
+        </w:rPr>
+        <w:t>Complete the detailed conceptual design of the overall project.</w:t>
+      </w:r>
+    </w:p>
+    <w:p>
+      <w:pPr>
+        <w:pStyle w:val="ListParagraph"/>
+        <w:numPr>
+          <w:ilvl w:val="0"/>
+          <w:numId w:val="3"/>
+        </w:numPr>
+        <w:jc w:val="both"/>
+        <w:rPr>
+          <w:rFonts w:ascii="Times New Roman" w:hAnsi="Times New Roman" w:cs="Times New Roman"/>
+          <w:sz w:val="24"/>
+          <w:szCs w:val="24"/>
+        </w:rPr>
+      </w:pPr>
+      <w:r>
+        <w:rPr>
+          <w:rFonts w:ascii="Times New Roman" w:hAnsi="Times New Roman" w:cs="Times New Roman"/>
+          <w:sz w:val="24"/>
+          <w:szCs w:val="24"/>
+        </w:rPr>
+        <w:t>Components evaluated and shortlisted.</w:t>
+      </w:r>
+    </w:p>
+    <w:p>
+      <w:pPr>
+        <w:pStyle w:val="ListParagraph"/>
+        <w:numPr>
+          <w:ilvl w:val="0"/>
+          <w:numId w:val="3"/>
+        </w:numPr>
+        <w:jc w:val="both"/>
+        <w:rPr>
+          <w:rFonts w:ascii="Times New Roman" w:hAnsi="Times New Roman" w:cs="Times New Roman"/>
+          <w:sz w:val="24"/>
+          <w:szCs w:val="24"/>
+        </w:rPr>
+      </w:pPr>
+      <w:r>
+        <w:rPr>
+          <w:rFonts w:ascii="Times New Roman" w:hAnsi="Times New Roman" w:cs="Times New Roman"/>
+          <w:sz w:val="24"/>
+          <w:szCs w:val="24"/>
+        </w:rPr>
+        <w:t>Submodules implemented. All submodules perform their respective tasks.</w:t>
+      </w:r>
+    </w:p>
+    <w:p>
+      <w:pPr>
+        <w:pStyle w:val="ListParagraph"/>
+        <w:numPr>
+          <w:ilvl w:val="0"/>
+          <w:numId w:val="3"/>
+        </w:numPr>
+        <w:jc w:val="both"/>
+        <w:rPr>
+          <w:rFonts w:ascii="Times New Roman" w:hAnsi="Times New Roman" w:cs="Times New Roman"/>
+          <w:sz w:val="24"/>
+          <w:szCs w:val="24"/>
+        </w:rPr>
+      </w:pPr>
+      <w:r>
+        <w:rPr>
+          <w:rFonts w:ascii="Times New Roman" w:hAnsi="Times New Roman" w:cs="Times New Roman"/>
+          <w:sz w:val="24"/>
+          <w:szCs w:val="24"/>
+        </w:rPr>
+        <w:t>All the submodules comply with the evaluation rubric.</w:t>
+      </w:r>
+      <w:r>
+        <w:rPr>
+          <w:rFonts w:ascii="Times New Roman" w:hAnsi="Times New Roman" w:cs="Times New Roman"/>
+          <w:sz w:val="24"/>
+          <w:szCs w:val="24"/>
+        </w:rPr>
+        <w:tab/>
+      </w:r>
+    </w:p>
+    <w:p>
+      <w:pPr>
+        <w:pStyle w:val="ListParagraph"/>
+        <w:numPr>
+          <w:ilvl w:val="0"/>
+          <w:numId w:val="3"/>
+        </w:numPr>
+        <w:jc w:val="both"/>
+        <w:rPr>
+          <w:rFonts w:ascii="Times New Roman" w:hAnsi="Times New Roman" w:cs="Times New Roman"/>
+          <w:sz w:val="24"/>
+          <w:szCs w:val="24"/>
+        </w:rPr>
+      </w:pPr>
+    </w:p>
+    <w:p>
+      <w:pPr>
+        <w:spacing w:line="360" w:lineRule="auto"/>
+        <w:rPr>
+          <w:rFonts w:ascii="Times New Roman" w:hAnsi="Times New Roman" w:cs="Times New Roman"/>
+          <w:b/>
+          <w:sz w:val="28"/>
+        </w:rPr>
+      </w:pPr>
+      <w:r>
+        <w:rPr>
+          <w:rFonts w:ascii="Times New Roman" w:hAnsi="Times New Roman" w:cs="Times New Roman"/>
+          <w:b/>
+          <w:sz w:val="28"/>
+        </w:rPr>
+        <w:t xml:space="preserve">Deliverables </w:t>
+      </w:r>
+    </w:p>
+    <w:p>
+      <w:pPr>
+        <w:pStyle w:val="ListParagraph"/>
+        <w:numPr>
+          <w:ilvl w:val="0"/>
+          <w:numId w:val="5"/>
+        </w:numPr>
+        <w:spacing w:line="360" w:lineRule="auto"/>
+        <w:rPr>
+          <w:rFonts w:ascii="Times New Roman" w:hAnsi="Times New Roman" w:cs="Times New Roman"/>
+          <w:sz w:val="24"/>
+          <w:szCs w:val="24"/>
+        </w:rPr>
+      </w:pPr>
+      <w:r>
+        <w:rPr>
+          <w:rFonts w:ascii="Times New Roman" w:hAnsi="Times New Roman" w:cs="Times New Roman"/>
+          <w:sz w:val="24"/>
+          <w:szCs w:val="24"/>
+        </w:rPr>
+        <w:t>User manual. This contains all the information</w:t>
+      </w:r>
+      <w:r>
+        <w:rPr>
+          <w:rFonts w:ascii="Times New Roman" w:hAnsi="Times New Roman" w:cs="Times New Roman"/>
+          <w:sz w:val="24"/>
+          <w:szCs w:val="24"/>
+        </w:rPr>
+        <w:t xml:space="preserve"> that will be useful for using the product. This includes basic tutorials and some tips to ensure long life of the device.</w:t>
+      </w:r>
+    </w:p>
+    <w:p>
+      <w:pPr>
+        <w:pStyle w:val="ListParagraph"/>
+        <w:numPr>
+          <w:ilvl w:val="0"/>
+          <w:numId w:val="5"/>
+        </w:numPr>
+        <w:spacing w:line="360" w:lineRule="auto"/>
+        <w:rPr>
+          <w:rFonts w:ascii="Times New Roman" w:hAnsi="Times New Roman" w:cs="Times New Roman"/>
+          <w:sz w:val="24"/>
+          <w:szCs w:val="24"/>
+        </w:rPr>
+      </w:pPr>
+      <w:r>
+        <w:rPr>
+          <w:rFonts w:ascii="Times New Roman" w:hAnsi="Times New Roman" w:cs="Times New Roman"/>
+          <w:sz w:val="24"/>
+          <w:szCs w:val="24"/>
+        </w:rPr>
+        <w:t>Technical Specification sheet. This includes all the technical information about our product such as dimensions and power consumption.</w:t>
+      </w:r>
+    </w:p>
+    <w:p>
+      <w:pPr>
+        <w:pStyle w:val="ListParagraph"/>
+        <w:numPr>
+          <w:ilvl w:val="0"/>
+          <w:numId w:val="5"/>
+        </w:numPr>
+        <w:spacing w:line="360" w:lineRule="auto"/>
+        <w:rPr>
+          <w:rFonts w:ascii="Times New Roman" w:hAnsi="Times New Roman" w:cs="Times New Roman"/>
+          <w:sz w:val="24"/>
+          <w:szCs w:val="24"/>
+        </w:rPr>
+      </w:pPr>
+      <w:r>
+        <w:rPr>
+          <w:rFonts w:ascii="Times New Roman" w:hAnsi="Times New Roman" w:cs="Times New Roman"/>
+          <w:sz w:val="24"/>
+          <w:szCs w:val="24"/>
+        </w:rPr>
+        <w:t>A fully functional robot that meets the design requirements.</w:t>
+      </w:r>
+    </w:p>
+    <w:p>
+      <w:pPr>
+        <w:pStyle w:val="ListParagraph"/>
+        <w:numPr>
+          <w:ilvl w:val="0"/>
+          <w:numId w:val="5"/>
+        </w:numPr>
+        <w:spacing w:line="360" w:lineRule="auto"/>
+        <w:rPr>
+          <w:rFonts w:ascii="Times New Roman" w:hAnsi="Times New Roman" w:cs="Times New Roman"/>
+          <w:sz w:val="24"/>
+          <w:szCs w:val="24"/>
+        </w:rPr>
+      </w:pPr>
+      <w:r>
+        <w:rPr>
+          <w:rFonts w:ascii="Times New Roman" w:hAnsi="Times New Roman" w:cs="Times New Roman"/>
+          <w:sz w:val="24"/>
+          <w:szCs w:val="24"/>
+        </w:rPr>
+        <w:t xml:space="preserve">Customer support. </w:t>
+      </w:r>
+      <w:r>
+        <w:rPr>
+          <w:rFonts w:ascii="Times New Roman" w:hAnsi="Times New Roman" w:cs="Times New Roman"/>
+          <w:sz w:val="24"/>
+          <w:szCs w:val="24"/>
+        </w:rPr>
+        <w:t>Even after the completion of the project the customer</w:t>
+      </w:r>
       <w:bookmarkStart w:id="0" w:name="_GoBack"/>
       <w:bookmarkEnd w:id="0"/>
-    </w:p>
-    <w:p>
-      <w:pPr>
-        <w:pStyle w:val="Caption"/>
-        <w:jc w:val="center"/>
-        <w:rPr>
-          <w:rFonts w:ascii="Times New Roman" w:hAnsi="Times New Roman" w:cs="Times New Roman"/>
-          <w:sz w:val="36"/>
-          <w:szCs w:val="24"/>
-        </w:rPr>
-      </w:pPr>
-      <w:r>
-        <w:rPr>
-          <w:rFonts w:ascii="Times New Roman" w:hAnsi="Times New Roman" w:cs="Times New Roman"/>
-          <w:sz w:val="24"/>
-        </w:rPr>
-        <w:t>Figure 3.</w:t>
-      </w:r>
-      <w:r>
-        <w:rPr>
-          <w:rFonts w:ascii="Times New Roman" w:hAnsi="Times New Roman" w:cs="Times New Roman"/>
-          <w:sz w:val="24"/>
-        </w:rPr>
-        <w:t xml:space="preserve"> Gantt chart</w:t>
-      </w:r>
-    </w:p>
-    <w:p>
-      <w:pPr>
-        <w:spacing w:line="360" w:lineRule="auto"/>
+      <w:r>
+        <w:rPr>
+          <w:rFonts w:ascii="Times New Roman" w:hAnsi="Times New Roman" w:cs="Times New Roman"/>
+          <w:sz w:val="24"/>
+          <w:szCs w:val="24"/>
+        </w:rPr>
+        <w:t xml:space="preserve"> will be provided with any reasonable support that they might require for the use of the product.</w:t>
+      </w:r>
+    </w:p>
+    <w:p>
+      <w:pPr>
+        <w:spacing w:line="360" w:lineRule="auto"/>
+        <w:rPr>
+          <w:rFonts w:ascii="Times New Roman" w:hAnsi="Times New Roman" w:cs="Times New Roman"/>
+          <w:sz w:val="24"/>
+        </w:rPr>
+      </w:pPr>
+      <w:r>
         <w:rPr>
           <w:rFonts w:ascii="Times New Roman" w:hAnsi="Times New Roman" w:cs="Times New Roman"/>
           <w:b/>
           <w:sz w:val="28"/>
         </w:rPr>
-      </w:pPr>
+        <w:t>E</w:t>
+      </w:r>
       <w:r>
         <w:rPr>
           <w:rFonts w:ascii="Times New Roman" w:hAnsi="Times New Roman" w:cs="Times New Roman"/>
           <w:b/>
           <w:sz w:val="28"/>
         </w:rPr>
-        <w:lastRenderedPageBreak/>
-        <w:t>Deliverables and expected outcomes.</w:t>
-      </w:r>
-    </w:p>
-    <w:p>
-      <w:pPr>
-        <w:spacing w:line="360" w:lineRule="auto"/>
-        <w:rPr>
-          <w:rFonts w:ascii="Times New Roman" w:hAnsi="Times New Roman" w:cs="Times New Roman"/>
-          <w:sz w:val="24"/>
-        </w:rPr>
-      </w:pPr>
-      <w:r>
-        <w:rPr>
-          <w:rFonts w:ascii="Times New Roman" w:hAnsi="Times New Roman" w:cs="Times New Roman"/>
-          <w:sz w:val="24"/>
-        </w:rPr>
-        <w:t>The product includes a vehicle which will be a part of a convoy and a leading dummy robot. Additional documents such as instructions on how to use the robot, circuit schematics, and software part of the project will also be provided. The product is a great source to practice on autonomous vehicles model. Since the project is open source, one can easily make changes on the robot to use it in different conditions.</w:t>
+        <w:t>xpected outcomes</w:t>
+      </w:r>
+    </w:p>
+    <w:p>
+      <w:pPr>
+        <w:spacing w:line="360" w:lineRule="auto"/>
+        <w:rPr>
+          <w:rFonts w:ascii="Times New Roman" w:hAnsi="Times New Roman" w:cs="Times New Roman"/>
+          <w:sz w:val="24"/>
+        </w:rPr>
+      </w:pPr>
+      <w:r>
+        <w:rPr>
+          <w:rFonts w:ascii="Times New Roman" w:hAnsi="Times New Roman" w:cs="Times New Roman"/>
+          <w:sz w:val="24"/>
+        </w:rPr>
+        <w:t>The product is a great source to practice on autonomous vehicles model. Since the project is open source, one can easily make changes on the robot to use it in different conditions.</w:t>
       </w:r>
     </w:p>
     <w:p>
@@ -7391,7 +8322,15 @@
           <w:rFonts w:ascii="Times New Roman" w:hAnsi="Times New Roman" w:cs="Times New Roman"/>
           <w:sz w:val="24"/>
         </w:rPr>
-        <w:t>Our company aims to provide a cost effective end product. A product that can complete the objectives exactly and efficiently and is also within the required budget range which is $200. Our company plans to use microcontrollers, sensors, geared motors and other necessary equipment for the project. The tentative total cost mentioned, is the minimum cost for the project and is also subject to change, if a different component is used.</w:t>
+        <w:t xml:space="preserve">Our company aims to provide a cost effective end product. A product that can complete the objectives exactly and efficiently and is also within the required budget range which is $200. Our company plans to use microcontrollers, sensors, geared motors and other necessary equipment for </w:t>
+      </w:r>
+      <w:r>
+        <w:rPr>
+          <w:rFonts w:ascii="Times New Roman" w:hAnsi="Times New Roman" w:cs="Times New Roman"/>
+          <w:sz w:val="24"/>
+        </w:rPr>
+        <w:lastRenderedPageBreak/>
+        <w:t>the project. The tentative total cost mentioned, is the minimum cost for the project and is also subject to change, if a different component is used.</w:t>
       </w:r>
     </w:p>
     <w:p>
@@ -7625,7 +8564,6 @@
           <w:b/>
           <w:sz w:val="28"/>
         </w:rPr>
-        <w:lastRenderedPageBreak/>
         <w:t>Conclusion</w:t>
       </w:r>
       <w:r>
@@ -7673,7 +8611,7 @@
 </file>
 
 <file path=word/endnotes.xml><?xml version="1.0" encoding="utf-8"?>
-<w:endnotes xmlns:wpc="http://schemas.microsoft.com/office/word/2010/wordprocessingCanvas" xmlns:mc="http://schemas.openxmlformats.org/markup-compatibility/2006" xmlns:o="urn:schemas-microsoft-com:office:office" xmlns:r="http://schemas.openxmlformats.org/officeDocument/2006/relationships" xmlns:m="http://schemas.openxmlformats.org/officeDocument/2006/math" xmlns:v="urn:schemas-microsoft-com:vml" xmlns:wp14="http://schemas.microsoft.com/office/word/2010/wordprocessingDrawing" xmlns:wp="http://schemas.openxmlformats.org/drawingml/2006/wordprocessingDrawing" xmlns:w10="urn:schemas-microsoft-com:office:word" xmlns:w="http://schemas.openxmlformats.org/wordprocessingml/2006/main" xmlns:w14="http://schemas.microsoft.com/office/word/2010/wordml" xmlns:w15="http://schemas.microsoft.com/office/word/2012/wordml" xmlns:wpg="http://schemas.microsoft.com/office/word/2010/wordprocessingGroup" xmlns:wpi="http://schemas.microsoft.com/office/word/2010/wordprocessingInk" xmlns:wne="http://schemas.microsoft.com/office/word/2006/wordml" xmlns:wps="http://schemas.microsoft.com/office/word/2010/wordprocessingShape" mc:Ignorable="w14 w15 wp14">
+<w:endnotes xmlns:wpc="http://schemas.microsoft.com/office/word/2010/wordprocessingCanvas" xmlns:cx="http://schemas.microsoft.com/office/drawing/2014/chartex" xmlns:cx1="http://schemas.microsoft.com/office/drawing/2015/9/8/chartex" xmlns:cx2="http://schemas.microsoft.com/office/drawing/2015/10/21/chartex" xmlns:cx3="http://schemas.microsoft.com/office/drawing/2016/5/9/chartex" xmlns:cx4="http://schemas.microsoft.com/office/drawing/2016/5/10/chartex" xmlns:cx5="http://schemas.microsoft.com/office/drawing/2016/5/11/chartex" xmlns:cx6="http://schemas.microsoft.com/office/drawing/2016/5/12/chartex" xmlns:cx7="http://schemas.microsoft.com/office/drawing/2016/5/13/chartex" xmlns:cx8="http://schemas.microsoft.com/office/drawing/2016/5/14/chartex" xmlns:mc="http://schemas.openxmlformats.org/markup-compatibility/2006" xmlns:aink="http://schemas.microsoft.com/office/drawing/2016/ink" xmlns:am3d="http://schemas.microsoft.com/office/drawing/2017/model3d" xmlns:o="urn:schemas-microsoft-com:office:office" xmlns:r="http://schemas.openxmlformats.org/officeDocument/2006/relationships" xmlns:m="http://schemas.openxmlformats.org/officeDocument/2006/math" xmlns:v="urn:schemas-microsoft-com:vml" xmlns:wp14="http://schemas.microsoft.com/office/word/2010/wordprocessingDrawing" xmlns:wp="http://schemas.openxmlformats.org/drawingml/2006/wordprocessingDrawing" xmlns:w10="urn:schemas-microsoft-com:office:word" xmlns:w="http://schemas.openxmlformats.org/wordprocessingml/2006/main" xmlns:w14="http://schemas.microsoft.com/office/word/2010/wordml" xmlns:w15="http://schemas.microsoft.com/office/word/2012/wordml" xmlns:w16cid="http://schemas.microsoft.com/office/word/2016/wordml/cid" xmlns:w16se="http://schemas.microsoft.com/office/word/2015/wordml/symex" xmlns:wpg="http://schemas.microsoft.com/office/word/2010/wordprocessingGroup" xmlns:wpi="http://schemas.microsoft.com/office/word/2010/wordprocessingInk" xmlns:wne="http://schemas.microsoft.com/office/word/2006/wordml" xmlns:wps="http://schemas.microsoft.com/office/word/2010/wordprocessingShape" mc:Ignorable="w14 w15 w16se w16cid wp14">
   <w:endnote w:type="separator" w:id="-1">
     <w:p>
       <w:pPr>
@@ -7698,7 +8636,7 @@
 </file>
 
 <file path=word/footnotes.xml><?xml version="1.0" encoding="utf-8"?>
-<w:footnotes xmlns:wpc="http://schemas.microsoft.com/office/word/2010/wordprocessingCanvas" xmlns:mc="http://schemas.openxmlformats.org/markup-compatibility/2006" xmlns:o="urn:schemas-microsoft-com:office:office" xmlns:r="http://schemas.openxmlformats.org/officeDocument/2006/relationships" xmlns:m="http://schemas.openxmlformats.org/officeDocument/2006/math" xmlns:v="urn:schemas-microsoft-com:vml" xmlns:wp14="http://schemas.microsoft.com/office/word/2010/wordprocessingDrawing" xmlns:wp="http://schemas.openxmlformats.org/drawingml/2006/wordprocessingDrawing" xmlns:w10="urn:schemas-microsoft-com:office:word" xmlns:w="http://schemas.openxmlformats.org/wordprocessingml/2006/main" xmlns:w14="http://schemas.microsoft.com/office/word/2010/wordml" xmlns:w15="http://schemas.microsoft.com/office/word/2012/wordml" xmlns:wpg="http://schemas.microsoft.com/office/word/2010/wordprocessingGroup" xmlns:wpi="http://schemas.microsoft.com/office/word/2010/wordprocessingInk" xmlns:wne="http://schemas.microsoft.com/office/word/2006/wordml" xmlns:wps="http://schemas.microsoft.com/office/word/2010/wordprocessingShape" mc:Ignorable="w14 w15 wp14">
+<w:footnotes xmlns:wpc="http://schemas.microsoft.com/office/word/2010/wordprocessingCanvas" xmlns:cx="http://schemas.microsoft.com/office/drawing/2014/chartex" xmlns:cx1="http://schemas.microsoft.com/office/drawing/2015/9/8/chartex" xmlns:cx2="http://schemas.microsoft.com/office/drawing/2015/10/21/chartex" xmlns:cx3="http://schemas.microsoft.com/office/drawing/2016/5/9/chartex" xmlns:cx4="http://schemas.microsoft.com/office/drawing/2016/5/10/chartex" xmlns:cx5="http://schemas.microsoft.com/office/drawing/2016/5/11/chartex" xmlns:cx6="http://schemas.microsoft.com/office/drawing/2016/5/12/chartex" xmlns:cx7="http://schemas.microsoft.com/office/drawing/2016/5/13/chartex" xmlns:cx8="http://schemas.microsoft.com/office/drawing/2016/5/14/chartex" xmlns:mc="http://schemas.openxmlformats.org/markup-compatibility/2006" xmlns:aink="http://schemas.microsoft.com/office/drawing/2016/ink" xmlns:am3d="http://schemas.microsoft.com/office/drawing/2017/model3d" xmlns:o="urn:schemas-microsoft-com:office:office" xmlns:r="http://schemas.openxmlformats.org/officeDocument/2006/relationships" xmlns:m="http://schemas.openxmlformats.org/officeDocument/2006/math" xmlns:v="urn:schemas-microsoft-com:vml" xmlns:wp14="http://schemas.microsoft.com/office/word/2010/wordprocessingDrawing" xmlns:wp="http://schemas.openxmlformats.org/drawingml/2006/wordprocessingDrawing" xmlns:w10="urn:schemas-microsoft-com:office:word" xmlns:w="http://schemas.openxmlformats.org/wordprocessingml/2006/main" xmlns:w14="http://schemas.microsoft.com/office/word/2010/wordml" xmlns:w15="http://schemas.microsoft.com/office/word/2012/wordml" xmlns:w16cid="http://schemas.microsoft.com/office/word/2016/wordml/cid" xmlns:w16se="http://schemas.microsoft.com/office/word/2015/wordml/symex" xmlns:wpg="http://schemas.microsoft.com/office/word/2010/wordprocessingGroup" xmlns:wpi="http://schemas.microsoft.com/office/word/2010/wordprocessingInk" xmlns:wne="http://schemas.microsoft.com/office/word/2006/wordml" xmlns:wps="http://schemas.microsoft.com/office/word/2010/wordprocessingShape" mc:Ignorable="w14 w15 w16se w16cid wp14">
   <w:footnote w:type="separator" w:id="-1">
     <w:p>
       <w:pPr>
@@ -7723,7 +8661,7 @@
 </file>
 
 <file path=word/numbering.xml><?xml version="1.0" encoding="utf-8"?>
-<w:numbering xmlns:wpc="http://schemas.microsoft.com/office/word/2010/wordprocessingCanvas" xmlns:mc="http://schemas.openxmlformats.org/markup-compatibility/2006" xmlns:o="urn:schemas-microsoft-com:office:office" xmlns:r="http://schemas.openxmlformats.org/officeDocument/2006/relationships" xmlns:m="http://schemas.openxmlformats.org/officeDocument/2006/math" xmlns:v="urn:schemas-microsoft-com:vml" xmlns:wp14="http://schemas.microsoft.com/office/word/2010/wordprocessingDrawing" xmlns:wp="http://schemas.openxmlformats.org/drawingml/2006/wordprocessingDrawing" xmlns:w10="urn:schemas-microsoft-com:office:word" xmlns:w="http://schemas.openxmlformats.org/wordprocessingml/2006/main" xmlns:w14="http://schemas.microsoft.com/office/word/2010/wordml" xmlns:w15="http://schemas.microsoft.com/office/word/2012/wordml" xmlns:wpg="http://schemas.microsoft.com/office/word/2010/wordprocessingGroup" xmlns:wpi="http://schemas.microsoft.com/office/word/2010/wordprocessingInk" xmlns:wne="http://schemas.microsoft.com/office/word/2006/wordml" xmlns:wps="http://schemas.microsoft.com/office/word/2010/wordprocessingShape" mc:Ignorable="w14 w15 wp14">
+<w:numbering xmlns:wpc="http://schemas.microsoft.com/office/word/2010/wordprocessingCanvas" xmlns:cx="http://schemas.microsoft.com/office/drawing/2014/chartex" xmlns:cx1="http://schemas.microsoft.com/office/drawing/2015/9/8/chartex" xmlns:cx2="http://schemas.microsoft.com/office/drawing/2015/10/21/chartex" xmlns:cx3="http://schemas.microsoft.com/office/drawing/2016/5/9/chartex" xmlns:cx4="http://schemas.microsoft.com/office/drawing/2016/5/10/chartex" xmlns:cx5="http://schemas.microsoft.com/office/drawing/2016/5/11/chartex" xmlns:cx6="http://schemas.microsoft.com/office/drawing/2016/5/12/chartex" xmlns:cx7="http://schemas.microsoft.com/office/drawing/2016/5/13/chartex" xmlns:cx8="http://schemas.microsoft.com/office/drawing/2016/5/14/chartex" xmlns:mc="http://schemas.openxmlformats.org/markup-compatibility/2006" xmlns:aink="http://schemas.microsoft.com/office/drawing/2016/ink" xmlns:am3d="http://schemas.microsoft.com/office/drawing/2017/model3d" xmlns:o="urn:schemas-microsoft-com:office:office" xmlns:r="http://schemas.openxmlformats.org/officeDocument/2006/relationships" xmlns:m="http://schemas.openxmlformats.org/officeDocument/2006/math" xmlns:v="urn:schemas-microsoft-com:vml" xmlns:wp14="http://schemas.microsoft.com/office/word/2010/wordprocessingDrawing" xmlns:wp="http://schemas.openxmlformats.org/drawingml/2006/wordprocessingDrawing" xmlns:w10="urn:schemas-microsoft-com:office:word" xmlns:w="http://schemas.openxmlformats.org/wordprocessingml/2006/main" xmlns:w14="http://schemas.microsoft.com/office/word/2010/wordml" xmlns:w15="http://schemas.microsoft.com/office/word/2012/wordml" xmlns:w16cid="http://schemas.microsoft.com/office/word/2016/wordml/cid" xmlns:w16se="http://schemas.microsoft.com/office/word/2015/wordml/symex" xmlns:wpg="http://schemas.microsoft.com/office/word/2010/wordprocessingGroup" xmlns:wpi="http://schemas.microsoft.com/office/word/2010/wordprocessingInk" xmlns:wne="http://schemas.microsoft.com/office/word/2006/wordml" xmlns:wps="http://schemas.microsoft.com/office/word/2010/wordprocessingShape" mc:Ignorable="w14 w15 w16se w16cid wp14">
   <w:abstractNum w:abstractNumId="0" w15:restartNumberingAfterBreak="0">
     <w:nsid w:val="0220475A"/>
     <w:multiLevelType w:val="hybridMultilevel"/>
@@ -7838,6 +8776,297 @@
     </w:lvl>
   </w:abstractNum>
   <w:abstractNum w:abstractNumId="1" w15:restartNumberingAfterBreak="0">
+    <w:nsid w:val="09511F22"/>
+    <w:multiLevelType w:val="hybridMultilevel"/>
+    <w:tmpl w:val="6C125F2A"/>
+    <w:lvl w:ilvl="0" w:tplc="04090011">
+      <w:start w:val="1"/>
+      <w:numFmt w:val="decimal"/>
+      <w:lvlText w:val="%1)"/>
+      <w:lvlJc w:val="left"/>
+      <w:pPr>
+        <w:ind w:left="720" w:hanging="360"/>
+      </w:pPr>
+      <w:rPr>
+        <w:rFonts w:hint="default"/>
+      </w:rPr>
+    </w:lvl>
+    <w:lvl w:ilvl="1" w:tplc="04090019" w:tentative="1">
+      <w:start w:val="1"/>
+      <w:numFmt w:val="lowerLetter"/>
+      <w:lvlText w:val="%2."/>
+      <w:lvlJc w:val="left"/>
+      <w:pPr>
+        <w:ind w:left="1440" w:hanging="360"/>
+      </w:pPr>
+    </w:lvl>
+    <w:lvl w:ilvl="2" w:tplc="0409001B" w:tentative="1">
+      <w:start w:val="1"/>
+      <w:numFmt w:val="lowerRoman"/>
+      <w:lvlText w:val="%3."/>
+      <w:lvlJc w:val="right"/>
+      <w:pPr>
+        <w:ind w:left="2160" w:hanging="180"/>
+      </w:pPr>
+    </w:lvl>
+    <w:lvl w:ilvl="3" w:tplc="0409000F" w:tentative="1">
+      <w:start w:val="1"/>
+      <w:numFmt w:val="decimal"/>
+      <w:lvlText w:val="%4."/>
+      <w:lvlJc w:val="left"/>
+      <w:pPr>
+        <w:ind w:left="2880" w:hanging="360"/>
+      </w:pPr>
+    </w:lvl>
+    <w:lvl w:ilvl="4" w:tplc="04090019" w:tentative="1">
+      <w:start w:val="1"/>
+      <w:numFmt w:val="lowerLetter"/>
+      <w:lvlText w:val="%5."/>
+      <w:lvlJc w:val="left"/>
+      <w:pPr>
+        <w:ind w:left="3600" w:hanging="360"/>
+      </w:pPr>
+    </w:lvl>
+    <w:lvl w:ilvl="5" w:tplc="0409001B" w:tentative="1">
+      <w:start w:val="1"/>
+      <w:numFmt w:val="lowerRoman"/>
+      <w:lvlText w:val="%6."/>
+      <w:lvlJc w:val="right"/>
+      <w:pPr>
+        <w:ind w:left="4320" w:hanging="180"/>
+      </w:pPr>
+    </w:lvl>
+    <w:lvl w:ilvl="6" w:tplc="0409000F" w:tentative="1">
+      <w:start w:val="1"/>
+      <w:numFmt w:val="decimal"/>
+      <w:lvlText w:val="%7."/>
+      <w:lvlJc w:val="left"/>
+      <w:pPr>
+        <w:ind w:left="5040" w:hanging="360"/>
+      </w:pPr>
+    </w:lvl>
+    <w:lvl w:ilvl="7" w:tplc="04090019" w:tentative="1">
+      <w:start w:val="1"/>
+      <w:numFmt w:val="lowerLetter"/>
+      <w:lvlText w:val="%8."/>
+      <w:lvlJc w:val="left"/>
+      <w:pPr>
+        <w:ind w:left="5760" w:hanging="360"/>
+      </w:pPr>
+    </w:lvl>
+    <w:lvl w:ilvl="8" w:tplc="0409001B" w:tentative="1">
+      <w:start w:val="1"/>
+      <w:numFmt w:val="lowerRoman"/>
+      <w:lvlText w:val="%9."/>
+      <w:lvlJc w:val="right"/>
+      <w:pPr>
+        <w:ind w:left="6480" w:hanging="180"/>
+      </w:pPr>
+    </w:lvl>
+  </w:abstractNum>
+  <w:abstractNum w:abstractNumId="2" w15:restartNumberingAfterBreak="0">
+    <w:nsid w:val="133B76FE"/>
+    <w:multiLevelType w:val="hybridMultilevel"/>
+    <w:tmpl w:val="6D9C57E4"/>
+    <w:lvl w:ilvl="0" w:tplc="04090001">
+      <w:start w:val="1"/>
+      <w:numFmt w:val="bullet"/>
+      <w:lvlText w:val=""/>
+      <w:lvlJc w:val="left"/>
+      <w:pPr>
+        <w:ind w:left="720" w:hanging="360"/>
+      </w:pPr>
+      <w:rPr>
+        <w:rFonts w:ascii="Symbol" w:hAnsi="Symbol" w:hint="default"/>
+      </w:rPr>
+    </w:lvl>
+    <w:lvl w:ilvl="1" w:tplc="04090003">
+      <w:start w:val="1"/>
+      <w:numFmt w:val="bullet"/>
+      <w:lvlText w:val="o"/>
+      <w:lvlJc w:val="left"/>
+      <w:pPr>
+        <w:ind w:left="1440" w:hanging="360"/>
+      </w:pPr>
+      <w:rPr>
+        <w:rFonts w:ascii="Courier New" w:hAnsi="Courier New" w:cs="Courier New" w:hint="default"/>
+      </w:rPr>
+    </w:lvl>
+    <w:lvl w:ilvl="2" w:tplc="04090005" w:tentative="1">
+      <w:start w:val="1"/>
+      <w:numFmt w:val="bullet"/>
+      <w:lvlText w:val=""/>
+      <w:lvlJc w:val="left"/>
+      <w:pPr>
+        <w:ind w:left="2160" w:hanging="360"/>
+      </w:pPr>
+      <w:rPr>
+        <w:rFonts w:ascii="Wingdings" w:hAnsi="Wingdings" w:hint="default"/>
+      </w:rPr>
+    </w:lvl>
+    <w:lvl w:ilvl="3" w:tplc="04090001" w:tentative="1">
+      <w:start w:val="1"/>
+      <w:numFmt w:val="bullet"/>
+      <w:lvlText w:val=""/>
+      <w:lvlJc w:val="left"/>
+      <w:pPr>
+        <w:ind w:left="2880" w:hanging="360"/>
+      </w:pPr>
+      <w:rPr>
+        <w:rFonts w:ascii="Symbol" w:hAnsi="Symbol" w:hint="default"/>
+      </w:rPr>
+    </w:lvl>
+    <w:lvl w:ilvl="4" w:tplc="04090003" w:tentative="1">
+      <w:start w:val="1"/>
+      <w:numFmt w:val="bullet"/>
+      <w:lvlText w:val="o"/>
+      <w:lvlJc w:val="left"/>
+      <w:pPr>
+        <w:ind w:left="3600" w:hanging="360"/>
+      </w:pPr>
+      <w:rPr>
+        <w:rFonts w:ascii="Courier New" w:hAnsi="Courier New" w:cs="Courier New" w:hint="default"/>
+      </w:rPr>
+    </w:lvl>
+    <w:lvl w:ilvl="5" w:tplc="04090005" w:tentative="1">
+      <w:start w:val="1"/>
+      <w:numFmt w:val="bullet"/>
+      <w:lvlText w:val=""/>
+      <w:lvlJc w:val="left"/>
+      <w:pPr>
+        <w:ind w:left="4320" w:hanging="360"/>
+      </w:pPr>
+      <w:rPr>
+        <w:rFonts w:ascii="Wingdings" w:hAnsi="Wingdings" w:hint="default"/>
+      </w:rPr>
+    </w:lvl>
+    <w:lvl w:ilvl="6" w:tplc="04090001" w:tentative="1">
+      <w:start w:val="1"/>
+      <w:numFmt w:val="bullet"/>
+      <w:lvlText w:val=""/>
+      <w:lvlJc w:val="left"/>
+      <w:pPr>
+        <w:ind w:left="5040" w:hanging="360"/>
+      </w:pPr>
+      <w:rPr>
+        <w:rFonts w:ascii="Symbol" w:hAnsi="Symbol" w:hint="default"/>
+      </w:rPr>
+    </w:lvl>
+    <w:lvl w:ilvl="7" w:tplc="04090003" w:tentative="1">
+      <w:start w:val="1"/>
+      <w:numFmt w:val="bullet"/>
+      <w:lvlText w:val="o"/>
+      <w:lvlJc w:val="left"/>
+      <w:pPr>
+        <w:ind w:left="5760" w:hanging="360"/>
+      </w:pPr>
+      <w:rPr>
+        <w:rFonts w:ascii="Courier New" w:hAnsi="Courier New" w:cs="Courier New" w:hint="default"/>
+      </w:rPr>
+    </w:lvl>
+    <w:lvl w:ilvl="8" w:tplc="04090005" w:tentative="1">
+      <w:start w:val="1"/>
+      <w:numFmt w:val="bullet"/>
+      <w:lvlText w:val=""/>
+      <w:lvlJc w:val="left"/>
+      <w:pPr>
+        <w:ind w:left="6480" w:hanging="360"/>
+      </w:pPr>
+      <w:rPr>
+        <w:rFonts w:ascii="Wingdings" w:hAnsi="Wingdings" w:hint="default"/>
+      </w:rPr>
+    </w:lvl>
+  </w:abstractNum>
+  <w:abstractNum w:abstractNumId="3" w15:restartNumberingAfterBreak="0">
+    <w:nsid w:val="216B3BDF"/>
+    <w:multiLevelType w:val="hybridMultilevel"/>
+    <w:tmpl w:val="A4D87004"/>
+    <w:lvl w:ilvl="0" w:tplc="04090011">
+      <w:start w:val="1"/>
+      <w:numFmt w:val="decimal"/>
+      <w:lvlText w:val="%1)"/>
+      <w:lvlJc w:val="left"/>
+      <w:pPr>
+        <w:ind w:left="720" w:hanging="360"/>
+      </w:pPr>
+      <w:rPr>
+        <w:rFonts w:hint="default"/>
+      </w:rPr>
+    </w:lvl>
+    <w:lvl w:ilvl="1" w:tplc="04090019" w:tentative="1">
+      <w:start w:val="1"/>
+      <w:numFmt w:val="lowerLetter"/>
+      <w:lvlText w:val="%2."/>
+      <w:lvlJc w:val="left"/>
+      <w:pPr>
+        <w:ind w:left="1440" w:hanging="360"/>
+      </w:pPr>
+    </w:lvl>
+    <w:lvl w:ilvl="2" w:tplc="0409001B" w:tentative="1">
+      <w:start w:val="1"/>
+      <w:numFmt w:val="lowerRoman"/>
+      <w:lvlText w:val="%3."/>
+      <w:lvlJc w:val="right"/>
+      <w:pPr>
+        <w:ind w:left="2160" w:hanging="180"/>
+      </w:pPr>
+    </w:lvl>
+    <w:lvl w:ilvl="3" w:tplc="0409000F" w:tentative="1">
+      <w:start w:val="1"/>
+      <w:numFmt w:val="decimal"/>
+      <w:lvlText w:val="%4."/>
+      <w:lvlJc w:val="left"/>
+      <w:pPr>
+        <w:ind w:left="2880" w:hanging="360"/>
+      </w:pPr>
+    </w:lvl>
+    <w:lvl w:ilvl="4" w:tplc="04090019" w:tentative="1">
+      <w:start w:val="1"/>
+      <w:numFmt w:val="lowerLetter"/>
+      <w:lvlText w:val="%5."/>
+      <w:lvlJc w:val="left"/>
+      <w:pPr>
+        <w:ind w:left="3600" w:hanging="360"/>
+      </w:pPr>
+    </w:lvl>
+    <w:lvl w:ilvl="5" w:tplc="0409001B" w:tentative="1">
+      <w:start w:val="1"/>
+      <w:numFmt w:val="lowerRoman"/>
+      <w:lvlText w:val="%6."/>
+      <w:lvlJc w:val="right"/>
+      <w:pPr>
+        <w:ind w:left="4320" w:hanging="180"/>
+      </w:pPr>
+    </w:lvl>
+    <w:lvl w:ilvl="6" w:tplc="0409000F" w:tentative="1">
+      <w:start w:val="1"/>
+      <w:numFmt w:val="decimal"/>
+      <w:lvlText w:val="%7."/>
+      <w:lvlJc w:val="left"/>
+      <w:pPr>
+        <w:ind w:left="5040" w:hanging="360"/>
+      </w:pPr>
+    </w:lvl>
+    <w:lvl w:ilvl="7" w:tplc="04090019" w:tentative="1">
+      <w:start w:val="1"/>
+      <w:numFmt w:val="lowerLetter"/>
+      <w:lvlText w:val="%8."/>
+      <w:lvlJc w:val="left"/>
+      <w:pPr>
+        <w:ind w:left="5760" w:hanging="360"/>
+      </w:pPr>
+    </w:lvl>
+    <w:lvl w:ilvl="8" w:tplc="0409001B" w:tentative="1">
+      <w:start w:val="1"/>
+      <w:numFmt w:val="lowerRoman"/>
+      <w:lvlText w:val="%9."/>
+      <w:lvlJc w:val="right"/>
+      <w:pPr>
+        <w:ind w:left="6480" w:hanging="180"/>
+      </w:pPr>
+    </w:lvl>
+  </w:abstractNum>
+  <w:abstractNum w:abstractNumId="4" w15:restartNumberingAfterBreak="0">
     <w:nsid w:val="38344F00"/>
     <w:multiLevelType w:val="hybridMultilevel"/>
     <w:tmpl w:val="0FE2BDCC"/>
@@ -7951,16 +9180,25 @@
     </w:lvl>
   </w:abstractNum>
   <w:num w:numId="1">
-    <w:abstractNumId w:val="1"/>
+    <w:abstractNumId w:val="4"/>
   </w:num>
   <w:num w:numId="2">
     <w:abstractNumId w:val="0"/>
+  </w:num>
+  <w:num w:numId="3">
+    <w:abstractNumId w:val="1"/>
+  </w:num>
+  <w:num w:numId="4">
+    <w:abstractNumId w:val="2"/>
+  </w:num>
+  <w:num w:numId="5">
+    <w:abstractNumId w:val="3"/>
   </w:num>
 </w:numbering>
 </file>
 
 <file path=word/styles.xml><?xml version="1.0" encoding="utf-8"?>
-<w:styles xmlns:mc="http://schemas.openxmlformats.org/markup-compatibility/2006" xmlns:r="http://schemas.openxmlformats.org/officeDocument/2006/relationships" xmlns:w="http://schemas.openxmlformats.org/wordprocessingml/2006/main" xmlns:w14="http://schemas.microsoft.com/office/word/2010/wordml" xmlns:w15="http://schemas.microsoft.com/office/word/2012/wordml" mc:Ignorable="w14 w15">
+<w:styles xmlns:mc="http://schemas.openxmlformats.org/markup-compatibility/2006" xmlns:r="http://schemas.openxmlformats.org/officeDocument/2006/relationships" xmlns:w="http://schemas.openxmlformats.org/wordprocessingml/2006/main" xmlns:w14="http://schemas.microsoft.com/office/word/2010/wordml" xmlns:w15="http://schemas.microsoft.com/office/word/2012/wordml" xmlns:w16cid="http://schemas.microsoft.com/office/word/2016/wordml/cid" xmlns:w16se="http://schemas.microsoft.com/office/word/2015/wordml/symex" mc:Ignorable="w14 w15 w16se w16cid">
   <w:docDefaults>
     <w:rPrDefault>
       <w:rPr>
@@ -7976,7 +9214,7 @@
       </w:pPr>
     </w:pPrDefault>
   </w:docDefaults>
-  <w:latentStyles w:defLockedState="0" w:defUIPriority="99" w:defSemiHidden="0" w:defUnhideWhenUsed="0" w:defQFormat="0" w:count="371">
+  <w:latentStyles w:defLockedState="0" w:defUIPriority="99" w:defSemiHidden="0" w:defUnhideWhenUsed="0" w:defQFormat="0" w:count="375">
     <w:lsdException w:name="Normal" w:uiPriority="0" w:qFormat="1"/>
     <w:lsdException w:name="heading 1" w:uiPriority="9" w:qFormat="1"/>
     <w:lsdException w:name="heading 2" w:semiHidden="1" w:uiPriority="9" w:unhideWhenUsed="1" w:qFormat="1"/>
@@ -8082,7 +9320,6 @@
     <w:lsdException w:name="HTML Sample" w:semiHidden="1" w:unhideWhenUsed="1"/>
     <w:lsdException w:name="HTML Typewriter" w:semiHidden="1" w:unhideWhenUsed="1"/>
     <w:lsdException w:name="HTML Variable" w:semiHidden="1" w:unhideWhenUsed="1"/>
-    <w:lsdException w:name="Normal Table" w:semiHidden="1" w:unhideWhenUsed="1"/>
     <w:lsdException w:name="annotation subject" w:semiHidden="1" w:unhideWhenUsed="1"/>
     <w:lsdException w:name="No List" w:semiHidden="1" w:unhideWhenUsed="1"/>
     <w:lsdException w:name="Outline List 1" w:semiHidden="1" w:unhideWhenUsed="1"/>
@@ -8126,10 +9363,8 @@
     <w:lsdException w:name="Table Elegant" w:semiHidden="1" w:unhideWhenUsed="1"/>
     <w:lsdException w:name="Table Professional" w:semiHidden="1" w:unhideWhenUsed="1"/>
     <w:lsdException w:name="Table Subtle 1" w:semiHidden="1" w:unhideWhenUsed="1"/>
-    <w:lsdException w:name="Table Subtle 2" w:semiHidden="1" w:unhideWhenUsed="1"/>
     <w:lsdException w:name="Table Web 1" w:semiHidden="1" w:unhideWhenUsed="1"/>
     <w:lsdException w:name="Table Web 2" w:semiHidden="1" w:unhideWhenUsed="1"/>
-    <w:lsdException w:name="Table Web 3" w:semiHidden="1" w:unhideWhenUsed="1"/>
     <w:lsdException w:name="Balloon Text" w:semiHidden="1" w:unhideWhenUsed="1"/>
     <w:lsdException w:name="Table Grid" w:uiPriority="39"/>
     <w:lsdException w:name="Table Theme" w:semiHidden="1" w:unhideWhenUsed="1"/>
@@ -8348,6 +9583,10 @@
     <w:lsdException w:name="List Table 5 Dark Accent 6" w:uiPriority="50"/>
     <w:lsdException w:name="List Table 6 Colorful Accent 6" w:uiPriority="51"/>
     <w:lsdException w:name="List Table 7 Colorful Accent 6" w:uiPriority="52"/>
+    <w:lsdException w:name="Mention" w:semiHidden="1" w:unhideWhenUsed="1"/>
+    <w:lsdException w:name="Smart Hyperlink" w:semiHidden="1" w:unhideWhenUsed="1"/>
+    <w:lsdException w:name="Hashtag" w:semiHidden="1" w:unhideWhenUsed="1"/>
+    <w:lsdException w:name="Unresolved Mention" w:semiHidden="1" w:unhideWhenUsed="1"/>
   </w:latentStyles>
   <w:style w:type="paragraph" w:default="1" w:styleId="Normal">
     <w:name w:val="Normal"/>
@@ -8786,7 +10025,7 @@
 </file>
 
 <file path=customXml/itemProps1.xml><?xml version="1.0" encoding="utf-8"?>
-<ds:datastoreItem xmlns:ds="http://schemas.openxmlformats.org/officeDocument/2006/customXml" ds:itemID="{4F83193D-C227-457E-90CA-354E995794EF}">
+<ds:datastoreItem xmlns:ds="http://schemas.openxmlformats.org/officeDocument/2006/customXml" ds:itemID="{05B51D35-CD17-4ED9-ACEF-C2958EFB2BC3}">
   <ds:schemaRefs>
     <ds:schemaRef ds:uri="http://schemas.openxmlformats.org/officeDocument/2006/bibliography"/>
   </ds:schemaRefs>

</xml_diff>

<commit_message>
solution approach part updated
</commit_message>
<xml_diff>
--- a/Documents/Proposal_report.docx
+++ b/Documents/Proposal_report.docx
@@ -1622,7 +1622,7 @@
           </mc:Choice>
           <mc:Fallback>
             <w:pict>
-              <v:shapetype w14:anchorId="2A0C94C1" id="_x0000_t32" coordsize="21600,21600" o:spt="32" o:oned="t" path="m,l21600,21600e" filled="f">
+              <v:shapetype w14:anchorId="05C57405" id="_x0000_t32" coordsize="21600,21600" o:spt="32" o:oned="t" path="m,l21600,21600e" filled="f">
                 <v:path arrowok="t" fillok="f" o:connecttype="none"/>
                 <o:lock v:ext="edit" shapetype="t"/>
               </v:shapetype>
@@ -1797,7 +1797,7 @@
           </mc:Choice>
           <mc:Fallback>
             <w:pict>
-              <v:shape w14:anchorId="48DB9723" id="Straight Arrow Connector 11" o:spid="_x0000_s1026" type="#_x0000_t32" style="position:absolute;margin-left:241.45pt;margin-top:13.25pt;width:46.25pt;height:27.6pt;flip:y;z-index:251716608;visibility:visible;mso-wrap-style:square;mso-width-percent:0;mso-height-percent:0;mso-wrap-distance-left:9pt;mso-wrap-distance-top:0;mso-wrap-distance-right:9pt;mso-wrap-distance-bottom:0;mso-position-horizontal:absolute;mso-position-horizontal-relative:text;mso-position-vertical:absolute;mso-position-vertical-relative:text;mso-width-percent:0;mso-height-percent:0;mso-width-relative:margin;mso-height-relative:margin" o:gfxdata="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" strokecolor="#5b9bd5 [3204]" strokeweight=".5pt">
+              <v:shape w14:anchorId="75C4326C" id="Straight Arrow Connector 11" o:spid="_x0000_s1026" type="#_x0000_t32" style="position:absolute;margin-left:241.45pt;margin-top:13.25pt;width:46.25pt;height:27.6pt;flip:y;z-index:251716608;visibility:visible;mso-wrap-style:square;mso-width-percent:0;mso-height-percent:0;mso-wrap-distance-left:9pt;mso-wrap-distance-top:0;mso-wrap-distance-right:9pt;mso-wrap-distance-bottom:0;mso-position-horizontal:absolute;mso-position-horizontal-relative:text;mso-position-vertical:absolute;mso-position-vertical-relative:text;mso-width-percent:0;mso-height-percent:0;mso-width-relative:margin;mso-height-relative:margin" o:gfxdata="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" strokecolor="#5b9bd5 [3204]" strokeweight=".5pt">
                 <v:stroke endarrow="open" joinstyle="miter"/>
               </v:shape>
             </w:pict>
@@ -2197,7 +2197,7 @@
           </mc:Choice>
           <mc:Fallback>
             <w:pict>
-              <v:shape w14:anchorId="38C9A10C" id="Straight Arrow Connector 13" o:spid="_x0000_s1026" type="#_x0000_t32" style="position:absolute;margin-left:241.45pt;margin-top:14.8pt;width:46.25pt;height:18.1pt;z-index:251718656;visibility:visible;mso-wrap-style:square;mso-width-percent:0;mso-wrap-distance-left:9pt;mso-wrap-distance-top:0;mso-wrap-distance-right:9pt;mso-wrap-distance-bottom:0;mso-position-horizontal:absolute;mso-position-horizontal-relative:text;mso-position-vertical:absolute;mso-position-vertical-relative:text;mso-width-percent:0;mso-width-relative:margin" o:gfxdata="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" strokecolor="#5b9bd5 [3204]" strokeweight=".5pt">
+              <v:shape w14:anchorId="4F10DF31" id="Straight Arrow Connector 13" o:spid="_x0000_s1026" type="#_x0000_t32" style="position:absolute;margin-left:241.45pt;margin-top:14.8pt;width:46.25pt;height:18.1pt;z-index:251718656;visibility:visible;mso-wrap-style:square;mso-width-percent:0;mso-wrap-distance-left:9pt;mso-wrap-distance-top:0;mso-wrap-distance-right:9pt;mso-wrap-distance-bottom:0;mso-position-horizontal:absolute;mso-position-horizontal-relative:text;mso-position-vertical:absolute;mso-position-vertical-relative:text;mso-width-percent:0;mso-width-relative:margin" o:gfxdata="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" strokecolor="#5b9bd5 [3204]" strokeweight=".5pt">
                 <v:stroke endarrow="open" joinstyle="miter"/>
               </v:shape>
             </w:pict>
@@ -2269,7 +2269,7 @@
           </mc:Choice>
           <mc:Fallback>
             <w:pict>
-              <v:shape w14:anchorId="6D4B5526" id="Straight Arrow Connector 12" o:spid="_x0000_s1026" type="#_x0000_t32" style="position:absolute;margin-left:241.45pt;margin-top:6.1pt;width:46.25pt;height:0;z-index:251717632;visibility:visible;mso-wrap-style:square;mso-width-percent:0;mso-height-percent:0;mso-wrap-distance-left:9pt;mso-wrap-distance-top:0;mso-wrap-distance-right:9pt;mso-wrap-distance-bottom:0;mso-position-horizontal:absolute;mso-position-horizontal-relative:text;mso-position-vertical:absolute;mso-position-vertical-relative:text;mso-width-percent:0;mso-height-percent:0;mso-width-relative:margin;mso-height-relative:margin" o:gfxdata="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" strokecolor="#5b9bd5 [3204]" strokeweight=".5pt">
+              <v:shape w14:anchorId="5043918B" id="Straight Arrow Connector 12" o:spid="_x0000_s1026" type="#_x0000_t32" style="position:absolute;margin-left:241.45pt;margin-top:6.1pt;width:46.25pt;height:0;z-index:251717632;visibility:visible;mso-wrap-style:square;mso-width-percent:0;mso-height-percent:0;mso-wrap-distance-left:9pt;mso-wrap-distance-top:0;mso-wrap-distance-right:9pt;mso-wrap-distance-bottom:0;mso-position-horizontal:absolute;mso-position-horizontal-relative:text;mso-position-vertical:absolute;mso-position-vertical-relative:text;mso-width-percent:0;mso-height-percent:0;mso-width-relative:margin;mso-height-relative:margin" o:gfxdata="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" strokecolor="#5b9bd5 [3204]" strokeweight=".5pt">
                 <v:stroke endarrow="open" joinstyle="miter"/>
               </v:shape>
             </w:pict>
@@ -2335,7 +2335,7 @@
           </mc:Choice>
           <mc:Fallback>
             <w:pict>
-              <v:shape w14:anchorId="70B74C74" id="Straight Arrow Connector 4" o:spid="_x0000_s1026" type="#_x0000_t32" style="position:absolute;margin-left:87pt;margin-top:2.85pt;width:41.9pt;height:55.9pt;flip:y;z-index:251709440;visibility:visible;mso-wrap-style:square;mso-wrap-distance-left:9pt;mso-wrap-distance-top:0;mso-wrap-distance-right:9pt;mso-wrap-distance-bottom:0;mso-position-horizontal:absolute;mso-position-horizontal-relative:text;mso-position-vertical:absolute;mso-position-vertical-relative:text" o:gfxdata="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" strokecolor="#5b9bd5 [3204]" strokeweight=".5pt">
+              <v:shape w14:anchorId="2951C7BF" id="Straight Arrow Connector 4" o:spid="_x0000_s1026" type="#_x0000_t32" style="position:absolute;margin-left:87pt;margin-top:2.85pt;width:41.9pt;height:55.9pt;flip:y;z-index:251709440;visibility:visible;mso-wrap-style:square;mso-wrap-distance-left:9pt;mso-wrap-distance-top:0;mso-wrap-distance-right:9pt;mso-wrap-distance-bottom:0;mso-position-horizontal:absolute;mso-position-horizontal-relative:text;mso-position-vertical:absolute;mso-position-vertical-relative:text" o:gfxdata="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" strokecolor="#5b9bd5 [3204]" strokeweight=".5pt">
                 <v:stroke endarrow="open" joinstyle="miter"/>
               </v:shape>
             </w:pict>
@@ -2628,7 +2628,7 @@
           </mc:Choice>
           <mc:Fallback>
             <w:pict>
-              <v:shape w14:anchorId="6ABD8586" id="Straight Arrow Connector 18" o:spid="_x0000_s1026" type="#_x0000_t32" style="position:absolute;margin-left:240.05pt;margin-top:8.3pt;width:46.25pt;height:41pt;flip:y;z-index:251720704;visibility:visible;mso-wrap-style:square;mso-wrap-distance-left:9pt;mso-wrap-distance-top:0;mso-wrap-distance-right:9pt;mso-wrap-distance-bottom:0;mso-position-horizontal:absolute;mso-position-horizontal-relative:text;mso-position-vertical:absolute;mso-position-vertical-relative:text" o:gfxdata="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" strokecolor="#5b9bd5 [3204]" strokeweight=".5pt">
+              <v:shape w14:anchorId="2A46FD28" id="Straight Arrow Connector 18" o:spid="_x0000_s1026" type="#_x0000_t32" style="position:absolute;margin-left:240.05pt;margin-top:8.3pt;width:46.25pt;height:41pt;flip:y;z-index:251720704;visibility:visible;mso-wrap-style:square;mso-wrap-distance-left:9pt;mso-wrap-distance-top:0;mso-wrap-distance-right:9pt;mso-wrap-distance-bottom:0;mso-position-horizontal:absolute;mso-position-horizontal-relative:text;mso-position-vertical:absolute;mso-position-vertical-relative:text" o:gfxdata="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" strokecolor="#5b9bd5 [3204]" strokeweight=".5pt">
                 <v:stroke endarrow="open" joinstyle="miter"/>
               </v:shape>
             </w:pict>
@@ -2694,7 +2694,7 @@
           </mc:Choice>
           <mc:Fallback>
             <w:pict>
-              <v:shape w14:anchorId="437DE1C8" id="Straight Arrow Connector 5" o:spid="_x0000_s1026" type="#_x0000_t32" style="position:absolute;margin-left:79.2pt;margin-top:1.3pt;width:49.6pt;height:59.4pt;z-index:251710464;visibility:visible;mso-wrap-style:square;mso-wrap-distance-left:9pt;mso-wrap-distance-top:0;mso-wrap-distance-right:9pt;mso-wrap-distance-bottom:0;mso-position-horizontal:absolute;mso-position-horizontal-relative:text;mso-position-vertical:absolute;mso-position-vertical-relative:text" o:gfxdata="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" strokecolor="#5b9bd5 [3204]" strokeweight=".5pt">
+              <v:shape w14:anchorId="532CA3C9" id="Straight Arrow Connector 5" o:spid="_x0000_s1026" type="#_x0000_t32" style="position:absolute;margin-left:79.2pt;margin-top:1.3pt;width:49.6pt;height:59.4pt;z-index:251710464;visibility:visible;mso-wrap-style:square;mso-wrap-distance-left:9pt;mso-wrap-distance-top:0;mso-wrap-distance-right:9pt;mso-wrap-distance-bottom:0;mso-position-horizontal:absolute;mso-position-horizontal-relative:text;mso-position-vertical:absolute;mso-position-vertical-relative:text" o:gfxdata="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" strokecolor="#5b9bd5 [3204]" strokeweight=".5pt">
                 <v:stroke endarrow="open" joinstyle="miter"/>
               </v:shape>
             </w:pict>
@@ -2959,7 +2959,7 @@
           </mc:Choice>
           <mc:Fallback>
             <w:pict>
-              <v:shape w14:anchorId="2B144274" id="Straight Arrow Connector 24" o:spid="_x0000_s1026" type="#_x0000_t32" style="position:absolute;margin-left:240.05pt;margin-top:16.8pt;width:47.7pt;height:68.65pt;z-index:251726848;visibility:visible;mso-wrap-style:square;mso-wrap-distance-left:9pt;mso-wrap-distance-top:0;mso-wrap-distance-right:9pt;mso-wrap-distance-bottom:0;mso-position-horizontal:absolute;mso-position-horizontal-relative:text;mso-position-vertical:absolute;mso-position-vertical-relative:text" o:gfxdata="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" strokecolor="#5b9bd5 [3204]" strokeweight=".5pt">
+              <v:shape w14:anchorId="6291D93B" id="Straight Arrow Connector 24" o:spid="_x0000_s1026" type="#_x0000_t32" style="position:absolute;margin-left:240.05pt;margin-top:16.8pt;width:47.7pt;height:68.65pt;z-index:251726848;visibility:visible;mso-wrap-style:square;mso-wrap-distance-left:9pt;mso-wrap-distance-top:0;mso-wrap-distance-right:9pt;mso-wrap-distance-bottom:0;mso-position-horizontal:absolute;mso-position-horizontal-relative:text;mso-position-vertical:absolute;mso-position-vertical-relative:text" o:gfxdata="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" strokecolor="#5b9bd5 [3204]" strokeweight=".5pt">
                 <v:stroke endarrow="open" joinstyle="miter"/>
               </v:shape>
             </w:pict>
@@ -3026,7 +3026,7 @@
           </mc:Choice>
           <mc:Fallback>
             <w:pict>
-              <v:shape w14:anchorId="5B8198A0" id="Straight Arrow Connector 20" o:spid="_x0000_s1026" type="#_x0000_t32" style="position:absolute;margin-left:240.05pt;margin-top:17pt;width:46.25pt;height:31.3pt;z-index:251722752;visibility:visible;mso-wrap-style:square;mso-wrap-distance-left:9pt;mso-wrap-distance-top:0;mso-wrap-distance-right:9pt;mso-wrap-distance-bottom:0;mso-position-horizontal:absolute;mso-position-horizontal-relative:text;mso-position-vertical:absolute;mso-position-vertical-relative:text" o:gfxdata="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" strokecolor="#5b9bd5 [3204]" strokeweight=".5pt">
+              <v:shape w14:anchorId="67B7C231" id="Straight Arrow Connector 20" o:spid="_x0000_s1026" type="#_x0000_t32" style="position:absolute;margin-left:240.05pt;margin-top:17pt;width:46.25pt;height:31.3pt;z-index:251722752;visibility:visible;mso-wrap-style:square;mso-wrap-distance-left:9pt;mso-wrap-distance-top:0;mso-wrap-distance-right:9pt;mso-wrap-distance-bottom:0;mso-position-horizontal:absolute;mso-position-horizontal-relative:text;mso-position-vertical:absolute;mso-position-vertical-relative:text" o:gfxdata="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" strokecolor="#5b9bd5 [3204]" strokeweight=".5pt">
                 <v:stroke endarrow="open" joinstyle="miter"/>
               </v:shape>
             </w:pict>
@@ -3093,7 +3093,7 @@
           </mc:Choice>
           <mc:Fallback>
             <w:pict>
-              <v:shape w14:anchorId="4295D65B" id="Straight Arrow Connector 19" o:spid="_x0000_s1026" type="#_x0000_t32" style="position:absolute;margin-left:240.05pt;margin-top:6.6pt;width:46.25pt;height:3.05pt;z-index:251721728;visibility:visible;mso-wrap-style:square;mso-wrap-distance-left:9pt;mso-wrap-distance-top:0;mso-wrap-distance-right:9pt;mso-wrap-distance-bottom:0;mso-position-horizontal:absolute;mso-position-horizontal-relative:text;mso-position-vertical:absolute;mso-position-vertical-relative:text" o:gfxdata="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" strokecolor="#5b9bd5 [3204]" strokeweight=".5pt">
+              <v:shape w14:anchorId="2E211687" id="Straight Arrow Connector 19" o:spid="_x0000_s1026" type="#_x0000_t32" style="position:absolute;margin-left:240.05pt;margin-top:6.6pt;width:46.25pt;height:3.05pt;z-index:251721728;visibility:visible;mso-wrap-style:square;mso-wrap-distance-left:9pt;mso-wrap-distance-top:0;mso-wrap-distance-right:9pt;mso-wrap-distance-bottom:0;mso-position-horizontal:absolute;mso-position-horizontal-relative:text;mso-position-vertical:absolute;mso-position-vertical-relative:text" o:gfxdata="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" strokecolor="#5b9bd5 [3204]" strokeweight=".5pt">
                 <v:stroke endarrow="open" joinstyle="miter"/>
               </v:shape>
             </w:pict>
@@ -4542,7 +4542,7 @@
           </mc:Choice>
           <mc:Fallback>
             <w:pict>
-              <v:shape w14:anchorId="5EBEC2A2" id="Straight Arrow Connector 25" o:spid="_x0000_s1026" type="#_x0000_t32" style="position:absolute;margin-left:306.4pt;margin-top:2.45pt;width:159.75pt;height:33.75pt;z-index:251700224;visibility:visible;mso-wrap-style:square;mso-wrap-distance-left:9pt;mso-wrap-distance-top:0;mso-wrap-distance-right:9pt;mso-wrap-distance-bottom:0;mso-position-horizontal:absolute;mso-position-horizontal-relative:text;mso-position-vertical:absolute;mso-position-vertical-relative:text" o:gfxdata="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" strokecolor="#5b9bd5 [3204]" strokeweight=".5pt">
+              <v:shape w14:anchorId="733580BD" id="Straight Arrow Connector 25" o:spid="_x0000_s1026" type="#_x0000_t32" style="position:absolute;margin-left:306.4pt;margin-top:2.45pt;width:159.75pt;height:33.75pt;z-index:251700224;visibility:visible;mso-wrap-style:square;mso-wrap-distance-left:9pt;mso-wrap-distance-top:0;mso-wrap-distance-right:9pt;mso-wrap-distance-bottom:0;mso-position-horizontal:absolute;mso-position-horizontal-relative:text;mso-position-vertical:absolute;mso-position-vertical-relative:text" o:gfxdata="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" strokecolor="#5b9bd5 [3204]" strokeweight=".5pt">
                 <v:stroke endarrow="open" joinstyle="miter"/>
               </v:shape>
             </w:pict>
@@ -4617,7 +4617,7 @@
           </mc:Choice>
           <mc:Fallback>
             <w:pict>
-              <v:shape w14:anchorId="5830DD58" id="Straight Arrow Connector 26" o:spid="_x0000_s1026" type="#_x0000_t32" style="position:absolute;margin-left:300.4pt;margin-top:3.2pt;width:62.25pt;height:35.25pt;z-index:251693056;visibility:visible;mso-wrap-style:square;mso-width-percent:0;mso-height-percent:0;mso-wrap-distance-left:9pt;mso-wrap-distance-top:0;mso-wrap-distance-right:9pt;mso-wrap-distance-bottom:0;mso-position-horizontal:absolute;mso-position-horizontal-relative:text;mso-position-vertical:absolute;mso-position-vertical-relative:text;mso-width-percent:0;mso-height-percent:0;mso-width-relative:margin;mso-height-relative:margin" o:gfxdata="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" strokecolor="#5b9bd5 [3204]" strokeweight=".5pt">
+              <v:shape w14:anchorId="101696E6" id="Straight Arrow Connector 26" o:spid="_x0000_s1026" type="#_x0000_t32" style="position:absolute;margin-left:300.4pt;margin-top:3.2pt;width:62.25pt;height:35.25pt;z-index:251693056;visibility:visible;mso-wrap-style:square;mso-width-percent:0;mso-height-percent:0;mso-wrap-distance-left:9pt;mso-wrap-distance-top:0;mso-wrap-distance-right:9pt;mso-wrap-distance-bottom:0;mso-position-horizontal:absolute;mso-position-horizontal-relative:text;mso-position-vertical:absolute;mso-position-vertical-relative:text;mso-width-percent:0;mso-height-percent:0;mso-width-relative:margin;mso-height-relative:margin" o:gfxdata="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" strokecolor="#5b9bd5 [3204]" strokeweight=".5pt">
                 <v:stroke endarrow="open" joinstyle="miter"/>
               </v:shape>
             </w:pict>
@@ -4689,7 +4689,7 @@
           </mc:Choice>
           <mc:Fallback>
             <w:pict>
-              <v:shape w14:anchorId="6C215C8E" id="Straight Arrow Connector 27" o:spid="_x0000_s1026" type="#_x0000_t32" style="position:absolute;margin-left:256.9pt;margin-top:3.2pt;width:35.25pt;height:36pt;z-index:251692032;visibility:visible;mso-wrap-style:square;mso-width-percent:0;mso-wrap-distance-left:9pt;mso-wrap-distance-top:0;mso-wrap-distance-right:9pt;mso-wrap-distance-bottom:0;mso-position-horizontal:absolute;mso-position-horizontal-relative:text;mso-position-vertical:absolute;mso-position-vertical-relative:text;mso-width-percent:0;mso-width-relative:margin" o:gfxdata="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" strokecolor="#5b9bd5 [3204]" strokeweight=".5pt">
+              <v:shape w14:anchorId="3A822CE3" id="Straight Arrow Connector 27" o:spid="_x0000_s1026" type="#_x0000_t32" style="position:absolute;margin-left:256.9pt;margin-top:3.2pt;width:35.25pt;height:36pt;z-index:251692032;visibility:visible;mso-wrap-style:square;mso-width-percent:0;mso-wrap-distance-left:9pt;mso-wrap-distance-top:0;mso-wrap-distance-right:9pt;mso-wrap-distance-bottom:0;mso-position-horizontal:absolute;mso-position-horizontal-relative:text;mso-position-vertical:absolute;mso-position-vertical-relative:text;mso-width-percent:0;mso-width-relative:margin" o:gfxdata="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" strokecolor="#5b9bd5 [3204]" strokeweight=".5pt">
                 <v:stroke endarrow="open" joinstyle="miter"/>
               </v:shape>
             </w:pict>
@@ -4758,7 +4758,7 @@
           </mc:Choice>
           <mc:Fallback>
             <w:pict>
-              <v:shape w14:anchorId="196DD474" id="Straight Arrow Connector 28" o:spid="_x0000_s1026" type="#_x0000_t32" style="position:absolute;margin-left:179.65pt;margin-top:2.45pt;width:56.25pt;height:35.25pt;flip:x;z-index:251691008;visibility:visible;mso-wrap-style:square;mso-wrap-distance-left:9pt;mso-wrap-distance-top:0;mso-wrap-distance-right:9pt;mso-wrap-distance-bottom:0;mso-position-horizontal:absolute;mso-position-horizontal-relative:text;mso-position-vertical:absolute;mso-position-vertical-relative:text" o:gfxdata="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" strokecolor="#5b9bd5 [3204]" strokeweight=".5pt">
+              <v:shape w14:anchorId="7F4AFFF3" id="Straight Arrow Connector 28" o:spid="_x0000_s1026" type="#_x0000_t32" style="position:absolute;margin-left:179.65pt;margin-top:2.45pt;width:56.25pt;height:35.25pt;flip:x;z-index:251691008;visibility:visible;mso-wrap-style:square;mso-wrap-distance-left:9pt;mso-wrap-distance-top:0;mso-wrap-distance-right:9pt;mso-wrap-distance-bottom:0;mso-position-horizontal:absolute;mso-position-horizontal-relative:text;mso-position-vertical:absolute;mso-position-vertical-relative:text" o:gfxdata="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" strokecolor="#5b9bd5 [3204]" strokeweight=".5pt">
                 <v:stroke endarrow="open" joinstyle="miter"/>
               </v:shape>
             </w:pict>
@@ -4827,7 +4827,7 @@
           </mc:Choice>
           <mc:Fallback>
             <w:pict>
-              <v:shape w14:anchorId="62298BDA" id="Straight Arrow Connector 29" o:spid="_x0000_s1026" type="#_x0000_t32" style="position:absolute;margin-left:70.9pt;margin-top:3.2pt;width:123.75pt;height:35.25pt;flip:x;z-index:251689984;visibility:visible;mso-wrap-style:square;mso-wrap-distance-left:9pt;mso-wrap-distance-top:0;mso-wrap-distance-right:9pt;mso-wrap-distance-bottom:0;mso-position-horizontal:absolute;mso-position-horizontal-relative:text;mso-position-vertical:absolute;mso-position-vertical-relative:text" o:gfxdata="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" strokecolor="#5b9bd5 [3204]" strokeweight=".5pt">
+              <v:shape w14:anchorId="4FDD9B1C" id="Straight Arrow Connector 29" o:spid="_x0000_s1026" type="#_x0000_t32" style="position:absolute;margin-left:70.9pt;margin-top:3.2pt;width:123.75pt;height:35.25pt;flip:x;z-index:251689984;visibility:visible;mso-wrap-style:square;mso-wrap-distance-left:9pt;mso-wrap-distance-top:0;mso-wrap-distance-right:9pt;mso-wrap-distance-bottom:0;mso-position-horizontal:absolute;mso-position-horizontal-relative:text;mso-position-vertical:absolute;mso-position-vertical-relative:text" o:gfxdata="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" strokecolor="#5b9bd5 [3204]" strokeweight=".5pt">
                 <v:stroke endarrow="open" joinstyle="miter"/>
               </v:shape>
             </w:pict>
@@ -5418,7 +5418,7 @@
           </mc:Choice>
           <mc:Fallback>
             <w:pict>
-              <v:line w14:anchorId="167AC2D3" id="Straight Connector 35" o:spid="_x0000_s1026" style="position:absolute;flip:y;z-index:251702272;visibility:visible;mso-wrap-style:square;mso-wrap-distance-left:9pt;mso-wrap-distance-top:0;mso-wrap-distance-right:9pt;mso-wrap-distance-bottom:0;mso-position-horizontal:absolute;mso-position-horizontal-relative:text;mso-position-vertical:absolute;mso-position-vertical-relative:text" from="11.65pt,30.3pt" to="13.9pt,184.05pt" o:gfxdata="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" strokecolor="#5b9bd5 [3204]" strokeweight=".5pt">
+              <v:line w14:anchorId="2BCE13F2" id="Straight Connector 35" o:spid="_x0000_s1026" style="position:absolute;flip:y;z-index:251702272;visibility:visible;mso-wrap-style:square;mso-wrap-distance-left:9pt;mso-wrap-distance-top:0;mso-wrap-distance-right:9pt;mso-wrap-distance-bottom:0;mso-position-horizontal:absolute;mso-position-horizontal-relative:text;mso-position-vertical:absolute;mso-position-vertical-relative:text" from="11.65pt,30.3pt" to="13.9pt,184.05pt" o:gfxdata="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" strokecolor="#5b9bd5 [3204]" strokeweight=".5pt">
                 <v:stroke joinstyle="miter"/>
               </v:line>
             </w:pict>
@@ -5484,7 +5484,7 @@
           </mc:Choice>
           <mc:Fallback>
             <w:pict>
-              <v:line w14:anchorId="37251FC4" id="Straight Connector 36" o:spid="_x0000_s1026" style="position:absolute;flip:y;z-index:251701248;visibility:visible;mso-wrap-style:square;mso-wrap-distance-left:9pt;mso-wrap-distance-top:0;mso-wrap-distance-right:9pt;mso-wrap-distance-bottom:0;mso-position-horizontal:absolute;mso-position-horizontal-relative:text;mso-position-vertical:absolute;mso-position-vertical-relative:text" from="145.15pt,29.55pt" to="145.15pt,150.3pt" o:gfxdata="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" strokecolor="#5b9bd5 [3204]" strokeweight=".5pt">
+              <v:line w14:anchorId="5E363D68" id="Straight Connector 36" o:spid="_x0000_s1026" style="position:absolute;flip:y;z-index:251701248;visibility:visible;mso-wrap-style:square;mso-wrap-distance-left:9pt;mso-wrap-distance-top:0;mso-wrap-distance-right:9pt;mso-wrap-distance-bottom:0;mso-position-horizontal:absolute;mso-position-horizontal-relative:text;mso-position-vertical:absolute;mso-position-vertical-relative:text" from="145.15pt,29.55pt" to="145.15pt,150.3pt" o:gfxdata="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" strokecolor="#5b9bd5 [3204]" strokeweight=".5pt">
                 <v:stroke joinstyle="miter"/>
               </v:line>
             </w:pict>
@@ -5772,7 +5772,7 @@
           </mc:Choice>
           <mc:Fallback>
             <w:pict>
-              <v:shape w14:anchorId="1C5C6804" id="Straight Arrow Connector 39" o:spid="_x0000_s1026" type="#_x0000_t32" style="position:absolute;margin-left:145.15pt;margin-top:18.4pt;width:34.5pt;height:.75pt;z-index:251698176;visibility:visible;mso-wrap-style:square;mso-wrap-distance-left:9pt;mso-wrap-distance-top:0;mso-wrap-distance-right:9pt;mso-wrap-distance-bottom:0;mso-position-horizontal:absolute;mso-position-horizontal-relative:text;mso-position-vertical:absolute;mso-position-vertical-relative:text" o:gfxdata="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" strokecolor="#5b9bd5 [3204]" strokeweight=".5pt">
+              <v:shape w14:anchorId="05D15CFC" id="Straight Arrow Connector 39" o:spid="_x0000_s1026" type="#_x0000_t32" style="position:absolute;margin-left:145.15pt;margin-top:18.4pt;width:34.5pt;height:.75pt;z-index:251698176;visibility:visible;mso-wrap-style:square;mso-wrap-distance-left:9pt;mso-wrap-distance-top:0;mso-wrap-distance-right:9pt;mso-wrap-distance-bottom:0;mso-position-horizontal:absolute;mso-position-horizontal-relative:text;mso-position-vertical:absolute;mso-position-vertical-relative:text" o:gfxdata="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" strokecolor="#5b9bd5 [3204]" strokeweight=".5pt">
                 <v:stroke endarrow="open" joinstyle="miter"/>
               </v:shape>
             </w:pict>
@@ -5851,7 +5851,7 @@
           </mc:Choice>
           <mc:Fallback>
             <w:pict>
-              <v:shape w14:anchorId="38267432" id="Straight Arrow Connector 40" o:spid="_x0000_s1026" type="#_x0000_t32" style="position:absolute;margin-left:13.9pt;margin-top:4.2pt;width:21.75pt;height:0;z-index:251703296;visibility:visible;mso-wrap-style:square;mso-wrap-distance-left:9pt;mso-wrap-distance-top:0;mso-wrap-distance-right:9pt;mso-wrap-distance-bottom:0;mso-position-horizontal:absolute;mso-position-horizontal-relative:text;mso-position-vertical:absolute;mso-position-vertical-relative:text" o:gfxdata="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" strokecolor="#5b9bd5 [3204]" strokeweight=".5pt">
+              <v:shape w14:anchorId="47E64870" id="Straight Arrow Connector 40" o:spid="_x0000_s1026" type="#_x0000_t32" style="position:absolute;margin-left:13.9pt;margin-top:4.2pt;width:21.75pt;height:0;z-index:251703296;visibility:visible;mso-wrap-style:square;mso-wrap-distance-left:9pt;mso-wrap-distance-top:0;mso-wrap-distance-right:9pt;mso-wrap-distance-bottom:0;mso-position-horizontal:absolute;mso-position-horizontal-relative:text;mso-position-vertical:absolute;mso-position-vertical-relative:text" o:gfxdata="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" strokecolor="#5b9bd5 [3204]" strokeweight=".5pt">
                 <v:stroke endarrow="open" joinstyle="miter"/>
               </v:shape>
             </w:pict>
@@ -6031,7 +6031,7 @@
           </mc:Choice>
           <mc:Fallback>
             <w:pict>
-              <v:shape w14:anchorId="1D28E08D" id="Straight Arrow Connector 42" o:spid="_x0000_s1026" type="#_x0000_t32" style="position:absolute;margin-left:145.15pt;margin-top:27.5pt;width:34.5pt;height:0;z-index:251699200;visibility:visible;mso-wrap-style:square;mso-wrap-distance-left:9pt;mso-wrap-distance-top:0;mso-wrap-distance-right:9pt;mso-wrap-distance-bottom:0;mso-position-horizontal:absolute;mso-position-horizontal-relative:text;mso-position-vertical:absolute;mso-position-vertical-relative:text" o:gfxdata="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" strokecolor="#5b9bd5 [3204]" strokeweight=".5pt">
+              <v:shape w14:anchorId="7F006D25" id="Straight Arrow Connector 42" o:spid="_x0000_s1026" type="#_x0000_t32" style="position:absolute;margin-left:145.15pt;margin-top:27.5pt;width:34.5pt;height:0;z-index:251699200;visibility:visible;mso-wrap-style:square;mso-wrap-distance-left:9pt;mso-wrap-distance-top:0;mso-wrap-distance-right:9pt;mso-wrap-distance-bottom:0;mso-position-horizontal:absolute;mso-position-horizontal-relative:text;mso-position-vertical:absolute;mso-position-vertical-relative:text" o:gfxdata="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" strokecolor="#5b9bd5 [3204]" strokeweight=".5pt">
                 <v:stroke endarrow="open" joinstyle="miter"/>
               </v:shape>
             </w:pict>
@@ -6218,7 +6218,7 @@
           </mc:Choice>
           <mc:Fallback>
             <w:pict>
-              <v:shape w14:anchorId="31DBDA2F" id="Straight Arrow Connector 44" o:spid="_x0000_s1026" type="#_x0000_t32" style="position:absolute;margin-left:11.65pt;margin-top:-.15pt;width:20.25pt;height:0;z-index:251704320;visibility:visible;mso-wrap-style:square;mso-wrap-distance-left:9pt;mso-wrap-distance-top:0;mso-wrap-distance-right:9pt;mso-wrap-distance-bottom:0;mso-position-horizontal:absolute;mso-position-horizontal-relative:text;mso-position-vertical:absolute;mso-position-vertical-relative:text" o:gfxdata="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" strokecolor="#5b9bd5 [3204]" strokeweight=".5pt">
+              <v:shape w14:anchorId="516B2E5E" id="Straight Arrow Connector 44" o:spid="_x0000_s1026" type="#_x0000_t32" style="position:absolute;margin-left:11.65pt;margin-top:-.15pt;width:20.25pt;height:0;z-index:251704320;visibility:visible;mso-wrap-style:square;mso-wrap-distance-left:9pt;mso-wrap-distance-top:0;mso-wrap-distance-right:9pt;mso-wrap-distance-bottom:0;mso-position-horizontal:absolute;mso-position-horizontal-relative:text;mso-position-vertical:absolute;mso-position-vertical-relative:text" o:gfxdata="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" strokecolor="#5b9bd5 [3204]" strokeweight=".5pt">
                 <v:stroke endarrow="open" joinstyle="miter"/>
               </v:shape>
             </w:pict>
@@ -7702,6 +7702,30 @@
     <w:p>
       <w:pPr>
         <w:pStyle w:val="ListParagraph"/>
+        <w:ind w:left="1440"/>
+        <w:jc w:val="both"/>
+        <w:rPr>
+          <w:rFonts w:ascii="Times New Roman" w:hAnsi="Times New Roman" w:cs="Times New Roman"/>
+          <w:sz w:val="24"/>
+          <w:szCs w:val="24"/>
+        </w:rPr>
+      </w:pPr>
+    </w:p>
+    <w:p>
+      <w:pPr>
+        <w:pStyle w:val="ListParagraph"/>
+        <w:ind w:left="1440"/>
+        <w:jc w:val="both"/>
+        <w:rPr>
+          <w:rFonts w:ascii="Times New Roman" w:hAnsi="Times New Roman" w:cs="Times New Roman"/>
+          <w:sz w:val="24"/>
+          <w:szCs w:val="24"/>
+        </w:rPr>
+      </w:pPr>
+    </w:p>
+    <w:p>
+      <w:pPr>
+        <w:pStyle w:val="ListParagraph"/>
         <w:numPr>
           <w:ilvl w:val="0"/>
           <w:numId w:val="4"/>
@@ -7719,11 +7743,34 @@
           <w:sz w:val="24"/>
           <w:szCs w:val="24"/>
         </w:rPr>
+        <w:lastRenderedPageBreak/>
         <w:t>Demo and presentation of modules</w:t>
       </w:r>
     </w:p>
     <w:p>
       <w:pPr>
+        <w:rPr>
+          <w:rFonts w:ascii="Times New Roman" w:hAnsi="Times New Roman" w:cs="Times New Roman"/>
+          <w:sz w:val="24"/>
+          <w:szCs w:val="24"/>
+        </w:rPr>
+      </w:pPr>
+      <w:r>
+        <w:rPr>
+          <w:rFonts w:ascii="Times New Roman" w:hAnsi="Times New Roman" w:cs="Times New Roman"/>
+          <w:sz w:val="24"/>
+          <w:szCs w:val="24"/>
+        </w:rPr>
+        <w:t>The ready modules shall be demonstrated. This will satisfy the client about the progress and increase confidence in the company’s abilities.</w:t>
+      </w:r>
+    </w:p>
+    <w:p>
+      <w:pPr>
+        <w:pStyle w:val="ListParagraph"/>
+        <w:numPr>
+          <w:ilvl w:val="0"/>
+          <w:numId w:val="4"/>
+        </w:numPr>
         <w:jc w:val="both"/>
         <w:rPr>
           <w:rFonts w:ascii="Times New Roman" w:hAnsi="Times New Roman" w:cs="Times New Roman"/>
@@ -7731,6 +7778,14 @@
           <w:szCs w:val="24"/>
         </w:rPr>
       </w:pPr>
+      <w:r>
+        <w:rPr>
+          <w:rFonts w:ascii="Times New Roman" w:hAnsi="Times New Roman" w:cs="Times New Roman"/>
+          <w:sz w:val="24"/>
+          <w:szCs w:val="24"/>
+        </w:rPr>
+        <w:t>Theoretical and analytical work on the design</w:t>
+      </w:r>
     </w:p>
     <w:p>
       <w:pPr>
@@ -7749,7 +7804,7 @@
           <w:sz w:val="24"/>
           <w:szCs w:val="24"/>
         </w:rPr>
-        <w:t>The ready modules shall be demonstrated. This will satisfy the client about the progress and increase confidence in the company’s abilities.</w:t>
+        <w:t xml:space="preserve">Work must be done on the details of overall project. Theoretical work must be done. </w:t>
       </w:r>
     </w:p>
     <w:p>
@@ -7763,13 +7818,28 @@
           <w:szCs w:val="24"/>
         </w:rPr>
       </w:pPr>
-      <w:r>
-        <w:rPr>
-          <w:rFonts w:ascii="Times New Roman" w:hAnsi="Times New Roman" w:cs="Times New Roman"/>
-          <w:sz w:val="24"/>
-          <w:szCs w:val="24"/>
-        </w:rPr>
-        <w:tab/>
+    </w:p>
+    <w:p>
+      <w:pPr>
+        <w:pStyle w:val="ListParagraph"/>
+        <w:numPr>
+          <w:ilvl w:val="0"/>
+          <w:numId w:val="4"/>
+        </w:numPr>
+        <w:jc w:val="both"/>
+        <w:rPr>
+          <w:rFonts w:ascii="Times New Roman" w:hAnsi="Times New Roman" w:cs="Times New Roman"/>
+          <w:sz w:val="24"/>
+          <w:szCs w:val="24"/>
+        </w:rPr>
+      </w:pPr>
+      <w:r>
+        <w:rPr>
+          <w:rFonts w:ascii="Times New Roman" w:hAnsi="Times New Roman" w:cs="Times New Roman"/>
+          <w:sz w:val="24"/>
+          <w:szCs w:val="24"/>
+        </w:rPr>
+        <w:t>Finalizing the theoretical design</w:t>
       </w:r>
     </w:p>
     <w:p>
@@ -7783,6 +7853,14 @@
           <w:szCs w:val="24"/>
         </w:rPr>
       </w:pPr>
+      <w:r>
+        <w:rPr>
+          <w:rFonts w:ascii="Times New Roman" w:hAnsi="Times New Roman" w:cs="Times New Roman"/>
+          <w:sz w:val="24"/>
+          <w:szCs w:val="24"/>
+        </w:rPr>
+        <w:t xml:space="preserve">The design has to be thoroughly evaluate, and potential issued should be identified, the theoretical design can then be iteratively designed and finalized. </w:t>
+      </w:r>
     </w:p>
     <w:p>
       <w:pPr>
@@ -7795,14 +7873,309 @@
           <w:szCs w:val="24"/>
         </w:rPr>
       </w:pPr>
-      <w:r>
-        <w:rPr>
-          <w:rFonts w:ascii="Times New Roman" w:hAnsi="Times New Roman" w:cs="Times New Roman"/>
-          <w:sz w:val="24"/>
-          <w:szCs w:val="24"/>
-        </w:rPr>
+    </w:p>
+    <w:p>
+      <w:pPr>
+        <w:pStyle w:val="ListParagraph"/>
+        <w:numPr>
+          <w:ilvl w:val="0"/>
+          <w:numId w:val="4"/>
+        </w:numPr>
+        <w:jc w:val="both"/>
+        <w:rPr>
+          <w:rFonts w:ascii="Times New Roman" w:hAnsi="Times New Roman" w:cs="Times New Roman"/>
+          <w:sz w:val="24"/>
+          <w:szCs w:val="24"/>
+        </w:rPr>
+      </w:pPr>
+      <w:r>
+        <w:rPr>
+          <w:rFonts w:ascii="Times New Roman" w:hAnsi="Times New Roman" w:cs="Times New Roman"/>
+          <w:sz w:val="24"/>
+          <w:szCs w:val="24"/>
+        </w:rPr>
+        <w:t>Practical implementation of the project</w:t>
+      </w:r>
+    </w:p>
+    <w:p>
+      <w:pPr>
+        <w:pStyle w:val="ListParagraph"/>
+        <w:ind w:left="1440"/>
+        <w:jc w:val="both"/>
+        <w:rPr>
+          <w:rFonts w:ascii="Times New Roman" w:hAnsi="Times New Roman" w:cs="Times New Roman"/>
+          <w:sz w:val="24"/>
+          <w:szCs w:val="24"/>
+        </w:rPr>
+      </w:pPr>
+      <w:r>
+        <w:rPr>
+          <w:rFonts w:ascii="Times New Roman" w:hAnsi="Times New Roman" w:cs="Times New Roman"/>
+          <w:sz w:val="24"/>
+          <w:szCs w:val="24"/>
+        </w:rPr>
+        <w:t>After finalizing the design, the modules can be combined according to the theoretical design.</w:t>
+      </w:r>
+    </w:p>
+    <w:p>
+      <w:pPr>
+        <w:pStyle w:val="ListParagraph"/>
+        <w:ind w:left="1440"/>
+        <w:jc w:val="both"/>
+        <w:rPr>
+          <w:rFonts w:ascii="Times New Roman" w:hAnsi="Times New Roman" w:cs="Times New Roman"/>
+          <w:sz w:val="24"/>
+          <w:szCs w:val="24"/>
+        </w:rPr>
+      </w:pPr>
+    </w:p>
+    <w:p>
+      <w:pPr>
+        <w:pStyle w:val="ListParagraph"/>
+        <w:numPr>
+          <w:ilvl w:val="0"/>
+          <w:numId w:val="4"/>
+        </w:numPr>
+        <w:jc w:val="both"/>
+        <w:rPr>
+          <w:rFonts w:ascii="Times New Roman" w:hAnsi="Times New Roman" w:cs="Times New Roman"/>
+          <w:sz w:val="24"/>
+          <w:szCs w:val="24"/>
+        </w:rPr>
+      </w:pPr>
+      <w:r>
+        <w:rPr>
+          <w:rFonts w:ascii="Times New Roman" w:hAnsi="Times New Roman" w:cs="Times New Roman"/>
+          <w:sz w:val="24"/>
+          <w:szCs w:val="24"/>
+        </w:rPr>
+        <w:t>Testing and improving the product</w:t>
+      </w:r>
+    </w:p>
+    <w:p>
+      <w:pPr>
+        <w:pStyle w:val="ListParagraph"/>
+        <w:ind w:left="1440"/>
+        <w:jc w:val="both"/>
+        <w:rPr>
+          <w:rFonts w:ascii="Times New Roman" w:hAnsi="Times New Roman" w:cs="Times New Roman"/>
+          <w:sz w:val="24"/>
+          <w:szCs w:val="24"/>
+        </w:rPr>
+      </w:pPr>
+      <w:r>
+        <w:rPr>
+          <w:rFonts w:ascii="Times New Roman" w:hAnsi="Times New Roman" w:cs="Times New Roman"/>
+          <w:sz w:val="24"/>
+          <w:szCs w:val="24"/>
+        </w:rPr>
+        <w:t>After the components are combined the overall design can be improved and tested for problems.</w:t>
+      </w:r>
+    </w:p>
+    <w:p>
+      <w:pPr>
+        <w:pStyle w:val="ListParagraph"/>
+        <w:ind w:left="1440"/>
+        <w:jc w:val="both"/>
+        <w:rPr>
+          <w:rFonts w:ascii="Times New Roman" w:hAnsi="Times New Roman" w:cs="Times New Roman"/>
+          <w:sz w:val="24"/>
+          <w:szCs w:val="24"/>
+        </w:rPr>
+      </w:pPr>
+    </w:p>
+    <w:p>
+      <w:pPr>
+        <w:pStyle w:val="ListParagraph"/>
+        <w:numPr>
+          <w:ilvl w:val="0"/>
+          <w:numId w:val="4"/>
+        </w:numPr>
+        <w:jc w:val="both"/>
+        <w:rPr>
+          <w:rFonts w:ascii="Times New Roman" w:hAnsi="Times New Roman" w:cs="Times New Roman"/>
+          <w:sz w:val="24"/>
+          <w:szCs w:val="24"/>
+        </w:rPr>
+      </w:pPr>
+      <w:r>
+        <w:rPr>
+          <w:rFonts w:ascii="Times New Roman" w:hAnsi="Times New Roman" w:cs="Times New Roman"/>
+          <w:sz w:val="24"/>
+          <w:szCs w:val="24"/>
+        </w:rPr>
+        <w:t>Demonstration of the complete product</w:t>
+      </w:r>
+    </w:p>
+    <w:p>
+      <w:pPr>
+        <w:pStyle w:val="ListParagraph"/>
+        <w:ind w:left="1440"/>
+        <w:jc w:val="both"/>
+        <w:rPr>
+          <w:rFonts w:ascii="Times New Roman" w:hAnsi="Times New Roman" w:cs="Times New Roman"/>
+          <w:sz w:val="24"/>
+          <w:szCs w:val="24"/>
+        </w:rPr>
+      </w:pPr>
+      <w:r>
+        <w:rPr>
+          <w:rFonts w:ascii="Times New Roman" w:hAnsi="Times New Roman" w:cs="Times New Roman"/>
+          <w:sz w:val="24"/>
+          <w:szCs w:val="24"/>
+        </w:rPr>
+        <w:t xml:space="preserve">Finally, the final version of the project can be demonstrated to the customer their reactions can be recorded. This can be useful for evaluating the overall project. </w:t>
+      </w:r>
+    </w:p>
+    <w:p>
+      <w:pPr>
+        <w:rPr>
+          <w:rFonts w:ascii="Times New Roman" w:hAnsi="Times New Roman" w:cs="Times New Roman"/>
+          <w:sz w:val="24"/>
+          <w:szCs w:val="24"/>
+        </w:rPr>
+      </w:pPr>
+    </w:p>
+    <w:p>
+      <w:pPr>
+        <w:rPr>
+          <w:rFonts w:ascii="Times New Roman" w:hAnsi="Times New Roman" w:cs="Times New Roman"/>
+          <w:sz w:val="24"/>
+          <w:szCs w:val="24"/>
+        </w:rPr>
+      </w:pPr>
+    </w:p>
+    <w:p>
+      <w:pPr>
+        <w:rPr>
+          <w:rFonts w:ascii="Times New Roman" w:hAnsi="Times New Roman" w:cs="Times New Roman"/>
+          <w:sz w:val="24"/>
+          <w:szCs w:val="24"/>
+        </w:rPr>
+      </w:pPr>
+    </w:p>
+    <w:p>
+      <w:pPr>
+        <w:rPr>
+          <w:rFonts w:ascii="Times New Roman" w:hAnsi="Times New Roman" w:cs="Times New Roman"/>
+          <w:sz w:val="24"/>
+          <w:szCs w:val="24"/>
+        </w:rPr>
+      </w:pPr>
+    </w:p>
+    <w:p>
+      <w:pPr>
+        <w:rPr>
+          <w:rFonts w:ascii="Times New Roman" w:hAnsi="Times New Roman" w:cs="Times New Roman"/>
+          <w:sz w:val="24"/>
+          <w:szCs w:val="24"/>
+        </w:rPr>
+      </w:pPr>
+    </w:p>
+    <w:p>
+      <w:pPr>
+        <w:rPr>
+          <w:rFonts w:ascii="Times New Roman" w:hAnsi="Times New Roman" w:cs="Times New Roman"/>
+          <w:sz w:val="24"/>
+          <w:szCs w:val="24"/>
+        </w:rPr>
+      </w:pPr>
+    </w:p>
+    <w:p>
+      <w:pPr>
+        <w:rPr>
+          <w:rFonts w:ascii="Times New Roman" w:hAnsi="Times New Roman" w:cs="Times New Roman"/>
+          <w:sz w:val="24"/>
+          <w:szCs w:val="24"/>
+        </w:rPr>
+      </w:pPr>
+    </w:p>
+    <w:p>
+      <w:pPr>
+        <w:rPr>
+          <w:rFonts w:ascii="Times New Roman" w:hAnsi="Times New Roman" w:cs="Times New Roman"/>
+          <w:sz w:val="24"/>
+          <w:szCs w:val="24"/>
+        </w:rPr>
+      </w:pPr>
+    </w:p>
+    <w:p>
+      <w:pPr>
+        <w:rPr>
+          <w:rFonts w:ascii="Times New Roman" w:hAnsi="Times New Roman" w:cs="Times New Roman"/>
+          <w:sz w:val="24"/>
+          <w:szCs w:val="24"/>
+        </w:rPr>
+      </w:pPr>
+    </w:p>
+    <w:p>
+      <w:pPr>
+        <w:rPr>
+          <w:rFonts w:ascii="Times New Roman" w:hAnsi="Times New Roman" w:cs="Times New Roman"/>
+          <w:sz w:val="24"/>
+          <w:szCs w:val="24"/>
+        </w:rPr>
+      </w:pPr>
+    </w:p>
+    <w:p>
+      <w:pPr>
+        <w:rPr>
+          <w:rFonts w:ascii="Times New Roman" w:hAnsi="Times New Roman" w:cs="Times New Roman"/>
+          <w:sz w:val="24"/>
+          <w:szCs w:val="24"/>
+        </w:rPr>
+      </w:pPr>
+    </w:p>
+    <w:p>
+      <w:pPr>
+        <w:rPr>
+          <w:rFonts w:ascii="Times New Roman" w:hAnsi="Times New Roman" w:cs="Times New Roman"/>
+          <w:sz w:val="24"/>
+          <w:szCs w:val="24"/>
+        </w:rPr>
+      </w:pPr>
+    </w:p>
+    <w:p>
+      <w:pPr>
+        <w:rPr>
+          <w:rFonts w:ascii="Times New Roman" w:hAnsi="Times New Roman" w:cs="Times New Roman"/>
+          <w:sz w:val="24"/>
+          <w:szCs w:val="24"/>
+        </w:rPr>
+      </w:pPr>
+    </w:p>
+    <w:p>
+      <w:pPr>
+        <w:jc w:val="both"/>
+        <w:rPr>
+          <w:rFonts w:ascii="Times New Roman" w:hAnsi="Times New Roman" w:cs="Times New Roman"/>
+          <w:sz w:val="24"/>
+          <w:szCs w:val="24"/>
+        </w:rPr>
+      </w:pPr>
+      <w:bookmarkStart w:id="0" w:name="_GoBack"/>
+      <w:bookmarkEnd w:id="0"/>
+      <w:r>
+        <w:rPr>
+          <w:rFonts w:ascii="Times New Roman" w:hAnsi="Times New Roman" w:cs="Times New Roman"/>
+          <w:sz w:val="24"/>
+          <w:szCs w:val="24"/>
+        </w:rPr>
+        <w:lastRenderedPageBreak/>
         <w:t>A Gantt chart that included all these tasks in provided below which included all the dates for each of the tasks.</w:t>
       </w:r>
+    </w:p>
+    <w:p>
+      <w:pPr>
+        <w:pStyle w:val="ListParagraph"/>
+        <w:ind w:left="1440"/>
+        <w:jc w:val="both"/>
+        <w:rPr>
+          <w:rFonts w:ascii="Times New Roman" w:hAnsi="Times New Roman" w:cs="Times New Roman"/>
+          <w:sz w:val="24"/>
+          <w:szCs w:val="24"/>
+        </w:rPr>
+      </w:pPr>
     </w:p>
     <w:p>
       <w:pPr>
@@ -7906,14 +8279,7 @@
           <w:rFonts w:ascii="Times New Roman" w:hAnsi="Times New Roman" w:cs="Times New Roman"/>
           <w:sz w:val="24"/>
         </w:rPr>
-        <w:t>Project</w:t>
-      </w:r>
-      <w:r>
-        <w:rPr>
-          <w:rFonts w:ascii="Times New Roman" w:hAnsi="Times New Roman" w:cs="Times New Roman"/>
-          <w:sz w:val="24"/>
-        </w:rPr>
-        <w:t xml:space="preserve"> Gantt chart</w:t>
+        <w:t>Project Gantt chart</w:t>
       </w:r>
     </w:p>
     <w:p>
@@ -7941,8 +8307,16 @@
           <w:sz w:val="24"/>
           <w:szCs w:val="24"/>
         </w:rPr>
+        <w:t xml:space="preserve">Meeting the deadline always makes the customer happy. To keep up with the deadlines defining a timeline is important. The defined timeline should be possible to keep up to, so the time required </w:t>
+      </w:r>
+      <w:r>
+        <w:rPr>
+          <w:rFonts w:ascii="Times New Roman" w:hAnsi="Times New Roman" w:cs="Times New Roman"/>
+          <w:sz w:val="24"/>
+          <w:szCs w:val="24"/>
+        </w:rPr>
         <w:lastRenderedPageBreak/>
-        <w:t xml:space="preserve">Meeting the deadline always makes the customer happy. To keep up with the deadlines defining a timeline is important. The defined timeline should be possible to keep up to, so the time required for each step is thought of individually and then combined instead of trying to manipulate the timeline to fit the deadline. </w:t>
+        <w:t xml:space="preserve">for each step is thought of individually and then combined instead of trying to manipulate the timeline to fit the deadline. </w:t>
       </w:r>
     </w:p>
     <w:p>
@@ -8237,17 +8611,7 @@
           <w:sz w:val="24"/>
           <w:szCs w:val="24"/>
         </w:rPr>
-        <w:t>Even after the completion of the project the customer</w:t>
-      </w:r>
-      <w:bookmarkStart w:id="0" w:name="_GoBack"/>
-      <w:bookmarkEnd w:id="0"/>
-      <w:r>
-        <w:rPr>
-          <w:rFonts w:ascii="Times New Roman" w:hAnsi="Times New Roman" w:cs="Times New Roman"/>
-          <w:sz w:val="24"/>
-          <w:szCs w:val="24"/>
-        </w:rPr>
-        <w:t xml:space="preserve"> will be provided with any reasonable support that they might require for the use of the product.</w:t>
+        <w:t>Even after the completion of the project the customer will be provided with any reasonable support that they might require for the use of the product.</w:t>
       </w:r>
     </w:p>
     <w:p>
@@ -8867,7 +9231,7 @@
   <w:abstractNum w:abstractNumId="2" w15:restartNumberingAfterBreak="0">
     <w:nsid w:val="133B76FE"/>
     <w:multiLevelType w:val="hybridMultilevel"/>
-    <w:tmpl w:val="6D9C57E4"/>
+    <w:tmpl w:val="AAA03C1A"/>
     <w:lvl w:ilvl="0" w:tplc="04090001">
       <w:start w:val="1"/>
       <w:numFmt w:val="bullet"/>
@@ -9320,6 +9684,7 @@
     <w:lsdException w:name="HTML Sample" w:semiHidden="1" w:unhideWhenUsed="1"/>
     <w:lsdException w:name="HTML Typewriter" w:semiHidden="1" w:unhideWhenUsed="1"/>
     <w:lsdException w:name="HTML Variable" w:semiHidden="1" w:unhideWhenUsed="1"/>
+    <w:lsdException w:name="Normal Table" w:semiHidden="1" w:unhideWhenUsed="1"/>
     <w:lsdException w:name="annotation subject" w:semiHidden="1" w:unhideWhenUsed="1"/>
     <w:lsdException w:name="No List" w:semiHidden="1" w:unhideWhenUsed="1"/>
     <w:lsdException w:name="Outline List 1" w:semiHidden="1" w:unhideWhenUsed="1"/>
@@ -9363,8 +9728,10 @@
     <w:lsdException w:name="Table Elegant" w:semiHidden="1" w:unhideWhenUsed="1"/>
     <w:lsdException w:name="Table Professional" w:semiHidden="1" w:unhideWhenUsed="1"/>
     <w:lsdException w:name="Table Subtle 1" w:semiHidden="1" w:unhideWhenUsed="1"/>
+    <w:lsdException w:name="Table Subtle 2" w:semiHidden="1" w:unhideWhenUsed="1"/>
     <w:lsdException w:name="Table Web 1" w:semiHidden="1" w:unhideWhenUsed="1"/>
     <w:lsdException w:name="Table Web 2" w:semiHidden="1" w:unhideWhenUsed="1"/>
+    <w:lsdException w:name="Table Web 3" w:semiHidden="1" w:unhideWhenUsed="1"/>
     <w:lsdException w:name="Balloon Text" w:semiHidden="1" w:unhideWhenUsed="1"/>
     <w:lsdException w:name="Table Grid" w:uiPriority="39"/>
     <w:lsdException w:name="Table Theme" w:semiHidden="1" w:unhideWhenUsed="1"/>
@@ -10025,7 +10392,7 @@
 </file>
 
 <file path=customXml/itemProps1.xml><?xml version="1.0" encoding="utf-8"?>
-<ds:datastoreItem xmlns:ds="http://schemas.openxmlformats.org/officeDocument/2006/customXml" ds:itemID="{05B51D35-CD17-4ED9-ACEF-C2958EFB2BC3}">
+<ds:datastoreItem xmlns:ds="http://schemas.openxmlformats.org/officeDocument/2006/customXml" ds:itemID="{60E8984C-1250-4D74-B72C-45B9C462084F}">
   <ds:schemaRefs>
     <ds:schemaRef ds:uri="http://schemas.openxmlformats.org/officeDocument/2006/bibliography"/>
   </ds:schemaRefs>

</xml_diff>

<commit_message>
requirement evaluation rubric is added to proposal report
</commit_message>
<xml_diff>
--- a/Documents/Proposal_report.docx
+++ b/Documents/Proposal_report.docx
@@ -1,6 +1,6 @@
 
 <file path=word/document.xml><?xml version="1.0" encoding="utf-8"?>
-<w:document xmlns:wpc="http://schemas.microsoft.com/office/word/2010/wordprocessingCanvas" xmlns:mc="http://schemas.openxmlformats.org/markup-compatibility/2006" xmlns:o="urn:schemas-microsoft-com:office:office" xmlns:r="http://schemas.openxmlformats.org/officeDocument/2006/relationships" xmlns:m="http://schemas.openxmlformats.org/officeDocument/2006/math" xmlns:v="urn:schemas-microsoft-com:vml" xmlns:wp14="http://schemas.microsoft.com/office/word/2010/wordprocessingDrawing" xmlns:wp="http://schemas.openxmlformats.org/drawingml/2006/wordprocessingDrawing" xmlns:w10="urn:schemas-microsoft-com:office:word" xmlns:w="http://schemas.openxmlformats.org/wordprocessingml/2006/main" xmlns:w14="http://schemas.microsoft.com/office/word/2010/wordml" xmlns:w15="http://schemas.microsoft.com/office/word/2012/wordml" xmlns:wpg="http://schemas.microsoft.com/office/word/2010/wordprocessingGroup" xmlns:wpi="http://schemas.microsoft.com/office/word/2010/wordprocessingInk" xmlns:wne="http://schemas.microsoft.com/office/word/2006/wordml" xmlns:wps="http://schemas.microsoft.com/office/word/2010/wordprocessingShape" mc:Ignorable="w14 w15 wp14">
+<w:document xmlns:wpc="http://schemas.microsoft.com/office/word/2010/wordprocessingCanvas" xmlns:mc="http://schemas.openxmlformats.org/markup-compatibility/2006" xmlns:o="urn:schemas-microsoft-com:office:office" xmlns:r="http://schemas.openxmlformats.org/officeDocument/2006/relationships" xmlns:m="http://schemas.openxmlformats.org/officeDocument/2006/math" xmlns:v="urn:schemas-microsoft-com:vml" xmlns:wp14="http://schemas.microsoft.com/office/word/2010/wordprocessingDrawing" xmlns:wp="http://schemas.openxmlformats.org/drawingml/2006/wordprocessingDrawing" xmlns:w10="urn:schemas-microsoft-com:office:word" xmlns:w="http://schemas.openxmlformats.org/wordprocessingml/2006/main" xmlns:w14="http://schemas.microsoft.com/office/word/2010/wordml" xmlns:wpg="http://schemas.microsoft.com/office/word/2010/wordprocessingGroup" xmlns:wpi="http://schemas.microsoft.com/office/word/2010/wordprocessingInk" xmlns:wne="http://schemas.microsoft.com/office/word/2006/wordml" xmlns:wps="http://schemas.microsoft.com/office/word/2010/wordprocessingShape" mc:Ignorable="w14 wp14">
   <w:body>
     <w:p>
       <w:pPr>
@@ -46,6 +46,7 @@
       <w:r>
         <w:rPr>
           <w:noProof/>
+          <w:lang w:val="tr-TR" w:eastAsia="tr-TR"/>
         </w:rPr>
         <w:drawing>
           <wp:anchor distT="0" distB="0" distL="114300" distR="114300" simplePos="0" relativeHeight="251659264" behindDoc="0" locked="0" layoutInCell="1" allowOverlap="1" wp14:anchorId="63F1FFA7" wp14:editId="7272606E">
@@ -73,7 +74,7 @@
                     </pic:cNvPicPr>
                   </pic:nvPicPr>
                   <pic:blipFill>
-                    <a:blip r:embed="rId8">
+                    <a:blip r:embed="rId9">
                       <a:extLst>
                         <a:ext uri="{28A0092B-C50C-407E-A947-70E740481C1C}">
                           <a14:useLocalDpi xmlns:a14="http://schemas.microsoft.com/office/drawing/2010/main" val="0"/>
@@ -243,12 +244,28 @@
         </w:rPr>
         <w:t xml:space="preserve">: </w:t>
       </w:r>
+      <w:proofErr w:type="spellStart"/>
       <w:r>
         <w:rPr>
           <w:rFonts w:ascii="Times New Roman" w:eastAsia="Times New Roman" w:hAnsi="Times New Roman" w:cs="Times New Roman"/>
         </w:rPr>
-        <w:t>Emre Ozkan</w:t>
-      </w:r>
+        <w:t>Emre</w:t>
+      </w:r>
+      <w:proofErr w:type="spellEnd"/>
+      <w:r>
+        <w:rPr>
+          <w:rFonts w:ascii="Times New Roman" w:eastAsia="Times New Roman" w:hAnsi="Times New Roman" w:cs="Times New Roman"/>
+        </w:rPr>
+        <w:t xml:space="preserve"> </w:t>
+      </w:r>
+      <w:proofErr w:type="spellStart"/>
+      <w:r>
+        <w:rPr>
+          <w:rFonts w:ascii="Times New Roman" w:eastAsia="Times New Roman" w:hAnsi="Times New Roman" w:cs="Times New Roman"/>
+        </w:rPr>
+        <w:t>Ozkan</w:t>
+      </w:r>
+      <w:proofErr w:type="spellEnd"/>
       <w:r>
         <w:rPr>
           <w:rFonts w:ascii="Times New Roman" w:eastAsia="Times New Roman" w:hAnsi="Times New Roman" w:cs="Times New Roman"/>
@@ -390,11 +407,33 @@
           <w:i/>
         </w:rPr>
       </w:pPr>
+      <w:proofErr w:type="spellStart"/>
       <w:r>
         <w:rPr>
           <w:rFonts w:ascii="Times New Roman" w:eastAsia="Times New Roman" w:hAnsi="Times New Roman" w:cs="Times New Roman"/>
         </w:rPr>
-        <w:t>Anar Abdullayev:</w:t>
+        <w:t>Anar</w:t>
+      </w:r>
+      <w:proofErr w:type="spellEnd"/>
+      <w:r>
+        <w:rPr>
+          <w:rFonts w:ascii="Times New Roman" w:eastAsia="Times New Roman" w:hAnsi="Times New Roman" w:cs="Times New Roman"/>
+        </w:rPr>
+        <w:t xml:space="preserve"> </w:t>
+      </w:r>
+      <w:proofErr w:type="spellStart"/>
+      <w:r>
+        <w:rPr>
+          <w:rFonts w:ascii="Times New Roman" w:eastAsia="Times New Roman" w:hAnsi="Times New Roman" w:cs="Times New Roman"/>
+        </w:rPr>
+        <w:t>Abdullayev</w:t>
+      </w:r>
+      <w:proofErr w:type="spellEnd"/>
+      <w:r>
+        <w:rPr>
+          <w:rFonts w:ascii="Times New Roman" w:eastAsia="Times New Roman" w:hAnsi="Times New Roman" w:cs="Times New Roman"/>
+        </w:rPr>
+        <w:t>:</w:t>
       </w:r>
       <w:r>
         <w:rPr>
@@ -453,11 +492,33 @@
           <w:rFonts w:ascii="Times New Roman" w:eastAsia="Times New Roman" w:hAnsi="Times New Roman" w:cs="Times New Roman"/>
         </w:rPr>
       </w:pPr>
+      <w:proofErr w:type="spellStart"/>
       <w:r>
         <w:rPr>
           <w:rFonts w:ascii="Times New Roman" w:eastAsia="Times New Roman" w:hAnsi="Times New Roman" w:cs="Times New Roman"/>
         </w:rPr>
-        <w:t>Bulut Ulukapı:</w:t>
+        <w:t>Bulut</w:t>
+      </w:r>
+      <w:proofErr w:type="spellEnd"/>
+      <w:r>
+        <w:rPr>
+          <w:rFonts w:ascii="Times New Roman" w:eastAsia="Times New Roman" w:hAnsi="Times New Roman" w:cs="Times New Roman"/>
+        </w:rPr>
+        <w:t xml:space="preserve"> </w:t>
+      </w:r>
+      <w:proofErr w:type="spellStart"/>
+      <w:r>
+        <w:rPr>
+          <w:rFonts w:ascii="Times New Roman" w:eastAsia="Times New Roman" w:hAnsi="Times New Roman" w:cs="Times New Roman"/>
+        </w:rPr>
+        <w:t>Ulukapı</w:t>
+      </w:r>
+      <w:proofErr w:type="spellEnd"/>
+      <w:r>
+        <w:rPr>
+          <w:rFonts w:ascii="Times New Roman" w:eastAsia="Times New Roman" w:hAnsi="Times New Roman" w:cs="Times New Roman"/>
+        </w:rPr>
+        <w:t>:</w:t>
       </w:r>
       <w:r>
         <w:rPr>
@@ -517,7 +578,35 @@
         <w:rPr>
           <w:rFonts w:ascii="Times New Roman" w:eastAsia="Times New Roman" w:hAnsi="Times New Roman" w:cs="Times New Roman"/>
         </w:rPr>
-        <w:t>Syed Saad Saif:</w:t>
+        <w:t xml:space="preserve">Syed </w:t>
+      </w:r>
+      <w:proofErr w:type="spellStart"/>
+      <w:r>
+        <w:rPr>
+          <w:rFonts w:ascii="Times New Roman" w:eastAsia="Times New Roman" w:hAnsi="Times New Roman" w:cs="Times New Roman"/>
+        </w:rPr>
+        <w:t>Saad</w:t>
+      </w:r>
+      <w:proofErr w:type="spellEnd"/>
+      <w:r>
+        <w:rPr>
+          <w:rFonts w:ascii="Times New Roman" w:eastAsia="Times New Roman" w:hAnsi="Times New Roman" w:cs="Times New Roman"/>
+        </w:rPr>
+        <w:t xml:space="preserve"> </w:t>
+      </w:r>
+      <w:proofErr w:type="spellStart"/>
+      <w:r>
+        <w:rPr>
+          <w:rFonts w:ascii="Times New Roman" w:eastAsia="Times New Roman" w:hAnsi="Times New Roman" w:cs="Times New Roman"/>
+        </w:rPr>
+        <w:t>Saif</w:t>
+      </w:r>
+      <w:proofErr w:type="spellEnd"/>
+      <w:r>
+        <w:rPr>
+          <w:rFonts w:ascii="Times New Roman" w:eastAsia="Times New Roman" w:hAnsi="Times New Roman" w:cs="Times New Roman"/>
+        </w:rPr>
+        <w:t>:</w:t>
       </w:r>
       <w:r>
         <w:rPr>
@@ -576,11 +665,33 @@
           <w:i/>
         </w:rPr>
       </w:pPr>
+      <w:proofErr w:type="spellStart"/>
       <w:r>
         <w:rPr>
           <w:rFonts w:ascii="Times New Roman" w:eastAsia="Times New Roman" w:hAnsi="Times New Roman" w:cs="Times New Roman"/>
         </w:rPr>
-        <w:t>Umut Can Serçe:</w:t>
+        <w:t>Umut</w:t>
+      </w:r>
+      <w:proofErr w:type="spellEnd"/>
+      <w:r>
+        <w:rPr>
+          <w:rFonts w:ascii="Times New Roman" w:eastAsia="Times New Roman" w:hAnsi="Times New Roman" w:cs="Times New Roman"/>
+        </w:rPr>
+        <w:t xml:space="preserve"> Can </w:t>
+      </w:r>
+      <w:proofErr w:type="spellStart"/>
+      <w:r>
+        <w:rPr>
+          <w:rFonts w:ascii="Times New Roman" w:eastAsia="Times New Roman" w:hAnsi="Times New Roman" w:cs="Times New Roman"/>
+        </w:rPr>
+        <w:t>Serçe</w:t>
+      </w:r>
+      <w:proofErr w:type="spellEnd"/>
+      <w:r>
+        <w:rPr>
+          <w:rFonts w:ascii="Times New Roman" w:eastAsia="Times New Roman" w:hAnsi="Times New Roman" w:cs="Times New Roman"/>
+        </w:rPr>
+        <w:t>:</w:t>
       </w:r>
       <w:r>
         <w:rPr>
@@ -820,7 +931,23 @@
         <w:t xml:space="preserve">In the project “Platoon (convoy)”, </w:t>
       </w:r>
       <w:r>
-        <w:t xml:space="preserve">we are required to design a self-contained robot. The robot is a part of the convoy. The convoy is lead by a leader and the robots in the convoy should move in a single file according to the movement of the leader. Upon command , to any robot between the last robot of the convoy and the leader of the convoy, the respective robot should leave the convoy and join as the last member of the convoy. The robot should indicate the convoy when it leaves and also when it is in the last position.  </w:t>
+        <w:t xml:space="preserve">we are required to design a self-contained robot. The robot is a part of the convoy. The convoy is </w:t>
+      </w:r>
+      <w:proofErr w:type="spellStart"/>
+      <w:r>
+        <w:t>lead</w:t>
+      </w:r>
+      <w:proofErr w:type="spellEnd"/>
+      <w:r>
+        <w:t xml:space="preserve"> by a leader and the robots in the convoy should move in a single file according to the movement of the leader. Upon </w:t>
+      </w:r>
+      <w:proofErr w:type="gramStart"/>
+      <w:r>
+        <w:t>command ,</w:t>
+      </w:r>
+      <w:proofErr w:type="gramEnd"/>
+      <w:r>
+        <w:t xml:space="preserve"> to any robot between the last robot of the convoy and the leader of the convoy, the respective robot should leave the convoy and join as the last member of the convoy. The robot should indicate the convoy when it leaves and also when it is in the last position.  </w:t>
       </w:r>
     </w:p>
     <w:p/>
@@ -886,7 +1013,91 @@
         <w:rPr>
           <w:rFonts w:ascii="Times New Roman" w:hAnsi="Times New Roman" w:cs="Times New Roman"/>
         </w:rPr>
-        <w:t>Given the combined experience and skills of the OJO members, the company possesses sufficient knowledge and understanding to accomplish this project triumphantly. The OJO group has appointed its members to the project according to their specialties and skills. The specialists on computer area (Anar Abdullayev, Bulut Ulukapi and Umut Can Serçe) are responsible for the programming related problems, electronic part and image processing in the project. The control system specialist (</w:t>
+        <w:t>Given the combined experience and skills of the OJO members, the company possesses sufficient knowledge and understanding to accomplish this project triumphantly. The OJO group has appointed its members to the project according to their specialties and skills. The specialists on computer area (</w:t>
+      </w:r>
+      <w:proofErr w:type="spellStart"/>
+      <w:r>
+        <w:rPr>
+          <w:rFonts w:ascii="Times New Roman" w:hAnsi="Times New Roman" w:cs="Times New Roman"/>
+        </w:rPr>
+        <w:t>Anar</w:t>
+      </w:r>
+      <w:proofErr w:type="spellEnd"/>
+      <w:r>
+        <w:rPr>
+          <w:rFonts w:ascii="Times New Roman" w:hAnsi="Times New Roman" w:cs="Times New Roman"/>
+        </w:rPr>
+        <w:t xml:space="preserve"> </w:t>
+      </w:r>
+      <w:proofErr w:type="spellStart"/>
+      <w:r>
+        <w:rPr>
+          <w:rFonts w:ascii="Times New Roman" w:hAnsi="Times New Roman" w:cs="Times New Roman"/>
+        </w:rPr>
+        <w:t>Abdullayev</w:t>
+      </w:r>
+      <w:proofErr w:type="spellEnd"/>
+      <w:r>
+        <w:rPr>
+          <w:rFonts w:ascii="Times New Roman" w:hAnsi="Times New Roman" w:cs="Times New Roman"/>
+        </w:rPr>
+        <w:t xml:space="preserve">, </w:t>
+      </w:r>
+      <w:proofErr w:type="spellStart"/>
+      <w:r>
+        <w:rPr>
+          <w:rFonts w:ascii="Times New Roman" w:hAnsi="Times New Roman" w:cs="Times New Roman"/>
+        </w:rPr>
+        <w:t>Bulut</w:t>
+      </w:r>
+      <w:proofErr w:type="spellEnd"/>
+      <w:r>
+        <w:rPr>
+          <w:rFonts w:ascii="Times New Roman" w:hAnsi="Times New Roman" w:cs="Times New Roman"/>
+        </w:rPr>
+        <w:t xml:space="preserve"> </w:t>
+      </w:r>
+      <w:proofErr w:type="spellStart"/>
+      <w:r>
+        <w:rPr>
+          <w:rFonts w:ascii="Times New Roman" w:hAnsi="Times New Roman" w:cs="Times New Roman"/>
+        </w:rPr>
+        <w:t>Ulukapi</w:t>
+      </w:r>
+      <w:proofErr w:type="spellEnd"/>
+      <w:r>
+        <w:rPr>
+          <w:rFonts w:ascii="Times New Roman" w:hAnsi="Times New Roman" w:cs="Times New Roman"/>
+        </w:rPr>
+        <w:t xml:space="preserve"> and </w:t>
+      </w:r>
+      <w:proofErr w:type="spellStart"/>
+      <w:r>
+        <w:rPr>
+          <w:rFonts w:ascii="Times New Roman" w:hAnsi="Times New Roman" w:cs="Times New Roman"/>
+        </w:rPr>
+        <w:t>Umut</w:t>
+      </w:r>
+      <w:proofErr w:type="spellEnd"/>
+      <w:r>
+        <w:rPr>
+          <w:rFonts w:ascii="Times New Roman" w:hAnsi="Times New Roman" w:cs="Times New Roman"/>
+        </w:rPr>
+        <w:t xml:space="preserve"> Can </w:t>
+      </w:r>
+      <w:proofErr w:type="spellStart"/>
+      <w:r>
+        <w:rPr>
+          <w:rFonts w:ascii="Times New Roman" w:hAnsi="Times New Roman" w:cs="Times New Roman"/>
+        </w:rPr>
+        <w:t>Serçe</w:t>
+      </w:r>
+      <w:proofErr w:type="spellEnd"/>
+      <w:r>
+        <w:rPr>
+          <w:rFonts w:ascii="Times New Roman" w:hAnsi="Times New Roman" w:cs="Times New Roman"/>
+        </w:rPr>
+        <w:t>) are responsible for the programming related problems, electronic part and image processing in the project. The control system specialist (</w:t>
       </w:r>
       <w:r>
         <w:rPr>
@@ -898,7 +1109,35 @@
         <w:rPr>
           <w:rFonts w:ascii="Times New Roman" w:hAnsi="Times New Roman" w:cs="Times New Roman"/>
         </w:rPr>
-        <w:t xml:space="preserve"> Saad Saif) is responsible for the control system (interfacing with microcontroller), feedback analysis of the project. The power system specialist (Abdullah Aslam) is responsible for the power related aspects such as power consumption and efficiency in the project.</w:t>
+        <w:t xml:space="preserve"> </w:t>
+      </w:r>
+      <w:proofErr w:type="spellStart"/>
+      <w:r>
+        <w:rPr>
+          <w:rFonts w:ascii="Times New Roman" w:hAnsi="Times New Roman" w:cs="Times New Roman"/>
+        </w:rPr>
+        <w:t>Saad</w:t>
+      </w:r>
+      <w:proofErr w:type="spellEnd"/>
+      <w:r>
+        <w:rPr>
+          <w:rFonts w:ascii="Times New Roman" w:hAnsi="Times New Roman" w:cs="Times New Roman"/>
+        </w:rPr>
+        <w:t xml:space="preserve"> </w:t>
+      </w:r>
+      <w:proofErr w:type="spellStart"/>
+      <w:r>
+        <w:rPr>
+          <w:rFonts w:ascii="Times New Roman" w:hAnsi="Times New Roman" w:cs="Times New Roman"/>
+        </w:rPr>
+        <w:t>Saif</w:t>
+      </w:r>
+      <w:proofErr w:type="spellEnd"/>
+      <w:r>
+        <w:rPr>
+          <w:rFonts w:ascii="Times New Roman" w:hAnsi="Times New Roman" w:cs="Times New Roman"/>
+        </w:rPr>
+        <w:t>) is responsible for the control system (interfacing with microcontroller), feedback analysis of the project. The power system specialist (Abdullah Aslam) is responsible for the power related aspects such as power consumption and efficiency in the project.</w:t>
       </w:r>
     </w:p>
     <w:p>
@@ -1018,7 +1257,25 @@
           <w:sz w:val="24"/>
           <w:szCs w:val="24"/>
         </w:rPr>
-        <w:t>This document is a proposal report in which the problem related to the project is defined and solutions are proposed. Also, the organizational structure of the company and the division of the project tasks according to the specialties of members is provided. Furthermore the project timeline, cost-budget analysis and information about expected durables is also included.</w:t>
+        <w:t xml:space="preserve">This document is a proposal report in which the problem related to the project is defined and solutions are proposed. Also, the organizational structure of the company and the division of the project tasks according to the specialties of members is provided. Furthermore the project timeline, cost-budget analysis and information about expected durables </w:t>
+      </w:r>
+      <w:proofErr w:type="gramStart"/>
+      <w:r>
+        <w:rPr>
+          <w:rFonts w:ascii="Times New Roman" w:hAnsi="Times New Roman" w:cs="Times New Roman"/>
+          <w:sz w:val="24"/>
+          <w:szCs w:val="24"/>
+        </w:rPr>
+        <w:t>is</w:t>
+      </w:r>
+      <w:proofErr w:type="gramEnd"/>
+      <w:r>
+        <w:rPr>
+          <w:rFonts w:ascii="Times New Roman" w:hAnsi="Times New Roman" w:cs="Times New Roman"/>
+          <w:sz w:val="24"/>
+          <w:szCs w:val="24"/>
+        </w:rPr>
+        <w:t xml:space="preserve"> also included.</w:t>
       </w:r>
     </w:p>
     <w:p>
@@ -1031,9 +1288,7 @@
           <w:szCs w:val="28"/>
         </w:rPr>
       </w:pPr>
-      <w:bookmarkStart w:id="0" w:name="_GoBack"/>
-    </w:p>
-    <w:bookmarkEnd w:id="0"/>
+    </w:p>
     <w:p>
       <w:pPr>
         <w:spacing w:line="360" w:lineRule="auto"/>
@@ -1301,7 +1556,25 @@
           <w:szCs w:val="24"/>
         </w:rPr>
         <w:lastRenderedPageBreak/>
-        <w:t>The robots should be able to follow the leading robot with a certain accuracy. The exact r</w:t>
+        <w:t xml:space="preserve">The robots should be able to follow the leading robot with </w:t>
+      </w:r>
+      <w:proofErr w:type="gramStart"/>
+      <w:r>
+        <w:rPr>
+          <w:rFonts w:ascii="Times New Roman" w:hAnsi="Times New Roman" w:cs="Times New Roman"/>
+          <w:sz w:val="24"/>
+          <w:szCs w:val="24"/>
+        </w:rPr>
+        <w:t>a certain</w:t>
+      </w:r>
+      <w:proofErr w:type="gramEnd"/>
+      <w:r>
+        <w:rPr>
+          <w:rFonts w:ascii="Times New Roman" w:hAnsi="Times New Roman" w:cs="Times New Roman"/>
+          <w:sz w:val="24"/>
+          <w:szCs w:val="24"/>
+        </w:rPr>
+        <w:t xml:space="preserve"> accuracy. The exact r</w:t>
       </w:r>
       <w:r>
         <w:rPr>
@@ -1405,7 +1678,25 @@
           <w:sz w:val="24"/>
           <w:szCs w:val="24"/>
         </w:rPr>
-        <w:t>The robot should indicate to other robots when it is leaving the convoy using two independent method.</w:t>
+        <w:t xml:space="preserve">The robot should indicate to other robots when it is leaving the convoy using two independent </w:t>
+      </w:r>
+      <w:proofErr w:type="gramStart"/>
+      <w:r>
+        <w:rPr>
+          <w:rFonts w:ascii="Times New Roman" w:hAnsi="Times New Roman" w:cs="Times New Roman"/>
+          <w:sz w:val="24"/>
+          <w:szCs w:val="24"/>
+        </w:rPr>
+        <w:t>method</w:t>
+      </w:r>
+      <w:proofErr w:type="gramEnd"/>
+      <w:r>
+        <w:rPr>
+          <w:rFonts w:ascii="Times New Roman" w:hAnsi="Times New Roman" w:cs="Times New Roman"/>
+          <w:sz w:val="24"/>
+          <w:szCs w:val="24"/>
+        </w:rPr>
+        <w:t>.</w:t>
       </w:r>
     </w:p>
     <w:p>
@@ -1708,6 +1999,7 @@
         <w:rPr>
           <w:rFonts w:ascii="Times New Roman" w:hAnsi="Times New Roman" w:cs="Times New Roman"/>
           <w:noProof/>
+          <w:lang w:val="tr-TR" w:eastAsia="tr-TR"/>
         </w:rPr>
         <mc:AlternateContent>
           <mc:Choice Requires="wps">
@@ -1781,7 +2073,7 @@
           </mc:Choice>
           <mc:Fallback>
             <w:pict>
-              <v:rect w14:anchorId="238AD102" id="Rectangle 21" o:spid="_x0000_s1026" style="position:absolute;margin-left:286.35pt;margin-top:-26.85pt;width:100.6pt;height:39.2pt;z-index:251723776;visibility:visible;mso-wrap-style:square;mso-height-percent:0;mso-wrap-distance-left:9pt;mso-wrap-distance-top:0;mso-wrap-distance-right:9pt;mso-wrap-distance-bottom:0;mso-position-horizontal:absolute;mso-position-horizontal-relative:text;mso-position-vertical:absolute;mso-position-vertical-relative:text;mso-height-percent:0;mso-height-relative:margin;v-text-anchor:middle" o:gfxdata="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" fillcolor="white [3201]" strokecolor="#70ad47 [3209]" strokeweight="1pt">
+              <v:rect id="Rectangle 21" o:spid="_x0000_s1026" style="position:absolute;margin-left:286.35pt;margin-top:-26.85pt;width:100.6pt;height:39.2pt;z-index:251723776;visibility:visible;mso-wrap-style:square;mso-height-percent:0;mso-wrap-distance-left:9pt;mso-wrap-distance-top:0;mso-wrap-distance-right:9pt;mso-wrap-distance-bottom:0;mso-position-horizontal:absolute;mso-position-horizontal-relative:text;mso-position-vertical:absolute;mso-position-vertical-relative:text;mso-height-percent:0;mso-height-relative:margin;v-text-anchor:middle" o:gfxdata="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" fillcolor="white [3201]" strokecolor="#70ad47 [3209]" strokeweight="1pt">
                 <v:textbox>
                   <w:txbxContent>
                     <w:p>
@@ -1803,6 +2095,7 @@
         <w:rPr>
           <w:rFonts w:ascii="Times New Roman" w:hAnsi="Times New Roman" w:cs="Times New Roman"/>
           <w:noProof/>
+          <w:lang w:val="tr-TR" w:eastAsia="tr-TR"/>
         </w:rPr>
         <mc:AlternateContent>
           <mc:Choice Requires="wps">
@@ -1857,7 +2150,7 @@
               </wp:anchor>
             </w:drawing>
           </mc:Choice>
-          <mc:Fallback>
+          <mc:Fallback xmlns:w15="http://schemas.microsoft.com/office/word/2012/wordml">
             <w:pict>
               <v:shapetype w14:anchorId="2EE4A921" id="_x0000_t32" coordsize="21600,21600" o:spt="32" o:oned="t" path="m,l21600,21600e" filled="f">
                 <v:path arrowok="t" fillok="f" o:connecttype="none"/>
@@ -1875,6 +2168,7 @@
       <w:r>
         <w:rPr>
           <w:noProof/>
+          <w:lang w:val="tr-TR" w:eastAsia="tr-TR"/>
         </w:rPr>
         <mc:AlternateContent>
           <mc:Choice Requires="wps">
@@ -1951,7 +2245,7 @@
           </mc:Choice>
           <mc:Fallback>
             <w:pict>
-              <v:rect w14:anchorId="63CAA08C" id="Rectangle 6" o:spid="_x0000_s1027" style="position:absolute;margin-left:287.65pt;margin-top:2.25pt;width:84.15pt;height:24.75pt;z-index:251711488;visibility:visible;mso-wrap-style:square;mso-width-percent:0;mso-height-percent:0;mso-wrap-distance-left:9pt;mso-wrap-distance-top:0;mso-wrap-distance-right:9pt;mso-wrap-distance-bottom:0;mso-position-horizontal:absolute;mso-position-horizontal-relative:text;mso-position-vertical:absolute;mso-position-vertical-relative:text;mso-width-percent:0;mso-height-percent:0;mso-width-relative:margin;mso-height-relative:margin;v-text-anchor:middle" o:gfxdata="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" fillcolor="white [3201]" strokecolor="#70ad47 [3209]" strokeweight="1pt">
+              <v:rect id="Rectangle 6" o:spid="_x0000_s1027" style="position:absolute;margin-left:287.65pt;margin-top:2.25pt;width:84.15pt;height:24.75pt;z-index:251711488;visibility:visible;mso-wrap-style:square;mso-width-percent:0;mso-height-percent:0;mso-wrap-distance-left:9pt;mso-wrap-distance-top:0;mso-wrap-distance-right:9pt;mso-wrap-distance-bottom:0;mso-position-horizontal:absolute;mso-position-horizontal-relative:text;mso-position-vertical:absolute;mso-position-vertical-relative:text;mso-width-percent:0;mso-height-percent:0;mso-width-relative:margin;mso-height-relative:margin;v-text-anchor:middle" o:gfxdata="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" fillcolor="white [3201]" strokecolor="#70ad47 [3209]" strokeweight="1pt">
                 <v:textbox>
                   <w:txbxContent>
                     <w:p>
@@ -1972,6 +2266,7 @@
       <w:r>
         <w:rPr>
           <w:noProof/>
+          <w:lang w:val="tr-TR" w:eastAsia="tr-TR"/>
         </w:rPr>
         <mc:AlternateContent>
           <mc:Choice Requires="wps">
@@ -2032,7 +2327,7 @@
               </wp:anchor>
             </w:drawing>
           </mc:Choice>
-          <mc:Fallback>
+          <mc:Fallback xmlns:w15="http://schemas.microsoft.com/office/word/2012/wordml">
             <w:pict>
               <v:shape w14:anchorId="470C289B" id="Straight Arrow Connector 11" o:spid="_x0000_s1026" type="#_x0000_t32" style="position:absolute;margin-left:241.45pt;margin-top:13.25pt;width:46.25pt;height:27.6pt;flip:y;z-index:251716608;visibility:visible;mso-wrap-style:square;mso-width-percent:0;mso-height-percent:0;mso-wrap-distance-left:9pt;mso-wrap-distance-top:0;mso-wrap-distance-right:9pt;mso-wrap-distance-bottom:0;mso-position-horizontal:absolute;mso-position-horizontal-relative:text;mso-position-vertical:absolute;mso-position-vertical-relative:text;mso-width-percent:0;mso-height-percent:0;mso-width-relative:margin;mso-height-relative:margin" o:gfxdata="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" strokecolor="#5b9bd5 [3204]" strokeweight=".5pt">
                 <v:stroke endarrow="open" joinstyle="miter"/>
@@ -2052,6 +2347,7 @@
       <w:r>
         <w:rPr>
           <w:noProof/>
+          <w:lang w:val="tr-TR" w:eastAsia="tr-TR"/>
         </w:rPr>
         <mc:AlternateContent>
           <mc:Choice Requires="wps">
@@ -2105,6 +2401,7 @@
                             <w:r>
                               <w:t xml:space="preserve">Easily </w:t>
                             </w:r>
+                            <w:proofErr w:type="spellStart"/>
                             <w:r>
                               <w:t>mano</w:t>
                             </w:r>
@@ -2116,6 +2413,7 @@
                               </w:rPr>
                               <w:t>euvrable</w:t>
                             </w:r>
+                            <w:proofErr w:type="spellEnd"/>
                           </w:p>
                         </w:txbxContent>
                       </wps:txbx>
@@ -2139,7 +2437,7 @@
           </mc:Choice>
           <mc:Fallback>
             <w:pict>
-              <v:rect w14:anchorId="160E446D" id="Rectangle 7" o:spid="_x0000_s1028" style="position:absolute;margin-left:287.7pt;margin-top:18.45pt;width:110.4pt;height:23.05pt;z-index:251712512;visibility:visible;mso-wrap-style:square;mso-width-percent:0;mso-height-percent:0;mso-wrap-distance-left:9pt;mso-wrap-distance-top:0;mso-wrap-distance-right:9pt;mso-wrap-distance-bottom:0;mso-position-horizontal:absolute;mso-position-horizontal-relative:text;mso-position-vertical:absolute;mso-position-vertical-relative:text;mso-width-percent:0;mso-height-percent:0;mso-width-relative:margin;mso-height-relative:margin;v-text-anchor:middle" o:gfxdata="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" fillcolor="white [3201]" strokecolor="#70ad47 [3209]" strokeweight="1pt">
+              <v:rect id="Rectangle 7" o:spid="_x0000_s1028" style="position:absolute;margin-left:287.7pt;margin-top:18.45pt;width:110.4pt;height:23.05pt;z-index:251712512;visibility:visible;mso-wrap-style:square;mso-width-percent:0;mso-height-percent:0;mso-wrap-distance-left:9pt;mso-wrap-distance-top:0;mso-wrap-distance-right:9pt;mso-wrap-distance-bottom:0;mso-position-horizontal:absolute;mso-position-horizontal-relative:text;mso-position-vertical:absolute;mso-position-vertical-relative:text;mso-width-percent:0;mso-height-percent:0;mso-width-relative:margin;mso-height-relative:margin;v-text-anchor:middle" o:gfxdata="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" fillcolor="white [3201]" strokecolor="#70ad47 [3209]" strokeweight="1pt">
                 <v:textbox>
                   <w:txbxContent>
                     <w:p>
@@ -2149,6 +2447,7 @@
                       <w:r>
                         <w:t xml:space="preserve">Easily </w:t>
                       </w:r>
+                      <w:proofErr w:type="spellStart"/>
                       <w:r>
                         <w:t>mano</w:t>
                       </w:r>
@@ -2160,6 +2459,7 @@
                         </w:rPr>
                         <w:t>euvrable</w:t>
                       </w:r>
+                      <w:proofErr w:type="spellEnd"/>
                     </w:p>
                   </w:txbxContent>
                 </v:textbox>
@@ -2171,6 +2471,7 @@
       <w:r>
         <w:rPr>
           <w:noProof/>
+          <w:lang w:val="tr-TR" w:eastAsia="tr-TR"/>
         </w:rPr>
         <mc:AlternateContent>
           <mc:Choice Requires="wps">
@@ -2241,7 +2542,7 @@
           </mc:Choice>
           <mc:Fallback>
             <w:pict>
-              <v:rect w14:anchorId="5BB4F86A" id="Rectangle 17" o:spid="_x0000_s1029" style="position:absolute;margin-left:128.95pt;margin-top:18.4pt;width:112.5pt;height:23.05pt;z-index:251707392;visibility:visible;mso-wrap-style:square;mso-wrap-distance-left:9pt;mso-wrap-distance-top:0;mso-wrap-distance-right:9pt;mso-wrap-distance-bottom:0;mso-position-horizontal:absolute;mso-position-horizontal-relative:text;mso-position-vertical:absolute;mso-position-vertical-relative:text;v-text-anchor:middle" o:gfxdata="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" fillcolor="white [3201]" strokecolor="#70ad47 [3209]" strokeweight="1pt">
+              <v:rect id="Rectangle 17" o:spid="_x0000_s1029" style="position:absolute;margin-left:128.95pt;margin-top:18.4pt;width:112.5pt;height:23.05pt;z-index:251707392;visibility:visible;mso-wrap-style:square;mso-wrap-distance-left:9pt;mso-wrap-distance-top:0;mso-wrap-distance-right:9pt;mso-wrap-distance-bottom:0;mso-position-horizontal:absolute;mso-position-horizontal-relative:text;mso-position-vertical:absolute;mso-position-vertical-relative:text;v-text-anchor:middle" o:gfxdata="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" fillcolor="white [3201]" strokecolor="#70ad47 [3209]" strokeweight="1pt">
                 <v:textbox>
                   <w:txbxContent>
                     <w:p>
@@ -2270,6 +2571,7 @@
       <w:r>
         <w:rPr>
           <w:noProof/>
+          <w:lang w:val="tr-TR" w:eastAsia="tr-TR"/>
         </w:rPr>
         <mc:AlternateContent>
           <mc:Choice Requires="wps">
@@ -2321,8 +2623,13 @@
                               <w:jc w:val="center"/>
                             </w:pPr>
                             <w:r>
-                              <w:t>Rejoin in 10 sec</w:t>
+                              <w:t xml:space="preserve">Rejoin in 10 </w:t>
                             </w:r>
+                            <w:proofErr w:type="gramStart"/>
+                            <w:r>
+                              <w:t>sec</w:t>
+                            </w:r>
+                            <w:proofErr w:type="gramEnd"/>
                             <w:r>
                               <w:br/>
                               <w:t>(For a good response time )</w:t>
@@ -2350,7 +2657,7 @@
           </mc:Choice>
           <mc:Fallback>
             <w:pict>
-              <v:rect w14:anchorId="5F198F8D" id="Rectangle 8" o:spid="_x0000_s1030" style="position:absolute;margin-left:287.75pt;margin-top:23.95pt;width:151.7pt;height:39.85pt;z-index:251713536;visibility:visible;mso-wrap-style:square;mso-width-percent:0;mso-height-percent:0;mso-wrap-distance-left:9pt;mso-wrap-distance-top:0;mso-wrap-distance-right:9pt;mso-wrap-distance-bottom:0;mso-position-horizontal:absolute;mso-position-horizontal-relative:text;mso-position-vertical:absolute;mso-position-vertical-relative:text;mso-width-percent:0;mso-height-percent:0;mso-width-relative:margin;mso-height-relative:margin;v-text-anchor:middle" o:gfxdata="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" fillcolor="white [3201]" strokecolor="#70ad47 [3209]" strokeweight="1pt">
+              <v:rect id="Rectangle 8" o:spid="_x0000_s1030" style="position:absolute;margin-left:287.75pt;margin-top:23.95pt;width:151.7pt;height:39.85pt;z-index:251713536;visibility:visible;mso-wrap-style:square;mso-width-percent:0;mso-height-percent:0;mso-wrap-distance-left:9pt;mso-wrap-distance-top:0;mso-wrap-distance-right:9pt;mso-wrap-distance-bottom:0;mso-position-horizontal:absolute;mso-position-horizontal-relative:text;mso-position-vertical:absolute;mso-position-vertical-relative:text;mso-width-percent:0;mso-height-percent:0;mso-width-relative:margin;mso-height-relative:margin;v-text-anchor:middle" o:gfxdata="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" fillcolor="white [3201]" strokecolor="#70ad47 [3209]" strokeweight="1pt">
                 <v:textbox>
                   <w:txbxContent>
                     <w:p>
@@ -2358,8 +2665,13 @@
                         <w:jc w:val="center"/>
                       </w:pPr>
                       <w:r>
-                        <w:t>Rejoin in 10 sec</w:t>
+                        <w:t xml:space="preserve">Rejoin in 10 </w:t>
                       </w:r>
+                      <w:proofErr w:type="gramStart"/>
+                      <w:r>
+                        <w:t>sec</w:t>
+                      </w:r>
+                      <w:proofErr w:type="gramEnd"/>
                       <w:r>
                         <w:br/>
                         <w:t>(For a good response time )</w:t>
@@ -2375,6 +2687,7 @@
       <w:r>
         <w:rPr>
           <w:noProof/>
+          <w:lang w:val="tr-TR" w:eastAsia="tr-TR"/>
         </w:rPr>
         <mc:AlternateContent>
           <mc:Choice Requires="wps">
@@ -2432,7 +2745,7 @@
               </wp:anchor>
             </w:drawing>
           </mc:Choice>
-          <mc:Fallback>
+          <mc:Fallback xmlns:w15="http://schemas.microsoft.com/office/word/2012/wordml">
             <w:pict>
               <v:shape w14:anchorId="03DE4E40" id="Straight Arrow Connector 13" o:spid="_x0000_s1026" type="#_x0000_t32" style="position:absolute;margin-left:241.45pt;margin-top:14.8pt;width:46.25pt;height:18.1pt;z-index:251718656;visibility:visible;mso-wrap-style:square;mso-width-percent:0;mso-wrap-distance-left:9pt;mso-wrap-distance-top:0;mso-wrap-distance-right:9pt;mso-wrap-distance-bottom:0;mso-position-horizontal:absolute;mso-position-horizontal-relative:text;mso-position-vertical:absolute;mso-position-vertical-relative:text;mso-width-percent:0;mso-width-relative:margin" o:gfxdata="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" strokecolor="#5b9bd5 [3204]" strokeweight=".5pt">
                 <v:stroke endarrow="open" joinstyle="miter"/>
@@ -2444,6 +2757,7 @@
       <w:r>
         <w:rPr>
           <w:noProof/>
+          <w:lang w:val="tr-TR" w:eastAsia="tr-TR"/>
         </w:rPr>
         <mc:AlternateContent>
           <mc:Choice Requires="wps">
@@ -2504,7 +2818,7 @@
               </wp:anchor>
             </w:drawing>
           </mc:Choice>
-          <mc:Fallback>
+          <mc:Fallback xmlns:w15="http://schemas.microsoft.com/office/word/2012/wordml">
             <w:pict>
               <v:shape w14:anchorId="6D65D58E" id="Straight Arrow Connector 12" o:spid="_x0000_s1026" type="#_x0000_t32" style="position:absolute;margin-left:241.45pt;margin-top:6.1pt;width:46.25pt;height:0;z-index:251717632;visibility:visible;mso-wrap-style:square;mso-width-percent:0;mso-height-percent:0;mso-wrap-distance-left:9pt;mso-wrap-distance-top:0;mso-wrap-distance-right:9pt;mso-wrap-distance-bottom:0;mso-position-horizontal:absolute;mso-position-horizontal-relative:text;mso-position-vertical:absolute;mso-position-vertical-relative:text;mso-width-percent:0;mso-height-percent:0;mso-width-relative:margin;mso-height-relative:margin" o:gfxdata="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" strokecolor="#5b9bd5 [3204]" strokeweight=".5pt">
                 <v:stroke endarrow="open" joinstyle="miter"/>
@@ -2516,6 +2830,7 @@
       <w:r>
         <w:rPr>
           <w:noProof/>
+          <w:lang w:val="tr-TR" w:eastAsia="tr-TR"/>
         </w:rPr>
         <mc:AlternateContent>
           <mc:Choice Requires="wps">
@@ -2570,7 +2885,7 @@
               </wp:anchor>
             </w:drawing>
           </mc:Choice>
-          <mc:Fallback>
+          <mc:Fallback xmlns:w15="http://schemas.microsoft.com/office/word/2012/wordml">
             <w:pict>
               <v:shape w14:anchorId="44FD65F5" id="Straight Arrow Connector 4" o:spid="_x0000_s1026" type="#_x0000_t32" style="position:absolute;margin-left:87pt;margin-top:2.85pt;width:41.9pt;height:55.9pt;flip:y;z-index:251709440;visibility:visible;mso-wrap-style:square;mso-wrap-distance-left:9pt;mso-wrap-distance-top:0;mso-wrap-distance-right:9pt;mso-wrap-distance-bottom:0;mso-position-horizontal:absolute;mso-position-horizontal-relative:text;mso-position-vertical:absolute;mso-position-vertical-relative:text" o:gfxdata="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" strokecolor="#5b9bd5 [3204]" strokeweight=".5pt">
                 <v:stroke endarrow="open" joinstyle="miter"/>
@@ -2598,6 +2913,7 @@
       <w:r>
         <w:rPr>
           <w:noProof/>
+          <w:lang w:val="tr-TR" w:eastAsia="tr-TR"/>
         </w:rPr>
         <mc:AlternateContent>
           <mc:Choice Requires="wps">
@@ -2671,7 +2987,7 @@
           </mc:Choice>
           <mc:Fallback>
             <w:pict>
-              <v:rect w14:anchorId="1C1394CD" id="Rectangle 9" o:spid="_x0000_s1031" style="position:absolute;margin-left:287.75pt;margin-top:19.9pt;width:118.1pt;height:40.5pt;z-index:251714560;visibility:visible;mso-wrap-style:square;mso-height-percent:0;mso-wrap-distance-left:9pt;mso-wrap-distance-top:0;mso-wrap-distance-right:9pt;mso-wrap-distance-bottom:0;mso-position-horizontal:absolute;mso-position-horizontal-relative:text;mso-position-vertical:absolute;mso-position-vertical-relative:text;mso-height-percent:0;mso-height-relative:margin;v-text-anchor:middle" o:gfxdata="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" fillcolor="white [3201]" strokecolor="#70ad47 [3209]" strokeweight="1pt">
+              <v:rect id="Rectangle 9" o:spid="_x0000_s1031" style="position:absolute;margin-left:287.75pt;margin-top:19.9pt;width:118.1pt;height:40.5pt;z-index:251714560;visibility:visible;mso-wrap-style:square;mso-height-percent:0;mso-wrap-distance-left:9pt;mso-wrap-distance-top:0;mso-wrap-distance-right:9pt;mso-wrap-distance-bottom:0;mso-position-horizontal:absolute;mso-position-horizontal-relative:text;mso-position-vertical:absolute;mso-position-vertical-relative:text;mso-height-percent:0;mso-height-relative:margin;v-text-anchor:middle" o:gfxdata="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" fillcolor="white [3201]" strokecolor="#70ad47 [3209]" strokeweight="1pt">
                 <v:textbox>
                   <w:txbxContent>
                     <w:p>
@@ -2692,6 +3008,7 @@
       <w:r>
         <w:rPr>
           <w:noProof/>
+          <w:lang w:val="tr-TR" w:eastAsia="tr-TR"/>
         </w:rPr>
         <mc:AlternateContent>
           <mc:Choice Requires="wps">
@@ -2774,7 +3091,7 @@
           </mc:Choice>
           <mc:Fallback>
             <w:pict>
-              <v:rect w14:anchorId="5939DAE7" id="Rectangle 3" o:spid="_x0000_s1032" style="position:absolute;margin-left:-50.35pt;margin-top:4.7pt;width:199.4pt;height:23.75pt;z-index:251706368;visibility:visible;mso-wrap-style:square;mso-width-percent:0;mso-height-percent:0;mso-wrap-distance-left:9pt;mso-wrap-distance-top:0;mso-wrap-distance-right:9pt;mso-wrap-distance-bottom:0;mso-position-horizontal:absolute;mso-position-horizontal-relative:text;mso-position-vertical:absolute;mso-position-vertical-relative:text;mso-width-percent:0;mso-height-percent:0;mso-width-relative:margin;mso-height-relative:margin;v-text-anchor:middle" o:gfxdata="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" fillcolor="white [3201]" strokecolor="#70ad47 [3209]" strokeweight="1pt">
+              <v:rect id="Rectangle 3" o:spid="_x0000_s1032" style="position:absolute;margin-left:-50.35pt;margin-top:4.7pt;width:199.4pt;height:23.75pt;z-index:251706368;visibility:visible;mso-wrap-style:square;mso-width-percent:0;mso-height-percent:0;mso-wrap-distance-left:9pt;mso-wrap-distance-top:0;mso-wrap-distance-right:9pt;mso-wrap-distance-bottom:0;mso-position-horizontal:absolute;mso-position-horizontal-relative:text;mso-position-vertical:absolute;mso-position-vertical-relative:text;mso-width-percent:0;mso-height-percent:0;mso-width-relative:margin;mso-height-relative:margin;v-text-anchor:middle" o:gfxdata="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" fillcolor="white [3201]" strokecolor="#70ad47 [3209]" strokeweight="1pt">
                 <v:textbox>
                   <w:txbxContent>
                     <w:p>
@@ -2809,6 +3126,7 @@
       <w:r>
         <w:rPr>
           <w:noProof/>
+          <w:lang w:val="tr-TR" w:eastAsia="tr-TR"/>
         </w:rPr>
         <mc:AlternateContent>
           <mc:Choice Requires="wps">
@@ -2863,7 +3181,7 @@
               </wp:anchor>
             </w:drawing>
           </mc:Choice>
-          <mc:Fallback>
+          <mc:Fallback xmlns:w15="http://schemas.microsoft.com/office/word/2012/wordml">
             <w:pict>
               <v:shape w14:anchorId="27B12B61" id="Straight Arrow Connector 18" o:spid="_x0000_s1026" type="#_x0000_t32" style="position:absolute;margin-left:240.05pt;margin-top:8.3pt;width:46.25pt;height:41pt;flip:y;z-index:251720704;visibility:visible;mso-wrap-style:square;mso-wrap-distance-left:9pt;mso-wrap-distance-top:0;mso-wrap-distance-right:9pt;mso-wrap-distance-bottom:0;mso-position-horizontal:absolute;mso-position-horizontal-relative:text;mso-position-vertical:absolute;mso-position-vertical-relative:text" o:gfxdata="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" strokecolor="#5b9bd5 [3204]" strokeweight=".5pt">
                 <v:stroke endarrow="open" joinstyle="miter"/>
@@ -2875,6 +3193,7 @@
       <w:r>
         <w:rPr>
           <w:noProof/>
+          <w:lang w:val="tr-TR" w:eastAsia="tr-TR"/>
         </w:rPr>
         <mc:AlternateContent>
           <mc:Choice Requires="wps">
@@ -2929,7 +3248,7 @@
               </wp:anchor>
             </w:drawing>
           </mc:Choice>
-          <mc:Fallback>
+          <mc:Fallback xmlns:w15="http://schemas.microsoft.com/office/word/2012/wordml">
             <w:pict>
               <v:shape w14:anchorId="218EC609" id="Straight Arrow Connector 5" o:spid="_x0000_s1026" type="#_x0000_t32" style="position:absolute;margin-left:79.2pt;margin-top:1.3pt;width:49.6pt;height:59.4pt;z-index:251710464;visibility:visible;mso-wrap-style:square;mso-wrap-distance-left:9pt;mso-wrap-distance-top:0;mso-wrap-distance-right:9pt;mso-wrap-distance-bottom:0;mso-position-horizontal:absolute;mso-position-horizontal-relative:text;mso-position-vertical:absolute;mso-position-vertical-relative:text" o:gfxdata="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" strokecolor="#5b9bd5 [3204]" strokeweight=".5pt">
                 <v:stroke endarrow="open" joinstyle="miter"/>
@@ -2949,6 +3268,7 @@
       <w:r>
         <w:rPr>
           <w:noProof/>
+          <w:lang w:val="tr-TR" w:eastAsia="tr-TR"/>
         </w:rPr>
         <mc:AlternateContent>
           <mc:Choice Requires="wps">
@@ -3019,7 +3339,7 @@
           </mc:Choice>
           <mc:Fallback>
             <w:pict>
-              <v:rect w14:anchorId="72FDD7E2" id="Rectangle 10" o:spid="_x0000_s1033" style="position:absolute;margin-left:286.3pt;margin-top:22.65pt;width:118.1pt;height:27.95pt;z-index:251715584;visibility:visible;mso-wrap-style:square;mso-wrap-distance-left:9pt;mso-wrap-distance-top:0;mso-wrap-distance-right:9pt;mso-wrap-distance-bottom:0;mso-position-horizontal:absolute;mso-position-horizontal-relative:text;mso-position-vertical:absolute;mso-position-vertical-relative:text;v-text-anchor:middle" o:gfxdata="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" fillcolor="white [3201]" strokecolor="#70ad47 [3209]" strokeweight="1pt">
+              <v:rect id="Rectangle 10" o:spid="_x0000_s1033" style="position:absolute;margin-left:286.3pt;margin-top:22.65pt;width:118.1pt;height:27.95pt;z-index:251715584;visibility:visible;mso-wrap-style:square;mso-wrap-distance-left:9pt;mso-wrap-distance-top:0;mso-wrap-distance-right:9pt;mso-wrap-distance-bottom:0;mso-position-horizontal:absolute;mso-position-horizontal-relative:text;mso-position-vertical:absolute;mso-position-vertical-relative:text;v-text-anchor:middle" o:gfxdata="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" fillcolor="white [3201]" strokecolor="#70ad47 [3209]" strokeweight="1pt">
                 <v:textbox>
                   <w:txbxContent>
                     <w:p>
@@ -3040,6 +3360,7 @@
       <w:r>
         <w:rPr>
           <w:noProof/>
+          <w:lang w:val="tr-TR" w:eastAsia="tr-TR"/>
         </w:rPr>
         <mc:AlternateContent>
           <mc:Choice Requires="wps">
@@ -3110,7 +3431,7 @@
           </mc:Choice>
           <mc:Fallback>
             <w:pict>
-              <v:rect w14:anchorId="06C91D5E" id="Rectangle 14" o:spid="_x0000_s1034" style="position:absolute;margin-left:128.85pt;margin-top:22.55pt;width:111.1pt;height:21.65pt;z-index:251708416;visibility:visible;mso-wrap-style:square;mso-wrap-distance-left:9pt;mso-wrap-distance-top:0;mso-wrap-distance-right:9pt;mso-wrap-distance-bottom:0;mso-position-horizontal:absolute;mso-position-horizontal-relative:text;mso-position-vertical:absolute;mso-position-vertical-relative:text;v-text-anchor:middle" o:gfxdata="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" fillcolor="white [3201]" strokecolor="#70ad47 [3209]" strokeweight="1pt">
+              <v:rect id="Rectangle 14" o:spid="_x0000_s1034" style="position:absolute;margin-left:128.85pt;margin-top:22.55pt;width:111.1pt;height:21.65pt;z-index:251708416;visibility:visible;mso-wrap-style:square;mso-wrap-distance-left:9pt;mso-wrap-distance-top:0;mso-wrap-distance-right:9pt;mso-wrap-distance-bottom:0;mso-position-horizontal:absolute;mso-position-horizontal-relative:text;mso-position-vertical:absolute;mso-position-vertical-relative:text;v-text-anchor:middle" o:gfxdata="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" fillcolor="white [3201]" strokecolor="#70ad47 [3209]" strokeweight="1pt">
                 <v:textbox>
                   <w:txbxContent>
                     <w:p>
@@ -3140,6 +3461,7 @@
         <w:rPr>
           <w:rFonts w:ascii="Times New Roman" w:hAnsi="Times New Roman" w:cs="Times New Roman"/>
           <w:noProof/>
+          <w:lang w:val="tr-TR" w:eastAsia="tr-TR"/>
         </w:rPr>
         <mc:AlternateContent>
           <mc:Choice Requires="wps">
@@ -3194,7 +3516,7 @@
               </wp:anchor>
             </w:drawing>
           </mc:Choice>
-          <mc:Fallback>
+          <mc:Fallback xmlns:w15="http://schemas.microsoft.com/office/word/2012/wordml">
             <w:pict>
               <v:shape w14:anchorId="25E97759" id="Straight Arrow Connector 24" o:spid="_x0000_s1026" type="#_x0000_t32" style="position:absolute;margin-left:240.05pt;margin-top:16.8pt;width:47.7pt;height:68.65pt;z-index:251726848;visibility:visible;mso-wrap-style:square;mso-wrap-distance-left:9pt;mso-wrap-distance-top:0;mso-wrap-distance-right:9pt;mso-wrap-distance-bottom:0;mso-position-horizontal:absolute;mso-position-horizontal-relative:text;mso-position-vertical:absolute;mso-position-vertical-relative:text" o:gfxdata="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" strokecolor="#5b9bd5 [3204]" strokeweight=".5pt">
                 <v:stroke endarrow="open" joinstyle="miter"/>
@@ -3207,6 +3529,7 @@
         <w:rPr>
           <w:rFonts w:ascii="Times New Roman" w:hAnsi="Times New Roman" w:cs="Times New Roman"/>
           <w:noProof/>
+          <w:lang w:val="tr-TR" w:eastAsia="tr-TR"/>
         </w:rPr>
         <mc:AlternateContent>
           <mc:Choice Requires="wps">
@@ -3261,7 +3584,7 @@
               </wp:anchor>
             </w:drawing>
           </mc:Choice>
-          <mc:Fallback>
+          <mc:Fallback xmlns:w15="http://schemas.microsoft.com/office/word/2012/wordml">
             <w:pict>
               <v:shape w14:anchorId="69AD5D22" id="Straight Arrow Connector 20" o:spid="_x0000_s1026" type="#_x0000_t32" style="position:absolute;margin-left:240.05pt;margin-top:17pt;width:46.25pt;height:31.3pt;z-index:251722752;visibility:visible;mso-wrap-style:square;mso-wrap-distance-left:9pt;mso-wrap-distance-top:0;mso-wrap-distance-right:9pt;mso-wrap-distance-bottom:0;mso-position-horizontal:absolute;mso-position-horizontal-relative:text;mso-position-vertical:absolute;mso-position-vertical-relative:text" o:gfxdata="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" strokecolor="#5b9bd5 [3204]" strokeweight=".5pt">
                 <v:stroke endarrow="open" joinstyle="miter"/>
@@ -3274,6 +3597,7 @@
         <w:rPr>
           <w:rFonts w:ascii="Times New Roman" w:hAnsi="Times New Roman" w:cs="Times New Roman"/>
           <w:noProof/>
+          <w:lang w:val="tr-TR" w:eastAsia="tr-TR"/>
         </w:rPr>
         <mc:AlternateContent>
           <mc:Choice Requires="wps">
@@ -3328,7 +3652,7 @@
               </wp:anchor>
             </w:drawing>
           </mc:Choice>
-          <mc:Fallback>
+          <mc:Fallback xmlns:w15="http://schemas.microsoft.com/office/word/2012/wordml">
             <w:pict>
               <v:shape w14:anchorId="298EFDFB" id="Straight Arrow Connector 19" o:spid="_x0000_s1026" type="#_x0000_t32" style="position:absolute;margin-left:240.05pt;margin-top:6.6pt;width:46.25pt;height:3.05pt;z-index:251721728;visibility:visible;mso-wrap-style:square;mso-wrap-distance-left:9pt;mso-wrap-distance-top:0;mso-wrap-distance-right:9pt;mso-wrap-distance-bottom:0;mso-position-horizontal:absolute;mso-position-horizontal-relative:text;mso-position-vertical:absolute;mso-position-vertical-relative:text" o:gfxdata="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" strokecolor="#5b9bd5 [3204]" strokeweight=".5pt">
                 <v:stroke endarrow="open" joinstyle="miter"/>
@@ -3351,6 +3675,7 @@
       <w:r>
         <w:rPr>
           <w:noProof/>
+          <w:lang w:val="tr-TR" w:eastAsia="tr-TR"/>
         </w:rPr>
         <mc:AlternateContent>
           <mc:Choice Requires="wps">
@@ -3421,7 +3746,7 @@
           </mc:Choice>
           <mc:Fallback>
             <w:pict>
-              <v:rect w14:anchorId="1DAA1BBF" id="Rectangle 15" o:spid="_x0000_s1035" style="position:absolute;margin-left:287.6pt;margin-top:10.2pt;width:118.1pt;height:20.95pt;z-index:251719680;visibility:visible;mso-wrap-style:square;mso-wrap-distance-left:9pt;mso-wrap-distance-top:0;mso-wrap-distance-right:9pt;mso-wrap-distance-bottom:0;mso-position-horizontal:absolute;mso-position-horizontal-relative:text;mso-position-vertical:absolute;mso-position-vertical-relative:text;v-text-anchor:middle" o:gfxdata="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" fillcolor="white [3201]" strokecolor="#70ad47 [3209]" strokeweight="1pt">
+              <v:rect id="Rectangle 15" o:spid="_x0000_s1035" style="position:absolute;margin-left:287.6pt;margin-top:10.2pt;width:118.1pt;height:20.95pt;z-index:251719680;visibility:visible;mso-wrap-style:square;mso-wrap-distance-left:9pt;mso-wrap-distance-top:0;mso-wrap-distance-right:9pt;mso-wrap-distance-bottom:0;mso-position-horizontal:absolute;mso-position-horizontal-relative:text;mso-position-vertical:absolute;mso-position-vertical-relative:text;v-text-anchor:middle" o:gfxdata="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" fillcolor="white [3201]" strokecolor="#70ad47 [3209]" strokeweight="1pt">
                 <v:textbox>
                   <w:txbxContent>
                     <w:p>
@@ -3463,6 +3788,7 @@
           <w:noProof/>
           <w:sz w:val="28"/>
           <w:szCs w:val="28"/>
+          <w:lang w:val="tr-TR" w:eastAsia="tr-TR"/>
         </w:rPr>
         <mc:AlternateContent>
           <mc:Choice Requires="wps">
@@ -3533,7 +3859,7 @@
           </mc:Choice>
           <mc:Fallback>
             <w:pict>
-              <v:rect w14:anchorId="2444C5A5" id="Rectangle 23" o:spid="_x0000_s1036" style="position:absolute;margin-left:287.9pt;margin-top:20.25pt;width:118.1pt;height:22.4pt;z-index:251725824;visibility:visible;mso-wrap-style:square;mso-wrap-distance-left:9pt;mso-wrap-distance-top:0;mso-wrap-distance-right:9pt;mso-wrap-distance-bottom:0;mso-position-horizontal:absolute;mso-position-horizontal-relative:text;mso-position-vertical:absolute;mso-position-vertical-relative:text;v-text-anchor:middle" o:gfxdata="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" fillcolor="white [3201]" strokecolor="#70ad47 [3209]" strokeweight="1pt">
+              <v:rect id="Rectangle 23" o:spid="_x0000_s1036" style="position:absolute;margin-left:287.9pt;margin-top:20.25pt;width:118.1pt;height:22.4pt;z-index:251725824;visibility:visible;mso-wrap-style:square;mso-wrap-distance-left:9pt;mso-wrap-distance-top:0;mso-wrap-distance-right:9pt;mso-wrap-distance-bottom:0;mso-position-horizontal:absolute;mso-position-horizontal-relative:text;mso-position-vertical:absolute;mso-position-vertical-relative:text;v-text-anchor:middle" o:gfxdata="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" fillcolor="white [3201]" strokecolor="#70ad47 [3209]" strokeweight="1pt">
                 <v:textbox>
                   <w:txbxContent>
                     <w:p>
@@ -3711,15 +4037,51 @@
           <w:sz w:val="24"/>
           <w:szCs w:val="24"/>
         </w:rPr>
-        <w:t xml:space="preserve"> On the other hand experiences gained from this project can be used also in truck convoy projects similar to the one “Tesla” company is working on.</w:t>
-      </w:r>
-      <w:r>
-        <w:rPr>
-          <w:rFonts w:ascii="Times New Roman" w:hAnsi="Times New Roman" w:cs="Times New Roman"/>
-          <w:sz w:val="24"/>
-          <w:szCs w:val="24"/>
-        </w:rPr>
-        <w:t xml:space="preserve"> Only the leading truck should have a driver and the ones follows it. This </w:t>
+        <w:t xml:space="preserve"> On the other hand experiences gained from this project can be used also in truck convoy </w:t>
+      </w:r>
+      <w:proofErr w:type="gramStart"/>
+      <w:r>
+        <w:rPr>
+          <w:rFonts w:ascii="Times New Roman" w:hAnsi="Times New Roman" w:cs="Times New Roman"/>
+          <w:sz w:val="24"/>
+          <w:szCs w:val="24"/>
+        </w:rPr>
+        <w:t>projects similar to the one “Tesla” company is</w:t>
+      </w:r>
+      <w:proofErr w:type="gramEnd"/>
+      <w:r>
+        <w:rPr>
+          <w:rFonts w:ascii="Times New Roman" w:hAnsi="Times New Roman" w:cs="Times New Roman"/>
+          <w:sz w:val="24"/>
+          <w:szCs w:val="24"/>
+        </w:rPr>
+        <w:t xml:space="preserve"> working on.</w:t>
+      </w:r>
+      <w:r>
+        <w:rPr>
+          <w:rFonts w:ascii="Times New Roman" w:hAnsi="Times New Roman" w:cs="Times New Roman"/>
+          <w:sz w:val="24"/>
+          <w:szCs w:val="24"/>
+        </w:rPr>
+        <w:t xml:space="preserve"> Only the leading truck should have a driver and the ones </w:t>
+      </w:r>
+      <w:proofErr w:type="gramStart"/>
+      <w:r>
+        <w:rPr>
+          <w:rFonts w:ascii="Times New Roman" w:hAnsi="Times New Roman" w:cs="Times New Roman"/>
+          <w:sz w:val="24"/>
+          <w:szCs w:val="24"/>
+        </w:rPr>
+        <w:t>follows</w:t>
+      </w:r>
+      <w:proofErr w:type="gramEnd"/>
+      <w:r>
+        <w:rPr>
+          <w:rFonts w:ascii="Times New Roman" w:hAnsi="Times New Roman" w:cs="Times New Roman"/>
+          <w:sz w:val="24"/>
+          <w:szCs w:val="24"/>
+        </w:rPr>
+        <w:t xml:space="preserve"> it. This </w:t>
       </w:r>
       <w:r>
         <w:rPr>
@@ -4197,8 +4559,17 @@
           <w:szCs w:val="24"/>
         </w:rPr>
         <w:tab/>
+      </w:r>
+      <w:proofErr w:type="gramStart"/>
+      <w:r>
+        <w:rPr>
+          <w:rFonts w:ascii="Times New Roman" w:hAnsi="Times New Roman" w:cs="Times New Roman"/>
+          <w:sz w:val="24"/>
+          <w:szCs w:val="24"/>
+        </w:rPr>
         <w:t>Experience with UAV control and familiarity with programming languages.</w:t>
       </w:r>
+      <w:proofErr w:type="gramEnd"/>
       <w:r>
         <w:rPr>
           <w:rFonts w:ascii="Times New Roman" w:hAnsi="Times New Roman" w:cs="Times New Roman"/>
@@ -4217,13 +4588,41 @@
           <w:szCs w:val="24"/>
         </w:rPr>
       </w:pPr>
-      <w:r>
-        <w:rPr>
-          <w:rFonts w:ascii="Times New Roman" w:hAnsi="Times New Roman" w:cs="Times New Roman"/>
-          <w:sz w:val="24"/>
-          <w:szCs w:val="24"/>
-        </w:rPr>
-        <w:t>Anar Abdullayev:</w:t>
+      <w:proofErr w:type="spellStart"/>
+      <w:r>
+        <w:rPr>
+          <w:rFonts w:ascii="Times New Roman" w:hAnsi="Times New Roman" w:cs="Times New Roman"/>
+          <w:sz w:val="24"/>
+          <w:szCs w:val="24"/>
+        </w:rPr>
+        <w:t>Anar</w:t>
+      </w:r>
+      <w:proofErr w:type="spellEnd"/>
+      <w:r>
+        <w:rPr>
+          <w:rFonts w:ascii="Times New Roman" w:hAnsi="Times New Roman" w:cs="Times New Roman"/>
+          <w:sz w:val="24"/>
+          <w:szCs w:val="24"/>
+        </w:rPr>
+        <w:t xml:space="preserve"> </w:t>
+      </w:r>
+      <w:proofErr w:type="spellStart"/>
+      <w:r>
+        <w:rPr>
+          <w:rFonts w:ascii="Times New Roman" w:hAnsi="Times New Roman" w:cs="Times New Roman"/>
+          <w:sz w:val="24"/>
+          <w:szCs w:val="24"/>
+        </w:rPr>
+        <w:t>Abdullayev</w:t>
+      </w:r>
+      <w:proofErr w:type="spellEnd"/>
+      <w:r>
+        <w:rPr>
+          <w:rFonts w:ascii="Times New Roman" w:hAnsi="Times New Roman" w:cs="Times New Roman"/>
+          <w:sz w:val="24"/>
+          <w:szCs w:val="24"/>
+        </w:rPr>
+        <w:t>:</w:t>
       </w:r>
     </w:p>
     <w:p>
@@ -4261,7 +4660,25 @@
           <w:sz w:val="24"/>
           <w:szCs w:val="24"/>
         </w:rPr>
-        <w:t>Experience with microcontrollers(Arduino, PIC and ARM based ones),</w:t>
+        <w:t xml:space="preserve">Experience with </w:t>
+      </w:r>
+      <w:proofErr w:type="gramStart"/>
+      <w:r>
+        <w:rPr>
+          <w:rFonts w:ascii="Times New Roman" w:hAnsi="Times New Roman" w:cs="Times New Roman"/>
+          <w:sz w:val="24"/>
+          <w:szCs w:val="24"/>
+        </w:rPr>
+        <w:t>microcontrollers(</w:t>
+      </w:r>
+      <w:proofErr w:type="gramEnd"/>
+      <w:r>
+        <w:rPr>
+          <w:rFonts w:ascii="Times New Roman" w:hAnsi="Times New Roman" w:cs="Times New Roman"/>
+          <w:sz w:val="24"/>
+          <w:szCs w:val="24"/>
+        </w:rPr>
+        <w:t>Arduino, PIC and ARM based ones),</w:t>
       </w:r>
       <w:r>
         <w:rPr>
@@ -4297,14 +4714,34 @@
           <w:szCs w:val="24"/>
         </w:rPr>
       </w:pPr>
-      <w:r>
-        <w:rPr>
-          <w:rFonts w:ascii="Times New Roman" w:hAnsi="Times New Roman" w:cs="Times New Roman"/>
-          <w:sz w:val="24"/>
-          <w:szCs w:val="24"/>
-        </w:rPr>
-        <w:t>Bulut Ulukapi</w:t>
-      </w:r>
+      <w:proofErr w:type="spellStart"/>
+      <w:r>
+        <w:rPr>
+          <w:rFonts w:ascii="Times New Roman" w:hAnsi="Times New Roman" w:cs="Times New Roman"/>
+          <w:sz w:val="24"/>
+          <w:szCs w:val="24"/>
+        </w:rPr>
+        <w:t>Bulut</w:t>
+      </w:r>
+      <w:proofErr w:type="spellEnd"/>
+      <w:r>
+        <w:rPr>
+          <w:rFonts w:ascii="Times New Roman" w:hAnsi="Times New Roman" w:cs="Times New Roman"/>
+          <w:sz w:val="24"/>
+          <w:szCs w:val="24"/>
+        </w:rPr>
+        <w:t xml:space="preserve"> </w:t>
+      </w:r>
+      <w:proofErr w:type="spellStart"/>
+      <w:r>
+        <w:rPr>
+          <w:rFonts w:ascii="Times New Roman" w:hAnsi="Times New Roman" w:cs="Times New Roman"/>
+          <w:sz w:val="24"/>
+          <w:szCs w:val="24"/>
+        </w:rPr>
+        <w:t>Ulukapi</w:t>
+      </w:r>
+      <w:proofErr w:type="spellEnd"/>
       <w:r>
         <w:rPr>
           <w:rFonts w:ascii="Times New Roman" w:hAnsi="Times New Roman" w:cs="Times New Roman"/>
@@ -4401,7 +4838,43 @@
           <w:sz w:val="24"/>
           <w:szCs w:val="24"/>
         </w:rPr>
-        <w:t>Syed Saad Saif:</w:t>
+        <w:t xml:space="preserve">Syed </w:t>
+      </w:r>
+      <w:proofErr w:type="spellStart"/>
+      <w:r>
+        <w:rPr>
+          <w:rFonts w:ascii="Times New Roman" w:hAnsi="Times New Roman" w:cs="Times New Roman"/>
+          <w:sz w:val="24"/>
+          <w:szCs w:val="24"/>
+        </w:rPr>
+        <w:t>Saad</w:t>
+      </w:r>
+      <w:proofErr w:type="spellEnd"/>
+      <w:r>
+        <w:rPr>
+          <w:rFonts w:ascii="Times New Roman" w:hAnsi="Times New Roman" w:cs="Times New Roman"/>
+          <w:sz w:val="24"/>
+          <w:szCs w:val="24"/>
+        </w:rPr>
+        <w:t xml:space="preserve"> </w:t>
+      </w:r>
+      <w:proofErr w:type="spellStart"/>
+      <w:r>
+        <w:rPr>
+          <w:rFonts w:ascii="Times New Roman" w:hAnsi="Times New Roman" w:cs="Times New Roman"/>
+          <w:sz w:val="24"/>
+          <w:szCs w:val="24"/>
+        </w:rPr>
+        <w:t>Saif</w:t>
+      </w:r>
+      <w:proofErr w:type="spellEnd"/>
+      <w:r>
+        <w:rPr>
+          <w:rFonts w:ascii="Times New Roman" w:hAnsi="Times New Roman" w:cs="Times New Roman"/>
+          <w:sz w:val="24"/>
+          <w:szCs w:val="24"/>
+        </w:rPr>
+        <w:t>:</w:t>
       </w:r>
       <w:r>
         <w:rPr>
@@ -4484,13 +4957,41 @@
           <w:szCs w:val="24"/>
         </w:rPr>
       </w:pPr>
-      <w:r>
-        <w:rPr>
-          <w:rFonts w:ascii="Times New Roman" w:hAnsi="Times New Roman" w:cs="Times New Roman"/>
-          <w:sz w:val="24"/>
-          <w:szCs w:val="24"/>
-        </w:rPr>
-        <w:t>Umut Can Serçe:</w:t>
+      <w:proofErr w:type="spellStart"/>
+      <w:r>
+        <w:rPr>
+          <w:rFonts w:ascii="Times New Roman" w:hAnsi="Times New Roman" w:cs="Times New Roman"/>
+          <w:sz w:val="24"/>
+          <w:szCs w:val="24"/>
+        </w:rPr>
+        <w:t>Umut</w:t>
+      </w:r>
+      <w:proofErr w:type="spellEnd"/>
+      <w:r>
+        <w:rPr>
+          <w:rFonts w:ascii="Times New Roman" w:hAnsi="Times New Roman" w:cs="Times New Roman"/>
+          <w:sz w:val="24"/>
+          <w:szCs w:val="24"/>
+        </w:rPr>
+        <w:t xml:space="preserve"> Can </w:t>
+      </w:r>
+      <w:proofErr w:type="spellStart"/>
+      <w:r>
+        <w:rPr>
+          <w:rFonts w:ascii="Times New Roman" w:hAnsi="Times New Roman" w:cs="Times New Roman"/>
+          <w:sz w:val="24"/>
+          <w:szCs w:val="24"/>
+        </w:rPr>
+        <w:t>Serçe</w:t>
+      </w:r>
+      <w:proofErr w:type="spellEnd"/>
+      <w:r>
+        <w:rPr>
+          <w:rFonts w:ascii="Times New Roman" w:hAnsi="Times New Roman" w:cs="Times New Roman"/>
+          <w:sz w:val="24"/>
+          <w:szCs w:val="24"/>
+        </w:rPr>
+        <w:t>:</w:t>
       </w:r>
       <w:r>
         <w:rPr>
@@ -4536,6 +5037,14 @@
           <w:szCs w:val="24"/>
         </w:rPr>
         <w:tab/>
+      </w:r>
+      <w:proofErr w:type="gramStart"/>
+      <w:r>
+        <w:rPr>
+          <w:rFonts w:ascii="Times New Roman" w:hAnsi="Times New Roman" w:cs="Times New Roman"/>
+          <w:sz w:val="24"/>
+          <w:szCs w:val="24"/>
+        </w:rPr>
         <w:t>Experience</w:t>
       </w:r>
       <w:r>
@@ -4546,6 +5055,7 @@
         </w:rPr>
         <w:t xml:space="preserve"> with various programming languages and HDLs.</w:t>
       </w:r>
+      <w:proofErr w:type="gramEnd"/>
     </w:p>
     <w:p>
       <w:pPr>
@@ -4602,6 +5112,7 @@
           <w:noProof/>
           <w:sz w:val="24"/>
           <w:szCs w:val="24"/>
+          <w:lang w:val="tr-TR" w:eastAsia="tr-TR"/>
         </w:rPr>
         <mc:AlternateContent>
           <mc:Choice Requires="wps">
@@ -4680,7 +5191,7 @@
           </mc:Choice>
           <mc:Fallback>
             <w:pict>
-              <v:roundrect w14:anchorId="24FA9979" id="Rounded Rectangle 16" o:spid="_x0000_s1037" style="position:absolute;margin-left:194.65pt;margin-top:.9pt;width:111.75pt;height:33pt;z-index:251683840;visibility:visible;mso-wrap-style:square;mso-wrap-distance-left:9pt;mso-wrap-distance-top:0;mso-wrap-distance-right:9pt;mso-wrap-distance-bottom:0;mso-position-horizontal:absolute;mso-position-horizontal-relative:text;mso-position-vertical:absolute;mso-position-vertical-relative:text;v-text-anchor:middle" arcsize="10923f" o:gfxdata="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" fillcolor="white [3201]" strokecolor="#70ad47 [3209]" strokeweight="1pt">
+              <v:roundrect id="Rounded Rectangle 16" o:spid="_x0000_s1037" style="position:absolute;margin-left:194.65pt;margin-top:.9pt;width:111.75pt;height:33pt;z-index:251683840;visibility:visible;mso-wrap-style:square;mso-wrap-distance-left:9pt;mso-wrap-distance-top:0;mso-wrap-distance-right:9pt;mso-wrap-distance-bottom:0;mso-position-horizontal:absolute;mso-position-horizontal-relative:text;mso-position-vertical:absolute;mso-position-vertical-relative:text;v-text-anchor:middle" arcsize="10923f" o:gfxdata="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" fillcolor="white [3201]" strokecolor="#70ad47 [3209]" strokeweight="1pt">
                 <v:stroke joinstyle="miter"/>
                 <v:textbox>
                   <w:txbxContent>
@@ -4723,6 +5234,7 @@
           <w:noProof/>
           <w:sz w:val="24"/>
           <w:szCs w:val="24"/>
+          <w:lang w:val="tr-TR" w:eastAsia="tr-TR"/>
         </w:rPr>
         <mc:AlternateContent>
           <mc:Choice Requires="wps">
@@ -4777,7 +5289,7 @@
               </wp:anchor>
             </w:drawing>
           </mc:Choice>
-          <mc:Fallback>
+          <mc:Fallback xmlns:w15="http://schemas.microsoft.com/office/word/2012/wordml">
             <w:pict>
               <v:shape w14:anchorId="1F8546FD" id="Straight Arrow Connector 25" o:spid="_x0000_s1026" type="#_x0000_t32" style="position:absolute;margin-left:306.4pt;margin-top:2.45pt;width:159.75pt;height:33.75pt;z-index:251700224;visibility:visible;mso-wrap-style:square;mso-wrap-distance-left:9pt;mso-wrap-distance-top:0;mso-wrap-distance-right:9pt;mso-wrap-distance-bottom:0;mso-position-horizontal:absolute;mso-position-horizontal-relative:text;mso-position-vertical:absolute;mso-position-vertical-relative:text" o:gfxdata="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" strokecolor="#5b9bd5 [3204]" strokeweight=".5pt">
                 <v:stroke endarrow="open" joinstyle="miter"/>
@@ -4792,6 +5304,7 @@
           <w:noProof/>
           <w:sz w:val="24"/>
           <w:szCs w:val="24"/>
+          <w:lang w:val="tr-TR" w:eastAsia="tr-TR"/>
         </w:rPr>
         <mc:AlternateContent>
           <mc:Choice Requires="wps">
@@ -4852,7 +5365,7 @@
               </wp:anchor>
             </w:drawing>
           </mc:Choice>
-          <mc:Fallback>
+          <mc:Fallback xmlns:w15="http://schemas.microsoft.com/office/word/2012/wordml">
             <w:pict>
               <v:shape w14:anchorId="129ED198" id="Straight Arrow Connector 26" o:spid="_x0000_s1026" type="#_x0000_t32" style="position:absolute;margin-left:300.4pt;margin-top:3.2pt;width:62.25pt;height:35.25pt;z-index:251693056;visibility:visible;mso-wrap-style:square;mso-width-percent:0;mso-height-percent:0;mso-wrap-distance-left:9pt;mso-wrap-distance-top:0;mso-wrap-distance-right:9pt;mso-wrap-distance-bottom:0;mso-position-horizontal:absolute;mso-position-horizontal-relative:text;mso-position-vertical:absolute;mso-position-vertical-relative:text;mso-width-percent:0;mso-height-percent:0;mso-width-relative:margin;mso-height-relative:margin" o:gfxdata="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" strokecolor="#5b9bd5 [3204]" strokeweight=".5pt">
                 <v:stroke endarrow="open" joinstyle="miter"/>
@@ -4867,6 +5380,7 @@
           <w:noProof/>
           <w:sz w:val="24"/>
           <w:szCs w:val="24"/>
+          <w:lang w:val="tr-TR" w:eastAsia="tr-TR"/>
         </w:rPr>
         <mc:AlternateContent>
           <mc:Choice Requires="wps">
@@ -4924,7 +5438,7 @@
               </wp:anchor>
             </w:drawing>
           </mc:Choice>
-          <mc:Fallback>
+          <mc:Fallback xmlns:w15="http://schemas.microsoft.com/office/word/2012/wordml">
             <w:pict>
               <v:shape w14:anchorId="66200537" id="Straight Arrow Connector 27" o:spid="_x0000_s1026" type="#_x0000_t32" style="position:absolute;margin-left:256.9pt;margin-top:3.2pt;width:35.25pt;height:36pt;z-index:251692032;visibility:visible;mso-wrap-style:square;mso-width-percent:0;mso-wrap-distance-left:9pt;mso-wrap-distance-top:0;mso-wrap-distance-right:9pt;mso-wrap-distance-bottom:0;mso-position-horizontal:absolute;mso-position-horizontal-relative:text;mso-position-vertical:absolute;mso-position-vertical-relative:text;mso-width-percent:0;mso-width-relative:margin" o:gfxdata="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" strokecolor="#5b9bd5 [3204]" strokeweight=".5pt">
                 <v:stroke endarrow="open" joinstyle="miter"/>
@@ -4939,6 +5453,7 @@
           <w:noProof/>
           <w:sz w:val="24"/>
           <w:szCs w:val="24"/>
+          <w:lang w:val="tr-TR" w:eastAsia="tr-TR"/>
         </w:rPr>
         <mc:AlternateContent>
           <mc:Choice Requires="wps">
@@ -4993,7 +5508,7 @@
               </wp:anchor>
             </w:drawing>
           </mc:Choice>
-          <mc:Fallback>
+          <mc:Fallback xmlns:w15="http://schemas.microsoft.com/office/word/2012/wordml">
             <w:pict>
               <v:shape w14:anchorId="0FB44480" id="Straight Arrow Connector 28" o:spid="_x0000_s1026" type="#_x0000_t32" style="position:absolute;margin-left:179.65pt;margin-top:2.45pt;width:56.25pt;height:35.25pt;flip:x;z-index:251691008;visibility:visible;mso-wrap-style:square;mso-wrap-distance-left:9pt;mso-wrap-distance-top:0;mso-wrap-distance-right:9pt;mso-wrap-distance-bottom:0;mso-position-horizontal:absolute;mso-position-horizontal-relative:text;mso-position-vertical:absolute;mso-position-vertical-relative:text" o:gfxdata="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" strokecolor="#5b9bd5 [3204]" strokeweight=".5pt">
                 <v:stroke endarrow="open" joinstyle="miter"/>
@@ -5008,6 +5523,7 @@
           <w:noProof/>
           <w:sz w:val="24"/>
           <w:szCs w:val="24"/>
+          <w:lang w:val="tr-TR" w:eastAsia="tr-TR"/>
         </w:rPr>
         <mc:AlternateContent>
           <mc:Choice Requires="wps">
@@ -5062,7 +5578,7 @@
               </wp:anchor>
             </w:drawing>
           </mc:Choice>
-          <mc:Fallback>
+          <mc:Fallback xmlns:w15="http://schemas.microsoft.com/office/word/2012/wordml">
             <w:pict>
               <v:shape w14:anchorId="52500169" id="Straight Arrow Connector 29" o:spid="_x0000_s1026" type="#_x0000_t32" style="position:absolute;margin-left:70.9pt;margin-top:3.2pt;width:123.75pt;height:35.25pt;flip:x;z-index:251689984;visibility:visible;mso-wrap-style:square;mso-wrap-distance-left:9pt;mso-wrap-distance-top:0;mso-wrap-distance-right:9pt;mso-wrap-distance-bottom:0;mso-position-horizontal:absolute;mso-position-horizontal-relative:text;mso-position-vertical:absolute;mso-position-vertical-relative:text" o:gfxdata="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" strokecolor="#5b9bd5 [3204]" strokeweight=".5pt">
                 <v:stroke endarrow="open" joinstyle="miter"/>
@@ -5087,6 +5603,7 @@
           <w:noProof/>
           <w:sz w:val="24"/>
           <w:szCs w:val="24"/>
+          <w:lang w:val="tr-TR" w:eastAsia="tr-TR"/>
         </w:rPr>
         <mc:AlternateContent>
           <mc:Choice Requires="wps">
@@ -5137,9 +5654,11 @@
                             <w:pPr>
                               <w:jc w:val="center"/>
                             </w:pPr>
+                            <w:proofErr w:type="spellStart"/>
                             <w:r>
                               <w:t>B.Microcontroller</w:t>
                             </w:r>
+                            <w:proofErr w:type="spellEnd"/>
                           </w:p>
                         </w:txbxContent>
                       </wps:txbx>
@@ -5163,7 +5682,7 @@
           </mc:Choice>
           <mc:Fallback>
             <w:pict>
-              <v:roundrect w14:anchorId="4CC708BB" id="Rounded Rectangle 30" o:spid="_x0000_s1038" style="position:absolute;margin-left:112.15pt;margin-top:9.25pt;width:106.5pt;height:51pt;z-index:251685888;visibility:visible;mso-wrap-style:square;mso-width-percent:0;mso-height-percent:0;mso-wrap-distance-left:9pt;mso-wrap-distance-top:0;mso-wrap-distance-right:9pt;mso-wrap-distance-bottom:0;mso-position-horizontal:absolute;mso-position-horizontal-relative:text;mso-position-vertical:absolute;mso-position-vertical-relative:text;mso-width-percent:0;mso-height-percent:0;mso-width-relative:margin;mso-height-relative:margin;v-text-anchor:middle" arcsize="10923f" o:gfxdata="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" fillcolor="white [3201]" strokecolor="#70ad47 [3209]" strokeweight="1pt">
+              <v:roundrect id="Rounded Rectangle 30" o:spid="_x0000_s1038" style="position:absolute;margin-left:112.15pt;margin-top:9.25pt;width:106.5pt;height:51pt;z-index:251685888;visibility:visible;mso-wrap-style:square;mso-width-percent:0;mso-height-percent:0;mso-wrap-distance-left:9pt;mso-wrap-distance-top:0;mso-wrap-distance-right:9pt;mso-wrap-distance-bottom:0;mso-position-horizontal:absolute;mso-position-horizontal-relative:text;mso-position-vertical:absolute;mso-position-vertical-relative:text;mso-width-percent:0;mso-height-percent:0;mso-width-relative:margin;mso-height-relative:margin;v-text-anchor:middle" arcsize="10923f" o:gfxdata="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" fillcolor="white [3201]" strokecolor="#70ad47 [3209]" strokeweight="1pt">
                 <v:stroke joinstyle="miter"/>
                 <v:textbox>
                   <w:txbxContent>
@@ -5171,9 +5690,11 @@
                       <w:pPr>
                         <w:jc w:val="center"/>
                       </w:pPr>
+                      <w:proofErr w:type="spellStart"/>
                       <w:r>
                         <w:t>B.Microcontroller</w:t>
                       </w:r>
+                      <w:proofErr w:type="spellEnd"/>
                     </w:p>
                   </w:txbxContent>
                 </v:textbox>
@@ -5188,6 +5709,7 @@
           <w:noProof/>
           <w:sz w:val="24"/>
           <w:szCs w:val="24"/>
+          <w:lang w:val="tr-TR" w:eastAsia="tr-TR"/>
         </w:rPr>
         <mc:AlternateContent>
           <mc:Choice Requires="wps">
@@ -5238,9 +5760,11 @@
                             <w:pPr>
                               <w:jc w:val="center"/>
                             </w:pPr>
+                            <w:proofErr w:type="spellStart"/>
                             <w:r>
                               <w:t>A.Microprocessor</w:t>
                             </w:r>
+                            <w:proofErr w:type="spellEnd"/>
                           </w:p>
                         </w:txbxContent>
                       </wps:txbx>
@@ -5264,7 +5788,7 @@
           </mc:Choice>
           <mc:Fallback>
             <w:pict>
-              <v:roundrect w14:anchorId="3EBD40E6" id="Rounded Rectangle 31" o:spid="_x0000_s1039" style="position:absolute;margin-left:-4.1pt;margin-top:8.5pt;width:103.5pt;height:51pt;z-index:251684864;visibility:visible;mso-wrap-style:square;mso-width-percent:0;mso-height-percent:0;mso-wrap-distance-left:9pt;mso-wrap-distance-top:0;mso-wrap-distance-right:9pt;mso-wrap-distance-bottom:0;mso-position-horizontal:absolute;mso-position-horizontal-relative:text;mso-position-vertical:absolute;mso-position-vertical-relative:text;mso-width-percent:0;mso-height-percent:0;mso-width-relative:margin;mso-height-relative:margin;v-text-anchor:middle" arcsize="10923f" o:gfxdata="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" fillcolor="white [3201]" strokecolor="#70ad47 [3209]" strokeweight="1pt">
+              <v:roundrect id="Rounded Rectangle 31" o:spid="_x0000_s1039" style="position:absolute;margin-left:-4.1pt;margin-top:8.5pt;width:103.5pt;height:51pt;z-index:251684864;visibility:visible;mso-wrap-style:square;mso-width-percent:0;mso-height-percent:0;mso-wrap-distance-left:9pt;mso-wrap-distance-top:0;mso-wrap-distance-right:9pt;mso-wrap-distance-bottom:0;mso-position-horizontal:absolute;mso-position-horizontal-relative:text;mso-position-vertical:absolute;mso-position-vertical-relative:text;mso-width-percent:0;mso-height-percent:0;mso-width-relative:margin;mso-height-relative:margin;v-text-anchor:middle" arcsize="10923f" o:gfxdata="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" fillcolor="white [3201]" strokecolor="#70ad47 [3209]" strokeweight="1pt">
                 <v:stroke joinstyle="miter"/>
                 <v:textbox>
                   <w:txbxContent>
@@ -5272,9 +5796,11 @@
                       <w:pPr>
                         <w:jc w:val="center"/>
                       </w:pPr>
+                      <w:proofErr w:type="spellStart"/>
                       <w:r>
                         <w:t>A.Microprocessor</w:t>
                       </w:r>
+                      <w:proofErr w:type="spellEnd"/>
                     </w:p>
                   </w:txbxContent>
                 </v:textbox>
@@ -5289,6 +5815,7 @@
           <w:noProof/>
           <w:sz w:val="24"/>
           <w:szCs w:val="24"/>
+          <w:lang w:val="tr-TR" w:eastAsia="tr-TR"/>
         </w:rPr>
         <mc:AlternateContent>
           <mc:Choice Requires="wps">
@@ -5339,8 +5866,13 @@
                             <w:pPr>
                               <w:jc w:val="center"/>
                             </w:pPr>
+                            <w:proofErr w:type="spellStart"/>
                             <w:r>
-                              <w:t>E.Visibility Markers and Flags</w:t>
+                              <w:t>E.Visibility</w:t>
+                            </w:r>
+                            <w:proofErr w:type="spellEnd"/>
+                            <w:r>
+                              <w:t xml:space="preserve"> Markers and Flags</w:t>
                             </w:r>
                           </w:p>
                         </w:txbxContent>
@@ -5365,7 +5897,7 @@
           </mc:Choice>
           <mc:Fallback>
             <w:pict>
-              <v:roundrect w14:anchorId="3C3800B8" id="Rounded Rectangle 32" o:spid="_x0000_s1040" style="position:absolute;margin-left:421.15pt;margin-top:5.5pt;width:91.5pt;height:57.75pt;z-index:251688960;visibility:visible;mso-wrap-style:square;mso-width-percent:0;mso-height-percent:0;mso-wrap-distance-left:9pt;mso-wrap-distance-top:0;mso-wrap-distance-right:9pt;mso-wrap-distance-bottom:0;mso-position-horizontal:absolute;mso-position-horizontal-relative:text;mso-position-vertical:absolute;mso-position-vertical-relative:text;mso-width-percent:0;mso-height-percent:0;mso-width-relative:margin;mso-height-relative:margin;v-text-anchor:middle" arcsize="10923f" o:gfxdata="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" fillcolor="white [3201]" strokecolor="#70ad47 [3209]" strokeweight="1pt">
+              <v:roundrect id="Rounded Rectangle 32" o:spid="_x0000_s1040" style="position:absolute;margin-left:421.15pt;margin-top:5.5pt;width:91.5pt;height:57.75pt;z-index:251688960;visibility:visible;mso-wrap-style:square;mso-width-percent:0;mso-height-percent:0;mso-wrap-distance-left:9pt;mso-wrap-distance-top:0;mso-wrap-distance-right:9pt;mso-wrap-distance-bottom:0;mso-position-horizontal:absolute;mso-position-horizontal-relative:text;mso-position-vertical:absolute;mso-position-vertical-relative:text;mso-width-percent:0;mso-height-percent:0;mso-width-relative:margin;mso-height-relative:margin;v-text-anchor:middle" arcsize="10923f" o:gfxdata="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" fillcolor="white [3201]" strokecolor="#70ad47 [3209]" strokeweight="1pt">
                 <v:stroke joinstyle="miter"/>
                 <v:textbox>
                   <w:txbxContent>
@@ -5373,8 +5905,13 @@
                       <w:pPr>
                         <w:jc w:val="center"/>
                       </w:pPr>
+                      <w:proofErr w:type="spellStart"/>
                       <w:r>
-                        <w:t>E.Visibility Markers and Flags</w:t>
+                        <w:t>E.Visibility</w:t>
+                      </w:r>
+                      <w:proofErr w:type="spellEnd"/>
+                      <w:r>
+                        <w:t xml:space="preserve"> Markers and Flags</w:t>
                       </w:r>
                     </w:p>
                   </w:txbxContent>
@@ -5390,6 +5927,7 @@
           <w:noProof/>
           <w:sz w:val="24"/>
           <w:szCs w:val="24"/>
+          <w:lang w:val="tr-TR" w:eastAsia="tr-TR"/>
         </w:rPr>
         <mc:AlternateContent>
           <mc:Choice Requires="wps">
@@ -5440,9 +5978,11 @@
                             <w:pPr>
                               <w:jc w:val="center"/>
                             </w:pPr>
+                            <w:proofErr w:type="spellStart"/>
                             <w:r>
                               <w:t>D.Chassis</w:t>
                             </w:r>
+                            <w:proofErr w:type="spellEnd"/>
                           </w:p>
                         </w:txbxContent>
                       </wps:txbx>
@@ -5466,7 +6006,7 @@
           </mc:Choice>
           <mc:Fallback>
             <w:pict>
-              <v:roundrect w14:anchorId="15B16B76" id="Rounded Rectangle 33" o:spid="_x0000_s1041" style="position:absolute;margin-left:324.4pt;margin-top:9.2pt;width:80.25pt;height:51pt;z-index:251687936;visibility:visible;mso-wrap-style:square;mso-width-percent:0;mso-height-percent:0;mso-wrap-distance-left:9pt;mso-wrap-distance-top:0;mso-wrap-distance-right:9pt;mso-wrap-distance-bottom:0;mso-position-horizontal:absolute;mso-position-horizontal-relative:text;mso-position-vertical:absolute;mso-position-vertical-relative:text;mso-width-percent:0;mso-height-percent:0;mso-width-relative:margin;mso-height-relative:margin;v-text-anchor:middle" arcsize="10923f" o:gfxdata="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" fillcolor="white [3201]" strokecolor="#70ad47 [3209]" strokeweight="1pt">
+              <v:roundrect id="Rounded Rectangle 33" o:spid="_x0000_s1041" style="position:absolute;margin-left:324.4pt;margin-top:9.2pt;width:80.25pt;height:51pt;z-index:251687936;visibility:visible;mso-wrap-style:square;mso-width-percent:0;mso-height-percent:0;mso-wrap-distance-left:9pt;mso-wrap-distance-top:0;mso-wrap-distance-right:9pt;mso-wrap-distance-bottom:0;mso-position-horizontal:absolute;mso-position-horizontal-relative:text;mso-position-vertical:absolute;mso-position-vertical-relative:text;mso-width-percent:0;mso-height-percent:0;mso-width-relative:margin;mso-height-relative:margin;v-text-anchor:middle" arcsize="10923f" o:gfxdata="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" fillcolor="white [3201]" strokecolor="#70ad47 [3209]" strokeweight="1pt">
                 <v:stroke joinstyle="miter"/>
                 <v:textbox>
                   <w:txbxContent>
@@ -5474,9 +6014,11 @@
                       <w:pPr>
                         <w:jc w:val="center"/>
                       </w:pPr>
+                      <w:proofErr w:type="spellStart"/>
                       <w:r>
                         <w:t>D.Chassis</w:t>
                       </w:r>
+                      <w:proofErr w:type="spellEnd"/>
                     </w:p>
                   </w:txbxContent>
                 </v:textbox>
@@ -5491,6 +6033,7 @@
           <w:noProof/>
           <w:sz w:val="24"/>
           <w:szCs w:val="24"/>
+          <w:lang w:val="tr-TR" w:eastAsia="tr-TR"/>
         </w:rPr>
         <mc:AlternateContent>
           <mc:Choice Requires="wps">
@@ -5541,8 +6084,13 @@
                             <w:pPr>
                               <w:jc w:val="center"/>
                             </w:pPr>
+                            <w:proofErr w:type="spellStart"/>
                             <w:r>
-                              <w:t>C.Power Systems</w:t>
+                              <w:t>C.Power</w:t>
+                            </w:r>
+                            <w:proofErr w:type="spellEnd"/>
+                            <w:r>
+                              <w:t xml:space="preserve"> Systems</w:t>
                             </w:r>
                           </w:p>
                         </w:txbxContent>
@@ -5567,7 +6115,7 @@
           </mc:Choice>
           <mc:Fallback>
             <w:pict>
-              <v:roundrect w14:anchorId="515D5A3E" id="Rounded Rectangle 34" o:spid="_x0000_s1042" style="position:absolute;margin-left:230.65pt;margin-top:9.2pt;width:80.25pt;height:51.75pt;z-index:251686912;visibility:visible;mso-wrap-style:square;mso-width-percent:0;mso-height-percent:0;mso-wrap-distance-left:9pt;mso-wrap-distance-top:0;mso-wrap-distance-right:9pt;mso-wrap-distance-bottom:0;mso-position-horizontal:absolute;mso-position-horizontal-relative:text;mso-position-vertical:absolute;mso-position-vertical-relative:text;mso-width-percent:0;mso-height-percent:0;mso-width-relative:margin;mso-height-relative:margin;v-text-anchor:middle" arcsize="10923f" o:gfxdata="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" fillcolor="white [3201]" strokecolor="#70ad47 [3209]" strokeweight="1pt">
+              <v:roundrect id="Rounded Rectangle 34" o:spid="_x0000_s1042" style="position:absolute;margin-left:230.65pt;margin-top:9.2pt;width:80.25pt;height:51.75pt;z-index:251686912;visibility:visible;mso-wrap-style:square;mso-width-percent:0;mso-height-percent:0;mso-wrap-distance-left:9pt;mso-wrap-distance-top:0;mso-wrap-distance-right:9pt;mso-wrap-distance-bottom:0;mso-position-horizontal:absolute;mso-position-horizontal-relative:text;mso-position-vertical:absolute;mso-position-vertical-relative:text;mso-width-percent:0;mso-height-percent:0;mso-width-relative:margin;mso-height-relative:margin;v-text-anchor:middle" arcsize="10923f" o:gfxdata="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" fillcolor="white [3201]" strokecolor="#70ad47 [3209]" strokeweight="1pt">
                 <v:stroke joinstyle="miter"/>
                 <v:textbox>
                   <w:txbxContent>
@@ -5575,8 +6123,13 @@
                       <w:pPr>
                         <w:jc w:val="center"/>
                       </w:pPr>
+                      <w:proofErr w:type="spellStart"/>
                       <w:r>
-                        <w:t>C.Power Systems</w:t>
+                        <w:t>C.Power</w:t>
+                      </w:r>
+                      <w:proofErr w:type="spellEnd"/>
+                      <w:r>
+                        <w:t xml:space="preserve"> Systems</w:t>
                       </w:r>
                     </w:p>
                   </w:txbxContent>
@@ -5602,6 +6155,7 @@
           <w:noProof/>
           <w:sz w:val="24"/>
           <w:szCs w:val="24"/>
+          <w:lang w:val="tr-TR" w:eastAsia="tr-TR"/>
         </w:rPr>
         <mc:AlternateContent>
           <mc:Choice Requires="wps">
@@ -5653,7 +6207,7 @@
               </wp:anchor>
             </w:drawing>
           </mc:Choice>
-          <mc:Fallback>
+          <mc:Fallback xmlns:w15="http://schemas.microsoft.com/office/word/2012/wordml">
             <w:pict>
               <v:line w14:anchorId="7EAAAAA8" id="Straight Connector 35" o:spid="_x0000_s1026" style="position:absolute;flip:y;z-index:251702272;visibility:visible;mso-wrap-style:square;mso-wrap-distance-left:9pt;mso-wrap-distance-top:0;mso-wrap-distance-right:9pt;mso-wrap-distance-bottom:0;mso-position-horizontal:absolute;mso-position-horizontal-relative:text;mso-position-vertical:absolute;mso-position-vertical-relative:text" from="11.65pt,30.3pt" to="13.9pt,184.05pt" o:gfxdata="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" strokecolor="#5b9bd5 [3204]" strokeweight=".5pt">
                 <v:stroke joinstyle="miter"/>
@@ -5668,6 +6222,7 @@
           <w:noProof/>
           <w:sz w:val="24"/>
           <w:szCs w:val="24"/>
+          <w:lang w:val="tr-TR" w:eastAsia="tr-TR"/>
         </w:rPr>
         <mc:AlternateContent>
           <mc:Choice Requires="wps">
@@ -5719,7 +6274,7 @@
               </wp:anchor>
             </w:drawing>
           </mc:Choice>
-          <mc:Fallback>
+          <mc:Fallback xmlns:w15="http://schemas.microsoft.com/office/word/2012/wordml">
             <w:pict>
               <v:line w14:anchorId="55A5E707" id="Straight Connector 36" o:spid="_x0000_s1026" style="position:absolute;flip:y;z-index:251701248;visibility:visible;mso-wrap-style:square;mso-wrap-distance-left:9pt;mso-wrap-distance-top:0;mso-wrap-distance-right:9pt;mso-wrap-distance-bottom:0;mso-position-horizontal:absolute;mso-position-horizontal-relative:text;mso-position-vertical:absolute;mso-position-vertical-relative:text" from="145.15pt,29.55pt" to="145.15pt,150.3pt" o:gfxdata="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" strokecolor="#5b9bd5 [3204]" strokeweight=".5pt">
                 <v:stroke joinstyle="miter"/>
@@ -5744,6 +6299,7 @@
           <w:noProof/>
           <w:sz w:val="24"/>
           <w:szCs w:val="24"/>
+          <w:lang w:val="tr-TR" w:eastAsia="tr-TR"/>
         </w:rPr>
         <mc:AlternateContent>
           <mc:Choice Requires="wps">
@@ -5794,8 +6350,13 @@
                             <w:pPr>
                               <w:jc w:val="center"/>
                             </w:pPr>
+                            <w:proofErr w:type="gramStart"/>
                             <w:r>
-                              <w:t>1.Image processing/ visibility marker recognition</w:t>
+                              <w:t>1.Image</w:t>
+                            </w:r>
+                            <w:proofErr w:type="gramEnd"/>
+                            <w:r>
+                              <w:t xml:space="preserve"> processing/ visibility marker recognition</w:t>
                             </w:r>
                           </w:p>
                         </w:txbxContent>
@@ -5817,7 +6378,7 @@
           </mc:Choice>
           <mc:Fallback>
             <w:pict>
-              <v:roundrect w14:anchorId="39B8A916" id="Rounded Rectangle 37" o:spid="_x0000_s1043" style="position:absolute;margin-left:35.65pt;margin-top:16.85pt;width:91.5pt;height:97.5pt;z-index:251695104;visibility:visible;mso-wrap-style:square;mso-height-percent:0;mso-wrap-distance-left:9pt;mso-wrap-distance-top:0;mso-wrap-distance-right:9pt;mso-wrap-distance-bottom:0;mso-position-horizontal:absolute;mso-position-horizontal-relative:text;mso-position-vertical:absolute;mso-position-vertical-relative:text;mso-height-percent:0;mso-height-relative:margin;v-text-anchor:middle" arcsize="10923f" o:gfxdata="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" fillcolor="white [3201]" strokecolor="#70ad47 [3209]" strokeweight="1pt">
+              <v:roundrect id="Rounded Rectangle 37" o:spid="_x0000_s1043" style="position:absolute;margin-left:35.65pt;margin-top:16.85pt;width:91.5pt;height:97.5pt;z-index:251695104;visibility:visible;mso-wrap-style:square;mso-height-percent:0;mso-wrap-distance-left:9pt;mso-wrap-distance-top:0;mso-wrap-distance-right:9pt;mso-wrap-distance-bottom:0;mso-position-horizontal:absolute;mso-position-horizontal-relative:text;mso-position-vertical:absolute;mso-position-vertical-relative:text;mso-height-percent:0;mso-height-relative:margin;v-text-anchor:middle" arcsize="10923f" o:gfxdata="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" fillcolor="white [3201]" strokecolor="#70ad47 [3209]" strokeweight="1pt">
                 <v:stroke joinstyle="miter"/>
                 <v:textbox>
                   <w:txbxContent>
@@ -5825,8 +6386,13 @@
                       <w:pPr>
                         <w:jc w:val="center"/>
                       </w:pPr>
+                      <w:proofErr w:type="gramStart"/>
                       <w:r>
-                        <w:t>1.Image processing/ visibility marker recognition</w:t>
+                        <w:t>1.Image</w:t>
+                      </w:r>
+                      <w:proofErr w:type="gramEnd"/>
+                      <w:r>
+                        <w:t xml:space="preserve"> processing/ visibility marker recognition</w:t>
                       </w:r>
                     </w:p>
                   </w:txbxContent>
@@ -5842,6 +6408,7 @@
           <w:noProof/>
           <w:sz w:val="24"/>
           <w:szCs w:val="24"/>
+          <w:lang w:val="tr-TR" w:eastAsia="tr-TR"/>
         </w:rPr>
         <mc:AlternateContent>
           <mc:Choice Requires="wps">
@@ -5892,8 +6459,13 @@
                             <w:pPr>
                               <w:jc w:val="center"/>
                             </w:pPr>
+                            <w:proofErr w:type="gramStart"/>
                             <w:r>
-                              <w:t>1.Motors and Drivers</w:t>
+                              <w:t>1.Motors</w:t>
+                            </w:r>
+                            <w:proofErr w:type="gramEnd"/>
+                            <w:r>
+                              <w:t xml:space="preserve"> and Drivers</w:t>
                             </w:r>
                           </w:p>
                         </w:txbxContent>
@@ -5918,7 +6490,7 @@
           </mc:Choice>
           <mc:Fallback>
             <w:pict>
-              <v:roundrect w14:anchorId="11EE0EB4" id="Rounded Rectangle 38" o:spid="_x0000_s1044" style="position:absolute;margin-left:179.6pt;margin-top:22.05pt;width:98.25pt;height:53.25pt;z-index:251697152;visibility:visible;mso-wrap-style:square;mso-width-percent:0;mso-height-percent:0;mso-wrap-distance-left:9pt;mso-wrap-distance-top:0;mso-wrap-distance-right:9pt;mso-wrap-distance-bottom:0;mso-position-horizontal:absolute;mso-position-horizontal-relative:text;mso-position-vertical:absolute;mso-position-vertical-relative:text;mso-width-percent:0;mso-height-percent:0;mso-width-relative:margin;mso-height-relative:margin;v-text-anchor:middle" arcsize="10923f" o:gfxdata="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" fillcolor="white [3201]" strokecolor="#70ad47 [3209]" strokeweight="1pt">
+              <v:roundrect id="Rounded Rectangle 38" o:spid="_x0000_s1044" style="position:absolute;margin-left:179.6pt;margin-top:22.05pt;width:98.25pt;height:53.25pt;z-index:251697152;visibility:visible;mso-wrap-style:square;mso-width-percent:0;mso-height-percent:0;mso-wrap-distance-left:9pt;mso-wrap-distance-top:0;mso-wrap-distance-right:9pt;mso-wrap-distance-bottom:0;mso-position-horizontal:absolute;mso-position-horizontal-relative:text;mso-position-vertical:absolute;mso-position-vertical-relative:text;mso-width-percent:0;mso-height-percent:0;mso-width-relative:margin;mso-height-relative:margin;v-text-anchor:middle" arcsize="10923f" o:gfxdata="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" fillcolor="white [3201]" strokecolor="#70ad47 [3209]" strokeweight="1pt">
                 <v:stroke joinstyle="miter"/>
                 <v:textbox>
                   <w:txbxContent>
@@ -5926,8 +6498,13 @@
                       <w:pPr>
                         <w:jc w:val="center"/>
                       </w:pPr>
+                      <w:proofErr w:type="gramStart"/>
                       <w:r>
-                        <w:t>1.Motors and Drivers</w:t>
+                        <w:t>1.Motors</w:t>
+                      </w:r>
+                      <w:proofErr w:type="gramEnd"/>
+                      <w:r>
+                        <w:t xml:space="preserve"> and Drivers</w:t>
                       </w:r>
                     </w:p>
                   </w:txbxContent>
@@ -5953,6 +6530,7 @@
           <w:noProof/>
           <w:sz w:val="24"/>
           <w:szCs w:val="24"/>
+          <w:lang w:val="tr-TR" w:eastAsia="tr-TR"/>
         </w:rPr>
         <mc:AlternateContent>
           <mc:Choice Requires="wps">
@@ -6007,7 +6585,7 @@
               </wp:anchor>
             </w:drawing>
           </mc:Choice>
-          <mc:Fallback>
+          <mc:Fallback xmlns:w15="http://schemas.microsoft.com/office/word/2012/wordml">
             <w:pict>
               <v:shape w14:anchorId="13872897" id="Straight Arrow Connector 39" o:spid="_x0000_s1026" type="#_x0000_t32" style="position:absolute;margin-left:145.15pt;margin-top:18.4pt;width:34.5pt;height:.75pt;z-index:251698176;visibility:visible;mso-wrap-style:square;mso-wrap-distance-left:9pt;mso-wrap-distance-top:0;mso-wrap-distance-right:9pt;mso-wrap-distance-bottom:0;mso-position-horizontal:absolute;mso-position-horizontal-relative:text;mso-position-vertical:absolute;mso-position-vertical-relative:text" o:gfxdata="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" strokecolor="#5b9bd5 [3204]" strokeweight=".5pt">
                 <v:stroke endarrow="open" joinstyle="miter"/>
@@ -6032,6 +6610,7 @@
           <w:noProof/>
           <w:sz w:val="24"/>
           <w:szCs w:val="24"/>
+          <w:lang w:val="tr-TR" w:eastAsia="tr-TR"/>
         </w:rPr>
         <mc:AlternateContent>
           <mc:Choice Requires="wps">
@@ -6086,7 +6665,7 @@
               </wp:anchor>
             </w:drawing>
           </mc:Choice>
-          <mc:Fallback>
+          <mc:Fallback xmlns:w15="http://schemas.microsoft.com/office/word/2012/wordml">
             <w:pict>
               <v:shape w14:anchorId="7C49AE00" id="Straight Arrow Connector 40" o:spid="_x0000_s1026" type="#_x0000_t32" style="position:absolute;margin-left:13.9pt;margin-top:4.2pt;width:21.75pt;height:0;z-index:251703296;visibility:visible;mso-wrap-style:square;mso-wrap-distance-left:9pt;mso-wrap-distance-top:0;mso-wrap-distance-right:9pt;mso-wrap-distance-bottom:0;mso-position-horizontal:absolute;mso-position-horizontal-relative:text;mso-position-vertical:absolute;mso-position-vertical-relative:text" o:gfxdata="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" strokecolor="#5b9bd5 [3204]" strokeweight=".5pt">
                 <v:stroke endarrow="open" joinstyle="miter"/>
@@ -6101,6 +6680,7 @@
           <w:noProof/>
           <w:sz w:val="24"/>
           <w:szCs w:val="24"/>
+          <w:lang w:val="tr-TR" w:eastAsia="tr-TR"/>
         </w:rPr>
         <mc:AlternateContent>
           <mc:Choice Requires="wps">
@@ -6151,8 +6731,13 @@
                             <w:pPr>
                               <w:jc w:val="center"/>
                             </w:pPr>
+                            <w:proofErr w:type="gramStart"/>
                             <w:r>
-                              <w:t>2.Interfacing with the microcontroller</w:t>
+                              <w:t>2.Interfacing</w:t>
+                            </w:r>
+                            <w:proofErr w:type="gramEnd"/>
+                            <w:r>
+                              <w:t xml:space="preserve"> with the microcontroller</w:t>
                             </w:r>
                           </w:p>
                         </w:txbxContent>
@@ -6177,7 +6762,7 @@
           </mc:Choice>
           <mc:Fallback>
             <w:pict>
-              <v:roundrect w14:anchorId="4027D317" id="Rounded Rectangle 41" o:spid="_x0000_s1045" style="position:absolute;margin-left:179.65pt;margin-top:28.95pt;width:112.5pt;height:59.25pt;z-index:251694080;visibility:visible;mso-wrap-style:square;mso-width-percent:0;mso-height-percent:0;mso-wrap-distance-left:9pt;mso-wrap-distance-top:0;mso-wrap-distance-right:9pt;mso-wrap-distance-bottom:0;mso-position-horizontal:absolute;mso-position-horizontal-relative:text;mso-position-vertical:absolute;mso-position-vertical-relative:text;mso-width-percent:0;mso-height-percent:0;mso-width-relative:margin;mso-height-relative:margin;v-text-anchor:middle" arcsize="10923f" o:gfxdata="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" fillcolor="white [3201]" strokecolor="#70ad47 [3209]" strokeweight="1pt">
+              <v:roundrect id="Rounded Rectangle 41" o:spid="_x0000_s1045" style="position:absolute;margin-left:179.65pt;margin-top:28.95pt;width:112.5pt;height:59.25pt;z-index:251694080;visibility:visible;mso-wrap-style:square;mso-width-percent:0;mso-height-percent:0;mso-wrap-distance-left:9pt;mso-wrap-distance-top:0;mso-wrap-distance-right:9pt;mso-wrap-distance-bottom:0;mso-position-horizontal:absolute;mso-position-horizontal-relative:text;mso-position-vertical:absolute;mso-position-vertical-relative:text;mso-width-percent:0;mso-height-percent:0;mso-width-relative:margin;mso-height-relative:margin;v-text-anchor:middle" arcsize="10923f" o:gfxdata="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" fillcolor="white [3201]" strokecolor="#70ad47 [3209]" strokeweight="1pt">
                 <v:stroke joinstyle="miter"/>
                 <v:textbox>
                   <w:txbxContent>
@@ -6185,8 +6770,13 @@
                       <w:pPr>
                         <w:jc w:val="center"/>
                       </w:pPr>
+                      <w:proofErr w:type="gramStart"/>
                       <w:r>
-                        <w:t>2.Interfacing with the microcontroller</w:t>
+                        <w:t>2.Interfacing</w:t>
+                      </w:r>
+                      <w:proofErr w:type="gramEnd"/>
+                      <w:r>
+                        <w:t xml:space="preserve"> with the microcontroller</w:t>
                       </w:r>
                     </w:p>
                   </w:txbxContent>
@@ -6212,6 +6802,7 @@
           <w:noProof/>
           <w:sz w:val="24"/>
           <w:szCs w:val="24"/>
+          <w:lang w:val="tr-TR" w:eastAsia="tr-TR"/>
         </w:rPr>
         <mc:AlternateContent>
           <mc:Choice Requires="wps">
@@ -6266,7 +6857,7 @@
               </wp:anchor>
             </w:drawing>
           </mc:Choice>
-          <mc:Fallback>
+          <mc:Fallback xmlns:w15="http://schemas.microsoft.com/office/word/2012/wordml">
             <w:pict>
               <v:shape w14:anchorId="78E330B2" id="Straight Arrow Connector 42" o:spid="_x0000_s1026" type="#_x0000_t32" style="position:absolute;margin-left:145.15pt;margin-top:27.5pt;width:34.5pt;height:0;z-index:251699200;visibility:visible;mso-wrap-style:square;mso-wrap-distance-left:9pt;mso-wrap-distance-top:0;mso-wrap-distance-right:9pt;mso-wrap-distance-bottom:0;mso-position-horizontal:absolute;mso-position-horizontal-relative:text;mso-position-vertical:absolute;mso-position-vertical-relative:text" o:gfxdata="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" strokecolor="#5b9bd5 [3204]" strokeweight=".5pt">
                 <v:stroke endarrow="open" joinstyle="miter"/>
@@ -6291,6 +6882,7 @@
           <w:noProof/>
           <w:sz w:val="24"/>
           <w:szCs w:val="24"/>
+          <w:lang w:val="tr-TR" w:eastAsia="tr-TR"/>
         </w:rPr>
         <mc:AlternateContent>
           <mc:Choice Requires="wps">
@@ -6341,8 +6933,13 @@
                             <w:pPr>
                               <w:jc w:val="center"/>
                             </w:pPr>
+                            <w:proofErr w:type="gramStart"/>
                             <w:r>
-                              <w:t>2.Feedback Control  Algorithm</w:t>
+                              <w:t>2.Feedback</w:t>
+                            </w:r>
+                            <w:proofErr w:type="gramEnd"/>
+                            <w:r>
+                              <w:t xml:space="preserve"> Control  Algorithm</w:t>
                             </w:r>
                           </w:p>
                         </w:txbxContent>
@@ -6364,7 +6961,7 @@
           </mc:Choice>
           <mc:Fallback>
             <w:pict>
-              <v:roundrect w14:anchorId="4BF28039" id="Rounded Rectangle 43" o:spid="_x0000_s1046" style="position:absolute;margin-left:31.9pt;margin-top:13.35pt;width:91.5pt;height:60pt;z-index:251696128;visibility:visible;mso-wrap-style:square;mso-height-percent:0;mso-wrap-distance-left:9pt;mso-wrap-distance-top:0;mso-wrap-distance-right:9pt;mso-wrap-distance-bottom:0;mso-position-horizontal:absolute;mso-position-horizontal-relative:text;mso-position-vertical:absolute;mso-position-vertical-relative:text;mso-height-percent:0;mso-height-relative:margin;v-text-anchor:middle" arcsize="10923f" o:gfxdata="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" fillcolor="white [3201]" strokecolor="#70ad47 [3209]" strokeweight="1pt">
+              <v:roundrect id="Rounded Rectangle 43" o:spid="_x0000_s1046" style="position:absolute;margin-left:31.9pt;margin-top:13.35pt;width:91.5pt;height:60pt;z-index:251696128;visibility:visible;mso-wrap-style:square;mso-height-percent:0;mso-wrap-distance-left:9pt;mso-wrap-distance-top:0;mso-wrap-distance-right:9pt;mso-wrap-distance-bottom:0;mso-position-horizontal:absolute;mso-position-horizontal-relative:text;mso-position-vertical:absolute;mso-position-vertical-relative:text;mso-height-percent:0;mso-height-relative:margin;v-text-anchor:middle" arcsize="10923f" o:gfxdata="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" fillcolor="white [3201]" strokecolor="#70ad47 [3209]" strokeweight="1pt">
                 <v:stroke joinstyle="miter"/>
                 <v:textbox>
                   <w:txbxContent>
@@ -6372,8 +6969,13 @@
                       <w:pPr>
                         <w:jc w:val="center"/>
                       </w:pPr>
+                      <w:proofErr w:type="gramStart"/>
                       <w:r>
-                        <w:t>2.Feedback Control  Algorithm</w:t>
+                        <w:t>2.Feedback</w:t>
+                      </w:r>
+                      <w:proofErr w:type="gramEnd"/>
+                      <w:r>
+                        <w:t xml:space="preserve"> Control  Algorithm</w:t>
                       </w:r>
                     </w:p>
                   </w:txbxContent>
@@ -6399,6 +7001,7 @@
           <w:noProof/>
           <w:sz w:val="24"/>
           <w:szCs w:val="24"/>
+          <w:lang w:val="tr-TR" w:eastAsia="tr-TR"/>
         </w:rPr>
         <mc:AlternateContent>
           <mc:Choice Requires="wps">
@@ -6453,7 +7056,7 @@
               </wp:anchor>
             </w:drawing>
           </mc:Choice>
-          <mc:Fallback>
+          <mc:Fallback xmlns:w15="http://schemas.microsoft.com/office/word/2012/wordml">
             <w:pict>
               <v:shape w14:anchorId="20964F8D" id="Straight Arrow Connector 44" o:spid="_x0000_s1026" type="#_x0000_t32" style="position:absolute;margin-left:11.65pt;margin-top:-.15pt;width:20.25pt;height:0;z-index:251704320;visibility:visible;mso-wrap-style:square;mso-wrap-distance-left:9pt;mso-wrap-distance-top:0;mso-wrap-distance-right:9pt;mso-wrap-distance-bottom:0;mso-position-horizontal:absolute;mso-position-horizontal-relative:text;mso-position-vertical:absolute;mso-position-vertical-relative:text" o:gfxdata="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" strokecolor="#5b9bd5 [3204]" strokeweight=".5pt">
                 <v:stroke endarrow="open" joinstyle="miter"/>
@@ -6568,31 +7171,87 @@
           <w:szCs w:val="24"/>
         </w:rPr>
       </w:pPr>
-      <w:r>
-        <w:rPr>
-          <w:rFonts w:ascii="Times New Roman" w:hAnsi="Times New Roman" w:cs="Times New Roman"/>
-          <w:sz w:val="24"/>
-          <w:szCs w:val="24"/>
-        </w:rPr>
-        <w:t>Anar Abdullayev: Subsystems B1 and B2</w:t>
-      </w:r>
-    </w:p>
-    <w:p>
-      <w:pPr>
-        <w:spacing w:line="360" w:lineRule="auto"/>
-        <w:rPr>
-          <w:rFonts w:ascii="Times New Roman" w:hAnsi="Times New Roman" w:cs="Times New Roman"/>
-          <w:sz w:val="24"/>
-          <w:szCs w:val="24"/>
-        </w:rPr>
-      </w:pPr>
-      <w:r>
-        <w:rPr>
-          <w:rFonts w:ascii="Times New Roman" w:hAnsi="Times New Roman" w:cs="Times New Roman"/>
-          <w:sz w:val="24"/>
-          <w:szCs w:val="24"/>
-        </w:rPr>
-        <w:t>Bulut Ulukapi: Subsystems A1 and B1</w:t>
+      <w:proofErr w:type="spellStart"/>
+      <w:r>
+        <w:rPr>
+          <w:rFonts w:ascii="Times New Roman" w:hAnsi="Times New Roman" w:cs="Times New Roman"/>
+          <w:sz w:val="24"/>
+          <w:szCs w:val="24"/>
+        </w:rPr>
+        <w:t>Anar</w:t>
+      </w:r>
+      <w:proofErr w:type="spellEnd"/>
+      <w:r>
+        <w:rPr>
+          <w:rFonts w:ascii="Times New Roman" w:hAnsi="Times New Roman" w:cs="Times New Roman"/>
+          <w:sz w:val="24"/>
+          <w:szCs w:val="24"/>
+        </w:rPr>
+        <w:t xml:space="preserve"> </w:t>
+      </w:r>
+      <w:proofErr w:type="spellStart"/>
+      <w:r>
+        <w:rPr>
+          <w:rFonts w:ascii="Times New Roman" w:hAnsi="Times New Roman" w:cs="Times New Roman"/>
+          <w:sz w:val="24"/>
+          <w:szCs w:val="24"/>
+        </w:rPr>
+        <w:t>Abdullayev</w:t>
+      </w:r>
+      <w:proofErr w:type="spellEnd"/>
+      <w:r>
+        <w:rPr>
+          <w:rFonts w:ascii="Times New Roman" w:hAnsi="Times New Roman" w:cs="Times New Roman"/>
+          <w:sz w:val="24"/>
+          <w:szCs w:val="24"/>
+        </w:rPr>
+        <w:t>: Subsystems B1 and B2</w:t>
+      </w:r>
+    </w:p>
+    <w:p>
+      <w:pPr>
+        <w:spacing w:line="360" w:lineRule="auto"/>
+        <w:rPr>
+          <w:rFonts w:ascii="Times New Roman" w:hAnsi="Times New Roman" w:cs="Times New Roman"/>
+          <w:sz w:val="24"/>
+          <w:szCs w:val="24"/>
+        </w:rPr>
+      </w:pPr>
+      <w:proofErr w:type="spellStart"/>
+      <w:r>
+        <w:rPr>
+          <w:rFonts w:ascii="Times New Roman" w:hAnsi="Times New Roman" w:cs="Times New Roman"/>
+          <w:sz w:val="24"/>
+          <w:szCs w:val="24"/>
+        </w:rPr>
+        <w:t>Bulut</w:t>
+      </w:r>
+      <w:proofErr w:type="spellEnd"/>
+      <w:r>
+        <w:rPr>
+          <w:rFonts w:ascii="Times New Roman" w:hAnsi="Times New Roman" w:cs="Times New Roman"/>
+          <w:sz w:val="24"/>
+          <w:szCs w:val="24"/>
+        </w:rPr>
+        <w:t xml:space="preserve"> </w:t>
+      </w:r>
+      <w:proofErr w:type="spellStart"/>
+      <w:r>
+        <w:rPr>
+          <w:rFonts w:ascii="Times New Roman" w:hAnsi="Times New Roman" w:cs="Times New Roman"/>
+          <w:sz w:val="24"/>
+          <w:szCs w:val="24"/>
+        </w:rPr>
+        <w:t>Ulukapi</w:t>
+      </w:r>
+      <w:proofErr w:type="spellEnd"/>
+      <w:r>
+        <w:rPr>
+          <w:rFonts w:ascii="Times New Roman" w:hAnsi="Times New Roman" w:cs="Times New Roman"/>
+          <w:sz w:val="24"/>
+          <w:szCs w:val="24"/>
+        </w:rPr>
+        <w:t>: Subsystems A1 and B1</w:t>
       </w:r>
     </w:p>
     <w:p>
@@ -6618,25 +7277,89 @@
           <w:sz w:val="24"/>
           <w:szCs w:val="24"/>
         </w:rPr>
-        <w:t xml:space="preserve"> Saad Saif: Subsystems A2 and B2</w:t>
-      </w:r>
-    </w:p>
-    <w:p>
-      <w:pPr>
-        <w:spacing w:line="360" w:lineRule="auto"/>
-        <w:rPr>
-          <w:rFonts w:ascii="Times New Roman" w:hAnsi="Times New Roman" w:cs="Times New Roman"/>
-          <w:sz w:val="24"/>
-          <w:szCs w:val="24"/>
-        </w:rPr>
-      </w:pPr>
-      <w:r>
-        <w:rPr>
-          <w:rFonts w:ascii="Times New Roman" w:hAnsi="Times New Roman" w:cs="Times New Roman"/>
-          <w:sz w:val="24"/>
-          <w:szCs w:val="24"/>
-        </w:rPr>
-        <w:t>Umut Can Serçe: Subsystems A1 and E</w:t>
+        <w:t xml:space="preserve"> </w:t>
+      </w:r>
+      <w:proofErr w:type="spellStart"/>
+      <w:r>
+        <w:rPr>
+          <w:rFonts w:ascii="Times New Roman" w:hAnsi="Times New Roman" w:cs="Times New Roman"/>
+          <w:sz w:val="24"/>
+          <w:szCs w:val="24"/>
+        </w:rPr>
+        <w:t>Saad</w:t>
+      </w:r>
+      <w:proofErr w:type="spellEnd"/>
+      <w:r>
+        <w:rPr>
+          <w:rFonts w:ascii="Times New Roman" w:hAnsi="Times New Roman" w:cs="Times New Roman"/>
+          <w:sz w:val="24"/>
+          <w:szCs w:val="24"/>
+        </w:rPr>
+        <w:t xml:space="preserve"> </w:t>
+      </w:r>
+      <w:proofErr w:type="spellStart"/>
+      <w:r>
+        <w:rPr>
+          <w:rFonts w:ascii="Times New Roman" w:hAnsi="Times New Roman" w:cs="Times New Roman"/>
+          <w:sz w:val="24"/>
+          <w:szCs w:val="24"/>
+        </w:rPr>
+        <w:t>Saif</w:t>
+      </w:r>
+      <w:proofErr w:type="spellEnd"/>
+      <w:r>
+        <w:rPr>
+          <w:rFonts w:ascii="Times New Roman" w:hAnsi="Times New Roman" w:cs="Times New Roman"/>
+          <w:sz w:val="24"/>
+          <w:szCs w:val="24"/>
+        </w:rPr>
+        <w:t>: Subsystems A2 and B2</w:t>
+      </w:r>
+    </w:p>
+    <w:p>
+      <w:pPr>
+        <w:spacing w:line="360" w:lineRule="auto"/>
+        <w:rPr>
+          <w:rFonts w:ascii="Times New Roman" w:hAnsi="Times New Roman" w:cs="Times New Roman"/>
+          <w:sz w:val="24"/>
+          <w:szCs w:val="24"/>
+        </w:rPr>
+      </w:pPr>
+      <w:proofErr w:type="spellStart"/>
+      <w:r>
+        <w:rPr>
+          <w:rFonts w:ascii="Times New Roman" w:hAnsi="Times New Roman" w:cs="Times New Roman"/>
+          <w:sz w:val="24"/>
+          <w:szCs w:val="24"/>
+        </w:rPr>
+        <w:t>Umut</w:t>
+      </w:r>
+      <w:proofErr w:type="spellEnd"/>
+      <w:r>
+        <w:rPr>
+          <w:rFonts w:ascii="Times New Roman" w:hAnsi="Times New Roman" w:cs="Times New Roman"/>
+          <w:sz w:val="24"/>
+          <w:szCs w:val="24"/>
+        </w:rPr>
+        <w:t xml:space="preserve"> Can </w:t>
+      </w:r>
+      <w:proofErr w:type="spellStart"/>
+      <w:r>
+        <w:rPr>
+          <w:rFonts w:ascii="Times New Roman" w:hAnsi="Times New Roman" w:cs="Times New Roman"/>
+          <w:sz w:val="24"/>
+          <w:szCs w:val="24"/>
+        </w:rPr>
+        <w:t>Serçe</w:t>
+      </w:r>
+      <w:proofErr w:type="spellEnd"/>
+      <w:r>
+        <w:rPr>
+          <w:rFonts w:ascii="Times New Roman" w:hAnsi="Times New Roman" w:cs="Times New Roman"/>
+          <w:sz w:val="24"/>
+          <w:szCs w:val="24"/>
+        </w:rPr>
+        <w:t>: Subsystems A1 and E</w:t>
       </w:r>
     </w:p>
     <w:p>
@@ -7072,7 +7795,25 @@
           <w:sz w:val="24"/>
           <w:szCs w:val="24"/>
         </w:rPr>
-        <w:t>Solution to the complete system is proposed at a higher level. This is a critical task and needs to precede all the task. All the human resource shall be assigned to this task.</w:t>
+        <w:t xml:space="preserve">Solution to the complete system is proposed at a higher level. This is a critical task and needs to precede </w:t>
+      </w:r>
+      <w:proofErr w:type="gramStart"/>
+      <w:r>
+        <w:rPr>
+          <w:rFonts w:ascii="Times New Roman" w:hAnsi="Times New Roman" w:cs="Times New Roman"/>
+          <w:sz w:val="24"/>
+          <w:szCs w:val="24"/>
+        </w:rPr>
+        <w:t>all the</w:t>
+      </w:r>
+      <w:proofErr w:type="gramEnd"/>
+      <w:r>
+        <w:rPr>
+          <w:rFonts w:ascii="Times New Roman" w:hAnsi="Times New Roman" w:cs="Times New Roman"/>
+          <w:sz w:val="24"/>
+          <w:szCs w:val="24"/>
+        </w:rPr>
+        <w:t xml:space="preserve"> task. All the human resource shall be assigned to this task.</w:t>
       </w:r>
     </w:p>
     <w:p>
@@ -7176,13 +7917,23 @@
           <w:szCs w:val="24"/>
         </w:rPr>
       </w:pPr>
-      <w:r>
-        <w:rPr>
-          <w:rFonts w:ascii="Times New Roman" w:hAnsi="Times New Roman" w:cs="Times New Roman"/>
-          <w:sz w:val="24"/>
-          <w:szCs w:val="24"/>
-        </w:rPr>
-        <w:t xml:space="preserve">Components orders. Other theoretical things can be done during this phase. </w:t>
+      <w:proofErr w:type="gramStart"/>
+      <w:r>
+        <w:rPr>
+          <w:rFonts w:ascii="Times New Roman" w:hAnsi="Times New Roman" w:cs="Times New Roman"/>
+          <w:sz w:val="24"/>
+          <w:szCs w:val="24"/>
+        </w:rPr>
+        <w:t>Components orders.</w:t>
+      </w:r>
+      <w:proofErr w:type="gramEnd"/>
+      <w:r>
+        <w:rPr>
+          <w:rFonts w:ascii="Times New Roman" w:hAnsi="Times New Roman" w:cs="Times New Roman"/>
+          <w:sz w:val="24"/>
+          <w:szCs w:val="24"/>
+        </w:rPr>
+        <w:t xml:space="preserve"> Other theoretical things can be done during this phase. </w:t>
       </w:r>
     </w:p>
     <w:p>
@@ -8088,7 +8839,25 @@
           <w:sz w:val="24"/>
           <w:szCs w:val="24"/>
         </w:rPr>
-        <w:t xml:space="preserve">The design has to be thoroughly evaluate, and potential issued should be identified, the theoretical design can then be iteratively designed and finalized. </w:t>
+        <w:t xml:space="preserve">The design has to be thoroughly </w:t>
+      </w:r>
+      <w:proofErr w:type="gramStart"/>
+      <w:r>
+        <w:rPr>
+          <w:rFonts w:ascii="Times New Roman" w:hAnsi="Times New Roman" w:cs="Times New Roman"/>
+          <w:sz w:val="24"/>
+          <w:szCs w:val="24"/>
+        </w:rPr>
+        <w:t>evaluate</w:t>
+      </w:r>
+      <w:proofErr w:type="gramEnd"/>
+      <w:r>
+        <w:rPr>
+          <w:rFonts w:ascii="Times New Roman" w:hAnsi="Times New Roman" w:cs="Times New Roman"/>
+          <w:sz w:val="24"/>
+          <w:szCs w:val="24"/>
+        </w:rPr>
+        <w:t xml:space="preserve">, and potential issued should be identified, the theoretical design can then be iteratively designed and finalized. </w:t>
       </w:r>
     </w:p>
     <w:p>
@@ -8433,6 +9202,7 @@
           <w:noProof/>
           <w:sz w:val="24"/>
           <w:szCs w:val="24"/>
+          <w:lang w:val="tr-TR" w:eastAsia="tr-TR"/>
         </w:rPr>
         <w:lastRenderedPageBreak/>
         <w:drawing>
@@ -8453,7 +9223,7 @@
                     </pic:cNvPicPr>
                   </pic:nvPicPr>
                   <pic:blipFill>
-                    <a:blip r:embed="rId9">
+                    <a:blip r:embed="rId10">
                       <a:extLst>
                         <a:ext uri="{28A0092B-C50C-407E-A947-70E740481C1C}">
                           <a14:useLocalDpi xmlns:a14="http://schemas.microsoft.com/office/drawing/2010/main" val="0"/>
@@ -8565,6 +9335,702 @@
         <w:t>objective manner. A preliminary rubric for the project has been created for this purpose. This rubric shall also grow with the project as more information is gathered from experience.</w:t>
       </w:r>
     </w:p>
+    <w:tbl>
+      <w:tblPr>
+        <w:tblStyle w:val="TableGrid"/>
+        <w:tblW w:w="0" w:type="auto"/>
+        <w:tblLook w:val="04A0" w:firstRow="1" w:lastRow="0" w:firstColumn="1" w:lastColumn="0" w:noHBand="0" w:noVBand="1"/>
+      </w:tblPr>
+      <w:tblGrid>
+        <w:gridCol w:w="1822"/>
+        <w:gridCol w:w="2488"/>
+        <w:gridCol w:w="2488"/>
+        <w:gridCol w:w="2490"/>
+      </w:tblGrid>
+      <w:tr>
+        <w:tc>
+          <w:tcPr>
+            <w:tcW w:w="1822" w:type="dxa"/>
+          </w:tcPr>
+          <w:p>
+            <w:pPr>
+              <w:spacing w:line="360" w:lineRule="auto"/>
+              <w:rPr>
+                <w:rFonts w:ascii="Times New Roman" w:hAnsi="Times New Roman" w:cs="Times New Roman"/>
+                <w:sz w:val="24"/>
+                <w:szCs w:val="24"/>
+              </w:rPr>
+            </w:pPr>
+          </w:p>
+        </w:tc>
+        <w:tc>
+          <w:tcPr>
+            <w:tcW w:w="2488" w:type="dxa"/>
+          </w:tcPr>
+          <w:p>
+            <w:pPr>
+              <w:spacing w:line="360" w:lineRule="auto"/>
+              <w:rPr>
+                <w:rFonts w:ascii="Times New Roman" w:hAnsi="Times New Roman" w:cs="Times New Roman"/>
+                <w:sz w:val="24"/>
+                <w:szCs w:val="24"/>
+              </w:rPr>
+            </w:pPr>
+            <w:r>
+              <w:rPr>
+                <w:rFonts w:ascii="Times New Roman" w:hAnsi="Times New Roman" w:cs="Times New Roman"/>
+                <w:sz w:val="24"/>
+                <w:szCs w:val="24"/>
+              </w:rPr>
+              <w:t>Identity Markers and Flags</w:t>
+            </w:r>
+          </w:p>
+        </w:tc>
+        <w:tc>
+          <w:tcPr>
+            <w:tcW w:w="2488" w:type="dxa"/>
+          </w:tcPr>
+          <w:p>
+            <w:pPr>
+              <w:spacing w:line="360" w:lineRule="auto"/>
+              <w:rPr>
+                <w:rFonts w:ascii="Times New Roman" w:hAnsi="Times New Roman" w:cs="Times New Roman"/>
+                <w:sz w:val="24"/>
+                <w:szCs w:val="24"/>
+              </w:rPr>
+            </w:pPr>
+            <w:r>
+              <w:rPr>
+                <w:rFonts w:ascii="Times New Roman" w:hAnsi="Times New Roman" w:cs="Times New Roman"/>
+                <w:sz w:val="24"/>
+                <w:szCs w:val="24"/>
+              </w:rPr>
+              <w:t>Power Supply</w:t>
+            </w:r>
+          </w:p>
+        </w:tc>
+        <w:tc>
+          <w:tcPr>
+            <w:tcW w:w="2490" w:type="dxa"/>
+          </w:tcPr>
+          <w:p>
+            <w:pPr>
+              <w:spacing w:line="360" w:lineRule="auto"/>
+              <w:rPr>
+                <w:rFonts w:ascii="Times New Roman" w:hAnsi="Times New Roman" w:cs="Times New Roman"/>
+                <w:sz w:val="24"/>
+                <w:szCs w:val="24"/>
+              </w:rPr>
+            </w:pPr>
+            <w:r>
+              <w:rPr>
+                <w:rFonts w:ascii="Times New Roman" w:hAnsi="Times New Roman" w:cs="Times New Roman"/>
+                <w:sz w:val="24"/>
+                <w:szCs w:val="24"/>
+              </w:rPr>
+              <w:t>Motors and Drivers</w:t>
+            </w:r>
+          </w:p>
+        </w:tc>
+      </w:tr>
+      <w:tr>
+        <w:tc>
+          <w:tcPr>
+            <w:tcW w:w="1822" w:type="dxa"/>
+          </w:tcPr>
+          <w:p>
+            <w:pPr>
+              <w:spacing w:line="360" w:lineRule="auto"/>
+              <w:rPr>
+                <w:rFonts w:ascii="Times New Roman" w:hAnsi="Times New Roman" w:cs="Times New Roman"/>
+                <w:sz w:val="24"/>
+                <w:szCs w:val="24"/>
+              </w:rPr>
+            </w:pPr>
+            <w:r>
+              <w:rPr>
+                <w:rFonts w:ascii="Times New Roman" w:hAnsi="Times New Roman" w:cs="Times New Roman"/>
+                <w:sz w:val="24"/>
+                <w:szCs w:val="24"/>
+              </w:rPr>
+              <w:t>10 Excelllent</w:t>
+            </w:r>
+          </w:p>
+        </w:tc>
+        <w:tc>
+          <w:tcPr>
+            <w:tcW w:w="2488" w:type="dxa"/>
+          </w:tcPr>
+          <w:p>
+            <w:pPr>
+              <w:spacing w:line="360" w:lineRule="auto"/>
+              <w:rPr>
+                <w:rFonts w:ascii="Times New Roman" w:hAnsi="Times New Roman" w:cs="Times New Roman"/>
+                <w:sz w:val="24"/>
+                <w:szCs w:val="24"/>
+              </w:rPr>
+            </w:pPr>
+            <w:r>
+              <w:rPr>
+                <w:rFonts w:ascii="Times New Roman" w:hAnsi="Times New Roman" w:cs="Times New Roman"/>
+                <w:sz w:val="24"/>
+                <w:szCs w:val="24"/>
+              </w:rPr>
+              <w:t>Identify and response all markers/flags under all types of lighting</w:t>
+            </w:r>
+          </w:p>
+        </w:tc>
+        <w:tc>
+          <w:tcPr>
+            <w:tcW w:w="2488" w:type="dxa"/>
+          </w:tcPr>
+          <w:p>
+            <w:pPr>
+              <w:spacing w:line="360" w:lineRule="auto"/>
+              <w:rPr>
+                <w:rFonts w:ascii="Times New Roman" w:hAnsi="Times New Roman" w:cs="Times New Roman"/>
+                <w:sz w:val="24"/>
+                <w:szCs w:val="24"/>
+              </w:rPr>
+            </w:pPr>
+            <w:r>
+              <w:rPr>
+                <w:rFonts w:ascii="Times New Roman" w:hAnsi="Times New Roman" w:cs="Times New Roman"/>
+                <w:sz w:val="24"/>
+                <w:szCs w:val="24"/>
+              </w:rPr>
+              <w:t>Sufficient power and low cost</w:t>
+            </w:r>
+          </w:p>
+        </w:tc>
+        <w:tc>
+          <w:tcPr>
+            <w:tcW w:w="2490" w:type="dxa"/>
+          </w:tcPr>
+          <w:p>
+            <w:pPr>
+              <w:spacing w:line="360" w:lineRule="auto"/>
+              <w:rPr>
+                <w:rFonts w:ascii="Times New Roman" w:hAnsi="Times New Roman" w:cs="Times New Roman"/>
+                <w:sz w:val="24"/>
+                <w:szCs w:val="24"/>
+              </w:rPr>
+            </w:pPr>
+            <w:r>
+              <w:rPr>
+                <w:rFonts w:ascii="Times New Roman" w:hAnsi="Times New Roman" w:cs="Times New Roman"/>
+                <w:sz w:val="24"/>
+                <w:szCs w:val="24"/>
+              </w:rPr>
+              <w:t xml:space="preserve">Great mobility </w:t>
+            </w:r>
+          </w:p>
+        </w:tc>
+      </w:tr>
+      <w:tr>
+        <w:tc>
+          <w:tcPr>
+            <w:tcW w:w="1822" w:type="dxa"/>
+          </w:tcPr>
+          <w:p>
+            <w:pPr>
+              <w:spacing w:line="360" w:lineRule="auto"/>
+              <w:rPr>
+                <w:rFonts w:ascii="Times New Roman" w:hAnsi="Times New Roman" w:cs="Times New Roman"/>
+                <w:sz w:val="24"/>
+                <w:szCs w:val="24"/>
+              </w:rPr>
+            </w:pPr>
+            <w:r>
+              <w:rPr>
+                <w:rFonts w:ascii="Times New Roman" w:hAnsi="Times New Roman" w:cs="Times New Roman"/>
+                <w:sz w:val="24"/>
+                <w:szCs w:val="24"/>
+              </w:rPr>
+              <w:t>8 Good</w:t>
+            </w:r>
+          </w:p>
+        </w:tc>
+        <w:tc>
+          <w:tcPr>
+            <w:tcW w:w="2488" w:type="dxa"/>
+          </w:tcPr>
+          <w:p>
+            <w:pPr>
+              <w:spacing w:line="360" w:lineRule="auto"/>
+              <w:rPr>
+                <w:rFonts w:ascii="Times New Roman" w:hAnsi="Times New Roman" w:cs="Times New Roman"/>
+                <w:sz w:val="24"/>
+                <w:szCs w:val="24"/>
+              </w:rPr>
+            </w:pPr>
+            <w:r>
+              <w:rPr>
+                <w:rFonts w:ascii="Times New Roman" w:hAnsi="Times New Roman" w:cs="Times New Roman"/>
+                <w:sz w:val="24"/>
+                <w:szCs w:val="24"/>
+              </w:rPr>
+              <w:t>Identify all markers/flags in dark and in laboratory lighting</w:t>
+            </w:r>
+          </w:p>
+        </w:tc>
+        <w:tc>
+          <w:tcPr>
+            <w:tcW w:w="2488" w:type="dxa"/>
+          </w:tcPr>
+          <w:p>
+            <w:pPr>
+              <w:spacing w:line="360" w:lineRule="auto"/>
+              <w:rPr>
+                <w:rFonts w:ascii="Times New Roman" w:hAnsi="Times New Roman" w:cs="Times New Roman"/>
+                <w:sz w:val="24"/>
+                <w:szCs w:val="24"/>
+              </w:rPr>
+            </w:pPr>
+            <w:r>
+              <w:rPr>
+                <w:rFonts w:ascii="Times New Roman" w:hAnsi="Times New Roman" w:cs="Times New Roman"/>
+                <w:sz w:val="24"/>
+                <w:szCs w:val="24"/>
+              </w:rPr>
+              <w:t>Sufficient power but high cost</w:t>
+            </w:r>
+          </w:p>
+        </w:tc>
+        <w:tc>
+          <w:tcPr>
+            <w:tcW w:w="2490" w:type="dxa"/>
+          </w:tcPr>
+          <w:p>
+            <w:pPr>
+              <w:spacing w:line="360" w:lineRule="auto"/>
+              <w:rPr>
+                <w:rFonts w:ascii="Times New Roman" w:hAnsi="Times New Roman" w:cs="Times New Roman"/>
+                <w:sz w:val="24"/>
+                <w:szCs w:val="24"/>
+              </w:rPr>
+            </w:pPr>
+            <w:r>
+              <w:rPr>
+                <w:rFonts w:ascii="Times New Roman" w:hAnsi="Times New Roman" w:cs="Times New Roman"/>
+                <w:sz w:val="24"/>
+                <w:szCs w:val="24"/>
+              </w:rPr>
+              <w:t>Adequate torque for completion the task</w:t>
+            </w:r>
+          </w:p>
+        </w:tc>
+      </w:tr>
+      <w:tr>
+        <w:tc>
+          <w:tcPr>
+            <w:tcW w:w="1822" w:type="dxa"/>
+          </w:tcPr>
+          <w:p>
+            <w:pPr>
+              <w:spacing w:line="360" w:lineRule="auto"/>
+              <w:rPr>
+                <w:rFonts w:ascii="Times New Roman" w:hAnsi="Times New Roman" w:cs="Times New Roman"/>
+                <w:sz w:val="24"/>
+                <w:szCs w:val="24"/>
+              </w:rPr>
+            </w:pPr>
+            <w:r>
+              <w:rPr>
+                <w:rFonts w:ascii="Times New Roman" w:hAnsi="Times New Roman" w:cs="Times New Roman"/>
+                <w:sz w:val="24"/>
+                <w:szCs w:val="24"/>
+              </w:rPr>
+              <w:t>6 Satisfactory</w:t>
+            </w:r>
+          </w:p>
+        </w:tc>
+        <w:tc>
+          <w:tcPr>
+            <w:tcW w:w="2488" w:type="dxa"/>
+          </w:tcPr>
+          <w:p>
+            <w:pPr>
+              <w:spacing w:line="360" w:lineRule="auto"/>
+              <w:rPr>
+                <w:rFonts w:ascii="Times New Roman" w:hAnsi="Times New Roman" w:cs="Times New Roman"/>
+                <w:sz w:val="24"/>
+                <w:szCs w:val="24"/>
+              </w:rPr>
+            </w:pPr>
+            <w:r>
+              <w:rPr>
+                <w:rFonts w:ascii="Times New Roman" w:hAnsi="Times New Roman" w:cs="Times New Roman"/>
+                <w:sz w:val="24"/>
+                <w:szCs w:val="24"/>
+              </w:rPr>
+              <w:t>Identify all markers/flags in laboratory lighting and sunlight</w:t>
+            </w:r>
+          </w:p>
+        </w:tc>
+        <w:tc>
+          <w:tcPr>
+            <w:tcW w:w="2488" w:type="dxa"/>
+          </w:tcPr>
+          <w:p>
+            <w:pPr>
+              <w:spacing w:line="360" w:lineRule="auto"/>
+              <w:rPr>
+                <w:rFonts w:ascii="Times New Roman" w:hAnsi="Times New Roman" w:cs="Times New Roman"/>
+                <w:sz w:val="24"/>
+                <w:szCs w:val="24"/>
+              </w:rPr>
+            </w:pPr>
+            <w:r>
+              <w:rPr>
+                <w:rFonts w:ascii="Times New Roman" w:hAnsi="Times New Roman" w:cs="Times New Roman"/>
+                <w:sz w:val="24"/>
+                <w:szCs w:val="24"/>
+              </w:rPr>
+              <w:t>Nearly sufficient power and low cost</w:t>
+            </w:r>
+          </w:p>
+        </w:tc>
+        <w:tc>
+          <w:tcPr>
+            <w:tcW w:w="2490" w:type="dxa"/>
+          </w:tcPr>
+          <w:p>
+            <w:pPr>
+              <w:spacing w:line="360" w:lineRule="auto"/>
+              <w:rPr>
+                <w:rFonts w:ascii="Times New Roman" w:hAnsi="Times New Roman" w:cs="Times New Roman"/>
+                <w:sz w:val="24"/>
+                <w:szCs w:val="24"/>
+              </w:rPr>
+            </w:pPr>
+            <w:r>
+              <w:rPr>
+                <w:rFonts w:ascii="Times New Roman" w:hAnsi="Times New Roman" w:cs="Times New Roman"/>
+                <w:sz w:val="24"/>
+                <w:szCs w:val="24"/>
+              </w:rPr>
+              <w:t>Oscillatory power delivery</w:t>
+            </w:r>
+          </w:p>
+        </w:tc>
+      </w:tr>
+      <w:tr>
+        <w:tc>
+          <w:tcPr>
+            <w:tcW w:w="1822" w:type="dxa"/>
+          </w:tcPr>
+          <w:p>
+            <w:pPr>
+              <w:spacing w:line="360" w:lineRule="auto"/>
+              <w:rPr>
+                <w:rFonts w:ascii="Times New Roman" w:hAnsi="Times New Roman" w:cs="Times New Roman"/>
+                <w:sz w:val="24"/>
+                <w:szCs w:val="24"/>
+              </w:rPr>
+            </w:pPr>
+            <w:r>
+              <w:rPr>
+                <w:rFonts w:ascii="Times New Roman" w:hAnsi="Times New Roman" w:cs="Times New Roman"/>
+                <w:sz w:val="24"/>
+                <w:szCs w:val="24"/>
+              </w:rPr>
+              <w:t>4 Average</w:t>
+            </w:r>
+          </w:p>
+        </w:tc>
+        <w:tc>
+          <w:tcPr>
+            <w:tcW w:w="2488" w:type="dxa"/>
+          </w:tcPr>
+          <w:p>
+            <w:pPr>
+              <w:spacing w:line="360" w:lineRule="auto"/>
+              <w:rPr>
+                <w:rFonts w:ascii="Times New Roman" w:hAnsi="Times New Roman" w:cs="Times New Roman"/>
+                <w:sz w:val="24"/>
+                <w:szCs w:val="24"/>
+              </w:rPr>
+            </w:pPr>
+            <w:r>
+              <w:rPr>
+                <w:rFonts w:ascii="Times New Roman" w:hAnsi="Times New Roman" w:cs="Times New Roman"/>
+                <w:sz w:val="24"/>
+                <w:szCs w:val="24"/>
+              </w:rPr>
+              <w:t>Identify all markers/flags in laboratory lighting</w:t>
+            </w:r>
+          </w:p>
+        </w:tc>
+        <w:tc>
+          <w:tcPr>
+            <w:tcW w:w="2488" w:type="dxa"/>
+          </w:tcPr>
+          <w:p>
+            <w:pPr>
+              <w:spacing w:line="360" w:lineRule="auto"/>
+              <w:rPr>
+                <w:rFonts w:ascii="Times New Roman" w:hAnsi="Times New Roman" w:cs="Times New Roman"/>
+                <w:sz w:val="24"/>
+                <w:szCs w:val="24"/>
+              </w:rPr>
+            </w:pPr>
+            <w:r>
+              <w:rPr>
+                <w:rFonts w:ascii="Times New Roman" w:hAnsi="Times New Roman" w:cs="Times New Roman"/>
+                <w:sz w:val="24"/>
+                <w:szCs w:val="24"/>
+              </w:rPr>
+              <w:t>Nearly sufficient but high cost</w:t>
+            </w:r>
+          </w:p>
+        </w:tc>
+        <w:tc>
+          <w:tcPr>
+            <w:tcW w:w="2490" w:type="dxa"/>
+          </w:tcPr>
+          <w:p>
+            <w:pPr>
+              <w:spacing w:line="360" w:lineRule="auto"/>
+              <w:rPr>
+                <w:rFonts w:ascii="Times New Roman" w:hAnsi="Times New Roman" w:cs="Times New Roman"/>
+                <w:sz w:val="24"/>
+                <w:szCs w:val="24"/>
+              </w:rPr>
+            </w:pPr>
+            <w:r>
+              <w:rPr>
+                <w:rFonts w:ascii="Times New Roman" w:hAnsi="Times New Roman" w:cs="Times New Roman"/>
+                <w:sz w:val="24"/>
+                <w:szCs w:val="24"/>
+              </w:rPr>
+              <w:t xml:space="preserve">Irregular power delivery </w:t>
+            </w:r>
+          </w:p>
+        </w:tc>
+      </w:tr>
+      <w:tr>
+        <w:tc>
+          <w:tcPr>
+            <w:tcW w:w="1822" w:type="dxa"/>
+          </w:tcPr>
+          <w:p>
+            <w:pPr>
+              <w:spacing w:line="360" w:lineRule="auto"/>
+              <w:rPr>
+                <w:rFonts w:ascii="Times New Roman" w:hAnsi="Times New Roman" w:cs="Times New Roman"/>
+                <w:sz w:val="24"/>
+                <w:szCs w:val="24"/>
+              </w:rPr>
+            </w:pPr>
+            <w:r>
+              <w:rPr>
+                <w:rFonts w:ascii="Times New Roman" w:hAnsi="Times New Roman" w:cs="Times New Roman"/>
+                <w:sz w:val="24"/>
+                <w:szCs w:val="24"/>
+              </w:rPr>
+              <w:t>2 Unacceptable</w:t>
+            </w:r>
+          </w:p>
+        </w:tc>
+        <w:tc>
+          <w:tcPr>
+            <w:tcW w:w="2488" w:type="dxa"/>
+          </w:tcPr>
+          <w:p>
+            <w:pPr>
+              <w:spacing w:line="360" w:lineRule="auto"/>
+              <w:rPr>
+                <w:rFonts w:ascii="Times New Roman" w:hAnsi="Times New Roman" w:cs="Times New Roman"/>
+                <w:sz w:val="24"/>
+                <w:szCs w:val="24"/>
+              </w:rPr>
+            </w:pPr>
+            <w:r>
+              <w:rPr>
+                <w:rFonts w:ascii="Times New Roman" w:hAnsi="Times New Roman" w:cs="Times New Roman"/>
+                <w:sz w:val="24"/>
+                <w:szCs w:val="24"/>
+              </w:rPr>
+              <w:t>Identify some markers/flags in laboratory lighting</w:t>
+            </w:r>
+          </w:p>
+        </w:tc>
+        <w:tc>
+          <w:tcPr>
+            <w:tcW w:w="2488" w:type="dxa"/>
+          </w:tcPr>
+          <w:p>
+            <w:pPr>
+              <w:spacing w:line="360" w:lineRule="auto"/>
+              <w:rPr>
+                <w:rFonts w:ascii="Times New Roman" w:hAnsi="Times New Roman" w:cs="Times New Roman"/>
+                <w:sz w:val="24"/>
+                <w:szCs w:val="24"/>
+              </w:rPr>
+            </w:pPr>
+            <w:r>
+              <w:rPr>
+                <w:rFonts w:ascii="Times New Roman" w:hAnsi="Times New Roman" w:cs="Times New Roman"/>
+                <w:sz w:val="24"/>
+                <w:szCs w:val="24"/>
+              </w:rPr>
+              <w:t>Not sufficient but low cost</w:t>
+            </w:r>
+          </w:p>
+        </w:tc>
+        <w:tc>
+          <w:tcPr>
+            <w:tcW w:w="2490" w:type="dxa"/>
+          </w:tcPr>
+          <w:p>
+            <w:pPr>
+              <w:spacing w:line="360" w:lineRule="auto"/>
+              <w:rPr>
+                <w:rFonts w:ascii="Times New Roman" w:hAnsi="Times New Roman" w:cs="Times New Roman"/>
+                <w:sz w:val="24"/>
+                <w:szCs w:val="24"/>
+              </w:rPr>
+            </w:pPr>
+            <w:r>
+              <w:rPr>
+                <w:rFonts w:ascii="Times New Roman" w:hAnsi="Times New Roman" w:cs="Times New Roman"/>
+                <w:sz w:val="24"/>
+                <w:szCs w:val="24"/>
+              </w:rPr>
+              <w:t>Sometimes moves sometime do not</w:t>
+            </w:r>
+          </w:p>
+        </w:tc>
+      </w:tr>
+      <w:tr>
+        <w:tc>
+          <w:tcPr>
+            <w:tcW w:w="1822" w:type="dxa"/>
+          </w:tcPr>
+          <w:p>
+            <w:pPr>
+              <w:spacing w:line="360" w:lineRule="auto"/>
+              <w:rPr>
+                <w:rFonts w:ascii="Times New Roman" w:hAnsi="Times New Roman" w:cs="Times New Roman"/>
+                <w:sz w:val="24"/>
+                <w:szCs w:val="24"/>
+              </w:rPr>
+            </w:pPr>
+            <w:r>
+              <w:rPr>
+                <w:rFonts w:ascii="Times New Roman" w:hAnsi="Times New Roman" w:cs="Times New Roman"/>
+                <w:sz w:val="24"/>
+                <w:szCs w:val="24"/>
+              </w:rPr>
+              <w:t xml:space="preserve">0 Failure </w:t>
+            </w:r>
+          </w:p>
+        </w:tc>
+        <w:tc>
+          <w:tcPr>
+            <w:tcW w:w="2488" w:type="dxa"/>
+          </w:tcPr>
+          <w:p>
+            <w:pPr>
+              <w:spacing w:line="360" w:lineRule="auto"/>
+              <w:rPr>
+                <w:rFonts w:ascii="Times New Roman" w:hAnsi="Times New Roman" w:cs="Times New Roman"/>
+                <w:sz w:val="24"/>
+                <w:szCs w:val="24"/>
+              </w:rPr>
+            </w:pPr>
+            <w:r>
+              <w:rPr>
+                <w:rFonts w:ascii="Times New Roman" w:hAnsi="Times New Roman" w:cs="Times New Roman"/>
+                <w:sz w:val="24"/>
+                <w:szCs w:val="24"/>
+              </w:rPr>
+              <w:t>Sometimes identify markers/flags and sometimes do not</w:t>
+            </w:r>
+          </w:p>
+        </w:tc>
+        <w:tc>
+          <w:tcPr>
+            <w:tcW w:w="2488" w:type="dxa"/>
+          </w:tcPr>
+          <w:p>
+            <w:pPr>
+              <w:spacing w:line="360" w:lineRule="auto"/>
+              <w:rPr>
+                <w:rFonts w:ascii="Times New Roman" w:hAnsi="Times New Roman" w:cs="Times New Roman"/>
+                <w:sz w:val="24"/>
+                <w:szCs w:val="24"/>
+              </w:rPr>
+            </w:pPr>
+            <w:r>
+              <w:rPr>
+                <w:rFonts w:ascii="Times New Roman" w:hAnsi="Times New Roman" w:cs="Times New Roman"/>
+                <w:sz w:val="24"/>
+                <w:szCs w:val="24"/>
+              </w:rPr>
+              <w:t>Not sufficient and high cost</w:t>
+            </w:r>
+          </w:p>
+        </w:tc>
+        <w:tc>
+          <w:tcPr>
+            <w:tcW w:w="2490" w:type="dxa"/>
+          </w:tcPr>
+          <w:p>
+            <w:pPr>
+              <w:spacing w:line="360" w:lineRule="auto"/>
+              <w:rPr>
+                <w:rFonts w:ascii="Times New Roman" w:hAnsi="Times New Roman" w:cs="Times New Roman"/>
+                <w:sz w:val="24"/>
+                <w:szCs w:val="24"/>
+              </w:rPr>
+            </w:pPr>
+            <w:r>
+              <w:rPr>
+                <w:rFonts w:ascii="Times New Roman" w:hAnsi="Times New Roman" w:cs="Times New Roman"/>
+                <w:sz w:val="24"/>
+                <w:szCs w:val="24"/>
+              </w:rPr>
+              <w:t>No movement</w:t>
+            </w:r>
+          </w:p>
+        </w:tc>
+      </w:tr>
+    </w:tbl>
+    <w:p>
+      <w:pPr>
+        <w:spacing w:line="360" w:lineRule="auto"/>
+        <w:jc w:val="center"/>
+        <w:rPr>
+          <w:rFonts w:ascii="Times New Roman" w:hAnsi="Times New Roman" w:cs="Times New Roman"/>
+          <w:i/>
+          <w:sz w:val="24"/>
+          <w:szCs w:val="24"/>
+        </w:rPr>
+      </w:pPr>
+      <w:r>
+        <w:rPr>
+          <w:rFonts w:ascii="Times New Roman" w:hAnsi="Times New Roman" w:cs="Times New Roman"/>
+          <w:i/>
+          <w:sz w:val="24"/>
+          <w:szCs w:val="24"/>
+        </w:rPr>
+        <w:t>Figure 4.</w:t>
+      </w:r>
+      <w:bookmarkStart w:id="0" w:name="_GoBack"/>
+      <w:bookmarkEnd w:id="0"/>
+      <w:r>
+        <w:rPr>
+          <w:rFonts w:ascii="Times New Roman" w:hAnsi="Times New Roman" w:cs="Times New Roman"/>
+          <w:i/>
+          <w:sz w:val="24"/>
+          <w:szCs w:val="24"/>
+        </w:rPr>
+        <w:t>Requirement Evaluation Rubric</w:t>
+      </w:r>
+    </w:p>
+    <w:p/>
     <w:p>
       <w:pPr>
         <w:jc w:val="both"/>
@@ -8574,13 +10040,39 @@
           <w:szCs w:val="24"/>
         </w:rPr>
       </w:pPr>
-      <w:r>
-        <w:rPr>
-          <w:rFonts w:ascii="Times New Roman" w:hAnsi="Times New Roman" w:cs="Times New Roman"/>
-          <w:sz w:val="24"/>
-          <w:szCs w:val="24"/>
-        </w:rPr>
-        <w:t>To understand the progress of the project, milestones can be defined. The milestones not only serve to evaluate progress but also serves as motivation of team members to strive to achieve them.</w:t>
+    </w:p>
+    <w:p>
+      <w:pPr>
+        <w:jc w:val="both"/>
+        <w:rPr>
+          <w:rFonts w:ascii="Times New Roman" w:hAnsi="Times New Roman" w:cs="Times New Roman"/>
+          <w:sz w:val="24"/>
+          <w:szCs w:val="24"/>
+        </w:rPr>
+      </w:pPr>
+      <w:r>
+        <w:rPr>
+          <w:rFonts w:ascii="Times New Roman" w:hAnsi="Times New Roman" w:cs="Times New Roman"/>
+          <w:sz w:val="24"/>
+          <w:szCs w:val="24"/>
+        </w:rPr>
+        <w:t xml:space="preserve">To understand the progress of the project, milestones can be defined. The </w:t>
+      </w:r>
+      <w:r>
+        <w:rPr>
+          <w:rFonts w:ascii="Times New Roman" w:hAnsi="Times New Roman" w:cs="Times New Roman"/>
+          <w:sz w:val="24"/>
+          <w:szCs w:val="24"/>
+        </w:rPr>
+        <w:t>milestones not only serve to evaluate progress but also serve</w:t>
+      </w:r>
+      <w:r>
+        <w:rPr>
+          <w:rFonts w:ascii="Times New Roman" w:hAnsi="Times New Roman" w:cs="Times New Roman"/>
+          <w:sz w:val="24"/>
+          <w:szCs w:val="24"/>
+        </w:rPr>
+        <w:t xml:space="preserve"> as motivation of team members to strive to achieve them.</w:t>
       </w:r>
     </w:p>
     <w:p>
@@ -8621,6 +10113,7 @@
           <w:sz w:val="24"/>
           <w:szCs w:val="24"/>
         </w:rPr>
+        <w:lastRenderedPageBreak/>
         <w:t>Complete the detailed conceptual design of the overall project.</w:t>
       </w:r>
     </w:p>
@@ -8914,7 +10407,23 @@
           <w:rFonts w:ascii="Times New Roman" w:hAnsi="Times New Roman" w:cs="Times New Roman"/>
           <w:sz w:val="24"/>
         </w:rPr>
-        <w:t>Our company aims to provide a cost effective end product. A product that can complete the objectives exactly and efficiently and is also within the required budget range which is $200. Our company plans to use microcontrollers, sensors, geared motors and other necessary equipment for the project. The tentative total cost mentioned, is the minimum cost for the project and is also subject to change, if a different component is used.</w:t>
+        <w:t xml:space="preserve">Our company aims to provide a cost effective end product. </w:t>
+      </w:r>
+      <w:proofErr w:type="gramStart"/>
+      <w:r>
+        <w:rPr>
+          <w:rFonts w:ascii="Times New Roman" w:hAnsi="Times New Roman" w:cs="Times New Roman"/>
+          <w:sz w:val="24"/>
+        </w:rPr>
+        <w:t>A product that can complete the objectives exactly and efficiently and is also within the required budget range which is $200.</w:t>
+      </w:r>
+      <w:proofErr w:type="gramEnd"/>
+      <w:r>
+        <w:rPr>
+          <w:rFonts w:ascii="Times New Roman" w:hAnsi="Times New Roman" w:cs="Times New Roman"/>
+          <w:sz w:val="24"/>
+        </w:rPr>
+        <w:t xml:space="preserve"> Our company plans to use microcontrollers, sensors, geared motors and other necessary equipment for the project. The tentative total cost mentioned, is the minimum cost for the project and is also subject to change, if a different component is used.</w:t>
       </w:r>
     </w:p>
     <w:p>
@@ -8954,7 +10463,87 @@
           <w:rFonts w:ascii="Times New Roman" w:hAnsi="Times New Roman" w:cs="Times New Roman"/>
           <w:sz w:val="24"/>
         </w:rPr>
-        <w:t>ith their prices are as follows:</w:t>
+        <w:t xml:space="preserve">ith their prices </w:t>
+      </w:r>
+      <w:proofErr w:type="gramStart"/>
+      <w:r>
+        <w:rPr>
+          <w:rFonts w:ascii="Times New Roman" w:hAnsi="Times New Roman" w:cs="Times New Roman"/>
+          <w:sz w:val="24"/>
+        </w:rPr>
+        <w:t>are</w:t>
+      </w:r>
+      <w:proofErr w:type="gramEnd"/>
+      <w:r>
+        <w:rPr>
+          <w:rFonts w:ascii="Times New Roman" w:hAnsi="Times New Roman" w:cs="Times New Roman"/>
+          <w:sz w:val="24"/>
+        </w:rPr>
+        <w:t xml:space="preserve"> as follows:</w:t>
+      </w:r>
+    </w:p>
+    <w:p>
+      <w:pPr>
+        <w:spacing w:line="360" w:lineRule="auto"/>
+        <w:rPr>
+          <w:rFonts w:ascii="Times New Roman" w:hAnsi="Times New Roman" w:cs="Times New Roman"/>
+          <w:sz w:val="24"/>
+        </w:rPr>
+      </w:pPr>
+      <w:r>
+        <w:rPr>
+          <w:rFonts w:ascii="Times New Roman" w:hAnsi="Times New Roman" w:cs="Times New Roman"/>
+          <w:sz w:val="24"/>
+        </w:rPr>
+        <w:t>12-40V 10A Motor Driver Board (25 TL)</w:t>
+      </w:r>
+    </w:p>
+    <w:p>
+      <w:pPr>
+        <w:spacing w:line="360" w:lineRule="auto"/>
+        <w:rPr>
+          <w:rFonts w:ascii="Times New Roman" w:hAnsi="Times New Roman" w:cs="Times New Roman"/>
+          <w:sz w:val="24"/>
+        </w:rPr>
+      </w:pPr>
+      <w:r>
+        <w:rPr>
+          <w:rFonts w:ascii="Times New Roman" w:hAnsi="Times New Roman" w:cs="Times New Roman"/>
+          <w:sz w:val="24"/>
+        </w:rPr>
+        <w:t>12V 16mm 1500Rpm Gearbox Motor (31 TL *2 =62 TL)</w:t>
+      </w:r>
+    </w:p>
+    <w:p>
+      <w:pPr>
+        <w:spacing w:line="360" w:lineRule="auto"/>
+        <w:rPr>
+          <w:rFonts w:ascii="Times New Roman" w:hAnsi="Times New Roman" w:cs="Times New Roman"/>
+          <w:sz w:val="24"/>
+        </w:rPr>
+      </w:pPr>
+      <w:r>
+        <w:rPr>
+          <w:rFonts w:ascii="Times New Roman" w:hAnsi="Times New Roman" w:cs="Times New Roman"/>
+          <w:sz w:val="24"/>
+        </w:rPr>
+        <w:t>Raspberry Pi Adjustable Focusing Camera Module (70 TL)</w:t>
+      </w:r>
+    </w:p>
+    <w:p>
+      <w:pPr>
+        <w:spacing w:line="360" w:lineRule="auto"/>
+        <w:rPr>
+          <w:rFonts w:ascii="Times New Roman" w:hAnsi="Times New Roman" w:cs="Times New Roman"/>
+          <w:sz w:val="24"/>
+        </w:rPr>
+      </w:pPr>
+      <w:r>
+        <w:rPr>
+          <w:rFonts w:ascii="Times New Roman" w:hAnsi="Times New Roman" w:cs="Times New Roman"/>
+          <w:sz w:val="24"/>
+        </w:rPr>
+        <w:t>Arduino UNO R3 Clone - With USB Cable - (USB Chip CH340) (16 TL)</w:t>
       </w:r>
     </w:p>
     <w:p>
@@ -8971,70 +10560,6 @@
           <w:sz w:val="24"/>
         </w:rPr>
         <w:lastRenderedPageBreak/>
-        <w:t>12-40V 10A Motor Driver Board (25 TL)</w:t>
-      </w:r>
-    </w:p>
-    <w:p>
-      <w:pPr>
-        <w:spacing w:line="360" w:lineRule="auto"/>
-        <w:rPr>
-          <w:rFonts w:ascii="Times New Roman" w:hAnsi="Times New Roman" w:cs="Times New Roman"/>
-          <w:sz w:val="24"/>
-        </w:rPr>
-      </w:pPr>
-      <w:r>
-        <w:rPr>
-          <w:rFonts w:ascii="Times New Roman" w:hAnsi="Times New Roman" w:cs="Times New Roman"/>
-          <w:sz w:val="24"/>
-        </w:rPr>
-        <w:t>12V 16mm 1500Rpm Gearbox Motor (31 TL *2 =62 TL)</w:t>
-      </w:r>
-    </w:p>
-    <w:p>
-      <w:pPr>
-        <w:spacing w:line="360" w:lineRule="auto"/>
-        <w:rPr>
-          <w:rFonts w:ascii="Times New Roman" w:hAnsi="Times New Roman" w:cs="Times New Roman"/>
-          <w:sz w:val="24"/>
-        </w:rPr>
-      </w:pPr>
-      <w:r>
-        <w:rPr>
-          <w:rFonts w:ascii="Times New Roman" w:hAnsi="Times New Roman" w:cs="Times New Roman"/>
-          <w:sz w:val="24"/>
-        </w:rPr>
-        <w:t>Raspberry Pi Adjustable Focusing Camera Module (70 TL)</w:t>
-      </w:r>
-    </w:p>
-    <w:p>
-      <w:pPr>
-        <w:spacing w:line="360" w:lineRule="auto"/>
-        <w:rPr>
-          <w:rFonts w:ascii="Times New Roman" w:hAnsi="Times New Roman" w:cs="Times New Roman"/>
-          <w:sz w:val="24"/>
-        </w:rPr>
-      </w:pPr>
-      <w:r>
-        <w:rPr>
-          <w:rFonts w:ascii="Times New Roman" w:hAnsi="Times New Roman" w:cs="Times New Roman"/>
-          <w:sz w:val="24"/>
-        </w:rPr>
-        <w:t>Arduino UNO R3 Clone - With USB Cable - (USB Chip CH340) (16 TL)</w:t>
-      </w:r>
-    </w:p>
-    <w:p>
-      <w:pPr>
-        <w:spacing w:line="360" w:lineRule="auto"/>
-        <w:rPr>
-          <w:rFonts w:ascii="Times New Roman" w:hAnsi="Times New Roman" w:cs="Times New Roman"/>
-          <w:sz w:val="24"/>
-        </w:rPr>
-      </w:pPr>
-      <w:r>
-        <w:rPr>
-          <w:rFonts w:ascii="Times New Roman" w:hAnsi="Times New Roman" w:cs="Times New Roman"/>
-          <w:sz w:val="24"/>
-        </w:rPr>
         <w:t>Raspberry Pi 3 (138 TL)</w:t>
       </w:r>
     </w:p>
@@ -9143,6 +10668,7 @@
           <w:sz w:val="24"/>
         </w:rPr>
       </w:pPr>
+      <w:proofErr w:type="gramStart"/>
       <w:r>
         <w:rPr>
           <w:rFonts w:ascii="Times New Roman" w:hAnsi="Times New Roman" w:cs="Times New Roman"/>
@@ -9158,6 +10684,7 @@
         </w:rPr>
         <w:t>.</w:t>
       </w:r>
+      <w:proofErr w:type="gramEnd"/>
     </w:p>
     <w:p>
       <w:pPr>
@@ -9196,7 +10723,7 @@
 </file>
 
 <file path=word/endnotes.xml><?xml version="1.0" encoding="utf-8"?>
-<w:endnotes xmlns:wpc="http://schemas.microsoft.com/office/word/2010/wordprocessingCanvas" xmlns:mc="http://schemas.openxmlformats.org/markup-compatibility/2006" xmlns:o="urn:schemas-microsoft-com:office:office" xmlns:r="http://schemas.openxmlformats.org/officeDocument/2006/relationships" xmlns:m="http://schemas.openxmlformats.org/officeDocument/2006/math" xmlns:v="urn:schemas-microsoft-com:vml" xmlns:wp14="http://schemas.microsoft.com/office/word/2010/wordprocessingDrawing" xmlns:wp="http://schemas.openxmlformats.org/drawingml/2006/wordprocessingDrawing" xmlns:w10="urn:schemas-microsoft-com:office:word" xmlns:w="http://schemas.openxmlformats.org/wordprocessingml/2006/main" xmlns:w14="http://schemas.microsoft.com/office/word/2010/wordml" xmlns:w15="http://schemas.microsoft.com/office/word/2012/wordml" xmlns:wpg="http://schemas.microsoft.com/office/word/2010/wordprocessingGroup" xmlns:wpi="http://schemas.microsoft.com/office/word/2010/wordprocessingInk" xmlns:wne="http://schemas.microsoft.com/office/word/2006/wordml" xmlns:wps="http://schemas.microsoft.com/office/word/2010/wordprocessingShape" mc:Ignorable="w14 w15 wp14">
+<w:endnotes xmlns:wpc="http://schemas.microsoft.com/office/word/2010/wordprocessingCanvas" xmlns:mc="http://schemas.openxmlformats.org/markup-compatibility/2006" xmlns:o="urn:schemas-microsoft-com:office:office" xmlns:r="http://schemas.openxmlformats.org/officeDocument/2006/relationships" xmlns:m="http://schemas.openxmlformats.org/officeDocument/2006/math" xmlns:v="urn:schemas-microsoft-com:vml" xmlns:wp14="http://schemas.microsoft.com/office/word/2010/wordprocessingDrawing" xmlns:wp="http://schemas.openxmlformats.org/drawingml/2006/wordprocessingDrawing" xmlns:w10="urn:schemas-microsoft-com:office:word" xmlns:w="http://schemas.openxmlformats.org/wordprocessingml/2006/main" xmlns:w14="http://schemas.microsoft.com/office/word/2010/wordml" xmlns:wpg="http://schemas.microsoft.com/office/word/2010/wordprocessingGroup" xmlns:wpi="http://schemas.microsoft.com/office/word/2010/wordprocessingInk" xmlns:wne="http://schemas.microsoft.com/office/word/2006/wordml" xmlns:wps="http://schemas.microsoft.com/office/word/2010/wordprocessingShape" mc:Ignorable="w14 wp14">
   <w:endnote w:type="separator" w:id="-1">
     <w:p>
       <w:pPr>
@@ -9221,7 +10748,7 @@
 </file>
 
 <file path=word/footnotes.xml><?xml version="1.0" encoding="utf-8"?>
-<w:footnotes xmlns:wpc="http://schemas.microsoft.com/office/word/2010/wordprocessingCanvas" xmlns:mc="http://schemas.openxmlformats.org/markup-compatibility/2006" xmlns:o="urn:schemas-microsoft-com:office:office" xmlns:r="http://schemas.openxmlformats.org/officeDocument/2006/relationships" xmlns:m="http://schemas.openxmlformats.org/officeDocument/2006/math" xmlns:v="urn:schemas-microsoft-com:vml" xmlns:wp14="http://schemas.microsoft.com/office/word/2010/wordprocessingDrawing" xmlns:wp="http://schemas.openxmlformats.org/drawingml/2006/wordprocessingDrawing" xmlns:w10="urn:schemas-microsoft-com:office:word" xmlns:w="http://schemas.openxmlformats.org/wordprocessingml/2006/main" xmlns:w14="http://schemas.microsoft.com/office/word/2010/wordml" xmlns:w15="http://schemas.microsoft.com/office/word/2012/wordml" xmlns:wpg="http://schemas.microsoft.com/office/word/2010/wordprocessingGroup" xmlns:wpi="http://schemas.microsoft.com/office/word/2010/wordprocessingInk" xmlns:wne="http://schemas.microsoft.com/office/word/2006/wordml" xmlns:wps="http://schemas.microsoft.com/office/word/2010/wordprocessingShape" mc:Ignorable="w14 w15 wp14">
+<w:footnotes xmlns:wpc="http://schemas.microsoft.com/office/word/2010/wordprocessingCanvas" xmlns:mc="http://schemas.openxmlformats.org/markup-compatibility/2006" xmlns:o="urn:schemas-microsoft-com:office:office" xmlns:r="http://schemas.openxmlformats.org/officeDocument/2006/relationships" xmlns:m="http://schemas.openxmlformats.org/officeDocument/2006/math" xmlns:v="urn:schemas-microsoft-com:vml" xmlns:wp14="http://schemas.microsoft.com/office/word/2010/wordprocessingDrawing" xmlns:wp="http://schemas.openxmlformats.org/drawingml/2006/wordprocessingDrawing" xmlns:w10="urn:schemas-microsoft-com:office:word" xmlns:w="http://schemas.openxmlformats.org/wordprocessingml/2006/main" xmlns:w14="http://schemas.microsoft.com/office/word/2010/wordml" xmlns:wpg="http://schemas.microsoft.com/office/word/2010/wordprocessingGroup" xmlns:wpi="http://schemas.microsoft.com/office/word/2010/wordprocessingInk" xmlns:wne="http://schemas.microsoft.com/office/word/2006/wordml" xmlns:wps="http://schemas.microsoft.com/office/word/2010/wordprocessingShape" mc:Ignorable="w14 wp14">
   <w:footnote w:type="separator" w:id="-1">
     <w:p>
       <w:pPr>
@@ -9246,8 +10773,8 @@
 </file>
 
 <file path=word/numbering.xml><?xml version="1.0" encoding="utf-8"?>
-<w:numbering xmlns:wpc="http://schemas.microsoft.com/office/word/2010/wordprocessingCanvas" xmlns:mc="http://schemas.openxmlformats.org/markup-compatibility/2006" xmlns:o="urn:schemas-microsoft-com:office:office" xmlns:r="http://schemas.openxmlformats.org/officeDocument/2006/relationships" xmlns:m="http://schemas.openxmlformats.org/officeDocument/2006/math" xmlns:v="urn:schemas-microsoft-com:vml" xmlns:wp14="http://schemas.microsoft.com/office/word/2010/wordprocessingDrawing" xmlns:wp="http://schemas.openxmlformats.org/drawingml/2006/wordprocessingDrawing" xmlns:w10="urn:schemas-microsoft-com:office:word" xmlns:w="http://schemas.openxmlformats.org/wordprocessingml/2006/main" xmlns:w14="http://schemas.microsoft.com/office/word/2010/wordml" xmlns:w15="http://schemas.microsoft.com/office/word/2012/wordml" xmlns:wpg="http://schemas.microsoft.com/office/word/2010/wordprocessingGroup" xmlns:wpi="http://schemas.microsoft.com/office/word/2010/wordprocessingInk" xmlns:wne="http://schemas.microsoft.com/office/word/2006/wordml" xmlns:wps="http://schemas.microsoft.com/office/word/2010/wordprocessingShape" mc:Ignorable="w14 w15 wp14">
-  <w:abstractNum w:abstractNumId="0" w15:restartNumberingAfterBreak="0">
+<w:numbering xmlns:wpc="http://schemas.microsoft.com/office/word/2010/wordprocessingCanvas" xmlns:mc="http://schemas.openxmlformats.org/markup-compatibility/2006" xmlns:o="urn:schemas-microsoft-com:office:office" xmlns:r="http://schemas.openxmlformats.org/officeDocument/2006/relationships" xmlns:m="http://schemas.openxmlformats.org/officeDocument/2006/math" xmlns:v="urn:schemas-microsoft-com:vml" xmlns:wp14="http://schemas.microsoft.com/office/word/2010/wordprocessingDrawing" xmlns:wp="http://schemas.openxmlformats.org/drawingml/2006/wordprocessingDrawing" xmlns:w10="urn:schemas-microsoft-com:office:word" xmlns:w="http://schemas.openxmlformats.org/wordprocessingml/2006/main" xmlns:w14="http://schemas.microsoft.com/office/word/2010/wordml" xmlns:wpg="http://schemas.microsoft.com/office/word/2010/wordprocessingGroup" xmlns:wpi="http://schemas.microsoft.com/office/word/2010/wordprocessingInk" xmlns:wne="http://schemas.microsoft.com/office/word/2006/wordml" xmlns:wps="http://schemas.microsoft.com/office/word/2010/wordprocessingShape" mc:Ignorable="w14 wp14">
+  <w:abstractNum w:abstractNumId="0">
     <w:nsid w:val="0220475A"/>
     <w:multiLevelType w:val="hybridMultilevel"/>
     <w:tmpl w:val="22FEB7C2"/>
@@ -9360,7 +10887,7 @@
       </w:rPr>
     </w:lvl>
   </w:abstractNum>
-  <w:abstractNum w:abstractNumId="1" w15:restartNumberingAfterBreak="0">
+  <w:abstractNum w:abstractNumId="1">
     <w:nsid w:val="09511F22"/>
     <w:multiLevelType w:val="hybridMultilevel"/>
     <w:tmpl w:val="6C125F2A"/>
@@ -9449,7 +10976,7 @@
       </w:pPr>
     </w:lvl>
   </w:abstractNum>
-  <w:abstractNum w:abstractNumId="2" w15:restartNumberingAfterBreak="0">
+  <w:abstractNum w:abstractNumId="2">
     <w:nsid w:val="133B76FE"/>
     <w:multiLevelType w:val="hybridMultilevel"/>
     <w:tmpl w:val="AAA03C1A"/>
@@ -9562,7 +11089,7 @@
       </w:rPr>
     </w:lvl>
   </w:abstractNum>
-  <w:abstractNum w:abstractNumId="3" w15:restartNumberingAfterBreak="0">
+  <w:abstractNum w:abstractNumId="3">
     <w:nsid w:val="216B3BDF"/>
     <w:multiLevelType w:val="hybridMultilevel"/>
     <w:tmpl w:val="A4D87004"/>
@@ -9651,7 +11178,7 @@
       </w:pPr>
     </w:lvl>
   </w:abstractNum>
-  <w:abstractNum w:abstractNumId="4" w15:restartNumberingAfterBreak="0">
+  <w:abstractNum w:abstractNumId="4">
     <w:nsid w:val="38344F00"/>
     <w:multiLevelType w:val="hybridMultilevel"/>
     <w:tmpl w:val="0FE2BDCC"/>
@@ -9783,7 +11310,7 @@
 </file>
 
 <file path=word/styles.xml><?xml version="1.0" encoding="utf-8"?>
-<w:styles xmlns:mc="http://schemas.openxmlformats.org/markup-compatibility/2006" xmlns:r="http://schemas.openxmlformats.org/officeDocument/2006/relationships" xmlns:w="http://schemas.openxmlformats.org/wordprocessingml/2006/main" xmlns:w14="http://schemas.microsoft.com/office/word/2010/wordml" xmlns:w15="http://schemas.microsoft.com/office/word/2012/wordml" mc:Ignorable="w14 w15">
+<w:styles xmlns:mc="http://schemas.openxmlformats.org/markup-compatibility/2006" xmlns:r="http://schemas.openxmlformats.org/officeDocument/2006/relationships" xmlns:w="http://schemas.openxmlformats.org/wordprocessingml/2006/main" xmlns:w14="http://schemas.microsoft.com/office/word/2010/wordml" mc:Ignorable="w14">
   <w:docDefaults>
     <w:rPrDefault>
       <w:rPr>
@@ -9799,378 +11326,144 @@
       </w:pPr>
     </w:pPrDefault>
   </w:docDefaults>
-  <w:latentStyles w:defLockedState="0" w:defUIPriority="99" w:defSemiHidden="0" w:defUnhideWhenUsed="0" w:defQFormat="0" w:count="371">
-    <w:lsdException w:name="Normal" w:uiPriority="0" w:qFormat="1"/>
-    <w:lsdException w:name="heading 1" w:uiPriority="9" w:qFormat="1"/>
-    <w:lsdException w:name="heading 2" w:semiHidden="1" w:uiPriority="9" w:unhideWhenUsed="1" w:qFormat="1"/>
-    <w:lsdException w:name="heading 3" w:semiHidden="1" w:uiPriority="9" w:unhideWhenUsed="1" w:qFormat="1"/>
-    <w:lsdException w:name="heading 4" w:semiHidden="1" w:uiPriority="9" w:unhideWhenUsed="1" w:qFormat="1"/>
-    <w:lsdException w:name="heading 5" w:semiHidden="1" w:uiPriority="9" w:unhideWhenUsed="1" w:qFormat="1"/>
-    <w:lsdException w:name="heading 6" w:semiHidden="1" w:uiPriority="9" w:unhideWhenUsed="1" w:qFormat="1"/>
-    <w:lsdException w:name="heading 7" w:semiHidden="1" w:uiPriority="9" w:unhideWhenUsed="1" w:qFormat="1"/>
-    <w:lsdException w:name="heading 8" w:semiHidden="1" w:uiPriority="9" w:unhideWhenUsed="1" w:qFormat="1"/>
-    <w:lsdException w:name="heading 9" w:semiHidden="1" w:uiPriority="9" w:unhideWhenUsed="1" w:qFormat="1"/>
-    <w:lsdException w:name="index 1" w:semiHidden="1" w:unhideWhenUsed="1"/>
-    <w:lsdException w:name="index 2" w:semiHidden="1" w:unhideWhenUsed="1"/>
-    <w:lsdException w:name="index 3" w:semiHidden="1" w:unhideWhenUsed="1"/>
-    <w:lsdException w:name="index 4" w:semiHidden="1" w:unhideWhenUsed="1"/>
-    <w:lsdException w:name="index 5" w:semiHidden="1" w:unhideWhenUsed="1"/>
-    <w:lsdException w:name="index 6" w:semiHidden="1" w:unhideWhenUsed="1"/>
-    <w:lsdException w:name="index 7" w:semiHidden="1" w:unhideWhenUsed="1"/>
-    <w:lsdException w:name="index 8" w:semiHidden="1" w:unhideWhenUsed="1"/>
-    <w:lsdException w:name="index 9" w:semiHidden="1" w:unhideWhenUsed="1"/>
-    <w:lsdException w:name="toc 1" w:semiHidden="1" w:uiPriority="39" w:unhideWhenUsed="1"/>
-    <w:lsdException w:name="toc 2" w:semiHidden="1" w:uiPriority="39" w:unhideWhenUsed="1"/>
-    <w:lsdException w:name="toc 3" w:semiHidden="1" w:uiPriority="39" w:unhideWhenUsed="1"/>
-    <w:lsdException w:name="toc 4" w:semiHidden="1" w:uiPriority="39" w:unhideWhenUsed="1"/>
-    <w:lsdException w:name="toc 5" w:semiHidden="1" w:uiPriority="39" w:unhideWhenUsed="1"/>
-    <w:lsdException w:name="toc 6" w:semiHidden="1" w:uiPriority="39" w:unhideWhenUsed="1"/>
-    <w:lsdException w:name="toc 7" w:semiHidden="1" w:uiPriority="39" w:unhideWhenUsed="1"/>
-    <w:lsdException w:name="toc 8" w:semiHidden="1" w:uiPriority="39" w:unhideWhenUsed="1"/>
-    <w:lsdException w:name="toc 9" w:semiHidden="1" w:uiPriority="39" w:unhideWhenUsed="1"/>
-    <w:lsdException w:name="Normal Indent" w:semiHidden="1" w:unhideWhenUsed="1"/>
-    <w:lsdException w:name="footnote text" w:semiHidden="1" w:unhideWhenUsed="1"/>
-    <w:lsdException w:name="annotation text" w:semiHidden="1" w:unhideWhenUsed="1"/>
-    <w:lsdException w:name="header" w:semiHidden="1" w:unhideWhenUsed="1"/>
-    <w:lsdException w:name="footer" w:semiHidden="1" w:unhideWhenUsed="1"/>
-    <w:lsdException w:name="index heading" w:semiHidden="1" w:unhideWhenUsed="1"/>
-    <w:lsdException w:name="caption" w:semiHidden="1" w:uiPriority="35" w:unhideWhenUsed="1" w:qFormat="1"/>
-    <w:lsdException w:name="table of figures" w:semiHidden="1" w:unhideWhenUsed="1"/>
-    <w:lsdException w:name="envelope address" w:semiHidden="1" w:unhideWhenUsed="1"/>
-    <w:lsdException w:name="envelope return" w:semiHidden="1" w:unhideWhenUsed="1"/>
-    <w:lsdException w:name="footnote reference" w:semiHidden="1" w:unhideWhenUsed="1"/>
-    <w:lsdException w:name="annotation reference" w:semiHidden="1" w:unhideWhenUsed="1"/>
-    <w:lsdException w:name="line number" w:semiHidden="1" w:unhideWhenUsed="1"/>
-    <w:lsdException w:name="page number" w:semiHidden="1" w:unhideWhenUsed="1"/>
-    <w:lsdException w:name="endnote reference" w:semiHidden="1" w:unhideWhenUsed="1"/>
-    <w:lsdException w:name="endnote text" w:semiHidden="1" w:unhideWhenUsed="1"/>
-    <w:lsdException w:name="table of authorities" w:semiHidden="1" w:unhideWhenUsed="1"/>
-    <w:lsdException w:name="macro" w:semiHidden="1" w:unhideWhenUsed="1"/>
-    <w:lsdException w:name="toa heading" w:semiHidden="1" w:unhideWhenUsed="1"/>
-    <w:lsdException w:name="List" w:semiHidden="1" w:unhideWhenUsed="1"/>
-    <w:lsdException w:name="List Bullet" w:semiHidden="1" w:unhideWhenUsed="1"/>
-    <w:lsdException w:name="List Number" w:semiHidden="1" w:unhideWhenUsed="1"/>
-    <w:lsdException w:name="List 2" w:semiHidden="1" w:unhideWhenUsed="1"/>
-    <w:lsdException w:name="List 3" w:semiHidden="1" w:unhideWhenUsed="1"/>
-    <w:lsdException w:name="List 4" w:semiHidden="1" w:unhideWhenUsed="1"/>
-    <w:lsdException w:name="List 5" w:semiHidden="1" w:unhideWhenUsed="1"/>
-    <w:lsdException w:name="List Bullet 2" w:semiHidden="1" w:unhideWhenUsed="1"/>
-    <w:lsdException w:name="List Bullet 3" w:semiHidden="1" w:unhideWhenUsed="1"/>
-    <w:lsdException w:name="List Bullet 4" w:semiHidden="1" w:unhideWhenUsed="1"/>
-    <w:lsdException w:name="List Bullet 5" w:semiHidden="1" w:unhideWhenUsed="1"/>
-    <w:lsdException w:name="List Number 2" w:semiHidden="1" w:unhideWhenUsed="1"/>
-    <w:lsdException w:name="List Number 3" w:semiHidden="1" w:unhideWhenUsed="1"/>
-    <w:lsdException w:name="List Number 4" w:semiHidden="1" w:unhideWhenUsed="1"/>
-    <w:lsdException w:name="List Number 5" w:semiHidden="1" w:unhideWhenUsed="1"/>
-    <w:lsdException w:name="Title" w:uiPriority="10" w:qFormat="1"/>
-    <w:lsdException w:name="Closing" w:semiHidden="1" w:unhideWhenUsed="1"/>
-    <w:lsdException w:name="Signature" w:semiHidden="1" w:unhideWhenUsed="1"/>
-    <w:lsdException w:name="Default Paragraph Font" w:semiHidden="1" w:uiPriority="1" w:unhideWhenUsed="1"/>
-    <w:lsdException w:name="Body Text" w:semiHidden="1" w:unhideWhenUsed="1"/>
-    <w:lsdException w:name="Body Text Indent" w:semiHidden="1" w:unhideWhenUsed="1"/>
-    <w:lsdException w:name="List Continue" w:semiHidden="1" w:unhideWhenUsed="1"/>
-    <w:lsdException w:name="List Continue 2" w:semiHidden="1" w:unhideWhenUsed="1"/>
-    <w:lsdException w:name="List Continue 3" w:semiHidden="1" w:unhideWhenUsed="1"/>
-    <w:lsdException w:name="List Continue 4" w:semiHidden="1" w:unhideWhenUsed="1"/>
-    <w:lsdException w:name="List Continue 5" w:semiHidden="1" w:unhideWhenUsed="1"/>
-    <w:lsdException w:name="Message Header" w:semiHidden="1" w:unhideWhenUsed="1"/>
-    <w:lsdException w:name="Subtitle" w:uiPriority="11" w:qFormat="1"/>
-    <w:lsdException w:name="Salutation" w:semiHidden="1" w:unhideWhenUsed="1"/>
-    <w:lsdException w:name="Date" w:semiHidden="1" w:unhideWhenUsed="1"/>
-    <w:lsdException w:name="Body Text First Indent" w:semiHidden="1" w:unhideWhenUsed="1"/>
-    <w:lsdException w:name="Body Text First Indent 2" w:semiHidden="1" w:unhideWhenUsed="1"/>
-    <w:lsdException w:name="Note Heading" w:semiHidden="1" w:unhideWhenUsed="1"/>
-    <w:lsdException w:name="Body Text 2" w:semiHidden="1" w:unhideWhenUsed="1"/>
-    <w:lsdException w:name="Body Text 3" w:semiHidden="1" w:unhideWhenUsed="1"/>
-    <w:lsdException w:name="Body Text Indent 2" w:semiHidden="1" w:unhideWhenUsed="1"/>
-    <w:lsdException w:name="Body Text Indent 3" w:semiHidden="1" w:unhideWhenUsed="1"/>
-    <w:lsdException w:name="Block Text" w:semiHidden="1" w:unhideWhenUsed="1"/>
-    <w:lsdException w:name="Hyperlink" w:semiHidden="1" w:unhideWhenUsed="1"/>
-    <w:lsdException w:name="FollowedHyperlink" w:semiHidden="1" w:unhideWhenUsed="1"/>
-    <w:lsdException w:name="Strong" w:uiPriority="22" w:qFormat="1"/>
-    <w:lsdException w:name="Emphasis" w:uiPriority="20" w:qFormat="1"/>
-    <w:lsdException w:name="Document Map" w:semiHidden="1" w:unhideWhenUsed="1"/>
-    <w:lsdException w:name="Plain Text" w:semiHidden="1" w:unhideWhenUsed="1"/>
-    <w:lsdException w:name="E-mail Signature" w:semiHidden="1" w:unhideWhenUsed="1"/>
-    <w:lsdException w:name="HTML Top of Form" w:semiHidden="1" w:unhideWhenUsed="1"/>
-    <w:lsdException w:name="HTML Bottom of Form" w:semiHidden="1" w:unhideWhenUsed="1"/>
-    <w:lsdException w:name="Normal (Web)" w:semiHidden="1" w:unhideWhenUsed="1"/>
-    <w:lsdException w:name="HTML Acronym" w:semiHidden="1" w:unhideWhenUsed="1"/>
-    <w:lsdException w:name="HTML Address" w:semiHidden="1" w:unhideWhenUsed="1"/>
-    <w:lsdException w:name="HTML Cite" w:semiHidden="1" w:unhideWhenUsed="1"/>
-    <w:lsdException w:name="HTML Code" w:semiHidden="1" w:unhideWhenUsed="1"/>
-    <w:lsdException w:name="HTML Definition" w:semiHidden="1" w:unhideWhenUsed="1"/>
-    <w:lsdException w:name="HTML Keyboard" w:semiHidden="1" w:unhideWhenUsed="1"/>
-    <w:lsdException w:name="HTML Preformatted" w:semiHidden="1" w:unhideWhenUsed="1"/>
-    <w:lsdException w:name="HTML Sample" w:semiHidden="1" w:unhideWhenUsed="1"/>
-    <w:lsdException w:name="HTML Typewriter" w:semiHidden="1" w:unhideWhenUsed="1"/>
-    <w:lsdException w:name="HTML Variable" w:semiHidden="1" w:unhideWhenUsed="1"/>
-    <w:lsdException w:name="Normal Table" w:semiHidden="1" w:unhideWhenUsed="1"/>
-    <w:lsdException w:name="annotation subject" w:semiHidden="1" w:unhideWhenUsed="1"/>
-    <w:lsdException w:name="No List" w:semiHidden="1" w:unhideWhenUsed="1"/>
-    <w:lsdException w:name="Outline List 1" w:semiHidden="1" w:unhideWhenUsed="1"/>
-    <w:lsdException w:name="Outline List 2" w:semiHidden="1" w:unhideWhenUsed="1"/>
-    <w:lsdException w:name="Outline List 3" w:semiHidden="1" w:unhideWhenUsed="1"/>
-    <w:lsdException w:name="Table Simple 1" w:semiHidden="1" w:unhideWhenUsed="1"/>
-    <w:lsdException w:name="Table Simple 2" w:semiHidden="1" w:unhideWhenUsed="1"/>
-    <w:lsdException w:name="Table Simple 3" w:semiHidden="1" w:unhideWhenUsed="1"/>
-    <w:lsdException w:name="Table Classic 1" w:semiHidden="1" w:unhideWhenUsed="1"/>
-    <w:lsdException w:name="Table Classic 2" w:semiHidden="1" w:unhideWhenUsed="1"/>
-    <w:lsdException w:name="Table Classic 3" w:semiHidden="1" w:unhideWhenUsed="1"/>
-    <w:lsdException w:name="Table Classic 4" w:semiHidden="1" w:unhideWhenUsed="1"/>
-    <w:lsdException w:name="Table Colorful 1" w:semiHidden="1" w:unhideWhenUsed="1"/>
-    <w:lsdException w:name="Table Colorful 2" w:semiHidden="1" w:unhideWhenUsed="1"/>
-    <w:lsdException w:name="Table Colorful 3" w:semiHidden="1" w:unhideWhenUsed="1"/>
-    <w:lsdException w:name="Table Columns 1" w:semiHidden="1" w:unhideWhenUsed="1"/>
-    <w:lsdException w:name="Table Columns 2" w:semiHidden="1" w:unhideWhenUsed="1"/>
-    <w:lsdException w:name="Table Columns 3" w:semiHidden="1" w:unhideWhenUsed="1"/>
-    <w:lsdException w:name="Table Columns 4" w:semiHidden="1" w:unhideWhenUsed="1"/>
-    <w:lsdException w:name="Table Columns 5" w:semiHidden="1" w:unhideWhenUsed="1"/>
-    <w:lsdException w:name="Table Grid 1" w:semiHidden="1" w:unhideWhenUsed="1"/>
-    <w:lsdException w:name="Table Grid 2" w:semiHidden="1" w:unhideWhenUsed="1"/>
-    <w:lsdException w:name="Table Grid 3" w:semiHidden="1" w:unhideWhenUsed="1"/>
-    <w:lsdException w:name="Table Grid 4" w:semiHidden="1" w:unhideWhenUsed="1"/>
-    <w:lsdException w:name="Table Grid 5" w:semiHidden="1" w:unhideWhenUsed="1"/>
-    <w:lsdException w:name="Table Grid 6" w:semiHidden="1" w:unhideWhenUsed="1"/>
-    <w:lsdException w:name="Table Grid 7" w:semiHidden="1" w:unhideWhenUsed="1"/>
-    <w:lsdException w:name="Table Grid 8" w:semiHidden="1" w:unhideWhenUsed="1"/>
-    <w:lsdException w:name="Table List 1" w:semiHidden="1" w:unhideWhenUsed="1"/>
-    <w:lsdException w:name="Table List 2" w:semiHidden="1" w:unhideWhenUsed="1"/>
-    <w:lsdException w:name="Table List 3" w:semiHidden="1" w:unhideWhenUsed="1"/>
-    <w:lsdException w:name="Table List 4" w:semiHidden="1" w:unhideWhenUsed="1"/>
-    <w:lsdException w:name="Table List 5" w:semiHidden="1" w:unhideWhenUsed="1"/>
-    <w:lsdException w:name="Table List 6" w:semiHidden="1" w:unhideWhenUsed="1"/>
-    <w:lsdException w:name="Table List 7" w:semiHidden="1" w:unhideWhenUsed="1"/>
-    <w:lsdException w:name="Table List 8" w:semiHidden="1" w:unhideWhenUsed="1"/>
-    <w:lsdException w:name="Table 3D effects 1" w:semiHidden="1" w:unhideWhenUsed="1"/>
-    <w:lsdException w:name="Table 3D effects 2" w:semiHidden="1" w:unhideWhenUsed="1"/>
-    <w:lsdException w:name="Table 3D effects 3" w:semiHidden="1" w:unhideWhenUsed="1"/>
-    <w:lsdException w:name="Table Contemporary" w:semiHidden="1" w:unhideWhenUsed="1"/>
-    <w:lsdException w:name="Table Elegant" w:semiHidden="1" w:unhideWhenUsed="1"/>
-    <w:lsdException w:name="Table Professional" w:semiHidden="1" w:unhideWhenUsed="1"/>
-    <w:lsdException w:name="Table Subtle 1" w:semiHidden="1" w:unhideWhenUsed="1"/>
-    <w:lsdException w:name="Table Subtle 2" w:semiHidden="1" w:unhideWhenUsed="1"/>
-    <w:lsdException w:name="Table Web 1" w:semiHidden="1" w:unhideWhenUsed="1"/>
-    <w:lsdException w:name="Table Web 2" w:semiHidden="1" w:unhideWhenUsed="1"/>
-    <w:lsdException w:name="Table Web 3" w:semiHidden="1" w:unhideWhenUsed="1"/>
-    <w:lsdException w:name="Balloon Text" w:semiHidden="1" w:unhideWhenUsed="1"/>
-    <w:lsdException w:name="Table Grid" w:uiPriority="39"/>
-    <w:lsdException w:name="Table Theme" w:semiHidden="1" w:unhideWhenUsed="1"/>
-    <w:lsdException w:name="Placeholder Text" w:semiHidden="1"/>
-    <w:lsdException w:name="No Spacing" w:uiPriority="1" w:qFormat="1"/>
-    <w:lsdException w:name="Light Shading" w:uiPriority="60"/>
-    <w:lsdException w:name="Light List" w:uiPriority="61"/>
-    <w:lsdException w:name="Light Grid" w:uiPriority="62"/>
-    <w:lsdException w:name="Medium Shading 1" w:uiPriority="63"/>
-    <w:lsdException w:name="Medium Shading 2" w:uiPriority="64"/>
-    <w:lsdException w:name="Medium List 1" w:uiPriority="65"/>
-    <w:lsdException w:name="Medium List 2" w:uiPriority="66"/>
-    <w:lsdException w:name="Medium Grid 1" w:uiPriority="67"/>
-    <w:lsdException w:name="Medium Grid 2" w:uiPriority="68"/>
-    <w:lsdException w:name="Medium Grid 3" w:uiPriority="69"/>
-    <w:lsdException w:name="Dark List" w:uiPriority="70"/>
-    <w:lsdException w:name="Colorful Shading" w:uiPriority="71"/>
-    <w:lsdException w:name="Colorful List" w:uiPriority="72"/>
-    <w:lsdException w:name="Colorful Grid" w:uiPriority="73"/>
-    <w:lsdException w:name="Light Shading Accent 1" w:uiPriority="60"/>
-    <w:lsdException w:name="Light List Accent 1" w:uiPriority="61"/>
-    <w:lsdException w:name="Light Grid Accent 1" w:uiPriority="62"/>
-    <w:lsdException w:name="Medium Shading 1 Accent 1" w:uiPriority="63"/>
-    <w:lsdException w:name="Medium Shading 2 Accent 1" w:uiPriority="64"/>
-    <w:lsdException w:name="Medium List 1 Accent 1" w:uiPriority="65"/>
-    <w:lsdException w:name="Revision" w:semiHidden="1"/>
-    <w:lsdException w:name="List Paragraph" w:uiPriority="34" w:qFormat="1"/>
-    <w:lsdException w:name="Quote" w:uiPriority="29" w:qFormat="1"/>
-    <w:lsdException w:name="Intense Quote" w:uiPriority="30" w:qFormat="1"/>
-    <w:lsdException w:name="Medium List 2 Accent 1" w:uiPriority="66"/>
-    <w:lsdException w:name="Medium Grid 1 Accent 1" w:uiPriority="67"/>
-    <w:lsdException w:name="Medium Grid 2 Accent 1" w:uiPriority="68"/>
-    <w:lsdException w:name="Medium Grid 3 Accent 1" w:uiPriority="69"/>
-    <w:lsdException w:name="Dark List Accent 1" w:uiPriority="70"/>
-    <w:lsdException w:name="Colorful Shading Accent 1" w:uiPriority="71"/>
-    <w:lsdException w:name="Colorful List Accent 1" w:uiPriority="72"/>
-    <w:lsdException w:name="Colorful Grid Accent 1" w:uiPriority="73"/>
-    <w:lsdException w:name="Light Shading Accent 2" w:uiPriority="60"/>
-    <w:lsdException w:name="Light List Accent 2" w:uiPriority="61"/>
-    <w:lsdException w:name="Light Grid Accent 2" w:uiPriority="62"/>
-    <w:lsdException w:name="Medium Shading 1 Accent 2" w:uiPriority="63"/>
-    <w:lsdException w:name="Medium Shading 2 Accent 2" w:uiPriority="64"/>
-    <w:lsdException w:name="Medium List 1 Accent 2" w:uiPriority="65"/>
-    <w:lsdException w:name="Medium List 2 Accent 2" w:uiPriority="66"/>
-    <w:lsdException w:name="Medium Grid 1 Accent 2" w:uiPriority="67"/>
-    <w:lsdException w:name="Medium Grid 2 Accent 2" w:uiPriority="68"/>
-    <w:lsdException w:name="Medium Grid 3 Accent 2" w:uiPriority="69"/>
-    <w:lsdException w:name="Dark List Accent 2" w:uiPriority="70"/>
-    <w:lsdException w:name="Colorful Shading Accent 2" w:uiPriority="71"/>
-    <w:lsdException w:name="Colorful List Accent 2" w:uiPriority="72"/>
-    <w:lsdException w:name="Colorful Grid Accent 2" w:uiPriority="73"/>
-    <w:lsdException w:name="Light Shading Accent 3" w:uiPriority="60"/>
-    <w:lsdException w:name="Light List Accent 3" w:uiPriority="61"/>
-    <w:lsdException w:name="Light Grid Accent 3" w:uiPriority="62"/>
-    <w:lsdException w:name="Medium Shading 1 Accent 3" w:uiPriority="63"/>
-    <w:lsdException w:name="Medium Shading 2 Accent 3" w:uiPriority="64"/>
-    <w:lsdException w:name="Medium List 1 Accent 3" w:uiPriority="65"/>
-    <w:lsdException w:name="Medium List 2 Accent 3" w:uiPriority="66"/>
-    <w:lsdException w:name="Medium Grid 1 Accent 3" w:uiPriority="67"/>
-    <w:lsdException w:name="Medium Grid 2 Accent 3" w:uiPriority="68"/>
-    <w:lsdException w:name="Medium Grid 3 Accent 3" w:uiPriority="69"/>
-    <w:lsdException w:name="Dark List Accent 3" w:uiPriority="70"/>
-    <w:lsdException w:name="Colorful Shading Accent 3" w:uiPriority="71"/>
-    <w:lsdException w:name="Colorful List Accent 3" w:uiPriority="72"/>
-    <w:lsdException w:name="Colorful Grid Accent 3" w:uiPriority="73"/>
-    <w:lsdException w:name="Light Shading Accent 4" w:uiPriority="60"/>
-    <w:lsdException w:name="Light List Accent 4" w:uiPriority="61"/>
-    <w:lsdException w:name="Light Grid Accent 4" w:uiPriority="62"/>
-    <w:lsdException w:name="Medium Shading 1 Accent 4" w:uiPriority="63"/>
-    <w:lsdException w:name="Medium Shading 2 Accent 4" w:uiPriority="64"/>
-    <w:lsdException w:name="Medium List 1 Accent 4" w:uiPriority="65"/>
-    <w:lsdException w:name="Medium List 2 Accent 4" w:uiPriority="66"/>
-    <w:lsdException w:name="Medium Grid 1 Accent 4" w:uiPriority="67"/>
-    <w:lsdException w:name="Medium Grid 2 Accent 4" w:uiPriority="68"/>
-    <w:lsdException w:name="Medium Grid 3 Accent 4" w:uiPriority="69"/>
-    <w:lsdException w:name="Dark List Accent 4" w:uiPriority="70"/>
-    <w:lsdException w:name="Colorful Shading Accent 4" w:uiPriority="71"/>
-    <w:lsdException w:name="Colorful List Accent 4" w:uiPriority="72"/>
-    <w:lsdException w:name="Colorful Grid Accent 4" w:uiPriority="73"/>
-    <w:lsdException w:name="Light Shading Accent 5" w:uiPriority="60"/>
-    <w:lsdException w:name="Light List Accent 5" w:uiPriority="61"/>
-    <w:lsdException w:name="Light Grid Accent 5" w:uiPriority="62"/>
-    <w:lsdException w:name="Medium Shading 1 Accent 5" w:uiPriority="63"/>
-    <w:lsdException w:name="Medium Shading 2 Accent 5" w:uiPriority="64"/>
-    <w:lsdException w:name="Medium List 1 Accent 5" w:uiPriority="65"/>
-    <w:lsdException w:name="Medium List 2 Accent 5" w:uiPriority="66"/>
-    <w:lsdException w:name="Medium Grid 1 Accent 5" w:uiPriority="67"/>
-    <w:lsdException w:name="Medium Grid 2 Accent 5" w:uiPriority="68"/>
-    <w:lsdException w:name="Medium Grid 3 Accent 5" w:uiPriority="69"/>
-    <w:lsdException w:name="Dark List Accent 5" w:uiPriority="70"/>
-    <w:lsdException w:name="Colorful Shading Accent 5" w:uiPriority="71"/>
-    <w:lsdException w:name="Colorful List Accent 5" w:uiPriority="72"/>
-    <w:lsdException w:name="Colorful Grid Accent 5" w:uiPriority="73"/>
-    <w:lsdException w:name="Light Shading Accent 6" w:uiPriority="60"/>
-    <w:lsdException w:name="Light List Accent 6" w:uiPriority="61"/>
-    <w:lsdException w:name="Light Grid Accent 6" w:uiPriority="62"/>
-    <w:lsdException w:name="Medium Shading 1 Accent 6" w:uiPriority="63"/>
-    <w:lsdException w:name="Medium Shading 2 Accent 6" w:uiPriority="64"/>
-    <w:lsdException w:name="Medium List 1 Accent 6" w:uiPriority="65"/>
-    <w:lsdException w:name="Medium List 2 Accent 6" w:uiPriority="66"/>
-    <w:lsdException w:name="Medium Grid 1 Accent 6" w:uiPriority="67"/>
-    <w:lsdException w:name="Medium Grid 2 Accent 6" w:uiPriority="68"/>
-    <w:lsdException w:name="Medium Grid 3 Accent 6" w:uiPriority="69"/>
-    <w:lsdException w:name="Dark List Accent 6" w:uiPriority="70"/>
-    <w:lsdException w:name="Colorful Shading Accent 6" w:uiPriority="71"/>
-    <w:lsdException w:name="Colorful List Accent 6" w:uiPriority="72"/>
-    <w:lsdException w:name="Colorful Grid Accent 6" w:uiPriority="73"/>
-    <w:lsdException w:name="Subtle Emphasis" w:uiPriority="19" w:qFormat="1"/>
-    <w:lsdException w:name="Intense Emphasis" w:uiPriority="21" w:qFormat="1"/>
-    <w:lsdException w:name="Subtle Reference" w:uiPriority="31" w:qFormat="1"/>
-    <w:lsdException w:name="Intense Reference" w:uiPriority="32" w:qFormat="1"/>
-    <w:lsdException w:name="Book Title" w:uiPriority="33" w:qFormat="1"/>
-    <w:lsdException w:name="Bibliography" w:semiHidden="1" w:uiPriority="37" w:unhideWhenUsed="1"/>
-    <w:lsdException w:name="TOC Heading" w:semiHidden="1" w:uiPriority="39" w:unhideWhenUsed="1" w:qFormat="1"/>
-    <w:lsdException w:name="Plain Table 1" w:uiPriority="41"/>
-    <w:lsdException w:name="Plain Table 2" w:uiPriority="42"/>
-    <w:lsdException w:name="Plain Table 3" w:uiPriority="43"/>
-    <w:lsdException w:name="Plain Table 4" w:uiPriority="44"/>
-    <w:lsdException w:name="Plain Table 5" w:uiPriority="45"/>
-    <w:lsdException w:name="Grid Table Light" w:uiPriority="40"/>
-    <w:lsdException w:name="Grid Table 1 Light" w:uiPriority="46"/>
-    <w:lsdException w:name="Grid Table 2" w:uiPriority="47"/>
-    <w:lsdException w:name="Grid Table 3" w:uiPriority="48"/>
-    <w:lsdException w:name="Grid Table 4" w:uiPriority="49"/>
-    <w:lsdException w:name="Grid Table 5 Dark" w:uiPriority="50"/>
-    <w:lsdException w:name="Grid Table 6 Colorful" w:uiPriority="51"/>
-    <w:lsdException w:name="Grid Table 7 Colorful" w:uiPriority="52"/>
-    <w:lsdException w:name="Grid Table 1 Light Accent 1" w:uiPriority="46"/>
-    <w:lsdException w:name="Grid Table 2 Accent 1" w:uiPriority="47"/>
-    <w:lsdException w:name="Grid Table 3 Accent 1" w:uiPriority="48"/>
-    <w:lsdException w:name="Grid Table 4 Accent 1" w:uiPriority="49"/>
-    <w:lsdException w:name="Grid Table 5 Dark Accent 1" w:uiPriority="50"/>
-    <w:lsdException w:name="Grid Table 6 Colorful Accent 1" w:uiPriority="51"/>
-    <w:lsdException w:name="Grid Table 7 Colorful Accent 1" w:uiPriority="52"/>
-    <w:lsdException w:name="Grid Table 1 Light Accent 2" w:uiPriority="46"/>
-    <w:lsdException w:name="Grid Table 2 Accent 2" w:uiPriority="47"/>
-    <w:lsdException w:name="Grid Table 3 Accent 2" w:uiPriority="48"/>
-    <w:lsdException w:name="Grid Table 4 Accent 2" w:uiPriority="49"/>
-    <w:lsdException w:name="Grid Table 5 Dark Accent 2" w:uiPriority="50"/>
-    <w:lsdException w:name="Grid Table 6 Colorful Accent 2" w:uiPriority="51"/>
-    <w:lsdException w:name="Grid Table 7 Colorful Accent 2" w:uiPriority="52"/>
-    <w:lsdException w:name="Grid Table 1 Light Accent 3" w:uiPriority="46"/>
-    <w:lsdException w:name="Grid Table 2 Accent 3" w:uiPriority="47"/>
-    <w:lsdException w:name="Grid Table 3 Accent 3" w:uiPriority="48"/>
-    <w:lsdException w:name="Grid Table 4 Accent 3" w:uiPriority="49"/>
-    <w:lsdException w:name="Grid Table 5 Dark Accent 3" w:uiPriority="50"/>
-    <w:lsdException w:name="Grid Table 6 Colorful Accent 3" w:uiPriority="51"/>
-    <w:lsdException w:name="Grid Table 7 Colorful Accent 3" w:uiPriority="52"/>
-    <w:lsdException w:name="Grid Table 1 Light Accent 4" w:uiPriority="46"/>
-    <w:lsdException w:name="Grid Table 2 Accent 4" w:uiPriority="47"/>
-    <w:lsdException w:name="Grid Table 3 Accent 4" w:uiPriority="48"/>
-    <w:lsdException w:name="Grid Table 4 Accent 4" w:uiPriority="49"/>
-    <w:lsdException w:name="Grid Table 5 Dark Accent 4" w:uiPriority="50"/>
-    <w:lsdException w:name="Grid Table 6 Colorful Accent 4" w:uiPriority="51"/>
-    <w:lsdException w:name="Grid Table 7 Colorful Accent 4" w:uiPriority="52"/>
-    <w:lsdException w:name="Grid Table 1 Light Accent 5" w:uiPriority="46"/>
-    <w:lsdException w:name="Grid Table 2 Accent 5" w:uiPriority="47"/>
-    <w:lsdException w:name="Grid Table 3 Accent 5" w:uiPriority="48"/>
-    <w:lsdException w:name="Grid Table 4 Accent 5" w:uiPriority="49"/>
-    <w:lsdException w:name="Grid Table 5 Dark Accent 5" w:uiPriority="50"/>
-    <w:lsdException w:name="Grid Table 6 Colorful Accent 5" w:uiPriority="51"/>
-    <w:lsdException w:name="Grid Table 7 Colorful Accent 5" w:uiPriority="52"/>
-    <w:lsdException w:name="Grid Table 1 Light Accent 6" w:uiPriority="46"/>
-    <w:lsdException w:name="Grid Table 2 Accent 6" w:uiPriority="47"/>
-    <w:lsdException w:name="Grid Table 3 Accent 6" w:uiPriority="48"/>
-    <w:lsdException w:name="Grid Table 4 Accent 6" w:uiPriority="49"/>
-    <w:lsdException w:name="Grid Table 5 Dark Accent 6" w:uiPriority="50"/>
-    <w:lsdException w:name="Grid Table 6 Colorful Accent 6" w:uiPriority="51"/>
-    <w:lsdException w:name="Grid Table 7 Colorful Accent 6" w:uiPriority="52"/>
-    <w:lsdException w:name="List Table 1 Light" w:uiPriority="46"/>
-    <w:lsdException w:name="List Table 2" w:uiPriority="47"/>
-    <w:lsdException w:name="List Table 3" w:uiPriority="48"/>
-    <w:lsdException w:name="List Table 4" w:uiPriority="49"/>
-    <w:lsdException w:name="List Table 5 Dark" w:uiPriority="50"/>
-    <w:lsdException w:name="List Table 6 Colorful" w:uiPriority="51"/>
-    <w:lsdException w:name="List Table 7 Colorful" w:uiPriority="52"/>
-    <w:lsdException w:name="List Table 1 Light Accent 1" w:uiPriority="46"/>
-    <w:lsdException w:name="List Table 2 Accent 1" w:uiPriority="47"/>
-    <w:lsdException w:name="List Table 3 Accent 1" w:uiPriority="48"/>
-    <w:lsdException w:name="List Table 4 Accent 1" w:uiPriority="49"/>
-    <w:lsdException w:name="List Table 5 Dark Accent 1" w:uiPriority="50"/>
-    <w:lsdException w:name="List Table 6 Colorful Accent 1" w:uiPriority="51"/>
-    <w:lsdException w:name="List Table 7 Colorful Accent 1" w:uiPriority="52"/>
-    <w:lsdException w:name="List Table 1 Light Accent 2" w:uiPriority="46"/>
-    <w:lsdException w:name="List Table 2 Accent 2" w:uiPriority="47"/>
-    <w:lsdException w:name="List Table 3 Accent 2" w:uiPriority="48"/>
-    <w:lsdException w:name="List Table 4 Accent 2" w:uiPriority="49"/>
-    <w:lsdException w:name="List Table 5 Dark Accent 2" w:uiPriority="50"/>
-    <w:lsdException w:name="List Table 6 Colorful Accent 2" w:uiPriority="51"/>
-    <w:lsdException w:name="List Table 7 Colorful Accent 2" w:uiPriority="52"/>
-    <w:lsdException w:name="List Table 1 Light Accent 3" w:uiPriority="46"/>
-    <w:lsdException w:name="List Table 2 Accent 3" w:uiPriority="47"/>
-    <w:lsdException w:name="List Table 3 Accent 3" w:uiPriority="48"/>
-    <w:lsdException w:name="List Table 4 Accent 3" w:uiPriority="49"/>
-    <w:lsdException w:name="List Table 5 Dark Accent 3" w:uiPriority="50"/>
-    <w:lsdException w:name="List Table 6 Colorful Accent 3" w:uiPriority="51"/>
-    <w:lsdException w:name="List Table 7 Colorful Accent 3" w:uiPriority="52"/>
-    <w:lsdException w:name="List Table 1 Light Accent 4" w:uiPriority="46"/>
-    <w:lsdException w:name="List Table 2 Accent 4" w:uiPriority="47"/>
-    <w:lsdException w:name="List Table 3 Accent 4" w:uiPriority="48"/>
-    <w:lsdException w:name="List Table 4 Accent 4" w:uiPriority="49"/>
-    <w:lsdException w:name="List Table 5 Dark Accent 4" w:uiPriority="50"/>
-    <w:lsdException w:name="List Table 6 Colorful Accent 4" w:uiPriority="51"/>
-    <w:lsdException w:name="List Table 7 Colorful Accent 4" w:uiPriority="52"/>
-    <w:lsdException w:name="List Table 1 Light Accent 5" w:uiPriority="46"/>
-    <w:lsdException w:name="List Table 2 Accent 5" w:uiPriority="47"/>
-    <w:lsdException w:name="List Table 3 Accent 5" w:uiPriority="48"/>
-    <w:lsdException w:name="List Table 4 Accent 5" w:uiPriority="49"/>
-    <w:lsdException w:name="List Table 5 Dark Accent 5" w:uiPriority="50"/>
-    <w:lsdException w:name="List Table 6 Colorful Accent 5" w:uiPriority="51"/>
-    <w:lsdException w:name="List Table 7 Colorful Accent 5" w:uiPriority="52"/>
-    <w:lsdException w:name="List Table 1 Light Accent 6" w:uiPriority="46"/>
-    <w:lsdException w:name="List Table 2 Accent 6" w:uiPriority="47"/>
-    <w:lsdException w:name="List Table 3 Accent 6" w:uiPriority="48"/>
-    <w:lsdException w:name="List Table 4 Accent 6" w:uiPriority="49"/>
-    <w:lsdException w:name="List Table 5 Dark Accent 6" w:uiPriority="50"/>
-    <w:lsdException w:name="List Table 6 Colorful Accent 6" w:uiPriority="51"/>
-    <w:lsdException w:name="List Table 7 Colorful Accent 6" w:uiPriority="52"/>
+  <w:latentStyles w:defLockedState="0" w:defUIPriority="99" w:defSemiHidden="1" w:defUnhideWhenUsed="1" w:defQFormat="0" w:count="267">
+    <w:lsdException w:name="Normal" w:semiHidden="0" w:uiPriority="0" w:unhideWhenUsed="0" w:qFormat="1"/>
+    <w:lsdException w:name="heading 1" w:semiHidden="0" w:uiPriority="9" w:unhideWhenUsed="0" w:qFormat="1"/>
+    <w:lsdException w:name="heading 2" w:uiPriority="9" w:qFormat="1"/>
+    <w:lsdException w:name="heading 3" w:uiPriority="9" w:qFormat="1"/>
+    <w:lsdException w:name="heading 4" w:uiPriority="9" w:qFormat="1"/>
+    <w:lsdException w:name="heading 5" w:uiPriority="9" w:qFormat="1"/>
+    <w:lsdException w:name="heading 6" w:uiPriority="9" w:qFormat="1"/>
+    <w:lsdException w:name="heading 7" w:uiPriority="9" w:qFormat="1"/>
+    <w:lsdException w:name="heading 8" w:uiPriority="9" w:qFormat="1"/>
+    <w:lsdException w:name="heading 9" w:uiPriority="9" w:qFormat="1"/>
+    <w:lsdException w:name="toc 1" w:uiPriority="39"/>
+    <w:lsdException w:name="toc 2" w:uiPriority="39"/>
+    <w:lsdException w:name="toc 3" w:uiPriority="39"/>
+    <w:lsdException w:name="toc 4" w:uiPriority="39"/>
+    <w:lsdException w:name="toc 5" w:uiPriority="39"/>
+    <w:lsdException w:name="toc 6" w:uiPriority="39"/>
+    <w:lsdException w:name="toc 7" w:uiPriority="39"/>
+    <w:lsdException w:name="toc 8" w:uiPriority="39"/>
+    <w:lsdException w:name="toc 9" w:uiPriority="39"/>
+    <w:lsdException w:name="caption" w:uiPriority="35" w:qFormat="1"/>
+    <w:lsdException w:name="Title" w:semiHidden="0" w:uiPriority="10" w:unhideWhenUsed="0" w:qFormat="1"/>
+    <w:lsdException w:name="Default Paragraph Font" w:uiPriority="1"/>
+    <w:lsdException w:name="Subtitle" w:semiHidden="0" w:uiPriority="11" w:unhideWhenUsed="0" w:qFormat="1"/>
+    <w:lsdException w:name="Strong" w:semiHidden="0" w:uiPriority="22" w:unhideWhenUsed="0" w:qFormat="1"/>
+    <w:lsdException w:name="Emphasis" w:semiHidden="0" w:uiPriority="20" w:unhideWhenUsed="0" w:qFormat="1"/>
+    <w:lsdException w:name="Table Grid" w:semiHidden="0" w:uiPriority="59" w:unhideWhenUsed="0"/>
+    <w:lsdException w:name="Placeholder Text" w:unhideWhenUsed="0"/>
+    <w:lsdException w:name="No Spacing" w:semiHidden="0" w:uiPriority="1" w:unhideWhenUsed="0" w:qFormat="1"/>
+    <w:lsdException w:name="Light Shading" w:semiHidden="0" w:uiPriority="60" w:unhideWhenUsed="0"/>
+    <w:lsdException w:name="Light List" w:semiHidden="0" w:uiPriority="61" w:unhideWhenUsed="0"/>
+    <w:lsdException w:name="Light Grid" w:semiHidden="0" w:uiPriority="62" w:unhideWhenUsed="0"/>
+    <w:lsdException w:name="Medium Shading 1" w:semiHidden="0" w:uiPriority="63" w:unhideWhenUsed="0"/>
+    <w:lsdException w:name="Medium Shading 2" w:semiHidden="0" w:uiPriority="64" w:unhideWhenUsed="0"/>
+    <w:lsdException w:name="Medium List 1" w:semiHidden="0" w:uiPriority="65" w:unhideWhenUsed="0"/>
+    <w:lsdException w:name="Medium List 2" w:semiHidden="0" w:uiPriority="66" w:unhideWhenUsed="0"/>
+    <w:lsdException w:name="Medium Grid 1" w:semiHidden="0" w:uiPriority="67" w:unhideWhenUsed="0"/>
+    <w:lsdException w:name="Medium Grid 2" w:semiHidden="0" w:uiPriority="68" w:unhideWhenUsed="0"/>
+    <w:lsdException w:name="Medium Grid 3" w:semiHidden="0" w:uiPriority="69" w:unhideWhenUsed="0"/>
+    <w:lsdException w:name="Dark List" w:semiHidden="0" w:uiPriority="70" w:unhideWhenUsed="0"/>
+    <w:lsdException w:name="Colorful Shading" w:semiHidden="0" w:uiPriority="71" w:unhideWhenUsed="0"/>
+    <w:lsdException w:name="Colorful List" w:semiHidden="0" w:uiPriority="72" w:unhideWhenUsed="0"/>
+    <w:lsdException w:name="Colorful Grid" w:semiHidden="0" w:uiPriority="73" w:unhideWhenUsed="0"/>
+    <w:lsdException w:name="Light Shading Accent 1" w:semiHidden="0" w:uiPriority="60" w:unhideWhenUsed="0"/>
+    <w:lsdException w:name="Light List Accent 1" w:semiHidden="0" w:uiPriority="61" w:unhideWhenUsed="0"/>
+    <w:lsdException w:name="Light Grid Accent 1" w:semiHidden="0" w:uiPriority="62" w:unhideWhenUsed="0"/>
+    <w:lsdException w:name="Medium Shading 1 Accent 1" w:semiHidden="0" w:uiPriority="63" w:unhideWhenUsed="0"/>
+    <w:lsdException w:name="Medium Shading 2 Accent 1" w:semiHidden="0" w:uiPriority="64" w:unhideWhenUsed="0"/>
+    <w:lsdException w:name="Medium List 1 Accent 1" w:semiHidden="0" w:uiPriority="65" w:unhideWhenUsed="0"/>
+    <w:lsdException w:name="Revision" w:unhideWhenUsed="0"/>
+    <w:lsdException w:name="List Paragraph" w:semiHidden="0" w:uiPriority="34" w:unhideWhenUsed="0" w:qFormat="1"/>
+    <w:lsdException w:name="Quote" w:semiHidden="0" w:uiPriority="29" w:unhideWhenUsed="0" w:qFormat="1"/>
+    <w:lsdException w:name="Intense Quote" w:semiHidden="0" w:uiPriority="30" w:unhideWhenUsed="0" w:qFormat="1"/>
+    <w:lsdException w:name="Medium List 2 Accent 1" w:semiHidden="0" w:uiPriority="66" w:unhideWhenUsed="0"/>
+    <w:lsdException w:name="Medium Grid 1 Accent 1" w:semiHidden="0" w:uiPriority="67" w:unhideWhenUsed="0"/>
+    <w:lsdException w:name="Medium Grid 2 Accent 1" w:semiHidden="0" w:uiPriority="68" w:unhideWhenUsed="0"/>
+    <w:lsdException w:name="Medium Grid 3 Accent 1" w:semiHidden="0" w:uiPriority="69" w:unhideWhenUsed="0"/>
+    <w:lsdException w:name="Dark List Accent 1" w:semiHidden="0" w:uiPriority="70" w:unhideWhenUsed="0"/>
+    <w:lsdException w:name="Colorful Shading Accent 1" w:semiHidden="0" w:uiPriority="71" w:unhideWhenUsed="0"/>
+    <w:lsdException w:name="Colorful List Accent 1" w:semiHidden="0" w:uiPriority="72" w:unhideWhenUsed="0"/>
+    <w:lsdException w:name="Colorful Grid Accent 1" w:semiHidden="0" w:uiPriority="73" w:unhideWhenUsed="0"/>
+    <w:lsdException w:name="Light Shading Accent 2" w:semiHidden="0" w:uiPriority="60" w:unhideWhenUsed="0"/>
+    <w:lsdException w:name="Light List Accent 2" w:semiHidden="0" w:uiPriority="61" w:unhideWhenUsed="0"/>
+    <w:lsdException w:name="Light Grid Accent 2" w:semiHidden="0" w:uiPriority="62" w:unhideWhenUsed="0"/>
+    <w:lsdException w:name="Medium Shading 1 Accent 2" w:semiHidden="0" w:uiPriority="63" w:unhideWhenUsed="0"/>
+    <w:lsdException w:name="Medium Shading 2 Accent 2" w:semiHidden="0" w:uiPriority="64" w:unhideWhenUsed="0"/>
+    <w:lsdException w:name="Medium List 1 Accent 2" w:semiHidden="0" w:uiPriority="65" w:unhideWhenUsed="0"/>
+    <w:lsdException w:name="Medium List 2 Accent 2" w:semiHidden="0" w:uiPriority="66" w:unhideWhenUsed="0"/>
+    <w:lsdException w:name="Medium Grid 1 Accent 2" w:semiHidden="0" w:uiPriority="67" w:unhideWhenUsed="0"/>
+    <w:lsdException w:name="Medium Grid 2 Accent 2" w:semiHidden="0" w:uiPriority="68" w:unhideWhenUsed="0"/>
+    <w:lsdException w:name="Medium Grid 3 Accent 2" w:semiHidden="0" w:uiPriority="69" w:unhideWhenUsed="0"/>
+    <w:lsdException w:name="Dark List Accent 2" w:semiHidden="0" w:uiPriority="70" w:unhideWhenUsed="0"/>
+    <w:lsdException w:name="Colorful Shading Accent 2" w:semiHidden="0" w:uiPriority="71" w:unhideWhenUsed="0"/>
+    <w:lsdException w:name="Colorful List Accent 2" w:semiHidden="0" w:uiPriority="72" w:unhideWhenUsed="0"/>
+    <w:lsdException w:name="Colorful Grid Accent 2" w:semiHidden="0" w:uiPriority="73" w:unhideWhenUsed="0"/>
+    <w:lsdException w:name="Light Shading Accent 3" w:semiHidden="0" w:uiPriority="60" w:unhideWhenUsed="0"/>
+    <w:lsdException w:name="Light List Accent 3" w:semiHidden="0" w:uiPriority="61" w:unhideWhenUsed="0"/>
+    <w:lsdException w:name="Light Grid Accent 3" w:semiHidden="0" w:uiPriority="62" w:unhideWhenUsed="0"/>
+    <w:lsdException w:name="Medium Shading 1 Accent 3" w:semiHidden="0" w:uiPriority="63" w:unhideWhenUsed="0"/>
+    <w:lsdException w:name="Medium Shading 2 Accent 3" w:semiHidden="0" w:uiPriority="64" w:unhideWhenUsed="0"/>
+    <w:lsdException w:name="Medium List 1 Accent 3" w:semiHidden="0" w:uiPriority="65" w:unhideWhenUsed="0"/>
+    <w:lsdException w:name="Medium List 2 Accent 3" w:semiHidden="0" w:uiPriority="66" w:unhideWhenUsed="0"/>
+    <w:lsdException w:name="Medium Grid 1 Accent 3" w:semiHidden="0" w:uiPriority="67" w:unhideWhenUsed="0"/>
+    <w:lsdException w:name="Medium Grid 2 Accent 3" w:semiHidden="0" w:uiPriority="68" w:unhideWhenUsed="0"/>
+    <w:lsdException w:name="Medium Grid 3 Accent 3" w:semiHidden="0" w:uiPriority="69" w:unhideWhenUsed="0"/>
+    <w:lsdException w:name="Dark List Accent 3" w:semiHidden="0" w:uiPriority="70" w:unhideWhenUsed="0"/>
+    <w:lsdException w:name="Colorful Shading Accent 3" w:semiHidden="0" w:uiPriority="71" w:unhideWhenUsed="0"/>
+    <w:lsdException w:name="Colorful List Accent 3" w:semiHidden="0" w:uiPriority="72" w:unhideWhenUsed="0"/>
+    <w:lsdException w:name="Colorful Grid Accent 3" w:semiHidden="0" w:uiPriority="73" w:unhideWhenUsed="0"/>
+    <w:lsdException w:name="Light Shading Accent 4" w:semiHidden="0" w:uiPriority="60" w:unhideWhenUsed="0"/>
+    <w:lsdException w:name="Light List Accent 4" w:semiHidden="0" w:uiPriority="61" w:unhideWhenUsed="0"/>
+    <w:lsdException w:name="Light Grid Accent 4" w:semiHidden="0" w:uiPriority="62" w:unhideWhenUsed="0"/>
+    <w:lsdException w:name="Medium Shading 1 Accent 4" w:semiHidden="0" w:uiPriority="63" w:unhideWhenUsed="0"/>
+    <w:lsdException w:name="Medium Shading 2 Accent 4" w:semiHidden="0" w:uiPriority="64" w:unhideWhenUsed="0"/>
+    <w:lsdException w:name="Medium List 1 Accent 4" w:semiHidden="0" w:uiPriority="65" w:unhideWhenUsed="0"/>
+    <w:lsdException w:name="Medium List 2 Accent 4" w:semiHidden="0" w:uiPriority="66" w:unhideWhenUsed="0"/>
+    <w:lsdException w:name="Medium Grid 1 Accent 4" w:semiHidden="0" w:uiPriority="67" w:unhideWhenUsed="0"/>
+    <w:lsdException w:name="Medium Grid 2 Accent 4" w:semiHidden="0" w:uiPriority="68" w:unhideWhenUsed="0"/>
+    <w:lsdException w:name="Medium Grid 3 Accent 4" w:semiHidden="0" w:uiPriority="69" w:unhideWhenUsed="0"/>
+    <w:lsdException w:name="Dark List Accent 4" w:semiHidden="0" w:uiPriority="70" w:unhideWhenUsed="0"/>
+    <w:lsdException w:name="Colorful Shading Accent 4" w:semiHidden="0" w:uiPriority="71" w:unhideWhenUsed="0"/>
+    <w:lsdException w:name="Colorful List Accent 4" w:semiHidden="0" w:uiPriority="72" w:unhideWhenUsed="0"/>
+    <w:lsdException w:name="Colorful Grid Accent 4" w:semiHidden="0" w:uiPriority="73" w:unhideWhenUsed="0"/>
+    <w:lsdException w:name="Light Shading Accent 5" w:semiHidden="0" w:uiPriority="60" w:unhideWhenUsed="0"/>
+    <w:lsdException w:name="Light List Accent 5" w:semiHidden="0" w:uiPriority="61" w:unhideWhenUsed="0"/>
+    <w:lsdException w:name="Light Grid Accent 5" w:semiHidden="0" w:uiPriority="62" w:unhideWhenUsed="0"/>
+    <w:lsdException w:name="Medium Shading 1 Accent 5" w:semiHidden="0" w:uiPriority="63" w:unhideWhenUsed="0"/>
+    <w:lsdException w:name="Medium Shading 2 Accent 5" w:semiHidden="0" w:uiPriority="64" w:unhideWhenUsed="0"/>
+    <w:lsdException w:name="Medium List 1 Accent 5" w:semiHidden="0" w:uiPriority="65" w:unhideWhenUsed="0"/>
+    <w:lsdException w:name="Medium List 2 Accent 5" w:semiHidden="0" w:uiPriority="66" w:unhideWhenUsed="0"/>
+    <w:lsdException w:name="Medium Grid 1 Accent 5" w:semiHidden="0" w:uiPriority="67" w:unhideWhenUsed="0"/>
+    <w:lsdException w:name="Medium Grid 2 Accent 5" w:semiHidden="0" w:uiPriority="68" w:unhideWhenUsed="0"/>
+    <w:lsdException w:name="Medium Grid 3 Accent 5" w:semiHidden="0" w:uiPriority="69" w:unhideWhenUsed="0"/>
+    <w:lsdException w:name="Dark List Accent 5" w:semiHidden="0" w:uiPriority="70" w:unhideWhenUsed="0"/>
+    <w:lsdException w:name="Colorful Shading Accent 5" w:semiHidden="0" w:uiPriority="71" w:unhideWhenUsed="0"/>
+    <w:lsdException w:name="Colorful List Accent 5" w:semiHidden="0" w:uiPriority="72" w:unhideWhenUsed="0"/>
+    <w:lsdException w:name="Colorful Grid Accent 5" w:semiHidden="0" w:uiPriority="73" w:unhideWhenUsed="0"/>
+    <w:lsdException w:name="Light Shading Accent 6" w:semiHidden="0" w:uiPriority="60" w:unhideWhenUsed="0"/>
+    <w:lsdException w:name="Light List Accent 6" w:semiHidden="0" w:uiPriority="61" w:unhideWhenUsed="0"/>
+    <w:lsdException w:name="Light Grid Accent 6" w:semiHidden="0" w:uiPriority="62" w:unhideWhenUsed="0"/>
+    <w:lsdException w:name="Medium Shading 1 Accent 6" w:semiHidden="0" w:uiPriority="63" w:unhideWhenUsed="0"/>
+    <w:lsdException w:name="Medium Shading 2 Accent 6" w:semiHidden="0" w:uiPriority="64" w:unhideWhenUsed="0"/>
+    <w:lsdException w:name="Medium List 1 Accent 6" w:semiHidden="0" w:uiPriority="65" w:unhideWhenUsed="0"/>
+    <w:lsdException w:name="Medium List 2 Accent 6" w:semiHidden="0" w:uiPriority="66" w:unhideWhenUsed="0"/>
+    <w:lsdException w:name="Medium Grid 1 Accent 6" w:semiHidden="0" w:uiPriority="67" w:unhideWhenUsed="0"/>
+    <w:lsdException w:name="Medium Grid 2 Accent 6" w:semiHidden="0" w:uiPriority="68" w:unhideWhenUsed="0"/>
+    <w:lsdException w:name="Medium Grid 3 Accent 6" w:semiHidden="0" w:uiPriority="69" w:unhideWhenUsed="0"/>
+    <w:lsdException w:name="Dark List Accent 6" w:semiHidden="0" w:uiPriority="70" w:unhideWhenUsed="0"/>
+    <w:lsdException w:name="Colorful Shading Accent 6" w:semiHidden="0" w:uiPriority="71" w:unhideWhenUsed="0"/>
+    <w:lsdException w:name="Colorful List Accent 6" w:semiHidden="0" w:uiPriority="72" w:unhideWhenUsed="0"/>
+    <w:lsdException w:name="Colorful Grid Accent 6" w:semiHidden="0" w:uiPriority="73" w:unhideWhenUsed="0"/>
+    <w:lsdException w:name="Subtle Emphasis" w:semiHidden="0" w:uiPriority="19" w:unhideWhenUsed="0" w:qFormat="1"/>
+    <w:lsdException w:name="Intense Emphasis" w:semiHidden="0" w:uiPriority="21" w:unhideWhenUsed="0" w:qFormat="1"/>
+    <w:lsdException w:name="Subtle Reference" w:semiHidden="0" w:uiPriority="31" w:unhideWhenUsed="0" w:qFormat="1"/>
+    <w:lsdException w:name="Intense Reference" w:semiHidden="0" w:uiPriority="32" w:unhideWhenUsed="0" w:qFormat="1"/>
+    <w:lsdException w:name="Book Title" w:semiHidden="0" w:uiPriority="33" w:unhideWhenUsed="0" w:qFormat="1"/>
+    <w:lsdException w:name="Bibliography" w:uiPriority="37"/>
+    <w:lsdException w:name="TOC Heading" w:uiPriority="39" w:qFormat="1"/>
   </w:latentStyles>
   <w:style w:type="paragraph" w:default="1" w:styleId="Normal">
     <w:name w:val="Normal"/>
@@ -10339,6 +11632,377 @@
       <w:sz w:val="18"/>
       <w:szCs w:val="18"/>
     </w:rPr>
+  </w:style>
+  <w:style w:type="table" w:styleId="TableGrid">
+    <w:name w:val="Table Grid"/>
+    <w:basedOn w:val="TableNormal"/>
+    <w:uiPriority w:val="59"/>
+    <w:rsid w:val="004B6C3C"/>
+    <w:pPr>
+      <w:spacing w:after="0" w:line="240" w:lineRule="auto"/>
+    </w:pPr>
+    <w:rPr>
+      <w:lang w:val="tr-TR"/>
+    </w:rPr>
+    <w:tblPr>
+      <w:tblBorders>
+        <w:top w:val="single" w:sz="4" w:space="0" w:color="auto"/>
+        <w:left w:val="single" w:sz="4" w:space="0" w:color="auto"/>
+        <w:bottom w:val="single" w:sz="4" w:space="0" w:color="auto"/>
+        <w:right w:val="single" w:sz="4" w:space="0" w:color="auto"/>
+        <w:insideH w:val="single" w:sz="4" w:space="0" w:color="auto"/>
+        <w:insideV w:val="single" w:sz="4" w:space="0" w:color="auto"/>
+      </w:tblBorders>
+    </w:tblPr>
+  </w:style>
+</w:styles>
+</file>
+
+<file path=word/stylesWithEffects.xml><?xml version="1.0" encoding="utf-8"?>
+<w:styles xmlns:wpc="http://schemas.microsoft.com/office/word/2010/wordprocessingCanvas" xmlns:mc="http://schemas.openxmlformats.org/markup-compatibility/2006" xmlns:o="urn:schemas-microsoft-com:office:office" xmlns:r="http://schemas.openxmlformats.org/officeDocument/2006/relationships" xmlns:m="http://schemas.openxmlformats.org/officeDocument/2006/math" xmlns:v="urn:schemas-microsoft-com:vml" xmlns:wp14="http://schemas.microsoft.com/office/word/2010/wordprocessingDrawing" xmlns:wp="http://schemas.openxmlformats.org/drawingml/2006/wordprocessingDrawing" xmlns:w10="urn:schemas-microsoft-com:office:word" xmlns:w="http://schemas.openxmlformats.org/wordprocessingml/2006/main" xmlns:w14="http://schemas.microsoft.com/office/word/2010/wordml" xmlns:wpg="http://schemas.microsoft.com/office/word/2010/wordprocessingGroup" xmlns:wpi="http://schemas.microsoft.com/office/word/2010/wordprocessingInk" xmlns:wne="http://schemas.microsoft.com/office/word/2006/wordml" xmlns:wps="http://schemas.microsoft.com/office/word/2010/wordprocessingShape" mc:Ignorable="w14 wp14">
+  <w:docDefaults>
+    <w:rPrDefault>
+      <w:rPr>
+        <w:rFonts w:asciiTheme="minorHAnsi" w:eastAsiaTheme="minorHAnsi" w:hAnsiTheme="minorHAnsi" w:cstheme="minorBidi"/>
+        <w:sz w:val="22"/>
+        <w:szCs w:val="22"/>
+        <w:lang w:val="en-US" w:eastAsia="en-US" w:bidi="ar-SA"/>
+      </w:rPr>
+    </w:rPrDefault>
+    <w:pPrDefault>
+      <w:pPr>
+        <w:spacing w:after="160" w:line="259" w:lineRule="auto"/>
+      </w:pPr>
+    </w:pPrDefault>
+  </w:docDefaults>
+  <w:latentStyles w:defLockedState="0" w:defUIPriority="99" w:defSemiHidden="1" w:defUnhideWhenUsed="1" w:defQFormat="0" w:count="267">
+    <w:lsdException w:name="Normal" w:semiHidden="0" w:uiPriority="0" w:unhideWhenUsed="0" w:qFormat="1"/>
+    <w:lsdException w:name="heading 1" w:semiHidden="0" w:uiPriority="9" w:unhideWhenUsed="0" w:qFormat="1"/>
+    <w:lsdException w:name="heading 2" w:uiPriority="9" w:qFormat="1"/>
+    <w:lsdException w:name="heading 3" w:uiPriority="9" w:qFormat="1"/>
+    <w:lsdException w:name="heading 4" w:uiPriority="9" w:qFormat="1"/>
+    <w:lsdException w:name="heading 5" w:uiPriority="9" w:qFormat="1"/>
+    <w:lsdException w:name="heading 6" w:uiPriority="9" w:qFormat="1"/>
+    <w:lsdException w:name="heading 7" w:uiPriority="9" w:qFormat="1"/>
+    <w:lsdException w:name="heading 8" w:uiPriority="9" w:qFormat="1"/>
+    <w:lsdException w:name="heading 9" w:uiPriority="9" w:qFormat="1"/>
+    <w:lsdException w:name="toc 1" w:uiPriority="39"/>
+    <w:lsdException w:name="toc 2" w:uiPriority="39"/>
+    <w:lsdException w:name="toc 3" w:uiPriority="39"/>
+    <w:lsdException w:name="toc 4" w:uiPriority="39"/>
+    <w:lsdException w:name="toc 5" w:uiPriority="39"/>
+    <w:lsdException w:name="toc 6" w:uiPriority="39"/>
+    <w:lsdException w:name="toc 7" w:uiPriority="39"/>
+    <w:lsdException w:name="toc 8" w:uiPriority="39"/>
+    <w:lsdException w:name="toc 9" w:uiPriority="39"/>
+    <w:lsdException w:name="caption" w:uiPriority="35" w:qFormat="1"/>
+    <w:lsdException w:name="Title" w:semiHidden="0" w:uiPriority="10" w:unhideWhenUsed="0" w:qFormat="1"/>
+    <w:lsdException w:name="Default Paragraph Font" w:uiPriority="1"/>
+    <w:lsdException w:name="Subtitle" w:semiHidden="0" w:uiPriority="11" w:unhideWhenUsed="0" w:qFormat="1"/>
+    <w:lsdException w:name="Strong" w:semiHidden="0" w:uiPriority="22" w:unhideWhenUsed="0" w:qFormat="1"/>
+    <w:lsdException w:name="Emphasis" w:semiHidden="0" w:uiPriority="20" w:unhideWhenUsed="0" w:qFormat="1"/>
+    <w:lsdException w:name="Table Grid" w:semiHidden="0" w:uiPriority="59" w:unhideWhenUsed="0"/>
+    <w:lsdException w:name="Placeholder Text" w:unhideWhenUsed="0"/>
+    <w:lsdException w:name="No Spacing" w:semiHidden="0" w:uiPriority="1" w:unhideWhenUsed="0" w:qFormat="1"/>
+    <w:lsdException w:name="Light Shading" w:semiHidden="0" w:uiPriority="60" w:unhideWhenUsed="0"/>
+    <w:lsdException w:name="Light List" w:semiHidden="0" w:uiPriority="61" w:unhideWhenUsed="0"/>
+    <w:lsdException w:name="Light Grid" w:semiHidden="0" w:uiPriority="62" w:unhideWhenUsed="0"/>
+    <w:lsdException w:name="Medium Shading 1" w:semiHidden="0" w:uiPriority="63" w:unhideWhenUsed="0"/>
+    <w:lsdException w:name="Medium Shading 2" w:semiHidden="0" w:uiPriority="64" w:unhideWhenUsed="0"/>
+    <w:lsdException w:name="Medium List 1" w:semiHidden="0" w:uiPriority="65" w:unhideWhenUsed="0"/>
+    <w:lsdException w:name="Medium List 2" w:semiHidden="0" w:uiPriority="66" w:unhideWhenUsed="0"/>
+    <w:lsdException w:name="Medium Grid 1" w:semiHidden="0" w:uiPriority="67" w:unhideWhenUsed="0"/>
+    <w:lsdException w:name="Medium Grid 2" w:semiHidden="0" w:uiPriority="68" w:unhideWhenUsed="0"/>
+    <w:lsdException w:name="Medium Grid 3" w:semiHidden="0" w:uiPriority="69" w:unhideWhenUsed="0"/>
+    <w:lsdException w:name="Dark List" w:semiHidden="0" w:uiPriority="70" w:unhideWhenUsed="0"/>
+    <w:lsdException w:name="Colorful Shading" w:semiHidden="0" w:uiPriority="71" w:unhideWhenUsed="0"/>
+    <w:lsdException w:name="Colorful List" w:semiHidden="0" w:uiPriority="72" w:unhideWhenUsed="0"/>
+    <w:lsdException w:name="Colorful Grid" w:semiHidden="0" w:uiPriority="73" w:unhideWhenUsed="0"/>
+    <w:lsdException w:name="Light Shading Accent 1" w:semiHidden="0" w:uiPriority="60" w:unhideWhenUsed="0"/>
+    <w:lsdException w:name="Light List Accent 1" w:semiHidden="0" w:uiPriority="61" w:unhideWhenUsed="0"/>
+    <w:lsdException w:name="Light Grid Accent 1" w:semiHidden="0" w:uiPriority="62" w:unhideWhenUsed="0"/>
+    <w:lsdException w:name="Medium Shading 1 Accent 1" w:semiHidden="0" w:uiPriority="63" w:unhideWhenUsed="0"/>
+    <w:lsdException w:name="Medium Shading 2 Accent 1" w:semiHidden="0" w:uiPriority="64" w:unhideWhenUsed="0"/>
+    <w:lsdException w:name="Medium List 1 Accent 1" w:semiHidden="0" w:uiPriority="65" w:unhideWhenUsed="0"/>
+    <w:lsdException w:name="Revision" w:unhideWhenUsed="0"/>
+    <w:lsdException w:name="List Paragraph" w:semiHidden="0" w:uiPriority="34" w:unhideWhenUsed="0" w:qFormat="1"/>
+    <w:lsdException w:name="Quote" w:semiHidden="0" w:uiPriority="29" w:unhideWhenUsed="0" w:qFormat="1"/>
+    <w:lsdException w:name="Intense Quote" w:semiHidden="0" w:uiPriority="30" w:unhideWhenUsed="0" w:qFormat="1"/>
+    <w:lsdException w:name="Medium List 2 Accent 1" w:semiHidden="0" w:uiPriority="66" w:unhideWhenUsed="0"/>
+    <w:lsdException w:name="Medium Grid 1 Accent 1" w:semiHidden="0" w:uiPriority="67" w:unhideWhenUsed="0"/>
+    <w:lsdException w:name="Medium Grid 2 Accent 1" w:semiHidden="0" w:uiPriority="68" w:unhideWhenUsed="0"/>
+    <w:lsdException w:name="Medium Grid 3 Accent 1" w:semiHidden="0" w:uiPriority="69" w:unhideWhenUsed="0"/>
+    <w:lsdException w:name="Dark List Accent 1" w:semiHidden="0" w:uiPriority="70" w:unhideWhenUsed="0"/>
+    <w:lsdException w:name="Colorful Shading Accent 1" w:semiHidden="0" w:uiPriority="71" w:unhideWhenUsed="0"/>
+    <w:lsdException w:name="Colorful List Accent 1" w:semiHidden="0" w:uiPriority="72" w:unhideWhenUsed="0"/>
+    <w:lsdException w:name="Colorful Grid Accent 1" w:semiHidden="0" w:uiPriority="73" w:unhideWhenUsed="0"/>
+    <w:lsdException w:name="Light Shading Accent 2" w:semiHidden="0" w:uiPriority="60" w:unhideWhenUsed="0"/>
+    <w:lsdException w:name="Light List Accent 2" w:semiHidden="0" w:uiPriority="61" w:unhideWhenUsed="0"/>
+    <w:lsdException w:name="Light Grid Accent 2" w:semiHidden="0" w:uiPriority="62" w:unhideWhenUsed="0"/>
+    <w:lsdException w:name="Medium Shading 1 Accent 2" w:semiHidden="0" w:uiPriority="63" w:unhideWhenUsed="0"/>
+    <w:lsdException w:name="Medium Shading 2 Accent 2" w:semiHidden="0" w:uiPriority="64" w:unhideWhenUsed="0"/>
+    <w:lsdException w:name="Medium List 1 Accent 2" w:semiHidden="0" w:uiPriority="65" w:unhideWhenUsed="0"/>
+    <w:lsdException w:name="Medium List 2 Accent 2" w:semiHidden="0" w:uiPriority="66" w:unhideWhenUsed="0"/>
+    <w:lsdException w:name="Medium Grid 1 Accent 2" w:semiHidden="0" w:uiPriority="67" w:unhideWhenUsed="0"/>
+    <w:lsdException w:name="Medium Grid 2 Accent 2" w:semiHidden="0" w:uiPriority="68" w:unhideWhenUsed="0"/>
+    <w:lsdException w:name="Medium Grid 3 Accent 2" w:semiHidden="0" w:uiPriority="69" w:unhideWhenUsed="0"/>
+    <w:lsdException w:name="Dark List Accent 2" w:semiHidden="0" w:uiPriority="70" w:unhideWhenUsed="0"/>
+    <w:lsdException w:name="Colorful Shading Accent 2" w:semiHidden="0" w:uiPriority="71" w:unhideWhenUsed="0"/>
+    <w:lsdException w:name="Colorful List Accent 2" w:semiHidden="0" w:uiPriority="72" w:unhideWhenUsed="0"/>
+    <w:lsdException w:name="Colorful Grid Accent 2" w:semiHidden="0" w:uiPriority="73" w:unhideWhenUsed="0"/>
+    <w:lsdException w:name="Light Shading Accent 3" w:semiHidden="0" w:uiPriority="60" w:unhideWhenUsed="0"/>
+    <w:lsdException w:name="Light List Accent 3" w:semiHidden="0" w:uiPriority="61" w:unhideWhenUsed="0"/>
+    <w:lsdException w:name="Light Grid Accent 3" w:semiHidden="0" w:uiPriority="62" w:unhideWhenUsed="0"/>
+    <w:lsdException w:name="Medium Shading 1 Accent 3" w:semiHidden="0" w:uiPriority="63" w:unhideWhenUsed="0"/>
+    <w:lsdException w:name="Medium Shading 2 Accent 3" w:semiHidden="0" w:uiPriority="64" w:unhideWhenUsed="0"/>
+    <w:lsdException w:name="Medium List 1 Accent 3" w:semiHidden="0" w:uiPriority="65" w:unhideWhenUsed="0"/>
+    <w:lsdException w:name="Medium List 2 Accent 3" w:semiHidden="0" w:uiPriority="66" w:unhideWhenUsed="0"/>
+    <w:lsdException w:name="Medium Grid 1 Accent 3" w:semiHidden="0" w:uiPriority="67" w:unhideWhenUsed="0"/>
+    <w:lsdException w:name="Medium Grid 2 Accent 3" w:semiHidden="0" w:uiPriority="68" w:unhideWhenUsed="0"/>
+    <w:lsdException w:name="Medium Grid 3 Accent 3" w:semiHidden="0" w:uiPriority="69" w:unhideWhenUsed="0"/>
+    <w:lsdException w:name="Dark List Accent 3" w:semiHidden="0" w:uiPriority="70" w:unhideWhenUsed="0"/>
+    <w:lsdException w:name="Colorful Shading Accent 3" w:semiHidden="0" w:uiPriority="71" w:unhideWhenUsed="0"/>
+    <w:lsdException w:name="Colorful List Accent 3" w:semiHidden="0" w:uiPriority="72" w:unhideWhenUsed="0"/>
+    <w:lsdException w:name="Colorful Grid Accent 3" w:semiHidden="0" w:uiPriority="73" w:unhideWhenUsed="0"/>
+    <w:lsdException w:name="Light Shading Accent 4" w:semiHidden="0" w:uiPriority="60" w:unhideWhenUsed="0"/>
+    <w:lsdException w:name="Light List Accent 4" w:semiHidden="0" w:uiPriority="61" w:unhideWhenUsed="0"/>
+    <w:lsdException w:name="Light Grid Accent 4" w:semiHidden="0" w:uiPriority="62" w:unhideWhenUsed="0"/>
+    <w:lsdException w:name="Medium Shading 1 Accent 4" w:semiHidden="0" w:uiPriority="63" w:unhideWhenUsed="0"/>
+    <w:lsdException w:name="Medium Shading 2 Accent 4" w:semiHidden="0" w:uiPriority="64" w:unhideWhenUsed="0"/>
+    <w:lsdException w:name="Medium List 1 Accent 4" w:semiHidden="0" w:uiPriority="65" w:unhideWhenUsed="0"/>
+    <w:lsdException w:name="Medium List 2 Accent 4" w:semiHidden="0" w:uiPriority="66" w:unhideWhenUsed="0"/>
+    <w:lsdException w:name="Medium Grid 1 Accent 4" w:semiHidden="0" w:uiPriority="67" w:unhideWhenUsed="0"/>
+    <w:lsdException w:name="Medium Grid 2 Accent 4" w:semiHidden="0" w:uiPriority="68" w:unhideWhenUsed="0"/>
+    <w:lsdException w:name="Medium Grid 3 Accent 4" w:semiHidden="0" w:uiPriority="69" w:unhideWhenUsed="0"/>
+    <w:lsdException w:name="Dark List Accent 4" w:semiHidden="0" w:uiPriority="70" w:unhideWhenUsed="0"/>
+    <w:lsdException w:name="Colorful Shading Accent 4" w:semiHidden="0" w:uiPriority="71" w:unhideWhenUsed="0"/>
+    <w:lsdException w:name="Colorful List Accent 4" w:semiHidden="0" w:uiPriority="72" w:unhideWhenUsed="0"/>
+    <w:lsdException w:name="Colorful Grid Accent 4" w:semiHidden="0" w:uiPriority="73" w:unhideWhenUsed="0"/>
+    <w:lsdException w:name="Light Shading Accent 5" w:semiHidden="0" w:uiPriority="60" w:unhideWhenUsed="0"/>
+    <w:lsdException w:name="Light List Accent 5" w:semiHidden="0" w:uiPriority="61" w:unhideWhenUsed="0"/>
+    <w:lsdException w:name="Light Grid Accent 5" w:semiHidden="0" w:uiPriority="62" w:unhideWhenUsed="0"/>
+    <w:lsdException w:name="Medium Shading 1 Accent 5" w:semiHidden="0" w:uiPriority="63" w:unhideWhenUsed="0"/>
+    <w:lsdException w:name="Medium Shading 2 Accent 5" w:semiHidden="0" w:uiPriority="64" w:unhideWhenUsed="0"/>
+    <w:lsdException w:name="Medium List 1 Accent 5" w:semiHidden="0" w:uiPriority="65" w:unhideWhenUsed="0"/>
+    <w:lsdException w:name="Medium List 2 Accent 5" w:semiHidden="0" w:uiPriority="66" w:unhideWhenUsed="0"/>
+    <w:lsdException w:name="Medium Grid 1 Accent 5" w:semiHidden="0" w:uiPriority="67" w:unhideWhenUsed="0"/>
+    <w:lsdException w:name="Medium Grid 2 Accent 5" w:semiHidden="0" w:uiPriority="68" w:unhideWhenUsed="0"/>
+    <w:lsdException w:name="Medium Grid 3 Accent 5" w:semiHidden="0" w:uiPriority="69" w:unhideWhenUsed="0"/>
+    <w:lsdException w:name="Dark List Accent 5" w:semiHidden="0" w:uiPriority="70" w:unhideWhenUsed="0"/>
+    <w:lsdException w:name="Colorful Shading Accent 5" w:semiHidden="0" w:uiPriority="71" w:unhideWhenUsed="0"/>
+    <w:lsdException w:name="Colorful List Accent 5" w:semiHidden="0" w:uiPriority="72" w:unhideWhenUsed="0"/>
+    <w:lsdException w:name="Colorful Grid Accent 5" w:semiHidden="0" w:uiPriority="73" w:unhideWhenUsed="0"/>
+    <w:lsdException w:name="Light Shading Accent 6" w:semiHidden="0" w:uiPriority="60" w:unhideWhenUsed="0"/>
+    <w:lsdException w:name="Light List Accent 6" w:semiHidden="0" w:uiPriority="61" w:unhideWhenUsed="0"/>
+    <w:lsdException w:name="Light Grid Accent 6" w:semiHidden="0" w:uiPriority="62" w:unhideWhenUsed="0"/>
+    <w:lsdException w:name="Medium Shading 1 Accent 6" w:semiHidden="0" w:uiPriority="63" w:unhideWhenUsed="0"/>
+    <w:lsdException w:name="Medium Shading 2 Accent 6" w:semiHidden="0" w:uiPriority="64" w:unhideWhenUsed="0"/>
+    <w:lsdException w:name="Medium List 1 Accent 6" w:semiHidden="0" w:uiPriority="65" w:unhideWhenUsed="0"/>
+    <w:lsdException w:name="Medium List 2 Accent 6" w:semiHidden="0" w:uiPriority="66" w:unhideWhenUsed="0"/>
+    <w:lsdException w:name="Medium Grid 1 Accent 6" w:semiHidden="0" w:uiPriority="67" w:unhideWhenUsed="0"/>
+    <w:lsdException w:name="Medium Grid 2 Accent 6" w:semiHidden="0" w:uiPriority="68" w:unhideWhenUsed="0"/>
+    <w:lsdException w:name="Medium Grid 3 Accent 6" w:semiHidden="0" w:uiPriority="69" w:unhideWhenUsed="0"/>
+    <w:lsdException w:name="Dark List Accent 6" w:semiHidden="0" w:uiPriority="70" w:unhideWhenUsed="0"/>
+    <w:lsdException w:name="Colorful Shading Accent 6" w:semiHidden="0" w:uiPriority="71" w:unhideWhenUsed="0"/>
+    <w:lsdException w:name="Colorful List Accent 6" w:semiHidden="0" w:uiPriority="72" w:unhideWhenUsed="0"/>
+    <w:lsdException w:name="Colorful Grid Accent 6" w:semiHidden="0" w:uiPriority="73" w:unhideWhenUsed="0"/>
+    <w:lsdException w:name="Subtle Emphasis" w:semiHidden="0" w:uiPriority="19" w:unhideWhenUsed="0" w:qFormat="1"/>
+    <w:lsdException w:name="Intense Emphasis" w:semiHidden="0" w:uiPriority="21" w:unhideWhenUsed="0" w:qFormat="1"/>
+    <w:lsdException w:name="Subtle Reference" w:semiHidden="0" w:uiPriority="31" w:unhideWhenUsed="0" w:qFormat="1"/>
+    <w:lsdException w:name="Intense Reference" w:semiHidden="0" w:uiPriority="32" w:unhideWhenUsed="0" w:qFormat="1"/>
+    <w:lsdException w:name="Book Title" w:semiHidden="0" w:uiPriority="33" w:unhideWhenUsed="0" w:qFormat="1"/>
+    <w:lsdException w:name="Bibliography" w:uiPriority="37"/>
+    <w:lsdException w:name="TOC Heading" w:uiPriority="39" w:qFormat="1"/>
+  </w:latentStyles>
+  <w:style w:type="paragraph" w:default="1" w:styleId="Normal">
+    <w:name w:val="Normal"/>
+    <w:qFormat/>
+  </w:style>
+  <w:style w:type="character" w:default="1" w:styleId="DefaultParagraphFont">
+    <w:name w:val="Default Paragraph Font"/>
+    <w:uiPriority w:val="1"/>
+    <w:semiHidden/>
+    <w:unhideWhenUsed/>
+  </w:style>
+  <w:style w:type="table" w:default="1" w:styleId="TableNormal">
+    <w:name w:val="Normal Table"/>
+    <w:uiPriority w:val="99"/>
+    <w:semiHidden/>
+    <w:unhideWhenUsed/>
+    <w:tblPr>
+      <w:tblInd w:w="0" w:type="dxa"/>
+      <w:tblCellMar>
+        <w:top w:w="0" w:type="dxa"/>
+        <w:left w:w="108" w:type="dxa"/>
+        <w:bottom w:w="0" w:type="dxa"/>
+        <w:right w:w="108" w:type="dxa"/>
+      </w:tblCellMar>
+    </w:tblPr>
+  </w:style>
+  <w:style w:type="numbering" w:default="1" w:styleId="NoList">
+    <w:name w:val="No List"/>
+    <w:uiPriority w:val="99"/>
+    <w:semiHidden/>
+    <w:unhideWhenUsed/>
+  </w:style>
+  <w:style w:type="paragraph" w:styleId="BalloonText">
+    <w:name w:val="Balloon Text"/>
+    <w:basedOn w:val="Normal"/>
+    <w:link w:val="BalloonTextChar"/>
+    <w:uiPriority w:val="99"/>
+    <w:semiHidden/>
+    <w:unhideWhenUsed/>
+    <w:rsid w:val="00A456CA"/>
+    <w:pPr>
+      <w:spacing w:after="0" w:line="240" w:lineRule="auto"/>
+    </w:pPr>
+    <w:rPr>
+      <w:rFonts w:ascii="Tahoma" w:hAnsi="Tahoma" w:cs="Tahoma"/>
+      <w:sz w:val="16"/>
+      <w:szCs w:val="16"/>
+    </w:rPr>
+  </w:style>
+  <w:style w:type="character" w:customStyle="1" w:styleId="BalloonTextChar">
+    <w:name w:val="Balloon Text Char"/>
+    <w:basedOn w:val="DefaultParagraphFont"/>
+    <w:link w:val="BalloonText"/>
+    <w:uiPriority w:val="99"/>
+    <w:semiHidden/>
+    <w:rsid w:val="00A456CA"/>
+    <w:rPr>
+      <w:rFonts w:ascii="Tahoma" w:hAnsi="Tahoma" w:cs="Tahoma"/>
+      <w:sz w:val="16"/>
+      <w:szCs w:val="16"/>
+    </w:rPr>
+  </w:style>
+  <w:style w:type="character" w:styleId="Hyperlink">
+    <w:name w:val="Hyperlink"/>
+    <w:basedOn w:val="DefaultParagraphFont"/>
+    <w:uiPriority w:val="99"/>
+    <w:unhideWhenUsed/>
+    <w:rsid w:val="00DA5175"/>
+    <w:rPr>
+      <w:color w:val="0563C1" w:themeColor="hyperlink"/>
+      <w:u w:val="single"/>
+    </w:rPr>
+  </w:style>
+  <w:style w:type="character" w:customStyle="1" w:styleId="UnresolvedMention1">
+    <w:name w:val="Unresolved Mention1"/>
+    <w:basedOn w:val="DefaultParagraphFont"/>
+    <w:uiPriority w:val="99"/>
+    <w:rsid w:val="00DA5175"/>
+    <w:rPr>
+      <w:color w:val="808080"/>
+      <w:shd w:val="clear" w:color="auto" w:fill="E6E6E6"/>
+    </w:rPr>
+  </w:style>
+  <w:style w:type="paragraph" w:styleId="Header">
+    <w:name w:val="header"/>
+    <w:basedOn w:val="Normal"/>
+    <w:link w:val="HeaderChar"/>
+    <w:uiPriority w:val="99"/>
+    <w:unhideWhenUsed/>
+    <w:rsid w:val="00E16CFA"/>
+    <w:pPr>
+      <w:tabs>
+        <w:tab w:val="center" w:pos="4680"/>
+        <w:tab w:val="right" w:pos="9360"/>
+      </w:tabs>
+      <w:spacing w:after="0" w:line="240" w:lineRule="auto"/>
+    </w:pPr>
+  </w:style>
+  <w:style w:type="character" w:customStyle="1" w:styleId="HeaderChar">
+    <w:name w:val="Header Char"/>
+    <w:basedOn w:val="DefaultParagraphFont"/>
+    <w:link w:val="Header"/>
+    <w:uiPriority w:val="99"/>
+    <w:rsid w:val="00E16CFA"/>
+  </w:style>
+  <w:style w:type="paragraph" w:styleId="Footer">
+    <w:name w:val="footer"/>
+    <w:basedOn w:val="Normal"/>
+    <w:link w:val="FooterChar"/>
+    <w:uiPriority w:val="99"/>
+    <w:unhideWhenUsed/>
+    <w:rsid w:val="00E16CFA"/>
+    <w:pPr>
+      <w:tabs>
+        <w:tab w:val="center" w:pos="4680"/>
+        <w:tab w:val="right" w:pos="9360"/>
+      </w:tabs>
+      <w:spacing w:after="0" w:line="240" w:lineRule="auto"/>
+    </w:pPr>
+  </w:style>
+  <w:style w:type="character" w:customStyle="1" w:styleId="FooterChar">
+    <w:name w:val="Footer Char"/>
+    <w:basedOn w:val="DefaultParagraphFont"/>
+    <w:link w:val="Footer"/>
+    <w:uiPriority w:val="99"/>
+    <w:rsid w:val="00E16CFA"/>
+  </w:style>
+  <w:style w:type="paragraph" w:styleId="ListParagraph">
+    <w:name w:val="List Paragraph"/>
+    <w:basedOn w:val="Normal"/>
+    <w:uiPriority w:val="34"/>
+    <w:qFormat/>
+    <w:rsid w:val="007C6F05"/>
+    <w:pPr>
+      <w:ind w:left="720"/>
+      <w:contextualSpacing/>
+    </w:pPr>
+  </w:style>
+  <w:style w:type="character" w:customStyle="1" w:styleId="UnresolvedMention2">
+    <w:name w:val="Unresolved Mention2"/>
+    <w:basedOn w:val="DefaultParagraphFont"/>
+    <w:uiPriority w:val="99"/>
+    <w:semiHidden/>
+    <w:unhideWhenUsed/>
+    <w:rsid w:val="00204399"/>
+    <w:rPr>
+      <w:color w:val="808080"/>
+      <w:shd w:val="clear" w:color="auto" w:fill="E6E6E6"/>
+    </w:rPr>
+  </w:style>
+  <w:style w:type="paragraph" w:styleId="Caption">
+    <w:name w:val="caption"/>
+    <w:basedOn w:val="Normal"/>
+    <w:next w:val="Normal"/>
+    <w:uiPriority w:val="35"/>
+    <w:unhideWhenUsed/>
+    <w:qFormat/>
+    <w:rsid w:val="001E5C8D"/>
+    <w:pPr>
+      <w:spacing w:after="200" w:line="240" w:lineRule="auto"/>
+    </w:pPr>
+    <w:rPr>
+      <w:i/>
+      <w:iCs/>
+      <w:color w:val="44546A" w:themeColor="text2"/>
+      <w:sz w:val="18"/>
+      <w:szCs w:val="18"/>
+    </w:rPr>
+  </w:style>
+  <w:style w:type="table" w:styleId="TableGrid">
+    <w:name w:val="Table Grid"/>
+    <w:basedOn w:val="TableNormal"/>
+    <w:uiPriority w:val="59"/>
+    <w:rsid w:val="004B6C3C"/>
+    <w:pPr>
+      <w:spacing w:after="0" w:line="240" w:lineRule="auto"/>
+    </w:pPr>
+    <w:rPr>
+      <w:lang w:val="tr-TR"/>
+    </w:rPr>
+    <w:tblPr>
+      <w:tblBorders>
+        <w:top w:val="single" w:sz="4" w:space="0" w:color="auto"/>
+        <w:left w:val="single" w:sz="4" w:space="0" w:color="auto"/>
+        <w:bottom w:val="single" w:sz="4" w:space="0" w:color="auto"/>
+        <w:right w:val="single" w:sz="4" w:space="0" w:color="auto"/>
+        <w:insideH w:val="single" w:sz="4" w:space="0" w:color="auto"/>
+        <w:insideV w:val="single" w:sz="4" w:space="0" w:color="auto"/>
+      </w:tblBorders>
+    </w:tblPr>
   </w:style>
 </w:styles>
 </file>
@@ -10598,7 +12262,7 @@
   <a:extraClrSchemeLst/>
   <a:extLst>
     <a:ext uri="{05A4C25C-085E-4340-85A3-A5531E510DB2}">
-      <thm15:themeFamily xmlns:thm15="http://schemas.microsoft.com/office/thememl/2012/main" name="Office Theme" id="{62F939B6-93AF-4DB8-9C6B-D6C7DFDC589F}" vid="{4A3C46E8-61CC-4603-A589-7422A47A8E4A}"/>
+      <thm15:themeFamily xmlns:thm15="http://schemas.microsoft.com/office/thememl/2012/main" xmlns="" name="Office Theme" id="{62F939B6-93AF-4DB8-9C6B-D6C7DFDC589F}" vid="{4A3C46E8-61CC-4603-A589-7422A47A8E4A}"/>
     </a:ext>
   </a:extLst>
 </a:theme>
@@ -10609,7 +12273,7 @@
 </file>
 
 <file path=customXml/itemProps1.xml><?xml version="1.0" encoding="utf-8"?>
-<ds:datastoreItem xmlns:ds="http://schemas.openxmlformats.org/officeDocument/2006/customXml" ds:itemID="{7660CF0B-A1B9-4F20-9129-02447FC9B4C2}">
+<ds:datastoreItem xmlns:ds="http://schemas.openxmlformats.org/officeDocument/2006/customXml" ds:itemID="{060DCBAE-F58A-4729-8FDB-DBB2D08E6A7C}">
   <ds:schemaRefs>
     <ds:schemaRef ds:uri="http://schemas.openxmlformats.org/officeDocument/2006/bibliography"/>
   </ds:schemaRefs>

</xml_diff>

<commit_message>
final version (conclusion revised)
</commit_message>
<xml_diff>
--- a/Documents/Proposal_report.docx
+++ b/Documents/Proposal_report.docx
@@ -1,6 +1,6 @@
 
 <file path=word/document.xml><?xml version="1.0" encoding="utf-8"?>
-<w:document xmlns:wpc="http://schemas.microsoft.com/office/word/2010/wordprocessingCanvas" xmlns:cx="http://schemas.microsoft.com/office/drawing/2014/chartex" xmlns:cx1="http://schemas.microsoft.com/office/drawing/2015/9/8/chartex" xmlns:cx2="http://schemas.microsoft.com/office/drawing/2015/10/21/chartex" xmlns:cx3="http://schemas.microsoft.com/office/drawing/2016/5/9/chartex" xmlns:cx4="http://schemas.microsoft.com/office/drawing/2016/5/10/chartex" xmlns:cx5="http://schemas.microsoft.com/office/drawing/2016/5/11/chartex" xmlns:cx6="http://schemas.microsoft.com/office/drawing/2016/5/12/chartex" xmlns:cx7="http://schemas.microsoft.com/office/drawing/2016/5/13/chartex" xmlns:cx8="http://schemas.microsoft.com/office/drawing/2016/5/14/chartex" xmlns:mc="http://schemas.openxmlformats.org/markup-compatibility/2006" xmlns:aink="http://schemas.microsoft.com/office/drawing/2016/ink" xmlns:am3d="http://schemas.microsoft.com/office/drawing/2017/model3d" xmlns:o="urn:schemas-microsoft-com:office:office" xmlns:r="http://schemas.openxmlformats.org/officeDocument/2006/relationships" xmlns:m="http://schemas.openxmlformats.org/officeDocument/2006/math" xmlns:v="urn:schemas-microsoft-com:vml" xmlns:wp14="http://schemas.microsoft.com/office/word/2010/wordprocessingDrawing" xmlns:wp="http://schemas.openxmlformats.org/drawingml/2006/wordprocessingDrawing" xmlns:w10="urn:schemas-microsoft-com:office:word" xmlns:w="http://schemas.openxmlformats.org/wordprocessingml/2006/main" xmlns:w14="http://schemas.microsoft.com/office/word/2010/wordml" xmlns:w15="http://schemas.microsoft.com/office/word/2012/wordml" xmlns:w16cid="http://schemas.microsoft.com/office/word/2016/wordml/cid" xmlns:w16se="http://schemas.microsoft.com/office/word/2015/wordml/symex" xmlns:wpg="http://schemas.microsoft.com/office/word/2010/wordprocessingGroup" xmlns:wpi="http://schemas.microsoft.com/office/word/2010/wordprocessingInk" xmlns:wne="http://schemas.microsoft.com/office/word/2006/wordml" xmlns:wps="http://schemas.microsoft.com/office/word/2010/wordprocessingShape" mc:Ignorable="w14 w15 w16se w16cid wp14">
+<w:document xmlns:wpc="http://schemas.microsoft.com/office/word/2010/wordprocessingCanvas" xmlns:mc="http://schemas.openxmlformats.org/markup-compatibility/2006" xmlns:o="urn:schemas-microsoft-com:office:office" xmlns:r="http://schemas.openxmlformats.org/officeDocument/2006/relationships" xmlns:m="http://schemas.openxmlformats.org/officeDocument/2006/math" xmlns:v="urn:schemas-microsoft-com:vml" xmlns:wp14="http://schemas.microsoft.com/office/word/2010/wordprocessingDrawing" xmlns:wp="http://schemas.openxmlformats.org/drawingml/2006/wordprocessingDrawing" xmlns:w10="urn:schemas-microsoft-com:office:word" xmlns:w="http://schemas.openxmlformats.org/wordprocessingml/2006/main" xmlns:w14="http://schemas.microsoft.com/office/word/2010/wordml" xmlns:w15="http://schemas.microsoft.com/office/word/2012/wordml" xmlns:wpg="http://schemas.microsoft.com/office/word/2010/wordprocessingGroup" xmlns:wpi="http://schemas.microsoft.com/office/word/2010/wordprocessingInk" xmlns:wne="http://schemas.microsoft.com/office/word/2006/wordml" xmlns:wps="http://schemas.microsoft.com/office/word/2010/wordprocessingShape" mc:Ignorable="w14 w15 wp14">
   <w:body>
     <w:p>
       <w:pPr>
@@ -53,7 +53,6 @@
           <w:noProof/>
           <w:sz w:val="24"/>
           <w:szCs w:val="24"/>
-          <w:lang w:val="tr-TR" w:eastAsia="tr-TR"/>
         </w:rPr>
         <w:drawing>
           <wp:anchor distT="0" distB="0" distL="114300" distR="114300" simplePos="0" relativeHeight="251551232" behindDoc="0" locked="0" layoutInCell="1" allowOverlap="1" wp14:anchorId="63F1FFA7" wp14:editId="7272606E">
@@ -258,18 +257,8 @@
           <w:sz w:val="24"/>
           <w:szCs w:val="24"/>
         </w:rPr>
-        <w:t xml:space="preserve">Emre </w:t>
-      </w:r>
-      <w:proofErr w:type="spellStart"/>
-      <w:r>
-        <w:rPr>
-          <w:rFonts w:ascii="Times New Roman" w:eastAsia="Times New Roman" w:hAnsi="Times New Roman" w:cs="Times New Roman"/>
-          <w:sz w:val="24"/>
-          <w:szCs w:val="24"/>
-        </w:rPr>
-        <w:t>Ozkan</w:t>
-      </w:r>
-      <w:proofErr w:type="spellEnd"/>
+        <w:t>Emre Ozkan</w:t>
+      </w:r>
       <w:r>
         <w:rPr>
           <w:rFonts w:ascii="Times New Roman" w:eastAsia="Times New Roman" w:hAnsi="Times New Roman" w:cs="Times New Roman"/>
@@ -436,41 +425,13 @@
           <w:szCs w:val="24"/>
         </w:rPr>
       </w:pPr>
-      <w:proofErr w:type="spellStart"/>
       <w:r>
         <w:rPr>
           <w:rFonts w:ascii="Times New Roman" w:eastAsia="Times New Roman" w:hAnsi="Times New Roman" w:cs="Times New Roman"/>
           <w:sz w:val="24"/>
           <w:szCs w:val="24"/>
         </w:rPr>
-        <w:t>Anar</w:t>
-      </w:r>
-      <w:proofErr w:type="spellEnd"/>
-      <w:r>
-        <w:rPr>
-          <w:rFonts w:ascii="Times New Roman" w:eastAsia="Times New Roman" w:hAnsi="Times New Roman" w:cs="Times New Roman"/>
-          <w:sz w:val="24"/>
-          <w:szCs w:val="24"/>
-        </w:rPr>
-        <w:t xml:space="preserve"> </w:t>
-      </w:r>
-      <w:proofErr w:type="spellStart"/>
-      <w:r>
-        <w:rPr>
-          <w:rFonts w:ascii="Times New Roman" w:eastAsia="Times New Roman" w:hAnsi="Times New Roman" w:cs="Times New Roman"/>
-          <w:sz w:val="24"/>
-          <w:szCs w:val="24"/>
-        </w:rPr>
-        <w:t>Abdullayev</w:t>
-      </w:r>
-      <w:proofErr w:type="spellEnd"/>
-      <w:r>
-        <w:rPr>
-          <w:rFonts w:ascii="Times New Roman" w:eastAsia="Times New Roman" w:hAnsi="Times New Roman" w:cs="Times New Roman"/>
-          <w:sz w:val="24"/>
-          <w:szCs w:val="24"/>
-        </w:rPr>
-        <w:t>:</w:t>
+        <w:t>Anar Abdullayev:</w:t>
       </w:r>
       <w:r>
         <w:rPr>
@@ -546,41 +507,13 @@
           <w:szCs w:val="24"/>
         </w:rPr>
       </w:pPr>
-      <w:proofErr w:type="spellStart"/>
       <w:r>
         <w:rPr>
           <w:rFonts w:ascii="Times New Roman" w:eastAsia="Times New Roman" w:hAnsi="Times New Roman" w:cs="Times New Roman"/>
           <w:sz w:val="24"/>
           <w:szCs w:val="24"/>
         </w:rPr>
-        <w:t>Bulut</w:t>
-      </w:r>
-      <w:proofErr w:type="spellEnd"/>
-      <w:r>
-        <w:rPr>
-          <w:rFonts w:ascii="Times New Roman" w:eastAsia="Times New Roman" w:hAnsi="Times New Roman" w:cs="Times New Roman"/>
-          <w:sz w:val="24"/>
-          <w:szCs w:val="24"/>
-        </w:rPr>
-        <w:t xml:space="preserve"> </w:t>
-      </w:r>
-      <w:proofErr w:type="spellStart"/>
-      <w:r>
-        <w:rPr>
-          <w:rFonts w:ascii="Times New Roman" w:eastAsia="Times New Roman" w:hAnsi="Times New Roman" w:cs="Times New Roman"/>
-          <w:sz w:val="24"/>
-          <w:szCs w:val="24"/>
-        </w:rPr>
-        <w:t>Ulukapı</w:t>
-      </w:r>
-      <w:proofErr w:type="spellEnd"/>
-      <w:r>
-        <w:rPr>
-          <w:rFonts w:ascii="Times New Roman" w:eastAsia="Times New Roman" w:hAnsi="Times New Roman" w:cs="Times New Roman"/>
-          <w:sz w:val="24"/>
-          <w:szCs w:val="24"/>
-        </w:rPr>
-        <w:t>:</w:t>
+        <w:t>Bulut Ulukapı:</w:t>
       </w:r>
       <w:r>
         <w:rPr>
@@ -657,25 +590,7 @@
           <w:sz w:val="24"/>
           <w:szCs w:val="24"/>
         </w:rPr>
-        <w:t xml:space="preserve">Syed Saad </w:t>
-      </w:r>
-      <w:proofErr w:type="spellStart"/>
-      <w:r>
-        <w:rPr>
-          <w:rFonts w:ascii="Times New Roman" w:eastAsia="Times New Roman" w:hAnsi="Times New Roman" w:cs="Times New Roman"/>
-          <w:sz w:val="24"/>
-          <w:szCs w:val="24"/>
-        </w:rPr>
-        <w:t>Saif</w:t>
-      </w:r>
-      <w:proofErr w:type="spellEnd"/>
-      <w:r>
-        <w:rPr>
-          <w:rFonts w:ascii="Times New Roman" w:eastAsia="Times New Roman" w:hAnsi="Times New Roman" w:cs="Times New Roman"/>
-          <w:sz w:val="24"/>
-          <w:szCs w:val="24"/>
-        </w:rPr>
-        <w:t>:</w:t>
+        <w:t>Syed Saad Saif:</w:t>
       </w:r>
       <w:r>
         <w:rPr>
@@ -743,41 +658,13 @@
           <w:szCs w:val="24"/>
         </w:rPr>
       </w:pPr>
-      <w:proofErr w:type="spellStart"/>
       <w:r>
         <w:rPr>
           <w:rFonts w:ascii="Times New Roman" w:eastAsia="Times New Roman" w:hAnsi="Times New Roman" w:cs="Times New Roman"/>
           <w:sz w:val="24"/>
           <w:szCs w:val="24"/>
         </w:rPr>
-        <w:t>Umut</w:t>
-      </w:r>
-      <w:proofErr w:type="spellEnd"/>
-      <w:r>
-        <w:rPr>
-          <w:rFonts w:ascii="Times New Roman" w:eastAsia="Times New Roman" w:hAnsi="Times New Roman" w:cs="Times New Roman"/>
-          <w:sz w:val="24"/>
-          <w:szCs w:val="24"/>
-        </w:rPr>
-        <w:t xml:space="preserve"> Can </w:t>
-      </w:r>
-      <w:proofErr w:type="spellStart"/>
-      <w:r>
-        <w:rPr>
-          <w:rFonts w:ascii="Times New Roman" w:eastAsia="Times New Roman" w:hAnsi="Times New Roman" w:cs="Times New Roman"/>
-          <w:sz w:val="24"/>
-          <w:szCs w:val="24"/>
-        </w:rPr>
-        <w:t>Serçe</w:t>
-      </w:r>
-      <w:proofErr w:type="spellEnd"/>
-      <w:r>
-        <w:rPr>
-          <w:rFonts w:ascii="Times New Roman" w:eastAsia="Times New Roman" w:hAnsi="Times New Roman" w:cs="Times New Roman"/>
-          <w:sz w:val="24"/>
-          <w:szCs w:val="24"/>
-        </w:rPr>
-        <w:t>:</w:t>
+        <w:t>Umut Can Serçe:</w:t>
       </w:r>
       <w:r>
         <w:rPr>
@@ -1004,6 +891,12 @@
     </w:p>
     <w:sdt>
       <w:sdtPr>
+        <w:rPr>
+          <w:rFonts w:asciiTheme="minorHAnsi" w:eastAsiaTheme="minorHAnsi" w:hAnsiTheme="minorHAnsi" w:cstheme="minorBidi"/>
+          <w:color w:val="auto"/>
+          <w:sz w:val="22"/>
+          <w:szCs w:val="22"/>
+        </w:rPr>
         <w:id w:val="1468316622"/>
         <w:docPartObj>
           <w:docPartGallery w:val="Table of Contents"/>
@@ -1012,13 +905,9 @@
       </w:sdtPr>
       <w:sdtEndPr>
         <w:rPr>
-          <w:rFonts w:asciiTheme="minorHAnsi" w:eastAsiaTheme="minorHAnsi" w:hAnsiTheme="minorHAnsi" w:cstheme="minorBidi"/>
           <w:b/>
           <w:bCs/>
           <w:noProof/>
-          <w:color w:val="auto"/>
-          <w:sz w:val="22"/>
-          <w:szCs w:val="22"/>
         </w:rPr>
       </w:sdtEndPr>
       <w:sdtContent>
@@ -2792,7 +2681,6 @@
         </w:rPr>
         <w:t xml:space="preserve">r the robot to follow the next one, it must determine its relative position from the one in front of it. Visible markers will be attached behind </w:t>
       </w:r>
-      <w:proofErr w:type="gramStart"/>
       <w:r>
         <w:rPr>
           <w:rFonts w:ascii="Times New Roman" w:hAnsi="Times New Roman" w:cs="Times New Roman"/>
@@ -2801,7 +2689,6 @@
         </w:rPr>
         <w:t>all of</w:t>
       </w:r>
-      <w:proofErr w:type="gramEnd"/>
       <w:r>
         <w:rPr>
           <w:rFonts w:ascii="Times New Roman" w:hAnsi="Times New Roman" w:cs="Times New Roman"/>
@@ -2907,133 +2794,7 @@
           <w:sz w:val="24"/>
           <w:szCs w:val="24"/>
         </w:rPr>
-        <w:t>Given the combined experience and skills of the OJO members, the company possesses sufficient knowledge and understanding to accomplish this project triumphantly. The OJO group has appointed its members to the project according to their specialties and skills. The specialists on computer area (</w:t>
-      </w:r>
-      <w:proofErr w:type="spellStart"/>
-      <w:r>
-        <w:rPr>
-          <w:rFonts w:ascii="Times New Roman" w:hAnsi="Times New Roman" w:cs="Times New Roman"/>
-          <w:sz w:val="24"/>
-          <w:szCs w:val="24"/>
-        </w:rPr>
-        <w:t>Anar</w:t>
-      </w:r>
-      <w:proofErr w:type="spellEnd"/>
-      <w:r>
-        <w:rPr>
-          <w:rFonts w:ascii="Times New Roman" w:hAnsi="Times New Roman" w:cs="Times New Roman"/>
-          <w:sz w:val="24"/>
-          <w:szCs w:val="24"/>
-        </w:rPr>
-        <w:t xml:space="preserve"> </w:t>
-      </w:r>
-      <w:proofErr w:type="spellStart"/>
-      <w:r>
-        <w:rPr>
-          <w:rFonts w:ascii="Times New Roman" w:hAnsi="Times New Roman" w:cs="Times New Roman"/>
-          <w:sz w:val="24"/>
-          <w:szCs w:val="24"/>
-        </w:rPr>
-        <w:t>Abdullayev</w:t>
-      </w:r>
-      <w:proofErr w:type="spellEnd"/>
-      <w:r>
-        <w:rPr>
-          <w:rFonts w:ascii="Times New Roman" w:hAnsi="Times New Roman" w:cs="Times New Roman"/>
-          <w:sz w:val="24"/>
-          <w:szCs w:val="24"/>
-        </w:rPr>
-        <w:t xml:space="preserve">, </w:t>
-      </w:r>
-      <w:proofErr w:type="spellStart"/>
-      <w:r>
-        <w:rPr>
-          <w:rFonts w:ascii="Times New Roman" w:hAnsi="Times New Roman" w:cs="Times New Roman"/>
-          <w:sz w:val="24"/>
-          <w:szCs w:val="24"/>
-        </w:rPr>
-        <w:t>Bulut</w:t>
-      </w:r>
-      <w:proofErr w:type="spellEnd"/>
-      <w:r>
-        <w:rPr>
-          <w:rFonts w:ascii="Times New Roman" w:hAnsi="Times New Roman" w:cs="Times New Roman"/>
-          <w:sz w:val="24"/>
-          <w:szCs w:val="24"/>
-        </w:rPr>
-        <w:t xml:space="preserve"> </w:t>
-      </w:r>
-      <w:proofErr w:type="spellStart"/>
-      <w:r>
-        <w:rPr>
-          <w:rFonts w:ascii="Times New Roman" w:hAnsi="Times New Roman" w:cs="Times New Roman"/>
-          <w:sz w:val="24"/>
-          <w:szCs w:val="24"/>
-        </w:rPr>
-        <w:t>Ulukapi</w:t>
-      </w:r>
-      <w:proofErr w:type="spellEnd"/>
-      <w:r>
-        <w:rPr>
-          <w:rFonts w:ascii="Times New Roman" w:hAnsi="Times New Roman" w:cs="Times New Roman"/>
-          <w:sz w:val="24"/>
-          <w:szCs w:val="24"/>
-        </w:rPr>
-        <w:t xml:space="preserve"> and </w:t>
-      </w:r>
-      <w:proofErr w:type="spellStart"/>
-      <w:r>
-        <w:rPr>
-          <w:rFonts w:ascii="Times New Roman" w:hAnsi="Times New Roman" w:cs="Times New Roman"/>
-          <w:sz w:val="24"/>
-          <w:szCs w:val="24"/>
-        </w:rPr>
-        <w:t>Umut</w:t>
-      </w:r>
-      <w:proofErr w:type="spellEnd"/>
-      <w:r>
-        <w:rPr>
-          <w:rFonts w:ascii="Times New Roman" w:hAnsi="Times New Roman" w:cs="Times New Roman"/>
-          <w:sz w:val="24"/>
-          <w:szCs w:val="24"/>
-        </w:rPr>
-        <w:t xml:space="preserve"> Can </w:t>
-      </w:r>
-      <w:proofErr w:type="spellStart"/>
-      <w:r>
-        <w:rPr>
-          <w:rFonts w:ascii="Times New Roman" w:hAnsi="Times New Roman" w:cs="Times New Roman"/>
-          <w:sz w:val="24"/>
-          <w:szCs w:val="24"/>
-        </w:rPr>
-        <w:t>Serçe</w:t>
-      </w:r>
-      <w:proofErr w:type="spellEnd"/>
-      <w:r>
-        <w:rPr>
-          <w:rFonts w:ascii="Times New Roman" w:hAnsi="Times New Roman" w:cs="Times New Roman"/>
-          <w:sz w:val="24"/>
-          <w:szCs w:val="24"/>
-        </w:rPr>
-        <w:t xml:space="preserve">) are responsible for the programming related problems, electronic part and image processing in the project. The control system specialist (Syed Saad </w:t>
-      </w:r>
-      <w:proofErr w:type="spellStart"/>
-      <w:r>
-        <w:rPr>
-          <w:rFonts w:ascii="Times New Roman" w:hAnsi="Times New Roman" w:cs="Times New Roman"/>
-          <w:sz w:val="24"/>
-          <w:szCs w:val="24"/>
-        </w:rPr>
-        <w:t>Saif</w:t>
-      </w:r>
-      <w:proofErr w:type="spellEnd"/>
-      <w:r>
-        <w:rPr>
-          <w:rFonts w:ascii="Times New Roman" w:hAnsi="Times New Roman" w:cs="Times New Roman"/>
-          <w:sz w:val="24"/>
-          <w:szCs w:val="24"/>
-        </w:rPr>
-        <w:t>) is responsible for the control system (interfacing with microcontroller), feedback analysis of the project. The power system specialist (Abdullah Aslam) is responsible for the power related aspects such as power consumption and efficiency in the project.</w:t>
+        <w:t>Given the combined experience and skills of the OJO members, the company possesses sufficient knowledge and understanding to accomplish this project triumphantly. The OJO group has appointed its members to the project according to their specialties and skills. The specialists on computer area (Anar Abdullayev, Bulut Ulukapi and Umut Can Serçe) are responsible for the programming related problems, electronic part and image processing in the project. The control system specialist (Syed Saad Saif) is responsible for the control system (interfacing with microcontroller), feedback analysis of the project. The power system specialist (Abdullah Aslam) is responsible for the power related aspects such as power consumption and efficiency in the project.</w:t>
       </w:r>
     </w:p>
     <w:p>
@@ -3070,43 +2831,7 @@
           <w:sz w:val="24"/>
           <w:szCs w:val="24"/>
         </w:rPr>
-        <w:t xml:space="preserve"> November 2017). Apart from the </w:t>
-      </w:r>
-      <w:proofErr w:type="gramStart"/>
-      <w:r>
-        <w:rPr>
-          <w:rFonts w:ascii="Times New Roman" w:hAnsi="Times New Roman" w:cs="Times New Roman"/>
-          <w:sz w:val="24"/>
-          <w:szCs w:val="24"/>
-        </w:rPr>
-        <w:t>end product</w:t>
-      </w:r>
-      <w:proofErr w:type="gramEnd"/>
-      <w:r>
-        <w:rPr>
-          <w:rFonts w:ascii="Times New Roman" w:hAnsi="Times New Roman" w:cs="Times New Roman"/>
-          <w:sz w:val="24"/>
-          <w:szCs w:val="24"/>
-        </w:rPr>
-        <w:t xml:space="preserve">, the company plans to provide with necessary documents such as circuit design schematic, power consumption analysis report and a user manual, which will provide more understanding to the user to make the best use of the product. The total cost of the </w:t>
-      </w:r>
-      <w:proofErr w:type="gramStart"/>
-      <w:r>
-        <w:rPr>
-          <w:rFonts w:ascii="Times New Roman" w:hAnsi="Times New Roman" w:cs="Times New Roman"/>
-          <w:sz w:val="24"/>
-          <w:szCs w:val="24"/>
-        </w:rPr>
-        <w:t>end product</w:t>
-      </w:r>
-      <w:proofErr w:type="gramEnd"/>
-      <w:r>
-        <w:rPr>
-          <w:rFonts w:ascii="Times New Roman" w:hAnsi="Times New Roman" w:cs="Times New Roman"/>
-          <w:sz w:val="24"/>
-          <w:szCs w:val="24"/>
-        </w:rPr>
-        <w:t xml:space="preserve"> is estimated to be around $141 which, indeed, is within the range of the provided budget which is $200.</w:t>
+        <w:t xml:space="preserve"> November 2017). Apart from the end product, the company plans to provide with necessary documents such as circuit design schematic, power consumption analysis report and a user manual, which will provide more understanding to the user to make the best use of the product. The total cost of the end product is estimated to be around $141 which, indeed, is within the range of the provided budget which is $200.</w:t>
       </w:r>
     </w:p>
     <w:p>
@@ -3209,25 +2934,7 @@
           <w:sz w:val="24"/>
           <w:szCs w:val="24"/>
         </w:rPr>
-        <w:t xml:space="preserve">requires </w:t>
-      </w:r>
-      <w:proofErr w:type="gramStart"/>
-      <w:r>
-        <w:rPr>
-          <w:rFonts w:ascii="Times New Roman" w:hAnsi="Times New Roman" w:cs="Times New Roman"/>
-          <w:sz w:val="24"/>
-          <w:szCs w:val="24"/>
-        </w:rPr>
-        <w:t>an end product</w:t>
-      </w:r>
-      <w:proofErr w:type="gramEnd"/>
-      <w:r>
-        <w:rPr>
-          <w:rFonts w:ascii="Times New Roman" w:hAnsi="Times New Roman" w:cs="Times New Roman"/>
-          <w:sz w:val="24"/>
-          <w:szCs w:val="24"/>
-        </w:rPr>
-        <w:t>, which is a self-contained robot. The self-contained robot is a part of the convoy and it should move according to the movement of convoy’s leader. When the robot receives a signal to leave the convoy and be the last one in the convoy, it should indicate it is leaving and get to the last position and again indicate that it is the last robot.</w:t>
+        <w:t>requires an end product, which is a self-contained robot. The self-contained robot is a part of the convoy and it should move according to the movement of convoy’s leader. When the robot receives a signal to leave the convoy and be the last one in the convoy, it should indicate it is leaving and get to the last position and again indicate that it is the last robot.</w:t>
       </w:r>
     </w:p>
     <w:p>
@@ -3362,18 +3069,42 @@
       <w:r>
         <w:rPr>
           <w:rFonts w:ascii="Times New Roman" w:hAnsi="Times New Roman" w:cs="Times New Roman"/>
+          <w:sz w:val="24"/>
+          <w:szCs w:val="24"/>
+        </w:rPr>
+        <w:t xml:space="preserve">follows similar robots in a single line. </w:t>
+      </w:r>
+      <w:r>
+        <w:rPr>
+          <w:rFonts w:ascii="Times New Roman" w:hAnsi="Times New Roman" w:cs="Times New Roman"/>
+          <w:sz w:val="24"/>
+          <w:szCs w:val="24"/>
+        </w:rPr>
+        <w:t xml:space="preserve">It </w:t>
+      </w:r>
+      <w:r>
+        <w:rPr>
+          <w:rFonts w:ascii="Times New Roman" w:hAnsi="Times New Roman" w:cs="Times New Roman"/>
+          <w:sz w:val="24"/>
+          <w:szCs w:val="24"/>
+        </w:rPr>
+        <w:t>will</w:t>
+      </w:r>
+      <w:r>
+        <w:rPr>
+          <w:rFonts w:ascii="Times New Roman" w:hAnsi="Times New Roman" w:cs="Times New Roman"/>
+          <w:sz w:val="24"/>
+          <w:szCs w:val="24"/>
+        </w:rPr>
+        <w:t xml:space="preserve"> also be capable of leaving the line upon the external leave command</w:t>
+      </w:r>
+      <w:r>
+        <w:rPr>
+          <w:rFonts w:ascii="Times New Roman" w:hAnsi="Times New Roman" w:cs="Times New Roman"/>
           <w:b/>
           <w:sz w:val="24"/>
           <w:szCs w:val="24"/>
         </w:rPr>
-        <w:t>follows similar robots in a single line.</w:t>
-      </w:r>
-      <w:r>
-        <w:rPr>
-          <w:rFonts w:ascii="Times New Roman" w:hAnsi="Times New Roman" w:cs="Times New Roman"/>
-          <w:sz w:val="24"/>
-          <w:szCs w:val="24"/>
-        </w:rPr>
         <w:t xml:space="preserve"> </w:t>
       </w:r>
       <w:r>
@@ -3382,7 +3113,31 @@
           <w:sz w:val="24"/>
           <w:szCs w:val="24"/>
         </w:rPr>
-        <w:t xml:space="preserve">It </w:t>
+        <w:t>and re-join the convoy</w:t>
+      </w:r>
+      <w:r>
+        <w:rPr>
+          <w:rFonts w:ascii="Times New Roman" w:hAnsi="Times New Roman" w:cs="Times New Roman"/>
+          <w:sz w:val="24"/>
+          <w:szCs w:val="24"/>
+        </w:rPr>
+        <w:t xml:space="preserve"> as a last one. Robots </w:t>
+      </w:r>
+      <w:r>
+        <w:rPr>
+          <w:rFonts w:ascii="Times New Roman" w:hAnsi="Times New Roman" w:cs="Times New Roman"/>
+          <w:sz w:val="24"/>
+          <w:szCs w:val="24"/>
+        </w:rPr>
+        <w:t>will not</w:t>
+      </w:r>
+      <w:r>
+        <w:rPr>
+          <w:rFonts w:ascii="Times New Roman" w:hAnsi="Times New Roman" w:cs="Times New Roman"/>
+          <w:sz w:val="24"/>
+          <w:szCs w:val="24"/>
+        </w:rPr>
+        <w:t xml:space="preserve"> communicate each-others directly, they </w:t>
       </w:r>
       <w:r>
         <w:rPr>
@@ -3398,82 +3153,6 @@
           <w:sz w:val="24"/>
           <w:szCs w:val="24"/>
         </w:rPr>
-        <w:t xml:space="preserve"> also </w:t>
-      </w:r>
-      <w:proofErr w:type="gramStart"/>
-      <w:r>
-        <w:rPr>
-          <w:rFonts w:ascii="Times New Roman" w:hAnsi="Times New Roman" w:cs="Times New Roman"/>
-          <w:sz w:val="24"/>
-          <w:szCs w:val="24"/>
-        </w:rPr>
-        <w:t xml:space="preserve">be capable of </w:t>
-      </w:r>
-      <w:r>
-        <w:rPr>
-          <w:rFonts w:ascii="Times New Roman" w:hAnsi="Times New Roman" w:cs="Times New Roman"/>
-          <w:b/>
-          <w:sz w:val="24"/>
-          <w:szCs w:val="24"/>
-        </w:rPr>
-        <w:t>leaving</w:t>
-      </w:r>
-      <w:proofErr w:type="gramEnd"/>
-      <w:r>
-        <w:rPr>
-          <w:rFonts w:ascii="Times New Roman" w:hAnsi="Times New Roman" w:cs="Times New Roman"/>
-          <w:b/>
-          <w:sz w:val="24"/>
-          <w:szCs w:val="24"/>
-        </w:rPr>
-        <w:t xml:space="preserve"> the line upon the external leave command </w:t>
-      </w:r>
-      <w:r>
-        <w:rPr>
-          <w:rFonts w:ascii="Times New Roman" w:hAnsi="Times New Roman" w:cs="Times New Roman"/>
-          <w:sz w:val="24"/>
-          <w:szCs w:val="24"/>
-        </w:rPr>
-        <w:t>and re-join the convoy</w:t>
-      </w:r>
-      <w:r>
-        <w:rPr>
-          <w:rFonts w:ascii="Times New Roman" w:hAnsi="Times New Roman" w:cs="Times New Roman"/>
-          <w:sz w:val="24"/>
-          <w:szCs w:val="24"/>
-        </w:rPr>
-        <w:t xml:space="preserve"> as a last one. Robots </w:t>
-      </w:r>
-      <w:r>
-        <w:rPr>
-          <w:rFonts w:ascii="Times New Roman" w:hAnsi="Times New Roman" w:cs="Times New Roman"/>
-          <w:sz w:val="24"/>
-          <w:szCs w:val="24"/>
-        </w:rPr>
-        <w:t>will not</w:t>
-      </w:r>
-      <w:r>
-        <w:rPr>
-          <w:rFonts w:ascii="Times New Roman" w:hAnsi="Times New Roman" w:cs="Times New Roman"/>
-          <w:sz w:val="24"/>
-          <w:szCs w:val="24"/>
-        </w:rPr>
-        <w:t xml:space="preserve"> communicate each-others directly, they </w:t>
-      </w:r>
-      <w:r>
-        <w:rPr>
-          <w:rFonts w:ascii="Times New Roman" w:hAnsi="Times New Roman" w:cs="Times New Roman"/>
-          <w:sz w:val="24"/>
-          <w:szCs w:val="24"/>
-        </w:rPr>
-        <w:t>will</w:t>
-      </w:r>
-      <w:r>
-        <w:rPr>
-          <w:rFonts w:ascii="Times New Roman" w:hAnsi="Times New Roman" w:cs="Times New Roman"/>
-          <w:sz w:val="24"/>
-          <w:szCs w:val="24"/>
-        </w:rPr>
         <w:t xml:space="preserve"> broadcast the information which indicates that they are </w:t>
       </w:r>
       <w:r>
@@ -3522,7 +3201,17 @@
           <w:sz w:val="24"/>
           <w:szCs w:val="24"/>
         </w:rPr>
-        <w:t xml:space="preserve"> All robots will have distance sensor to prevent crash. Vehicles will be able to follow leading robot when it is not following a straight line a</w:t>
+        <w:t xml:space="preserve"> All robots will have distance sensor t</w:t>
+      </w:r>
+      <w:bookmarkStart w:id="3" w:name="_GoBack"/>
+      <w:bookmarkEnd w:id="3"/>
+      <w:r>
+        <w:rPr>
+          <w:rFonts w:ascii="Times New Roman" w:hAnsi="Times New Roman" w:cs="Times New Roman"/>
+          <w:sz w:val="24"/>
+          <w:szCs w:val="24"/>
+        </w:rPr>
+        <w:t>o prevent crash. Vehicles will be able to follow leading robot when it is not following a straight line a</w:t>
       </w:r>
       <w:r>
         <w:rPr>
@@ -3579,11 +3268,11 @@
         <w:pStyle w:val="Heading2"/>
         <w:jc w:val="both"/>
       </w:pPr>
-      <w:bookmarkStart w:id="3" w:name="_Toc498114156"/>
+      <w:bookmarkStart w:id="4" w:name="_Toc498114156"/>
       <w:r>
         <w:t>Requirements</w:t>
       </w:r>
-      <w:bookmarkEnd w:id="3"/>
+      <w:bookmarkEnd w:id="4"/>
     </w:p>
     <w:p>
       <w:pPr>
@@ -3725,11 +3414,11 @@
       <w:pPr>
         <w:pStyle w:val="Heading2"/>
       </w:pPr>
-      <w:bookmarkStart w:id="4" w:name="_Toc498114157"/>
+      <w:bookmarkStart w:id="5" w:name="_Toc498114157"/>
       <w:r>
         <w:t>Objectives</w:t>
       </w:r>
-      <w:bookmarkEnd w:id="4"/>
+      <w:bookmarkEnd w:id="5"/>
     </w:p>
     <w:p>
       <w:pPr>
@@ -3934,11 +3623,8 @@
         <w:t>Specifications</w:t>
       </w:r>
     </w:p>
-    <w:p>
-      <w:bookmarkStart w:id="5" w:name="_GoBack"/>
-      <w:bookmarkEnd w:id="5"/>
-    </w:p>
     <w:p/>
+    <w:p/>
     <w:p>
       <w:pPr>
         <w:spacing w:line="360" w:lineRule="auto"/>
@@ -4006,7 +3692,6 @@
           <w:noProof/>
           <w:sz w:val="24"/>
           <w:szCs w:val="24"/>
-          <w:lang w:val="tr-TR" w:eastAsia="tr-TR"/>
         </w:rPr>
         <mc:AlternateContent>
           <mc:Choice Requires="wps">
@@ -4104,7 +3789,6 @@
           <w:noProof/>
           <w:sz w:val="24"/>
           <w:szCs w:val="24"/>
-          <w:lang w:val="tr-TR" w:eastAsia="tr-TR"/>
         </w:rPr>
         <mc:AlternateContent>
           <mc:Choice Requires="wps">
@@ -4161,7 +3845,7 @@
           </mc:Choice>
           <mc:Fallback>
             <w:pict>
-              <v:shapetype w14:anchorId="75AD545C" id="_x0000_t32" coordsize="21600,21600" o:spt="32" o:oned="t" path="m,l21600,21600e" filled="f">
+              <v:shapetype w14:anchorId="0ABEAC1B" id="_x0000_t32" coordsize="21600,21600" o:spt="32" o:oned="t" path="m,l21600,21600e" filled="f">
                 <v:path arrowok="t" fillok="f" o:connecttype="none"/>
                 <o:lock v:ext="edit" shapetype="t"/>
               </v:shapetype>
@@ -4188,7 +3872,6 @@
           <w:noProof/>
           <w:sz w:val="24"/>
           <w:szCs w:val="24"/>
-          <w:lang w:val="tr-TR" w:eastAsia="tr-TR"/>
         </w:rPr>
         <mc:AlternateContent>
           <mc:Choice Requires="wps">
@@ -4289,7 +3972,6 @@
           <w:noProof/>
           <w:sz w:val="24"/>
           <w:szCs w:val="24"/>
-          <w:lang w:val="tr-TR" w:eastAsia="tr-TR"/>
         </w:rPr>
         <mc:AlternateContent>
           <mc:Choice Requires="wps">
@@ -4352,7 +4034,7 @@
           </mc:Choice>
           <mc:Fallback>
             <w:pict>
-              <v:shape w14:anchorId="5BA24852" id="Straight Arrow Connector 11" o:spid="_x0000_s1026" type="#_x0000_t32" style="position:absolute;margin-left:241.45pt;margin-top:13.25pt;width:46.25pt;height:27.6pt;flip:y;z-index:251679744;visibility:visible;mso-wrap-style:square;mso-width-percent:0;mso-height-percent:0;mso-wrap-distance-left:9pt;mso-wrap-distance-top:0;mso-wrap-distance-right:9pt;mso-wrap-distance-bottom:0;mso-position-horizontal:absolute;mso-position-horizontal-relative:text;mso-position-vertical:absolute;mso-position-vertical-relative:text;mso-width-percent:0;mso-height-percent:0;mso-width-relative:margin;mso-height-relative:margin" o:gfxdata="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" strokecolor="#5b9bd5 [3204]" strokeweight=".5pt">
+              <v:shape w14:anchorId="1CF34698" id="Straight Arrow Connector 11" o:spid="_x0000_s1026" type="#_x0000_t32" style="position:absolute;margin-left:241.45pt;margin-top:13.25pt;width:46.25pt;height:27.6pt;flip:y;z-index:251679744;visibility:visible;mso-wrap-style:square;mso-width-percent:0;mso-height-percent:0;mso-wrap-distance-left:9pt;mso-wrap-distance-top:0;mso-wrap-distance-right:9pt;mso-wrap-distance-bottom:0;mso-position-horizontal:absolute;mso-position-horizontal-relative:text;mso-position-vertical:absolute;mso-position-vertical-relative:text;mso-width-percent:0;mso-height-percent:0;mso-width-relative:margin;mso-height-relative:margin" o:gfxdata="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" strokecolor="#5b9bd5 [3204]" strokeweight=".5pt">
                 <v:stroke endarrow="open" joinstyle="miter"/>
               </v:shape>
             </w:pict>
@@ -4375,7 +4057,6 @@
           <w:noProof/>
           <w:sz w:val="24"/>
           <w:szCs w:val="24"/>
-          <w:lang w:val="tr-TR" w:eastAsia="tr-TR"/>
         </w:rPr>
         <mc:AlternateContent>
           <mc:Choice Requires="wps">
@@ -4498,7 +4179,6 @@
           <w:noProof/>
           <w:sz w:val="24"/>
           <w:szCs w:val="24"/>
-          <w:lang w:val="tr-TR" w:eastAsia="tr-TR"/>
         </w:rPr>
         <mc:AlternateContent>
           <mc:Choice Requires="wps">
@@ -4603,7 +4283,6 @@
           <w:noProof/>
           <w:sz w:val="24"/>
           <w:szCs w:val="24"/>
-          <w:lang w:val="tr-TR" w:eastAsia="tr-TR"/>
         </w:rPr>
         <mc:AlternateContent>
           <mc:Choice Requires="wps">
@@ -4712,7 +4391,6 @@
           <w:noProof/>
           <w:sz w:val="24"/>
           <w:szCs w:val="24"/>
-          <w:lang w:val="tr-TR" w:eastAsia="tr-TR"/>
         </w:rPr>
         <mc:AlternateContent>
           <mc:Choice Requires="wps">
@@ -4772,7 +4450,7 @@
           </mc:Choice>
           <mc:Fallback>
             <w:pict>
-              <v:shape w14:anchorId="2C1D0650" id="Straight Arrow Connector 13" o:spid="_x0000_s1026" type="#_x0000_t32" style="position:absolute;margin-left:241.45pt;margin-top:14.8pt;width:46.25pt;height:18.1pt;z-index:251683840;visibility:visible;mso-wrap-style:square;mso-width-percent:0;mso-wrap-distance-left:9pt;mso-wrap-distance-top:0;mso-wrap-distance-right:9pt;mso-wrap-distance-bottom:0;mso-position-horizontal:absolute;mso-position-horizontal-relative:text;mso-position-vertical:absolute;mso-position-vertical-relative:text;mso-width-percent:0;mso-width-relative:margin" o:gfxdata="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" strokecolor="#5b9bd5 [3204]" strokeweight=".5pt">
+              <v:shape w14:anchorId="3924C16D" id="Straight Arrow Connector 13" o:spid="_x0000_s1026" type="#_x0000_t32" style="position:absolute;margin-left:241.45pt;margin-top:14.8pt;width:46.25pt;height:18.1pt;z-index:251683840;visibility:visible;mso-wrap-style:square;mso-width-percent:0;mso-wrap-distance-left:9pt;mso-wrap-distance-top:0;mso-wrap-distance-right:9pt;mso-wrap-distance-bottom:0;mso-position-horizontal:absolute;mso-position-horizontal-relative:text;mso-position-vertical:absolute;mso-position-vertical-relative:text;mso-width-percent:0;mso-width-relative:margin" o:gfxdata="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" strokecolor="#5b9bd5 [3204]" strokeweight=".5pt">
                 <v:stroke endarrow="open" joinstyle="miter"/>
               </v:shape>
             </w:pict>
@@ -4785,7 +4463,6 @@
           <w:noProof/>
           <w:sz w:val="24"/>
           <w:szCs w:val="24"/>
-          <w:lang w:val="tr-TR" w:eastAsia="tr-TR"/>
         </w:rPr>
         <mc:AlternateContent>
           <mc:Choice Requires="wps">
@@ -4848,7 +4525,7 @@
           </mc:Choice>
           <mc:Fallback>
             <w:pict>
-              <v:shape w14:anchorId="7259B6F3" id="Straight Arrow Connector 12" o:spid="_x0000_s1026" type="#_x0000_t32" style="position:absolute;margin-left:241.45pt;margin-top:6.1pt;width:46.25pt;height:0;z-index:251681792;visibility:visible;mso-wrap-style:square;mso-width-percent:0;mso-height-percent:0;mso-wrap-distance-left:9pt;mso-wrap-distance-top:0;mso-wrap-distance-right:9pt;mso-wrap-distance-bottom:0;mso-position-horizontal:absolute;mso-position-horizontal-relative:text;mso-position-vertical:absolute;mso-position-vertical-relative:text;mso-width-percent:0;mso-height-percent:0;mso-width-relative:margin;mso-height-relative:margin" o:gfxdata="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" strokecolor="#5b9bd5 [3204]" strokeweight=".5pt">
+              <v:shape w14:anchorId="15FAED57" id="Straight Arrow Connector 12" o:spid="_x0000_s1026" type="#_x0000_t32" style="position:absolute;margin-left:241.45pt;margin-top:6.1pt;width:46.25pt;height:0;z-index:251681792;visibility:visible;mso-wrap-style:square;mso-width-percent:0;mso-height-percent:0;mso-wrap-distance-left:9pt;mso-wrap-distance-top:0;mso-wrap-distance-right:9pt;mso-wrap-distance-bottom:0;mso-position-horizontal:absolute;mso-position-horizontal-relative:text;mso-position-vertical:absolute;mso-position-vertical-relative:text;mso-width-percent:0;mso-height-percent:0;mso-width-relative:margin;mso-height-relative:margin" o:gfxdata="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" strokecolor="#5b9bd5 [3204]" strokeweight=".5pt">
                 <v:stroke endarrow="open" joinstyle="miter"/>
               </v:shape>
             </w:pict>
@@ -4861,7 +4538,6 @@
           <w:noProof/>
           <w:sz w:val="24"/>
           <w:szCs w:val="24"/>
-          <w:lang w:val="tr-TR" w:eastAsia="tr-TR"/>
         </w:rPr>
         <mc:AlternateContent>
           <mc:Choice Requires="wps">
@@ -4918,7 +4594,7 @@
           </mc:Choice>
           <mc:Fallback>
             <w:pict>
-              <v:shape w14:anchorId="0D68771F" id="Straight Arrow Connector 4" o:spid="_x0000_s1026" type="#_x0000_t32" style="position:absolute;margin-left:87pt;margin-top:2.85pt;width:41.9pt;height:55.9pt;flip:y;z-index:251665408;visibility:visible;mso-wrap-style:square;mso-wrap-distance-left:9pt;mso-wrap-distance-top:0;mso-wrap-distance-right:9pt;mso-wrap-distance-bottom:0;mso-position-horizontal:absolute;mso-position-horizontal-relative:text;mso-position-vertical:absolute;mso-position-vertical-relative:text" o:gfxdata="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" strokecolor="#5b9bd5 [3204]" strokeweight=".5pt">
+              <v:shape w14:anchorId="27FFD909" id="Straight Arrow Connector 4" o:spid="_x0000_s1026" type="#_x0000_t32" style="position:absolute;margin-left:87pt;margin-top:2.85pt;width:41.9pt;height:55.9pt;flip:y;z-index:251665408;visibility:visible;mso-wrap-style:square;mso-wrap-distance-left:9pt;mso-wrap-distance-top:0;mso-wrap-distance-right:9pt;mso-wrap-distance-bottom:0;mso-position-horizontal:absolute;mso-position-horizontal-relative:text;mso-position-vertical:absolute;mso-position-vertical-relative:text" o:gfxdata="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" strokecolor="#5b9bd5 [3204]" strokeweight=".5pt">
                 <v:stroke endarrow="open" joinstyle="miter"/>
               </v:shape>
             </w:pict>
@@ -4951,7 +4627,6 @@
           <w:noProof/>
           <w:sz w:val="24"/>
           <w:szCs w:val="24"/>
-          <w:lang w:val="tr-TR" w:eastAsia="tr-TR"/>
         </w:rPr>
         <mc:AlternateContent>
           <mc:Choice Requires="wps">
@@ -5049,7 +4724,6 @@
           <w:noProof/>
           <w:sz w:val="24"/>
           <w:szCs w:val="24"/>
-          <w:lang w:val="tr-TR" w:eastAsia="tr-TR"/>
         </w:rPr>
         <mc:AlternateContent>
           <mc:Choice Requires="wps">
@@ -5172,7 +4846,6 @@
           <w:noProof/>
           <w:sz w:val="24"/>
           <w:szCs w:val="24"/>
-          <w:lang w:val="tr-TR" w:eastAsia="tr-TR"/>
         </w:rPr>
         <mc:AlternateContent>
           <mc:Choice Requires="wps">
@@ -5229,7 +4902,7 @@
           </mc:Choice>
           <mc:Fallback>
             <w:pict>
-              <v:shape w14:anchorId="09C2EF27" id="Straight Arrow Connector 18" o:spid="_x0000_s1026" type="#_x0000_t32" style="position:absolute;margin-left:240.05pt;margin-top:8.3pt;width:46.25pt;height:41pt;flip:y;z-index:251687936;visibility:visible;mso-wrap-style:square;mso-wrap-distance-left:9pt;mso-wrap-distance-top:0;mso-wrap-distance-right:9pt;mso-wrap-distance-bottom:0;mso-position-horizontal:absolute;mso-position-horizontal-relative:text;mso-position-vertical:absolute;mso-position-vertical-relative:text" o:gfxdata="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" strokecolor="#5b9bd5 [3204]" strokeweight=".5pt">
+              <v:shape w14:anchorId="79243C7A" id="Straight Arrow Connector 18" o:spid="_x0000_s1026" type="#_x0000_t32" style="position:absolute;margin-left:240.05pt;margin-top:8.3pt;width:46.25pt;height:41pt;flip:y;z-index:251687936;visibility:visible;mso-wrap-style:square;mso-wrap-distance-left:9pt;mso-wrap-distance-top:0;mso-wrap-distance-right:9pt;mso-wrap-distance-bottom:0;mso-position-horizontal:absolute;mso-position-horizontal-relative:text;mso-position-vertical:absolute;mso-position-vertical-relative:text" o:gfxdata="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" strokecolor="#5b9bd5 [3204]" strokeweight=".5pt">
                 <v:stroke endarrow="open" joinstyle="miter"/>
               </v:shape>
             </w:pict>
@@ -5242,7 +4915,6 @@
           <w:noProof/>
           <w:sz w:val="24"/>
           <w:szCs w:val="24"/>
-          <w:lang w:val="tr-TR" w:eastAsia="tr-TR"/>
         </w:rPr>
         <mc:AlternateContent>
           <mc:Choice Requires="wps">
@@ -5299,7 +4971,7 @@
           </mc:Choice>
           <mc:Fallback>
             <w:pict>
-              <v:shape w14:anchorId="37E72DBC" id="Straight Arrow Connector 5" o:spid="_x0000_s1026" type="#_x0000_t32" style="position:absolute;margin-left:79.2pt;margin-top:1.3pt;width:49.6pt;height:59.4pt;z-index:251667456;visibility:visible;mso-wrap-style:square;mso-wrap-distance-left:9pt;mso-wrap-distance-top:0;mso-wrap-distance-right:9pt;mso-wrap-distance-bottom:0;mso-position-horizontal:absolute;mso-position-horizontal-relative:text;mso-position-vertical:absolute;mso-position-vertical-relative:text" o:gfxdata="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" strokecolor="#5b9bd5 [3204]" strokeweight=".5pt">
+              <v:shape w14:anchorId="5A14C005" id="Straight Arrow Connector 5" o:spid="_x0000_s1026" type="#_x0000_t32" style="position:absolute;margin-left:79.2pt;margin-top:1.3pt;width:49.6pt;height:59.4pt;z-index:251667456;visibility:visible;mso-wrap-style:square;mso-wrap-distance-left:9pt;mso-wrap-distance-top:0;mso-wrap-distance-right:9pt;mso-wrap-distance-bottom:0;mso-position-horizontal:absolute;mso-position-horizontal-relative:text;mso-position-vertical:absolute;mso-position-vertical-relative:text" o:gfxdata="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" strokecolor="#5b9bd5 [3204]" strokeweight=".5pt">
                 <v:stroke endarrow="open" joinstyle="miter"/>
               </v:shape>
             </w:pict>
@@ -5322,7 +4994,6 @@
           <w:noProof/>
           <w:sz w:val="24"/>
           <w:szCs w:val="24"/>
-          <w:lang w:val="tr-TR" w:eastAsia="tr-TR"/>
         </w:rPr>
         <mc:AlternateContent>
           <mc:Choice Requires="wps">
@@ -5417,7 +5088,6 @@
           <w:noProof/>
           <w:sz w:val="24"/>
           <w:szCs w:val="24"/>
-          <w:lang w:val="tr-TR" w:eastAsia="tr-TR"/>
         </w:rPr>
         <mc:AlternateContent>
           <mc:Choice Requires="wps">
@@ -5522,7 +5192,6 @@
           <w:noProof/>
           <w:sz w:val="24"/>
           <w:szCs w:val="24"/>
-          <w:lang w:val="tr-TR" w:eastAsia="tr-TR"/>
         </w:rPr>
         <mc:AlternateContent>
           <mc:Choice Requires="wps">
@@ -5579,7 +5248,7 @@
           </mc:Choice>
           <mc:Fallback>
             <w:pict>
-              <v:shape w14:anchorId="28DD0DA5" id="Straight Arrow Connector 24" o:spid="_x0000_s1026" type="#_x0000_t32" style="position:absolute;margin-left:240.05pt;margin-top:16.8pt;width:47.7pt;height:68.65pt;z-index:251700224;visibility:visible;mso-wrap-style:square;mso-wrap-distance-left:9pt;mso-wrap-distance-top:0;mso-wrap-distance-right:9pt;mso-wrap-distance-bottom:0;mso-position-horizontal:absolute;mso-position-horizontal-relative:text;mso-position-vertical:absolute;mso-position-vertical-relative:text" o:gfxdata="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" strokecolor="#5b9bd5 [3204]" strokeweight=".5pt">
+              <v:shape w14:anchorId="0AAD1E93" id="Straight Arrow Connector 24" o:spid="_x0000_s1026" type="#_x0000_t32" style="position:absolute;margin-left:240.05pt;margin-top:16.8pt;width:47.7pt;height:68.65pt;z-index:251700224;visibility:visible;mso-wrap-style:square;mso-wrap-distance-left:9pt;mso-wrap-distance-top:0;mso-wrap-distance-right:9pt;mso-wrap-distance-bottom:0;mso-position-horizontal:absolute;mso-position-horizontal-relative:text;mso-position-vertical:absolute;mso-position-vertical-relative:text" o:gfxdata="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" strokecolor="#5b9bd5 [3204]" strokeweight=".5pt">
                 <v:stroke endarrow="open" joinstyle="miter"/>
               </v:shape>
             </w:pict>
@@ -5592,7 +5261,6 @@
           <w:noProof/>
           <w:sz w:val="24"/>
           <w:szCs w:val="24"/>
-          <w:lang w:val="tr-TR" w:eastAsia="tr-TR"/>
         </w:rPr>
         <mc:AlternateContent>
           <mc:Choice Requires="wps">
@@ -5649,7 +5317,7 @@
           </mc:Choice>
           <mc:Fallback>
             <w:pict>
-              <v:shape w14:anchorId="55280C57" id="Straight Arrow Connector 20" o:spid="_x0000_s1026" type="#_x0000_t32" style="position:absolute;margin-left:240.05pt;margin-top:17pt;width:46.25pt;height:31.3pt;z-index:251692032;visibility:visible;mso-wrap-style:square;mso-wrap-distance-left:9pt;mso-wrap-distance-top:0;mso-wrap-distance-right:9pt;mso-wrap-distance-bottom:0;mso-position-horizontal:absolute;mso-position-horizontal-relative:text;mso-position-vertical:absolute;mso-position-vertical-relative:text" o:gfxdata="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" strokecolor="#5b9bd5 [3204]" strokeweight=".5pt">
+              <v:shape w14:anchorId="76812B82" id="Straight Arrow Connector 20" o:spid="_x0000_s1026" type="#_x0000_t32" style="position:absolute;margin-left:240.05pt;margin-top:17pt;width:46.25pt;height:31.3pt;z-index:251692032;visibility:visible;mso-wrap-style:square;mso-wrap-distance-left:9pt;mso-wrap-distance-top:0;mso-wrap-distance-right:9pt;mso-wrap-distance-bottom:0;mso-position-horizontal:absolute;mso-position-horizontal-relative:text;mso-position-vertical:absolute;mso-position-vertical-relative:text" o:gfxdata="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" strokecolor="#5b9bd5 [3204]" strokeweight=".5pt">
                 <v:stroke endarrow="open" joinstyle="miter"/>
               </v:shape>
             </w:pict>
@@ -5662,7 +5330,6 @@
           <w:noProof/>
           <w:sz w:val="24"/>
           <w:szCs w:val="24"/>
-          <w:lang w:val="tr-TR" w:eastAsia="tr-TR"/>
         </w:rPr>
         <mc:AlternateContent>
           <mc:Choice Requires="wps">
@@ -5719,7 +5386,7 @@
           </mc:Choice>
           <mc:Fallback>
             <w:pict>
-              <v:shape w14:anchorId="4240694B" id="Straight Arrow Connector 19" o:spid="_x0000_s1026" type="#_x0000_t32" style="position:absolute;margin-left:240.05pt;margin-top:6.6pt;width:46.25pt;height:3.05pt;z-index:251689984;visibility:visible;mso-wrap-style:square;mso-wrap-distance-left:9pt;mso-wrap-distance-top:0;mso-wrap-distance-right:9pt;mso-wrap-distance-bottom:0;mso-position-horizontal:absolute;mso-position-horizontal-relative:text;mso-position-vertical:absolute;mso-position-vertical-relative:text" o:gfxdata="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" strokecolor="#5b9bd5 [3204]" strokeweight=".5pt">
+              <v:shape w14:anchorId="69402B37" id="Straight Arrow Connector 19" o:spid="_x0000_s1026" type="#_x0000_t32" style="position:absolute;margin-left:240.05pt;margin-top:6.6pt;width:46.25pt;height:3.05pt;z-index:251689984;visibility:visible;mso-wrap-style:square;mso-wrap-distance-left:9pt;mso-wrap-distance-top:0;mso-wrap-distance-right:9pt;mso-wrap-distance-bottom:0;mso-position-horizontal:absolute;mso-position-horizontal-relative:text;mso-position-vertical:absolute;mso-position-vertical-relative:text" o:gfxdata="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" strokecolor="#5b9bd5 [3204]" strokeweight=".5pt">
                 <v:stroke endarrow="open" joinstyle="miter"/>
               </v:shape>
             </w:pict>
@@ -5745,7 +5412,6 @@
           <w:noProof/>
           <w:sz w:val="24"/>
           <w:szCs w:val="24"/>
-          <w:lang w:val="tr-TR" w:eastAsia="tr-TR"/>
         </w:rPr>
         <mc:AlternateContent>
           <mc:Choice Requires="wps">
@@ -5860,7 +5526,6 @@
           <w:noProof/>
           <w:sz w:val="24"/>
           <w:szCs w:val="24"/>
-          <w:lang w:val="tr-TR" w:eastAsia="tr-TR"/>
         </w:rPr>
         <mc:AlternateContent>
           <mc:Choice Requires="wps">
@@ -6096,25 +5761,7 @@
           <w:sz w:val="24"/>
           <w:szCs w:val="24"/>
         </w:rPr>
-        <w:t xml:space="preserve"> experiences gained from this project can be used also in truck convoy projects </w:t>
-      </w:r>
-      <w:proofErr w:type="gramStart"/>
-      <w:r>
-        <w:rPr>
-          <w:rFonts w:ascii="Times New Roman" w:hAnsi="Times New Roman" w:cs="Times New Roman"/>
-          <w:sz w:val="24"/>
-          <w:szCs w:val="24"/>
-        </w:rPr>
-        <w:t>similar to</w:t>
-      </w:r>
-      <w:proofErr w:type="gramEnd"/>
-      <w:r>
-        <w:rPr>
-          <w:rFonts w:ascii="Times New Roman" w:hAnsi="Times New Roman" w:cs="Times New Roman"/>
-          <w:sz w:val="24"/>
-          <w:szCs w:val="24"/>
-        </w:rPr>
-        <w:t xml:space="preserve"> the one “Tesla” company is working on.</w:t>
+        <w:t xml:space="preserve"> experiences gained from this project can be used also in truck convoy projects similar to the one “Tesla” company is working on.</w:t>
       </w:r>
       <w:r>
         <w:rPr>
@@ -6332,7 +5979,6 @@
           <w:szCs w:val="24"/>
         </w:rPr>
       </w:pPr>
-      <w:proofErr w:type="spellStart"/>
       <w:r>
         <w:rPr>
           <w:rFonts w:ascii="Times New Roman" w:hAnsi="Times New Roman" w:cs="Times New Roman"/>
@@ -6340,37 +5986,7 @@
           <w:sz w:val="24"/>
           <w:szCs w:val="24"/>
         </w:rPr>
-        <w:t>Anar</w:t>
-      </w:r>
-      <w:proofErr w:type="spellEnd"/>
-      <w:r>
-        <w:rPr>
-          <w:rFonts w:ascii="Times New Roman" w:hAnsi="Times New Roman" w:cs="Times New Roman"/>
-          <w:b/>
-          <w:sz w:val="24"/>
-          <w:szCs w:val="24"/>
-        </w:rPr>
-        <w:t xml:space="preserve"> </w:t>
-      </w:r>
-      <w:proofErr w:type="spellStart"/>
-      <w:r>
-        <w:rPr>
-          <w:rFonts w:ascii="Times New Roman" w:hAnsi="Times New Roman" w:cs="Times New Roman"/>
-          <w:b/>
-          <w:sz w:val="24"/>
-          <w:szCs w:val="24"/>
-        </w:rPr>
-        <w:t>Abdullayev</w:t>
-      </w:r>
-      <w:proofErr w:type="spellEnd"/>
-      <w:r>
-        <w:rPr>
-          <w:rFonts w:ascii="Times New Roman" w:hAnsi="Times New Roman" w:cs="Times New Roman"/>
-          <w:b/>
-          <w:sz w:val="24"/>
-          <w:szCs w:val="24"/>
-        </w:rPr>
-        <w:t>:</w:t>
+        <w:t>Anar Abdullayev:</w:t>
       </w:r>
     </w:p>
     <w:p>
@@ -6408,25 +6024,7 @@
           <w:sz w:val="24"/>
           <w:szCs w:val="24"/>
         </w:rPr>
-        <w:t xml:space="preserve">Experience with </w:t>
-      </w:r>
-      <w:proofErr w:type="gramStart"/>
-      <w:r>
-        <w:rPr>
-          <w:rFonts w:ascii="Times New Roman" w:hAnsi="Times New Roman" w:cs="Times New Roman"/>
-          <w:sz w:val="24"/>
-          <w:szCs w:val="24"/>
-        </w:rPr>
-        <w:t>microcontrollers(</w:t>
-      </w:r>
-      <w:proofErr w:type="gramEnd"/>
-      <w:r>
-        <w:rPr>
-          <w:rFonts w:ascii="Times New Roman" w:hAnsi="Times New Roman" w:cs="Times New Roman"/>
-          <w:sz w:val="24"/>
-          <w:szCs w:val="24"/>
-        </w:rPr>
-        <w:t>Arduino, PIC and ARM based ones),</w:t>
+        <w:t>Experience with microcontrollers(Arduino, PIC and ARM based ones),</w:t>
       </w:r>
       <w:r>
         <w:rPr>
@@ -6463,7 +6061,6 @@
           <w:szCs w:val="24"/>
         </w:rPr>
       </w:pPr>
-      <w:proofErr w:type="spellStart"/>
       <w:r>
         <w:rPr>
           <w:rFonts w:ascii="Times New Roman" w:hAnsi="Times New Roman" w:cs="Times New Roman"/>
@@ -6471,37 +6068,7 @@
           <w:sz w:val="24"/>
           <w:szCs w:val="24"/>
         </w:rPr>
-        <w:t>Bulut</w:t>
-      </w:r>
-      <w:proofErr w:type="spellEnd"/>
-      <w:r>
-        <w:rPr>
-          <w:rFonts w:ascii="Times New Roman" w:hAnsi="Times New Roman" w:cs="Times New Roman"/>
-          <w:b/>
-          <w:sz w:val="24"/>
-          <w:szCs w:val="24"/>
-        </w:rPr>
-        <w:t xml:space="preserve"> </w:t>
-      </w:r>
-      <w:proofErr w:type="spellStart"/>
-      <w:r>
-        <w:rPr>
-          <w:rFonts w:ascii="Times New Roman" w:hAnsi="Times New Roman" w:cs="Times New Roman"/>
-          <w:b/>
-          <w:sz w:val="24"/>
-          <w:szCs w:val="24"/>
-        </w:rPr>
-        <w:t>Ulukapi</w:t>
-      </w:r>
-      <w:proofErr w:type="spellEnd"/>
-      <w:r>
-        <w:rPr>
-          <w:rFonts w:ascii="Times New Roman" w:hAnsi="Times New Roman" w:cs="Times New Roman"/>
-          <w:b/>
-          <w:sz w:val="24"/>
-          <w:szCs w:val="24"/>
-        </w:rPr>
-        <w:t>:</w:t>
+        <w:t>Bulut Ulukapi:</w:t>
       </w:r>
       <w:r>
         <w:rPr>
@@ -6618,27 +6185,7 @@
           <w:szCs w:val="24"/>
         </w:rPr>
         <w:lastRenderedPageBreak/>
-        <w:t xml:space="preserve">Syed Saad </w:t>
-      </w:r>
-      <w:proofErr w:type="spellStart"/>
-      <w:r>
-        <w:rPr>
-          <w:rFonts w:ascii="Times New Roman" w:hAnsi="Times New Roman" w:cs="Times New Roman"/>
-          <w:b/>
-          <w:sz w:val="24"/>
-          <w:szCs w:val="24"/>
-        </w:rPr>
-        <w:t>Saif</w:t>
-      </w:r>
-      <w:proofErr w:type="spellEnd"/>
-      <w:r>
-        <w:rPr>
-          <w:rFonts w:ascii="Times New Roman" w:hAnsi="Times New Roman" w:cs="Times New Roman"/>
-          <w:b/>
-          <w:sz w:val="24"/>
-          <w:szCs w:val="24"/>
-        </w:rPr>
-        <w:t>:</w:t>
+        <w:t>Syed Saad Saif:</w:t>
       </w:r>
       <w:r>
         <w:rPr>
@@ -6706,7 +6253,6 @@
           <w:szCs w:val="24"/>
         </w:rPr>
       </w:pPr>
-      <w:proofErr w:type="spellStart"/>
       <w:r>
         <w:rPr>
           <w:rFonts w:ascii="Times New Roman" w:hAnsi="Times New Roman" w:cs="Times New Roman"/>
@@ -6714,37 +6260,7 @@
           <w:sz w:val="24"/>
           <w:szCs w:val="24"/>
         </w:rPr>
-        <w:t>Umut</w:t>
-      </w:r>
-      <w:proofErr w:type="spellEnd"/>
-      <w:r>
-        <w:rPr>
-          <w:rFonts w:ascii="Times New Roman" w:hAnsi="Times New Roman" w:cs="Times New Roman"/>
-          <w:b/>
-          <w:sz w:val="24"/>
-          <w:szCs w:val="24"/>
-        </w:rPr>
-        <w:t xml:space="preserve"> Can </w:t>
-      </w:r>
-      <w:proofErr w:type="spellStart"/>
-      <w:r>
-        <w:rPr>
-          <w:rFonts w:ascii="Times New Roman" w:hAnsi="Times New Roman" w:cs="Times New Roman"/>
-          <w:b/>
-          <w:sz w:val="24"/>
-          <w:szCs w:val="24"/>
-        </w:rPr>
-        <w:t>Serçe</w:t>
-      </w:r>
-      <w:proofErr w:type="spellEnd"/>
-      <w:r>
-        <w:rPr>
-          <w:rFonts w:ascii="Times New Roman" w:hAnsi="Times New Roman" w:cs="Times New Roman"/>
-          <w:b/>
-          <w:sz w:val="24"/>
-          <w:szCs w:val="24"/>
-        </w:rPr>
-        <w:t>:</w:t>
+        <w:t>Umut Can Serçe:</w:t>
       </w:r>
       <w:r>
         <w:rPr>
@@ -6819,7 +6335,6 @@
           <w:noProof/>
           <w:sz w:val="24"/>
           <w:szCs w:val="24"/>
-          <w:lang w:val="tr-TR" w:eastAsia="tr-TR"/>
         </w:rPr>
         <mc:AlternateContent>
           <mc:Choice Requires="wps">
@@ -6941,7 +6456,6 @@
           <w:noProof/>
           <w:sz w:val="24"/>
           <w:szCs w:val="24"/>
-          <w:lang w:val="tr-TR" w:eastAsia="tr-TR"/>
         </w:rPr>
         <mc:AlternateContent>
           <mc:Choice Requires="wps">
@@ -6998,7 +6512,7 @@
           </mc:Choice>
           <mc:Fallback>
             <w:pict>
-              <v:shape w14:anchorId="7B221F01" id="Straight Arrow Connector 25" o:spid="_x0000_s1026" type="#_x0000_t32" style="position:absolute;margin-left:306.4pt;margin-top:2.45pt;width:159.75pt;height:33.75pt;z-index:251649024;visibility:visible;mso-wrap-style:square;mso-wrap-distance-left:9pt;mso-wrap-distance-top:0;mso-wrap-distance-right:9pt;mso-wrap-distance-bottom:0;mso-position-horizontal:absolute;mso-position-horizontal-relative:text;mso-position-vertical:absolute;mso-position-vertical-relative:text" o:gfxdata="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" strokecolor="#5b9bd5 [3204]" strokeweight=".5pt">
+              <v:shape w14:anchorId="0288980A" id="Straight Arrow Connector 25" o:spid="_x0000_s1026" type="#_x0000_t32" style="position:absolute;margin-left:306.4pt;margin-top:2.45pt;width:159.75pt;height:33.75pt;z-index:251649024;visibility:visible;mso-wrap-style:square;mso-wrap-distance-left:9pt;mso-wrap-distance-top:0;mso-wrap-distance-right:9pt;mso-wrap-distance-bottom:0;mso-position-horizontal:absolute;mso-position-horizontal-relative:text;mso-position-vertical:absolute;mso-position-vertical-relative:text" o:gfxdata="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" strokecolor="#5b9bd5 [3204]" strokeweight=".5pt">
                 <v:stroke endarrow="open" joinstyle="miter"/>
               </v:shape>
             </w:pict>
@@ -7011,7 +6525,6 @@
           <w:noProof/>
           <w:sz w:val="24"/>
           <w:szCs w:val="24"/>
-          <w:lang w:val="tr-TR" w:eastAsia="tr-TR"/>
         </w:rPr>
         <mc:AlternateContent>
           <mc:Choice Requires="wps">
@@ -7074,7 +6587,7 @@
           </mc:Choice>
           <mc:Fallback>
             <w:pict>
-              <v:shape w14:anchorId="5FBF2865" id="Straight Arrow Connector 26" o:spid="_x0000_s1026" type="#_x0000_t32" style="position:absolute;margin-left:300.4pt;margin-top:3.2pt;width:62.25pt;height:35.25pt;z-index:251634688;visibility:visible;mso-wrap-style:square;mso-width-percent:0;mso-height-percent:0;mso-wrap-distance-left:9pt;mso-wrap-distance-top:0;mso-wrap-distance-right:9pt;mso-wrap-distance-bottom:0;mso-position-horizontal:absolute;mso-position-horizontal-relative:text;mso-position-vertical:absolute;mso-position-vertical-relative:text;mso-width-percent:0;mso-height-percent:0;mso-width-relative:margin;mso-height-relative:margin" o:gfxdata="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" strokecolor="#5b9bd5 [3204]" strokeweight=".5pt">
+              <v:shape w14:anchorId="736F7793" id="Straight Arrow Connector 26" o:spid="_x0000_s1026" type="#_x0000_t32" style="position:absolute;margin-left:300.4pt;margin-top:3.2pt;width:62.25pt;height:35.25pt;z-index:251634688;visibility:visible;mso-wrap-style:square;mso-width-percent:0;mso-height-percent:0;mso-wrap-distance-left:9pt;mso-wrap-distance-top:0;mso-wrap-distance-right:9pt;mso-wrap-distance-bottom:0;mso-position-horizontal:absolute;mso-position-horizontal-relative:text;mso-position-vertical:absolute;mso-position-vertical-relative:text;mso-width-percent:0;mso-height-percent:0;mso-width-relative:margin;mso-height-relative:margin" o:gfxdata="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" strokecolor="#5b9bd5 [3204]" strokeweight=".5pt">
                 <v:stroke endarrow="open" joinstyle="miter"/>
               </v:shape>
             </w:pict>
@@ -7087,7 +6600,6 @@
           <w:noProof/>
           <w:sz w:val="24"/>
           <w:szCs w:val="24"/>
-          <w:lang w:val="tr-TR" w:eastAsia="tr-TR"/>
         </w:rPr>
         <mc:AlternateContent>
           <mc:Choice Requires="wps">
@@ -7147,7 +6659,7 @@
           </mc:Choice>
           <mc:Fallback>
             <w:pict>
-              <v:shape w14:anchorId="303339E4" id="Straight Arrow Connector 27" o:spid="_x0000_s1026" type="#_x0000_t32" style="position:absolute;margin-left:256.9pt;margin-top:3.2pt;width:35.25pt;height:36pt;z-index:251632640;visibility:visible;mso-wrap-style:square;mso-width-percent:0;mso-wrap-distance-left:9pt;mso-wrap-distance-top:0;mso-wrap-distance-right:9pt;mso-wrap-distance-bottom:0;mso-position-horizontal:absolute;mso-position-horizontal-relative:text;mso-position-vertical:absolute;mso-position-vertical-relative:text;mso-width-percent:0;mso-width-relative:margin" o:gfxdata="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" strokecolor="#5b9bd5 [3204]" strokeweight=".5pt">
+              <v:shape w14:anchorId="32FE7F93" id="Straight Arrow Connector 27" o:spid="_x0000_s1026" type="#_x0000_t32" style="position:absolute;margin-left:256.9pt;margin-top:3.2pt;width:35.25pt;height:36pt;z-index:251632640;visibility:visible;mso-wrap-style:square;mso-width-percent:0;mso-wrap-distance-left:9pt;mso-wrap-distance-top:0;mso-wrap-distance-right:9pt;mso-wrap-distance-bottom:0;mso-position-horizontal:absolute;mso-position-horizontal-relative:text;mso-position-vertical:absolute;mso-position-vertical-relative:text;mso-width-percent:0;mso-width-relative:margin" o:gfxdata="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" strokecolor="#5b9bd5 [3204]" strokeweight=".5pt">
                 <v:stroke endarrow="open" joinstyle="miter"/>
               </v:shape>
             </w:pict>
@@ -7160,7 +6672,6 @@
           <w:noProof/>
           <w:sz w:val="24"/>
           <w:szCs w:val="24"/>
-          <w:lang w:val="tr-TR" w:eastAsia="tr-TR"/>
         </w:rPr>
         <mc:AlternateContent>
           <mc:Choice Requires="wps">
@@ -7217,7 +6728,7 @@
           </mc:Choice>
           <mc:Fallback>
             <w:pict>
-              <v:shape w14:anchorId="6B98CEE3" id="Straight Arrow Connector 28" o:spid="_x0000_s1026" type="#_x0000_t32" style="position:absolute;margin-left:179.65pt;margin-top:2.45pt;width:56.25pt;height:35.25pt;flip:x;z-index:251630592;visibility:visible;mso-wrap-style:square;mso-wrap-distance-left:9pt;mso-wrap-distance-top:0;mso-wrap-distance-right:9pt;mso-wrap-distance-bottom:0;mso-position-horizontal:absolute;mso-position-horizontal-relative:text;mso-position-vertical:absolute;mso-position-vertical-relative:text" o:gfxdata="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" strokecolor="#5b9bd5 [3204]" strokeweight=".5pt">
+              <v:shape w14:anchorId="2FB0C21D" id="Straight Arrow Connector 28" o:spid="_x0000_s1026" type="#_x0000_t32" style="position:absolute;margin-left:179.65pt;margin-top:2.45pt;width:56.25pt;height:35.25pt;flip:x;z-index:251630592;visibility:visible;mso-wrap-style:square;mso-wrap-distance-left:9pt;mso-wrap-distance-top:0;mso-wrap-distance-right:9pt;mso-wrap-distance-bottom:0;mso-position-horizontal:absolute;mso-position-horizontal-relative:text;mso-position-vertical:absolute;mso-position-vertical-relative:text" o:gfxdata="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" strokecolor="#5b9bd5 [3204]" strokeweight=".5pt">
                 <v:stroke endarrow="open" joinstyle="miter"/>
               </v:shape>
             </w:pict>
@@ -7230,7 +6741,6 @@
           <w:noProof/>
           <w:sz w:val="24"/>
           <w:szCs w:val="24"/>
-          <w:lang w:val="tr-TR" w:eastAsia="tr-TR"/>
         </w:rPr>
         <mc:AlternateContent>
           <mc:Choice Requires="wps">
@@ -7287,7 +6797,7 @@
           </mc:Choice>
           <mc:Fallback>
             <w:pict>
-              <v:shape w14:anchorId="60715B62" id="Straight Arrow Connector 29" o:spid="_x0000_s1026" type="#_x0000_t32" style="position:absolute;margin-left:70.9pt;margin-top:3.2pt;width:123.75pt;height:35.25pt;flip:x;z-index:251628544;visibility:visible;mso-wrap-style:square;mso-wrap-distance-left:9pt;mso-wrap-distance-top:0;mso-wrap-distance-right:9pt;mso-wrap-distance-bottom:0;mso-position-horizontal:absolute;mso-position-horizontal-relative:text;mso-position-vertical:absolute;mso-position-vertical-relative:text" o:gfxdata="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" strokecolor="#5b9bd5 [3204]" strokeweight=".5pt">
+              <v:shape w14:anchorId="2978489B" id="Straight Arrow Connector 29" o:spid="_x0000_s1026" type="#_x0000_t32" style="position:absolute;margin-left:70.9pt;margin-top:3.2pt;width:123.75pt;height:35.25pt;flip:x;z-index:251628544;visibility:visible;mso-wrap-style:square;mso-wrap-distance-left:9pt;mso-wrap-distance-top:0;mso-wrap-distance-right:9pt;mso-wrap-distance-bottom:0;mso-position-horizontal:absolute;mso-position-horizontal-relative:text;mso-position-vertical:absolute;mso-position-vertical-relative:text" o:gfxdata="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" strokecolor="#5b9bd5 [3204]" strokeweight=".5pt">
                 <v:stroke endarrow="open" joinstyle="miter"/>
               </v:shape>
             </w:pict>
@@ -7310,7 +6820,6 @@
           <w:noProof/>
           <w:sz w:val="24"/>
           <w:szCs w:val="24"/>
-          <w:lang w:val="tr-TR" w:eastAsia="tr-TR"/>
         </w:rPr>
         <mc:AlternateContent>
           <mc:Choice Requires="wps">
@@ -7361,13 +6870,9 @@
                             <w:pPr>
                               <w:jc w:val="center"/>
                             </w:pPr>
-                            <w:proofErr w:type="spellStart"/>
-                            <w:proofErr w:type="gramStart"/>
                             <w:r>
                               <w:t>B.Microcontroller</w:t>
                             </w:r>
-                            <w:proofErr w:type="spellEnd"/>
-                            <w:proofErr w:type="gramEnd"/>
                           </w:p>
                         </w:txbxContent>
                       </wps:txbx>
@@ -7399,13 +6904,9 @@
                       <w:pPr>
                         <w:jc w:val="center"/>
                       </w:pPr>
-                      <w:proofErr w:type="spellStart"/>
-                      <w:proofErr w:type="gramStart"/>
                       <w:r>
                         <w:t>B.Microcontroller</w:t>
                       </w:r>
-                      <w:proofErr w:type="spellEnd"/>
-                      <w:proofErr w:type="gramEnd"/>
                     </w:p>
                   </w:txbxContent>
                 </v:textbox>
@@ -7420,7 +6921,6 @@
           <w:noProof/>
           <w:sz w:val="24"/>
           <w:szCs w:val="24"/>
-          <w:lang w:val="tr-TR" w:eastAsia="tr-TR"/>
         </w:rPr>
         <mc:AlternateContent>
           <mc:Choice Requires="wps">
@@ -7471,13 +6971,9 @@
                             <w:pPr>
                               <w:jc w:val="center"/>
                             </w:pPr>
-                            <w:proofErr w:type="spellStart"/>
-                            <w:proofErr w:type="gramStart"/>
                             <w:r>
                               <w:t>A.Microprocessor</w:t>
                             </w:r>
-                            <w:proofErr w:type="spellEnd"/>
-                            <w:proofErr w:type="gramEnd"/>
                           </w:p>
                         </w:txbxContent>
                       </wps:txbx>
@@ -7509,13 +7005,9 @@
                       <w:pPr>
                         <w:jc w:val="center"/>
                       </w:pPr>
-                      <w:proofErr w:type="spellStart"/>
-                      <w:proofErr w:type="gramStart"/>
                       <w:r>
                         <w:t>A.Microprocessor</w:t>
                       </w:r>
-                      <w:proofErr w:type="spellEnd"/>
-                      <w:proofErr w:type="gramEnd"/>
                     </w:p>
                   </w:txbxContent>
                 </v:textbox>
@@ -7530,7 +7022,6 @@
           <w:noProof/>
           <w:sz w:val="24"/>
           <w:szCs w:val="24"/>
-          <w:lang w:val="tr-TR" w:eastAsia="tr-TR"/>
         </w:rPr>
         <mc:AlternateContent>
           <mc:Choice Requires="wps">
@@ -7581,15 +7072,8 @@
                             <w:pPr>
                               <w:jc w:val="center"/>
                             </w:pPr>
-                            <w:proofErr w:type="spellStart"/>
-                            <w:proofErr w:type="gramStart"/>
                             <w:r>
-                              <w:t>E.Visibility</w:t>
-                            </w:r>
-                            <w:proofErr w:type="spellEnd"/>
-                            <w:proofErr w:type="gramEnd"/>
-                            <w:r>
-                              <w:t xml:space="preserve"> Markers and Flags</w:t>
+                              <w:t>E.Visibility Markers and Flags</w:t>
                             </w:r>
                           </w:p>
                         </w:txbxContent>
@@ -7622,15 +7106,8 @@
                       <w:pPr>
                         <w:jc w:val="center"/>
                       </w:pPr>
-                      <w:proofErr w:type="spellStart"/>
-                      <w:proofErr w:type="gramStart"/>
                       <w:r>
-                        <w:t>E.Visibility</w:t>
-                      </w:r>
-                      <w:proofErr w:type="spellEnd"/>
-                      <w:proofErr w:type="gramEnd"/>
-                      <w:r>
-                        <w:t xml:space="preserve"> Markers and Flags</w:t>
+                        <w:t>E.Visibility Markers and Flags</w:t>
                       </w:r>
                     </w:p>
                   </w:txbxContent>
@@ -7646,7 +7123,6 @@
           <w:noProof/>
           <w:sz w:val="24"/>
           <w:szCs w:val="24"/>
-          <w:lang w:val="tr-TR" w:eastAsia="tr-TR"/>
         </w:rPr>
         <mc:AlternateContent>
           <mc:Choice Requires="wps">
@@ -7697,11 +7173,9 @@
                             <w:pPr>
                               <w:jc w:val="center"/>
                             </w:pPr>
-                            <w:proofErr w:type="spellStart"/>
                             <w:r>
                               <w:t>D.Chassis</w:t>
                             </w:r>
-                            <w:proofErr w:type="spellEnd"/>
                           </w:p>
                         </w:txbxContent>
                       </wps:txbx>
@@ -7733,11 +7207,9 @@
                       <w:pPr>
                         <w:jc w:val="center"/>
                       </w:pPr>
-                      <w:proofErr w:type="spellStart"/>
                       <w:r>
                         <w:t>D.Chassis</w:t>
                       </w:r>
-                      <w:proofErr w:type="spellEnd"/>
                     </w:p>
                   </w:txbxContent>
                 </v:textbox>
@@ -7752,7 +7224,6 @@
           <w:noProof/>
           <w:sz w:val="24"/>
           <w:szCs w:val="24"/>
-          <w:lang w:val="tr-TR" w:eastAsia="tr-TR"/>
         </w:rPr>
         <mc:AlternateContent>
           <mc:Choice Requires="wps">
@@ -7803,13 +7274,8 @@
                             <w:pPr>
                               <w:jc w:val="center"/>
                             </w:pPr>
-                            <w:proofErr w:type="spellStart"/>
                             <w:r>
-                              <w:t>C.Power</w:t>
-                            </w:r>
-                            <w:proofErr w:type="spellEnd"/>
-                            <w:r>
-                              <w:t xml:space="preserve"> Systems</w:t>
+                              <w:t>C.Power Systems</w:t>
                             </w:r>
                           </w:p>
                         </w:txbxContent>
@@ -7842,13 +7308,8 @@
                       <w:pPr>
                         <w:jc w:val="center"/>
                       </w:pPr>
-                      <w:proofErr w:type="spellStart"/>
                       <w:r>
-                        <w:t>C.Power</w:t>
-                      </w:r>
-                      <w:proofErr w:type="spellEnd"/>
-                      <w:r>
-                        <w:t xml:space="preserve"> Systems</w:t>
+                        <w:t>C.Power Systems</w:t>
                       </w:r>
                     </w:p>
                   </w:txbxContent>
@@ -7874,7 +7335,6 @@
           <w:noProof/>
           <w:sz w:val="24"/>
           <w:szCs w:val="24"/>
-          <w:lang w:val="tr-TR" w:eastAsia="tr-TR"/>
         </w:rPr>
         <mc:AlternateContent>
           <mc:Choice Requires="wps">
@@ -7928,7 +7388,7 @@
           </mc:Choice>
           <mc:Fallback>
             <w:pict>
-              <v:line w14:anchorId="20EF7D0A" id="Straight Connector 35" o:spid="_x0000_s1026" style="position:absolute;flip:y;z-index:251653120;visibility:visible;mso-wrap-style:square;mso-wrap-distance-left:9pt;mso-wrap-distance-top:0;mso-wrap-distance-right:9pt;mso-wrap-distance-bottom:0;mso-position-horizontal:absolute;mso-position-horizontal-relative:text;mso-position-vertical:absolute;mso-position-vertical-relative:text" from="11.65pt,30.3pt" to="13.9pt,184.05pt" o:gfxdata="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" strokecolor="#5b9bd5 [3204]" strokeweight=".5pt">
+              <v:line w14:anchorId="6B6625D2" id="Straight Connector 35" o:spid="_x0000_s1026" style="position:absolute;flip:y;z-index:251653120;visibility:visible;mso-wrap-style:square;mso-wrap-distance-left:9pt;mso-wrap-distance-top:0;mso-wrap-distance-right:9pt;mso-wrap-distance-bottom:0;mso-position-horizontal:absolute;mso-position-horizontal-relative:text;mso-position-vertical:absolute;mso-position-vertical-relative:text" from="11.65pt,30.3pt" to="13.9pt,184.05pt" o:gfxdata="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" strokecolor="#5b9bd5 [3204]" strokeweight=".5pt">
                 <v:stroke joinstyle="miter"/>
               </v:line>
             </w:pict>
@@ -7941,7 +7401,6 @@
           <w:noProof/>
           <w:sz w:val="24"/>
           <w:szCs w:val="24"/>
-          <w:lang w:val="tr-TR" w:eastAsia="tr-TR"/>
         </w:rPr>
         <mc:AlternateContent>
           <mc:Choice Requires="wps">
@@ -7995,7 +7454,7 @@
           </mc:Choice>
           <mc:Fallback>
             <w:pict>
-              <v:line w14:anchorId="6E0C1522" id="Straight Connector 36" o:spid="_x0000_s1026" style="position:absolute;flip:y;z-index:251651072;visibility:visible;mso-wrap-style:square;mso-wrap-distance-left:9pt;mso-wrap-distance-top:0;mso-wrap-distance-right:9pt;mso-wrap-distance-bottom:0;mso-position-horizontal:absolute;mso-position-horizontal-relative:text;mso-position-vertical:absolute;mso-position-vertical-relative:text" from="145.15pt,29.55pt" to="145.15pt,150.3pt" o:gfxdata="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" strokecolor="#5b9bd5 [3204]" strokeweight=".5pt">
+              <v:line w14:anchorId="14D6D317" id="Straight Connector 36" o:spid="_x0000_s1026" style="position:absolute;flip:y;z-index:251651072;visibility:visible;mso-wrap-style:square;mso-wrap-distance-left:9pt;mso-wrap-distance-top:0;mso-wrap-distance-right:9pt;mso-wrap-distance-bottom:0;mso-position-horizontal:absolute;mso-position-horizontal-relative:text;mso-position-vertical:absolute;mso-position-vertical-relative:text" from="145.15pt,29.55pt" to="145.15pt,150.3pt" o:gfxdata="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" strokecolor="#5b9bd5 [3204]" strokeweight=".5pt">
                 <v:stroke joinstyle="miter"/>
               </v:line>
             </w:pict>
@@ -8018,7 +7477,6 @@
           <w:noProof/>
           <w:sz w:val="24"/>
           <w:szCs w:val="24"/>
-          <w:lang w:val="tr-TR" w:eastAsia="tr-TR"/>
         </w:rPr>
         <mc:AlternateContent>
           <mc:Choice Requires="wps">
@@ -8117,7 +7575,6 @@
           <w:noProof/>
           <w:sz w:val="24"/>
           <w:szCs w:val="24"/>
-          <w:lang w:val="tr-TR" w:eastAsia="tr-TR"/>
         </w:rPr>
         <mc:AlternateContent>
           <mc:Choice Requires="wps">
@@ -8229,7 +7686,6 @@
           <w:noProof/>
           <w:sz w:val="24"/>
           <w:szCs w:val="24"/>
-          <w:lang w:val="tr-TR" w:eastAsia="tr-TR"/>
         </w:rPr>
         <mc:AlternateContent>
           <mc:Choice Requires="wps">
@@ -8286,7 +7742,7 @@
           </mc:Choice>
           <mc:Fallback>
             <w:pict>
-              <v:shape w14:anchorId="53F506DD" id="Straight Arrow Connector 39" o:spid="_x0000_s1026" type="#_x0000_t32" style="position:absolute;margin-left:145.15pt;margin-top:18.4pt;width:34.5pt;height:.75pt;z-index:251644928;visibility:visible;mso-wrap-style:square;mso-wrap-distance-left:9pt;mso-wrap-distance-top:0;mso-wrap-distance-right:9pt;mso-wrap-distance-bottom:0;mso-position-horizontal:absolute;mso-position-horizontal-relative:text;mso-position-vertical:absolute;mso-position-vertical-relative:text" o:gfxdata="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" strokecolor="#5b9bd5 [3204]" strokeweight=".5pt">
+              <v:shape w14:anchorId="1A45D120" id="Straight Arrow Connector 39" o:spid="_x0000_s1026" type="#_x0000_t32" style="position:absolute;margin-left:145.15pt;margin-top:18.4pt;width:34.5pt;height:.75pt;z-index:251644928;visibility:visible;mso-wrap-style:square;mso-wrap-distance-left:9pt;mso-wrap-distance-top:0;mso-wrap-distance-right:9pt;mso-wrap-distance-bottom:0;mso-position-horizontal:absolute;mso-position-horizontal-relative:text;mso-position-vertical:absolute;mso-position-vertical-relative:text" o:gfxdata="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" strokecolor="#5b9bd5 [3204]" strokeweight=".5pt">
                 <v:stroke endarrow="open" joinstyle="miter"/>
               </v:shape>
             </w:pict>
@@ -8309,7 +7765,6 @@
           <w:noProof/>
           <w:sz w:val="24"/>
           <w:szCs w:val="24"/>
-          <w:lang w:val="tr-TR" w:eastAsia="tr-TR"/>
         </w:rPr>
         <mc:AlternateContent>
           <mc:Choice Requires="wps">
@@ -8366,7 +7821,7 @@
           </mc:Choice>
           <mc:Fallback>
             <w:pict>
-              <v:shape w14:anchorId="78F223D6" id="Straight Arrow Connector 40" o:spid="_x0000_s1026" type="#_x0000_t32" style="position:absolute;margin-left:13.9pt;margin-top:4.2pt;width:21.75pt;height:0;z-index:251655168;visibility:visible;mso-wrap-style:square;mso-wrap-distance-left:9pt;mso-wrap-distance-top:0;mso-wrap-distance-right:9pt;mso-wrap-distance-bottom:0;mso-position-horizontal:absolute;mso-position-horizontal-relative:text;mso-position-vertical:absolute;mso-position-vertical-relative:text" o:gfxdata="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" strokecolor="#5b9bd5 [3204]" strokeweight=".5pt">
+              <v:shape w14:anchorId="60D0842D" id="Straight Arrow Connector 40" o:spid="_x0000_s1026" type="#_x0000_t32" style="position:absolute;margin-left:13.9pt;margin-top:4.2pt;width:21.75pt;height:0;z-index:251655168;visibility:visible;mso-wrap-style:square;mso-wrap-distance-left:9pt;mso-wrap-distance-top:0;mso-wrap-distance-right:9pt;mso-wrap-distance-bottom:0;mso-position-horizontal:absolute;mso-position-horizontal-relative:text;mso-position-vertical:absolute;mso-position-vertical-relative:text" o:gfxdata="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" strokecolor="#5b9bd5 [3204]" strokeweight=".5pt">
                 <v:stroke endarrow="open" joinstyle="miter"/>
               </v:shape>
             </w:pict>
@@ -8379,7 +7834,6 @@
           <w:noProof/>
           <w:sz w:val="24"/>
           <w:szCs w:val="24"/>
-          <w:lang w:val="tr-TR" w:eastAsia="tr-TR"/>
         </w:rPr>
         <mc:AlternateContent>
           <mc:Choice Requires="wps">
@@ -8491,7 +7945,6 @@
           <w:noProof/>
           <w:sz w:val="24"/>
           <w:szCs w:val="24"/>
-          <w:lang w:val="tr-TR" w:eastAsia="tr-TR"/>
         </w:rPr>
         <mc:AlternateContent>
           <mc:Choice Requires="wps">
@@ -8548,7 +8001,7 @@
           </mc:Choice>
           <mc:Fallback>
             <w:pict>
-              <v:shape w14:anchorId="3E30024E" id="Straight Arrow Connector 42" o:spid="_x0000_s1026" type="#_x0000_t32" style="position:absolute;margin-left:145.15pt;margin-top:27.5pt;width:34.5pt;height:0;z-index:251646976;visibility:visible;mso-wrap-style:square;mso-wrap-distance-left:9pt;mso-wrap-distance-top:0;mso-wrap-distance-right:9pt;mso-wrap-distance-bottom:0;mso-position-horizontal:absolute;mso-position-horizontal-relative:text;mso-position-vertical:absolute;mso-position-vertical-relative:text" o:gfxdata="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" strokecolor="#5b9bd5 [3204]" strokeweight=".5pt">
+              <v:shape w14:anchorId="1AD6C994" id="Straight Arrow Connector 42" o:spid="_x0000_s1026" type="#_x0000_t32" style="position:absolute;margin-left:145.15pt;margin-top:27.5pt;width:34.5pt;height:0;z-index:251646976;visibility:visible;mso-wrap-style:square;mso-wrap-distance-left:9pt;mso-wrap-distance-top:0;mso-wrap-distance-right:9pt;mso-wrap-distance-bottom:0;mso-position-horizontal:absolute;mso-position-horizontal-relative:text;mso-position-vertical:absolute;mso-position-vertical-relative:text" o:gfxdata="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" strokecolor="#5b9bd5 [3204]" strokeweight=".5pt">
                 <v:stroke endarrow="open" joinstyle="miter"/>
               </v:shape>
             </w:pict>
@@ -8571,7 +8024,6 @@
           <w:noProof/>
           <w:sz w:val="24"/>
           <w:szCs w:val="24"/>
-          <w:lang w:val="tr-TR" w:eastAsia="tr-TR"/>
         </w:rPr>
         <mc:AlternateContent>
           <mc:Choice Requires="wps">
@@ -8623,13 +8075,8 @@
                               <w:jc w:val="center"/>
                             </w:pPr>
                             <w:r>
-                              <w:t xml:space="preserve">2.Feedback </w:t>
+                              <w:t>2.Feedback Control  Algorithm</w:t>
                             </w:r>
-                            <w:proofErr w:type="gramStart"/>
-                            <w:r>
-                              <w:t>Control  Algorithm</w:t>
-                            </w:r>
-                            <w:proofErr w:type="gramEnd"/>
                           </w:p>
                         </w:txbxContent>
                       </wps:txbx>
@@ -8659,13 +8106,8 @@
                         <w:jc w:val="center"/>
                       </w:pPr>
                       <w:r>
-                        <w:t xml:space="preserve">2.Feedback </w:t>
+                        <w:t>2.Feedback Control  Algorithm</w:t>
                       </w:r>
-                      <w:proofErr w:type="gramStart"/>
-                      <w:r>
-                        <w:t>Control  Algorithm</w:t>
-                      </w:r>
-                      <w:proofErr w:type="gramEnd"/>
                     </w:p>
                   </w:txbxContent>
                 </v:textbox>
@@ -8690,7 +8132,6 @@
           <w:noProof/>
           <w:sz w:val="24"/>
           <w:szCs w:val="24"/>
-          <w:lang w:val="tr-TR" w:eastAsia="tr-TR"/>
         </w:rPr>
         <mc:AlternateContent>
           <mc:Choice Requires="wps">
@@ -8747,7 +8188,7 @@
           </mc:Choice>
           <mc:Fallback>
             <w:pict>
-              <v:shape w14:anchorId="276EE3C9" id="Straight Arrow Connector 44" o:spid="_x0000_s1026" type="#_x0000_t32" style="position:absolute;margin-left:11.65pt;margin-top:-.15pt;width:20.25pt;height:0;z-index:251657216;visibility:visible;mso-wrap-style:square;mso-wrap-distance-left:9pt;mso-wrap-distance-top:0;mso-wrap-distance-right:9pt;mso-wrap-distance-bottom:0;mso-position-horizontal:absolute;mso-position-horizontal-relative:text;mso-position-vertical:absolute;mso-position-vertical-relative:text" o:gfxdata="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" strokecolor="#5b9bd5 [3204]" strokeweight=".5pt">
+              <v:shape w14:anchorId="08B9B761" id="Straight Arrow Connector 44" o:spid="_x0000_s1026" type="#_x0000_t32" style="position:absolute;margin-left:11.65pt;margin-top:-.15pt;width:20.25pt;height:0;z-index:251657216;visibility:visible;mso-wrap-style:square;mso-wrap-distance-left:9pt;mso-wrap-distance-top:0;mso-wrap-distance-right:9pt;mso-wrap-distance-bottom:0;mso-position-horizontal:absolute;mso-position-horizontal-relative:text;mso-position-vertical:absolute;mso-position-vertical-relative:text" o:gfxdata="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" strokecolor="#5b9bd5 [3204]" strokeweight=".5pt">
                 <v:stroke endarrow="open" joinstyle="miter"/>
               </v:shape>
             </w:pict>
@@ -8860,169 +8301,67 @@
           <w:szCs w:val="24"/>
         </w:rPr>
       </w:pPr>
-      <w:proofErr w:type="spellStart"/>
-      <w:r>
-        <w:rPr>
-          <w:rFonts w:ascii="Times New Roman" w:hAnsi="Times New Roman" w:cs="Times New Roman"/>
-          <w:sz w:val="24"/>
-          <w:szCs w:val="24"/>
-        </w:rPr>
-        <w:t>Anar</w:t>
-      </w:r>
-      <w:proofErr w:type="spellEnd"/>
-      <w:r>
-        <w:rPr>
-          <w:rFonts w:ascii="Times New Roman" w:hAnsi="Times New Roman" w:cs="Times New Roman"/>
-          <w:sz w:val="24"/>
-          <w:szCs w:val="24"/>
-        </w:rPr>
-        <w:t xml:space="preserve"> </w:t>
-      </w:r>
-      <w:proofErr w:type="spellStart"/>
-      <w:r>
-        <w:rPr>
-          <w:rFonts w:ascii="Times New Roman" w:hAnsi="Times New Roman" w:cs="Times New Roman"/>
-          <w:sz w:val="24"/>
-          <w:szCs w:val="24"/>
-        </w:rPr>
-        <w:t>Abdullayev</w:t>
-      </w:r>
-      <w:proofErr w:type="spellEnd"/>
-      <w:r>
-        <w:rPr>
-          <w:rFonts w:ascii="Times New Roman" w:hAnsi="Times New Roman" w:cs="Times New Roman"/>
-          <w:sz w:val="24"/>
-          <w:szCs w:val="24"/>
-        </w:rPr>
-        <w:t>: Subsystems B1 and B2</w:t>
-      </w:r>
-    </w:p>
-    <w:p>
-      <w:pPr>
-        <w:spacing w:line="360" w:lineRule="auto"/>
-        <w:rPr>
-          <w:rFonts w:ascii="Times New Roman" w:hAnsi="Times New Roman" w:cs="Times New Roman"/>
-          <w:sz w:val="24"/>
-          <w:szCs w:val="24"/>
-        </w:rPr>
-      </w:pPr>
-      <w:proofErr w:type="spellStart"/>
-      <w:r>
-        <w:rPr>
-          <w:rFonts w:ascii="Times New Roman" w:hAnsi="Times New Roman" w:cs="Times New Roman"/>
-          <w:sz w:val="24"/>
-          <w:szCs w:val="24"/>
-        </w:rPr>
-        <w:t>Bulut</w:t>
-      </w:r>
-      <w:proofErr w:type="spellEnd"/>
-      <w:r>
-        <w:rPr>
-          <w:rFonts w:ascii="Times New Roman" w:hAnsi="Times New Roman" w:cs="Times New Roman"/>
-          <w:sz w:val="24"/>
-          <w:szCs w:val="24"/>
-        </w:rPr>
-        <w:t xml:space="preserve"> </w:t>
-      </w:r>
-      <w:proofErr w:type="spellStart"/>
-      <w:r>
-        <w:rPr>
-          <w:rFonts w:ascii="Times New Roman" w:hAnsi="Times New Roman" w:cs="Times New Roman"/>
-          <w:sz w:val="24"/>
-          <w:szCs w:val="24"/>
-        </w:rPr>
-        <w:t>Ulukapi</w:t>
-      </w:r>
-      <w:proofErr w:type="spellEnd"/>
-      <w:r>
-        <w:rPr>
-          <w:rFonts w:ascii="Times New Roman" w:hAnsi="Times New Roman" w:cs="Times New Roman"/>
-          <w:sz w:val="24"/>
-          <w:szCs w:val="24"/>
-        </w:rPr>
-        <w:t>: Subsystems A1 and B1</w:t>
-      </w:r>
-    </w:p>
-    <w:p>
-      <w:pPr>
-        <w:spacing w:line="360" w:lineRule="auto"/>
-        <w:rPr>
-          <w:rFonts w:ascii="Times New Roman" w:hAnsi="Times New Roman" w:cs="Times New Roman"/>
-          <w:sz w:val="24"/>
-          <w:szCs w:val="24"/>
-        </w:rPr>
-      </w:pPr>
-      <w:r>
-        <w:rPr>
-          <w:rFonts w:ascii="Times New Roman" w:hAnsi="Times New Roman" w:cs="Times New Roman"/>
-          <w:sz w:val="24"/>
-          <w:szCs w:val="24"/>
-        </w:rPr>
-        <w:t xml:space="preserve">Syed Saad </w:t>
-      </w:r>
-      <w:proofErr w:type="spellStart"/>
-      <w:r>
-        <w:rPr>
-          <w:rFonts w:ascii="Times New Roman" w:hAnsi="Times New Roman" w:cs="Times New Roman"/>
-          <w:sz w:val="24"/>
-          <w:szCs w:val="24"/>
-        </w:rPr>
-        <w:t>Saif</w:t>
-      </w:r>
-      <w:proofErr w:type="spellEnd"/>
-      <w:r>
-        <w:rPr>
-          <w:rFonts w:ascii="Times New Roman" w:hAnsi="Times New Roman" w:cs="Times New Roman"/>
-          <w:sz w:val="24"/>
-          <w:szCs w:val="24"/>
-        </w:rPr>
-        <w:t>: Subsystems A2 and B2</w:t>
-      </w:r>
-    </w:p>
-    <w:p>
-      <w:pPr>
-        <w:spacing w:line="360" w:lineRule="auto"/>
-        <w:rPr>
-          <w:rFonts w:ascii="Times New Roman" w:hAnsi="Times New Roman" w:cs="Times New Roman"/>
-          <w:sz w:val="24"/>
-          <w:szCs w:val="24"/>
-        </w:rPr>
-      </w:pPr>
-      <w:proofErr w:type="spellStart"/>
-      <w:r>
-        <w:rPr>
-          <w:rFonts w:ascii="Times New Roman" w:hAnsi="Times New Roman" w:cs="Times New Roman"/>
-          <w:sz w:val="24"/>
-          <w:szCs w:val="24"/>
-        </w:rPr>
-        <w:t>Umut</w:t>
-      </w:r>
-      <w:proofErr w:type="spellEnd"/>
-      <w:r>
-        <w:rPr>
-          <w:rFonts w:ascii="Times New Roman" w:hAnsi="Times New Roman" w:cs="Times New Roman"/>
-          <w:sz w:val="24"/>
-          <w:szCs w:val="24"/>
-        </w:rPr>
-        <w:t xml:space="preserve"> Can </w:t>
-      </w:r>
-      <w:proofErr w:type="spellStart"/>
-      <w:r>
-        <w:rPr>
-          <w:rFonts w:ascii="Times New Roman" w:hAnsi="Times New Roman" w:cs="Times New Roman"/>
-          <w:sz w:val="24"/>
-          <w:szCs w:val="24"/>
-        </w:rPr>
-        <w:t>Serçe</w:t>
-      </w:r>
-      <w:proofErr w:type="spellEnd"/>
-      <w:r>
-        <w:rPr>
-          <w:rFonts w:ascii="Times New Roman" w:hAnsi="Times New Roman" w:cs="Times New Roman"/>
-          <w:sz w:val="24"/>
-          <w:szCs w:val="24"/>
-        </w:rPr>
-        <w:t>: Subsystems A1 and E</w:t>
+      <w:r>
+        <w:rPr>
+          <w:rFonts w:ascii="Times New Roman" w:hAnsi="Times New Roman" w:cs="Times New Roman"/>
+          <w:sz w:val="24"/>
+          <w:szCs w:val="24"/>
+        </w:rPr>
+        <w:t>Anar Abdullayev: Subsystems B1 and B2</w:t>
+      </w:r>
+    </w:p>
+    <w:p>
+      <w:pPr>
+        <w:spacing w:line="360" w:lineRule="auto"/>
+        <w:rPr>
+          <w:rFonts w:ascii="Times New Roman" w:hAnsi="Times New Roman" w:cs="Times New Roman"/>
+          <w:sz w:val="24"/>
+          <w:szCs w:val="24"/>
+        </w:rPr>
+      </w:pPr>
+      <w:r>
+        <w:rPr>
+          <w:rFonts w:ascii="Times New Roman" w:hAnsi="Times New Roman" w:cs="Times New Roman"/>
+          <w:sz w:val="24"/>
+          <w:szCs w:val="24"/>
+        </w:rPr>
+        <w:t>Bulut Ulukapi: Subsystems A1 and B1</w:t>
+      </w:r>
+    </w:p>
+    <w:p>
+      <w:pPr>
+        <w:spacing w:line="360" w:lineRule="auto"/>
+        <w:rPr>
+          <w:rFonts w:ascii="Times New Roman" w:hAnsi="Times New Roman" w:cs="Times New Roman"/>
+          <w:sz w:val="24"/>
+          <w:szCs w:val="24"/>
+        </w:rPr>
+      </w:pPr>
+      <w:r>
+        <w:rPr>
+          <w:rFonts w:ascii="Times New Roman" w:hAnsi="Times New Roman" w:cs="Times New Roman"/>
+          <w:sz w:val="24"/>
+          <w:szCs w:val="24"/>
+        </w:rPr>
+        <w:t>Syed Saad Saif: Subsystems A2 and B2</w:t>
+      </w:r>
+    </w:p>
+    <w:p>
+      <w:pPr>
+        <w:spacing w:line="360" w:lineRule="auto"/>
+        <w:rPr>
+          <w:rFonts w:ascii="Times New Roman" w:hAnsi="Times New Roman" w:cs="Times New Roman"/>
+          <w:sz w:val="24"/>
+          <w:szCs w:val="24"/>
+        </w:rPr>
+      </w:pPr>
+      <w:r>
+        <w:rPr>
+          <w:rFonts w:ascii="Times New Roman" w:hAnsi="Times New Roman" w:cs="Times New Roman"/>
+          <w:sz w:val="24"/>
+          <w:szCs w:val="24"/>
+        </w:rPr>
+        <w:t>Umut Can Serçe: Subsystems A1 and E</w:t>
       </w:r>
     </w:p>
     <w:p>
@@ -9051,25 +8390,7 @@
           <w:sz w:val="24"/>
           <w:szCs w:val="24"/>
         </w:rPr>
-        <w:t xml:space="preserve">Besides from the standards are given in the description of the project, there are also other requirement to be met because this project requires collaboration with other groups. </w:t>
-      </w:r>
-      <w:proofErr w:type="gramStart"/>
-      <w:r>
-        <w:rPr>
-          <w:rFonts w:ascii="Times New Roman" w:hAnsi="Times New Roman" w:cs="Times New Roman"/>
-          <w:sz w:val="24"/>
-          <w:szCs w:val="24"/>
-        </w:rPr>
-        <w:t>In order to</w:t>
-      </w:r>
-      <w:proofErr w:type="gramEnd"/>
-      <w:r>
-        <w:rPr>
-          <w:rFonts w:ascii="Times New Roman" w:hAnsi="Times New Roman" w:cs="Times New Roman"/>
-          <w:sz w:val="24"/>
-          <w:szCs w:val="24"/>
-        </w:rPr>
-        <w:t xml:space="preserve"> prevent some problems such as blocking other robots or colliding with each other, setting the standards is highly important and directly affects the solution.</w:t>
+        <w:t>Besides from the standards are given in the description of the project, there are also other requirement to be met because this project requires collaboration with other groups. In order to prevent some problems such as blocking other robots or colliding with each other, setting the standards is highly important and directly affects the solution.</w:t>
       </w:r>
     </w:p>
     <w:p>
@@ -9118,25 +8439,7 @@
           <w:sz w:val="24"/>
           <w:szCs w:val="24"/>
         </w:rPr>
-        <w:t xml:space="preserve">There will be certain standards about the markers and the signals that are going to be used in the projects </w:t>
-      </w:r>
-      <w:proofErr w:type="gramStart"/>
-      <w:r>
-        <w:rPr>
-          <w:rFonts w:ascii="Times New Roman" w:hAnsi="Times New Roman" w:cs="Times New Roman"/>
-          <w:sz w:val="24"/>
-          <w:szCs w:val="24"/>
-        </w:rPr>
-        <w:t>in order to</w:t>
-      </w:r>
-      <w:proofErr w:type="gramEnd"/>
-      <w:r>
-        <w:rPr>
-          <w:rFonts w:ascii="Times New Roman" w:hAnsi="Times New Roman" w:cs="Times New Roman"/>
-          <w:sz w:val="24"/>
-          <w:szCs w:val="24"/>
-        </w:rPr>
-        <w:t xml:space="preserve"> be in collaboration with other groups. For this reason, sensors should be arranged in a way that they should detect the predefined flags.</w:t>
+        <w:t>There will be certain standards about the markers and the signals that are going to be used in the projects in order to be in collaboration with other groups. For this reason, sensors should be arranged in a way that they should detect the predefined flags.</w:t>
       </w:r>
     </w:p>
     <w:p>
@@ -9185,25 +8488,7 @@
           <w:sz w:val="24"/>
           <w:szCs w:val="24"/>
         </w:rPr>
-        <w:t xml:space="preserve">There should also be certain standards about the path that the robots are going to follow. As indicated in the description, the path might be non-linear. Therefore, a minimum radius for the curvature, which is going to be followed by the robots, needs to be set </w:t>
-      </w:r>
-      <w:proofErr w:type="gramStart"/>
-      <w:r>
-        <w:rPr>
-          <w:rFonts w:ascii="Times New Roman" w:hAnsi="Times New Roman" w:cs="Times New Roman"/>
-          <w:sz w:val="24"/>
-          <w:szCs w:val="24"/>
-        </w:rPr>
-        <w:t>in order to</w:t>
-      </w:r>
-      <w:proofErr w:type="gramEnd"/>
-      <w:r>
-        <w:rPr>
-          <w:rFonts w:ascii="Times New Roman" w:hAnsi="Times New Roman" w:cs="Times New Roman"/>
-          <w:sz w:val="24"/>
-          <w:szCs w:val="24"/>
-        </w:rPr>
-        <w:t xml:space="preserve"> prevent sharp turns. This will also help on detection of the convoy and rejoining it.</w:t>
+        <w:t>There should also be certain standards about the path that the robots are going to follow. As indicated in the description, the path might be non-linear. Therefore, a minimum radius for the curvature, which is going to be followed by the robots, needs to be set in order to prevent sharp turns. This will also help on detection of the convoy and rejoining it.</w:t>
       </w:r>
     </w:p>
     <w:p>
@@ -9253,43 +8538,7 @@
           <w:sz w:val="24"/>
           <w:szCs w:val="24"/>
         </w:rPr>
-        <w:t xml:space="preserve">There are three different flag types in the task. The first one is the visibility marker. This will keep the follower robot on the right path. The second one is the leaving signal. This signal needs to be received by the robot that is following the one that is leaving the convoy. This will tell the follower to increase its speed and fill the gap that is left behind. The third one is the signal that will be transmitted by the last robot. This signal </w:t>
-      </w:r>
-      <w:proofErr w:type="gramStart"/>
-      <w:r>
-        <w:rPr>
-          <w:rFonts w:ascii="Times New Roman" w:hAnsi="Times New Roman" w:cs="Times New Roman"/>
-          <w:sz w:val="24"/>
-          <w:szCs w:val="24"/>
-        </w:rPr>
-        <w:t>make</w:t>
-      </w:r>
-      <w:proofErr w:type="gramEnd"/>
-      <w:r>
-        <w:rPr>
-          <w:rFonts w:ascii="Times New Roman" w:hAnsi="Times New Roman" w:cs="Times New Roman"/>
-          <w:sz w:val="24"/>
-          <w:szCs w:val="24"/>
-        </w:rPr>
-        <w:t xml:space="preserve"> the leaving robot understand where to rejoin. Since there are lots of signals and markers, there should be certain standards </w:t>
-      </w:r>
-      <w:proofErr w:type="gramStart"/>
-      <w:r>
-        <w:rPr>
-          <w:rFonts w:ascii="Times New Roman" w:hAnsi="Times New Roman" w:cs="Times New Roman"/>
-          <w:sz w:val="24"/>
-          <w:szCs w:val="24"/>
-        </w:rPr>
-        <w:t>in order to</w:t>
-      </w:r>
-      <w:proofErr w:type="gramEnd"/>
-      <w:r>
-        <w:rPr>
-          <w:rFonts w:ascii="Times New Roman" w:hAnsi="Times New Roman" w:cs="Times New Roman"/>
-          <w:sz w:val="24"/>
-          <w:szCs w:val="24"/>
-        </w:rPr>
-        <w:t xml:space="preserve"> prevent signals interfering with each other.</w:t>
+        <w:t>There are three different flag types in the task. The first one is the visibility marker. This will keep the follower robot on the right path. The second one is the leaving signal. This signal needs to be received by the robot that is following the one that is leaving the convoy. This will tell the follower to increase its speed and fill the gap that is left behind. The third one is the signal that will be transmitted by the last robot. This signal make the leaving robot understand where to rejoin. Since there are lots of signals and markers, there should be certain standards in order to prevent signals interfering with each other.</w:t>
       </w:r>
     </w:p>
     <w:p>
@@ -9619,7 +8868,6 @@
           <w:noProof/>
           <w:sz w:val="24"/>
           <w:szCs w:val="24"/>
-          <w:lang w:val="tr-TR" w:eastAsia="tr-TR"/>
         </w:rPr>
         <w:lastRenderedPageBreak/>
         <w:drawing>
@@ -10727,25 +9975,7 @@
           <w:sz w:val="24"/>
           <w:szCs w:val="24"/>
         </w:rPr>
-        <w:t xml:space="preserve"> </w:t>
-      </w:r>
-      <w:proofErr w:type="gramStart"/>
-      <w:r>
-        <w:rPr>
-          <w:rFonts w:ascii="Times New Roman" w:hAnsi="Times New Roman" w:cs="Times New Roman"/>
-          <w:sz w:val="24"/>
-          <w:szCs w:val="24"/>
-        </w:rPr>
-        <w:t>end product</w:t>
-      </w:r>
-      <w:proofErr w:type="gramEnd"/>
-      <w:r>
-        <w:rPr>
-          <w:rFonts w:ascii="Times New Roman" w:hAnsi="Times New Roman" w:cs="Times New Roman"/>
-          <w:sz w:val="24"/>
-          <w:szCs w:val="24"/>
-        </w:rPr>
-        <w:t>. A product that can complete the objectives exactly and efficiently and is also within the required budget range which is $200. Our company plans to use microcontrollers, sensors, geared motors and other necessary equipment for the project. The tentative total cost mentioned, is the minimum cost for the project and is also subject to change, if a different component is used.</w:t>
+        <w:t xml:space="preserve"> end product. A product that can complete the objectives exactly and efficiently and is also within the required budget range which is $200. Our company plans to use microcontrollers, sensors, geared motors and other necessary equipment for the project. The tentative total cost mentioned, is the minimum cost for the project and is also subject to change, if a different component is used.</w:t>
       </w:r>
     </w:p>
     <w:p>
@@ -10794,38 +10024,27 @@
           <w:sz w:val="24"/>
           <w:szCs w:val="24"/>
         </w:rPr>
-        <w:t xml:space="preserve"> In this project a self-contained robot is going to be created. The mission of the robot is to follow another robot in front of it in a curly trajectory, be able to leave the line when received a predefined external command and rejoin the convoy. To solve the problem separate modules such mechanical basis, sensors, flags, controller will be designed and tested. All members of the group will be actively involved in both design and prototyping process. As a final product, OJO Company will offer a convoy vehicle which is able to solve the given problem in a smart, user-friendly and effective way.</w:t>
-      </w:r>
-    </w:p>
-    <w:p>
-      <w:pPr>
-        <w:spacing w:line="360" w:lineRule="auto"/>
-        <w:rPr>
-          <w:rFonts w:ascii="Times New Roman" w:hAnsi="Times New Roman" w:cs="Times New Roman"/>
-          <w:sz w:val="24"/>
-          <w:szCs w:val="24"/>
-        </w:rPr>
-      </w:pPr>
-    </w:p>
-    <w:p>
-      <w:pPr>
-        <w:spacing w:line="360" w:lineRule="auto"/>
-        <w:rPr>
-          <w:rFonts w:ascii="Times New Roman" w:hAnsi="Times New Roman" w:cs="Times New Roman"/>
-          <w:sz w:val="24"/>
-          <w:szCs w:val="24"/>
-        </w:rPr>
-      </w:pPr>
-    </w:p>
-    <w:p>
-      <w:pPr>
-        <w:spacing w:line="360" w:lineRule="auto"/>
-        <w:rPr>
-          <w:rFonts w:ascii="Times New Roman" w:hAnsi="Times New Roman" w:cs="Times New Roman"/>
-          <w:sz w:val="24"/>
-          <w:szCs w:val="24"/>
-        </w:rPr>
-      </w:pPr>
+        <w:t xml:space="preserve">In this proposal report, the problem about the project such as identification and following robot in the convoy, leaving and rejoining the convoy and indication of states (leaving or last robot) are discussed. Also the solution to the problem is devised such as using markers and sensors for identification of robot and for checking relative distance between two robots. The subsystems of this project can be a useful contribution to society. If a cost effective collision avoidance system can be designed, it can be introduced in lower end cars. This can save numerous lives. </w:t>
+      </w:r>
+    </w:p>
+    <w:p>
+      <w:pPr>
+        <w:spacing w:line="360" w:lineRule="auto"/>
+        <w:jc w:val="both"/>
+        <w:rPr>
+          <w:rFonts w:ascii="Times New Roman" w:hAnsi="Times New Roman" w:cs="Times New Roman"/>
+          <w:sz w:val="24"/>
+          <w:szCs w:val="24"/>
+        </w:rPr>
+      </w:pPr>
+      <w:r>
+        <w:rPr>
+          <w:rFonts w:ascii="Times New Roman" w:hAnsi="Times New Roman" w:cs="Times New Roman"/>
+          <w:sz w:val="24"/>
+          <w:szCs w:val="24"/>
+        </w:rPr>
+        <w:t>For the project, all members of the group will be actively involved in both design and prototyping processes. As a final product, OJO Company will offer a self-contained convoy robot which satisfies the customer requirements in a smart, user-friendly and effective way.</w:t>
+      </w:r>
     </w:p>
     <w:p>
       <w:pPr>
@@ -10834,6 +10053,7 @@
       </w:pPr>
       <w:bookmarkStart w:id="18" w:name="_Toc498114170"/>
       <w:r>
+        <w:lastRenderedPageBreak/>
         <w:t>Appendi</w:t>
       </w:r>
       <w:r>
@@ -10894,7 +10114,6 @@
         <w:rPr>
           <w:rFonts w:ascii="Times New Roman" w:hAnsi="Times New Roman" w:cs="Times New Roman"/>
           <w:noProof/>
-          <w:lang w:eastAsia="tr-TR"/>
         </w:rPr>
         <w:drawing>
           <wp:inline distT="0" distB="0" distL="0" distR="0" wp14:anchorId="6FA4470E" wp14:editId="0C46E318">
@@ -10988,7 +10207,6 @@
         <w:rPr>
           <w:rFonts w:ascii="Times New Roman" w:hAnsi="Times New Roman" w:cs="Times New Roman"/>
           <w:noProof/>
-          <w:lang w:eastAsia="tr-TR"/>
         </w:rPr>
         <w:drawing>
           <wp:inline distT="0" distB="0" distL="0" distR="0" wp14:anchorId="1682BEB4" wp14:editId="30DAAE99">
@@ -12294,25 +11512,7 @@
           <w:sz w:val="24"/>
           <w:szCs w:val="24"/>
         </w:rPr>
-        <w:t xml:space="preserve">According to the evaluation rubric the performance of the subsystems can be evaluated, and the design can be improved to score better on the rubric. </w:t>
-      </w:r>
-      <w:proofErr w:type="gramStart"/>
-      <w:r>
-        <w:rPr>
-          <w:rFonts w:ascii="Times New Roman" w:hAnsi="Times New Roman" w:cs="Times New Roman"/>
-          <w:sz w:val="24"/>
-          <w:szCs w:val="24"/>
-        </w:rPr>
-        <w:t>All of</w:t>
-      </w:r>
-      <w:proofErr w:type="gramEnd"/>
-      <w:r>
-        <w:rPr>
-          <w:rFonts w:ascii="Times New Roman" w:hAnsi="Times New Roman" w:cs="Times New Roman"/>
-          <w:sz w:val="24"/>
-          <w:szCs w:val="24"/>
-        </w:rPr>
-        <w:t xml:space="preserve"> the modules will be improved as required and resigned and revised.</w:t>
+        <w:t>According to the evaluation rubric the performance of the subsystems can be evaluated, and the design can be improved to score better on the rubric. All of the modules will be improved as required and resigned and revised.</w:t>
       </w:r>
     </w:p>
     <w:p>
@@ -12645,25 +11845,7 @@
           <w:sz w:val="24"/>
           <w:szCs w:val="24"/>
         </w:rPr>
-        <w:t xml:space="preserve">The design </w:t>
-      </w:r>
-      <w:proofErr w:type="gramStart"/>
-      <w:r>
-        <w:rPr>
-          <w:rFonts w:ascii="Times New Roman" w:hAnsi="Times New Roman" w:cs="Times New Roman"/>
-          <w:sz w:val="24"/>
-          <w:szCs w:val="24"/>
-        </w:rPr>
-        <w:t>has to</w:t>
-      </w:r>
-      <w:proofErr w:type="gramEnd"/>
-      <w:r>
-        <w:rPr>
-          <w:rFonts w:ascii="Times New Roman" w:hAnsi="Times New Roman" w:cs="Times New Roman"/>
-          <w:sz w:val="24"/>
-          <w:szCs w:val="24"/>
-        </w:rPr>
-        <w:t xml:space="preserve"> be thoroughly evaluate, and potential issued should be identified, the theoretical design can then be iteratively designed and finalized. </w:t>
+        <w:t xml:space="preserve">The design has to be thoroughly evaluate, and potential issued should be identified, the theoretical design can then be iteratively designed and finalized. </w:t>
       </w:r>
     </w:p>
     <w:p>
@@ -12917,7 +12099,7 @@
 </file>
 
 <file path=word/endnotes.xml><?xml version="1.0" encoding="utf-8"?>
-<w:endnotes xmlns:wpc="http://schemas.microsoft.com/office/word/2010/wordprocessingCanvas" xmlns:cx="http://schemas.microsoft.com/office/drawing/2014/chartex" xmlns:cx1="http://schemas.microsoft.com/office/drawing/2015/9/8/chartex" xmlns:cx2="http://schemas.microsoft.com/office/drawing/2015/10/21/chartex" xmlns:cx3="http://schemas.microsoft.com/office/drawing/2016/5/9/chartex" xmlns:cx4="http://schemas.microsoft.com/office/drawing/2016/5/10/chartex" xmlns:cx5="http://schemas.microsoft.com/office/drawing/2016/5/11/chartex" xmlns:cx6="http://schemas.microsoft.com/office/drawing/2016/5/12/chartex" xmlns:cx7="http://schemas.microsoft.com/office/drawing/2016/5/13/chartex" xmlns:cx8="http://schemas.microsoft.com/office/drawing/2016/5/14/chartex" xmlns:mc="http://schemas.openxmlformats.org/markup-compatibility/2006" xmlns:aink="http://schemas.microsoft.com/office/drawing/2016/ink" xmlns:am3d="http://schemas.microsoft.com/office/drawing/2017/model3d" xmlns:o="urn:schemas-microsoft-com:office:office" xmlns:r="http://schemas.openxmlformats.org/officeDocument/2006/relationships" xmlns:m="http://schemas.openxmlformats.org/officeDocument/2006/math" xmlns:v="urn:schemas-microsoft-com:vml" xmlns:wp14="http://schemas.microsoft.com/office/word/2010/wordprocessingDrawing" xmlns:wp="http://schemas.openxmlformats.org/drawingml/2006/wordprocessingDrawing" xmlns:w10="urn:schemas-microsoft-com:office:word" xmlns:w="http://schemas.openxmlformats.org/wordprocessingml/2006/main" xmlns:w14="http://schemas.microsoft.com/office/word/2010/wordml" xmlns:w15="http://schemas.microsoft.com/office/word/2012/wordml" xmlns:w16cid="http://schemas.microsoft.com/office/word/2016/wordml/cid" xmlns:w16se="http://schemas.microsoft.com/office/word/2015/wordml/symex" xmlns:wpg="http://schemas.microsoft.com/office/word/2010/wordprocessingGroup" xmlns:wpi="http://schemas.microsoft.com/office/word/2010/wordprocessingInk" xmlns:wne="http://schemas.microsoft.com/office/word/2006/wordml" xmlns:wps="http://schemas.microsoft.com/office/word/2010/wordprocessingShape" mc:Ignorable="w14 w15 w16se w16cid wp14">
+<w:endnotes xmlns:wpc="http://schemas.microsoft.com/office/word/2010/wordprocessingCanvas" xmlns:mc="http://schemas.openxmlformats.org/markup-compatibility/2006" xmlns:o="urn:schemas-microsoft-com:office:office" xmlns:r="http://schemas.openxmlformats.org/officeDocument/2006/relationships" xmlns:m="http://schemas.openxmlformats.org/officeDocument/2006/math" xmlns:v="urn:schemas-microsoft-com:vml" xmlns:wp14="http://schemas.microsoft.com/office/word/2010/wordprocessingDrawing" xmlns:wp="http://schemas.openxmlformats.org/drawingml/2006/wordprocessingDrawing" xmlns:w10="urn:schemas-microsoft-com:office:word" xmlns:w="http://schemas.openxmlformats.org/wordprocessingml/2006/main" xmlns:w14="http://schemas.microsoft.com/office/word/2010/wordml" xmlns:w15="http://schemas.microsoft.com/office/word/2012/wordml" xmlns:wpg="http://schemas.microsoft.com/office/word/2010/wordprocessingGroup" xmlns:wpi="http://schemas.microsoft.com/office/word/2010/wordprocessingInk" xmlns:wne="http://schemas.microsoft.com/office/word/2006/wordml" xmlns:wps="http://schemas.microsoft.com/office/word/2010/wordprocessingShape" mc:Ignorable="w14 w15 wp14">
   <w:endnote w:type="separator" w:id="-1">
     <w:p>
       <w:pPr>
@@ -12942,7 +12124,7 @@
 </file>
 
 <file path=word/footnotes.xml><?xml version="1.0" encoding="utf-8"?>
-<w:footnotes xmlns:wpc="http://schemas.microsoft.com/office/word/2010/wordprocessingCanvas" xmlns:cx="http://schemas.microsoft.com/office/drawing/2014/chartex" xmlns:cx1="http://schemas.microsoft.com/office/drawing/2015/9/8/chartex" xmlns:cx2="http://schemas.microsoft.com/office/drawing/2015/10/21/chartex" xmlns:cx3="http://schemas.microsoft.com/office/drawing/2016/5/9/chartex" xmlns:cx4="http://schemas.microsoft.com/office/drawing/2016/5/10/chartex" xmlns:cx5="http://schemas.microsoft.com/office/drawing/2016/5/11/chartex" xmlns:cx6="http://schemas.microsoft.com/office/drawing/2016/5/12/chartex" xmlns:cx7="http://schemas.microsoft.com/office/drawing/2016/5/13/chartex" xmlns:cx8="http://schemas.microsoft.com/office/drawing/2016/5/14/chartex" xmlns:mc="http://schemas.openxmlformats.org/markup-compatibility/2006" xmlns:aink="http://schemas.microsoft.com/office/drawing/2016/ink" xmlns:am3d="http://schemas.microsoft.com/office/drawing/2017/model3d" xmlns:o="urn:schemas-microsoft-com:office:office" xmlns:r="http://schemas.openxmlformats.org/officeDocument/2006/relationships" xmlns:m="http://schemas.openxmlformats.org/officeDocument/2006/math" xmlns:v="urn:schemas-microsoft-com:vml" xmlns:wp14="http://schemas.microsoft.com/office/word/2010/wordprocessingDrawing" xmlns:wp="http://schemas.openxmlformats.org/drawingml/2006/wordprocessingDrawing" xmlns:w10="urn:schemas-microsoft-com:office:word" xmlns:w="http://schemas.openxmlformats.org/wordprocessingml/2006/main" xmlns:w14="http://schemas.microsoft.com/office/word/2010/wordml" xmlns:w15="http://schemas.microsoft.com/office/word/2012/wordml" xmlns:w16cid="http://schemas.microsoft.com/office/word/2016/wordml/cid" xmlns:w16se="http://schemas.microsoft.com/office/word/2015/wordml/symex" xmlns:wpg="http://schemas.microsoft.com/office/word/2010/wordprocessingGroup" xmlns:wpi="http://schemas.microsoft.com/office/word/2010/wordprocessingInk" xmlns:wne="http://schemas.microsoft.com/office/word/2006/wordml" xmlns:wps="http://schemas.microsoft.com/office/word/2010/wordprocessingShape" mc:Ignorable="w14 w15 w16se w16cid wp14">
+<w:footnotes xmlns:wpc="http://schemas.microsoft.com/office/word/2010/wordprocessingCanvas" xmlns:mc="http://schemas.openxmlformats.org/markup-compatibility/2006" xmlns:o="urn:schemas-microsoft-com:office:office" xmlns:r="http://schemas.openxmlformats.org/officeDocument/2006/relationships" xmlns:m="http://schemas.openxmlformats.org/officeDocument/2006/math" xmlns:v="urn:schemas-microsoft-com:vml" xmlns:wp14="http://schemas.microsoft.com/office/word/2010/wordprocessingDrawing" xmlns:wp="http://schemas.openxmlformats.org/drawingml/2006/wordprocessingDrawing" xmlns:w10="urn:schemas-microsoft-com:office:word" xmlns:w="http://schemas.openxmlformats.org/wordprocessingml/2006/main" xmlns:w14="http://schemas.microsoft.com/office/word/2010/wordml" xmlns:w15="http://schemas.microsoft.com/office/word/2012/wordml" xmlns:wpg="http://schemas.microsoft.com/office/word/2010/wordprocessingGroup" xmlns:wpi="http://schemas.microsoft.com/office/word/2010/wordprocessingInk" xmlns:wne="http://schemas.microsoft.com/office/word/2006/wordml" xmlns:wps="http://schemas.microsoft.com/office/word/2010/wordprocessingShape" mc:Ignorable="w14 w15 wp14">
   <w:footnote w:type="separator" w:id="-1">
     <w:p>
       <w:pPr>
@@ -12967,7 +12149,7 @@
 </file>
 
 <file path=word/numbering.xml><?xml version="1.0" encoding="utf-8"?>
-<w:numbering xmlns:wpc="http://schemas.microsoft.com/office/word/2010/wordprocessingCanvas" xmlns:cx="http://schemas.microsoft.com/office/drawing/2014/chartex" xmlns:cx1="http://schemas.microsoft.com/office/drawing/2015/9/8/chartex" xmlns:cx2="http://schemas.microsoft.com/office/drawing/2015/10/21/chartex" xmlns:cx3="http://schemas.microsoft.com/office/drawing/2016/5/9/chartex" xmlns:cx4="http://schemas.microsoft.com/office/drawing/2016/5/10/chartex" xmlns:cx5="http://schemas.microsoft.com/office/drawing/2016/5/11/chartex" xmlns:cx6="http://schemas.microsoft.com/office/drawing/2016/5/12/chartex" xmlns:cx7="http://schemas.microsoft.com/office/drawing/2016/5/13/chartex" xmlns:cx8="http://schemas.microsoft.com/office/drawing/2016/5/14/chartex" xmlns:mc="http://schemas.openxmlformats.org/markup-compatibility/2006" xmlns:aink="http://schemas.microsoft.com/office/drawing/2016/ink" xmlns:am3d="http://schemas.microsoft.com/office/drawing/2017/model3d" xmlns:o="urn:schemas-microsoft-com:office:office" xmlns:r="http://schemas.openxmlformats.org/officeDocument/2006/relationships" xmlns:m="http://schemas.openxmlformats.org/officeDocument/2006/math" xmlns:v="urn:schemas-microsoft-com:vml" xmlns:wp14="http://schemas.microsoft.com/office/word/2010/wordprocessingDrawing" xmlns:wp="http://schemas.openxmlformats.org/drawingml/2006/wordprocessingDrawing" xmlns:w10="urn:schemas-microsoft-com:office:word" xmlns:w="http://schemas.openxmlformats.org/wordprocessingml/2006/main" xmlns:w14="http://schemas.microsoft.com/office/word/2010/wordml" xmlns:w15="http://schemas.microsoft.com/office/word/2012/wordml" xmlns:w16cid="http://schemas.microsoft.com/office/word/2016/wordml/cid" xmlns:w16se="http://schemas.microsoft.com/office/word/2015/wordml/symex" xmlns:wpg="http://schemas.microsoft.com/office/word/2010/wordprocessingGroup" xmlns:wpi="http://schemas.microsoft.com/office/word/2010/wordprocessingInk" xmlns:wne="http://schemas.microsoft.com/office/word/2006/wordml" xmlns:wps="http://schemas.microsoft.com/office/word/2010/wordprocessingShape" mc:Ignorable="w14 w15 w16se w16cid wp14">
+<w:numbering xmlns:wpc="http://schemas.microsoft.com/office/word/2010/wordprocessingCanvas" xmlns:mc="http://schemas.openxmlformats.org/markup-compatibility/2006" xmlns:o="urn:schemas-microsoft-com:office:office" xmlns:r="http://schemas.openxmlformats.org/officeDocument/2006/relationships" xmlns:m="http://schemas.openxmlformats.org/officeDocument/2006/math" xmlns:v="urn:schemas-microsoft-com:vml" xmlns:wp14="http://schemas.microsoft.com/office/word/2010/wordprocessingDrawing" xmlns:wp="http://schemas.openxmlformats.org/drawingml/2006/wordprocessingDrawing" xmlns:w10="urn:schemas-microsoft-com:office:word" xmlns:w="http://schemas.openxmlformats.org/wordprocessingml/2006/main" xmlns:w14="http://schemas.microsoft.com/office/word/2010/wordml" xmlns:w15="http://schemas.microsoft.com/office/word/2012/wordml" xmlns:wpg="http://schemas.microsoft.com/office/word/2010/wordprocessingGroup" xmlns:wpi="http://schemas.microsoft.com/office/word/2010/wordprocessingInk" xmlns:wne="http://schemas.microsoft.com/office/word/2006/wordml" xmlns:wps="http://schemas.microsoft.com/office/word/2010/wordprocessingShape" mc:Ignorable="w14 w15 wp14">
   <w:abstractNum w:abstractNumId="0" w15:restartNumberingAfterBreak="0">
     <w:nsid w:val="0220475A"/>
     <w:multiLevelType w:val="hybridMultilevel"/>
@@ -13709,7 +12891,7 @@
 </file>
 
 <file path=word/styles.xml><?xml version="1.0" encoding="utf-8"?>
-<w:styles xmlns:mc="http://schemas.openxmlformats.org/markup-compatibility/2006" xmlns:r="http://schemas.openxmlformats.org/officeDocument/2006/relationships" xmlns:w="http://schemas.openxmlformats.org/wordprocessingml/2006/main" xmlns:w14="http://schemas.microsoft.com/office/word/2010/wordml" xmlns:w15="http://schemas.microsoft.com/office/word/2012/wordml" xmlns:w16cid="http://schemas.microsoft.com/office/word/2016/wordml/cid" xmlns:w16se="http://schemas.microsoft.com/office/word/2015/wordml/symex" mc:Ignorable="w14 w15 w16se w16cid">
+<w:styles xmlns:mc="http://schemas.openxmlformats.org/markup-compatibility/2006" xmlns:r="http://schemas.openxmlformats.org/officeDocument/2006/relationships" xmlns:w="http://schemas.openxmlformats.org/wordprocessingml/2006/main" xmlns:w14="http://schemas.microsoft.com/office/word/2010/wordml" xmlns:w15="http://schemas.microsoft.com/office/word/2012/wordml" mc:Ignorable="w14 w15">
   <w:docDefaults>
     <w:rPrDefault>
       <w:rPr>
@@ -13725,7 +12907,7 @@
       </w:pPr>
     </w:pPrDefault>
   </w:docDefaults>
-  <w:latentStyles w:defLockedState="0" w:defUIPriority="99" w:defSemiHidden="0" w:defUnhideWhenUsed="0" w:defQFormat="0" w:count="375">
+  <w:latentStyles w:defLockedState="0" w:defUIPriority="99" w:defSemiHidden="0" w:defUnhideWhenUsed="0" w:defQFormat="0" w:count="371">
     <w:lsdException w:name="Normal" w:uiPriority="0" w:qFormat="1"/>
     <w:lsdException w:name="heading 1" w:uiPriority="9" w:qFormat="1"/>
     <w:lsdException w:name="heading 2" w:semiHidden="1" w:uiPriority="9" w:unhideWhenUsed="1" w:qFormat="1"/>
@@ -14674,7 +13856,7 @@
 </file>
 
 <file path=customXml/itemProps1.xml><?xml version="1.0" encoding="utf-8"?>
-<ds:datastoreItem xmlns:ds="http://schemas.openxmlformats.org/officeDocument/2006/customXml" ds:itemID="{0B2EA4B6-C49F-42C4-A189-9CE8D8322D02}">
+<ds:datastoreItem xmlns:ds="http://schemas.openxmlformats.org/officeDocument/2006/customXml" ds:itemID="{E72C717D-DFC5-480C-BF97-35A267B0D7B2}">
   <ds:schemaRefs>
     <ds:schemaRef ds:uri="http://schemas.openxmlformats.org/officeDocument/2006/bibliography"/>
   </ds:schemaRefs>

</xml_diff>

<commit_message>
hopefully this is final
</commit_message>
<xml_diff>
--- a/Documents/Proposal_report.docx
+++ b/Documents/Proposal_report.docx
@@ -1,6 +1,6 @@
 
 <file path=word/document.xml><?xml version="1.0" encoding="utf-8"?>
-<w:document xmlns:wpc="http://schemas.microsoft.com/office/word/2010/wordprocessingCanvas" xmlns:cx="http://schemas.microsoft.com/office/drawing/2014/chartex" xmlns:cx1="http://schemas.microsoft.com/office/drawing/2015/9/8/chartex" xmlns:cx2="http://schemas.microsoft.com/office/drawing/2015/10/21/chartex" xmlns:cx3="http://schemas.microsoft.com/office/drawing/2016/5/9/chartex" xmlns:cx4="http://schemas.microsoft.com/office/drawing/2016/5/10/chartex" xmlns:cx5="http://schemas.microsoft.com/office/drawing/2016/5/11/chartex" xmlns:cx6="http://schemas.microsoft.com/office/drawing/2016/5/12/chartex" xmlns:cx7="http://schemas.microsoft.com/office/drawing/2016/5/13/chartex" xmlns:cx8="http://schemas.microsoft.com/office/drawing/2016/5/14/chartex" xmlns:mc="http://schemas.openxmlformats.org/markup-compatibility/2006" xmlns:aink="http://schemas.microsoft.com/office/drawing/2016/ink" xmlns:am3d="http://schemas.microsoft.com/office/drawing/2017/model3d" xmlns:o="urn:schemas-microsoft-com:office:office" xmlns:r="http://schemas.openxmlformats.org/officeDocument/2006/relationships" xmlns:m="http://schemas.openxmlformats.org/officeDocument/2006/math" xmlns:v="urn:schemas-microsoft-com:vml" xmlns:wp14="http://schemas.microsoft.com/office/word/2010/wordprocessingDrawing" xmlns:wp="http://schemas.openxmlformats.org/drawingml/2006/wordprocessingDrawing" xmlns:w10="urn:schemas-microsoft-com:office:word" xmlns:w="http://schemas.openxmlformats.org/wordprocessingml/2006/main" xmlns:w14="http://schemas.microsoft.com/office/word/2010/wordml" xmlns:w15="http://schemas.microsoft.com/office/word/2012/wordml" xmlns:w16cid="http://schemas.microsoft.com/office/word/2016/wordml/cid" xmlns:w16se="http://schemas.microsoft.com/office/word/2015/wordml/symex" xmlns:wpg="http://schemas.microsoft.com/office/word/2010/wordprocessingGroup" xmlns:wpi="http://schemas.microsoft.com/office/word/2010/wordprocessingInk" xmlns:wne="http://schemas.microsoft.com/office/word/2006/wordml" xmlns:wps="http://schemas.microsoft.com/office/word/2010/wordprocessingShape" mc:Ignorable="w14 w15 w16se w16cid wp14">
+<w:document xmlns:wpc="http://schemas.microsoft.com/office/word/2010/wordprocessingCanvas" xmlns:mc="http://schemas.openxmlformats.org/markup-compatibility/2006" xmlns:o="urn:schemas-microsoft-com:office:office" xmlns:r="http://schemas.openxmlformats.org/officeDocument/2006/relationships" xmlns:m="http://schemas.openxmlformats.org/officeDocument/2006/math" xmlns:v="urn:schemas-microsoft-com:vml" xmlns:wp14="http://schemas.microsoft.com/office/word/2010/wordprocessingDrawing" xmlns:wp="http://schemas.openxmlformats.org/drawingml/2006/wordprocessingDrawing" xmlns:w10="urn:schemas-microsoft-com:office:word" xmlns:w="http://schemas.openxmlformats.org/wordprocessingml/2006/main" xmlns:w14="http://schemas.microsoft.com/office/word/2010/wordml" xmlns:w15="http://schemas.microsoft.com/office/word/2012/wordml" xmlns:wpg="http://schemas.microsoft.com/office/word/2010/wordprocessingGroup" xmlns:wpi="http://schemas.microsoft.com/office/word/2010/wordprocessingInk" xmlns:wne="http://schemas.microsoft.com/office/word/2006/wordml" xmlns:wps="http://schemas.microsoft.com/office/word/2010/wordprocessingShape" mc:Ignorable="w14 w15 wp14">
   <w:body>
     <w:p>
       <w:pPr>
@@ -3209,7 +3209,23 @@
           <w:sz w:val="24"/>
           <w:szCs w:val="24"/>
         </w:rPr>
-        <w:t xml:space="preserve">nd changes its direction, also turning to the sides will not cause a problem if this process </w:t>
+        <w:t>nd changes its direction, also turning to the sides will not cause a problem if this process happens in the same time as a leaving process.</w:t>
+      </w:r>
+      <w:r>
+        <w:rPr>
+          <w:rFonts w:ascii="Times New Roman" w:hAnsi="Times New Roman" w:cs="Times New Roman"/>
+          <w:sz w:val="24"/>
+          <w:szCs w:val="24"/>
+        </w:rPr>
+        <w:t xml:space="preserve"> Vehicles will be able to change their speeds as well.</w:t>
+      </w:r>
+      <w:r>
+        <w:rPr>
+          <w:rFonts w:ascii="Times New Roman" w:hAnsi="Times New Roman" w:cs="Times New Roman"/>
+          <w:sz w:val="24"/>
+          <w:szCs w:val="24"/>
+        </w:rPr>
+        <w:t xml:space="preserve"> A vehicle should </w:t>
       </w:r>
       <w:r>
         <w:rPr>
@@ -3218,23 +3234,7 @@
           <w:szCs w:val="24"/>
         </w:rPr>
         <w:lastRenderedPageBreak/>
-        <w:t>happens in the same time as a leaving process.</w:t>
-      </w:r>
-      <w:r>
-        <w:rPr>
-          <w:rFonts w:ascii="Times New Roman" w:hAnsi="Times New Roman" w:cs="Times New Roman"/>
-          <w:sz w:val="24"/>
-          <w:szCs w:val="24"/>
-        </w:rPr>
-        <w:t xml:space="preserve"> Vehicles will be able to change their speeds as well.</w:t>
-      </w:r>
-      <w:r>
-        <w:rPr>
-          <w:rFonts w:ascii="Times New Roman" w:hAnsi="Times New Roman" w:cs="Times New Roman"/>
-          <w:sz w:val="24"/>
-          <w:szCs w:val="24"/>
-        </w:rPr>
-        <w:t xml:space="preserve"> A vehicle should follow only the robot</w:t>
+        <w:t>follow only the robot</w:t>
       </w:r>
       <w:r>
         <w:rPr>
@@ -3653,7 +3653,6 @@
     </w:p>
     <w:p>
       <w:pPr>
-        <w:spacing w:line="360" w:lineRule="auto"/>
         <w:rPr>
           <w:rFonts w:ascii="Times New Roman" w:hAnsi="Times New Roman" w:cs="Times New Roman"/>
           <w:b/>
@@ -3661,16 +3660,49 @@
           <w:szCs w:val="24"/>
         </w:rPr>
       </w:pPr>
-    </w:p>
-    <w:p>
-      <w:pPr>
-        <w:spacing w:line="360" w:lineRule="auto"/>
+      <w:r>
         <w:rPr>
           <w:rFonts w:ascii="Times New Roman" w:hAnsi="Times New Roman" w:cs="Times New Roman"/>
           <w:b/>
           <w:sz w:val="24"/>
           <w:szCs w:val="24"/>
         </w:rPr>
+        <w:br w:type="page"/>
+      </w:r>
+    </w:p>
+    <w:p>
+      <w:pPr>
+        <w:spacing w:line="360" w:lineRule="auto"/>
+        <w:rPr>
+          <w:rFonts w:ascii="Times New Roman" w:hAnsi="Times New Roman" w:cs="Times New Roman"/>
+          <w:b/>
+          <w:sz w:val="24"/>
+          <w:szCs w:val="24"/>
+        </w:rPr>
+      </w:pPr>
+    </w:p>
+    <w:p>
+      <w:pPr>
+        <w:spacing w:line="360" w:lineRule="auto"/>
+        <w:rPr>
+          <w:rFonts w:ascii="Times New Roman" w:hAnsi="Times New Roman" w:cs="Times New Roman"/>
+          <w:b/>
+          <w:sz w:val="24"/>
+          <w:szCs w:val="24"/>
+        </w:rPr>
+      </w:pPr>
+      <w:bookmarkStart w:id="5" w:name="_GoBack"/>
+      <w:bookmarkEnd w:id="5"/>
+    </w:p>
+    <w:p>
+      <w:pPr>
+        <w:spacing w:line="360" w:lineRule="auto"/>
+        <w:rPr>
+          <w:rFonts w:ascii="Times New Roman" w:hAnsi="Times New Roman" w:cs="Times New Roman"/>
+          <w:b/>
+          <w:sz w:val="24"/>
+          <w:szCs w:val="24"/>
+        </w:rPr>
       </w:pPr>
     </w:p>
     <w:p>
@@ -3689,7 +3721,6 @@
           <w:sz w:val="24"/>
           <w:szCs w:val="24"/>
         </w:rPr>
-        <w:lastRenderedPageBreak/>
         <mc:AlternateContent>
           <mc:Choice Requires="wps">
             <w:drawing>
@@ -3842,7 +3873,7 @@
           </mc:Choice>
           <mc:Fallback>
             <w:pict>
-              <v:shapetype w14:anchorId="7DEF885F" id="_x0000_t32" coordsize="21600,21600" o:spt="32" o:oned="t" path="m,l21600,21600e" filled="f">
+              <v:shapetype w14:anchorId="293E39A6" id="_x0000_t32" coordsize="21600,21600" o:spt="32" o:oned="t" path="m,l21600,21600e" filled="f">
                 <v:path arrowok="t" fillok="f" o:connecttype="none"/>
                 <o:lock v:ext="edit" shapetype="t"/>
               </v:shapetype>
@@ -4031,7 +4062,7 @@
           </mc:Choice>
           <mc:Fallback>
             <w:pict>
-              <v:shape w14:anchorId="4BCF84F0" id="Straight Arrow Connector 11" o:spid="_x0000_s1026" type="#_x0000_t32" style="position:absolute;margin-left:241.45pt;margin-top:13.25pt;width:46.25pt;height:27.6pt;flip:y;z-index:251679744;visibility:visible;mso-wrap-style:square;mso-width-percent:0;mso-height-percent:0;mso-wrap-distance-left:9pt;mso-wrap-distance-top:0;mso-wrap-distance-right:9pt;mso-wrap-distance-bottom:0;mso-position-horizontal:absolute;mso-position-horizontal-relative:text;mso-position-vertical:absolute;mso-position-vertical-relative:text;mso-width-percent:0;mso-height-percent:0;mso-width-relative:margin;mso-height-relative:margin" o:gfxdata="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" strokecolor="#5b9bd5 [3204]" strokeweight=".5pt">
+              <v:shape w14:anchorId="253EF5F3" id="Straight Arrow Connector 11" o:spid="_x0000_s1026" type="#_x0000_t32" style="position:absolute;margin-left:241.45pt;margin-top:13.25pt;width:46.25pt;height:27.6pt;flip:y;z-index:251679744;visibility:visible;mso-wrap-style:square;mso-width-percent:0;mso-height-percent:0;mso-wrap-distance-left:9pt;mso-wrap-distance-top:0;mso-wrap-distance-right:9pt;mso-wrap-distance-bottom:0;mso-position-horizontal:absolute;mso-position-horizontal-relative:text;mso-position-vertical:absolute;mso-position-vertical-relative:text;mso-width-percent:0;mso-height-percent:0;mso-width-relative:margin;mso-height-relative:margin" o:gfxdata="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" strokecolor="#5b9bd5 [3204]" strokeweight=".5pt">
                 <v:stroke endarrow="open" joinstyle="miter"/>
               </v:shape>
             </w:pict>
@@ -4447,7 +4478,7 @@
           </mc:Choice>
           <mc:Fallback>
             <w:pict>
-              <v:shape w14:anchorId="1A8D4892" id="Straight Arrow Connector 13" o:spid="_x0000_s1026" type="#_x0000_t32" style="position:absolute;margin-left:241.45pt;margin-top:14.8pt;width:46.25pt;height:18.1pt;z-index:251683840;visibility:visible;mso-wrap-style:square;mso-width-percent:0;mso-wrap-distance-left:9pt;mso-wrap-distance-top:0;mso-wrap-distance-right:9pt;mso-wrap-distance-bottom:0;mso-position-horizontal:absolute;mso-position-horizontal-relative:text;mso-position-vertical:absolute;mso-position-vertical-relative:text;mso-width-percent:0;mso-width-relative:margin" o:gfxdata="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" strokecolor="#5b9bd5 [3204]" strokeweight=".5pt">
+              <v:shape w14:anchorId="10B9CD84" id="Straight Arrow Connector 13" o:spid="_x0000_s1026" type="#_x0000_t32" style="position:absolute;margin-left:241.45pt;margin-top:14.8pt;width:46.25pt;height:18.1pt;z-index:251683840;visibility:visible;mso-wrap-style:square;mso-width-percent:0;mso-wrap-distance-left:9pt;mso-wrap-distance-top:0;mso-wrap-distance-right:9pt;mso-wrap-distance-bottom:0;mso-position-horizontal:absolute;mso-position-horizontal-relative:text;mso-position-vertical:absolute;mso-position-vertical-relative:text;mso-width-percent:0;mso-width-relative:margin" o:gfxdata="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" strokecolor="#5b9bd5 [3204]" strokeweight=".5pt">
                 <v:stroke endarrow="open" joinstyle="miter"/>
               </v:shape>
             </w:pict>
@@ -4522,7 +4553,7 @@
           </mc:Choice>
           <mc:Fallback>
             <w:pict>
-              <v:shape w14:anchorId="2F9F9120" id="Straight Arrow Connector 12" o:spid="_x0000_s1026" type="#_x0000_t32" style="position:absolute;margin-left:241.45pt;margin-top:6.1pt;width:46.25pt;height:0;z-index:251681792;visibility:visible;mso-wrap-style:square;mso-width-percent:0;mso-height-percent:0;mso-wrap-distance-left:9pt;mso-wrap-distance-top:0;mso-wrap-distance-right:9pt;mso-wrap-distance-bottom:0;mso-position-horizontal:absolute;mso-position-horizontal-relative:text;mso-position-vertical:absolute;mso-position-vertical-relative:text;mso-width-percent:0;mso-height-percent:0;mso-width-relative:margin;mso-height-relative:margin" o:gfxdata="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" strokecolor="#5b9bd5 [3204]" strokeweight=".5pt">
+              <v:shape w14:anchorId="000553F4" id="Straight Arrow Connector 12" o:spid="_x0000_s1026" type="#_x0000_t32" style="position:absolute;margin-left:241.45pt;margin-top:6.1pt;width:46.25pt;height:0;z-index:251681792;visibility:visible;mso-wrap-style:square;mso-width-percent:0;mso-height-percent:0;mso-wrap-distance-left:9pt;mso-wrap-distance-top:0;mso-wrap-distance-right:9pt;mso-wrap-distance-bottom:0;mso-position-horizontal:absolute;mso-position-horizontal-relative:text;mso-position-vertical:absolute;mso-position-vertical-relative:text;mso-width-percent:0;mso-height-percent:0;mso-width-relative:margin;mso-height-relative:margin" o:gfxdata="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" strokecolor="#5b9bd5 [3204]" strokeweight=".5pt">
                 <v:stroke endarrow="open" joinstyle="miter"/>
               </v:shape>
             </w:pict>
@@ -4591,7 +4622,7 @@
           </mc:Choice>
           <mc:Fallback>
             <w:pict>
-              <v:shape w14:anchorId="6A65D0E7" id="Straight Arrow Connector 4" o:spid="_x0000_s1026" type="#_x0000_t32" style="position:absolute;margin-left:87pt;margin-top:2.85pt;width:41.9pt;height:55.9pt;flip:y;z-index:251665408;visibility:visible;mso-wrap-style:square;mso-wrap-distance-left:9pt;mso-wrap-distance-top:0;mso-wrap-distance-right:9pt;mso-wrap-distance-bottom:0;mso-position-horizontal:absolute;mso-position-horizontal-relative:text;mso-position-vertical:absolute;mso-position-vertical-relative:text" o:gfxdata="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" strokecolor="#5b9bd5 [3204]" strokeweight=".5pt">
+              <v:shape w14:anchorId="631BBABF" id="Straight Arrow Connector 4" o:spid="_x0000_s1026" type="#_x0000_t32" style="position:absolute;margin-left:87pt;margin-top:2.85pt;width:41.9pt;height:55.9pt;flip:y;z-index:251665408;visibility:visible;mso-wrap-style:square;mso-wrap-distance-left:9pt;mso-wrap-distance-top:0;mso-wrap-distance-right:9pt;mso-wrap-distance-bottom:0;mso-position-horizontal:absolute;mso-position-horizontal-relative:text;mso-position-vertical:absolute;mso-position-vertical-relative:text" o:gfxdata="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" strokecolor="#5b9bd5 [3204]" strokeweight=".5pt">
                 <v:stroke endarrow="open" joinstyle="miter"/>
               </v:shape>
             </w:pict>
@@ -4778,18 +4809,7 @@
                                 <w:color w:val="000000"/>
                                 <w:shd w:val="clear" w:color="auto" w:fill="FFFFFF"/>
                               </w:rPr>
-                              <w:t>Self-contained</w:t>
-                            </w:r>
-                            <w:bookmarkStart w:id="5" w:name="_GoBack"/>
-                            <w:bookmarkEnd w:id="5"/>
-                            <w:r>
-                              <w:rPr>
-                                <w:rFonts w:ascii="Arial" w:hAnsi="Arial" w:cs="Arial"/>
-                                <w:bCs/>
-                                <w:color w:val="000000"/>
-                                <w:shd w:val="clear" w:color="auto" w:fill="FFFFFF"/>
-                              </w:rPr>
-                              <w:t xml:space="preserve"> robot system</w:t>
+                              <w:t>Self-contained robot system</w:t>
                             </w:r>
                           </w:p>
                         </w:txbxContent>
@@ -4828,18 +4848,7 @@
                           <w:color w:val="000000"/>
                           <w:shd w:val="clear" w:color="auto" w:fill="FFFFFF"/>
                         </w:rPr>
-                        <w:t>Self-contained</w:t>
-                      </w:r>
-                      <w:bookmarkStart w:id="6" w:name="_GoBack"/>
-                      <w:bookmarkEnd w:id="6"/>
-                      <w:r>
-                        <w:rPr>
-                          <w:rFonts w:ascii="Arial" w:hAnsi="Arial" w:cs="Arial"/>
-                          <w:bCs/>
-                          <w:color w:val="000000"/>
-                          <w:shd w:val="clear" w:color="auto" w:fill="FFFFFF"/>
-                        </w:rPr>
-                        <w:t xml:space="preserve"> robot system</w:t>
+                        <w:t>Self-contained robot system</w:t>
                       </w:r>
                     </w:p>
                   </w:txbxContent>
@@ -4921,7 +4930,7 @@
           </mc:Choice>
           <mc:Fallback>
             <w:pict>
-              <v:shape w14:anchorId="6A413F40" id="Straight Arrow Connector 18" o:spid="_x0000_s1026" type="#_x0000_t32" style="position:absolute;margin-left:240.05pt;margin-top:8.3pt;width:46.25pt;height:41pt;flip:y;z-index:251687936;visibility:visible;mso-wrap-style:square;mso-wrap-distance-left:9pt;mso-wrap-distance-top:0;mso-wrap-distance-right:9pt;mso-wrap-distance-bottom:0;mso-position-horizontal:absolute;mso-position-horizontal-relative:text;mso-position-vertical:absolute;mso-position-vertical-relative:text" o:gfxdata="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" strokecolor="#5b9bd5 [3204]" strokeweight=".5pt">
+              <v:shape w14:anchorId="51C107D8" id="Straight Arrow Connector 18" o:spid="_x0000_s1026" type="#_x0000_t32" style="position:absolute;margin-left:240.05pt;margin-top:8.3pt;width:46.25pt;height:41pt;flip:y;z-index:251687936;visibility:visible;mso-wrap-style:square;mso-wrap-distance-left:9pt;mso-wrap-distance-top:0;mso-wrap-distance-right:9pt;mso-wrap-distance-bottom:0;mso-position-horizontal:absolute;mso-position-horizontal-relative:text;mso-position-vertical:absolute;mso-position-vertical-relative:text" o:gfxdata="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" strokecolor="#5b9bd5 [3204]" strokeweight=".5pt">
                 <v:stroke endarrow="open" joinstyle="miter"/>
               </v:shape>
             </w:pict>
@@ -4990,7 +4999,7 @@
           </mc:Choice>
           <mc:Fallback>
             <w:pict>
-              <v:shape w14:anchorId="013C0826" id="Straight Arrow Connector 5" o:spid="_x0000_s1026" type="#_x0000_t32" style="position:absolute;margin-left:79.2pt;margin-top:1.3pt;width:49.6pt;height:59.4pt;z-index:251667456;visibility:visible;mso-wrap-style:square;mso-wrap-distance-left:9pt;mso-wrap-distance-top:0;mso-wrap-distance-right:9pt;mso-wrap-distance-bottom:0;mso-position-horizontal:absolute;mso-position-horizontal-relative:text;mso-position-vertical:absolute;mso-position-vertical-relative:text" o:gfxdata="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" strokecolor="#5b9bd5 [3204]" strokeweight=".5pt">
+              <v:shape w14:anchorId="77E32054" id="Straight Arrow Connector 5" o:spid="_x0000_s1026" type="#_x0000_t32" style="position:absolute;margin-left:79.2pt;margin-top:1.3pt;width:49.6pt;height:59.4pt;z-index:251667456;visibility:visible;mso-wrap-style:square;mso-wrap-distance-left:9pt;mso-wrap-distance-top:0;mso-wrap-distance-right:9pt;mso-wrap-distance-bottom:0;mso-position-horizontal:absolute;mso-position-horizontal-relative:text;mso-position-vertical:absolute;mso-position-vertical-relative:text" o:gfxdata="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" strokecolor="#5b9bd5 [3204]" strokeweight=".5pt">
                 <v:stroke endarrow="open" joinstyle="miter"/>
               </v:shape>
             </w:pict>
@@ -5267,7 +5276,7 @@
           </mc:Choice>
           <mc:Fallback>
             <w:pict>
-              <v:shape w14:anchorId="03D9EBC4" id="Straight Arrow Connector 24" o:spid="_x0000_s1026" type="#_x0000_t32" style="position:absolute;margin-left:240.05pt;margin-top:16.8pt;width:47.7pt;height:68.65pt;z-index:251700224;visibility:visible;mso-wrap-style:square;mso-wrap-distance-left:9pt;mso-wrap-distance-top:0;mso-wrap-distance-right:9pt;mso-wrap-distance-bottom:0;mso-position-horizontal:absolute;mso-position-horizontal-relative:text;mso-position-vertical:absolute;mso-position-vertical-relative:text" o:gfxdata="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" strokecolor="#5b9bd5 [3204]" strokeweight=".5pt">
+              <v:shape w14:anchorId="28B0D554" id="Straight Arrow Connector 24" o:spid="_x0000_s1026" type="#_x0000_t32" style="position:absolute;margin-left:240.05pt;margin-top:16.8pt;width:47.7pt;height:68.65pt;z-index:251700224;visibility:visible;mso-wrap-style:square;mso-wrap-distance-left:9pt;mso-wrap-distance-top:0;mso-wrap-distance-right:9pt;mso-wrap-distance-bottom:0;mso-position-horizontal:absolute;mso-position-horizontal-relative:text;mso-position-vertical:absolute;mso-position-vertical-relative:text" o:gfxdata="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" strokecolor="#5b9bd5 [3204]" strokeweight=".5pt">
                 <v:stroke endarrow="open" joinstyle="miter"/>
               </v:shape>
             </w:pict>
@@ -5336,7 +5345,7 @@
           </mc:Choice>
           <mc:Fallback>
             <w:pict>
-              <v:shape w14:anchorId="12488D4B" id="Straight Arrow Connector 20" o:spid="_x0000_s1026" type="#_x0000_t32" style="position:absolute;margin-left:240.05pt;margin-top:17pt;width:46.25pt;height:31.3pt;z-index:251692032;visibility:visible;mso-wrap-style:square;mso-wrap-distance-left:9pt;mso-wrap-distance-top:0;mso-wrap-distance-right:9pt;mso-wrap-distance-bottom:0;mso-position-horizontal:absolute;mso-position-horizontal-relative:text;mso-position-vertical:absolute;mso-position-vertical-relative:text" o:gfxdata="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" strokecolor="#5b9bd5 [3204]" strokeweight=".5pt">
+              <v:shape w14:anchorId="6BC2803A" id="Straight Arrow Connector 20" o:spid="_x0000_s1026" type="#_x0000_t32" style="position:absolute;margin-left:240.05pt;margin-top:17pt;width:46.25pt;height:31.3pt;z-index:251692032;visibility:visible;mso-wrap-style:square;mso-wrap-distance-left:9pt;mso-wrap-distance-top:0;mso-wrap-distance-right:9pt;mso-wrap-distance-bottom:0;mso-position-horizontal:absolute;mso-position-horizontal-relative:text;mso-position-vertical:absolute;mso-position-vertical-relative:text" o:gfxdata="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" strokecolor="#5b9bd5 [3204]" strokeweight=".5pt">
                 <v:stroke endarrow="open" joinstyle="miter"/>
               </v:shape>
             </w:pict>
@@ -5405,7 +5414,7 @@
           </mc:Choice>
           <mc:Fallback>
             <w:pict>
-              <v:shape w14:anchorId="27B49362" id="Straight Arrow Connector 19" o:spid="_x0000_s1026" type="#_x0000_t32" style="position:absolute;margin-left:240.05pt;margin-top:6.6pt;width:46.25pt;height:3.05pt;z-index:251689984;visibility:visible;mso-wrap-style:square;mso-wrap-distance-left:9pt;mso-wrap-distance-top:0;mso-wrap-distance-right:9pt;mso-wrap-distance-bottom:0;mso-position-horizontal:absolute;mso-position-horizontal-relative:text;mso-position-vertical:absolute;mso-position-vertical-relative:text" o:gfxdata="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" strokecolor="#5b9bd5 [3204]" strokeweight=".5pt">
+              <v:shape w14:anchorId="2BCC3A51" id="Straight Arrow Connector 19" o:spid="_x0000_s1026" type="#_x0000_t32" style="position:absolute;margin-left:240.05pt;margin-top:6.6pt;width:46.25pt;height:3.05pt;z-index:251689984;visibility:visible;mso-wrap-style:square;mso-wrap-distance-left:9pt;mso-wrap-distance-top:0;mso-wrap-distance-right:9pt;mso-wrap-distance-bottom:0;mso-position-horizontal:absolute;mso-position-horizontal-relative:text;mso-position-vertical:absolute;mso-position-vertical-relative:text" o:gfxdata="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" strokecolor="#5b9bd5 [3204]" strokeweight=".5pt">
                 <v:stroke endarrow="open" joinstyle="miter"/>
               </v:shape>
             </w:pict>
@@ -5670,165 +5679,173 @@
         <w:pStyle w:val="Heading2"/>
         <w:jc w:val="both"/>
       </w:pPr>
-      <w:bookmarkStart w:id="7" w:name="_Toc498114856"/>
+      <w:bookmarkStart w:id="6" w:name="_Toc498114856"/>
       <w:r>
         <w:t>Societal impact</w:t>
       </w:r>
+      <w:bookmarkEnd w:id="6"/>
+    </w:p>
+    <w:p>
+      <w:pPr>
+        <w:spacing w:line="360" w:lineRule="auto"/>
+        <w:jc w:val="both"/>
+        <w:rPr>
+          <w:rFonts w:ascii="Times New Roman" w:hAnsi="Times New Roman" w:cs="Times New Roman"/>
+          <w:sz w:val="24"/>
+          <w:szCs w:val="24"/>
+        </w:rPr>
+      </w:pPr>
+      <w:r>
+        <w:rPr>
+          <w:rFonts w:ascii="Times New Roman" w:hAnsi="Times New Roman" w:cs="Times New Roman"/>
+          <w:sz w:val="24"/>
+          <w:szCs w:val="24"/>
+        </w:rPr>
+        <w:t xml:space="preserve">Autonomous cars are getting popular nowadays due to their obvious advantages. </w:t>
+      </w:r>
+      <w:r>
+        <w:rPr>
+          <w:rFonts w:ascii="Times New Roman" w:hAnsi="Times New Roman" w:cs="Times New Roman"/>
+          <w:sz w:val="24"/>
+          <w:szCs w:val="24"/>
+        </w:rPr>
+        <w:t>This</w:t>
+      </w:r>
+      <w:r>
+        <w:rPr>
+          <w:rFonts w:ascii="Times New Roman" w:hAnsi="Times New Roman" w:cs="Times New Roman"/>
+          <w:sz w:val="24"/>
+          <w:szCs w:val="24"/>
+        </w:rPr>
+        <w:t xml:space="preserve"> project will</w:t>
+      </w:r>
+      <w:r>
+        <w:rPr>
+          <w:rFonts w:ascii="Times New Roman" w:hAnsi="Times New Roman" w:cs="Times New Roman"/>
+          <w:sz w:val="24"/>
+          <w:szCs w:val="24"/>
+        </w:rPr>
+        <w:t xml:space="preserve"> act like </w:t>
+      </w:r>
+      <w:r>
+        <w:rPr>
+          <w:rFonts w:ascii="Times New Roman" w:hAnsi="Times New Roman" w:cs="Times New Roman"/>
+          <w:sz w:val="24"/>
+          <w:szCs w:val="24"/>
+        </w:rPr>
+        <w:t>a</w:t>
+      </w:r>
+      <w:r>
+        <w:rPr>
+          <w:rFonts w:ascii="Times New Roman" w:hAnsi="Times New Roman" w:cs="Times New Roman"/>
+          <w:sz w:val="24"/>
+          <w:szCs w:val="24"/>
+        </w:rPr>
+        <w:t>n</w:t>
+      </w:r>
+      <w:r>
+        <w:rPr>
+          <w:rFonts w:ascii="Times New Roman" w:hAnsi="Times New Roman" w:cs="Times New Roman"/>
+          <w:sz w:val="24"/>
+          <w:szCs w:val="24"/>
+        </w:rPr>
+        <w:t xml:space="preserve"> initial</w:t>
+      </w:r>
+      <w:r>
+        <w:rPr>
+          <w:rFonts w:ascii="Times New Roman" w:hAnsi="Times New Roman" w:cs="Times New Roman"/>
+          <w:sz w:val="24"/>
+          <w:szCs w:val="24"/>
+        </w:rPr>
+        <w:t xml:space="preserve"> step toward this industry. Preventing crashes, moving in reasonable speed </w:t>
+      </w:r>
+      <w:r>
+        <w:rPr>
+          <w:rFonts w:ascii="Times New Roman" w:hAnsi="Times New Roman" w:cs="Times New Roman"/>
+          <w:sz w:val="24"/>
+          <w:szCs w:val="24"/>
+        </w:rPr>
+        <w:t>and being able to get out of the traffic and re-joining are the similar tasks that autonomous cars should be capable of.</w:t>
+      </w:r>
+      <w:r>
+        <w:rPr>
+          <w:rFonts w:ascii="Times New Roman" w:hAnsi="Times New Roman" w:cs="Times New Roman"/>
+          <w:sz w:val="24"/>
+          <w:szCs w:val="24"/>
+        </w:rPr>
+        <w:t xml:space="preserve"> On the other </w:t>
+      </w:r>
+      <w:r>
+        <w:rPr>
+          <w:rFonts w:ascii="Times New Roman" w:hAnsi="Times New Roman" w:cs="Times New Roman"/>
+          <w:sz w:val="24"/>
+          <w:szCs w:val="24"/>
+        </w:rPr>
+        <w:t>hand,</w:t>
+      </w:r>
+      <w:r>
+        <w:rPr>
+          <w:rFonts w:ascii="Times New Roman" w:hAnsi="Times New Roman" w:cs="Times New Roman"/>
+          <w:sz w:val="24"/>
+          <w:szCs w:val="24"/>
+        </w:rPr>
+        <w:t xml:space="preserve"> experiences gained from this project can be used also in truck convoy projects similar to the one “Tesla” company is working on.</w:t>
+      </w:r>
+      <w:r>
+        <w:rPr>
+          <w:rFonts w:ascii="Times New Roman" w:hAnsi="Times New Roman" w:cs="Times New Roman"/>
+          <w:sz w:val="24"/>
+          <w:szCs w:val="24"/>
+        </w:rPr>
+        <w:t xml:space="preserve"> Only the leading truck should have a driver and the ones follows it. This </w:t>
+      </w:r>
+      <w:r>
+        <w:rPr>
+          <w:rFonts w:ascii="Times New Roman" w:hAnsi="Times New Roman" w:cs="Times New Roman"/>
+          <w:sz w:val="24"/>
+          <w:szCs w:val="24"/>
+        </w:rPr>
+        <w:t xml:space="preserve">approach will decrease the drag force because vehicles will move in a line and have smaller following distance. Less drag force means less fuel </w:t>
+      </w:r>
+      <w:r>
+        <w:rPr>
+          <w:rFonts w:ascii="Times New Roman" w:hAnsi="Times New Roman" w:cs="Times New Roman"/>
+          <w:sz w:val="24"/>
+          <w:szCs w:val="24"/>
+        </w:rPr>
+        <w:lastRenderedPageBreak/>
+        <w:t xml:space="preserve">consumption, less driver means less payment. Overall autonomous trucks will decrease transportation fees and </w:t>
+      </w:r>
+      <w:r>
+        <w:rPr>
+          <w:rFonts w:ascii="Times New Roman" w:hAnsi="Times New Roman" w:cs="Times New Roman"/>
+          <w:sz w:val="24"/>
+          <w:szCs w:val="24"/>
+        </w:rPr>
+        <w:t>contribute to the economy.</w:t>
+      </w:r>
+    </w:p>
+    <w:p>
+      <w:pPr>
+        <w:spacing w:line="360" w:lineRule="auto"/>
+        <w:jc w:val="both"/>
+        <w:rPr>
+          <w:rFonts w:ascii="Times New Roman" w:hAnsi="Times New Roman" w:cs="Times New Roman"/>
+          <w:b/>
+          <w:sz w:val="24"/>
+          <w:szCs w:val="24"/>
+        </w:rPr>
+      </w:pPr>
+    </w:p>
+    <w:p>
+      <w:pPr>
+        <w:pStyle w:val="Heading2"/>
+      </w:pPr>
+      <w:bookmarkStart w:id="7" w:name="_Toc498114857"/>
+      <w:r>
+        <w:t>Human Resources</w:t>
+      </w:r>
       <w:bookmarkEnd w:id="7"/>
-    </w:p>
-    <w:p>
-      <w:pPr>
-        <w:spacing w:line="360" w:lineRule="auto"/>
-        <w:jc w:val="both"/>
-        <w:rPr>
-          <w:rFonts w:ascii="Times New Roman" w:hAnsi="Times New Roman" w:cs="Times New Roman"/>
-          <w:sz w:val="24"/>
-          <w:szCs w:val="24"/>
-        </w:rPr>
-      </w:pPr>
-      <w:r>
-        <w:rPr>
-          <w:rFonts w:ascii="Times New Roman" w:hAnsi="Times New Roman" w:cs="Times New Roman"/>
-          <w:sz w:val="24"/>
-          <w:szCs w:val="24"/>
-        </w:rPr>
-        <w:t xml:space="preserve">Autonomous cars are getting popular nowadays due to their obvious advantages. </w:t>
-      </w:r>
-      <w:r>
-        <w:rPr>
-          <w:rFonts w:ascii="Times New Roman" w:hAnsi="Times New Roman" w:cs="Times New Roman"/>
-          <w:sz w:val="24"/>
-          <w:szCs w:val="24"/>
-        </w:rPr>
-        <w:t>This</w:t>
-      </w:r>
-      <w:r>
-        <w:rPr>
-          <w:rFonts w:ascii="Times New Roman" w:hAnsi="Times New Roman" w:cs="Times New Roman"/>
-          <w:sz w:val="24"/>
-          <w:szCs w:val="24"/>
-        </w:rPr>
-        <w:t xml:space="preserve"> project will</w:t>
-      </w:r>
-      <w:r>
-        <w:rPr>
-          <w:rFonts w:ascii="Times New Roman" w:hAnsi="Times New Roman" w:cs="Times New Roman"/>
-          <w:sz w:val="24"/>
-          <w:szCs w:val="24"/>
-        </w:rPr>
-        <w:t xml:space="preserve"> act like </w:t>
-      </w:r>
-      <w:r>
-        <w:rPr>
-          <w:rFonts w:ascii="Times New Roman" w:hAnsi="Times New Roman" w:cs="Times New Roman"/>
-          <w:sz w:val="24"/>
-          <w:szCs w:val="24"/>
-        </w:rPr>
-        <w:t>a</w:t>
-      </w:r>
-      <w:r>
-        <w:rPr>
-          <w:rFonts w:ascii="Times New Roman" w:hAnsi="Times New Roman" w:cs="Times New Roman"/>
-          <w:sz w:val="24"/>
-          <w:szCs w:val="24"/>
-        </w:rPr>
-        <w:t>n</w:t>
-      </w:r>
-      <w:r>
-        <w:rPr>
-          <w:rFonts w:ascii="Times New Roman" w:hAnsi="Times New Roman" w:cs="Times New Roman"/>
-          <w:sz w:val="24"/>
-          <w:szCs w:val="24"/>
-        </w:rPr>
-        <w:t xml:space="preserve"> initial</w:t>
-      </w:r>
-      <w:r>
-        <w:rPr>
-          <w:rFonts w:ascii="Times New Roman" w:hAnsi="Times New Roman" w:cs="Times New Roman"/>
-          <w:sz w:val="24"/>
-          <w:szCs w:val="24"/>
-        </w:rPr>
-        <w:t xml:space="preserve"> step toward this industry. Preventing crashes, moving in reasonable speed </w:t>
-      </w:r>
-      <w:r>
-        <w:rPr>
-          <w:rFonts w:ascii="Times New Roman" w:hAnsi="Times New Roman" w:cs="Times New Roman"/>
-          <w:sz w:val="24"/>
-          <w:szCs w:val="24"/>
-        </w:rPr>
-        <w:t>and being able to get out of the traffic and re-joining are the similar tasks that autonomous cars should be capable of.</w:t>
-      </w:r>
-      <w:r>
-        <w:rPr>
-          <w:rFonts w:ascii="Times New Roman" w:hAnsi="Times New Roman" w:cs="Times New Roman"/>
-          <w:sz w:val="24"/>
-          <w:szCs w:val="24"/>
-        </w:rPr>
-        <w:t xml:space="preserve"> On the other </w:t>
-      </w:r>
-      <w:r>
-        <w:rPr>
-          <w:rFonts w:ascii="Times New Roman" w:hAnsi="Times New Roman" w:cs="Times New Roman"/>
-          <w:sz w:val="24"/>
-          <w:szCs w:val="24"/>
-        </w:rPr>
-        <w:t>hand,</w:t>
-      </w:r>
-      <w:r>
-        <w:rPr>
-          <w:rFonts w:ascii="Times New Roman" w:hAnsi="Times New Roman" w:cs="Times New Roman"/>
-          <w:sz w:val="24"/>
-          <w:szCs w:val="24"/>
-        </w:rPr>
-        <w:t xml:space="preserve"> experiences gained from this project can be used also in truck convoy projects similar to the one “Tesla” company is working on.</w:t>
-      </w:r>
-      <w:r>
-        <w:rPr>
-          <w:rFonts w:ascii="Times New Roman" w:hAnsi="Times New Roman" w:cs="Times New Roman"/>
-          <w:sz w:val="24"/>
-          <w:szCs w:val="24"/>
-        </w:rPr>
-        <w:t xml:space="preserve"> Only the leading truck should have a driver and the ones follows it. This </w:t>
-      </w:r>
-      <w:r>
-        <w:rPr>
-          <w:rFonts w:ascii="Times New Roman" w:hAnsi="Times New Roman" w:cs="Times New Roman"/>
-          <w:sz w:val="24"/>
-          <w:szCs w:val="24"/>
-        </w:rPr>
-        <w:t xml:space="preserve">approach will decrease the drag force because vehicles will move in a line and have smaller following distance. Less drag force means less fuel consumption, less driver means less payment. Overall autonomous trucks will decrease transportation fees and </w:t>
-      </w:r>
-      <w:r>
-        <w:rPr>
-          <w:rFonts w:ascii="Times New Roman" w:hAnsi="Times New Roman" w:cs="Times New Roman"/>
-          <w:sz w:val="24"/>
-          <w:szCs w:val="24"/>
-        </w:rPr>
-        <w:t>contribute to the economy.</w:t>
-      </w:r>
-    </w:p>
-    <w:p>
-      <w:pPr>
-        <w:spacing w:line="360" w:lineRule="auto"/>
-        <w:jc w:val="both"/>
-        <w:rPr>
-          <w:rFonts w:ascii="Times New Roman" w:hAnsi="Times New Roman" w:cs="Times New Roman"/>
-          <w:b/>
-          <w:sz w:val="24"/>
-          <w:szCs w:val="24"/>
-        </w:rPr>
-      </w:pPr>
-    </w:p>
-    <w:p>
-      <w:pPr>
-        <w:pStyle w:val="Heading2"/>
-      </w:pPr>
-      <w:bookmarkStart w:id="8" w:name="_Toc498114857"/>
-      <w:r>
-        <w:lastRenderedPageBreak/>
-        <w:t>Human Resources</w:t>
-      </w:r>
-      <w:bookmarkEnd w:id="8"/>
     </w:p>
     <w:p>
       <w:pPr>
@@ -6219,7 +6236,6 @@
           <w:sz w:val="24"/>
           <w:szCs w:val="24"/>
         </w:rPr>
-        <w:lastRenderedPageBreak/>
         <w:t>Syed Saad Saif:</w:t>
       </w:r>
       <w:r>
@@ -6547,7 +6563,7 @@
           </mc:Choice>
           <mc:Fallback>
             <w:pict>
-              <v:shape w14:anchorId="77F837F0" id="Straight Arrow Connector 25" o:spid="_x0000_s1026" type="#_x0000_t32" style="position:absolute;margin-left:306.4pt;margin-top:2.45pt;width:159.75pt;height:33.75pt;z-index:251649024;visibility:visible;mso-wrap-style:square;mso-wrap-distance-left:9pt;mso-wrap-distance-top:0;mso-wrap-distance-right:9pt;mso-wrap-distance-bottom:0;mso-position-horizontal:absolute;mso-position-horizontal-relative:text;mso-position-vertical:absolute;mso-position-vertical-relative:text" o:gfxdata="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" strokecolor="#5b9bd5 [3204]" strokeweight=".5pt">
+              <v:shape w14:anchorId="56030853" id="Straight Arrow Connector 25" o:spid="_x0000_s1026" type="#_x0000_t32" style="position:absolute;margin-left:306.4pt;margin-top:2.45pt;width:159.75pt;height:33.75pt;z-index:251649024;visibility:visible;mso-wrap-style:square;mso-wrap-distance-left:9pt;mso-wrap-distance-top:0;mso-wrap-distance-right:9pt;mso-wrap-distance-bottom:0;mso-position-horizontal:absolute;mso-position-horizontal-relative:text;mso-position-vertical:absolute;mso-position-vertical-relative:text" o:gfxdata="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" strokecolor="#5b9bd5 [3204]" strokeweight=".5pt">
                 <v:stroke endarrow="open" joinstyle="miter"/>
               </v:shape>
             </w:pict>
@@ -6622,7 +6638,7 @@
           </mc:Choice>
           <mc:Fallback>
             <w:pict>
-              <v:shape w14:anchorId="1B28D38C" id="Straight Arrow Connector 26" o:spid="_x0000_s1026" type="#_x0000_t32" style="position:absolute;margin-left:300.4pt;margin-top:3.2pt;width:62.25pt;height:35.25pt;z-index:251634688;visibility:visible;mso-wrap-style:square;mso-width-percent:0;mso-height-percent:0;mso-wrap-distance-left:9pt;mso-wrap-distance-top:0;mso-wrap-distance-right:9pt;mso-wrap-distance-bottom:0;mso-position-horizontal:absolute;mso-position-horizontal-relative:text;mso-position-vertical:absolute;mso-position-vertical-relative:text;mso-width-percent:0;mso-height-percent:0;mso-width-relative:margin;mso-height-relative:margin" o:gfxdata="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" strokecolor="#5b9bd5 [3204]" strokeweight=".5pt">
+              <v:shape w14:anchorId="58A17D7A" id="Straight Arrow Connector 26" o:spid="_x0000_s1026" type="#_x0000_t32" style="position:absolute;margin-left:300.4pt;margin-top:3.2pt;width:62.25pt;height:35.25pt;z-index:251634688;visibility:visible;mso-wrap-style:square;mso-width-percent:0;mso-height-percent:0;mso-wrap-distance-left:9pt;mso-wrap-distance-top:0;mso-wrap-distance-right:9pt;mso-wrap-distance-bottom:0;mso-position-horizontal:absolute;mso-position-horizontal-relative:text;mso-position-vertical:absolute;mso-position-vertical-relative:text;mso-width-percent:0;mso-height-percent:0;mso-width-relative:margin;mso-height-relative:margin" o:gfxdata="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" strokecolor="#5b9bd5 [3204]" strokeweight=".5pt">
                 <v:stroke endarrow="open" joinstyle="miter"/>
               </v:shape>
             </w:pict>
@@ -6694,7 +6710,7 @@
           </mc:Choice>
           <mc:Fallback>
             <w:pict>
-              <v:shape w14:anchorId="3017A775" id="Straight Arrow Connector 27" o:spid="_x0000_s1026" type="#_x0000_t32" style="position:absolute;margin-left:256.9pt;margin-top:3.2pt;width:35.25pt;height:36pt;z-index:251632640;visibility:visible;mso-wrap-style:square;mso-width-percent:0;mso-wrap-distance-left:9pt;mso-wrap-distance-top:0;mso-wrap-distance-right:9pt;mso-wrap-distance-bottom:0;mso-position-horizontal:absolute;mso-position-horizontal-relative:text;mso-position-vertical:absolute;mso-position-vertical-relative:text;mso-width-percent:0;mso-width-relative:margin" o:gfxdata="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" strokecolor="#5b9bd5 [3204]" strokeweight=".5pt">
+              <v:shape w14:anchorId="0EDFD923" id="Straight Arrow Connector 27" o:spid="_x0000_s1026" type="#_x0000_t32" style="position:absolute;margin-left:256.9pt;margin-top:3.2pt;width:35.25pt;height:36pt;z-index:251632640;visibility:visible;mso-wrap-style:square;mso-width-percent:0;mso-wrap-distance-left:9pt;mso-wrap-distance-top:0;mso-wrap-distance-right:9pt;mso-wrap-distance-bottom:0;mso-position-horizontal:absolute;mso-position-horizontal-relative:text;mso-position-vertical:absolute;mso-position-vertical-relative:text;mso-width-percent:0;mso-width-relative:margin" o:gfxdata="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" strokecolor="#5b9bd5 [3204]" strokeweight=".5pt">
                 <v:stroke endarrow="open" joinstyle="miter"/>
               </v:shape>
             </w:pict>
@@ -6763,7 +6779,7 @@
           </mc:Choice>
           <mc:Fallback>
             <w:pict>
-              <v:shape w14:anchorId="73CAF965" id="Straight Arrow Connector 28" o:spid="_x0000_s1026" type="#_x0000_t32" style="position:absolute;margin-left:179.65pt;margin-top:2.45pt;width:56.25pt;height:35.25pt;flip:x;z-index:251630592;visibility:visible;mso-wrap-style:square;mso-wrap-distance-left:9pt;mso-wrap-distance-top:0;mso-wrap-distance-right:9pt;mso-wrap-distance-bottom:0;mso-position-horizontal:absolute;mso-position-horizontal-relative:text;mso-position-vertical:absolute;mso-position-vertical-relative:text" o:gfxdata="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" strokecolor="#5b9bd5 [3204]" strokeweight=".5pt">
+              <v:shape w14:anchorId="6844319B" id="Straight Arrow Connector 28" o:spid="_x0000_s1026" type="#_x0000_t32" style="position:absolute;margin-left:179.65pt;margin-top:2.45pt;width:56.25pt;height:35.25pt;flip:x;z-index:251630592;visibility:visible;mso-wrap-style:square;mso-wrap-distance-left:9pt;mso-wrap-distance-top:0;mso-wrap-distance-right:9pt;mso-wrap-distance-bottom:0;mso-position-horizontal:absolute;mso-position-horizontal-relative:text;mso-position-vertical:absolute;mso-position-vertical-relative:text" o:gfxdata="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" strokecolor="#5b9bd5 [3204]" strokeweight=".5pt">
                 <v:stroke endarrow="open" joinstyle="miter"/>
               </v:shape>
             </w:pict>
@@ -6832,7 +6848,7 @@
           </mc:Choice>
           <mc:Fallback>
             <w:pict>
-              <v:shape w14:anchorId="1710E7C5" id="Straight Arrow Connector 29" o:spid="_x0000_s1026" type="#_x0000_t32" style="position:absolute;margin-left:70.9pt;margin-top:3.2pt;width:123.75pt;height:35.25pt;flip:x;z-index:251628544;visibility:visible;mso-wrap-style:square;mso-wrap-distance-left:9pt;mso-wrap-distance-top:0;mso-wrap-distance-right:9pt;mso-wrap-distance-bottom:0;mso-position-horizontal:absolute;mso-position-horizontal-relative:text;mso-position-vertical:absolute;mso-position-vertical-relative:text" o:gfxdata="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" strokecolor="#5b9bd5 [3204]" strokeweight=".5pt">
+              <v:shape w14:anchorId="1CBC23B1" id="Straight Arrow Connector 29" o:spid="_x0000_s1026" type="#_x0000_t32" style="position:absolute;margin-left:70.9pt;margin-top:3.2pt;width:123.75pt;height:35.25pt;flip:x;z-index:251628544;visibility:visible;mso-wrap-style:square;mso-wrap-distance-left:9pt;mso-wrap-distance-top:0;mso-wrap-distance-right:9pt;mso-wrap-distance-bottom:0;mso-position-horizontal:absolute;mso-position-horizontal-relative:text;mso-position-vertical:absolute;mso-position-vertical-relative:text" o:gfxdata="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" strokecolor="#5b9bd5 [3204]" strokeweight=".5pt">
                 <v:stroke endarrow="open" joinstyle="miter"/>
               </v:shape>
             </w:pict>
@@ -7423,7 +7439,7 @@
           </mc:Choice>
           <mc:Fallback>
             <w:pict>
-              <v:line w14:anchorId="313FABB9" id="Straight Connector 35" o:spid="_x0000_s1026" style="position:absolute;flip:y;z-index:251653120;visibility:visible;mso-wrap-style:square;mso-wrap-distance-left:9pt;mso-wrap-distance-top:0;mso-wrap-distance-right:9pt;mso-wrap-distance-bottom:0;mso-position-horizontal:absolute;mso-position-horizontal-relative:text;mso-position-vertical:absolute;mso-position-vertical-relative:text" from="11.65pt,30.3pt" to="13.9pt,184.05pt" o:gfxdata="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" strokecolor="#5b9bd5 [3204]" strokeweight=".5pt">
+              <v:line w14:anchorId="1B9EC4DF" id="Straight Connector 35" o:spid="_x0000_s1026" style="position:absolute;flip:y;z-index:251653120;visibility:visible;mso-wrap-style:square;mso-wrap-distance-left:9pt;mso-wrap-distance-top:0;mso-wrap-distance-right:9pt;mso-wrap-distance-bottom:0;mso-position-horizontal:absolute;mso-position-horizontal-relative:text;mso-position-vertical:absolute;mso-position-vertical-relative:text" from="11.65pt,30.3pt" to="13.9pt,184.05pt" o:gfxdata="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" strokecolor="#5b9bd5 [3204]" strokeweight=".5pt">
                 <v:stroke joinstyle="miter"/>
               </v:line>
             </w:pict>
@@ -7489,7 +7505,7 @@
           </mc:Choice>
           <mc:Fallback>
             <w:pict>
-              <v:line w14:anchorId="5B83510C" id="Straight Connector 36" o:spid="_x0000_s1026" style="position:absolute;flip:y;z-index:251651072;visibility:visible;mso-wrap-style:square;mso-wrap-distance-left:9pt;mso-wrap-distance-top:0;mso-wrap-distance-right:9pt;mso-wrap-distance-bottom:0;mso-position-horizontal:absolute;mso-position-horizontal-relative:text;mso-position-vertical:absolute;mso-position-vertical-relative:text" from="145.15pt,29.55pt" to="145.15pt,150.3pt" o:gfxdata="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" strokecolor="#5b9bd5 [3204]" strokeweight=".5pt">
+              <v:line w14:anchorId="298AE7D6" id="Straight Connector 36" o:spid="_x0000_s1026" style="position:absolute;flip:y;z-index:251651072;visibility:visible;mso-wrap-style:square;mso-wrap-distance-left:9pt;mso-wrap-distance-top:0;mso-wrap-distance-right:9pt;mso-wrap-distance-bottom:0;mso-position-horizontal:absolute;mso-position-horizontal-relative:text;mso-position-vertical:absolute;mso-position-vertical-relative:text" from="145.15pt,29.55pt" to="145.15pt,150.3pt" o:gfxdata="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" strokecolor="#5b9bd5 [3204]" strokeweight=".5pt">
                 <v:stroke joinstyle="miter"/>
               </v:line>
             </w:pict>
@@ -7777,7 +7793,7 @@
           </mc:Choice>
           <mc:Fallback>
             <w:pict>
-              <v:shape w14:anchorId="6A25A463" id="Straight Arrow Connector 39" o:spid="_x0000_s1026" type="#_x0000_t32" style="position:absolute;margin-left:145.15pt;margin-top:18.4pt;width:34.5pt;height:.75pt;z-index:251644928;visibility:visible;mso-wrap-style:square;mso-wrap-distance-left:9pt;mso-wrap-distance-top:0;mso-wrap-distance-right:9pt;mso-wrap-distance-bottom:0;mso-position-horizontal:absolute;mso-position-horizontal-relative:text;mso-position-vertical:absolute;mso-position-vertical-relative:text" o:gfxdata="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" strokecolor="#5b9bd5 [3204]" strokeweight=".5pt">
+              <v:shape w14:anchorId="59E34592" id="Straight Arrow Connector 39" o:spid="_x0000_s1026" type="#_x0000_t32" style="position:absolute;margin-left:145.15pt;margin-top:18.4pt;width:34.5pt;height:.75pt;z-index:251644928;visibility:visible;mso-wrap-style:square;mso-wrap-distance-left:9pt;mso-wrap-distance-top:0;mso-wrap-distance-right:9pt;mso-wrap-distance-bottom:0;mso-position-horizontal:absolute;mso-position-horizontal-relative:text;mso-position-vertical:absolute;mso-position-vertical-relative:text" o:gfxdata="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" strokecolor="#5b9bd5 [3204]" strokeweight=".5pt">
                 <v:stroke endarrow="open" joinstyle="miter"/>
               </v:shape>
             </w:pict>
@@ -7856,7 +7872,7 @@
           </mc:Choice>
           <mc:Fallback>
             <w:pict>
-              <v:shape w14:anchorId="0D3EF1A8" id="Straight Arrow Connector 40" o:spid="_x0000_s1026" type="#_x0000_t32" style="position:absolute;margin-left:13.9pt;margin-top:4.2pt;width:21.75pt;height:0;z-index:251655168;visibility:visible;mso-wrap-style:square;mso-wrap-distance-left:9pt;mso-wrap-distance-top:0;mso-wrap-distance-right:9pt;mso-wrap-distance-bottom:0;mso-position-horizontal:absolute;mso-position-horizontal-relative:text;mso-position-vertical:absolute;mso-position-vertical-relative:text" o:gfxdata="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" strokecolor="#5b9bd5 [3204]" strokeweight=".5pt">
+              <v:shape w14:anchorId="14798F30" id="Straight Arrow Connector 40" o:spid="_x0000_s1026" type="#_x0000_t32" style="position:absolute;margin-left:13.9pt;margin-top:4.2pt;width:21.75pt;height:0;z-index:251655168;visibility:visible;mso-wrap-style:square;mso-wrap-distance-left:9pt;mso-wrap-distance-top:0;mso-wrap-distance-right:9pt;mso-wrap-distance-bottom:0;mso-position-horizontal:absolute;mso-position-horizontal-relative:text;mso-position-vertical:absolute;mso-position-vertical-relative:text" o:gfxdata="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" strokecolor="#5b9bd5 [3204]" strokeweight=".5pt">
                 <v:stroke endarrow="open" joinstyle="miter"/>
               </v:shape>
             </w:pict>
@@ -8036,7 +8052,7 @@
           </mc:Choice>
           <mc:Fallback>
             <w:pict>
-              <v:shape w14:anchorId="387BF2FA" id="Straight Arrow Connector 42" o:spid="_x0000_s1026" type="#_x0000_t32" style="position:absolute;margin-left:145.15pt;margin-top:27.5pt;width:34.5pt;height:0;z-index:251646976;visibility:visible;mso-wrap-style:square;mso-wrap-distance-left:9pt;mso-wrap-distance-top:0;mso-wrap-distance-right:9pt;mso-wrap-distance-bottom:0;mso-position-horizontal:absolute;mso-position-horizontal-relative:text;mso-position-vertical:absolute;mso-position-vertical-relative:text" o:gfxdata="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" strokecolor="#5b9bd5 [3204]" strokeweight=".5pt">
+              <v:shape w14:anchorId="6922D1E3" id="Straight Arrow Connector 42" o:spid="_x0000_s1026" type="#_x0000_t32" style="position:absolute;margin-left:145.15pt;margin-top:27.5pt;width:34.5pt;height:0;z-index:251646976;visibility:visible;mso-wrap-style:square;mso-wrap-distance-left:9pt;mso-wrap-distance-top:0;mso-wrap-distance-right:9pt;mso-wrap-distance-bottom:0;mso-position-horizontal:absolute;mso-position-horizontal-relative:text;mso-position-vertical:absolute;mso-position-vertical-relative:text" o:gfxdata="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" strokecolor="#5b9bd5 [3204]" strokeweight=".5pt">
                 <v:stroke endarrow="open" joinstyle="miter"/>
               </v:shape>
             </w:pict>
@@ -8223,7 +8239,7 @@
           </mc:Choice>
           <mc:Fallback>
             <w:pict>
-              <v:shape w14:anchorId="0D2A23B6" id="Straight Arrow Connector 44" o:spid="_x0000_s1026" type="#_x0000_t32" style="position:absolute;margin-left:11.65pt;margin-top:-.15pt;width:20.25pt;height:0;z-index:251657216;visibility:visible;mso-wrap-style:square;mso-wrap-distance-left:9pt;mso-wrap-distance-top:0;mso-wrap-distance-right:9pt;mso-wrap-distance-bottom:0;mso-position-horizontal:absolute;mso-position-horizontal-relative:text;mso-position-vertical:absolute;mso-position-vertical-relative:text" o:gfxdata="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" strokecolor="#5b9bd5 [3204]" strokeweight=".5pt">
+              <v:shape w14:anchorId="1B76E1A5" id="Straight Arrow Connector 44" o:spid="_x0000_s1026" type="#_x0000_t32" style="position:absolute;margin-left:11.65pt;margin-top:-.15pt;width:20.25pt;height:0;z-index:251657216;visibility:visible;mso-wrap-style:square;mso-wrap-distance-left:9pt;mso-wrap-distance-top:0;mso-wrap-distance-right:9pt;mso-wrap-distance-bottom:0;mso-position-horizontal:absolute;mso-position-horizontal-relative:text;mso-position-vertical:absolute;mso-position-vertical-relative:text" o:gfxdata="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" strokecolor="#5b9bd5 [3204]" strokeweight=".5pt">
                 <v:stroke endarrow="open" joinstyle="miter"/>
               </v:shape>
             </w:pict>
@@ -8323,7 +8339,6 @@
           <w:sz w:val="24"/>
           <w:szCs w:val="24"/>
         </w:rPr>
-        <w:lastRenderedPageBreak/>
         <w:t>Abdullah Aslam: Subsystems C and D</w:t>
       </w:r>
     </w:p>
@@ -8403,11 +8418,11 @@
       <w:pPr>
         <w:pStyle w:val="Heading1"/>
       </w:pPr>
-      <w:bookmarkStart w:id="9" w:name="_Toc498114858"/>
+      <w:bookmarkStart w:id="8" w:name="_Toc498114858"/>
       <w:r>
         <w:t>Standards</w:t>
       </w:r>
-      <w:bookmarkEnd w:id="9"/>
+      <w:bookmarkEnd w:id="8"/>
     </w:p>
     <w:p>
       <w:pPr>
@@ -8452,11 +8467,11 @@
         <w:pStyle w:val="Heading2"/>
         <w:jc w:val="both"/>
       </w:pPr>
-      <w:bookmarkStart w:id="10" w:name="_Toc498114859"/>
+      <w:bookmarkStart w:id="9" w:name="_Toc498114859"/>
       <w:r>
         <w:t>Sensor Types</w:t>
       </w:r>
-      <w:bookmarkEnd w:id="10"/>
+      <w:bookmarkEnd w:id="9"/>
     </w:p>
     <w:p>
       <w:pPr>
@@ -8482,11 +8497,11 @@
         <w:pStyle w:val="Heading2"/>
         <w:jc w:val="both"/>
       </w:pPr>
-      <w:bookmarkStart w:id="11" w:name="_Toc498114860"/>
+      <w:bookmarkStart w:id="10" w:name="_Toc498114860"/>
       <w:r>
         <w:t>Physical Standards</w:t>
       </w:r>
-      <w:bookmarkEnd w:id="11"/>
+      <w:bookmarkEnd w:id="10"/>
     </w:p>
     <w:p>
       <w:pPr>
@@ -8523,6 +8538,7 @@
           <w:sz w:val="24"/>
           <w:szCs w:val="24"/>
         </w:rPr>
+        <w:lastRenderedPageBreak/>
         <w:t>There should also be certain standards about the path that the robots are going to follow. As indicated in the description, the path might be non-linear. Therefore, a minimum radius for the curvature, which is going to be followed by the robots, needs to be set in order to prevent sharp turns. This will also help on detection of the convoy and rejoining it.</w:t>
       </w:r>
     </w:p>
@@ -8542,7 +8558,6 @@
           <w:sz w:val="24"/>
           <w:szCs w:val="24"/>
         </w:rPr>
-        <w:lastRenderedPageBreak/>
         <w:t>For some solutions which the group members came up with, the body of the robot itself blocks the signal which is coming from the front robot and does not let robots behind it to receive the signal. In other words, this provides the leaving signal of a robot to reach its follower only. This blocking mechanism can be applied if all the groups agree upon certain standards about width and height.</w:t>
       </w:r>
     </w:p>
@@ -8551,11 +8566,62 @@
         <w:pStyle w:val="Heading2"/>
         <w:jc w:val="both"/>
       </w:pPr>
-      <w:bookmarkStart w:id="12" w:name="_Toc498114861"/>
+      <w:bookmarkStart w:id="11" w:name="_Toc498114861"/>
       <w:r>
         <w:t>Marker Standards</w:t>
       </w:r>
+      <w:bookmarkEnd w:id="11"/>
+    </w:p>
+    <w:p>
+      <w:pPr>
+        <w:spacing w:line="360" w:lineRule="auto"/>
+        <w:jc w:val="both"/>
+        <w:rPr>
+          <w:rFonts w:ascii="Times New Roman" w:hAnsi="Times New Roman" w:cs="Times New Roman"/>
+          <w:sz w:val="24"/>
+          <w:szCs w:val="24"/>
+        </w:rPr>
+      </w:pPr>
+      <w:r>
+        <w:rPr>
+          <w:rFonts w:ascii="Times New Roman" w:hAnsi="Times New Roman" w:cs="Times New Roman"/>
+          <w:sz w:val="24"/>
+          <w:szCs w:val="24"/>
+        </w:rPr>
+        <w:t>There are three different flag types in the task. The first one is the visibility marker. This will keep the follower robot on the right path. The second one is the leaving signal. This signal needs to be received by the robot that is following the one that is leaving the convoy. This will tell the follower to increase its speed and fill the gap that is left behind. The third one is the signal that will be transmitted by the last robot. This signal make the leaving robot understand where to rejoin. Since there are lots of signals and markers, there should be certain standards in order to prevent signals interfering with each other.</w:t>
+      </w:r>
+    </w:p>
+    <w:p>
+      <w:pPr>
+        <w:spacing w:line="360" w:lineRule="auto"/>
+        <w:jc w:val="both"/>
+        <w:rPr>
+          <w:rFonts w:ascii="Times New Roman" w:hAnsi="Times New Roman" w:cs="Times New Roman"/>
+          <w:sz w:val="24"/>
+          <w:szCs w:val="24"/>
+        </w:rPr>
+      </w:pPr>
+      <w:r>
+        <w:rPr>
+          <w:rFonts w:ascii="Times New Roman" w:hAnsi="Times New Roman" w:cs="Times New Roman"/>
+          <w:sz w:val="24"/>
+          <w:szCs w:val="24"/>
+        </w:rPr>
+        <w:t>Some sensors which are planned to be used, requires visual inputs. For this reason, there needs to be standards for the size, the shape, the colors and the location of the marker. If these standards are not set, the indirect communication between the robots may not be proper as it is planned.</w:t>
+      </w:r>
+    </w:p>
+    <w:p>
+      <w:pPr>
+        <w:pStyle w:val="Heading1"/>
+      </w:pPr>
+      <w:bookmarkStart w:id="12" w:name="_Toc498114862"/>
+      <w:r>
+        <w:t>Solution Approach</w:t>
+      </w:r>
       <w:bookmarkEnd w:id="12"/>
+      <w:r>
+        <w:t xml:space="preserve"> </w:t>
+      </w:r>
     </w:p>
     <w:p>
       <w:pPr>
@@ -8573,7 +8639,16 @@
           <w:sz w:val="24"/>
           <w:szCs w:val="24"/>
         </w:rPr>
-        <w:t>There are three different flag types in the task. The first one is the visibility marker. This will keep the follower robot on the right path. The second one is the leaving signal. This signal needs to be received by the robot that is following the one that is leaving the convoy. This will tell the follower to increase its speed and fill the gap that is left behind. The third one is the signal that will be transmitted by the last robot. This signal make the leaving robot understand where to rejoin. Since there are lots of signals and markers, there should be certain standards in order to prevent signals interfering with each other.</w:t>
+        <w:t xml:space="preserve">The solution begins with identifying the problem clearly. All the issues will be delineated beforehand so that all the involved parties have a pellucid understanding about every single detail. OJO believes that spending an appropriate amount of time on outlining the issues produces great results and alleviates many of the issues projects experience during their development lifecycle. After this stage of the project the most efficient solution should be devised. In this conceptual design phase of the project OJO always appreciates innovative solutions to the problems.  A simple solution to a complicated problem is always the goal. OJO strives to achieve this and there are many actions that the company has taken to move toward this goal. By creating a positive and creative environment at OJO, our members come up with groundbreaking ideas and can present their ideas to others without any hesitation. After the solution has been proposed and a basic </w:t>
+      </w:r>
+      <w:r>
+        <w:rPr>
+          <w:rFonts w:ascii="Times New Roman" w:hAnsi="Times New Roman" w:cs="Times New Roman"/>
+          <w:sz w:val="24"/>
+          <w:szCs w:val="24"/>
+        </w:rPr>
+        <w:lastRenderedPageBreak/>
+        <w:t xml:space="preserve">conceptual design agreed upon, the overall design shall be broken down into subsystems so that work can be done in parallel. All the dependencies must be identified so that the timeline can be prepared. All the tasks that are independent of each other can be done by different team members while the tasks on which other tasks depends on can be identified and assigned critical status. Human resources can be assigned accordingly, and any some time buffers can be assigned around critical tasks so that and unfortunate circumstances do not affect the timeline. </w:t>
       </w:r>
     </w:p>
     <w:p>
@@ -8592,124 +8667,64 @@
           <w:sz w:val="24"/>
           <w:szCs w:val="24"/>
         </w:rPr>
-        <w:t>Some sensors which are planned to be used, requires visual inputs. For this reason, there needs to be standards for the size, the shape, the colors and the location of the marker. If these standards are not set, the indirect communication between the robots may not be proper as it is planned.</w:t>
-      </w:r>
-    </w:p>
-    <w:p>
-      <w:pPr>
-        <w:pStyle w:val="Heading1"/>
-      </w:pPr>
-      <w:bookmarkStart w:id="13" w:name="_Toc498114862"/>
-      <w:r>
-        <w:t>Solution Approach</w:t>
+        <w:t>For our project, the platoon, we have identified all the tasks that need to be accomplished and created a timeline</w:t>
+      </w:r>
+      <w:r>
+        <w:rPr>
+          <w:rFonts w:ascii="Times New Roman" w:hAnsi="Times New Roman" w:cs="Times New Roman"/>
+          <w:sz w:val="24"/>
+          <w:szCs w:val="24"/>
+        </w:rPr>
+        <w:t xml:space="preserve"> as can be seen in figure 3. The detailed explanation of each of the task is provided in appendix A3.</w:t>
+      </w:r>
+    </w:p>
+    <w:p>
+      <w:pPr>
+        <w:spacing w:line="360" w:lineRule="auto"/>
+        <w:jc w:val="both"/>
+        <w:rPr>
+          <w:rFonts w:ascii="Times New Roman" w:hAnsi="Times New Roman" w:cs="Times New Roman"/>
+          <w:sz w:val="24"/>
+          <w:szCs w:val="24"/>
+        </w:rPr>
+      </w:pPr>
+      <w:r>
+        <w:rPr>
+          <w:rFonts w:ascii="Times New Roman" w:hAnsi="Times New Roman" w:cs="Times New Roman"/>
+          <w:sz w:val="24"/>
+          <w:szCs w:val="24"/>
+        </w:rPr>
+        <w:t>Milestones</w:t>
+      </w:r>
+    </w:p>
+    <w:p>
+      <w:pPr>
+        <w:spacing w:line="360" w:lineRule="auto"/>
+        <w:jc w:val="both"/>
+        <w:rPr>
+          <w:rFonts w:ascii="Times New Roman" w:hAnsi="Times New Roman" w:cs="Times New Roman"/>
+          <w:sz w:val="24"/>
+          <w:szCs w:val="24"/>
+        </w:rPr>
+      </w:pPr>
+      <w:r>
+        <w:rPr>
+          <w:rFonts w:ascii="Times New Roman" w:hAnsi="Times New Roman" w:cs="Times New Roman"/>
+          <w:sz w:val="24"/>
+          <w:szCs w:val="24"/>
+        </w:rPr>
+        <w:t>To understand the progress of the project, milestones can be defined. The milestones not only serve to evaluate progress but also serve as motivation of team members to strive to achieve them.</w:t>
+      </w:r>
+    </w:p>
+    <w:p>
+      <w:pPr>
+        <w:pStyle w:val="Heading2"/>
+      </w:pPr>
+      <w:bookmarkStart w:id="13" w:name="_Toc498114863"/>
+      <w:r>
+        <w:t>Milestones</w:t>
       </w:r>
       <w:bookmarkEnd w:id="13"/>
-      <w:r>
-        <w:t xml:space="preserve"> </w:t>
-      </w:r>
-    </w:p>
-    <w:p>
-      <w:pPr>
-        <w:spacing w:line="360" w:lineRule="auto"/>
-        <w:jc w:val="both"/>
-        <w:rPr>
-          <w:rFonts w:ascii="Times New Roman" w:hAnsi="Times New Roman" w:cs="Times New Roman"/>
-          <w:sz w:val="24"/>
-          <w:szCs w:val="24"/>
-        </w:rPr>
-      </w:pPr>
-      <w:r>
-        <w:rPr>
-          <w:rFonts w:ascii="Times New Roman" w:hAnsi="Times New Roman" w:cs="Times New Roman"/>
-          <w:sz w:val="24"/>
-          <w:szCs w:val="24"/>
-        </w:rPr>
-        <w:t xml:space="preserve">The solution begins with identifying the problem clearly. All the issues will be delineated beforehand so that all the involved parties have a pellucid understanding about every single detail. OJO believes that spending an appropriate amount of time on outlining the issues produces great results and alleviates many of the issues projects experience during their development lifecycle. After this stage of the project the most efficient solution should be devised. In this conceptual design phase of the project OJO always appreciates innovative solutions to the problems.  A simple solution to a complicated problem is always the goal. OJO strives to achieve this and there are many actions that the company has taken to move toward this goal. By creating a positive and creative environment at OJO, our members come up with groundbreaking ideas and can present their ideas to others without any hesitation. After the solution has been proposed and a basic conceptual design agreed upon, the overall design shall be broken down into subsystems so that work can be done in parallel. All the dependencies must be identified so that the timeline can be prepared. All the tasks that are independent of each other can be done by </w:t>
-      </w:r>
-      <w:r>
-        <w:rPr>
-          <w:rFonts w:ascii="Times New Roman" w:hAnsi="Times New Roman" w:cs="Times New Roman"/>
-          <w:sz w:val="24"/>
-          <w:szCs w:val="24"/>
-        </w:rPr>
-        <w:lastRenderedPageBreak/>
-        <w:t xml:space="preserve">different team members while the tasks on which other tasks depends on can be identified and assigned critical status. Human resources can be assigned accordingly, and any some time buffers can be assigned around critical tasks so that and unfortunate circumstances do not affect the timeline. </w:t>
-      </w:r>
-    </w:p>
-    <w:p>
-      <w:pPr>
-        <w:spacing w:line="360" w:lineRule="auto"/>
-        <w:jc w:val="both"/>
-        <w:rPr>
-          <w:rFonts w:ascii="Times New Roman" w:hAnsi="Times New Roman" w:cs="Times New Roman"/>
-          <w:sz w:val="24"/>
-          <w:szCs w:val="24"/>
-        </w:rPr>
-      </w:pPr>
-      <w:r>
-        <w:rPr>
-          <w:rFonts w:ascii="Times New Roman" w:hAnsi="Times New Roman" w:cs="Times New Roman"/>
-          <w:sz w:val="24"/>
-          <w:szCs w:val="24"/>
-        </w:rPr>
-        <w:t>For our project, the platoon, we have identified all the tasks that need to be accomplished and created a timeline</w:t>
-      </w:r>
-      <w:r>
-        <w:rPr>
-          <w:rFonts w:ascii="Times New Roman" w:hAnsi="Times New Roman" w:cs="Times New Roman"/>
-          <w:sz w:val="24"/>
-          <w:szCs w:val="24"/>
-        </w:rPr>
-        <w:t xml:space="preserve"> as can be seen in figure 3. The detailed explanation of each of the task is provided in appendix A3.</w:t>
-      </w:r>
-    </w:p>
-    <w:p>
-      <w:pPr>
-        <w:spacing w:line="360" w:lineRule="auto"/>
-        <w:jc w:val="both"/>
-        <w:rPr>
-          <w:rFonts w:ascii="Times New Roman" w:hAnsi="Times New Roman" w:cs="Times New Roman"/>
-          <w:sz w:val="24"/>
-          <w:szCs w:val="24"/>
-        </w:rPr>
-      </w:pPr>
-      <w:r>
-        <w:rPr>
-          <w:rFonts w:ascii="Times New Roman" w:hAnsi="Times New Roman" w:cs="Times New Roman"/>
-          <w:sz w:val="24"/>
-          <w:szCs w:val="24"/>
-        </w:rPr>
-        <w:t>Milestones</w:t>
-      </w:r>
-    </w:p>
-    <w:p>
-      <w:pPr>
-        <w:spacing w:line="360" w:lineRule="auto"/>
-        <w:jc w:val="both"/>
-        <w:rPr>
-          <w:rFonts w:ascii="Times New Roman" w:hAnsi="Times New Roman" w:cs="Times New Roman"/>
-          <w:sz w:val="24"/>
-          <w:szCs w:val="24"/>
-        </w:rPr>
-      </w:pPr>
-      <w:r>
-        <w:rPr>
-          <w:rFonts w:ascii="Times New Roman" w:hAnsi="Times New Roman" w:cs="Times New Roman"/>
-          <w:sz w:val="24"/>
-          <w:szCs w:val="24"/>
-        </w:rPr>
-        <w:t>To understand the progress of the project, milestones can be defined. The milestones not only serve to evaluate progress but also serve as motivation of team members to strive to achieve them.</w:t>
-      </w:r>
-    </w:p>
-    <w:p>
-      <w:pPr>
-        <w:pStyle w:val="Heading2"/>
-      </w:pPr>
-      <w:bookmarkStart w:id="14" w:name="_Toc498114863"/>
-      <w:r>
-        <w:t>Milestones</w:t>
-      </w:r>
-      <w:bookmarkEnd w:id="14"/>
     </w:p>
     <w:p>
       <w:pPr>
@@ -9826,12 +9841,12 @@
       <w:pPr>
         <w:pStyle w:val="Heading1"/>
       </w:pPr>
-      <w:bookmarkStart w:id="15" w:name="_Toc498114864"/>
+      <w:bookmarkStart w:id="14" w:name="_Toc498114864"/>
       <w:r>
         <w:lastRenderedPageBreak/>
         <w:t>Deliverables</w:t>
       </w:r>
-      <w:bookmarkEnd w:id="15"/>
+      <w:bookmarkEnd w:id="14"/>
       <w:r>
         <w:t xml:space="preserve"> </w:t>
       </w:r>
@@ -9940,14 +9955,14 @@
       <w:pPr>
         <w:pStyle w:val="Heading1"/>
       </w:pPr>
-      <w:bookmarkStart w:id="16" w:name="_Toc498114865"/>
+      <w:bookmarkStart w:id="15" w:name="_Toc498114865"/>
       <w:r>
         <w:t>E</w:t>
       </w:r>
       <w:r>
         <w:t>xpected outcomes</w:t>
       </w:r>
-      <w:bookmarkEnd w:id="16"/>
+      <w:bookmarkEnd w:id="15"/>
     </w:p>
     <w:p>
       <w:pPr>
@@ -9972,11 +9987,11 @@
         <w:pStyle w:val="Heading1"/>
         <w:jc w:val="both"/>
       </w:pPr>
-      <w:bookmarkStart w:id="17" w:name="_Toc498114866"/>
+      <w:bookmarkStart w:id="16" w:name="_Toc498114866"/>
       <w:r>
         <w:t>Tentative cost-budget analysis</w:t>
       </w:r>
-      <w:bookmarkEnd w:id="17"/>
+      <w:bookmarkEnd w:id="16"/>
     </w:p>
     <w:p>
       <w:pPr>
@@ -10037,11 +10052,11 @@
         <w:pStyle w:val="Heading1"/>
         <w:jc w:val="both"/>
       </w:pPr>
-      <w:bookmarkStart w:id="18" w:name="_Toc498114867"/>
+      <w:bookmarkStart w:id="17" w:name="_Toc498114867"/>
       <w:r>
         <w:t>Conclusion</w:t>
       </w:r>
-      <w:bookmarkEnd w:id="18"/>
+      <w:bookmarkEnd w:id="17"/>
     </w:p>
     <w:p>
       <w:pPr>
@@ -10086,7 +10101,7 @@
         <w:pStyle w:val="Heading1"/>
         <w:jc w:val="center"/>
       </w:pPr>
-      <w:bookmarkStart w:id="19" w:name="_Toc498114868"/>
+      <w:bookmarkStart w:id="18" w:name="_Toc498114868"/>
       <w:r>
         <w:lastRenderedPageBreak/>
         <w:t>Appendi</w:t>
@@ -10094,17 +10109,17 @@
       <w:r>
         <w:t>ces</w:t>
       </w:r>
+      <w:bookmarkEnd w:id="18"/>
+    </w:p>
+    <w:p>
+      <w:pPr>
+        <w:pStyle w:val="Heading2"/>
+      </w:pPr>
+      <w:bookmarkStart w:id="19" w:name="_Toc498114869"/>
+      <w:r>
+        <w:t>Appendix A1</w:t>
+      </w:r>
       <w:bookmarkEnd w:id="19"/>
-    </w:p>
-    <w:p>
-      <w:pPr>
-        <w:pStyle w:val="Heading2"/>
-      </w:pPr>
-      <w:bookmarkStart w:id="20" w:name="_Toc498114869"/>
-      <w:r>
-        <w:t>Appendix A1</w:t>
-      </w:r>
-      <w:bookmarkEnd w:id="20"/>
     </w:p>
     <w:p>
       <w:pPr>
@@ -10337,12 +10352,12 @@
       <w:pPr>
         <w:pStyle w:val="Heading2"/>
       </w:pPr>
-      <w:bookmarkStart w:id="21" w:name="_Toc498114870"/>
+      <w:bookmarkStart w:id="20" w:name="_Toc498114870"/>
       <w:r>
         <w:lastRenderedPageBreak/>
         <w:t>Appendix A2</w:t>
       </w:r>
-      <w:bookmarkEnd w:id="21"/>
+      <w:bookmarkEnd w:id="20"/>
     </w:p>
     <w:p>
       <w:pPr>
@@ -10777,21 +10792,21 @@
       <w:pPr>
         <w:pStyle w:val="Heading2"/>
       </w:pPr>
-      <w:bookmarkStart w:id="22" w:name="_Toc498114871"/>
+      <w:bookmarkStart w:id="21" w:name="_Toc498114871"/>
       <w:r>
         <w:t>Appendix A3</w:t>
       </w:r>
+      <w:bookmarkEnd w:id="21"/>
+    </w:p>
+    <w:p>
+      <w:pPr>
+        <w:pStyle w:val="Heading2"/>
+      </w:pPr>
+      <w:bookmarkStart w:id="22" w:name="_Toc498114872"/>
+      <w:r>
+        <w:t>Tasks</w:t>
+      </w:r>
       <w:bookmarkEnd w:id="22"/>
-    </w:p>
-    <w:p>
-      <w:pPr>
-        <w:pStyle w:val="Heading2"/>
-      </w:pPr>
-      <w:bookmarkStart w:id="23" w:name="_Toc498114872"/>
-      <w:r>
-        <w:t>Tasks</w:t>
-      </w:r>
-      <w:bookmarkEnd w:id="23"/>
     </w:p>
     <w:p>
       <w:pPr>
@@ -11975,7 +11990,6 @@
           <w:sz w:val="24"/>
           <w:szCs w:val="24"/>
         </w:rPr>
-        <w:lastRenderedPageBreak/>
         <w:t>Testing and improving the product</w:t>
       </w:r>
     </w:p>
@@ -11997,6 +12011,7 @@
           <w:sz w:val="24"/>
           <w:szCs w:val="24"/>
         </w:rPr>
+        <w:lastRenderedPageBreak/>
         <w:t>After the components are combined the overall design can be improved and tested for problems.</w:t>
       </w:r>
     </w:p>
@@ -12134,7 +12149,7 @@
 </file>
 
 <file path=word/endnotes.xml><?xml version="1.0" encoding="utf-8"?>
-<w:endnotes xmlns:wpc="http://schemas.microsoft.com/office/word/2010/wordprocessingCanvas" xmlns:cx="http://schemas.microsoft.com/office/drawing/2014/chartex" xmlns:cx1="http://schemas.microsoft.com/office/drawing/2015/9/8/chartex" xmlns:cx2="http://schemas.microsoft.com/office/drawing/2015/10/21/chartex" xmlns:cx3="http://schemas.microsoft.com/office/drawing/2016/5/9/chartex" xmlns:cx4="http://schemas.microsoft.com/office/drawing/2016/5/10/chartex" xmlns:cx5="http://schemas.microsoft.com/office/drawing/2016/5/11/chartex" xmlns:cx6="http://schemas.microsoft.com/office/drawing/2016/5/12/chartex" xmlns:cx7="http://schemas.microsoft.com/office/drawing/2016/5/13/chartex" xmlns:cx8="http://schemas.microsoft.com/office/drawing/2016/5/14/chartex" xmlns:mc="http://schemas.openxmlformats.org/markup-compatibility/2006" xmlns:aink="http://schemas.microsoft.com/office/drawing/2016/ink" xmlns:am3d="http://schemas.microsoft.com/office/drawing/2017/model3d" xmlns:o="urn:schemas-microsoft-com:office:office" xmlns:r="http://schemas.openxmlformats.org/officeDocument/2006/relationships" xmlns:m="http://schemas.openxmlformats.org/officeDocument/2006/math" xmlns:v="urn:schemas-microsoft-com:vml" xmlns:wp14="http://schemas.microsoft.com/office/word/2010/wordprocessingDrawing" xmlns:wp="http://schemas.openxmlformats.org/drawingml/2006/wordprocessingDrawing" xmlns:w10="urn:schemas-microsoft-com:office:word" xmlns:w="http://schemas.openxmlformats.org/wordprocessingml/2006/main" xmlns:w14="http://schemas.microsoft.com/office/word/2010/wordml" xmlns:w15="http://schemas.microsoft.com/office/word/2012/wordml" xmlns:w16cid="http://schemas.microsoft.com/office/word/2016/wordml/cid" xmlns:w16se="http://schemas.microsoft.com/office/word/2015/wordml/symex" xmlns:wpg="http://schemas.microsoft.com/office/word/2010/wordprocessingGroup" xmlns:wpi="http://schemas.microsoft.com/office/word/2010/wordprocessingInk" xmlns:wne="http://schemas.microsoft.com/office/word/2006/wordml" xmlns:wps="http://schemas.microsoft.com/office/word/2010/wordprocessingShape" mc:Ignorable="w14 w15 w16se w16cid wp14">
+<w:endnotes xmlns:wpc="http://schemas.microsoft.com/office/word/2010/wordprocessingCanvas" xmlns:mc="http://schemas.openxmlformats.org/markup-compatibility/2006" xmlns:o="urn:schemas-microsoft-com:office:office" xmlns:r="http://schemas.openxmlformats.org/officeDocument/2006/relationships" xmlns:m="http://schemas.openxmlformats.org/officeDocument/2006/math" xmlns:v="urn:schemas-microsoft-com:vml" xmlns:wp14="http://schemas.microsoft.com/office/word/2010/wordprocessingDrawing" xmlns:wp="http://schemas.openxmlformats.org/drawingml/2006/wordprocessingDrawing" xmlns:w10="urn:schemas-microsoft-com:office:word" xmlns:w="http://schemas.openxmlformats.org/wordprocessingml/2006/main" xmlns:w14="http://schemas.microsoft.com/office/word/2010/wordml" xmlns:w15="http://schemas.microsoft.com/office/word/2012/wordml" xmlns:wpg="http://schemas.microsoft.com/office/word/2010/wordprocessingGroup" xmlns:wpi="http://schemas.microsoft.com/office/word/2010/wordprocessingInk" xmlns:wne="http://schemas.microsoft.com/office/word/2006/wordml" xmlns:wps="http://schemas.microsoft.com/office/word/2010/wordprocessingShape" mc:Ignorable="w14 w15 wp14">
   <w:endnote w:type="separator" w:id="-1">
     <w:p>
       <w:pPr>
@@ -12159,7 +12174,7 @@
 </file>
 
 <file path=word/footnotes.xml><?xml version="1.0" encoding="utf-8"?>
-<w:footnotes xmlns:wpc="http://schemas.microsoft.com/office/word/2010/wordprocessingCanvas" xmlns:cx="http://schemas.microsoft.com/office/drawing/2014/chartex" xmlns:cx1="http://schemas.microsoft.com/office/drawing/2015/9/8/chartex" xmlns:cx2="http://schemas.microsoft.com/office/drawing/2015/10/21/chartex" xmlns:cx3="http://schemas.microsoft.com/office/drawing/2016/5/9/chartex" xmlns:cx4="http://schemas.microsoft.com/office/drawing/2016/5/10/chartex" xmlns:cx5="http://schemas.microsoft.com/office/drawing/2016/5/11/chartex" xmlns:cx6="http://schemas.microsoft.com/office/drawing/2016/5/12/chartex" xmlns:cx7="http://schemas.microsoft.com/office/drawing/2016/5/13/chartex" xmlns:cx8="http://schemas.microsoft.com/office/drawing/2016/5/14/chartex" xmlns:mc="http://schemas.openxmlformats.org/markup-compatibility/2006" xmlns:aink="http://schemas.microsoft.com/office/drawing/2016/ink" xmlns:am3d="http://schemas.microsoft.com/office/drawing/2017/model3d" xmlns:o="urn:schemas-microsoft-com:office:office" xmlns:r="http://schemas.openxmlformats.org/officeDocument/2006/relationships" xmlns:m="http://schemas.openxmlformats.org/officeDocument/2006/math" xmlns:v="urn:schemas-microsoft-com:vml" xmlns:wp14="http://schemas.microsoft.com/office/word/2010/wordprocessingDrawing" xmlns:wp="http://schemas.openxmlformats.org/drawingml/2006/wordprocessingDrawing" xmlns:w10="urn:schemas-microsoft-com:office:word" xmlns:w="http://schemas.openxmlformats.org/wordprocessingml/2006/main" xmlns:w14="http://schemas.microsoft.com/office/word/2010/wordml" xmlns:w15="http://schemas.microsoft.com/office/word/2012/wordml" xmlns:w16cid="http://schemas.microsoft.com/office/word/2016/wordml/cid" xmlns:w16se="http://schemas.microsoft.com/office/word/2015/wordml/symex" xmlns:wpg="http://schemas.microsoft.com/office/word/2010/wordprocessingGroup" xmlns:wpi="http://schemas.microsoft.com/office/word/2010/wordprocessingInk" xmlns:wne="http://schemas.microsoft.com/office/word/2006/wordml" xmlns:wps="http://schemas.microsoft.com/office/word/2010/wordprocessingShape" mc:Ignorable="w14 w15 w16se w16cid wp14">
+<w:footnotes xmlns:wpc="http://schemas.microsoft.com/office/word/2010/wordprocessingCanvas" xmlns:mc="http://schemas.openxmlformats.org/markup-compatibility/2006" xmlns:o="urn:schemas-microsoft-com:office:office" xmlns:r="http://schemas.openxmlformats.org/officeDocument/2006/relationships" xmlns:m="http://schemas.openxmlformats.org/officeDocument/2006/math" xmlns:v="urn:schemas-microsoft-com:vml" xmlns:wp14="http://schemas.microsoft.com/office/word/2010/wordprocessingDrawing" xmlns:wp="http://schemas.openxmlformats.org/drawingml/2006/wordprocessingDrawing" xmlns:w10="urn:schemas-microsoft-com:office:word" xmlns:w="http://schemas.openxmlformats.org/wordprocessingml/2006/main" xmlns:w14="http://schemas.microsoft.com/office/word/2010/wordml" xmlns:w15="http://schemas.microsoft.com/office/word/2012/wordml" xmlns:wpg="http://schemas.microsoft.com/office/word/2010/wordprocessingGroup" xmlns:wpi="http://schemas.microsoft.com/office/word/2010/wordprocessingInk" xmlns:wne="http://schemas.microsoft.com/office/word/2006/wordml" xmlns:wps="http://schemas.microsoft.com/office/word/2010/wordprocessingShape" mc:Ignorable="w14 w15 wp14">
   <w:footnote w:type="separator" w:id="-1">
     <w:p>
       <w:pPr>
@@ -12184,7 +12199,7 @@
 </file>
 
 <file path=word/numbering.xml><?xml version="1.0" encoding="utf-8"?>
-<w:numbering xmlns:wpc="http://schemas.microsoft.com/office/word/2010/wordprocessingCanvas" xmlns:cx="http://schemas.microsoft.com/office/drawing/2014/chartex" xmlns:cx1="http://schemas.microsoft.com/office/drawing/2015/9/8/chartex" xmlns:cx2="http://schemas.microsoft.com/office/drawing/2015/10/21/chartex" xmlns:cx3="http://schemas.microsoft.com/office/drawing/2016/5/9/chartex" xmlns:cx4="http://schemas.microsoft.com/office/drawing/2016/5/10/chartex" xmlns:cx5="http://schemas.microsoft.com/office/drawing/2016/5/11/chartex" xmlns:cx6="http://schemas.microsoft.com/office/drawing/2016/5/12/chartex" xmlns:cx7="http://schemas.microsoft.com/office/drawing/2016/5/13/chartex" xmlns:cx8="http://schemas.microsoft.com/office/drawing/2016/5/14/chartex" xmlns:mc="http://schemas.openxmlformats.org/markup-compatibility/2006" xmlns:aink="http://schemas.microsoft.com/office/drawing/2016/ink" xmlns:am3d="http://schemas.microsoft.com/office/drawing/2017/model3d" xmlns:o="urn:schemas-microsoft-com:office:office" xmlns:r="http://schemas.openxmlformats.org/officeDocument/2006/relationships" xmlns:m="http://schemas.openxmlformats.org/officeDocument/2006/math" xmlns:v="urn:schemas-microsoft-com:vml" xmlns:wp14="http://schemas.microsoft.com/office/word/2010/wordprocessingDrawing" xmlns:wp="http://schemas.openxmlformats.org/drawingml/2006/wordprocessingDrawing" xmlns:w10="urn:schemas-microsoft-com:office:word" xmlns:w="http://schemas.openxmlformats.org/wordprocessingml/2006/main" xmlns:w14="http://schemas.microsoft.com/office/word/2010/wordml" xmlns:w15="http://schemas.microsoft.com/office/word/2012/wordml" xmlns:w16cid="http://schemas.microsoft.com/office/word/2016/wordml/cid" xmlns:w16se="http://schemas.microsoft.com/office/word/2015/wordml/symex" xmlns:wpg="http://schemas.microsoft.com/office/word/2010/wordprocessingGroup" xmlns:wpi="http://schemas.microsoft.com/office/word/2010/wordprocessingInk" xmlns:wne="http://schemas.microsoft.com/office/word/2006/wordml" xmlns:wps="http://schemas.microsoft.com/office/word/2010/wordprocessingShape" mc:Ignorable="w14 w15 w16se w16cid wp14">
+<w:numbering xmlns:wpc="http://schemas.microsoft.com/office/word/2010/wordprocessingCanvas" xmlns:mc="http://schemas.openxmlformats.org/markup-compatibility/2006" xmlns:o="urn:schemas-microsoft-com:office:office" xmlns:r="http://schemas.openxmlformats.org/officeDocument/2006/relationships" xmlns:m="http://schemas.openxmlformats.org/officeDocument/2006/math" xmlns:v="urn:schemas-microsoft-com:vml" xmlns:wp14="http://schemas.microsoft.com/office/word/2010/wordprocessingDrawing" xmlns:wp="http://schemas.openxmlformats.org/drawingml/2006/wordprocessingDrawing" xmlns:w10="urn:schemas-microsoft-com:office:word" xmlns:w="http://schemas.openxmlformats.org/wordprocessingml/2006/main" xmlns:w14="http://schemas.microsoft.com/office/word/2010/wordml" xmlns:w15="http://schemas.microsoft.com/office/word/2012/wordml" xmlns:wpg="http://schemas.microsoft.com/office/word/2010/wordprocessingGroup" xmlns:wpi="http://schemas.microsoft.com/office/word/2010/wordprocessingInk" xmlns:wne="http://schemas.microsoft.com/office/word/2006/wordml" xmlns:wps="http://schemas.microsoft.com/office/word/2010/wordprocessingShape" mc:Ignorable="w14 w15 wp14">
   <w:abstractNum w:abstractNumId="0" w15:restartNumberingAfterBreak="0">
     <w:nsid w:val="0220475A"/>
     <w:multiLevelType w:val="hybridMultilevel"/>
@@ -12926,7 +12941,7 @@
 </file>
 
 <file path=word/styles.xml><?xml version="1.0" encoding="utf-8"?>
-<w:styles xmlns:mc="http://schemas.openxmlformats.org/markup-compatibility/2006" xmlns:r="http://schemas.openxmlformats.org/officeDocument/2006/relationships" xmlns:w="http://schemas.openxmlformats.org/wordprocessingml/2006/main" xmlns:w14="http://schemas.microsoft.com/office/word/2010/wordml" xmlns:w15="http://schemas.microsoft.com/office/word/2012/wordml" xmlns:w16cid="http://schemas.microsoft.com/office/word/2016/wordml/cid" xmlns:w16se="http://schemas.microsoft.com/office/word/2015/wordml/symex" mc:Ignorable="w14 w15 w16se w16cid">
+<w:styles xmlns:mc="http://schemas.openxmlformats.org/markup-compatibility/2006" xmlns:r="http://schemas.openxmlformats.org/officeDocument/2006/relationships" xmlns:w="http://schemas.openxmlformats.org/wordprocessingml/2006/main" xmlns:w14="http://schemas.microsoft.com/office/word/2010/wordml" xmlns:w15="http://schemas.microsoft.com/office/word/2012/wordml" mc:Ignorable="w14 w15">
   <w:docDefaults>
     <w:rPrDefault>
       <w:rPr>
@@ -12942,7 +12957,7 @@
       </w:pPr>
     </w:pPrDefault>
   </w:docDefaults>
-  <w:latentStyles w:defLockedState="0" w:defUIPriority="99" w:defSemiHidden="0" w:defUnhideWhenUsed="0" w:defQFormat="0" w:count="375">
+  <w:latentStyles w:defLockedState="0" w:defUIPriority="99" w:defSemiHidden="0" w:defUnhideWhenUsed="0" w:defQFormat="0" w:count="371">
     <w:lsdException w:name="Normal" w:uiPriority="0" w:qFormat="1"/>
     <w:lsdException w:name="heading 1" w:uiPriority="9" w:qFormat="1"/>
     <w:lsdException w:name="heading 2" w:semiHidden="1" w:uiPriority="9" w:unhideWhenUsed="1" w:qFormat="1"/>
@@ -13048,6 +13063,7 @@
     <w:lsdException w:name="HTML Sample" w:semiHidden="1" w:unhideWhenUsed="1"/>
     <w:lsdException w:name="HTML Typewriter" w:semiHidden="1" w:unhideWhenUsed="1"/>
     <w:lsdException w:name="HTML Variable" w:semiHidden="1" w:unhideWhenUsed="1"/>
+    <w:lsdException w:name="Normal Table" w:semiHidden="1" w:unhideWhenUsed="1"/>
     <w:lsdException w:name="annotation subject" w:semiHidden="1" w:unhideWhenUsed="1"/>
     <w:lsdException w:name="No List" w:semiHidden="1" w:unhideWhenUsed="1"/>
     <w:lsdException w:name="Outline List 1" w:semiHidden="1" w:unhideWhenUsed="1"/>
@@ -13091,8 +13107,10 @@
     <w:lsdException w:name="Table Elegant" w:semiHidden="1" w:unhideWhenUsed="1"/>
     <w:lsdException w:name="Table Professional" w:semiHidden="1" w:unhideWhenUsed="1"/>
     <w:lsdException w:name="Table Subtle 1" w:semiHidden="1" w:unhideWhenUsed="1"/>
+    <w:lsdException w:name="Table Subtle 2" w:semiHidden="1" w:unhideWhenUsed="1"/>
     <w:lsdException w:name="Table Web 1" w:semiHidden="1" w:unhideWhenUsed="1"/>
     <w:lsdException w:name="Table Web 2" w:semiHidden="1" w:unhideWhenUsed="1"/>
+    <w:lsdException w:name="Table Web 3" w:semiHidden="1" w:unhideWhenUsed="1"/>
     <w:lsdException w:name="Balloon Text" w:semiHidden="1" w:unhideWhenUsed="1"/>
     <w:lsdException w:name="Table Grid" w:uiPriority="59"/>
     <w:lsdException w:name="Table Theme" w:semiHidden="1" w:unhideWhenUsed="1"/>
@@ -13311,10 +13329,6 @@
     <w:lsdException w:name="List Table 5 Dark Accent 6" w:uiPriority="50"/>
     <w:lsdException w:name="List Table 6 Colorful Accent 6" w:uiPriority="51"/>
     <w:lsdException w:name="List Table 7 Colorful Accent 6" w:uiPriority="52"/>
-    <w:lsdException w:name="Mention" w:semiHidden="1" w:unhideWhenUsed="1"/>
-    <w:lsdException w:name="Smart Hyperlink" w:semiHidden="1" w:unhideWhenUsed="1"/>
-    <w:lsdException w:name="Hashtag" w:semiHidden="1" w:unhideWhenUsed="1"/>
-    <w:lsdException w:name="Unresolved Mention" w:semiHidden="1" w:unhideWhenUsed="1"/>
   </w:latentStyles>
   <w:style w:type="paragraph" w:default="1" w:styleId="Normal">
     <w:name w:val="Normal"/>
@@ -13892,7 +13906,7 @@
 </file>
 
 <file path=customXml/itemProps1.xml><?xml version="1.0" encoding="utf-8"?>
-<ds:datastoreItem xmlns:ds="http://schemas.openxmlformats.org/officeDocument/2006/customXml" ds:itemID="{178D67A7-7533-4FD3-BEA3-314F6519E315}">
+<ds:datastoreItem xmlns:ds="http://schemas.openxmlformats.org/officeDocument/2006/customXml" ds:itemID="{6D511806-331B-4D34-8916-204172EC711A}">
   <ds:schemaRefs>
     <ds:schemaRef ds:uri="http://schemas.openxmlformats.org/officeDocument/2006/bibliography"/>
   </ds:schemaRefs>

</xml_diff>